<commit_message>
a few tweaks to tables
Co-Authored-By: Nidhi Vinod <62031681+NidhiVinod@users.noreply.github.com>
</commit_message>
<xml_diff>
--- a/Lit_Review/Metabolism table (new citation format) .docx
+++ b/Lit_Review/Metabolism table (new citation format) .docx
@@ -5476,6 +5476,15 @@
               </w:rPr>
             </w:pPr>
           </w:p>
+          <w:p>
+            <w:pPr>
+              <w:spacing w:after="0" w:line="240" w:lineRule="auto"/>
+              <w:rPr>
+                <w:rFonts w:ascii="Calibri" w:eastAsia="Times New Roman" w:hAnsi="Calibri" w:cs="Times New Roman"/>
+                <w:color w:val="000000"/>
+              </w:rPr>
+            </w:pPr>
+          </w:p>
         </w:tc>
       </w:tr>
       <w:tr>
@@ -16726,17 +16735,6 @@
             <w:noWrap/>
             <w:hideMark/>
           </w:tcPr>
-          <w:p>
-            <w:pPr>
-              <w:spacing w:after="0" w:line="240" w:lineRule="auto"/>
-              <w:rPr>
-                <w:rFonts w:ascii="Calibri" w:eastAsia="Times New Roman" w:hAnsi="Calibri" w:cs="Times New Roman"/>
-                <w:b/>
-                <w:bCs/>
-                <w:color w:val="000000"/>
-              </w:rPr>
-            </w:pPr>
-          </w:p>
           <w:p>
             <w:pPr>
               <w:spacing w:after="0" w:line="240" w:lineRule="auto"/>
@@ -18489,15 +18487,7 @@
           <w:sz w:val="18"/>
           <w:szCs w:val="18"/>
         </w:rPr>
-        <w:t xml:space="preserve"> Ishida et al. </w:t>
-      </w:r>
-      <w:r>
-        <w:rPr>
-          <w:sz w:val="18"/>
-          <w:szCs w:val="18"/>
-        </w:rPr>
-        <w:lastRenderedPageBreak/>
-        <w:t xml:space="preserve">1999; </w:t>
+        <w:t xml:space="preserve"> Ishida et al. 1999; </w:t>
       </w:r>
       <w:r>
         <w:rPr>
@@ -18675,7 +18665,15 @@
           <w:sz w:val="18"/>
           <w:szCs w:val="18"/>
         </w:rPr>
-        <w:t xml:space="preserve"> et al. 2014; </w:t>
+        <w:t xml:space="preserve"> et al. </w:t>
+      </w:r>
+      <w:r>
+        <w:rPr>
+          <w:sz w:val="18"/>
+          <w:szCs w:val="18"/>
+        </w:rPr>
+        <w:lastRenderedPageBreak/>
+        <w:t xml:space="preserve">2014; </w:t>
       </w:r>
       <w:r>
         <w:rPr>

</xml_diff>

<commit_message>
space between m s-1
</commit_message>
<xml_diff>
--- a/Lit_Review/Metabolism table (new citation format) .docx
+++ b/Lit_Review/Metabolism table (new citation format) .docx
@@ -341,6 +341,7 @@
                 <w:szCs w:val="24"/>
               </w:rPr>
             </w:pPr>
+            <w:proofErr w:type="spellStart"/>
             <w:r>
               <w:rPr>
                 <w:rFonts w:ascii="Calibri" w:eastAsia="Times New Roman" w:hAnsi="Calibri" w:cs="Times New Roman"/>
@@ -364,6 +365,7 @@
               </w:rPr>
               <w:t>s</w:t>
             </w:r>
+            <w:proofErr w:type="spellEnd"/>
             <w:r>
               <w:rPr>
                 <w:rFonts w:ascii="Calibri" w:eastAsia="Times New Roman" w:hAnsi="Calibri" w:cs="Times New Roman"/>
@@ -501,13 +503,47 @@
                 <w:color w:val="000000"/>
               </w:rPr>
             </w:pPr>
-            <w:r>
-              <w:rPr>
-                <w:rFonts w:ascii="Calibri" w:eastAsia="Times New Roman" w:hAnsi="Calibri" w:cs="Times New Roman"/>
-                <w:color w:val="000000"/>
-              </w:rPr>
-              <w:t>TrB, TeB, BoN</w:t>
-            </w:r>
+            <w:proofErr w:type="spellStart"/>
+            <w:r>
+              <w:rPr>
+                <w:rFonts w:ascii="Calibri" w:eastAsia="Times New Roman" w:hAnsi="Calibri" w:cs="Times New Roman"/>
+                <w:color w:val="000000"/>
+              </w:rPr>
+              <w:t>TrB</w:t>
+            </w:r>
+            <w:proofErr w:type="spellEnd"/>
+            <w:r>
+              <w:rPr>
+                <w:rFonts w:ascii="Calibri" w:eastAsia="Times New Roman" w:hAnsi="Calibri" w:cs="Times New Roman"/>
+                <w:color w:val="000000"/>
+              </w:rPr>
+              <w:t xml:space="preserve">, </w:t>
+            </w:r>
+            <w:proofErr w:type="spellStart"/>
+            <w:r>
+              <w:rPr>
+                <w:rFonts w:ascii="Calibri" w:eastAsia="Times New Roman" w:hAnsi="Calibri" w:cs="Times New Roman"/>
+                <w:color w:val="000000"/>
+              </w:rPr>
+              <w:t>TeB</w:t>
+            </w:r>
+            <w:proofErr w:type="spellEnd"/>
+            <w:r>
+              <w:rPr>
+                <w:rFonts w:ascii="Calibri" w:eastAsia="Times New Roman" w:hAnsi="Calibri" w:cs="Times New Roman"/>
+                <w:color w:val="000000"/>
+              </w:rPr>
+              <w:t xml:space="preserve">, </w:t>
+            </w:r>
+            <w:proofErr w:type="spellStart"/>
+            <w:r>
+              <w:rPr>
+                <w:rFonts w:ascii="Calibri" w:eastAsia="Times New Roman" w:hAnsi="Calibri" w:cs="Times New Roman"/>
+                <w:color w:val="000000"/>
+              </w:rPr>
+              <w:t>BoN</w:t>
+            </w:r>
+            <w:proofErr w:type="spellEnd"/>
           </w:p>
         </w:tc>
         <w:tc>
@@ -701,20 +737,55 @@
                 <w:color w:val="000000"/>
               </w:rPr>
             </w:pPr>
-            <w:r>
-              <w:rPr>
-                <w:rFonts w:ascii="Calibri" w:eastAsia="Times New Roman" w:hAnsi="Calibri" w:cs="Times New Roman"/>
-                <w:color w:val="000000"/>
-              </w:rPr>
-              <w:t>TrB, TeB</w:t>
-            </w:r>
-            <w:r>
-              <w:rPr>
-                <w:rFonts w:ascii="Calibri" w:eastAsia="Times New Roman" w:hAnsi="Calibri" w:cs="Times New Roman"/>
-                <w:color w:val="000000"/>
-              </w:rPr>
-              <w:t xml:space="preserve">, TeN, </w:t>
-            </w:r>
+            <w:proofErr w:type="spellStart"/>
+            <w:r>
+              <w:rPr>
+                <w:rFonts w:ascii="Calibri" w:eastAsia="Times New Roman" w:hAnsi="Calibri" w:cs="Times New Roman"/>
+                <w:color w:val="000000"/>
+              </w:rPr>
+              <w:t>TrB</w:t>
+            </w:r>
+            <w:proofErr w:type="spellEnd"/>
+            <w:r>
+              <w:rPr>
+                <w:rFonts w:ascii="Calibri" w:eastAsia="Times New Roman" w:hAnsi="Calibri" w:cs="Times New Roman"/>
+                <w:color w:val="000000"/>
+              </w:rPr>
+              <w:t xml:space="preserve">, </w:t>
+            </w:r>
+            <w:proofErr w:type="spellStart"/>
+            <w:r>
+              <w:rPr>
+                <w:rFonts w:ascii="Calibri" w:eastAsia="Times New Roman" w:hAnsi="Calibri" w:cs="Times New Roman"/>
+                <w:color w:val="000000"/>
+              </w:rPr>
+              <w:t>TeB</w:t>
+            </w:r>
+            <w:proofErr w:type="spellEnd"/>
+            <w:r>
+              <w:rPr>
+                <w:rFonts w:ascii="Calibri" w:eastAsia="Times New Roman" w:hAnsi="Calibri" w:cs="Times New Roman"/>
+                <w:color w:val="000000"/>
+              </w:rPr>
+              <w:t xml:space="preserve">, </w:t>
+            </w:r>
+            <w:proofErr w:type="spellStart"/>
+            <w:r>
+              <w:rPr>
+                <w:rFonts w:ascii="Calibri" w:eastAsia="Times New Roman" w:hAnsi="Calibri" w:cs="Times New Roman"/>
+                <w:color w:val="000000"/>
+              </w:rPr>
+              <w:t>TeN</w:t>
+            </w:r>
+            <w:proofErr w:type="spellEnd"/>
+            <w:r>
+              <w:rPr>
+                <w:rFonts w:ascii="Calibri" w:eastAsia="Times New Roman" w:hAnsi="Calibri" w:cs="Times New Roman"/>
+                <w:color w:val="000000"/>
+              </w:rPr>
+              <w:t xml:space="preserve">, </w:t>
+            </w:r>
+            <w:proofErr w:type="spellStart"/>
             <w:r>
               <w:rPr>
                 <w:rFonts w:ascii="Calibri" w:eastAsia="Times New Roman" w:hAnsi="Calibri" w:cs="Times New Roman"/>
@@ -722,6 +793,7 @@
               </w:rPr>
               <w:t>BoN</w:t>
             </w:r>
+            <w:proofErr w:type="spellEnd"/>
           </w:p>
         </w:tc>
         <w:tc>
@@ -850,6 +922,7 @@
                 <w:szCs w:val="20"/>
               </w:rPr>
             </w:pPr>
+            <w:proofErr w:type="spellStart"/>
             <w:r>
               <w:rPr>
                 <w:rFonts w:ascii="Calibri" w:hAnsi="Calibri"/>
@@ -869,6 +942,7 @@
               </w:rPr>
               <w:t>leaf</w:t>
             </w:r>
+            <w:proofErr w:type="spellEnd"/>
           </w:p>
         </w:tc>
         <w:tc>
@@ -903,44 +977,44 @@
               <w:rPr>
                 <w:rFonts w:ascii="Calibri" w:hAnsi="Calibri"/>
                 <w:color w:val="000000"/>
-                <w:sz w:val="13"/>
-                <w:szCs w:val="13"/>
-                <w:vertAlign w:val="superscript"/>
-              </w:rPr>
-              <w:t>-2</w:t>
-            </w:r>
-            <w:r>
-              <w:rPr>
-                <w:rFonts w:ascii="Calibri" w:hAnsi="Calibri"/>
-                <w:color w:val="000000"/>
-              </w:rPr>
-              <w:t xml:space="preserve"> s</w:t>
-            </w:r>
-            <w:r>
-              <w:rPr>
-                <w:rFonts w:ascii="Calibri" w:hAnsi="Calibri"/>
-                <w:color w:val="000000"/>
-                <w:sz w:val="13"/>
-                <w:szCs w:val="13"/>
-                <w:vertAlign w:val="superscript"/>
-              </w:rPr>
-              <w:t xml:space="preserve">-1 </w:t>
-            </w:r>
-            <w:r>
-              <w:rPr>
-                <w:rFonts w:ascii="Calibri" w:hAnsi="Calibri"/>
-                <w:color w:val="000000"/>
-              </w:rPr>
-              <w:t>MPa</w:t>
-            </w:r>
-            <w:r>
-              <w:rPr>
-                <w:rFonts w:ascii="Calibri" w:hAnsi="Calibri"/>
-                <w:color w:val="000000"/>
                 <w:sz w:val="24"/>
                 <w:szCs w:val="24"/>
                 <w:vertAlign w:val="superscript"/>
               </w:rPr>
+              <w:t>-2</w:t>
+            </w:r>
+            <w:r>
+              <w:rPr>
+                <w:rFonts w:ascii="Calibri" w:hAnsi="Calibri"/>
+                <w:color w:val="000000"/>
+              </w:rPr>
+              <w:t xml:space="preserve"> s</w:t>
+            </w:r>
+            <w:r>
+              <w:rPr>
+                <w:rFonts w:ascii="Calibri" w:hAnsi="Calibri"/>
+                <w:color w:val="000000"/>
+                <w:sz w:val="24"/>
+                <w:szCs w:val="24"/>
+                <w:vertAlign w:val="superscript"/>
+              </w:rPr>
+              <w:t xml:space="preserve">-1 </w:t>
+            </w:r>
+            <w:r>
+              <w:rPr>
+                <w:rFonts w:ascii="Calibri" w:hAnsi="Calibri"/>
+                <w:color w:val="000000"/>
+              </w:rPr>
+              <w:t>MPa</w:t>
+            </w:r>
+            <w:r>
+              <w:rPr>
+                <w:rFonts w:ascii="Calibri" w:hAnsi="Calibri"/>
+                <w:color w:val="000000"/>
+                <w:sz w:val="24"/>
+                <w:szCs w:val="24"/>
+                <w:vertAlign w:val="superscript"/>
+              </w:rPr>
               <w:t>-1</w:t>
             </w:r>
           </w:p>
@@ -1001,6 +1075,7 @@
                 <w:color w:val="000000"/>
               </w:rPr>
             </w:pPr>
+            <w:proofErr w:type="spellStart"/>
             <w:r>
               <w:rPr>
                 <w:rFonts w:ascii="Calibri" w:eastAsia="Times New Roman" w:hAnsi="Calibri" w:cs="Times New Roman"/>
@@ -1008,6 +1083,7 @@
               </w:rPr>
               <w:t>TeB</w:t>
             </w:r>
+            <w:proofErr w:type="spellEnd"/>
           </w:p>
         </w:tc>
         <w:tc>
@@ -1096,6 +1172,7 @@
                 <w:szCs w:val="20"/>
               </w:rPr>
             </w:pPr>
+            <w:proofErr w:type="spellStart"/>
             <w:r>
               <w:rPr>
                 <w:rFonts w:ascii="Calibri" w:eastAsia="Times New Roman" w:hAnsi="Calibri" w:cs="Times New Roman"/>
@@ -1119,6 +1196,7 @@
               </w:rPr>
               <w:t>s</w:t>
             </w:r>
+            <w:proofErr w:type="spellEnd"/>
           </w:p>
         </w:tc>
         <w:tc>
@@ -1237,13 +1315,23 @@
                 <w:color w:val="000000"/>
               </w:rPr>
             </w:pPr>
-            <w:r>
-              <w:rPr>
-                <w:rFonts w:ascii="Calibri" w:eastAsia="Times New Roman" w:hAnsi="Calibri" w:cs="Times New Roman"/>
-                <w:color w:val="000000"/>
-              </w:rPr>
-              <w:t xml:space="preserve">TrB, </w:t>
-            </w:r>
+            <w:proofErr w:type="spellStart"/>
+            <w:r>
+              <w:rPr>
+                <w:rFonts w:ascii="Calibri" w:eastAsia="Times New Roman" w:hAnsi="Calibri" w:cs="Times New Roman"/>
+                <w:color w:val="000000"/>
+              </w:rPr>
+              <w:t>TrB</w:t>
+            </w:r>
+            <w:proofErr w:type="spellEnd"/>
+            <w:r>
+              <w:rPr>
+                <w:rFonts w:ascii="Calibri" w:eastAsia="Times New Roman" w:hAnsi="Calibri" w:cs="Times New Roman"/>
+                <w:color w:val="000000"/>
+              </w:rPr>
+              <w:t xml:space="preserve">, </w:t>
+            </w:r>
+            <w:proofErr w:type="spellStart"/>
             <w:r>
               <w:rPr>
                 <w:rFonts w:ascii="Calibri" w:eastAsia="Times New Roman" w:hAnsi="Calibri" w:cs="Times New Roman"/>
@@ -1251,6 +1339,7 @@
               </w:rPr>
               <w:t>TeN</w:t>
             </w:r>
+            <w:proofErr w:type="spellEnd"/>
           </w:p>
         </w:tc>
         <w:tc>
@@ -1461,6 +1550,7 @@
                 <w:color w:val="000000"/>
               </w:rPr>
             </w:pPr>
+            <w:proofErr w:type="spellStart"/>
             <w:r>
               <w:rPr>
                 <w:rFonts w:ascii="Calibri" w:eastAsia="Times New Roman" w:hAnsi="Calibri" w:cs="Times New Roman"/>
@@ -1468,12 +1558,21 @@
               </w:rPr>
               <w:t>TrB</w:t>
             </w:r>
-            <w:r>
-              <w:rPr>
-                <w:rFonts w:ascii="Calibri" w:eastAsia="Times New Roman" w:hAnsi="Calibri" w:cs="Times New Roman"/>
-                <w:color w:val="000000"/>
-              </w:rPr>
-              <w:t>, Te</w:t>
+            <w:proofErr w:type="spellEnd"/>
+            <w:r>
+              <w:rPr>
+                <w:rFonts w:ascii="Calibri" w:eastAsia="Times New Roman" w:hAnsi="Calibri" w:cs="Times New Roman"/>
+                <w:color w:val="000000"/>
+              </w:rPr>
+              <w:t xml:space="preserve">, </w:t>
+            </w:r>
+            <w:proofErr w:type="spellStart"/>
+            <w:r>
+              <w:rPr>
+                <w:rFonts w:ascii="Calibri" w:eastAsia="Times New Roman" w:hAnsi="Calibri" w:cs="Times New Roman"/>
+                <w:color w:val="000000"/>
+              </w:rPr>
+              <w:t>Te</w:t>
             </w:r>
             <w:r>
               <w:rPr>
@@ -1482,6 +1581,7 @@
               </w:rPr>
               <w:t>N</w:t>
             </w:r>
+            <w:proofErr w:type="spellEnd"/>
           </w:p>
         </w:tc>
         <w:tc>
@@ -1606,6 +1706,7 @@
                 <w:szCs w:val="20"/>
               </w:rPr>
             </w:pPr>
+            <w:proofErr w:type="spellStart"/>
             <w:r>
               <w:rPr>
                 <w:rFonts w:ascii="Calibri" w:eastAsia="Times New Roman" w:hAnsi="Calibri" w:cs="Times New Roman"/>
@@ -1629,6 +1730,7 @@
               </w:rPr>
               <w:t>s</w:t>
             </w:r>
+            <w:proofErr w:type="spellEnd"/>
             <w:r>
               <w:rPr>
                 <w:rFonts w:ascii="Calibri" w:eastAsia="Times New Roman" w:hAnsi="Calibri" w:cs="Times New Roman"/>
@@ -1638,7 +1740,19 @@
                 <w:sz w:val="24"/>
                 <w:szCs w:val="24"/>
               </w:rPr>
-              <w:t xml:space="preserve"> at T</w:t>
+              <w:t xml:space="preserve"> at </w:t>
+            </w:r>
+            <w:proofErr w:type="spellStart"/>
+            <w:r>
+              <w:rPr>
+                <w:rFonts w:ascii="Calibri" w:eastAsia="Times New Roman" w:hAnsi="Calibri" w:cs="Times New Roman"/>
+                <w:i/>
+                <w:iCs/>
+                <w:color w:val="000000"/>
+                <w:sz w:val="24"/>
+                <w:szCs w:val="24"/>
+              </w:rPr>
+              <w:t>T</w:t>
             </w:r>
             <w:r>
               <w:rPr>
@@ -1652,6 +1766,7 @@
               </w:rPr>
               <w:t>opt</w:t>
             </w:r>
+            <w:proofErr w:type="spellEnd"/>
           </w:p>
         </w:tc>
         <w:tc>
@@ -1770,6 +1885,7 @@
                 <w:color w:val="000000"/>
               </w:rPr>
             </w:pPr>
+            <w:proofErr w:type="spellStart"/>
             <w:r>
               <w:rPr>
                 <w:rFonts w:ascii="Calibri" w:eastAsia="Times New Roman" w:hAnsi="Calibri" w:cs="Times New Roman"/>
@@ -1777,6 +1893,7 @@
               </w:rPr>
               <w:t>TeB</w:t>
             </w:r>
+            <w:proofErr w:type="spellEnd"/>
           </w:p>
         </w:tc>
         <w:tc>
@@ -1959,6 +2076,7 @@
                 <w:color w:val="000000"/>
               </w:rPr>
             </w:pPr>
+            <w:proofErr w:type="spellStart"/>
             <w:r>
               <w:rPr>
                 <w:rFonts w:ascii="Calibri" w:eastAsia="Times New Roman" w:hAnsi="Calibri" w:cs="Times New Roman"/>
@@ -1966,6 +2084,7 @@
               </w:rPr>
               <w:t>TrB</w:t>
             </w:r>
+            <w:proofErr w:type="spellEnd"/>
           </w:p>
         </w:tc>
         <w:tc>
@@ -2136,6 +2255,7 @@
                 <w:color w:val="000000"/>
               </w:rPr>
             </w:pPr>
+            <w:proofErr w:type="spellStart"/>
             <w:r>
               <w:rPr>
                 <w:rFonts w:ascii="Calibri" w:eastAsia="Times New Roman" w:hAnsi="Calibri" w:cs="Times New Roman"/>
@@ -2143,6 +2263,7 @@
               </w:rPr>
               <w:t>TrB</w:t>
             </w:r>
+            <w:proofErr w:type="spellEnd"/>
           </w:p>
         </w:tc>
         <w:tc>
@@ -2231,6 +2352,7 @@
                 <w:szCs w:val="20"/>
               </w:rPr>
             </w:pPr>
+            <w:proofErr w:type="spellStart"/>
             <w:r>
               <w:rPr>
                 <w:rFonts w:ascii="Calibri" w:eastAsia="Times New Roman" w:hAnsi="Calibri" w:cs="Times New Roman"/>
@@ -2254,6 +2376,7 @@
               </w:rPr>
               <w:t>a</w:t>
             </w:r>
+            <w:proofErr w:type="spellEnd"/>
           </w:p>
         </w:tc>
         <w:tc>
@@ -2372,6 +2495,7 @@
                 <w:color w:val="000000"/>
               </w:rPr>
             </w:pPr>
+            <w:proofErr w:type="spellStart"/>
             <w:r>
               <w:rPr>
                 <w:rFonts w:ascii="Calibri" w:eastAsia="Times New Roman" w:hAnsi="Calibri" w:cs="Times New Roman"/>
@@ -2379,6 +2503,7 @@
               </w:rPr>
               <w:t>TrB</w:t>
             </w:r>
+            <w:proofErr w:type="spellEnd"/>
           </w:p>
         </w:tc>
         <w:tc>
@@ -2464,6 +2589,7 @@
                 <w:szCs w:val="24"/>
               </w:rPr>
             </w:pPr>
+            <w:proofErr w:type="spellStart"/>
             <w:r>
               <w:rPr>
                 <w:rFonts w:ascii="Calibri" w:eastAsia="Times New Roman" w:hAnsi="Calibri" w:cs="Times New Roman"/>
@@ -2487,6 +2613,7 @@
               </w:rPr>
               <w:t>bV</w:t>
             </w:r>
+            <w:proofErr w:type="spellEnd"/>
           </w:p>
         </w:tc>
         <w:tc>
@@ -2601,6 +2728,7 @@
                 <w:color w:val="000000"/>
               </w:rPr>
             </w:pPr>
+            <w:proofErr w:type="spellStart"/>
             <w:r>
               <w:rPr>
                 <w:rFonts w:ascii="Calibri" w:eastAsia="Times New Roman" w:hAnsi="Calibri" w:cs="Times New Roman"/>
@@ -2608,6 +2736,7 @@
               </w:rPr>
               <w:t>TeN</w:t>
             </w:r>
+            <w:proofErr w:type="spellEnd"/>
           </w:p>
         </w:tc>
         <w:tc>
@@ -2776,6 +2905,7 @@
                 <w:color w:val="000000"/>
               </w:rPr>
             </w:pPr>
+            <w:proofErr w:type="spellStart"/>
             <w:r>
               <w:rPr>
                 <w:rFonts w:ascii="Calibri" w:eastAsia="Times New Roman" w:hAnsi="Calibri" w:cs="Times New Roman"/>
@@ -2783,6 +2913,7 @@
               </w:rPr>
               <w:t>TrB</w:t>
             </w:r>
+            <w:proofErr w:type="spellEnd"/>
           </w:p>
         </w:tc>
         <w:tc>
@@ -2865,6 +2996,7 @@
                 <w:szCs w:val="20"/>
               </w:rPr>
             </w:pPr>
+            <w:proofErr w:type="spellStart"/>
             <w:r>
               <w:rPr>
                 <w:rFonts w:ascii="Calibri" w:eastAsia="Times New Roman" w:hAnsi="Calibri" w:cs="Times New Roman"/>
@@ -2888,6 +3020,7 @@
               </w:rPr>
               <w:t>bV</w:t>
             </w:r>
+            <w:proofErr w:type="spellEnd"/>
           </w:p>
         </w:tc>
         <w:tc>
@@ -3003,6 +3136,7 @@
                 <w:color w:val="000000"/>
               </w:rPr>
             </w:pPr>
+            <w:proofErr w:type="spellStart"/>
             <w:r>
               <w:rPr>
                 <w:rFonts w:ascii="Calibri" w:eastAsia="Times New Roman" w:hAnsi="Calibri" w:cs="Times New Roman"/>
@@ -3010,6 +3144,7 @@
               </w:rPr>
               <w:t>TeN</w:t>
             </w:r>
+            <w:proofErr w:type="spellEnd"/>
           </w:p>
         </w:tc>
         <w:tc>
@@ -3406,6 +3541,7 @@
                 <w:color w:val="000000"/>
               </w:rPr>
             </w:pPr>
+            <w:proofErr w:type="spellStart"/>
             <w:r>
               <w:rPr>
                 <w:rFonts w:ascii="Calibri" w:eastAsia="Times New Roman" w:hAnsi="Calibri" w:cs="Times New Roman"/>
@@ -3413,6 +3549,7 @@
               </w:rPr>
               <w:t>TrB</w:t>
             </w:r>
+            <w:proofErr w:type="spellEnd"/>
             <w:r>
               <w:rPr>
                 <w:rFonts w:ascii="Calibri" w:eastAsia="Times New Roman" w:hAnsi="Calibri" w:cs="Times New Roman"/>
@@ -3420,6 +3557,7 @@
               </w:rPr>
               <w:t xml:space="preserve">, </w:t>
             </w:r>
+            <w:proofErr w:type="spellStart"/>
             <w:r>
               <w:rPr>
                 <w:rFonts w:ascii="Calibri" w:eastAsia="Times New Roman" w:hAnsi="Calibri" w:cs="Times New Roman"/>
@@ -3427,13 +3565,23 @@
               </w:rPr>
               <w:t>TeB</w:t>
             </w:r>
-            <w:r>
-              <w:rPr>
-                <w:rFonts w:ascii="Calibri" w:eastAsia="Times New Roman" w:hAnsi="Calibri" w:cs="Times New Roman"/>
-                <w:color w:val="000000"/>
-              </w:rPr>
-              <w:t>, BoN</w:t>
-            </w:r>
+            <w:proofErr w:type="spellEnd"/>
+            <w:r>
+              <w:rPr>
+                <w:rFonts w:ascii="Calibri" w:eastAsia="Times New Roman" w:hAnsi="Calibri" w:cs="Times New Roman"/>
+                <w:color w:val="000000"/>
+              </w:rPr>
+              <w:t xml:space="preserve">, </w:t>
+            </w:r>
+            <w:proofErr w:type="spellStart"/>
+            <w:r>
+              <w:rPr>
+                <w:rFonts w:ascii="Calibri" w:eastAsia="Times New Roman" w:hAnsi="Calibri" w:cs="Times New Roman"/>
+                <w:color w:val="000000"/>
+              </w:rPr>
+              <w:t>BoN</w:t>
+            </w:r>
+            <w:proofErr w:type="spellEnd"/>
           </w:p>
         </w:tc>
         <w:tc>
@@ -3630,6 +3778,7 @@
                 <w:color w:val="000000"/>
               </w:rPr>
             </w:pPr>
+            <w:proofErr w:type="spellStart"/>
             <w:r>
               <w:rPr>
                 <w:rFonts w:ascii="Calibri" w:eastAsia="Times New Roman" w:hAnsi="Calibri" w:cs="Times New Roman"/>
@@ -3637,6 +3786,7 @@
               </w:rPr>
               <w:t>TeB</w:t>
             </w:r>
+            <w:proofErr w:type="spellEnd"/>
             <w:r>
               <w:rPr>
                 <w:rFonts w:ascii="Calibri" w:eastAsia="Times New Roman" w:hAnsi="Calibri" w:cs="Times New Roman"/>
@@ -3810,12 +3960,21 @@
                 <w:color w:val="000000"/>
               </w:rPr>
             </w:pPr>
-            <w:r>
-              <w:rPr>
-                <w:rFonts w:ascii="Calibri" w:eastAsia="Times New Roman" w:hAnsi="Calibri" w:cs="Times New Roman"/>
-                <w:color w:val="000000"/>
-              </w:rPr>
-              <w:t>TrB,</w:t>
+            <w:proofErr w:type="spellStart"/>
+            <w:r>
+              <w:rPr>
+                <w:rFonts w:ascii="Calibri" w:eastAsia="Times New Roman" w:hAnsi="Calibri" w:cs="Times New Roman"/>
+                <w:color w:val="000000"/>
+              </w:rPr>
+              <w:t>TrB</w:t>
+            </w:r>
+            <w:proofErr w:type="spellEnd"/>
+            <w:r>
+              <w:rPr>
+                <w:rFonts w:ascii="Calibri" w:eastAsia="Times New Roman" w:hAnsi="Calibri" w:cs="Times New Roman"/>
+                <w:color w:val="000000"/>
+              </w:rPr>
+              <w:t>,</w:t>
             </w:r>
             <w:r>
               <w:rPr>
@@ -3824,20 +3983,47 @@
               </w:rPr>
               <w:t xml:space="preserve"> </w:t>
             </w:r>
-            <w:r>
-              <w:rPr>
-                <w:rFonts w:ascii="Calibri" w:eastAsia="Times New Roman" w:hAnsi="Calibri" w:cs="Times New Roman"/>
-                <w:color w:val="000000"/>
-              </w:rPr>
-              <w:t xml:space="preserve">TeB, </w:t>
-            </w:r>
-            <w:r>
-              <w:rPr>
-                <w:rFonts w:ascii="Calibri" w:eastAsia="Times New Roman" w:hAnsi="Calibri" w:cs="Times New Roman"/>
-                <w:color w:val="000000"/>
-              </w:rPr>
-              <w:t>TeN, BoN</w:t>
-            </w:r>
+            <w:proofErr w:type="spellStart"/>
+            <w:r>
+              <w:rPr>
+                <w:rFonts w:ascii="Calibri" w:eastAsia="Times New Roman" w:hAnsi="Calibri" w:cs="Times New Roman"/>
+                <w:color w:val="000000"/>
+              </w:rPr>
+              <w:t>TeB</w:t>
+            </w:r>
+            <w:proofErr w:type="spellEnd"/>
+            <w:r>
+              <w:rPr>
+                <w:rFonts w:ascii="Calibri" w:eastAsia="Times New Roman" w:hAnsi="Calibri" w:cs="Times New Roman"/>
+                <w:color w:val="000000"/>
+              </w:rPr>
+              <w:t xml:space="preserve">, </w:t>
+            </w:r>
+            <w:proofErr w:type="spellStart"/>
+            <w:r>
+              <w:rPr>
+                <w:rFonts w:ascii="Calibri" w:eastAsia="Times New Roman" w:hAnsi="Calibri" w:cs="Times New Roman"/>
+                <w:color w:val="000000"/>
+              </w:rPr>
+              <w:t>TeN</w:t>
+            </w:r>
+            <w:proofErr w:type="spellEnd"/>
+            <w:r>
+              <w:rPr>
+                <w:rFonts w:ascii="Calibri" w:eastAsia="Times New Roman" w:hAnsi="Calibri" w:cs="Times New Roman"/>
+                <w:color w:val="000000"/>
+              </w:rPr>
+              <w:t xml:space="preserve">, </w:t>
+            </w:r>
+            <w:proofErr w:type="spellStart"/>
+            <w:r>
+              <w:rPr>
+                <w:rFonts w:ascii="Calibri" w:eastAsia="Times New Roman" w:hAnsi="Calibri" w:cs="Times New Roman"/>
+                <w:color w:val="000000"/>
+              </w:rPr>
+              <w:t>BoN</w:t>
+            </w:r>
+            <w:proofErr w:type="spellEnd"/>
           </w:p>
         </w:tc>
         <w:tc>
@@ -4115,6 +4301,7 @@
                 <w:color w:val="000000"/>
               </w:rPr>
             </w:pPr>
+            <w:proofErr w:type="spellStart"/>
             <w:r>
               <w:rPr>
                 <w:rFonts w:ascii="Calibri" w:eastAsia="Times New Roman" w:hAnsi="Calibri" w:cs="Times New Roman"/>
@@ -4122,6 +4309,7 @@
               </w:rPr>
               <w:t>TrB</w:t>
             </w:r>
+            <w:proofErr w:type="spellEnd"/>
           </w:p>
         </w:tc>
         <w:tc>
@@ -4302,12 +4490,21 @@
                 <w:color w:val="000000"/>
               </w:rPr>
             </w:pPr>
-            <w:r>
-              <w:rPr>
-                <w:rFonts w:ascii="Calibri" w:eastAsia="Times New Roman" w:hAnsi="Calibri" w:cs="Times New Roman"/>
-                <w:color w:val="000000"/>
-              </w:rPr>
-              <w:t>TrB,</w:t>
+            <w:proofErr w:type="spellStart"/>
+            <w:r>
+              <w:rPr>
+                <w:rFonts w:ascii="Calibri" w:eastAsia="Times New Roman" w:hAnsi="Calibri" w:cs="Times New Roman"/>
+                <w:color w:val="000000"/>
+              </w:rPr>
+              <w:t>TrB</w:t>
+            </w:r>
+            <w:proofErr w:type="spellEnd"/>
+            <w:r>
+              <w:rPr>
+                <w:rFonts w:ascii="Calibri" w:eastAsia="Times New Roman" w:hAnsi="Calibri" w:cs="Times New Roman"/>
+                <w:color w:val="000000"/>
+              </w:rPr>
+              <w:t>,</w:t>
             </w:r>
             <w:r>
               <w:rPr>
@@ -4316,13 +4513,23 @@
               </w:rPr>
               <w:t xml:space="preserve"> </w:t>
             </w:r>
-            <w:r>
-              <w:rPr>
-                <w:rFonts w:ascii="Calibri" w:eastAsia="Times New Roman" w:hAnsi="Calibri" w:cs="Times New Roman"/>
-                <w:color w:val="000000"/>
-              </w:rPr>
-              <w:t xml:space="preserve">TeB, </w:t>
-            </w:r>
+            <w:proofErr w:type="spellStart"/>
+            <w:r>
+              <w:rPr>
+                <w:rFonts w:ascii="Calibri" w:eastAsia="Times New Roman" w:hAnsi="Calibri" w:cs="Times New Roman"/>
+                <w:color w:val="000000"/>
+              </w:rPr>
+              <w:t>TeB</w:t>
+            </w:r>
+            <w:proofErr w:type="spellEnd"/>
+            <w:r>
+              <w:rPr>
+                <w:rFonts w:ascii="Calibri" w:eastAsia="Times New Roman" w:hAnsi="Calibri" w:cs="Times New Roman"/>
+                <w:color w:val="000000"/>
+              </w:rPr>
+              <w:t xml:space="preserve">, </w:t>
+            </w:r>
+            <w:proofErr w:type="spellStart"/>
             <w:r>
               <w:rPr>
                 <w:rFonts w:ascii="Calibri" w:eastAsia="Times New Roman" w:hAnsi="Calibri" w:cs="Times New Roman"/>
@@ -4330,6 +4537,7 @@
               </w:rPr>
               <w:t>TeN</w:t>
             </w:r>
+            <w:proofErr w:type="spellEnd"/>
           </w:p>
         </w:tc>
         <w:tc>
@@ -4447,6 +4655,7 @@
                 <w:szCs w:val="20"/>
               </w:rPr>
             </w:pPr>
+            <w:proofErr w:type="spellStart"/>
             <w:r>
               <w:rPr>
                 <w:rFonts w:ascii="Calibri" w:eastAsia="Times New Roman" w:hAnsi="Calibri" w:cs="Times New Roman"/>
@@ -4468,6 +4677,7 @@
               </w:rPr>
               <w:t>sat</w:t>
             </w:r>
+            <w:proofErr w:type="spellEnd"/>
           </w:p>
         </w:tc>
         <w:tc>
@@ -4513,17 +4723,27 @@
               <w:rPr>
                 <w:rFonts w:ascii="Calibri" w:eastAsia="Times New Roman" w:hAnsi="Calibri" w:cs="Times New Roman"/>
                 <w:color w:val="000000"/>
-              </w:rPr>
-              <w:t>s</w:t>
-            </w:r>
-            <w:r>
-              <w:rPr>
-                <w:rFonts w:ascii="Calibri" w:eastAsia="Times New Roman" w:hAnsi="Calibri" w:cs="Times New Roman"/>
-                <w:color w:val="000000"/>
                 <w:sz w:val="24"/>
                 <w:szCs w:val="24"/>
                 <w:vertAlign w:val="superscript"/>
               </w:rPr>
+              <w:t xml:space="preserve"> </w:t>
+            </w:r>
+            <w:r>
+              <w:rPr>
+                <w:rFonts w:ascii="Calibri" w:eastAsia="Times New Roman" w:hAnsi="Calibri" w:cs="Times New Roman"/>
+                <w:color w:val="000000"/>
+              </w:rPr>
+              <w:t>s</w:t>
+            </w:r>
+            <w:r>
+              <w:rPr>
+                <w:rFonts w:ascii="Calibri" w:eastAsia="Times New Roman" w:hAnsi="Calibri" w:cs="Times New Roman"/>
+                <w:color w:val="000000"/>
+                <w:sz w:val="24"/>
+                <w:szCs w:val="24"/>
+                <w:vertAlign w:val="superscript"/>
+              </w:rPr>
               <w:t>-1</w:t>
             </w:r>
           </w:p>
@@ -4586,6 +4806,7 @@
                 <w:color w:val="000000"/>
               </w:rPr>
             </w:pPr>
+            <w:proofErr w:type="spellStart"/>
             <w:r>
               <w:rPr>
                 <w:rFonts w:ascii="Calibri" w:eastAsia="Times New Roman" w:hAnsi="Calibri" w:cs="Times New Roman"/>
@@ -4593,6 +4814,7 @@
               </w:rPr>
               <w:t>TrB</w:t>
             </w:r>
+            <w:proofErr w:type="spellEnd"/>
             <w:r>
               <w:rPr>
                 <w:rFonts w:ascii="Calibri" w:eastAsia="Times New Roman" w:hAnsi="Calibri" w:cs="Times New Roman"/>
@@ -4600,6 +4822,7 @@
               </w:rPr>
               <w:t xml:space="preserve">, </w:t>
             </w:r>
+            <w:proofErr w:type="spellStart"/>
             <w:r>
               <w:rPr>
                 <w:rFonts w:ascii="Calibri" w:eastAsia="Times New Roman" w:hAnsi="Calibri" w:cs="Times New Roman"/>
@@ -4607,6 +4830,7 @@
               </w:rPr>
               <w:t>TeB</w:t>
             </w:r>
+            <w:proofErr w:type="spellEnd"/>
           </w:p>
         </w:tc>
         <w:tc>
@@ -4787,6 +5011,7 @@
                 <w:color w:val="000000"/>
               </w:rPr>
             </w:pPr>
+            <w:proofErr w:type="spellStart"/>
             <w:r>
               <w:rPr>
                 <w:rFonts w:ascii="Calibri" w:eastAsia="Times New Roman" w:hAnsi="Calibri" w:cs="Times New Roman"/>
@@ -4794,6 +5019,7 @@
               </w:rPr>
               <w:t>TrB</w:t>
             </w:r>
+            <w:proofErr w:type="spellEnd"/>
             <w:r>
               <w:rPr>
                 <w:rFonts w:ascii="Calibri" w:eastAsia="Times New Roman" w:hAnsi="Calibri" w:cs="Times New Roman"/>
@@ -4806,8 +5032,17 @@
                 <w:rFonts w:ascii="Calibri" w:eastAsia="Times New Roman" w:hAnsi="Calibri" w:cs="Times New Roman"/>
                 <w:color w:val="000000"/>
               </w:rPr>
-              <w:t xml:space="preserve"> TeB</w:t>
-            </w:r>
+              <w:t xml:space="preserve"> </w:t>
+            </w:r>
+            <w:proofErr w:type="spellStart"/>
+            <w:r>
+              <w:rPr>
+                <w:rFonts w:ascii="Calibri" w:eastAsia="Times New Roman" w:hAnsi="Calibri" w:cs="Times New Roman"/>
+                <w:color w:val="000000"/>
+              </w:rPr>
+              <w:t>TeB</w:t>
+            </w:r>
+            <w:proofErr w:type="spellEnd"/>
           </w:p>
         </w:tc>
         <w:tc>
@@ -4880,6 +5115,7 @@
                 <w:color w:val="000000"/>
               </w:rPr>
             </w:pPr>
+            <w:proofErr w:type="spellStart"/>
             <w:r>
               <w:rPr>
                 <w:rFonts w:ascii="Calibri" w:eastAsia="Times New Roman" w:hAnsi="Calibri" w:cs="Times New Roman"/>
@@ -4897,6 +5133,7 @@
               </w:rPr>
               <w:t>sat</w:t>
             </w:r>
+            <w:proofErr w:type="spellEnd"/>
             <w:r>
               <w:rPr>
                 <w:rFonts w:ascii="Calibri" w:eastAsia="Times New Roman" w:hAnsi="Calibri" w:cs="Times New Roman"/>
@@ -4928,6 +5165,7 @@
                 <w:szCs w:val="20"/>
               </w:rPr>
             </w:pPr>
+            <w:proofErr w:type="spellStart"/>
             <w:r>
               <w:rPr>
                 <w:rFonts w:ascii="Calibri" w:eastAsia="Times New Roman" w:hAnsi="Calibri" w:cs="Times New Roman"/>
@@ -4949,6 +5187,7 @@
               </w:rPr>
               <w:t>opt</w:t>
             </w:r>
+            <w:proofErr w:type="spellEnd"/>
           </w:p>
         </w:tc>
         <w:tc>
@@ -4994,17 +5233,27 @@
               <w:rPr>
                 <w:rFonts w:ascii="Calibri" w:eastAsia="Times New Roman" w:hAnsi="Calibri" w:cs="Times New Roman"/>
                 <w:color w:val="000000"/>
-              </w:rPr>
-              <w:t>s</w:t>
-            </w:r>
-            <w:r>
-              <w:rPr>
-                <w:rFonts w:ascii="Calibri" w:eastAsia="Times New Roman" w:hAnsi="Calibri" w:cs="Times New Roman"/>
-                <w:color w:val="000000"/>
                 <w:sz w:val="24"/>
                 <w:szCs w:val="24"/>
                 <w:vertAlign w:val="superscript"/>
               </w:rPr>
+              <w:t xml:space="preserve"> </w:t>
+            </w:r>
+            <w:r>
+              <w:rPr>
+                <w:rFonts w:ascii="Calibri" w:eastAsia="Times New Roman" w:hAnsi="Calibri" w:cs="Times New Roman"/>
+                <w:color w:val="000000"/>
+              </w:rPr>
+              <w:t>s</w:t>
+            </w:r>
+            <w:r>
+              <w:rPr>
+                <w:rFonts w:ascii="Calibri" w:eastAsia="Times New Roman" w:hAnsi="Calibri" w:cs="Times New Roman"/>
+                <w:color w:val="000000"/>
+                <w:sz w:val="24"/>
+                <w:szCs w:val="24"/>
+                <w:vertAlign w:val="superscript"/>
+              </w:rPr>
               <w:t>-1</w:t>
             </w:r>
           </w:p>
@@ -5067,6 +5316,7 @@
                 <w:color w:val="000000"/>
               </w:rPr>
             </w:pPr>
+            <w:proofErr w:type="spellStart"/>
             <w:r>
               <w:rPr>
                 <w:rFonts w:ascii="Calibri" w:eastAsia="Times New Roman" w:hAnsi="Calibri" w:cs="Times New Roman"/>
@@ -5074,6 +5324,7 @@
               </w:rPr>
               <w:t>TrB</w:t>
             </w:r>
+            <w:proofErr w:type="spellEnd"/>
             <w:r>
               <w:rPr>
                 <w:rFonts w:ascii="Calibri" w:eastAsia="Times New Roman" w:hAnsi="Calibri" w:cs="Times New Roman"/>
@@ -5086,8 +5337,17 @@
                 <w:rFonts w:ascii="Calibri" w:eastAsia="Times New Roman" w:hAnsi="Calibri" w:cs="Times New Roman"/>
                 <w:color w:val="000000"/>
               </w:rPr>
-              <w:t xml:space="preserve"> TeB</w:t>
-            </w:r>
+              <w:t xml:space="preserve"> </w:t>
+            </w:r>
+            <w:proofErr w:type="spellStart"/>
+            <w:r>
+              <w:rPr>
+                <w:rFonts w:ascii="Calibri" w:eastAsia="Times New Roman" w:hAnsi="Calibri" w:cs="Times New Roman"/>
+                <w:color w:val="000000"/>
+              </w:rPr>
+              <w:t>TeB</w:t>
+            </w:r>
+            <w:proofErr w:type="spellEnd"/>
           </w:p>
         </w:tc>
         <w:tc>
@@ -5258,6 +5518,7 @@
                 <w:color w:val="000000"/>
               </w:rPr>
             </w:pPr>
+            <w:proofErr w:type="spellStart"/>
             <w:r>
               <w:rPr>
                 <w:rFonts w:ascii="Calibri" w:eastAsia="Times New Roman" w:hAnsi="Calibri" w:cs="Times New Roman"/>
@@ -5265,6 +5526,7 @@
               </w:rPr>
               <w:t>TrB</w:t>
             </w:r>
+            <w:proofErr w:type="spellEnd"/>
           </w:p>
         </w:tc>
         <w:tc>
@@ -5439,6 +5701,7 @@
                 <w:color w:val="000000"/>
               </w:rPr>
             </w:pPr>
+            <w:proofErr w:type="spellStart"/>
             <w:r>
               <w:rPr>
                 <w:rFonts w:ascii="Calibri" w:eastAsia="Times New Roman" w:hAnsi="Calibri" w:cs="Times New Roman"/>
@@ -5446,6 +5709,7 @@
               </w:rPr>
               <w:t>TrB</w:t>
             </w:r>
+            <w:proofErr w:type="spellEnd"/>
           </w:p>
         </w:tc>
         <w:tc>
@@ -5553,6 +5817,7 @@
                 <w:szCs w:val="20"/>
               </w:rPr>
             </w:pPr>
+            <w:proofErr w:type="spellStart"/>
             <w:r>
               <w:rPr>
                 <w:rFonts w:ascii="Calibri" w:eastAsia="Times New Roman" w:hAnsi="Calibri" w:cs="Times New Roman"/>
@@ -5586,6 +5851,7 @@
               </w:rPr>
               <w:t>t</w:t>
             </w:r>
+            <w:proofErr w:type="spellEnd"/>
           </w:p>
         </w:tc>
         <w:tc>
@@ -5677,13 +5943,31 @@
                 <w:color w:val="000000"/>
               </w:rPr>
             </w:pPr>
-            <w:r>
-              <w:rPr>
-                <w:rFonts w:ascii="Calibri" w:eastAsia="Times New Roman" w:hAnsi="Calibri" w:cs="Times New Roman"/>
-                <w:color w:val="000000"/>
-              </w:rPr>
-              <w:t>TrB, TeB</w:t>
-            </w:r>
+            <w:proofErr w:type="spellStart"/>
+            <w:r>
+              <w:rPr>
+                <w:rFonts w:ascii="Calibri" w:eastAsia="Times New Roman" w:hAnsi="Calibri" w:cs="Times New Roman"/>
+                <w:color w:val="000000"/>
+              </w:rPr>
+              <w:t>TrB</w:t>
+            </w:r>
+            <w:proofErr w:type="spellEnd"/>
+            <w:r>
+              <w:rPr>
+                <w:rFonts w:ascii="Calibri" w:eastAsia="Times New Roman" w:hAnsi="Calibri" w:cs="Times New Roman"/>
+                <w:color w:val="000000"/>
+              </w:rPr>
+              <w:t xml:space="preserve">, </w:t>
+            </w:r>
+            <w:proofErr w:type="spellStart"/>
+            <w:r>
+              <w:rPr>
+                <w:rFonts w:ascii="Calibri" w:eastAsia="Times New Roman" w:hAnsi="Calibri" w:cs="Times New Roman"/>
+                <w:color w:val="000000"/>
+              </w:rPr>
+              <w:t>TeB</w:t>
+            </w:r>
+            <w:proofErr w:type="spellEnd"/>
           </w:p>
         </w:tc>
         <w:tc>
@@ -5866,6 +6150,7 @@
                 <w:color w:val="000000"/>
               </w:rPr>
             </w:pPr>
+            <w:proofErr w:type="spellStart"/>
             <w:r>
               <w:rPr>
                 <w:rFonts w:ascii="Calibri" w:eastAsia="Times New Roman" w:hAnsi="Calibri" w:cs="Times New Roman"/>
@@ -5873,6 +6158,7 @@
               </w:rPr>
               <w:t>TrB</w:t>
             </w:r>
+            <w:proofErr w:type="spellEnd"/>
           </w:p>
         </w:tc>
         <w:tc>
@@ -6045,13 +6331,31 @@
                 <w:color w:val="000000"/>
               </w:rPr>
             </w:pPr>
-            <w:r>
-              <w:rPr>
-                <w:rFonts w:ascii="Calibri" w:eastAsia="Times New Roman" w:hAnsi="Calibri" w:cs="Times New Roman"/>
-                <w:color w:val="000000"/>
-              </w:rPr>
-              <w:t>TrB, TeB</w:t>
-            </w:r>
+            <w:proofErr w:type="spellStart"/>
+            <w:r>
+              <w:rPr>
+                <w:rFonts w:ascii="Calibri" w:eastAsia="Times New Roman" w:hAnsi="Calibri" w:cs="Times New Roman"/>
+                <w:color w:val="000000"/>
+              </w:rPr>
+              <w:t>TrB</w:t>
+            </w:r>
+            <w:proofErr w:type="spellEnd"/>
+            <w:r>
+              <w:rPr>
+                <w:rFonts w:ascii="Calibri" w:eastAsia="Times New Roman" w:hAnsi="Calibri" w:cs="Times New Roman"/>
+                <w:color w:val="000000"/>
+              </w:rPr>
+              <w:t xml:space="preserve">, </w:t>
+            </w:r>
+            <w:proofErr w:type="spellStart"/>
+            <w:r>
+              <w:rPr>
+                <w:rFonts w:ascii="Calibri" w:eastAsia="Times New Roman" w:hAnsi="Calibri" w:cs="Times New Roman"/>
+                <w:color w:val="000000"/>
+              </w:rPr>
+              <w:t>TeB</w:t>
+            </w:r>
+            <w:proofErr w:type="spellEnd"/>
           </w:p>
         </w:tc>
         <w:tc>
@@ -6279,6 +6583,7 @@
                 <w:color w:val="000000"/>
               </w:rPr>
             </w:pPr>
+            <w:proofErr w:type="spellStart"/>
             <w:r>
               <w:rPr>
                 <w:rFonts w:ascii="Calibri" w:eastAsia="Times New Roman" w:hAnsi="Calibri" w:cs="Times New Roman"/>
@@ -6286,6 +6591,7 @@
               </w:rPr>
               <w:t>TrB</w:t>
             </w:r>
+            <w:proofErr w:type="spellEnd"/>
             <w:r>
               <w:rPr>
                 <w:rFonts w:ascii="Calibri" w:eastAsia="Times New Roman" w:hAnsi="Calibri" w:cs="Times New Roman"/>
@@ -6298,8 +6604,25 @@
                 <w:rFonts w:ascii="Calibri" w:eastAsia="Times New Roman" w:hAnsi="Calibri" w:cs="Times New Roman"/>
                 <w:color w:val="000000"/>
               </w:rPr>
-              <w:t xml:space="preserve"> TeB, </w:t>
-            </w:r>
+              <w:t xml:space="preserve"> </w:t>
+            </w:r>
+            <w:proofErr w:type="spellStart"/>
+            <w:r>
+              <w:rPr>
+                <w:rFonts w:ascii="Calibri" w:eastAsia="Times New Roman" w:hAnsi="Calibri" w:cs="Times New Roman"/>
+                <w:color w:val="000000"/>
+              </w:rPr>
+              <w:t>TeB</w:t>
+            </w:r>
+            <w:proofErr w:type="spellEnd"/>
+            <w:r>
+              <w:rPr>
+                <w:rFonts w:ascii="Calibri" w:eastAsia="Times New Roman" w:hAnsi="Calibri" w:cs="Times New Roman"/>
+                <w:color w:val="000000"/>
+              </w:rPr>
+              <w:t xml:space="preserve">, </w:t>
+            </w:r>
+            <w:proofErr w:type="spellStart"/>
             <w:r>
               <w:rPr>
                 <w:rFonts w:ascii="Calibri" w:eastAsia="Times New Roman" w:hAnsi="Calibri" w:cs="Times New Roman"/>
@@ -6312,7 +6635,15 @@
                 <w:rFonts w:ascii="Calibri" w:eastAsia="Times New Roman" w:hAnsi="Calibri" w:cs="Times New Roman"/>
                 <w:color w:val="000000"/>
               </w:rPr>
-              <w:t xml:space="preserve">N </w:t>
+              <w:t>N</w:t>
+            </w:r>
+            <w:proofErr w:type="spellEnd"/>
+            <w:r>
+              <w:rPr>
+                <w:rFonts w:ascii="Calibri" w:eastAsia="Times New Roman" w:hAnsi="Calibri" w:cs="Times New Roman"/>
+                <w:color w:val="000000"/>
+              </w:rPr>
+              <w:t xml:space="preserve"> </w:t>
             </w:r>
           </w:p>
         </w:tc>
@@ -6494,13 +6825,39 @@
                 <w:color w:val="000000"/>
               </w:rPr>
             </w:pPr>
-            <w:r>
-              <w:rPr>
-                <w:rFonts w:ascii="Calibri" w:eastAsia="Times New Roman" w:hAnsi="Calibri" w:cs="Times New Roman"/>
-                <w:color w:val="000000"/>
-              </w:rPr>
-              <w:t xml:space="preserve">TrB, TeB, </w:t>
-            </w:r>
+            <w:proofErr w:type="spellStart"/>
+            <w:r>
+              <w:rPr>
+                <w:rFonts w:ascii="Calibri" w:eastAsia="Times New Roman" w:hAnsi="Calibri" w:cs="Times New Roman"/>
+                <w:color w:val="000000"/>
+              </w:rPr>
+              <w:t>TrB</w:t>
+            </w:r>
+            <w:proofErr w:type="spellEnd"/>
+            <w:r>
+              <w:rPr>
+                <w:rFonts w:ascii="Calibri" w:eastAsia="Times New Roman" w:hAnsi="Calibri" w:cs="Times New Roman"/>
+                <w:color w:val="000000"/>
+              </w:rPr>
+              <w:t xml:space="preserve">, </w:t>
+            </w:r>
+            <w:proofErr w:type="spellStart"/>
+            <w:r>
+              <w:rPr>
+                <w:rFonts w:ascii="Calibri" w:eastAsia="Times New Roman" w:hAnsi="Calibri" w:cs="Times New Roman"/>
+                <w:color w:val="000000"/>
+              </w:rPr>
+              <w:t>TeB</w:t>
+            </w:r>
+            <w:proofErr w:type="spellEnd"/>
+            <w:r>
+              <w:rPr>
+                <w:rFonts w:ascii="Calibri" w:eastAsia="Times New Roman" w:hAnsi="Calibri" w:cs="Times New Roman"/>
+                <w:color w:val="000000"/>
+              </w:rPr>
+              <w:t xml:space="preserve">, </w:t>
+            </w:r>
+            <w:proofErr w:type="spellStart"/>
             <w:r>
               <w:rPr>
                 <w:rFonts w:ascii="Calibri" w:eastAsia="Times New Roman" w:hAnsi="Calibri" w:cs="Times New Roman"/>
@@ -6515,6 +6872,7 @@
               </w:rPr>
               <w:t>N</w:t>
             </w:r>
+            <w:proofErr w:type="spellEnd"/>
           </w:p>
         </w:tc>
         <w:tc>
@@ -6639,6 +6997,7 @@
                 <w:szCs w:val="20"/>
               </w:rPr>
             </w:pPr>
+            <w:proofErr w:type="spellStart"/>
             <w:r>
               <w:rPr>
                 <w:rFonts w:ascii="Calibri" w:eastAsia="Times New Roman" w:hAnsi="Calibri" w:cs="Times New Roman"/>
@@ -6660,6 +7019,7 @@
               </w:rPr>
               <w:t>cmax</w:t>
             </w:r>
+            <w:proofErr w:type="spellEnd"/>
             <w:r>
               <w:rPr>
                 <w:rFonts w:ascii="Calibri" w:eastAsia="Times New Roman" w:hAnsi="Calibri" w:cs="Times New Roman"/>
@@ -6729,17 +7089,27 @@
               <w:rPr>
                 <w:rFonts w:ascii="Calibri" w:eastAsia="Times New Roman" w:hAnsi="Calibri" w:cs="Times New Roman"/>
                 <w:color w:val="000000"/>
-              </w:rPr>
-              <w:t>s</w:t>
-            </w:r>
-            <w:r>
-              <w:rPr>
-                <w:rFonts w:ascii="Calibri" w:eastAsia="Times New Roman" w:hAnsi="Calibri" w:cs="Times New Roman"/>
-                <w:color w:val="000000"/>
                 <w:sz w:val="24"/>
                 <w:szCs w:val="24"/>
                 <w:vertAlign w:val="superscript"/>
               </w:rPr>
+              <w:t xml:space="preserve"> </w:t>
+            </w:r>
+            <w:r>
+              <w:rPr>
+                <w:rFonts w:ascii="Calibri" w:eastAsia="Times New Roman" w:hAnsi="Calibri" w:cs="Times New Roman"/>
+                <w:color w:val="000000"/>
+              </w:rPr>
+              <w:t>s</w:t>
+            </w:r>
+            <w:r>
+              <w:rPr>
+                <w:rFonts w:ascii="Calibri" w:eastAsia="Times New Roman" w:hAnsi="Calibri" w:cs="Times New Roman"/>
+                <w:color w:val="000000"/>
+                <w:sz w:val="24"/>
+                <w:szCs w:val="24"/>
+                <w:vertAlign w:val="superscript"/>
+              </w:rPr>
               <w:t>-1</w:t>
             </w:r>
           </w:p>
@@ -6802,6 +7172,7 @@
                 <w:color w:val="000000"/>
               </w:rPr>
             </w:pPr>
+            <w:proofErr w:type="spellStart"/>
             <w:r>
               <w:rPr>
                 <w:rFonts w:ascii="Calibri" w:eastAsia="Times New Roman" w:hAnsi="Calibri" w:cs="Times New Roman"/>
@@ -6809,6 +7180,7 @@
               </w:rPr>
               <w:t>TrB</w:t>
             </w:r>
+            <w:proofErr w:type="spellEnd"/>
             <w:r>
               <w:rPr>
                 <w:rFonts w:ascii="Calibri" w:eastAsia="Times New Roman" w:hAnsi="Calibri" w:cs="Times New Roman"/>
@@ -6821,7 +7193,23 @@
                 <w:rFonts w:ascii="Calibri" w:eastAsia="Times New Roman" w:hAnsi="Calibri" w:cs="Times New Roman"/>
                 <w:color w:val="000000"/>
               </w:rPr>
-              <w:t xml:space="preserve"> TeB </w:t>
+              <w:t xml:space="preserve"> </w:t>
+            </w:r>
+            <w:proofErr w:type="spellStart"/>
+            <w:r>
+              <w:rPr>
+                <w:rFonts w:ascii="Calibri" w:eastAsia="Times New Roman" w:hAnsi="Calibri" w:cs="Times New Roman"/>
+                <w:color w:val="000000"/>
+              </w:rPr>
+              <w:t>TeB</w:t>
+            </w:r>
+            <w:proofErr w:type="spellEnd"/>
+            <w:r>
+              <w:rPr>
+                <w:rFonts w:ascii="Calibri" w:eastAsia="Times New Roman" w:hAnsi="Calibri" w:cs="Times New Roman"/>
+                <w:color w:val="000000"/>
+              </w:rPr>
+              <w:t xml:space="preserve"> </w:t>
             </w:r>
           </w:p>
         </w:tc>
@@ -7017,12 +7405,37 @@
                 <w:color w:val="000000"/>
               </w:rPr>
             </w:pPr>
-            <w:r>
-              <w:rPr>
-                <w:rFonts w:ascii="Calibri" w:eastAsia="Times New Roman" w:hAnsi="Calibri" w:cs="Times New Roman"/>
-                <w:color w:val="000000"/>
-              </w:rPr>
-              <w:t>TrB, TeB,</w:t>
+            <w:proofErr w:type="spellStart"/>
+            <w:r>
+              <w:rPr>
+                <w:rFonts w:ascii="Calibri" w:eastAsia="Times New Roman" w:hAnsi="Calibri" w:cs="Times New Roman"/>
+                <w:color w:val="000000"/>
+              </w:rPr>
+              <w:t>TrB</w:t>
+            </w:r>
+            <w:proofErr w:type="spellEnd"/>
+            <w:r>
+              <w:rPr>
+                <w:rFonts w:ascii="Calibri" w:eastAsia="Times New Roman" w:hAnsi="Calibri" w:cs="Times New Roman"/>
+                <w:color w:val="000000"/>
+              </w:rPr>
+              <w:t xml:space="preserve">, </w:t>
+            </w:r>
+            <w:proofErr w:type="spellStart"/>
+            <w:r>
+              <w:rPr>
+                <w:rFonts w:ascii="Calibri" w:eastAsia="Times New Roman" w:hAnsi="Calibri" w:cs="Times New Roman"/>
+                <w:color w:val="000000"/>
+              </w:rPr>
+              <w:t>TeB</w:t>
+            </w:r>
+            <w:proofErr w:type="spellEnd"/>
+            <w:r>
+              <w:rPr>
+                <w:rFonts w:ascii="Calibri" w:eastAsia="Times New Roman" w:hAnsi="Calibri" w:cs="Times New Roman"/>
+                <w:color w:val="000000"/>
+              </w:rPr>
+              <w:t>,</w:t>
             </w:r>
             <w:r>
               <w:rPr>
@@ -7031,6 +7444,7 @@
               </w:rPr>
               <w:t xml:space="preserve"> </w:t>
             </w:r>
+            <w:proofErr w:type="spellStart"/>
             <w:r>
               <w:rPr>
                 <w:rFonts w:ascii="Calibri" w:eastAsia="Times New Roman" w:hAnsi="Calibri" w:cs="Times New Roman"/>
@@ -7038,6 +7452,7 @@
               </w:rPr>
               <w:t>BoN</w:t>
             </w:r>
+            <w:proofErr w:type="spellEnd"/>
           </w:p>
         </w:tc>
         <w:tc>
@@ -7162,6 +7577,7 @@
                 <w:szCs w:val="20"/>
               </w:rPr>
             </w:pPr>
+            <w:proofErr w:type="spellStart"/>
             <w:r>
               <w:rPr>
                 <w:rFonts w:ascii="Calibri" w:eastAsia="Times New Roman" w:hAnsi="Calibri" w:cs="Times New Roman"/>
@@ -7181,7 +7597,20 @@
                 <w:szCs w:val="24"/>
                 <w:vertAlign w:val="subscript"/>
               </w:rPr>
-              <w:t>cmax mass</w:t>
+              <w:t>cmax</w:t>
+            </w:r>
+            <w:proofErr w:type="spellEnd"/>
+            <w:r>
+              <w:rPr>
+                <w:rFonts w:ascii="Calibri" w:eastAsia="Times New Roman" w:hAnsi="Calibri" w:cs="Times New Roman"/>
+                <w:i/>
+                <w:iCs/>
+                <w:color w:val="000000"/>
+                <w:sz w:val="24"/>
+                <w:szCs w:val="24"/>
+                <w:vertAlign w:val="subscript"/>
+              </w:rPr>
+              <w:t xml:space="preserve"> mass</w:t>
             </w:r>
           </w:p>
         </w:tc>
@@ -7301,13 +7730,31 @@
                 <w:color w:val="000000"/>
               </w:rPr>
             </w:pPr>
-            <w:r>
-              <w:rPr>
-                <w:rFonts w:ascii="Calibri" w:eastAsia="Times New Roman" w:hAnsi="Calibri" w:cs="Times New Roman"/>
-                <w:color w:val="000000"/>
-              </w:rPr>
-              <w:t>TrB, TeB</w:t>
-            </w:r>
+            <w:proofErr w:type="spellStart"/>
+            <w:r>
+              <w:rPr>
+                <w:rFonts w:ascii="Calibri" w:eastAsia="Times New Roman" w:hAnsi="Calibri" w:cs="Times New Roman"/>
+                <w:color w:val="000000"/>
+              </w:rPr>
+              <w:t>TrB</w:t>
+            </w:r>
+            <w:proofErr w:type="spellEnd"/>
+            <w:r>
+              <w:rPr>
+                <w:rFonts w:ascii="Calibri" w:eastAsia="Times New Roman" w:hAnsi="Calibri" w:cs="Times New Roman"/>
+                <w:color w:val="000000"/>
+              </w:rPr>
+              <w:t xml:space="preserve">, </w:t>
+            </w:r>
+            <w:proofErr w:type="spellStart"/>
+            <w:r>
+              <w:rPr>
+                <w:rFonts w:ascii="Calibri" w:eastAsia="Times New Roman" w:hAnsi="Calibri" w:cs="Times New Roman"/>
+                <w:color w:val="000000"/>
+              </w:rPr>
+              <w:t>TeB</w:t>
+            </w:r>
+            <w:proofErr w:type="spellEnd"/>
           </w:p>
         </w:tc>
         <w:tc>
@@ -7488,13 +7935,31 @@
                 <w:color w:val="000000"/>
               </w:rPr>
             </w:pPr>
-            <w:r>
-              <w:rPr>
-                <w:rFonts w:ascii="Calibri" w:eastAsia="Times New Roman" w:hAnsi="Calibri" w:cs="Times New Roman"/>
-                <w:color w:val="000000"/>
-              </w:rPr>
-              <w:t>TrB, TeB</w:t>
-            </w:r>
+            <w:proofErr w:type="spellStart"/>
+            <w:r>
+              <w:rPr>
+                <w:rFonts w:ascii="Calibri" w:eastAsia="Times New Roman" w:hAnsi="Calibri" w:cs="Times New Roman"/>
+                <w:color w:val="000000"/>
+              </w:rPr>
+              <w:t>TrB</w:t>
+            </w:r>
+            <w:proofErr w:type="spellEnd"/>
+            <w:r>
+              <w:rPr>
+                <w:rFonts w:ascii="Calibri" w:eastAsia="Times New Roman" w:hAnsi="Calibri" w:cs="Times New Roman"/>
+                <w:color w:val="000000"/>
+              </w:rPr>
+              <w:t xml:space="preserve">, </w:t>
+            </w:r>
+            <w:proofErr w:type="spellStart"/>
+            <w:r>
+              <w:rPr>
+                <w:rFonts w:ascii="Calibri" w:eastAsia="Times New Roman" w:hAnsi="Calibri" w:cs="Times New Roman"/>
+                <w:color w:val="000000"/>
+              </w:rPr>
+              <w:t>TeB</w:t>
+            </w:r>
+            <w:proofErr w:type="spellEnd"/>
           </w:p>
         </w:tc>
         <w:tc>
@@ -7740,6 +8205,7 @@
                 <w:color w:val="000000"/>
               </w:rPr>
             </w:pPr>
+            <w:proofErr w:type="spellStart"/>
             <w:r>
               <w:rPr>
                 <w:rFonts w:ascii="Calibri" w:eastAsia="Times New Roman" w:hAnsi="Calibri" w:cs="Times New Roman"/>
@@ -7747,6 +8213,7 @@
               </w:rPr>
               <w:t>TeB</w:t>
             </w:r>
+            <w:proofErr w:type="spellEnd"/>
           </w:p>
         </w:tc>
         <w:tc>
@@ -7840,6 +8307,7 @@
               </w:rPr>
               <w:t xml:space="preserve">re for </w:t>
             </w:r>
+            <w:proofErr w:type="spellStart"/>
             <w:r>
               <w:rPr>
                 <w:rFonts w:ascii="Calibri" w:eastAsia="Times New Roman" w:hAnsi="Calibri" w:cs="Times New Roman"/>
@@ -7861,6 +8329,7 @@
               </w:rPr>
               <w:t>cmax</w:t>
             </w:r>
+            <w:proofErr w:type="spellEnd"/>
           </w:p>
         </w:tc>
         <w:tc>
@@ -7885,6 +8354,7 @@
                 <w:szCs w:val="20"/>
               </w:rPr>
             </w:pPr>
+            <w:proofErr w:type="spellStart"/>
             <w:r>
               <w:rPr>
                 <w:rFonts w:ascii="Calibri" w:eastAsia="Times New Roman" w:hAnsi="Calibri" w:cs="Times New Roman"/>
@@ -7906,6 +8376,7 @@
               </w:rPr>
               <w:t>cmax</w:t>
             </w:r>
+            <w:proofErr w:type="spellEnd"/>
             <w:r>
               <w:rPr>
                 <w:rFonts w:ascii="Calibri" w:eastAsia="Times New Roman" w:hAnsi="Calibri" w:cs="Times New Roman"/>
@@ -7925,7 +8396,17 @@
                 <w:iCs/>
                 <w:color w:val="000000"/>
               </w:rPr>
-              <w:t>(T</w:t>
+              <w:t>(</w:t>
+            </w:r>
+            <w:proofErr w:type="spellStart"/>
+            <w:r>
+              <w:rPr>
+                <w:rFonts w:ascii="Calibri" w:eastAsia="Times New Roman" w:hAnsi="Calibri" w:cs="Times New Roman"/>
+                <w:i/>
+                <w:iCs/>
+                <w:color w:val="000000"/>
+              </w:rPr>
+              <w:t>T</w:t>
             </w:r>
             <w:r>
               <w:rPr>
@@ -7939,6 +8420,7 @@
               </w:rPr>
               <w:t>opt</w:t>
             </w:r>
+            <w:proofErr w:type="spellEnd"/>
             <w:r>
               <w:rPr>
                 <w:rFonts w:ascii="Calibri" w:eastAsia="Times New Roman" w:hAnsi="Calibri" w:cs="Times New Roman"/>
@@ -8065,6 +8547,7 @@
                 <w:color w:val="000000"/>
               </w:rPr>
             </w:pPr>
+            <w:proofErr w:type="spellStart"/>
             <w:r>
               <w:rPr>
                 <w:rFonts w:ascii="Calibri" w:eastAsia="Times New Roman" w:hAnsi="Calibri" w:cs="Times New Roman"/>
@@ -8072,6 +8555,7 @@
               </w:rPr>
               <w:t>TeB</w:t>
             </w:r>
+            <w:proofErr w:type="spellEnd"/>
           </w:p>
         </w:tc>
         <w:tc>
@@ -8245,6 +8729,7 @@
                 <w:color w:val="000000"/>
               </w:rPr>
             </w:pPr>
+            <w:proofErr w:type="spellStart"/>
             <w:r>
               <w:rPr>
                 <w:rFonts w:ascii="Calibri" w:eastAsia="Times New Roman" w:hAnsi="Calibri" w:cs="Times New Roman"/>
@@ -8252,6 +8737,7 @@
               </w:rPr>
               <w:t>TrB</w:t>
             </w:r>
+            <w:proofErr w:type="spellEnd"/>
           </w:p>
         </w:tc>
         <w:tc>
@@ -8341,6 +8827,7 @@
                 <w:szCs w:val="20"/>
               </w:rPr>
             </w:pPr>
+            <w:proofErr w:type="spellStart"/>
             <w:r>
               <w:rPr>
                 <w:rFonts w:ascii="Calibri" w:eastAsia="Times New Roman" w:hAnsi="Calibri" w:cs="Times New Roman"/>
@@ -8360,7 +8847,20 @@
                 <w:szCs w:val="24"/>
                 <w:vertAlign w:val="subscript"/>
               </w:rPr>
-              <w:t>max area</w:t>
+              <w:t>max</w:t>
+            </w:r>
+            <w:proofErr w:type="spellEnd"/>
+            <w:r>
+              <w:rPr>
+                <w:rFonts w:ascii="Calibri" w:eastAsia="Times New Roman" w:hAnsi="Calibri" w:cs="Times New Roman"/>
+                <w:i/>
+                <w:iCs/>
+                <w:color w:val="000000"/>
+                <w:sz w:val="24"/>
+                <w:szCs w:val="24"/>
+                <w:vertAlign w:val="subscript"/>
+              </w:rPr>
+              <w:t xml:space="preserve"> area</w:t>
             </w:r>
           </w:p>
         </w:tc>
@@ -8504,6 +9004,7 @@
                 <w:color w:val="000000"/>
               </w:rPr>
             </w:pPr>
+            <w:proofErr w:type="spellStart"/>
             <w:r>
               <w:rPr>
                 <w:rFonts w:ascii="Calibri" w:eastAsia="Times New Roman" w:hAnsi="Calibri" w:cs="Times New Roman"/>
@@ -8511,6 +9012,7 @@
               </w:rPr>
               <w:t>TrB</w:t>
             </w:r>
+            <w:proofErr w:type="spellEnd"/>
             <w:r>
               <w:rPr>
                 <w:rFonts w:ascii="Calibri" w:eastAsia="Times New Roman" w:hAnsi="Calibri" w:cs="Times New Roman"/>
@@ -8523,7 +9025,23 @@
                 <w:rFonts w:ascii="Calibri" w:eastAsia="Times New Roman" w:hAnsi="Calibri" w:cs="Times New Roman"/>
                 <w:color w:val="000000"/>
               </w:rPr>
-              <w:t xml:space="preserve"> TeB </w:t>
+              <w:t xml:space="preserve"> </w:t>
+            </w:r>
+            <w:proofErr w:type="spellStart"/>
+            <w:r>
+              <w:rPr>
+                <w:rFonts w:ascii="Calibri" w:eastAsia="Times New Roman" w:hAnsi="Calibri" w:cs="Times New Roman"/>
+                <w:color w:val="000000"/>
+              </w:rPr>
+              <w:t>TeB</w:t>
+            </w:r>
+            <w:proofErr w:type="spellEnd"/>
+            <w:r>
+              <w:rPr>
+                <w:rFonts w:ascii="Calibri" w:eastAsia="Times New Roman" w:hAnsi="Calibri" w:cs="Times New Roman"/>
+                <w:color w:val="000000"/>
+              </w:rPr>
+              <w:t xml:space="preserve"> </w:t>
             </w:r>
           </w:p>
         </w:tc>
@@ -8719,6 +9237,7 @@
                 <w:color w:val="000000"/>
               </w:rPr>
             </w:pPr>
+            <w:proofErr w:type="spellStart"/>
             <w:r>
               <w:rPr>
                 <w:rFonts w:ascii="Calibri" w:eastAsia="Times New Roman" w:hAnsi="Calibri" w:cs="Times New Roman"/>
@@ -8726,6 +9245,7 @@
               </w:rPr>
               <w:t>TrB</w:t>
             </w:r>
+            <w:proofErr w:type="spellEnd"/>
             <w:r>
               <w:rPr>
                 <w:rFonts w:ascii="Calibri" w:eastAsia="Times New Roman" w:hAnsi="Calibri" w:cs="Times New Roman"/>
@@ -8738,8 +9258,17 @@
                 <w:rFonts w:ascii="Calibri" w:eastAsia="Times New Roman" w:hAnsi="Calibri" w:cs="Times New Roman"/>
                 <w:color w:val="000000"/>
               </w:rPr>
-              <w:t xml:space="preserve"> TeB</w:t>
-            </w:r>
+              <w:t xml:space="preserve"> </w:t>
+            </w:r>
+            <w:proofErr w:type="spellStart"/>
+            <w:r>
+              <w:rPr>
+                <w:rFonts w:ascii="Calibri" w:eastAsia="Times New Roman" w:hAnsi="Calibri" w:cs="Times New Roman"/>
+                <w:color w:val="000000"/>
+              </w:rPr>
+              <w:t>TeB</w:t>
+            </w:r>
+            <w:proofErr w:type="spellEnd"/>
           </w:p>
         </w:tc>
         <w:tc>
@@ -8864,6 +9393,7 @@
                 <w:szCs w:val="20"/>
               </w:rPr>
             </w:pPr>
+            <w:proofErr w:type="spellStart"/>
             <w:r>
               <w:rPr>
                 <w:rFonts w:ascii="Calibri" w:eastAsia="Times New Roman" w:hAnsi="Calibri" w:cs="Times New Roman"/>
@@ -8883,7 +9413,20 @@
                 <w:szCs w:val="24"/>
                 <w:vertAlign w:val="subscript"/>
               </w:rPr>
-              <w:t>max mass</w:t>
+              <w:t>max</w:t>
+            </w:r>
+            <w:proofErr w:type="spellEnd"/>
+            <w:r>
+              <w:rPr>
+                <w:rFonts w:ascii="Calibri" w:eastAsia="Times New Roman" w:hAnsi="Calibri" w:cs="Times New Roman"/>
+                <w:i/>
+                <w:iCs/>
+                <w:color w:val="000000"/>
+                <w:sz w:val="24"/>
+                <w:szCs w:val="24"/>
+                <w:vertAlign w:val="subscript"/>
+              </w:rPr>
+              <w:t xml:space="preserve"> mass</w:t>
             </w:r>
           </w:p>
         </w:tc>
@@ -9013,13 +9556,31 @@
                 <w:color w:val="000000"/>
               </w:rPr>
             </w:pPr>
-            <w:r>
-              <w:rPr>
-                <w:rFonts w:ascii="Calibri" w:eastAsia="Times New Roman" w:hAnsi="Calibri" w:cs="Times New Roman"/>
-                <w:color w:val="000000"/>
-              </w:rPr>
-              <w:t>TrB, TeB</w:t>
-            </w:r>
+            <w:proofErr w:type="spellStart"/>
+            <w:r>
+              <w:rPr>
+                <w:rFonts w:ascii="Calibri" w:eastAsia="Times New Roman" w:hAnsi="Calibri" w:cs="Times New Roman"/>
+                <w:color w:val="000000"/>
+              </w:rPr>
+              <w:t>TrB</w:t>
+            </w:r>
+            <w:proofErr w:type="spellEnd"/>
+            <w:r>
+              <w:rPr>
+                <w:rFonts w:ascii="Calibri" w:eastAsia="Times New Roman" w:hAnsi="Calibri" w:cs="Times New Roman"/>
+                <w:color w:val="000000"/>
+              </w:rPr>
+              <w:t xml:space="preserve">, </w:t>
+            </w:r>
+            <w:proofErr w:type="spellStart"/>
+            <w:r>
+              <w:rPr>
+                <w:rFonts w:ascii="Calibri" w:eastAsia="Times New Roman" w:hAnsi="Calibri" w:cs="Times New Roman"/>
+                <w:color w:val="000000"/>
+              </w:rPr>
+              <w:t>TeB</w:t>
+            </w:r>
+            <w:proofErr w:type="spellEnd"/>
           </w:p>
         </w:tc>
         <w:tc>
@@ -9200,13 +9761,31 @@
                 <w:color w:val="000000"/>
               </w:rPr>
             </w:pPr>
-            <w:r>
-              <w:rPr>
-                <w:rFonts w:ascii="Calibri" w:eastAsia="Times New Roman" w:hAnsi="Calibri" w:cs="Times New Roman"/>
-                <w:color w:val="000000"/>
-              </w:rPr>
-              <w:t>TrB, TeB</w:t>
-            </w:r>
+            <w:proofErr w:type="spellStart"/>
+            <w:r>
+              <w:rPr>
+                <w:rFonts w:ascii="Calibri" w:eastAsia="Times New Roman" w:hAnsi="Calibri" w:cs="Times New Roman"/>
+                <w:color w:val="000000"/>
+              </w:rPr>
+              <w:t>TrB</w:t>
+            </w:r>
+            <w:proofErr w:type="spellEnd"/>
+            <w:r>
+              <w:rPr>
+                <w:rFonts w:ascii="Calibri" w:eastAsia="Times New Roman" w:hAnsi="Calibri" w:cs="Times New Roman"/>
+                <w:color w:val="000000"/>
+              </w:rPr>
+              <w:t xml:space="preserve">, </w:t>
+            </w:r>
+            <w:proofErr w:type="spellStart"/>
+            <w:r>
+              <w:rPr>
+                <w:rFonts w:ascii="Calibri" w:eastAsia="Times New Roman" w:hAnsi="Calibri" w:cs="Times New Roman"/>
+                <w:color w:val="000000"/>
+              </w:rPr>
+              <w:t>TeB</w:t>
+            </w:r>
+            <w:proofErr w:type="spellEnd"/>
           </w:p>
         </w:tc>
         <w:tc>
@@ -9458,6 +10037,7 @@
                 <w:color w:val="000000"/>
               </w:rPr>
             </w:pPr>
+            <w:proofErr w:type="spellStart"/>
             <w:r>
               <w:rPr>
                 <w:rFonts w:ascii="Calibri" w:eastAsia="Times New Roman" w:hAnsi="Calibri" w:cs="Times New Roman"/>
@@ -9465,6 +10045,7 @@
               </w:rPr>
               <w:t>TeB</w:t>
             </w:r>
+            <w:proofErr w:type="spellEnd"/>
           </w:p>
         </w:tc>
         <w:tc>
@@ -9537,6 +10118,7 @@
               </w:rPr>
               <w:t xml:space="preserve"> of </w:t>
             </w:r>
+            <w:proofErr w:type="spellStart"/>
             <w:r>
               <w:rPr>
                 <w:rFonts w:ascii="Calibri" w:eastAsia="Times New Roman" w:hAnsi="Calibri" w:cs="Times New Roman"/>
@@ -9558,6 +10140,7 @@
               </w:rPr>
               <w:t>max</w:t>
             </w:r>
+            <w:proofErr w:type="spellEnd"/>
           </w:p>
         </w:tc>
         <w:tc>
@@ -9582,6 +10165,7 @@
                 <w:szCs w:val="20"/>
               </w:rPr>
             </w:pPr>
+            <w:proofErr w:type="spellStart"/>
             <w:r>
               <w:rPr>
                 <w:rFonts w:ascii="Calibri" w:eastAsia="Times New Roman" w:hAnsi="Calibri" w:cs="Times New Roman"/>
@@ -9615,6 +10199,7 @@
               </w:rPr>
               <w:t>ETR</w:t>
             </w:r>
+            <w:proofErr w:type="spellEnd"/>
           </w:p>
         </w:tc>
         <w:tc>
@@ -9705,6 +10290,7 @@
                 <w:color w:val="000000"/>
               </w:rPr>
             </w:pPr>
+            <w:proofErr w:type="spellStart"/>
             <w:r>
               <w:rPr>
                 <w:rFonts w:ascii="Calibri" w:eastAsia="Times New Roman" w:hAnsi="Calibri" w:cs="Times New Roman"/>
@@ -9712,6 +10298,7 @@
               </w:rPr>
               <w:t>TrB</w:t>
             </w:r>
+            <w:proofErr w:type="spellEnd"/>
           </w:p>
         </w:tc>
         <w:tc>
@@ -9807,6 +10394,8 @@
                 <w:color w:val="000000"/>
               </w:rPr>
             </w:pPr>
+            <w:proofErr w:type="spellStart"/>
+            <w:proofErr w:type="gramStart"/>
             <w:r>
               <w:rPr>
                 <w:rFonts w:ascii="Calibri" w:eastAsia="Times New Roman" w:hAnsi="Calibri" w:cs="Times New Roman"/>
@@ -9830,6 +10419,7 @@
               </w:rPr>
               <w:t>max</w:t>
             </w:r>
+            <w:proofErr w:type="spellEnd"/>
             <w:r>
               <w:rPr>
                 <w:rFonts w:ascii="Calibri" w:eastAsia="Times New Roman" w:hAnsi="Calibri" w:cs="Times New Roman"/>
@@ -9837,7 +10427,18 @@
                 <w:iCs/>
                 <w:color w:val="000000"/>
               </w:rPr>
-              <w:t>(T</w:t>
+              <w:t>(</w:t>
+            </w:r>
+            <w:proofErr w:type="spellStart"/>
+            <w:proofErr w:type="gramEnd"/>
+            <w:r>
+              <w:rPr>
+                <w:rFonts w:ascii="Calibri" w:eastAsia="Times New Roman" w:hAnsi="Calibri" w:cs="Times New Roman"/>
+                <w:i/>
+                <w:iCs/>
+                <w:color w:val="000000"/>
+              </w:rPr>
+              <w:t>T</w:t>
             </w:r>
             <w:r>
               <w:rPr>
@@ -9851,6 +10452,7 @@
               </w:rPr>
               <w:t>opt</w:t>
             </w:r>
+            <w:proofErr w:type="spellEnd"/>
             <w:r>
               <w:rPr>
                 <w:rFonts w:ascii="Calibri" w:eastAsia="Times New Roman" w:hAnsi="Calibri" w:cs="Times New Roman"/>
@@ -9998,6 +10600,7 @@
                 <w:color w:val="000000"/>
               </w:rPr>
             </w:pPr>
+            <w:proofErr w:type="spellStart"/>
             <w:r>
               <w:rPr>
                 <w:rFonts w:ascii="Calibri" w:eastAsia="Times New Roman" w:hAnsi="Calibri" w:cs="Times New Roman"/>
@@ -10005,6 +10608,7 @@
               </w:rPr>
               <w:t>TrB</w:t>
             </w:r>
+            <w:proofErr w:type="spellEnd"/>
           </w:p>
         </w:tc>
         <w:tc>
@@ -10205,6 +10809,7 @@
                 <w:color w:val="000000"/>
               </w:rPr>
             </w:pPr>
+            <w:proofErr w:type="spellStart"/>
             <w:r>
               <w:rPr>
                 <w:rFonts w:ascii="Calibri" w:eastAsia="Times New Roman" w:hAnsi="Calibri" w:cs="Times New Roman"/>
@@ -10212,6 +10817,7 @@
               </w:rPr>
               <w:t>TrS</w:t>
             </w:r>
+            <w:proofErr w:type="spellEnd"/>
           </w:p>
         </w:tc>
         <w:tc>
@@ -10370,13 +10976,31 @@
                 <w:color w:val="000000"/>
               </w:rPr>
             </w:pPr>
-            <w:r>
-              <w:rPr>
-                <w:rFonts w:ascii="Calibri" w:eastAsia="Times New Roman" w:hAnsi="Calibri" w:cs="Times New Roman"/>
-                <w:color w:val="000000"/>
-              </w:rPr>
-              <w:t>TrB, TeB</w:t>
-            </w:r>
+            <w:proofErr w:type="spellStart"/>
+            <w:r>
+              <w:rPr>
+                <w:rFonts w:ascii="Calibri" w:eastAsia="Times New Roman" w:hAnsi="Calibri" w:cs="Times New Roman"/>
+                <w:color w:val="000000"/>
+              </w:rPr>
+              <w:t>TrB</w:t>
+            </w:r>
+            <w:proofErr w:type="spellEnd"/>
+            <w:r>
+              <w:rPr>
+                <w:rFonts w:ascii="Calibri" w:eastAsia="Times New Roman" w:hAnsi="Calibri" w:cs="Times New Roman"/>
+                <w:color w:val="000000"/>
+              </w:rPr>
+              <w:t xml:space="preserve">, </w:t>
+            </w:r>
+            <w:proofErr w:type="spellStart"/>
+            <w:r>
+              <w:rPr>
+                <w:rFonts w:ascii="Calibri" w:eastAsia="Times New Roman" w:hAnsi="Calibri" w:cs="Times New Roman"/>
+                <w:color w:val="000000"/>
+              </w:rPr>
+              <w:t>TeB</w:t>
+            </w:r>
+            <w:proofErr w:type="spellEnd"/>
           </w:p>
         </w:tc>
         <w:tc>
@@ -10475,6 +11099,7 @@
                 <w:szCs w:val="24"/>
               </w:rPr>
             </w:pPr>
+            <w:proofErr w:type="spellStart"/>
             <w:r>
               <w:rPr>
                 <w:rFonts w:ascii="Calibri" w:eastAsia="Times New Roman" w:hAnsi="Calibri" w:cs="Times New Roman"/>
@@ -10496,6 +11121,7 @@
               </w:rPr>
               <w:t>crit</w:t>
             </w:r>
+            <w:proofErr w:type="spellEnd"/>
           </w:p>
         </w:tc>
         <w:tc>
@@ -10576,13 +11202,31 @@
                 <w:color w:val="000000"/>
               </w:rPr>
             </w:pPr>
-            <w:r>
-              <w:rPr>
-                <w:rFonts w:ascii="Calibri" w:eastAsia="Times New Roman" w:hAnsi="Calibri" w:cs="Times New Roman"/>
-                <w:color w:val="000000"/>
-              </w:rPr>
-              <w:t>TrB, TeB</w:t>
-            </w:r>
+            <w:proofErr w:type="spellStart"/>
+            <w:r>
+              <w:rPr>
+                <w:rFonts w:ascii="Calibri" w:eastAsia="Times New Roman" w:hAnsi="Calibri" w:cs="Times New Roman"/>
+                <w:color w:val="000000"/>
+              </w:rPr>
+              <w:t>TrB</w:t>
+            </w:r>
+            <w:proofErr w:type="spellEnd"/>
+            <w:r>
+              <w:rPr>
+                <w:rFonts w:ascii="Calibri" w:eastAsia="Times New Roman" w:hAnsi="Calibri" w:cs="Times New Roman"/>
+                <w:color w:val="000000"/>
+              </w:rPr>
+              <w:t xml:space="preserve">, </w:t>
+            </w:r>
+            <w:proofErr w:type="spellStart"/>
+            <w:r>
+              <w:rPr>
+                <w:rFonts w:ascii="Calibri" w:eastAsia="Times New Roman" w:hAnsi="Calibri" w:cs="Times New Roman"/>
+                <w:color w:val="000000"/>
+              </w:rPr>
+              <w:t>TeB</w:t>
+            </w:r>
+            <w:proofErr w:type="spellEnd"/>
           </w:p>
         </w:tc>
         <w:tc>
@@ -10797,6 +11441,7 @@
                 <w:color w:val="000000"/>
               </w:rPr>
             </w:pPr>
+            <w:proofErr w:type="spellStart"/>
             <w:r>
               <w:rPr>
                 <w:rFonts w:ascii="Calibri" w:eastAsia="Times New Roman" w:hAnsi="Calibri" w:cs="Times New Roman"/>
@@ -10804,6 +11449,7 @@
               </w:rPr>
               <w:t>TrB</w:t>
             </w:r>
+            <w:proofErr w:type="spellEnd"/>
           </w:p>
         </w:tc>
         <w:tc>
@@ -10964,6 +11610,7 @@
                 <w:color w:val="000000"/>
               </w:rPr>
             </w:pPr>
+            <w:proofErr w:type="spellStart"/>
             <w:r>
               <w:rPr>
                 <w:rFonts w:ascii="Calibri" w:eastAsia="Times New Roman" w:hAnsi="Calibri" w:cs="Times New Roman"/>
@@ -10971,6 +11618,7 @@
               </w:rPr>
               <w:t>TrB</w:t>
             </w:r>
+            <w:proofErr w:type="spellEnd"/>
           </w:p>
         </w:tc>
         <w:tc>
@@ -11392,6 +12040,7 @@
                 <w:color w:val="000000"/>
               </w:rPr>
             </w:pPr>
+            <w:proofErr w:type="spellStart"/>
             <w:r>
               <w:rPr>
                 <w:rFonts w:ascii="Calibri" w:eastAsia="Times New Roman" w:hAnsi="Calibri" w:cs="Times New Roman"/>
@@ -11399,6 +12048,7 @@
               </w:rPr>
               <w:t>TrB</w:t>
             </w:r>
+            <w:proofErr w:type="spellEnd"/>
             <w:r>
               <w:rPr>
                 <w:rFonts w:ascii="Calibri" w:eastAsia="Times New Roman" w:hAnsi="Calibri" w:cs="Times New Roman"/>
@@ -11411,8 +12061,25 @@
                 <w:rFonts w:ascii="Calibri" w:eastAsia="Times New Roman" w:hAnsi="Calibri" w:cs="Times New Roman"/>
                 <w:color w:val="000000"/>
               </w:rPr>
-              <w:t xml:space="preserve"> TeB, </w:t>
-            </w:r>
+              <w:t xml:space="preserve"> </w:t>
+            </w:r>
+            <w:proofErr w:type="spellStart"/>
+            <w:r>
+              <w:rPr>
+                <w:rFonts w:ascii="Calibri" w:eastAsia="Times New Roman" w:hAnsi="Calibri" w:cs="Times New Roman"/>
+                <w:color w:val="000000"/>
+              </w:rPr>
+              <w:t>TeB</w:t>
+            </w:r>
+            <w:proofErr w:type="spellEnd"/>
+            <w:r>
+              <w:rPr>
+                <w:rFonts w:ascii="Calibri" w:eastAsia="Times New Roman" w:hAnsi="Calibri" w:cs="Times New Roman"/>
+                <w:color w:val="000000"/>
+              </w:rPr>
+              <w:t xml:space="preserve">, </w:t>
+            </w:r>
+            <w:proofErr w:type="spellStart"/>
             <w:r>
               <w:rPr>
                 <w:rFonts w:ascii="Calibri" w:eastAsia="Times New Roman" w:hAnsi="Calibri" w:cs="Times New Roman"/>
@@ -11427,6 +12094,7 @@
               </w:rPr>
               <w:t>N</w:t>
             </w:r>
+            <w:proofErr w:type="spellEnd"/>
           </w:p>
         </w:tc>
         <w:tc>
@@ -11690,6 +12358,7 @@
                 <w:color w:val="000000"/>
               </w:rPr>
             </w:pPr>
+            <w:proofErr w:type="spellStart"/>
             <w:r>
               <w:rPr>
                 <w:rFonts w:ascii="Calibri" w:eastAsia="Times New Roman" w:hAnsi="Calibri" w:cs="Times New Roman"/>
@@ -11697,6 +12366,7 @@
               </w:rPr>
               <w:t>TrB</w:t>
             </w:r>
+            <w:proofErr w:type="spellEnd"/>
             <w:r>
               <w:rPr>
                 <w:rFonts w:ascii="Calibri" w:eastAsia="Times New Roman" w:hAnsi="Calibri" w:cs="Times New Roman"/>
@@ -11709,8 +12379,25 @@
                 <w:rFonts w:ascii="Calibri" w:eastAsia="Times New Roman" w:hAnsi="Calibri" w:cs="Times New Roman"/>
                 <w:color w:val="000000"/>
               </w:rPr>
-              <w:t xml:space="preserve"> TeB, </w:t>
-            </w:r>
+              <w:t xml:space="preserve"> </w:t>
+            </w:r>
+            <w:proofErr w:type="spellStart"/>
+            <w:r>
+              <w:rPr>
+                <w:rFonts w:ascii="Calibri" w:eastAsia="Times New Roman" w:hAnsi="Calibri" w:cs="Times New Roman"/>
+                <w:color w:val="000000"/>
+              </w:rPr>
+              <w:t>TeB</w:t>
+            </w:r>
+            <w:proofErr w:type="spellEnd"/>
+            <w:r>
+              <w:rPr>
+                <w:rFonts w:ascii="Calibri" w:eastAsia="Times New Roman" w:hAnsi="Calibri" w:cs="Times New Roman"/>
+                <w:color w:val="000000"/>
+              </w:rPr>
+              <w:t xml:space="preserve">, </w:t>
+            </w:r>
+            <w:proofErr w:type="spellStart"/>
             <w:r>
               <w:rPr>
                 <w:rFonts w:ascii="Calibri" w:eastAsia="Times New Roman" w:hAnsi="Calibri" w:cs="Times New Roman"/>
@@ -11725,6 +12412,7 @@
               </w:rPr>
               <w:t>N</w:t>
             </w:r>
+            <w:proofErr w:type="spellEnd"/>
           </w:p>
         </w:tc>
         <w:tc>
@@ -11901,6 +12589,7 @@
                 <w:color w:val="000000"/>
               </w:rPr>
             </w:pPr>
+            <w:proofErr w:type="spellStart"/>
             <w:r>
               <w:rPr>
                 <w:rFonts w:ascii="Calibri" w:eastAsia="Times New Roman" w:hAnsi="Calibri" w:cs="Times New Roman"/>
@@ -11908,13 +12597,23 @@
               </w:rPr>
               <w:t>TrB</w:t>
             </w:r>
-            <w:r>
-              <w:rPr>
-                <w:rFonts w:ascii="Calibri" w:eastAsia="Times New Roman" w:hAnsi="Calibri" w:cs="Times New Roman"/>
-                <w:color w:val="000000"/>
-              </w:rPr>
-              <w:t>, TeN</w:t>
-            </w:r>
+            <w:proofErr w:type="spellEnd"/>
+            <w:r>
+              <w:rPr>
+                <w:rFonts w:ascii="Calibri" w:eastAsia="Times New Roman" w:hAnsi="Calibri" w:cs="Times New Roman"/>
+                <w:color w:val="000000"/>
+              </w:rPr>
+              <w:t xml:space="preserve">, </w:t>
+            </w:r>
+            <w:proofErr w:type="spellStart"/>
+            <w:r>
+              <w:rPr>
+                <w:rFonts w:ascii="Calibri" w:eastAsia="Times New Roman" w:hAnsi="Calibri" w:cs="Times New Roman"/>
+                <w:color w:val="000000"/>
+              </w:rPr>
+              <w:t>TeN</w:t>
+            </w:r>
+            <w:proofErr w:type="spellEnd"/>
           </w:p>
         </w:tc>
         <w:tc>
@@ -12009,6 +12708,7 @@
                 <w:color w:val="000000"/>
               </w:rPr>
             </w:pPr>
+            <w:proofErr w:type="spellStart"/>
             <w:r>
               <w:rPr>
                 <w:rFonts w:ascii="Calibri" w:eastAsia="Times New Roman" w:hAnsi="Calibri" w:cs="Times New Roman"/>
@@ -12028,7 +12728,20 @@
                 <w:szCs w:val="24"/>
                 <w:vertAlign w:val="subscript"/>
               </w:rPr>
-              <w:t>dark a</w:t>
+              <w:t>dark</w:t>
+            </w:r>
+            <w:proofErr w:type="spellEnd"/>
+            <w:r>
+              <w:rPr>
+                <w:rFonts w:ascii="Calibri" w:eastAsia="Times New Roman" w:hAnsi="Calibri" w:cs="Times New Roman"/>
+                <w:i/>
+                <w:iCs/>
+                <w:color w:val="000000"/>
+                <w:sz w:val="24"/>
+                <w:szCs w:val="24"/>
+                <w:vertAlign w:val="subscript"/>
+              </w:rPr>
+              <w:t xml:space="preserve"> a</w:t>
             </w:r>
           </w:p>
         </w:tc>
@@ -12147,20 +12860,47 @@
                 <w:color w:val="000000"/>
               </w:rPr>
             </w:pPr>
-            <w:r>
-              <w:rPr>
-                <w:rFonts w:ascii="Calibri" w:eastAsia="Times New Roman" w:hAnsi="Calibri" w:cs="Times New Roman"/>
-                <w:color w:val="000000"/>
-              </w:rPr>
-              <w:t>TrB, TeB</w:t>
-            </w:r>
-            <w:r>
-              <w:rPr>
-                <w:rFonts w:ascii="Calibri" w:eastAsia="Times New Roman" w:hAnsi="Calibri" w:cs="Times New Roman"/>
-                <w:color w:val="000000"/>
-              </w:rPr>
-              <w:t>, BoN</w:t>
-            </w:r>
+            <w:proofErr w:type="spellStart"/>
+            <w:r>
+              <w:rPr>
+                <w:rFonts w:ascii="Calibri" w:eastAsia="Times New Roman" w:hAnsi="Calibri" w:cs="Times New Roman"/>
+                <w:color w:val="000000"/>
+              </w:rPr>
+              <w:t>TrB</w:t>
+            </w:r>
+            <w:proofErr w:type="spellEnd"/>
+            <w:r>
+              <w:rPr>
+                <w:rFonts w:ascii="Calibri" w:eastAsia="Times New Roman" w:hAnsi="Calibri" w:cs="Times New Roman"/>
+                <w:color w:val="000000"/>
+              </w:rPr>
+              <w:t xml:space="preserve">, </w:t>
+            </w:r>
+            <w:proofErr w:type="spellStart"/>
+            <w:r>
+              <w:rPr>
+                <w:rFonts w:ascii="Calibri" w:eastAsia="Times New Roman" w:hAnsi="Calibri" w:cs="Times New Roman"/>
+                <w:color w:val="000000"/>
+              </w:rPr>
+              <w:t>TeB</w:t>
+            </w:r>
+            <w:proofErr w:type="spellEnd"/>
+            <w:r>
+              <w:rPr>
+                <w:rFonts w:ascii="Calibri" w:eastAsia="Times New Roman" w:hAnsi="Calibri" w:cs="Times New Roman"/>
+                <w:color w:val="000000"/>
+              </w:rPr>
+              <w:t xml:space="preserve">, </w:t>
+            </w:r>
+            <w:proofErr w:type="spellStart"/>
+            <w:r>
+              <w:rPr>
+                <w:rFonts w:ascii="Calibri" w:eastAsia="Times New Roman" w:hAnsi="Calibri" w:cs="Times New Roman"/>
+                <w:color w:val="000000"/>
+              </w:rPr>
+              <w:t>BoN</w:t>
+            </w:r>
+            <w:proofErr w:type="spellEnd"/>
           </w:p>
         </w:tc>
         <w:tc>
@@ -12376,13 +13116,39 @@
                 <w:color w:val="000000"/>
               </w:rPr>
             </w:pPr>
-            <w:r>
-              <w:rPr>
-                <w:rFonts w:ascii="Calibri" w:eastAsia="Times New Roman" w:hAnsi="Calibri" w:cs="Times New Roman"/>
-                <w:color w:val="000000"/>
-              </w:rPr>
-              <w:t xml:space="preserve">TrB, TeB, </w:t>
-            </w:r>
+            <w:proofErr w:type="spellStart"/>
+            <w:r>
+              <w:rPr>
+                <w:rFonts w:ascii="Calibri" w:eastAsia="Times New Roman" w:hAnsi="Calibri" w:cs="Times New Roman"/>
+                <w:color w:val="000000"/>
+              </w:rPr>
+              <w:t>TrB</w:t>
+            </w:r>
+            <w:proofErr w:type="spellEnd"/>
+            <w:r>
+              <w:rPr>
+                <w:rFonts w:ascii="Calibri" w:eastAsia="Times New Roman" w:hAnsi="Calibri" w:cs="Times New Roman"/>
+                <w:color w:val="000000"/>
+              </w:rPr>
+              <w:t xml:space="preserve">, </w:t>
+            </w:r>
+            <w:proofErr w:type="spellStart"/>
+            <w:r>
+              <w:rPr>
+                <w:rFonts w:ascii="Calibri" w:eastAsia="Times New Roman" w:hAnsi="Calibri" w:cs="Times New Roman"/>
+                <w:color w:val="000000"/>
+              </w:rPr>
+              <w:t>TeB</w:t>
+            </w:r>
+            <w:proofErr w:type="spellEnd"/>
+            <w:r>
+              <w:rPr>
+                <w:rFonts w:ascii="Calibri" w:eastAsia="Times New Roman" w:hAnsi="Calibri" w:cs="Times New Roman"/>
+                <w:color w:val="000000"/>
+              </w:rPr>
+              <w:t xml:space="preserve">, </w:t>
+            </w:r>
+            <w:proofErr w:type="spellStart"/>
             <w:r>
               <w:rPr>
                 <w:rFonts w:ascii="Calibri" w:eastAsia="Times New Roman" w:hAnsi="Calibri" w:cs="Times New Roman"/>
@@ -12397,13 +13163,23 @@
               </w:rPr>
               <w:t>N</w:t>
             </w:r>
-            <w:r>
-              <w:rPr>
-                <w:rFonts w:ascii="Calibri" w:eastAsia="Times New Roman" w:hAnsi="Calibri" w:cs="Times New Roman"/>
-                <w:color w:val="000000"/>
-              </w:rPr>
-              <w:t>, BoN</w:t>
-            </w:r>
+            <w:proofErr w:type="spellEnd"/>
+            <w:r>
+              <w:rPr>
+                <w:rFonts w:ascii="Calibri" w:eastAsia="Times New Roman" w:hAnsi="Calibri" w:cs="Times New Roman"/>
+                <w:color w:val="000000"/>
+              </w:rPr>
+              <w:t xml:space="preserve">, </w:t>
+            </w:r>
+            <w:proofErr w:type="spellStart"/>
+            <w:r>
+              <w:rPr>
+                <w:rFonts w:ascii="Calibri" w:eastAsia="Times New Roman" w:hAnsi="Calibri" w:cs="Times New Roman"/>
+                <w:color w:val="000000"/>
+              </w:rPr>
+              <w:t>BoN</w:t>
+            </w:r>
+            <w:proofErr w:type="spellEnd"/>
           </w:p>
         </w:tc>
         <w:tc>
@@ -12550,6 +13326,7 @@
                 <w:color w:val="000000"/>
               </w:rPr>
             </w:pPr>
+            <w:proofErr w:type="spellStart"/>
             <w:r>
               <w:rPr>
                 <w:rFonts w:ascii="Calibri" w:eastAsia="Times New Roman" w:hAnsi="Calibri" w:cs="Times New Roman"/>
@@ -12569,7 +13346,20 @@
                 <w:szCs w:val="24"/>
                 <w:vertAlign w:val="subscript"/>
               </w:rPr>
-              <w:t>dark m</w:t>
+              <w:t>dark</w:t>
+            </w:r>
+            <w:proofErr w:type="spellEnd"/>
+            <w:r>
+              <w:rPr>
+                <w:rFonts w:ascii="Calibri" w:eastAsia="Times New Roman" w:hAnsi="Calibri" w:cs="Times New Roman"/>
+                <w:i/>
+                <w:iCs/>
+                <w:color w:val="000000"/>
+                <w:sz w:val="24"/>
+                <w:szCs w:val="24"/>
+                <w:vertAlign w:val="subscript"/>
+              </w:rPr>
+              <w:t xml:space="preserve"> m</w:t>
             </w:r>
           </w:p>
         </w:tc>
@@ -12699,6 +13489,7 @@
                 <w:szCs w:val="20"/>
               </w:rPr>
             </w:pPr>
+            <w:proofErr w:type="spellStart"/>
             <w:r>
               <w:rPr>
                 <w:rFonts w:ascii="Calibri" w:eastAsia="Times New Roman" w:hAnsi="Calibri" w:cs="Times New Roman"/>
@@ -12706,6 +13497,7 @@
               </w:rPr>
               <w:t>TrB</w:t>
             </w:r>
+            <w:proofErr w:type="spellEnd"/>
           </w:p>
         </w:tc>
         <w:tc>
@@ -12888,6 +13680,7 @@
                 <w:color w:val="000000"/>
               </w:rPr>
             </w:pPr>
+            <w:proofErr w:type="spellStart"/>
             <w:r>
               <w:rPr>
                 <w:rFonts w:ascii="Calibri" w:eastAsia="Times New Roman" w:hAnsi="Calibri" w:cs="Times New Roman"/>
@@ -12895,6 +13688,7 @@
               </w:rPr>
               <w:t>TrB</w:t>
             </w:r>
+            <w:proofErr w:type="spellEnd"/>
           </w:p>
         </w:tc>
         <w:tc>
@@ -13011,6 +13805,7 @@
                 <w:color w:val="000000"/>
               </w:rPr>
             </w:pPr>
+            <w:proofErr w:type="spellStart"/>
             <w:r>
               <w:rPr>
                 <w:rFonts w:ascii="Calibri" w:eastAsia="Times New Roman" w:hAnsi="Calibri" w:cs="Times New Roman"/>
@@ -13030,17 +13825,9 @@
                 <w:szCs w:val="24"/>
                 <w:vertAlign w:val="subscript"/>
               </w:rPr>
-              <w:t xml:space="preserve">dark </w:t>
-            </w:r>
-            <w:r>
-              <w:rPr>
-                <w:rFonts w:ascii="Calibri" w:eastAsia="Times New Roman" w:hAnsi="Calibri" w:cs="Times New Roman"/>
-                <w:i/>
-                <w:iCs/>
-                <w:color w:val="000000"/>
-              </w:rPr>
-              <w:t>(T</w:t>
-            </w:r>
+              <w:t>dark</w:t>
+            </w:r>
+            <w:proofErr w:type="spellEnd"/>
             <w:r>
               <w:rPr>
                 <w:rFonts w:ascii="Calibri" w:eastAsia="Times New Roman" w:hAnsi="Calibri" w:cs="Times New Roman"/>
@@ -13051,8 +13838,40 @@
                 <w:szCs w:val="24"/>
                 <w:vertAlign w:val="subscript"/>
               </w:rPr>
+              <w:t xml:space="preserve"> </w:t>
+            </w:r>
+            <w:r>
+              <w:rPr>
+                <w:rFonts w:ascii="Calibri" w:eastAsia="Times New Roman" w:hAnsi="Calibri" w:cs="Times New Roman"/>
+                <w:i/>
+                <w:iCs/>
+                <w:color w:val="000000"/>
+              </w:rPr>
+              <w:t>(</w:t>
+            </w:r>
+            <w:proofErr w:type="spellStart"/>
+            <w:r>
+              <w:rPr>
+                <w:rFonts w:ascii="Calibri" w:eastAsia="Times New Roman" w:hAnsi="Calibri" w:cs="Times New Roman"/>
+                <w:i/>
+                <w:iCs/>
+                <w:color w:val="000000"/>
+              </w:rPr>
+              <w:t>T</w:t>
+            </w:r>
+            <w:r>
+              <w:rPr>
+                <w:rFonts w:ascii="Calibri" w:eastAsia="Times New Roman" w:hAnsi="Calibri" w:cs="Times New Roman"/>
+                <w:i/>
+                <w:iCs/>
+                <w:color w:val="000000"/>
+                <w:sz w:val="24"/>
+                <w:szCs w:val="24"/>
+                <w:vertAlign w:val="subscript"/>
+              </w:rPr>
               <w:t>ref</w:t>
             </w:r>
+            <w:proofErr w:type="spellEnd"/>
             <w:r>
               <w:rPr>
                 <w:rFonts w:ascii="Calibri" w:eastAsia="Times New Roman" w:hAnsi="Calibri" w:cs="Times New Roman"/>
@@ -13189,13 +14008,39 @@
                 <w:color w:val="000000"/>
               </w:rPr>
             </w:pPr>
-            <w:r>
-              <w:rPr>
-                <w:rFonts w:ascii="Calibri" w:eastAsia="Times New Roman" w:hAnsi="Calibri" w:cs="Times New Roman"/>
-                <w:color w:val="000000"/>
-              </w:rPr>
-              <w:t xml:space="preserve">TrB, TeB, </w:t>
-            </w:r>
+            <w:proofErr w:type="spellStart"/>
+            <w:r>
+              <w:rPr>
+                <w:rFonts w:ascii="Calibri" w:eastAsia="Times New Roman" w:hAnsi="Calibri" w:cs="Times New Roman"/>
+                <w:color w:val="000000"/>
+              </w:rPr>
+              <w:t>TrB</w:t>
+            </w:r>
+            <w:proofErr w:type="spellEnd"/>
+            <w:r>
+              <w:rPr>
+                <w:rFonts w:ascii="Calibri" w:eastAsia="Times New Roman" w:hAnsi="Calibri" w:cs="Times New Roman"/>
+                <w:color w:val="000000"/>
+              </w:rPr>
+              <w:t xml:space="preserve">, </w:t>
+            </w:r>
+            <w:proofErr w:type="spellStart"/>
+            <w:r>
+              <w:rPr>
+                <w:rFonts w:ascii="Calibri" w:eastAsia="Times New Roman" w:hAnsi="Calibri" w:cs="Times New Roman"/>
+                <w:color w:val="000000"/>
+              </w:rPr>
+              <w:t>TeB</w:t>
+            </w:r>
+            <w:proofErr w:type="spellEnd"/>
+            <w:r>
+              <w:rPr>
+                <w:rFonts w:ascii="Calibri" w:eastAsia="Times New Roman" w:hAnsi="Calibri" w:cs="Times New Roman"/>
+                <w:color w:val="000000"/>
+              </w:rPr>
+              <w:t xml:space="preserve">, </w:t>
+            </w:r>
+            <w:proofErr w:type="spellStart"/>
             <w:r>
               <w:rPr>
                 <w:rFonts w:ascii="Calibri" w:eastAsia="Times New Roman" w:hAnsi="Calibri" w:cs="Times New Roman"/>
@@ -13210,6 +14055,7 @@
               </w:rPr>
               <w:t>N</w:t>
             </w:r>
+            <w:proofErr w:type="spellEnd"/>
           </w:p>
         </w:tc>
         <w:tc>
@@ -13469,13 +14315,39 @@
                 <w:color w:val="000000"/>
               </w:rPr>
             </w:pPr>
-            <w:r>
-              <w:rPr>
-                <w:rFonts w:ascii="Calibri" w:eastAsia="Times New Roman" w:hAnsi="Calibri" w:cs="Times New Roman"/>
-                <w:color w:val="000000"/>
-              </w:rPr>
-              <w:t xml:space="preserve">TrB, TeB, </w:t>
-            </w:r>
+            <w:proofErr w:type="spellStart"/>
+            <w:r>
+              <w:rPr>
+                <w:rFonts w:ascii="Calibri" w:eastAsia="Times New Roman" w:hAnsi="Calibri" w:cs="Times New Roman"/>
+                <w:color w:val="000000"/>
+              </w:rPr>
+              <w:t>TrB</w:t>
+            </w:r>
+            <w:proofErr w:type="spellEnd"/>
+            <w:r>
+              <w:rPr>
+                <w:rFonts w:ascii="Calibri" w:eastAsia="Times New Roman" w:hAnsi="Calibri" w:cs="Times New Roman"/>
+                <w:color w:val="000000"/>
+              </w:rPr>
+              <w:t xml:space="preserve">, </w:t>
+            </w:r>
+            <w:proofErr w:type="spellStart"/>
+            <w:r>
+              <w:rPr>
+                <w:rFonts w:ascii="Calibri" w:eastAsia="Times New Roman" w:hAnsi="Calibri" w:cs="Times New Roman"/>
+                <w:color w:val="000000"/>
+              </w:rPr>
+              <w:t>TeB</w:t>
+            </w:r>
+            <w:proofErr w:type="spellEnd"/>
+            <w:r>
+              <w:rPr>
+                <w:rFonts w:ascii="Calibri" w:eastAsia="Times New Roman" w:hAnsi="Calibri" w:cs="Times New Roman"/>
+                <w:color w:val="000000"/>
+              </w:rPr>
+              <w:t xml:space="preserve">, </w:t>
+            </w:r>
+            <w:proofErr w:type="spellStart"/>
             <w:r>
               <w:rPr>
                 <w:rFonts w:ascii="Calibri" w:eastAsia="Times New Roman" w:hAnsi="Calibri" w:cs="Times New Roman"/>
@@ -13490,6 +14362,7 @@
               </w:rPr>
               <w:t>N</w:t>
             </w:r>
+            <w:proofErr w:type="spellEnd"/>
           </w:p>
         </w:tc>
         <w:tc>
@@ -13707,6 +14580,8 @@
                 <w:color w:val="000000"/>
               </w:rPr>
             </w:pPr>
+            <w:proofErr w:type="spellStart"/>
+            <w:proofErr w:type="gramStart"/>
             <w:r>
               <w:rPr>
                 <w:rFonts w:ascii="Calibri" w:eastAsia="Times New Roman" w:hAnsi="Calibri" w:cs="Times New Roman"/>
@@ -13721,6 +14596,8 @@
               </w:rPr>
               <w:t>TeN</w:t>
             </w:r>
+            <w:proofErr w:type="spellEnd"/>
+            <w:proofErr w:type="gramEnd"/>
           </w:p>
         </w:tc>
         <w:tc>
@@ -13944,6 +14821,7 @@
                 <w:color w:val="000000"/>
               </w:rPr>
             </w:pPr>
+            <w:proofErr w:type="spellStart"/>
             <w:r>
               <w:rPr>
                 <w:rFonts w:ascii="Calibri" w:eastAsia="Times New Roman" w:hAnsi="Calibri" w:cs="Times New Roman"/>
@@ -13951,6 +14829,7 @@
               </w:rPr>
               <w:t>TrB</w:t>
             </w:r>
+            <w:proofErr w:type="spellEnd"/>
             <w:r>
               <w:rPr>
                 <w:rFonts w:ascii="Calibri" w:eastAsia="Times New Roman" w:hAnsi="Calibri" w:cs="Times New Roman"/>
@@ -13958,6 +14837,7 @@
               </w:rPr>
               <w:t xml:space="preserve">, </w:t>
             </w:r>
+            <w:proofErr w:type="spellStart"/>
             <w:r>
               <w:rPr>
                 <w:rFonts w:ascii="Calibri" w:eastAsia="Times New Roman" w:hAnsi="Calibri" w:cs="Times New Roman"/>
@@ -13965,6 +14845,7 @@
               </w:rPr>
               <w:t>TeB</w:t>
             </w:r>
+            <w:proofErr w:type="spellEnd"/>
           </w:p>
         </w:tc>
         <w:tc>
@@ -14058,6 +14939,7 @@
               </w:rPr>
               <w:t xml:space="preserve">temperature sensitivity of </w:t>
             </w:r>
+            <w:proofErr w:type="spellStart"/>
             <w:r>
               <w:rPr>
                 <w:rFonts w:ascii="Calibri" w:eastAsia="Times New Roman" w:hAnsi="Calibri" w:cs="Times New Roman"/>
@@ -14079,6 +14961,7 @@
               </w:rPr>
               <w:t>dark</w:t>
             </w:r>
+            <w:proofErr w:type="spellEnd"/>
           </w:p>
         </w:tc>
         <w:tc>
@@ -14225,20 +15108,54 @@
                 <w:color w:val="000000"/>
               </w:rPr>
             </w:pPr>
-            <w:r>
-              <w:rPr>
-                <w:rFonts w:ascii="Calibri" w:eastAsia="Times New Roman" w:hAnsi="Calibri" w:cs="Times New Roman"/>
-                <w:color w:val="000000"/>
-              </w:rPr>
-              <w:t>TrB, TeB,</w:t>
-            </w:r>
-            <w:r>
-              <w:rPr>
-                <w:rFonts w:ascii="Calibri" w:eastAsia="Times New Roman" w:hAnsi="Calibri" w:cs="Times New Roman"/>
-                <w:color w:val="000000"/>
-              </w:rPr>
-              <w:t xml:space="preserve"> TeN</w:t>
-            </w:r>
+            <w:proofErr w:type="spellStart"/>
+            <w:r>
+              <w:rPr>
+                <w:rFonts w:ascii="Calibri" w:eastAsia="Times New Roman" w:hAnsi="Calibri" w:cs="Times New Roman"/>
+                <w:color w:val="000000"/>
+              </w:rPr>
+              <w:t>TrB</w:t>
+            </w:r>
+            <w:proofErr w:type="spellEnd"/>
+            <w:r>
+              <w:rPr>
+                <w:rFonts w:ascii="Calibri" w:eastAsia="Times New Roman" w:hAnsi="Calibri" w:cs="Times New Roman"/>
+                <w:color w:val="000000"/>
+              </w:rPr>
+              <w:t xml:space="preserve">, </w:t>
+            </w:r>
+            <w:proofErr w:type="spellStart"/>
+            <w:r>
+              <w:rPr>
+                <w:rFonts w:ascii="Calibri" w:eastAsia="Times New Roman" w:hAnsi="Calibri" w:cs="Times New Roman"/>
+                <w:color w:val="000000"/>
+              </w:rPr>
+              <w:t>TeB</w:t>
+            </w:r>
+            <w:proofErr w:type="spellEnd"/>
+            <w:r>
+              <w:rPr>
+                <w:rFonts w:ascii="Calibri" w:eastAsia="Times New Roman" w:hAnsi="Calibri" w:cs="Times New Roman"/>
+                <w:color w:val="000000"/>
+              </w:rPr>
+              <w:t>,</w:t>
+            </w:r>
+            <w:r>
+              <w:rPr>
+                <w:rFonts w:ascii="Calibri" w:eastAsia="Times New Roman" w:hAnsi="Calibri" w:cs="Times New Roman"/>
+                <w:color w:val="000000"/>
+              </w:rPr>
+              <w:t xml:space="preserve"> </w:t>
+            </w:r>
+            <w:proofErr w:type="spellStart"/>
+            <w:r>
+              <w:rPr>
+                <w:rFonts w:ascii="Calibri" w:eastAsia="Times New Roman" w:hAnsi="Calibri" w:cs="Times New Roman"/>
+                <w:color w:val="000000"/>
+              </w:rPr>
+              <w:t>TeN</w:t>
+            </w:r>
+            <w:proofErr w:type="spellEnd"/>
           </w:p>
         </w:tc>
         <w:tc>
@@ -14478,13 +15395,23 @@
                 <w:color w:val="000000"/>
               </w:rPr>
             </w:pPr>
-            <w:r>
-              <w:rPr>
-                <w:rFonts w:ascii="Calibri" w:eastAsia="Times New Roman" w:hAnsi="Calibri" w:cs="Times New Roman"/>
-                <w:color w:val="000000"/>
-              </w:rPr>
-              <w:t xml:space="preserve">TeB, </w:t>
-            </w:r>
+            <w:proofErr w:type="spellStart"/>
+            <w:r>
+              <w:rPr>
+                <w:rFonts w:ascii="Calibri" w:eastAsia="Times New Roman" w:hAnsi="Calibri" w:cs="Times New Roman"/>
+                <w:color w:val="000000"/>
+              </w:rPr>
+              <w:t>TeB</w:t>
+            </w:r>
+            <w:proofErr w:type="spellEnd"/>
+            <w:r>
+              <w:rPr>
+                <w:rFonts w:ascii="Calibri" w:eastAsia="Times New Roman" w:hAnsi="Calibri" w:cs="Times New Roman"/>
+                <w:color w:val="000000"/>
+              </w:rPr>
+              <w:t xml:space="preserve">, </w:t>
+            </w:r>
+            <w:proofErr w:type="spellStart"/>
             <w:r>
               <w:rPr>
                 <w:rFonts w:ascii="Calibri" w:eastAsia="Times New Roman" w:hAnsi="Calibri" w:cs="Times New Roman"/>
@@ -14492,6 +15419,7 @@
               </w:rPr>
               <w:t>TeN</w:t>
             </w:r>
+            <w:proofErr w:type="spellEnd"/>
           </w:p>
         </w:tc>
         <w:tc>
@@ -14693,13 +15621,39 @@
                 <w:color w:val="000000"/>
               </w:rPr>
             </w:pPr>
-            <w:r>
-              <w:rPr>
-                <w:rFonts w:ascii="Calibri" w:eastAsia="Times New Roman" w:hAnsi="Calibri" w:cs="Times New Roman"/>
-                <w:color w:val="000000"/>
-              </w:rPr>
-              <w:t xml:space="preserve">TrB, TeB, </w:t>
-            </w:r>
+            <w:proofErr w:type="spellStart"/>
+            <w:r>
+              <w:rPr>
+                <w:rFonts w:ascii="Calibri" w:eastAsia="Times New Roman" w:hAnsi="Calibri" w:cs="Times New Roman"/>
+                <w:color w:val="000000"/>
+              </w:rPr>
+              <w:t>TrB</w:t>
+            </w:r>
+            <w:proofErr w:type="spellEnd"/>
+            <w:r>
+              <w:rPr>
+                <w:rFonts w:ascii="Calibri" w:eastAsia="Times New Roman" w:hAnsi="Calibri" w:cs="Times New Roman"/>
+                <w:color w:val="000000"/>
+              </w:rPr>
+              <w:t xml:space="preserve">, </w:t>
+            </w:r>
+            <w:proofErr w:type="spellStart"/>
+            <w:r>
+              <w:rPr>
+                <w:rFonts w:ascii="Calibri" w:eastAsia="Times New Roman" w:hAnsi="Calibri" w:cs="Times New Roman"/>
+                <w:color w:val="000000"/>
+              </w:rPr>
+              <w:t>TeB</w:t>
+            </w:r>
+            <w:proofErr w:type="spellEnd"/>
+            <w:r>
+              <w:rPr>
+                <w:rFonts w:ascii="Calibri" w:eastAsia="Times New Roman" w:hAnsi="Calibri" w:cs="Times New Roman"/>
+                <w:color w:val="000000"/>
+              </w:rPr>
+              <w:t xml:space="preserve">, </w:t>
+            </w:r>
+            <w:proofErr w:type="spellStart"/>
             <w:r>
               <w:rPr>
                 <w:rFonts w:ascii="Calibri" w:eastAsia="Times New Roman" w:hAnsi="Calibri" w:cs="Times New Roman"/>
@@ -14714,6 +15668,7 @@
               </w:rPr>
               <w:t>N</w:t>
             </w:r>
+            <w:proofErr w:type="spellEnd"/>
           </w:p>
         </w:tc>
         <w:tc>
@@ -14908,6 +15863,7 @@
                 <w:color w:val="000000"/>
               </w:rPr>
             </w:pPr>
+            <w:proofErr w:type="spellStart"/>
             <w:r>
               <w:rPr>
                 <w:rFonts w:ascii="Calibri" w:eastAsia="Times New Roman" w:hAnsi="Calibri" w:cs="Times New Roman"/>
@@ -14915,6 +15871,7 @@
               </w:rPr>
               <w:t>TeB</w:t>
             </w:r>
+            <w:proofErr w:type="spellEnd"/>
           </w:p>
         </w:tc>
         <w:tc>
@@ -15153,6 +16110,7 @@
                 <w:color w:val="000000"/>
               </w:rPr>
             </w:pPr>
+            <w:proofErr w:type="spellStart"/>
             <w:r>
               <w:rPr>
                 <w:rFonts w:ascii="Calibri" w:eastAsia="Times New Roman" w:hAnsi="Calibri" w:cs="Times New Roman"/>
@@ -15160,6 +16118,7 @@
               </w:rPr>
               <w:t>TrB</w:t>
             </w:r>
+            <w:proofErr w:type="spellEnd"/>
           </w:p>
         </w:tc>
         <w:tc>
@@ -15326,6 +16285,7 @@
                 <w:color w:val="000000"/>
               </w:rPr>
             </w:pPr>
+            <w:proofErr w:type="spellStart"/>
             <w:r>
               <w:rPr>
                 <w:rFonts w:ascii="Calibri" w:eastAsia="Times New Roman" w:hAnsi="Calibri" w:cs="Times New Roman"/>
@@ -15333,6 +16293,7 @@
               </w:rPr>
               <w:t>TrB</w:t>
             </w:r>
+            <w:proofErr w:type="spellEnd"/>
           </w:p>
         </w:tc>
         <w:tc>
@@ -15570,13 +16531,39 @@
                 <w:color w:val="000000"/>
               </w:rPr>
             </w:pPr>
-            <w:r>
-              <w:rPr>
-                <w:rFonts w:ascii="Calibri" w:eastAsia="Times New Roman" w:hAnsi="Calibri" w:cs="Times New Roman"/>
-                <w:color w:val="000000"/>
-              </w:rPr>
-              <w:t xml:space="preserve">TrB, TeB, </w:t>
-            </w:r>
+            <w:proofErr w:type="spellStart"/>
+            <w:r>
+              <w:rPr>
+                <w:rFonts w:ascii="Calibri" w:eastAsia="Times New Roman" w:hAnsi="Calibri" w:cs="Times New Roman"/>
+                <w:color w:val="000000"/>
+              </w:rPr>
+              <w:t>TrB</w:t>
+            </w:r>
+            <w:proofErr w:type="spellEnd"/>
+            <w:r>
+              <w:rPr>
+                <w:rFonts w:ascii="Calibri" w:eastAsia="Times New Roman" w:hAnsi="Calibri" w:cs="Times New Roman"/>
+                <w:color w:val="000000"/>
+              </w:rPr>
+              <w:t xml:space="preserve">, </w:t>
+            </w:r>
+            <w:proofErr w:type="spellStart"/>
+            <w:r>
+              <w:rPr>
+                <w:rFonts w:ascii="Calibri" w:eastAsia="Times New Roman" w:hAnsi="Calibri" w:cs="Times New Roman"/>
+                <w:color w:val="000000"/>
+              </w:rPr>
+              <w:t>TeB</w:t>
+            </w:r>
+            <w:proofErr w:type="spellEnd"/>
+            <w:r>
+              <w:rPr>
+                <w:rFonts w:ascii="Calibri" w:eastAsia="Times New Roman" w:hAnsi="Calibri" w:cs="Times New Roman"/>
+                <w:color w:val="000000"/>
+              </w:rPr>
+              <w:t xml:space="preserve">, </w:t>
+            </w:r>
+            <w:proofErr w:type="spellStart"/>
             <w:r>
               <w:rPr>
                 <w:rFonts w:ascii="Calibri" w:eastAsia="Times New Roman" w:hAnsi="Calibri" w:cs="Times New Roman"/>
@@ -15591,6 +16578,7 @@
               </w:rPr>
               <w:t>N</w:t>
             </w:r>
+            <w:proofErr w:type="spellEnd"/>
           </w:p>
         </w:tc>
         <w:tc>
@@ -15777,6 +16765,7 @@
                 <w:color w:val="000000"/>
               </w:rPr>
             </w:pPr>
+            <w:proofErr w:type="spellStart"/>
             <w:r>
               <w:rPr>
                 <w:rFonts w:ascii="Calibri" w:eastAsia="Times New Roman" w:hAnsi="Calibri" w:cs="Times New Roman"/>
@@ -15784,6 +16773,7 @@
               </w:rPr>
               <w:t>TrB</w:t>
             </w:r>
+            <w:proofErr w:type="spellEnd"/>
           </w:p>
         </w:tc>
         <w:tc>
@@ -15995,7 +16985,27 @@
           <w:sz w:val="18"/>
           <w:szCs w:val="18"/>
         </w:rPr>
-        <w:t xml:space="preserve"> Kafuti et al. 2020; </w:t>
+        <w:t xml:space="preserve"> </w:t>
+      </w:r>
+      <w:proofErr w:type="spellStart"/>
+      <w:r>
+        <w:rPr>
+          <w:rFonts w:ascii="Calibri" w:hAnsi="Calibri"/>
+          <w:color w:val="000000"/>
+          <w:sz w:val="18"/>
+          <w:szCs w:val="18"/>
+        </w:rPr>
+        <w:t>Kafuti</w:t>
+      </w:r>
+      <w:proofErr w:type="spellEnd"/>
+      <w:r>
+        <w:rPr>
+          <w:rFonts w:ascii="Calibri" w:hAnsi="Calibri"/>
+          <w:color w:val="000000"/>
+          <w:sz w:val="18"/>
+          <w:szCs w:val="18"/>
+        </w:rPr>
+        <w:t xml:space="preserve"> et al. 2020; </w:t>
       </w:r>
       <w:r>
         <w:rPr>
@@ -16015,7 +17025,27 @@
           <w:sz w:val="18"/>
           <w:szCs w:val="18"/>
         </w:rPr>
-        <w:t xml:space="preserve"> Van Wittenberghe et al. 2012; </w:t>
+        <w:t xml:space="preserve"> Van </w:t>
+      </w:r>
+      <w:proofErr w:type="spellStart"/>
+      <w:r>
+        <w:rPr>
+          <w:rFonts w:ascii="Calibri" w:hAnsi="Calibri"/>
+          <w:color w:val="000000"/>
+          <w:sz w:val="18"/>
+          <w:szCs w:val="18"/>
+        </w:rPr>
+        <w:t>Wittenberghe</w:t>
+      </w:r>
+      <w:proofErr w:type="spellEnd"/>
+      <w:r>
+        <w:rPr>
+          <w:rFonts w:ascii="Calibri" w:hAnsi="Calibri"/>
+          <w:color w:val="000000"/>
+          <w:sz w:val="18"/>
+          <w:szCs w:val="18"/>
+        </w:rPr>
+        <w:t xml:space="preserve"> et al. 2012; </w:t>
       </w:r>
       <w:r>
         <w:rPr>
@@ -16075,7 +17105,27 @@
           <w:sz w:val="18"/>
           <w:szCs w:val="18"/>
         </w:rPr>
-        <w:t xml:space="preserve"> Marenco et al. 2017; </w:t>
+        <w:t xml:space="preserve"> </w:t>
+      </w:r>
+      <w:proofErr w:type="spellStart"/>
+      <w:r>
+        <w:rPr>
+          <w:rFonts w:ascii="Calibri" w:hAnsi="Calibri"/>
+          <w:color w:val="000000"/>
+          <w:sz w:val="18"/>
+          <w:szCs w:val="18"/>
+        </w:rPr>
+        <w:t>Marenco</w:t>
+      </w:r>
+      <w:proofErr w:type="spellEnd"/>
+      <w:r>
+        <w:rPr>
+          <w:rFonts w:ascii="Calibri" w:hAnsi="Calibri"/>
+          <w:color w:val="000000"/>
+          <w:sz w:val="18"/>
+          <w:szCs w:val="18"/>
+        </w:rPr>
+        <w:t xml:space="preserve"> et al. 2017; </w:t>
       </w:r>
       <w:r>
         <w:rPr>
@@ -16115,7 +17165,27 @@
           <w:sz w:val="18"/>
           <w:szCs w:val="18"/>
         </w:rPr>
-        <w:t xml:space="preserve"> Zweifel et al. 2001; </w:t>
+        <w:t xml:space="preserve"> </w:t>
+      </w:r>
+      <w:proofErr w:type="spellStart"/>
+      <w:r>
+        <w:rPr>
+          <w:rFonts w:ascii="Calibri" w:hAnsi="Calibri"/>
+          <w:color w:val="000000"/>
+          <w:sz w:val="18"/>
+          <w:szCs w:val="18"/>
+        </w:rPr>
+        <w:t>Zweifel</w:t>
+      </w:r>
+      <w:proofErr w:type="spellEnd"/>
+      <w:r>
+        <w:rPr>
+          <w:rFonts w:ascii="Calibri" w:hAnsi="Calibri"/>
+          <w:color w:val="000000"/>
+          <w:sz w:val="18"/>
+          <w:szCs w:val="18"/>
+        </w:rPr>
+        <w:t xml:space="preserve"> et al. 2001; </w:t>
       </w:r>
       <w:r>
         <w:rPr>
@@ -16195,7 +17265,27 @@
           <w:sz w:val="18"/>
           <w:szCs w:val="18"/>
         </w:rPr>
-        <w:t xml:space="preserve">Carter and Cavaleri 2018; </w:t>
+        <w:t xml:space="preserve">Carter and </w:t>
+      </w:r>
+      <w:proofErr w:type="spellStart"/>
+      <w:r>
+        <w:rPr>
+          <w:rFonts w:ascii="Calibri" w:hAnsi="Calibri"/>
+          <w:color w:val="000000"/>
+          <w:sz w:val="18"/>
+          <w:szCs w:val="18"/>
+        </w:rPr>
+        <w:t>Cavaleri</w:t>
+      </w:r>
+      <w:proofErr w:type="spellEnd"/>
+      <w:r>
+        <w:rPr>
+          <w:rFonts w:ascii="Calibri" w:hAnsi="Calibri"/>
+          <w:color w:val="000000"/>
+          <w:sz w:val="18"/>
+          <w:szCs w:val="18"/>
+        </w:rPr>
+        <w:t xml:space="preserve"> 2018; </w:t>
       </w:r>
       <w:r>
         <w:rPr>
@@ -16255,7 +17345,27 @@
           <w:sz w:val="18"/>
           <w:szCs w:val="18"/>
         </w:rPr>
-        <w:t xml:space="preserve"> Kosugi et al. 2012; </w:t>
+        <w:t xml:space="preserve"> </w:t>
+      </w:r>
+      <w:proofErr w:type="spellStart"/>
+      <w:r>
+        <w:rPr>
+          <w:rFonts w:ascii="Calibri" w:hAnsi="Calibri"/>
+          <w:color w:val="000000"/>
+          <w:sz w:val="18"/>
+          <w:szCs w:val="18"/>
+        </w:rPr>
+        <w:t>Kosugi</w:t>
+      </w:r>
+      <w:proofErr w:type="spellEnd"/>
+      <w:r>
+        <w:rPr>
+          <w:rFonts w:ascii="Calibri" w:hAnsi="Calibri"/>
+          <w:color w:val="000000"/>
+          <w:sz w:val="18"/>
+          <w:szCs w:val="18"/>
+        </w:rPr>
+        <w:t xml:space="preserve"> et al. 2012; </w:t>
       </w:r>
       <w:r>
         <w:rPr>
@@ -16275,7 +17385,27 @@
           <w:sz w:val="18"/>
           <w:szCs w:val="18"/>
         </w:rPr>
-        <w:t xml:space="preserve"> Niinemets et al. 2015; </w:t>
+        <w:t xml:space="preserve"> </w:t>
+      </w:r>
+      <w:proofErr w:type="spellStart"/>
+      <w:r>
+        <w:rPr>
+          <w:rFonts w:ascii="Calibri" w:hAnsi="Calibri"/>
+          <w:color w:val="000000"/>
+          <w:sz w:val="18"/>
+          <w:szCs w:val="18"/>
+        </w:rPr>
+        <w:t>Niinemets</w:t>
+      </w:r>
+      <w:proofErr w:type="spellEnd"/>
+      <w:r>
+        <w:rPr>
+          <w:rFonts w:ascii="Calibri" w:hAnsi="Calibri"/>
+          <w:color w:val="000000"/>
+          <w:sz w:val="18"/>
+          <w:szCs w:val="18"/>
+        </w:rPr>
+        <w:t xml:space="preserve"> et al. 2015; </w:t>
       </w:r>
       <w:r>
         <w:rPr>
@@ -16315,7 +17445,27 @@
           <w:sz w:val="18"/>
           <w:szCs w:val="18"/>
         </w:rPr>
-        <w:t xml:space="preserve"> Hamerlynck and Knapp 1994; </w:t>
+        <w:t xml:space="preserve"> </w:t>
+      </w:r>
+      <w:proofErr w:type="spellStart"/>
+      <w:r>
+        <w:rPr>
+          <w:rFonts w:ascii="Calibri" w:hAnsi="Calibri"/>
+          <w:color w:val="000000"/>
+          <w:sz w:val="18"/>
+          <w:szCs w:val="18"/>
+        </w:rPr>
+        <w:t>Hamerlynck</w:t>
+      </w:r>
+      <w:proofErr w:type="spellEnd"/>
+      <w:r>
+        <w:rPr>
+          <w:rFonts w:ascii="Calibri" w:hAnsi="Calibri"/>
+          <w:color w:val="000000"/>
+          <w:sz w:val="18"/>
+          <w:szCs w:val="18"/>
+        </w:rPr>
+        <w:t xml:space="preserve"> and Knapp 1994; </w:t>
       </w:r>
       <w:r>
         <w:rPr>
@@ -16355,7 +17505,27 @@
           <w:sz w:val="18"/>
           <w:szCs w:val="18"/>
         </w:rPr>
-        <w:t xml:space="preserve"> Wyka et al. 2012; </w:t>
+        <w:t xml:space="preserve"> </w:t>
+      </w:r>
+      <w:proofErr w:type="spellStart"/>
+      <w:r>
+        <w:rPr>
+          <w:rFonts w:ascii="Calibri" w:hAnsi="Calibri"/>
+          <w:color w:val="000000"/>
+          <w:sz w:val="18"/>
+          <w:szCs w:val="18"/>
+        </w:rPr>
+        <w:t>Wyka</w:t>
+      </w:r>
+      <w:proofErr w:type="spellEnd"/>
+      <w:r>
+        <w:rPr>
+          <w:rFonts w:ascii="Calibri" w:hAnsi="Calibri"/>
+          <w:color w:val="000000"/>
+          <w:sz w:val="18"/>
+          <w:szCs w:val="18"/>
+        </w:rPr>
+        <w:t xml:space="preserve"> et al. 2012; </w:t>
       </w:r>
       <w:r>
         <w:rPr>
@@ -16375,7 +17545,27 @@
           <w:sz w:val="18"/>
           <w:szCs w:val="18"/>
         </w:rPr>
-        <w:t xml:space="preserve"> Rijkerse et al. 2000; </w:t>
+        <w:t xml:space="preserve"> </w:t>
+      </w:r>
+      <w:proofErr w:type="spellStart"/>
+      <w:r>
+        <w:rPr>
+          <w:rFonts w:ascii="Calibri" w:hAnsi="Calibri"/>
+          <w:color w:val="000000"/>
+          <w:sz w:val="18"/>
+          <w:szCs w:val="18"/>
+        </w:rPr>
+        <w:t>Rijkerse</w:t>
+      </w:r>
+      <w:proofErr w:type="spellEnd"/>
+      <w:r>
+        <w:rPr>
+          <w:rFonts w:ascii="Calibri" w:hAnsi="Calibri"/>
+          <w:color w:val="000000"/>
+          <w:sz w:val="18"/>
+          <w:szCs w:val="18"/>
+        </w:rPr>
+        <w:t xml:space="preserve"> et al. 2000; </w:t>
       </w:r>
       <w:r>
         <w:rPr>
@@ -16435,7 +17625,27 @@
           <w:sz w:val="18"/>
           <w:szCs w:val="18"/>
         </w:rPr>
-        <w:t xml:space="preserve"> Scartazza et al. 2016; </w:t>
+        <w:t xml:space="preserve"> </w:t>
+      </w:r>
+      <w:proofErr w:type="spellStart"/>
+      <w:r>
+        <w:rPr>
+          <w:rFonts w:ascii="Calibri" w:hAnsi="Calibri"/>
+          <w:color w:val="000000"/>
+          <w:sz w:val="18"/>
+          <w:szCs w:val="18"/>
+        </w:rPr>
+        <w:t>Scartazza</w:t>
+      </w:r>
+      <w:proofErr w:type="spellEnd"/>
+      <w:r>
+        <w:rPr>
+          <w:rFonts w:ascii="Calibri" w:hAnsi="Calibri"/>
+          <w:color w:val="000000"/>
+          <w:sz w:val="18"/>
+          <w:szCs w:val="18"/>
+        </w:rPr>
+        <w:t xml:space="preserve"> et al. 2016; </w:t>
       </w:r>
       <w:r>
         <w:rPr>
@@ -16488,6 +17698,7 @@
         </w:rPr>
         <w:t xml:space="preserve">26. </w:t>
       </w:r>
+      <w:proofErr w:type="spellStart"/>
       <w:r>
         <w:rPr>
           <w:rFonts w:ascii="Calibri" w:hAnsi="Calibri"/>
@@ -16495,7 +17706,17 @@
           <w:sz w:val="18"/>
           <w:szCs w:val="18"/>
         </w:rPr>
-        <w:t xml:space="preserve">Legner et al. 2014; </w:t>
+        <w:t>Legner</w:t>
+      </w:r>
+      <w:proofErr w:type="spellEnd"/>
+      <w:r>
+        <w:rPr>
+          <w:rFonts w:ascii="Calibri" w:hAnsi="Calibri"/>
+          <w:color w:val="000000"/>
+          <w:sz w:val="18"/>
+          <w:szCs w:val="18"/>
+        </w:rPr>
+        <w:t xml:space="preserve"> et al. 2014; </w:t>
       </w:r>
       <w:r>
         <w:rPr>
@@ -16615,7 +17836,27 @@
           <w:sz w:val="18"/>
           <w:szCs w:val="18"/>
         </w:rPr>
-        <w:t xml:space="preserve"> Mier et al. 2001; </w:t>
+        <w:t xml:space="preserve"> </w:t>
+      </w:r>
+      <w:proofErr w:type="spellStart"/>
+      <w:r>
+        <w:rPr>
+          <w:rFonts w:ascii="Calibri" w:hAnsi="Calibri"/>
+          <w:color w:val="000000"/>
+          <w:sz w:val="18"/>
+          <w:szCs w:val="18"/>
+        </w:rPr>
+        <w:t>Mier</w:t>
+      </w:r>
+      <w:proofErr w:type="spellEnd"/>
+      <w:r>
+        <w:rPr>
+          <w:rFonts w:ascii="Calibri" w:hAnsi="Calibri"/>
+          <w:color w:val="000000"/>
+          <w:sz w:val="18"/>
+          <w:szCs w:val="18"/>
+        </w:rPr>
+        <w:t xml:space="preserve"> et al. 2001; </w:t>
       </w:r>
       <w:r>
         <w:rPr>
@@ -16675,7 +17916,27 @@
           <w:sz w:val="18"/>
           <w:szCs w:val="18"/>
         </w:rPr>
-        <w:t xml:space="preserve"> Bolstad et al. 1999; </w:t>
+        <w:t xml:space="preserve"> </w:t>
+      </w:r>
+      <w:proofErr w:type="spellStart"/>
+      <w:r>
+        <w:rPr>
+          <w:rFonts w:ascii="Calibri" w:hAnsi="Calibri"/>
+          <w:color w:val="000000"/>
+          <w:sz w:val="18"/>
+          <w:szCs w:val="18"/>
+        </w:rPr>
+        <w:t>Bolstad</w:t>
+      </w:r>
+      <w:proofErr w:type="spellEnd"/>
+      <w:r>
+        <w:rPr>
+          <w:rFonts w:ascii="Calibri" w:hAnsi="Calibri"/>
+          <w:color w:val="000000"/>
+          <w:sz w:val="18"/>
+          <w:szCs w:val="18"/>
+        </w:rPr>
+        <w:t xml:space="preserve"> et al. 1999; </w:t>
       </w:r>
       <w:r>
         <w:rPr>

</xml_diff>

<commit_message>
voc is back in metabolism table now
</commit_message>
<xml_diff>
--- a/Lit_Review/Metabolism table (new citation format) .docx
+++ b/Lit_Review/Metabolism table (new citation format) .docx
@@ -16815,21 +16815,29 @@
             <w:tcW w:w="1885" w:type="dxa"/>
             <w:tcBorders>
               <w:top w:val="nil"/>
-              <w:bottom w:val="single" w:sz="4" w:space="0" w:color="auto"/>
-              <w:right w:val="nil"/>
-            </w:tcBorders>
-            <w:shd w:val="clear" w:color="auto" w:fill="auto"/>
-            <w:noWrap/>
-            <w:hideMark/>
-          </w:tcPr>
-          <w:p>
-            <w:pPr>
-              <w:spacing w:after="0" w:line="240" w:lineRule="auto"/>
-              <w:rPr>
-                <w:rFonts w:ascii="Calibri" w:eastAsia="Times New Roman" w:hAnsi="Calibri" w:cs="Times New Roman"/>
-                <w:color w:val="000000"/>
-              </w:rPr>
-            </w:pPr>
+              <w:bottom w:val="nil"/>
+              <w:right w:val="nil"/>
+            </w:tcBorders>
+            <w:shd w:val="clear" w:color="auto" w:fill="auto"/>
+            <w:noWrap/>
+          </w:tcPr>
+          <w:p>
+            <w:pPr>
+              <w:spacing w:after="0" w:line="240" w:lineRule="auto"/>
+              <w:rPr>
+                <w:rFonts w:ascii="Calibri" w:eastAsia="Times New Roman" w:hAnsi="Calibri" w:cs="Times New Roman"/>
+                <w:color w:val="000000"/>
+              </w:rPr>
+            </w:pPr>
+            <w:r>
+              <w:rPr>
+                <w:rFonts w:ascii="Calibri" w:eastAsia="Times New Roman" w:hAnsi="Calibri" w:cs="Times New Roman"/>
+                <w:b/>
+                <w:bCs/>
+                <w:color w:val="000000"/>
+              </w:rPr>
+              <w:t>VOC production</w:t>
+            </w:r>
           </w:p>
         </w:tc>
         <w:tc>
@@ -16838,12 +16846,11 @@
             <w:tcBorders>
               <w:top w:val="nil"/>
               <w:left w:val="nil"/>
-              <w:bottom w:val="single" w:sz="4" w:space="0" w:color="auto"/>
-              <w:right w:val="nil"/>
-            </w:tcBorders>
-            <w:shd w:val="clear" w:color="auto" w:fill="auto"/>
-            <w:noWrap/>
-            <w:hideMark/>
+              <w:bottom w:val="nil"/>
+              <w:right w:val="nil"/>
+            </w:tcBorders>
+            <w:shd w:val="clear" w:color="auto" w:fill="auto"/>
+            <w:noWrap/>
           </w:tcPr>
           <w:p>
             <w:pPr>
@@ -16862,12 +16869,1382 @@
             <w:tcBorders>
               <w:top w:val="nil"/>
               <w:left w:val="nil"/>
+              <w:bottom w:val="nil"/>
+              <w:right w:val="nil"/>
+            </w:tcBorders>
+            <w:shd w:val="clear" w:color="auto" w:fill="auto"/>
+            <w:noWrap/>
+          </w:tcPr>
+          <w:p>
+            <w:pPr>
+              <w:spacing w:after="0" w:line="240" w:lineRule="auto"/>
+              <w:rPr>
+                <w:rFonts w:ascii="Calibri" w:eastAsia="Times New Roman" w:hAnsi="Calibri" w:cs="Times New Roman"/>
+                <w:color w:val="000000"/>
+              </w:rPr>
+            </w:pPr>
+          </w:p>
+        </w:tc>
+        <w:tc>
+          <w:tcPr>
+            <w:tcW w:w="1707" w:type="dxa"/>
+            <w:tcBorders>
+              <w:top w:val="nil"/>
+              <w:left w:val="nil"/>
+              <w:bottom w:val="nil"/>
+              <w:right w:val="nil"/>
+            </w:tcBorders>
+            <w:shd w:val="clear" w:color="auto" w:fill="auto"/>
+            <w:noWrap/>
+          </w:tcPr>
+          <w:p>
+            <w:pPr>
+              <w:spacing w:after="0" w:line="240" w:lineRule="auto"/>
+              <w:rPr>
+                <w:rFonts w:ascii="Calibri" w:eastAsia="Times New Roman" w:hAnsi="Calibri" w:cs="Times New Roman"/>
+                <w:color w:val="000000"/>
+              </w:rPr>
+            </w:pPr>
+          </w:p>
+        </w:tc>
+        <w:tc>
+          <w:tcPr>
+            <w:tcW w:w="1427" w:type="dxa"/>
+            <w:tcBorders>
+              <w:top w:val="nil"/>
+              <w:left w:val="nil"/>
+              <w:bottom w:val="nil"/>
+              <w:right w:val="nil"/>
+            </w:tcBorders>
+            <w:shd w:val="clear" w:color="auto" w:fill="auto"/>
+            <w:noWrap/>
+          </w:tcPr>
+          <w:p>
+            <w:pPr>
+              <w:spacing w:after="0" w:line="240" w:lineRule="auto"/>
+              <w:rPr>
+                <w:rFonts w:ascii="Calibri" w:eastAsia="Times New Roman" w:hAnsi="Calibri" w:cs="Times New Roman"/>
+                <w:color w:val="000000"/>
+              </w:rPr>
+            </w:pPr>
+          </w:p>
+        </w:tc>
+        <w:tc>
+          <w:tcPr>
+            <w:tcW w:w="1413" w:type="dxa"/>
+            <w:gridSpan w:val="2"/>
+            <w:tcBorders>
+              <w:top w:val="nil"/>
+              <w:left w:val="nil"/>
+              <w:bottom w:val="nil"/>
+            </w:tcBorders>
+            <w:shd w:val="clear" w:color="auto" w:fill="auto"/>
+            <w:noWrap/>
+          </w:tcPr>
+          <w:p>
+            <w:pPr>
+              <w:spacing w:after="0" w:line="240" w:lineRule="auto"/>
+              <w:rPr>
+                <w:rFonts w:ascii="Calibri" w:eastAsia="Times New Roman" w:hAnsi="Calibri" w:cs="Times New Roman"/>
+                <w:color w:val="000000"/>
+              </w:rPr>
+            </w:pPr>
+          </w:p>
+        </w:tc>
+      </w:tr>
+      <w:tr>
+        <w:trPr>
+          <w:cantSplit/>
+          <w:trHeight w:val="300"/>
+        </w:trPr>
+        <w:tc>
+          <w:tcPr>
+            <w:tcW w:w="1885" w:type="dxa"/>
+            <w:tcBorders>
+              <w:top w:val="nil"/>
+              <w:bottom w:val="nil"/>
+              <w:right w:val="nil"/>
+            </w:tcBorders>
+            <w:shd w:val="clear" w:color="auto" w:fill="auto"/>
+            <w:noWrap/>
+          </w:tcPr>
+          <w:p>
+            <w:pPr>
+              <w:spacing w:after="0" w:line="240" w:lineRule="auto"/>
+              <w:rPr>
+                <w:rFonts w:ascii="Calibri" w:eastAsia="Times New Roman" w:hAnsi="Calibri" w:cs="Times New Roman"/>
+                <w:color w:val="000000"/>
+              </w:rPr>
+            </w:pPr>
+            <w:r>
+              <w:rPr>
+                <w:rFonts w:ascii="Calibri" w:eastAsia="Times New Roman" w:hAnsi="Calibri" w:cs="Times New Roman"/>
+                <w:color w:val="000000"/>
+              </w:rPr>
+              <w:t>isoprene emission</w:t>
+            </w:r>
+          </w:p>
+          <w:p>
+            <w:pPr>
+              <w:spacing w:after="0" w:line="240" w:lineRule="auto"/>
+              <w:rPr>
+                <w:rFonts w:ascii="Calibri" w:eastAsia="Times New Roman" w:hAnsi="Calibri" w:cs="Times New Roman"/>
+                <w:b/>
+                <w:bCs/>
+                <w:color w:val="000000"/>
+              </w:rPr>
+            </w:pPr>
+            <w:r>
+              <w:rPr>
+                <w:rFonts w:ascii="Calibri" w:eastAsia="Times New Roman" w:hAnsi="Calibri" w:cs="Times New Roman"/>
+                <w:color w:val="000000"/>
+              </w:rPr>
+              <w:t>(in emitting species)</w:t>
+            </w:r>
+          </w:p>
+        </w:tc>
+        <w:tc>
+          <w:tcPr>
+            <w:tcW w:w="1196" w:type="dxa"/>
+            <w:tcBorders>
+              <w:top w:val="nil"/>
+              <w:left w:val="nil"/>
+              <w:bottom w:val="nil"/>
+              <w:right w:val="nil"/>
+            </w:tcBorders>
+            <w:shd w:val="clear" w:color="auto" w:fill="auto"/>
+            <w:noWrap/>
+          </w:tcPr>
+          <w:p>
+            <w:pPr>
+              <w:spacing w:after="0" w:line="240" w:lineRule="auto"/>
+              <w:rPr>
+                <w:rFonts w:ascii="Times New Roman" w:eastAsia="Times New Roman" w:hAnsi="Times New Roman" w:cs="Times New Roman"/>
+                <w:sz w:val="20"/>
+                <w:szCs w:val="20"/>
+              </w:rPr>
+            </w:pPr>
+            <w:r>
+              <w:rPr>
+                <w:rFonts w:ascii="Calibri" w:eastAsia="Times New Roman" w:hAnsi="Calibri" w:cs="Times New Roman"/>
+                <w:i/>
+                <w:iCs/>
+                <w:color w:val="000000"/>
+              </w:rPr>
+              <w:t>I</w:t>
+            </w:r>
+          </w:p>
+        </w:tc>
+        <w:tc>
+          <w:tcPr>
+            <w:tcW w:w="1689" w:type="dxa"/>
+            <w:tcBorders>
+              <w:top w:val="nil"/>
+              <w:left w:val="nil"/>
+              <w:bottom w:val="nil"/>
+              <w:right w:val="nil"/>
+            </w:tcBorders>
+            <w:shd w:val="clear" w:color="auto" w:fill="auto"/>
+            <w:noWrap/>
+          </w:tcPr>
+          <w:p>
+            <w:pPr>
+              <w:spacing w:after="0" w:line="240" w:lineRule="auto"/>
+              <w:rPr>
+                <w:rFonts w:ascii="Calibri" w:eastAsia="Times New Roman" w:hAnsi="Calibri" w:cs="Times New Roman"/>
+                <w:color w:val="000000"/>
+              </w:rPr>
+            </w:pPr>
+            <w:r>
+              <w:rPr>
+                <w:rFonts w:ascii="Calibri" w:eastAsia="Times New Roman" w:hAnsi="Calibri" w:cs="Times New Roman"/>
+                <w:color w:val="000000"/>
+              </w:rPr>
+              <w:t>nmol m</w:t>
+            </w:r>
+            <w:r>
+              <w:rPr>
+                <w:rFonts w:ascii="Calibri" w:eastAsia="Times New Roman" w:hAnsi="Calibri" w:cs="Times New Roman"/>
+                <w:color w:val="000000"/>
+                <w:sz w:val="24"/>
+                <w:szCs w:val="24"/>
+                <w:vertAlign w:val="superscript"/>
+              </w:rPr>
+              <w:t>-2</w:t>
+            </w:r>
+            <w:r>
+              <w:rPr>
+                <w:rFonts w:ascii="Calibri" w:eastAsia="Times New Roman" w:hAnsi="Calibri" w:cs="Times New Roman"/>
+                <w:color w:val="000000"/>
+                <w:sz w:val="24"/>
+                <w:szCs w:val="24"/>
+                <w:vertAlign w:val="superscript"/>
+              </w:rPr>
+              <w:t xml:space="preserve"> </w:t>
+            </w:r>
+            <w:r>
+              <w:rPr>
+                <w:rFonts w:ascii="Calibri" w:eastAsia="Times New Roman" w:hAnsi="Calibri" w:cs="Times New Roman"/>
+                <w:color w:val="000000"/>
+              </w:rPr>
+              <w:t>s</w:t>
+            </w:r>
+            <w:r>
+              <w:rPr>
+                <w:rFonts w:ascii="Calibri" w:eastAsia="Times New Roman" w:hAnsi="Calibri" w:cs="Times New Roman"/>
+                <w:color w:val="000000"/>
+                <w:sz w:val="24"/>
+                <w:szCs w:val="24"/>
+                <w:vertAlign w:val="superscript"/>
+              </w:rPr>
+              <w:t>-1</w:t>
+            </w:r>
+          </w:p>
+        </w:tc>
+        <w:tc>
+          <w:tcPr>
+            <w:tcW w:w="1707" w:type="dxa"/>
+            <w:tcBorders>
+              <w:top w:val="nil"/>
+              <w:left w:val="nil"/>
+              <w:bottom w:val="nil"/>
+              <w:right w:val="nil"/>
+            </w:tcBorders>
+            <w:shd w:val="clear" w:color="auto" w:fill="auto"/>
+            <w:noWrap/>
+          </w:tcPr>
+          <w:p>
+            <w:pPr>
+              <w:spacing w:after="0" w:line="240" w:lineRule="auto"/>
+              <w:rPr>
+                <w:rFonts w:ascii="Calibri" w:eastAsia="Times New Roman" w:hAnsi="Calibri" w:cs="Times New Roman"/>
+                <w:color w:val="000000"/>
+              </w:rPr>
+            </w:pPr>
+            <w:r>
+              <w:rPr>
+                <w:rFonts w:ascii="Calibri" w:eastAsia="Times New Roman" w:hAnsi="Calibri" w:cs="Times New Roman"/>
+                <w:color w:val="000000"/>
+              </w:rPr>
+              <w:t>↑</w:t>
+            </w:r>
+            <w:r>
+              <w:rPr>
+                <w:rFonts w:ascii="Calibri" w:eastAsia="Times New Roman" w:hAnsi="Calibri" w:cs="Times New Roman"/>
+                <w:color w:val="000000"/>
+              </w:rPr>
+              <w:t xml:space="preserve"> with height</w:t>
+            </w:r>
+          </w:p>
+          <w:p>
+            <w:pPr>
+              <w:spacing w:after="0" w:line="240" w:lineRule="auto"/>
+              <w:rPr>
+                <w:rFonts w:ascii="Calibri" w:eastAsia="Times New Roman" w:hAnsi="Calibri" w:cs="Times New Roman"/>
+                <w:color w:val="000000"/>
+              </w:rPr>
+            </w:pPr>
+            <w:r>
+              <w:rPr>
+                <w:rFonts w:ascii="Calibri" w:eastAsia="Times New Roman" w:hAnsi="Calibri" w:cs="Times New Roman"/>
+                <w:color w:val="000000"/>
+              </w:rPr>
+              <w:t>(peak in mid-canopy)</w:t>
+            </w:r>
+          </w:p>
+        </w:tc>
+        <w:tc>
+          <w:tcPr>
+            <w:tcW w:w="1427" w:type="dxa"/>
+            <w:tcBorders>
+              <w:top w:val="nil"/>
+              <w:left w:val="nil"/>
+              <w:bottom w:val="nil"/>
+              <w:right w:val="nil"/>
+            </w:tcBorders>
+            <w:shd w:val="clear" w:color="auto" w:fill="auto"/>
+            <w:noWrap/>
+          </w:tcPr>
+          <w:p>
+            <w:pPr>
+              <w:spacing w:after="0" w:line="240" w:lineRule="auto"/>
+              <w:rPr>
+                <w:rFonts w:ascii="Calibri" w:eastAsia="Times New Roman" w:hAnsi="Calibri" w:cs="Times New Roman"/>
+                <w:color w:val="000000"/>
+              </w:rPr>
+            </w:pPr>
+            <w:proofErr w:type="spellStart"/>
+            <w:r>
+              <w:rPr>
+                <w:rFonts w:ascii="Calibri" w:eastAsia="Times New Roman" w:hAnsi="Calibri" w:cs="Times New Roman"/>
+                <w:color w:val="000000"/>
+              </w:rPr>
+              <w:t>TrB</w:t>
+            </w:r>
+            <w:proofErr w:type="spellEnd"/>
+          </w:p>
+        </w:tc>
+        <w:tc>
+          <w:tcPr>
+            <w:tcW w:w="1413" w:type="dxa"/>
+            <w:gridSpan w:val="2"/>
+            <w:tcBorders>
+              <w:top w:val="nil"/>
+              <w:left w:val="nil"/>
+              <w:bottom w:val="nil"/>
+            </w:tcBorders>
+            <w:shd w:val="clear" w:color="auto" w:fill="auto"/>
+            <w:noWrap/>
+          </w:tcPr>
+          <w:p>
+            <w:pPr>
+              <w:spacing w:after="0" w:line="240" w:lineRule="auto"/>
+              <w:rPr>
+                <w:rFonts w:ascii="Calibri" w:eastAsia="Times New Roman" w:hAnsi="Calibri" w:cs="Times New Roman"/>
+                <w:color w:val="000000"/>
+              </w:rPr>
+            </w:pPr>
+            <w:r>
+              <w:rPr>
+                <w:rFonts w:ascii="Calibri" w:eastAsia="Times New Roman" w:hAnsi="Calibri" w:cs="Times New Roman"/>
+                <w:color w:val="000000"/>
+              </w:rPr>
+              <w:t>4</w:t>
+            </w:r>
+            <w:r>
+              <w:rPr>
+                <w:rFonts w:ascii="Calibri" w:eastAsia="Times New Roman" w:hAnsi="Calibri" w:cs="Times New Roman"/>
+                <w:color w:val="000000"/>
+              </w:rPr>
+              <w:t>2</w:t>
+            </w:r>
+          </w:p>
+          <w:p>
+            <w:pPr>
+              <w:spacing w:after="0" w:line="240" w:lineRule="auto"/>
+              <w:rPr>
+                <w:rFonts w:ascii="Calibri" w:eastAsia="Times New Roman" w:hAnsi="Calibri" w:cs="Times New Roman"/>
+                <w:color w:val="000000"/>
+              </w:rPr>
+            </w:pPr>
+          </w:p>
+        </w:tc>
+      </w:tr>
+      <w:tr>
+        <w:trPr>
+          <w:cantSplit/>
+          <w:trHeight w:val="300"/>
+        </w:trPr>
+        <w:tc>
+          <w:tcPr>
+            <w:tcW w:w="1885" w:type="dxa"/>
+            <w:tcBorders>
+              <w:top w:val="nil"/>
+              <w:bottom w:val="nil"/>
+              <w:right w:val="nil"/>
+            </w:tcBorders>
+            <w:shd w:val="clear" w:color="auto" w:fill="auto"/>
+            <w:noWrap/>
+            <w:hideMark/>
+          </w:tcPr>
+          <w:p>
+            <w:pPr>
+              <w:spacing w:after="0" w:line="240" w:lineRule="auto"/>
+              <w:rPr>
+                <w:rFonts w:ascii="Calibri" w:eastAsia="Times New Roman" w:hAnsi="Calibri" w:cs="Times New Roman"/>
+                <w:color w:val="000000"/>
+              </w:rPr>
+            </w:pPr>
+          </w:p>
+        </w:tc>
+        <w:tc>
+          <w:tcPr>
+            <w:tcW w:w="1196" w:type="dxa"/>
+            <w:tcBorders>
+              <w:top w:val="nil"/>
+              <w:left w:val="nil"/>
+              <w:bottom w:val="nil"/>
+              <w:right w:val="nil"/>
+            </w:tcBorders>
+            <w:shd w:val="clear" w:color="auto" w:fill="auto"/>
+            <w:noWrap/>
+            <w:hideMark/>
+          </w:tcPr>
+          <w:p>
+            <w:pPr>
+              <w:spacing w:after="0" w:line="240" w:lineRule="auto"/>
+              <w:rPr>
+                <w:rFonts w:ascii="Times New Roman" w:eastAsia="Times New Roman" w:hAnsi="Times New Roman" w:cs="Times New Roman"/>
+                <w:sz w:val="20"/>
+                <w:szCs w:val="20"/>
+              </w:rPr>
+            </w:pPr>
+          </w:p>
+        </w:tc>
+        <w:tc>
+          <w:tcPr>
+            <w:tcW w:w="1689" w:type="dxa"/>
+            <w:tcBorders>
+              <w:top w:val="nil"/>
+              <w:left w:val="nil"/>
+              <w:bottom w:val="nil"/>
+              <w:right w:val="nil"/>
+            </w:tcBorders>
+            <w:shd w:val="clear" w:color="auto" w:fill="auto"/>
+            <w:noWrap/>
+            <w:hideMark/>
+          </w:tcPr>
+          <w:p>
+            <w:pPr>
+              <w:spacing w:after="0" w:line="240" w:lineRule="auto"/>
+              <w:rPr>
+                <w:rFonts w:ascii="Times New Roman" w:eastAsia="Times New Roman" w:hAnsi="Times New Roman" w:cs="Times New Roman"/>
+                <w:i/>
+                <w:iCs/>
+                <w:sz w:val="20"/>
+                <w:szCs w:val="20"/>
+              </w:rPr>
+            </w:pPr>
+          </w:p>
+        </w:tc>
+        <w:tc>
+          <w:tcPr>
+            <w:tcW w:w="1707" w:type="dxa"/>
+            <w:tcBorders>
+              <w:top w:val="nil"/>
+              <w:left w:val="nil"/>
+              <w:bottom w:val="nil"/>
+              <w:right w:val="nil"/>
+            </w:tcBorders>
+            <w:shd w:val="clear" w:color="auto" w:fill="auto"/>
+            <w:noWrap/>
+          </w:tcPr>
+          <w:p>
+            <w:pPr>
+              <w:spacing w:after="0" w:line="240" w:lineRule="auto"/>
+              <w:rPr>
+                <w:rFonts w:ascii="Calibri" w:eastAsia="Times New Roman" w:hAnsi="Calibri" w:cs="Times New Roman"/>
+                <w:color w:val="000000"/>
+              </w:rPr>
+            </w:pPr>
+            <w:r>
+              <w:rPr>
+                <w:rFonts w:ascii="Calibri" w:eastAsia="Times New Roman" w:hAnsi="Calibri" w:cs="Times New Roman"/>
+                <w:color w:val="000000"/>
+              </w:rPr>
+              <w:t>↑</w:t>
+            </w:r>
+            <w:r>
+              <w:rPr>
+                <w:rFonts w:ascii="Calibri" w:eastAsia="Times New Roman" w:hAnsi="Calibri" w:cs="Times New Roman"/>
+                <w:color w:val="000000"/>
+              </w:rPr>
+              <w:t xml:space="preserve"> with </w:t>
+            </w:r>
+            <w:r>
+              <w:rPr>
+                <w:rFonts w:ascii="Calibri" w:eastAsia="Times New Roman" w:hAnsi="Calibri" w:cs="Times New Roman"/>
+                <w:color w:val="000000"/>
+              </w:rPr>
+              <w:t>light</w:t>
+            </w:r>
+          </w:p>
+          <w:p>
+            <w:pPr>
+              <w:spacing w:after="0" w:line="240" w:lineRule="auto"/>
+              <w:rPr>
+                <w:rFonts w:ascii="Calibri" w:eastAsia="Times New Roman" w:hAnsi="Calibri" w:cs="Times New Roman"/>
+                <w:color w:val="000000"/>
+              </w:rPr>
+            </w:pPr>
+            <w:r>
+              <w:rPr>
+                <w:rFonts w:ascii="Calibri" w:eastAsia="Times New Roman" w:hAnsi="Calibri" w:cs="Times New Roman"/>
+                <w:color w:val="000000"/>
+              </w:rPr>
+              <w:t>(peak in mid-canopy)</w:t>
+            </w:r>
+          </w:p>
+        </w:tc>
+        <w:tc>
+          <w:tcPr>
+            <w:tcW w:w="1427" w:type="dxa"/>
+            <w:tcBorders>
+              <w:top w:val="nil"/>
+              <w:left w:val="nil"/>
+              <w:bottom w:val="nil"/>
+              <w:right w:val="nil"/>
+            </w:tcBorders>
+            <w:shd w:val="clear" w:color="auto" w:fill="auto"/>
+            <w:noWrap/>
+          </w:tcPr>
+          <w:p>
+            <w:pPr>
+              <w:spacing w:after="0" w:line="240" w:lineRule="auto"/>
+              <w:rPr>
+                <w:rFonts w:ascii="Calibri" w:eastAsia="Times New Roman" w:hAnsi="Calibri" w:cs="Times New Roman"/>
+                <w:color w:val="000000"/>
+              </w:rPr>
+            </w:pPr>
+            <w:proofErr w:type="spellStart"/>
+            <w:r>
+              <w:rPr>
+                <w:rFonts w:ascii="Calibri" w:eastAsia="Times New Roman" w:hAnsi="Calibri" w:cs="Times New Roman"/>
+                <w:color w:val="000000"/>
+              </w:rPr>
+              <w:t>TrB</w:t>
+            </w:r>
+            <w:proofErr w:type="spellEnd"/>
+          </w:p>
+        </w:tc>
+        <w:tc>
+          <w:tcPr>
+            <w:tcW w:w="1413" w:type="dxa"/>
+            <w:gridSpan w:val="2"/>
+            <w:tcBorders>
+              <w:top w:val="nil"/>
+              <w:left w:val="nil"/>
+              <w:bottom w:val="nil"/>
+            </w:tcBorders>
+            <w:shd w:val="clear" w:color="auto" w:fill="auto"/>
+            <w:noWrap/>
+          </w:tcPr>
+          <w:p>
+            <w:pPr>
+              <w:spacing w:after="0" w:line="240" w:lineRule="auto"/>
+              <w:rPr>
+                <w:rFonts w:ascii="Calibri" w:eastAsia="Times New Roman" w:hAnsi="Calibri" w:cs="Times New Roman"/>
+                <w:color w:val="000000"/>
+              </w:rPr>
+            </w:pPr>
+            <w:r>
+              <w:rPr>
+                <w:rFonts w:ascii="Calibri" w:eastAsia="Times New Roman" w:hAnsi="Calibri" w:cs="Times New Roman"/>
+                <w:color w:val="000000"/>
+              </w:rPr>
+              <w:t>42</w:t>
+            </w:r>
+          </w:p>
+        </w:tc>
+      </w:tr>
+      <w:tr>
+        <w:trPr>
+          <w:cantSplit/>
+          <w:trHeight w:val="300"/>
+        </w:trPr>
+        <w:tc>
+          <w:tcPr>
+            <w:tcW w:w="1885" w:type="dxa"/>
+            <w:tcBorders>
+              <w:top w:val="nil"/>
+              <w:bottom w:val="nil"/>
+              <w:right w:val="nil"/>
+            </w:tcBorders>
+            <w:shd w:val="clear" w:color="auto" w:fill="auto"/>
+            <w:noWrap/>
+          </w:tcPr>
+          <w:p>
+            <w:pPr>
+              <w:spacing w:after="0" w:line="240" w:lineRule="auto"/>
+              <w:rPr>
+                <w:rFonts w:ascii="Calibri" w:eastAsia="Times New Roman" w:hAnsi="Calibri" w:cs="Times New Roman"/>
+                <w:color w:val="000000"/>
+              </w:rPr>
+            </w:pPr>
+          </w:p>
+        </w:tc>
+        <w:tc>
+          <w:tcPr>
+            <w:tcW w:w="1196" w:type="dxa"/>
+            <w:tcBorders>
+              <w:top w:val="nil"/>
+              <w:left w:val="nil"/>
+              <w:bottom w:val="nil"/>
+              <w:right w:val="nil"/>
+            </w:tcBorders>
+            <w:shd w:val="clear" w:color="auto" w:fill="auto"/>
+            <w:noWrap/>
+          </w:tcPr>
+          <w:p>
+            <w:pPr>
+              <w:spacing w:after="0" w:line="240" w:lineRule="auto"/>
+              <w:rPr>
+                <w:rFonts w:ascii="Times New Roman" w:eastAsia="Times New Roman" w:hAnsi="Times New Roman" w:cs="Times New Roman"/>
+                <w:sz w:val="20"/>
+                <w:szCs w:val="20"/>
+              </w:rPr>
+            </w:pPr>
+          </w:p>
+        </w:tc>
+        <w:tc>
+          <w:tcPr>
+            <w:tcW w:w="1689" w:type="dxa"/>
+            <w:tcBorders>
+              <w:top w:val="nil"/>
+              <w:left w:val="nil"/>
+              <w:bottom w:val="nil"/>
+              <w:right w:val="nil"/>
+            </w:tcBorders>
+            <w:shd w:val="clear" w:color="auto" w:fill="auto"/>
+            <w:noWrap/>
+          </w:tcPr>
+          <w:p>
+            <w:pPr>
+              <w:spacing w:after="0" w:line="240" w:lineRule="auto"/>
+              <w:rPr>
+                <w:rFonts w:ascii="Times New Roman" w:eastAsia="Times New Roman" w:hAnsi="Times New Roman" w:cs="Times New Roman"/>
+                <w:i/>
+                <w:iCs/>
+                <w:sz w:val="20"/>
+                <w:szCs w:val="20"/>
+              </w:rPr>
+            </w:pPr>
+          </w:p>
+        </w:tc>
+        <w:tc>
+          <w:tcPr>
+            <w:tcW w:w="1707" w:type="dxa"/>
+            <w:tcBorders>
+              <w:top w:val="nil"/>
+              <w:left w:val="nil"/>
+              <w:bottom w:val="nil"/>
+              <w:right w:val="nil"/>
+            </w:tcBorders>
+            <w:shd w:val="clear" w:color="auto" w:fill="auto"/>
+            <w:noWrap/>
+          </w:tcPr>
+          <w:p>
+            <w:pPr>
+              <w:spacing w:after="0" w:line="240" w:lineRule="auto"/>
+              <w:rPr>
+                <w:rFonts w:ascii="Calibri" w:eastAsia="Times New Roman" w:hAnsi="Calibri" w:cs="Times New Roman"/>
+                <w:color w:val="000000"/>
+              </w:rPr>
+            </w:pPr>
+            <w:r>
+              <w:rPr>
+                <w:rFonts w:ascii="Calibri" w:eastAsia="Times New Roman" w:hAnsi="Calibri" w:cs="Times New Roman"/>
+                <w:color w:val="000000"/>
+              </w:rPr>
+              <w:t>↑</w:t>
+            </w:r>
+            <w:r>
+              <w:rPr>
+                <w:rFonts w:ascii="Calibri" w:eastAsia="Times New Roman" w:hAnsi="Calibri" w:cs="Times New Roman"/>
+                <w:color w:val="000000"/>
+              </w:rPr>
+              <w:t xml:space="preserve"> with </w:t>
+            </w:r>
+            <w:r>
+              <w:rPr>
+                <w:rFonts w:ascii="Calibri" w:eastAsia="Times New Roman" w:hAnsi="Calibri" w:cs="Times New Roman"/>
+                <w:color w:val="000000"/>
+              </w:rPr>
+              <w:t>height</w:t>
+            </w:r>
+          </w:p>
+        </w:tc>
+        <w:tc>
+          <w:tcPr>
+            <w:tcW w:w="1427" w:type="dxa"/>
+            <w:tcBorders>
+              <w:top w:val="nil"/>
+              <w:left w:val="nil"/>
+              <w:bottom w:val="nil"/>
+              <w:right w:val="nil"/>
+            </w:tcBorders>
+            <w:shd w:val="clear" w:color="auto" w:fill="auto"/>
+            <w:noWrap/>
+          </w:tcPr>
+          <w:p>
+            <w:pPr>
+              <w:spacing w:after="0" w:line="240" w:lineRule="auto"/>
+              <w:rPr>
+                <w:rFonts w:ascii="Calibri" w:eastAsia="Times New Roman" w:hAnsi="Calibri" w:cs="Times New Roman"/>
+                <w:color w:val="000000"/>
+              </w:rPr>
+            </w:pPr>
+            <w:proofErr w:type="spellStart"/>
+            <w:r>
+              <w:rPr>
+                <w:rFonts w:ascii="Calibri" w:eastAsia="Times New Roman" w:hAnsi="Calibri" w:cs="Times New Roman"/>
+                <w:color w:val="000000"/>
+              </w:rPr>
+              <w:t>TeB</w:t>
+            </w:r>
+            <w:proofErr w:type="spellEnd"/>
+          </w:p>
+        </w:tc>
+        <w:tc>
+          <w:tcPr>
+            <w:tcW w:w="1413" w:type="dxa"/>
+            <w:gridSpan w:val="2"/>
+            <w:tcBorders>
+              <w:top w:val="nil"/>
+              <w:left w:val="nil"/>
+              <w:bottom w:val="nil"/>
+            </w:tcBorders>
+            <w:shd w:val="clear" w:color="auto" w:fill="auto"/>
+            <w:noWrap/>
+          </w:tcPr>
+          <w:p>
+            <w:pPr>
+              <w:spacing w:after="0" w:line="240" w:lineRule="auto"/>
+              <w:rPr>
+                <w:rFonts w:ascii="Calibri" w:eastAsia="Times New Roman" w:hAnsi="Calibri" w:cs="Times New Roman"/>
+                <w:color w:val="000000"/>
+              </w:rPr>
+            </w:pPr>
+            <w:r>
+              <w:rPr>
+                <w:rFonts w:ascii="Calibri" w:eastAsia="Times New Roman" w:hAnsi="Calibri" w:cs="Times New Roman"/>
+                <w:color w:val="000000"/>
+              </w:rPr>
+              <w:t>3</w:t>
+            </w:r>
+            <w:r>
+              <w:rPr>
+                <w:rFonts w:ascii="Calibri" w:eastAsia="Times New Roman" w:hAnsi="Calibri" w:cs="Times New Roman"/>
+                <w:color w:val="000000"/>
+              </w:rPr>
+              <w:t>7</w:t>
+            </w:r>
+            <w:r>
+              <w:rPr>
+                <w:rFonts w:ascii="Calibri" w:eastAsia="Times New Roman" w:hAnsi="Calibri" w:cs="Times New Roman"/>
+                <w:color w:val="000000"/>
+              </w:rPr>
+              <w:t>, 4</w:t>
+            </w:r>
+            <w:r>
+              <w:rPr>
+                <w:rFonts w:ascii="Calibri" w:eastAsia="Times New Roman" w:hAnsi="Calibri" w:cs="Times New Roman"/>
+                <w:color w:val="000000"/>
+              </w:rPr>
+              <w:t>3</w:t>
+            </w:r>
+          </w:p>
+        </w:tc>
+      </w:tr>
+      <w:tr>
+        <w:trPr>
+          <w:cantSplit/>
+          <w:trHeight w:val="300"/>
+        </w:trPr>
+        <w:tc>
+          <w:tcPr>
+            <w:tcW w:w="1885" w:type="dxa"/>
+            <w:tcBorders>
+              <w:top w:val="nil"/>
+              <w:bottom w:val="nil"/>
+              <w:right w:val="nil"/>
+            </w:tcBorders>
+            <w:shd w:val="clear" w:color="auto" w:fill="auto"/>
+            <w:noWrap/>
+          </w:tcPr>
+          <w:p>
+            <w:pPr>
+              <w:spacing w:after="0" w:line="240" w:lineRule="auto"/>
+              <w:rPr>
+                <w:rFonts w:ascii="Calibri" w:eastAsia="Times New Roman" w:hAnsi="Calibri" w:cs="Times New Roman"/>
+                <w:color w:val="000000"/>
+              </w:rPr>
+            </w:pPr>
+          </w:p>
+        </w:tc>
+        <w:tc>
+          <w:tcPr>
+            <w:tcW w:w="1196" w:type="dxa"/>
+            <w:tcBorders>
+              <w:top w:val="nil"/>
+              <w:left w:val="nil"/>
+              <w:bottom w:val="nil"/>
+              <w:right w:val="nil"/>
+            </w:tcBorders>
+            <w:shd w:val="clear" w:color="auto" w:fill="auto"/>
+            <w:noWrap/>
+          </w:tcPr>
+          <w:p>
+            <w:pPr>
+              <w:spacing w:after="0" w:line="240" w:lineRule="auto"/>
+              <w:rPr>
+                <w:rFonts w:ascii="Times New Roman" w:eastAsia="Times New Roman" w:hAnsi="Times New Roman" w:cs="Times New Roman"/>
+                <w:sz w:val="20"/>
+                <w:szCs w:val="20"/>
+              </w:rPr>
+            </w:pPr>
+          </w:p>
+        </w:tc>
+        <w:tc>
+          <w:tcPr>
+            <w:tcW w:w="1689" w:type="dxa"/>
+            <w:tcBorders>
+              <w:top w:val="nil"/>
+              <w:left w:val="nil"/>
+              <w:bottom w:val="nil"/>
+              <w:right w:val="nil"/>
+            </w:tcBorders>
+            <w:shd w:val="clear" w:color="auto" w:fill="auto"/>
+            <w:noWrap/>
+          </w:tcPr>
+          <w:p>
+            <w:pPr>
+              <w:spacing w:after="0" w:line="240" w:lineRule="auto"/>
+              <w:rPr>
+                <w:rFonts w:ascii="Times New Roman" w:eastAsia="Times New Roman" w:hAnsi="Times New Roman" w:cs="Times New Roman"/>
+                <w:i/>
+                <w:iCs/>
+                <w:sz w:val="20"/>
+                <w:szCs w:val="20"/>
+              </w:rPr>
+            </w:pPr>
+          </w:p>
+        </w:tc>
+        <w:tc>
+          <w:tcPr>
+            <w:tcW w:w="1707" w:type="dxa"/>
+            <w:tcBorders>
+              <w:top w:val="nil"/>
+              <w:left w:val="nil"/>
+              <w:bottom w:val="nil"/>
+              <w:right w:val="nil"/>
+            </w:tcBorders>
+            <w:shd w:val="clear" w:color="auto" w:fill="auto"/>
+            <w:noWrap/>
+          </w:tcPr>
+          <w:p>
+            <w:pPr>
+              <w:spacing w:after="0" w:line="240" w:lineRule="auto"/>
+              <w:rPr>
+                <w:rFonts w:ascii="Calibri" w:eastAsia="Times New Roman" w:hAnsi="Calibri" w:cs="Times New Roman"/>
+                <w:color w:val="000000"/>
+              </w:rPr>
+            </w:pPr>
+            <w:r>
+              <w:rPr>
+                <w:rFonts w:ascii="Calibri" w:eastAsia="Times New Roman" w:hAnsi="Calibri" w:cs="Times New Roman"/>
+                <w:color w:val="000000"/>
+              </w:rPr>
+              <w:t>↑</w:t>
+            </w:r>
+            <w:r>
+              <w:rPr>
+                <w:rFonts w:ascii="Calibri" w:eastAsia="Times New Roman" w:hAnsi="Calibri" w:cs="Times New Roman"/>
+                <w:color w:val="000000"/>
+              </w:rPr>
+              <w:t xml:space="preserve"> with </w:t>
+            </w:r>
+            <w:r>
+              <w:rPr>
+                <w:rFonts w:ascii="Calibri" w:eastAsia="Times New Roman" w:hAnsi="Calibri" w:cs="Times New Roman"/>
+                <w:color w:val="000000"/>
+              </w:rPr>
+              <w:t>light</w:t>
+            </w:r>
+          </w:p>
+        </w:tc>
+        <w:tc>
+          <w:tcPr>
+            <w:tcW w:w="1427" w:type="dxa"/>
+            <w:tcBorders>
+              <w:top w:val="nil"/>
+              <w:left w:val="nil"/>
+              <w:bottom w:val="nil"/>
+              <w:right w:val="nil"/>
+            </w:tcBorders>
+            <w:shd w:val="clear" w:color="auto" w:fill="auto"/>
+            <w:noWrap/>
+          </w:tcPr>
+          <w:p>
+            <w:pPr>
+              <w:spacing w:after="0" w:line="240" w:lineRule="auto"/>
+              <w:rPr>
+                <w:rFonts w:ascii="Calibri" w:eastAsia="Times New Roman" w:hAnsi="Calibri" w:cs="Times New Roman"/>
+                <w:color w:val="000000"/>
+              </w:rPr>
+            </w:pPr>
+            <w:proofErr w:type="spellStart"/>
+            <w:r>
+              <w:rPr>
+                <w:rFonts w:ascii="Calibri" w:eastAsia="Times New Roman" w:hAnsi="Calibri" w:cs="Times New Roman"/>
+                <w:color w:val="000000"/>
+              </w:rPr>
+              <w:t>TeB</w:t>
+            </w:r>
+            <w:proofErr w:type="spellEnd"/>
+          </w:p>
+        </w:tc>
+        <w:tc>
+          <w:tcPr>
+            <w:tcW w:w="1413" w:type="dxa"/>
+            <w:gridSpan w:val="2"/>
+            <w:tcBorders>
+              <w:top w:val="nil"/>
+              <w:left w:val="nil"/>
+              <w:bottom w:val="nil"/>
+            </w:tcBorders>
+            <w:shd w:val="clear" w:color="auto" w:fill="auto"/>
+            <w:noWrap/>
+          </w:tcPr>
+          <w:p>
+            <w:pPr>
+              <w:spacing w:after="0" w:line="240" w:lineRule="auto"/>
+              <w:rPr>
+                <w:rFonts w:ascii="Calibri" w:eastAsia="Times New Roman" w:hAnsi="Calibri" w:cs="Times New Roman"/>
+                <w:color w:val="000000"/>
+              </w:rPr>
+            </w:pPr>
+            <w:r>
+              <w:rPr>
+                <w:rFonts w:ascii="Calibri" w:eastAsia="Times New Roman" w:hAnsi="Calibri" w:cs="Times New Roman"/>
+                <w:color w:val="000000"/>
+              </w:rPr>
+              <w:t>3</w:t>
+            </w:r>
+            <w:r>
+              <w:rPr>
+                <w:rFonts w:ascii="Calibri" w:eastAsia="Times New Roman" w:hAnsi="Calibri" w:cs="Times New Roman"/>
+                <w:color w:val="000000"/>
+              </w:rPr>
+              <w:t>7</w:t>
+            </w:r>
+            <w:r>
+              <w:rPr>
+                <w:rFonts w:ascii="Calibri" w:eastAsia="Times New Roman" w:hAnsi="Calibri" w:cs="Times New Roman"/>
+                <w:color w:val="000000"/>
+              </w:rPr>
+              <w:t>, 4</w:t>
+            </w:r>
+            <w:r>
+              <w:rPr>
+                <w:rFonts w:ascii="Calibri" w:eastAsia="Times New Roman" w:hAnsi="Calibri" w:cs="Times New Roman"/>
+                <w:color w:val="000000"/>
+              </w:rPr>
+              <w:t>4</w:t>
+            </w:r>
+            <w:r>
+              <w:rPr>
+                <w:rFonts w:ascii="Calibri" w:eastAsia="Times New Roman" w:hAnsi="Calibri" w:cs="Times New Roman"/>
+                <w:color w:val="000000"/>
+              </w:rPr>
+              <w:t xml:space="preserve">, </w:t>
+            </w:r>
+            <w:r>
+              <w:rPr>
+                <w:rFonts w:ascii="Calibri" w:eastAsia="Times New Roman" w:hAnsi="Calibri" w:cs="Times New Roman"/>
+                <w:color w:val="000000"/>
+              </w:rPr>
+              <w:t>45</w:t>
+            </w:r>
+          </w:p>
+        </w:tc>
+      </w:tr>
+      <w:tr>
+        <w:trPr>
+          <w:cantSplit/>
+          <w:trHeight w:val="300"/>
+        </w:trPr>
+        <w:tc>
+          <w:tcPr>
+            <w:tcW w:w="1885" w:type="dxa"/>
+            <w:tcBorders>
+              <w:top w:val="nil"/>
+              <w:bottom w:val="nil"/>
+              <w:right w:val="nil"/>
+            </w:tcBorders>
+            <w:shd w:val="clear" w:color="auto" w:fill="auto"/>
+            <w:noWrap/>
+          </w:tcPr>
+          <w:p>
+            <w:pPr>
+              <w:spacing w:after="0" w:line="240" w:lineRule="auto"/>
+              <w:rPr>
+                <w:rFonts w:ascii="Calibri" w:eastAsia="Times New Roman" w:hAnsi="Calibri" w:cs="Times New Roman"/>
+                <w:color w:val="000000"/>
+              </w:rPr>
+            </w:pPr>
+            <w:r>
+              <w:rPr>
+                <w:rFonts w:ascii="Calibri" w:eastAsia="Times New Roman" w:hAnsi="Calibri" w:cs="Times New Roman"/>
+                <w:color w:val="000000"/>
+              </w:rPr>
+              <w:t>monoterpenoid emissions</w:t>
+            </w:r>
+          </w:p>
+        </w:tc>
+        <w:tc>
+          <w:tcPr>
+            <w:tcW w:w="1196" w:type="dxa"/>
+            <w:tcBorders>
+              <w:top w:val="nil"/>
+              <w:left w:val="nil"/>
+              <w:bottom w:val="nil"/>
+              <w:right w:val="nil"/>
+            </w:tcBorders>
+            <w:shd w:val="clear" w:color="auto" w:fill="auto"/>
+            <w:noWrap/>
+          </w:tcPr>
+          <w:p>
+            <w:pPr>
+              <w:spacing w:after="0" w:line="240" w:lineRule="auto"/>
+              <w:rPr>
+                <w:rFonts w:ascii="Times New Roman" w:eastAsia="Times New Roman" w:hAnsi="Times New Roman" w:cs="Times New Roman"/>
+                <w:sz w:val="20"/>
+                <w:szCs w:val="20"/>
+              </w:rPr>
+            </w:pPr>
+            <w:r>
+              <w:rPr>
+                <w:rFonts w:ascii="Calibri" w:eastAsia="Times New Roman" w:hAnsi="Calibri" w:cs="Times New Roman"/>
+                <w:i/>
+                <w:iCs/>
+                <w:color w:val="000000"/>
+              </w:rPr>
+              <w:t>MT</w:t>
+            </w:r>
+          </w:p>
+        </w:tc>
+        <w:tc>
+          <w:tcPr>
+            <w:tcW w:w="1689" w:type="dxa"/>
+            <w:tcBorders>
+              <w:top w:val="nil"/>
+              <w:left w:val="nil"/>
+              <w:bottom w:val="nil"/>
+              <w:right w:val="nil"/>
+            </w:tcBorders>
+            <w:shd w:val="clear" w:color="auto" w:fill="auto"/>
+            <w:noWrap/>
+          </w:tcPr>
+          <w:p>
+            <w:pPr>
+              <w:spacing w:after="0" w:line="240" w:lineRule="auto"/>
+              <w:rPr>
+                <w:rFonts w:ascii="Times New Roman" w:eastAsia="Times New Roman" w:hAnsi="Times New Roman" w:cs="Times New Roman"/>
+                <w:i/>
+                <w:iCs/>
+                <w:sz w:val="20"/>
+                <w:szCs w:val="20"/>
+              </w:rPr>
+            </w:pPr>
+          </w:p>
+        </w:tc>
+        <w:tc>
+          <w:tcPr>
+            <w:tcW w:w="1707" w:type="dxa"/>
+            <w:tcBorders>
+              <w:top w:val="nil"/>
+              <w:left w:val="nil"/>
+              <w:bottom w:val="nil"/>
+              <w:right w:val="nil"/>
+            </w:tcBorders>
+            <w:shd w:val="clear" w:color="auto" w:fill="auto"/>
+            <w:noWrap/>
+          </w:tcPr>
+          <w:p>
+            <w:pPr>
+              <w:spacing w:after="0" w:line="240" w:lineRule="auto"/>
+              <w:rPr>
+                <w:rFonts w:ascii="Calibri" w:eastAsia="Times New Roman" w:hAnsi="Calibri" w:cs="Times New Roman"/>
+                <w:color w:val="000000"/>
+              </w:rPr>
+            </w:pPr>
+            <w:r>
+              <w:rPr>
+                <w:rFonts w:ascii="Calibri" w:eastAsia="Times New Roman" w:hAnsi="Calibri" w:cs="Times New Roman"/>
+                <w:color w:val="000000"/>
+              </w:rPr>
+              <w:t>↓ with height</w:t>
+            </w:r>
+          </w:p>
+        </w:tc>
+        <w:tc>
+          <w:tcPr>
+            <w:tcW w:w="1427" w:type="dxa"/>
+            <w:tcBorders>
+              <w:top w:val="nil"/>
+              <w:left w:val="nil"/>
+              <w:bottom w:val="nil"/>
+              <w:right w:val="nil"/>
+            </w:tcBorders>
+            <w:shd w:val="clear" w:color="auto" w:fill="auto"/>
+            <w:noWrap/>
+          </w:tcPr>
+          <w:p>
+            <w:pPr>
+              <w:spacing w:after="0" w:line="240" w:lineRule="auto"/>
+              <w:rPr>
+                <w:rFonts w:ascii="Calibri" w:eastAsia="Times New Roman" w:hAnsi="Calibri" w:cs="Times New Roman"/>
+                <w:color w:val="000000"/>
+              </w:rPr>
+            </w:pPr>
+            <w:proofErr w:type="spellStart"/>
+            <w:r>
+              <w:rPr>
+                <w:rFonts w:ascii="Calibri" w:eastAsia="Times New Roman" w:hAnsi="Calibri" w:cs="Times New Roman"/>
+                <w:color w:val="000000"/>
+              </w:rPr>
+              <w:t>TeB</w:t>
+            </w:r>
+            <w:proofErr w:type="spellEnd"/>
+          </w:p>
+        </w:tc>
+        <w:tc>
+          <w:tcPr>
+            <w:tcW w:w="1413" w:type="dxa"/>
+            <w:gridSpan w:val="2"/>
+            <w:tcBorders>
+              <w:top w:val="nil"/>
+              <w:left w:val="nil"/>
+              <w:bottom w:val="nil"/>
+            </w:tcBorders>
+            <w:shd w:val="clear" w:color="auto" w:fill="auto"/>
+            <w:noWrap/>
+          </w:tcPr>
+          <w:p>
+            <w:pPr>
+              <w:spacing w:after="0" w:line="240" w:lineRule="auto"/>
+              <w:rPr>
+                <w:rFonts w:ascii="Calibri" w:eastAsia="Times New Roman" w:hAnsi="Calibri" w:cs="Times New Roman"/>
+                <w:color w:val="000000"/>
+              </w:rPr>
+            </w:pPr>
+            <w:r>
+              <w:rPr>
+                <w:rFonts w:ascii="Calibri" w:eastAsia="Times New Roman" w:hAnsi="Calibri" w:cs="Times New Roman"/>
+                <w:color w:val="000000"/>
+              </w:rPr>
+              <w:t>46</w:t>
+            </w:r>
+          </w:p>
+        </w:tc>
+      </w:tr>
+      <w:tr>
+        <w:trPr>
+          <w:cantSplit/>
+          <w:trHeight w:val="300"/>
+        </w:trPr>
+        <w:tc>
+          <w:tcPr>
+            <w:tcW w:w="1885" w:type="dxa"/>
+            <w:tcBorders>
+              <w:top w:val="nil"/>
+              <w:bottom w:val="nil"/>
+              <w:right w:val="nil"/>
+            </w:tcBorders>
+            <w:shd w:val="clear" w:color="auto" w:fill="auto"/>
+            <w:noWrap/>
+          </w:tcPr>
+          <w:p>
+            <w:pPr>
+              <w:spacing w:after="0" w:line="240" w:lineRule="auto"/>
+              <w:rPr>
+                <w:rFonts w:ascii="Calibri" w:eastAsia="Times New Roman" w:hAnsi="Calibri" w:cs="Times New Roman"/>
+                <w:color w:val="000000"/>
+              </w:rPr>
+            </w:pPr>
+          </w:p>
+        </w:tc>
+        <w:tc>
+          <w:tcPr>
+            <w:tcW w:w="1196" w:type="dxa"/>
+            <w:tcBorders>
+              <w:top w:val="nil"/>
+              <w:left w:val="nil"/>
+              <w:bottom w:val="nil"/>
+              <w:right w:val="nil"/>
+            </w:tcBorders>
+            <w:shd w:val="clear" w:color="auto" w:fill="auto"/>
+            <w:noWrap/>
+          </w:tcPr>
+          <w:p>
+            <w:pPr>
+              <w:spacing w:after="0" w:line="240" w:lineRule="auto"/>
+              <w:rPr>
+                <w:rFonts w:ascii="Calibri" w:eastAsia="Times New Roman" w:hAnsi="Calibri" w:cs="Times New Roman"/>
+                <w:i/>
+                <w:iCs/>
+                <w:color w:val="000000"/>
+              </w:rPr>
+            </w:pPr>
+          </w:p>
+        </w:tc>
+        <w:tc>
+          <w:tcPr>
+            <w:tcW w:w="1689" w:type="dxa"/>
+            <w:tcBorders>
+              <w:top w:val="nil"/>
+              <w:left w:val="nil"/>
+              <w:bottom w:val="nil"/>
+              <w:right w:val="nil"/>
+            </w:tcBorders>
+            <w:shd w:val="clear" w:color="auto" w:fill="auto"/>
+            <w:noWrap/>
+          </w:tcPr>
+          <w:p>
+            <w:pPr>
+              <w:spacing w:after="0" w:line="240" w:lineRule="auto"/>
+              <w:rPr>
+                <w:rFonts w:ascii="Times New Roman" w:eastAsia="Times New Roman" w:hAnsi="Times New Roman" w:cs="Times New Roman"/>
+                <w:i/>
+                <w:iCs/>
+                <w:sz w:val="20"/>
+                <w:szCs w:val="20"/>
+              </w:rPr>
+            </w:pPr>
+          </w:p>
+        </w:tc>
+        <w:tc>
+          <w:tcPr>
+            <w:tcW w:w="1707" w:type="dxa"/>
+            <w:tcBorders>
+              <w:top w:val="nil"/>
+              <w:left w:val="nil"/>
+              <w:bottom w:val="nil"/>
+              <w:right w:val="nil"/>
+            </w:tcBorders>
+            <w:shd w:val="clear" w:color="auto" w:fill="auto"/>
+            <w:noWrap/>
+          </w:tcPr>
+          <w:p>
+            <w:pPr>
+              <w:spacing w:after="0" w:line="240" w:lineRule="auto"/>
+              <w:rPr>
+                <w:rFonts w:ascii="Calibri" w:eastAsia="Times New Roman" w:hAnsi="Calibri" w:cs="Times New Roman"/>
+                <w:color w:val="000000"/>
+              </w:rPr>
+            </w:pPr>
+            <w:r>
+              <w:rPr>
+                <w:rFonts w:ascii="Calibri" w:eastAsia="Times New Roman" w:hAnsi="Calibri" w:cs="Times New Roman"/>
+                <w:color w:val="000000"/>
+              </w:rPr>
+              <w:t>↓ with light</w:t>
+            </w:r>
+          </w:p>
+        </w:tc>
+        <w:tc>
+          <w:tcPr>
+            <w:tcW w:w="1427" w:type="dxa"/>
+            <w:tcBorders>
+              <w:top w:val="nil"/>
+              <w:left w:val="nil"/>
+              <w:bottom w:val="nil"/>
+              <w:right w:val="nil"/>
+            </w:tcBorders>
+            <w:shd w:val="clear" w:color="auto" w:fill="auto"/>
+            <w:noWrap/>
+          </w:tcPr>
+          <w:p>
+            <w:pPr>
+              <w:spacing w:after="0" w:line="240" w:lineRule="auto"/>
+              <w:rPr>
+                <w:rFonts w:ascii="Calibri" w:eastAsia="Times New Roman" w:hAnsi="Calibri" w:cs="Times New Roman"/>
+                <w:color w:val="000000"/>
+              </w:rPr>
+            </w:pPr>
+            <w:proofErr w:type="spellStart"/>
+            <w:r>
+              <w:rPr>
+                <w:rFonts w:ascii="Calibri" w:eastAsia="Times New Roman" w:hAnsi="Calibri" w:cs="Times New Roman"/>
+                <w:color w:val="000000"/>
+              </w:rPr>
+              <w:t>TeB</w:t>
+            </w:r>
+            <w:proofErr w:type="spellEnd"/>
+          </w:p>
+        </w:tc>
+        <w:tc>
+          <w:tcPr>
+            <w:tcW w:w="1413" w:type="dxa"/>
+            <w:gridSpan w:val="2"/>
+            <w:tcBorders>
+              <w:top w:val="nil"/>
+              <w:left w:val="nil"/>
+              <w:bottom w:val="nil"/>
+            </w:tcBorders>
+            <w:shd w:val="clear" w:color="auto" w:fill="auto"/>
+            <w:noWrap/>
+          </w:tcPr>
+          <w:p>
+            <w:pPr>
+              <w:spacing w:after="0" w:line="240" w:lineRule="auto"/>
+              <w:rPr>
+                <w:rFonts w:ascii="Calibri" w:eastAsia="Times New Roman" w:hAnsi="Calibri" w:cs="Times New Roman"/>
+                <w:color w:val="000000"/>
+              </w:rPr>
+            </w:pPr>
+            <w:r>
+              <w:rPr>
+                <w:rFonts w:ascii="Calibri" w:eastAsia="Times New Roman" w:hAnsi="Calibri" w:cs="Times New Roman"/>
+                <w:color w:val="000000"/>
+              </w:rPr>
+              <w:t>46</w:t>
+            </w:r>
+          </w:p>
+        </w:tc>
+      </w:tr>
+      <w:tr>
+        <w:trPr>
+          <w:cantSplit/>
+          <w:trHeight w:val="300"/>
+        </w:trPr>
+        <w:tc>
+          <w:tcPr>
+            <w:tcW w:w="1885" w:type="dxa"/>
+            <w:tcBorders>
+              <w:top w:val="nil"/>
               <w:bottom w:val="single" w:sz="4" w:space="0" w:color="auto"/>
               <w:right w:val="nil"/>
             </w:tcBorders>
             <w:shd w:val="clear" w:color="auto" w:fill="auto"/>
             <w:noWrap/>
-            <w:hideMark/>
+          </w:tcPr>
+          <w:p>
+            <w:pPr>
+              <w:spacing w:after="0" w:line="240" w:lineRule="auto"/>
+              <w:rPr>
+                <w:rFonts w:ascii="Calibri" w:eastAsia="Times New Roman" w:hAnsi="Calibri" w:cs="Times New Roman"/>
+                <w:color w:val="000000"/>
+              </w:rPr>
+            </w:pPr>
+          </w:p>
+        </w:tc>
+        <w:tc>
+          <w:tcPr>
+            <w:tcW w:w="1196" w:type="dxa"/>
+            <w:tcBorders>
+              <w:top w:val="nil"/>
+              <w:left w:val="nil"/>
+              <w:bottom w:val="single" w:sz="4" w:space="0" w:color="auto"/>
+              <w:right w:val="nil"/>
+            </w:tcBorders>
+            <w:shd w:val="clear" w:color="auto" w:fill="auto"/>
+            <w:noWrap/>
+          </w:tcPr>
+          <w:p>
+            <w:pPr>
+              <w:spacing w:after="0" w:line="240" w:lineRule="auto"/>
+              <w:rPr>
+                <w:rFonts w:ascii="Calibri" w:eastAsia="Times New Roman" w:hAnsi="Calibri" w:cs="Times New Roman"/>
+                <w:i/>
+                <w:iCs/>
+                <w:color w:val="000000"/>
+              </w:rPr>
+            </w:pPr>
+          </w:p>
+        </w:tc>
+        <w:tc>
+          <w:tcPr>
+            <w:tcW w:w="1689" w:type="dxa"/>
+            <w:tcBorders>
+              <w:top w:val="nil"/>
+              <w:left w:val="nil"/>
+              <w:bottom w:val="single" w:sz="4" w:space="0" w:color="auto"/>
+              <w:right w:val="nil"/>
+            </w:tcBorders>
+            <w:shd w:val="clear" w:color="auto" w:fill="auto"/>
+            <w:noWrap/>
           </w:tcPr>
           <w:p>
             <w:pPr>
@@ -16992,7 +18369,7 @@
           <w:sz w:val="18"/>
           <w:szCs w:val="18"/>
         </w:rPr>
-        <w:t xml:space="preserve"> K</w:t>
+        <w:t xml:space="preserve"> </w:t>
       </w:r>
       <w:proofErr w:type="spellStart"/>
       <w:r>
@@ -17002,7 +18379,7 @@
           <w:sz w:val="18"/>
           <w:szCs w:val="18"/>
         </w:rPr>
-        <w:t>afuti</w:t>
+        <w:t>Kafuti</w:t>
       </w:r>
       <w:proofErr w:type="spellEnd"/>
       <w:r>
@@ -17282,6 +18659,7 @@
           <w:sz w:val="18"/>
           <w:szCs w:val="18"/>
         </w:rPr>
+        <w:lastRenderedPageBreak/>
         <w:t>Cavaleri</w:t>
       </w:r>
       <w:proofErr w:type="spellEnd"/>
@@ -18064,6 +19442,214 @@
           <w:szCs w:val="18"/>
         </w:rPr>
         <w:t xml:space="preserve"> Sack et al. 2003</w:t>
+      </w:r>
+      <w:r>
+        <w:rPr>
+          <w:rFonts w:ascii="Calibri" w:hAnsi="Calibri"/>
+          <w:color w:val="000000"/>
+          <w:sz w:val="18"/>
+          <w:szCs w:val="18"/>
+        </w:rPr>
+        <w:t xml:space="preserve">; </w:t>
+      </w:r>
+      <w:r>
+        <w:rPr>
+          <w:rFonts w:ascii="Calibri" w:hAnsi="Calibri"/>
+          <w:b/>
+          <w:bCs/>
+          <w:color w:val="000000"/>
+          <w:sz w:val="18"/>
+          <w:szCs w:val="18"/>
+        </w:rPr>
+        <w:t>42.</w:t>
+      </w:r>
+      <w:r>
+        <w:rPr>
+          <w:rFonts w:ascii="Calibri" w:hAnsi="Calibri"/>
+          <w:b/>
+          <w:bCs/>
+          <w:color w:val="000000"/>
+          <w:sz w:val="18"/>
+          <w:szCs w:val="18"/>
+        </w:rPr>
+        <w:t xml:space="preserve"> </w:t>
+      </w:r>
+      <w:r>
+        <w:rPr>
+          <w:sz w:val="18"/>
+          <w:szCs w:val="18"/>
+        </w:rPr>
+        <w:t>Taylor et al. 2021</w:t>
+      </w:r>
+      <w:r>
+        <w:rPr>
+          <w:sz w:val="18"/>
+          <w:szCs w:val="18"/>
+        </w:rPr>
+        <w:t xml:space="preserve">; </w:t>
+      </w:r>
+      <w:r>
+        <w:rPr>
+          <w:b/>
+          <w:bCs/>
+          <w:sz w:val="18"/>
+          <w:szCs w:val="18"/>
+        </w:rPr>
+        <w:t>43.</w:t>
+      </w:r>
+      <w:r>
+        <w:rPr>
+          <w:b/>
+          <w:bCs/>
+          <w:sz w:val="18"/>
+          <w:szCs w:val="18"/>
+        </w:rPr>
+        <w:t xml:space="preserve"> </w:t>
+      </w:r>
+      <w:r>
+        <w:rPr>
+          <w:sz w:val="18"/>
+          <w:szCs w:val="18"/>
+        </w:rPr>
+        <w:t>Harley et al. 1997;</w:t>
+      </w:r>
+      <w:r>
+        <w:rPr>
+          <w:sz w:val="18"/>
+          <w:szCs w:val="18"/>
+        </w:rPr>
+        <w:t xml:space="preserve"> </w:t>
+      </w:r>
+      <w:r>
+        <w:rPr>
+          <w:b/>
+          <w:bCs/>
+          <w:sz w:val="18"/>
+          <w:szCs w:val="18"/>
+        </w:rPr>
+        <w:t>44.</w:t>
+      </w:r>
+      <w:r>
+        <w:rPr>
+          <w:sz w:val="18"/>
+          <w:szCs w:val="18"/>
+        </w:rPr>
+        <w:t xml:space="preserve"> </w:t>
+      </w:r>
+      <w:proofErr w:type="spellStart"/>
+      <w:r>
+        <w:rPr>
+          <w:sz w:val="18"/>
+          <w:szCs w:val="18"/>
+        </w:rPr>
+        <w:t>Niinemets</w:t>
+      </w:r>
+      <w:proofErr w:type="spellEnd"/>
+      <w:r>
+        <w:rPr>
+          <w:sz w:val="18"/>
+          <w:szCs w:val="18"/>
+        </w:rPr>
+        <w:t xml:space="preserve"> and Sun, 2014</w:t>
+      </w:r>
+      <w:r>
+        <w:rPr>
+          <w:sz w:val="18"/>
+          <w:szCs w:val="18"/>
+        </w:rPr>
+        <w:t>;</w:t>
+      </w:r>
+      <w:r>
+        <w:rPr>
+          <w:sz w:val="18"/>
+          <w:szCs w:val="18"/>
+        </w:rPr>
+        <w:t xml:space="preserve"> </w:t>
+      </w:r>
+      <w:r>
+        <w:rPr>
+          <w:b/>
+          <w:bCs/>
+          <w:sz w:val="18"/>
+          <w:szCs w:val="18"/>
+        </w:rPr>
+        <w:t>45.</w:t>
+      </w:r>
+      <w:r>
+        <w:rPr>
+          <w:sz w:val="18"/>
+          <w:szCs w:val="18"/>
+        </w:rPr>
+        <w:t xml:space="preserve"> </w:t>
+      </w:r>
+      <w:r>
+        <w:rPr>
+          <w:sz w:val="18"/>
+          <w:szCs w:val="18"/>
+        </w:rPr>
+        <w:t>Sharkey and Monson, 2014;</w:t>
+      </w:r>
+      <w:r>
+        <w:rPr>
+          <w:sz w:val="18"/>
+          <w:szCs w:val="18"/>
+        </w:rPr>
+        <w:t xml:space="preserve"> </w:t>
+      </w:r>
+      <w:r>
+        <w:rPr>
+          <w:b/>
+          <w:bCs/>
+          <w:sz w:val="18"/>
+          <w:szCs w:val="18"/>
+        </w:rPr>
+        <w:t>46</w:t>
+      </w:r>
+      <w:r>
+        <w:rPr>
+          <w:b/>
+          <w:bCs/>
+          <w:sz w:val="18"/>
+          <w:szCs w:val="18"/>
+        </w:rPr>
+        <w:t>.</w:t>
+      </w:r>
+      <w:r>
+        <w:rPr>
+          <w:sz w:val="18"/>
+          <w:szCs w:val="18"/>
+        </w:rPr>
+        <w:t xml:space="preserve"> </w:t>
+      </w:r>
+      <w:proofErr w:type="spellStart"/>
+      <w:r>
+        <w:rPr>
+          <w:sz w:val="18"/>
+          <w:szCs w:val="18"/>
+        </w:rPr>
+        <w:t>Saimpraga</w:t>
+      </w:r>
+      <w:proofErr w:type="spellEnd"/>
+      <w:r>
+        <w:rPr>
+          <w:sz w:val="18"/>
+          <w:szCs w:val="18"/>
+        </w:rPr>
+        <w:t xml:space="preserve"> et al. 2013</w:t>
+      </w:r>
+      <w:r>
+        <w:rPr>
+          <w:sz w:val="18"/>
+          <w:szCs w:val="18"/>
+        </w:rPr>
+        <w:t xml:space="preserve">; </w:t>
+      </w:r>
+      <w:r>
+        <w:rPr>
+          <w:sz w:val="18"/>
+          <w:szCs w:val="18"/>
+        </w:rPr>
+        <w:t xml:space="preserve"> </w:t>
       </w:r>
     </w:p>
     <w:sectPr>

</xml_diff>

<commit_message>
Update Metabolism table (new citation format) .docx
</commit_message>
<xml_diff>
--- a/Lit_Review/Metabolism table (new citation format) .docx
+++ b/Lit_Review/Metabolism table (new citation format) .docx
@@ -17927,6 +17927,48 @@
                 <w:szCs w:val="20"/>
               </w:rPr>
             </w:pPr>
+            <w:r>
+              <w:rPr>
+                <w:rFonts w:ascii="Calibri" w:hAnsi="Calibri"/>
+                <w:i/>
+                <w:iCs/>
+                <w:color w:val="000000"/>
+              </w:rPr>
+              <w:t>µg m</w:t>
+            </w:r>
+            <w:r>
+              <w:rPr>
+                <w:rFonts w:ascii="Calibri" w:hAnsi="Calibri"/>
+                <w:i/>
+                <w:iCs/>
+                <w:color w:val="000000"/>
+                <w:sz w:val="24"/>
+                <w:szCs w:val="24"/>
+                <w:vertAlign w:val="superscript"/>
+              </w:rPr>
+              <w:t>-2</w:t>
+            </w:r>
+            <w:r>
+              <w:rPr>
+                <w:rFonts w:ascii="Calibri" w:hAnsi="Calibri"/>
+                <w:i/>
+                <w:iCs/>
+                <w:color w:val="000000"/>
+              </w:rPr>
+              <w:t>s</w:t>
+            </w:r>
+            <w:r>
+              <w:rPr>
+                <w:rFonts w:ascii="Calibri" w:hAnsi="Calibri"/>
+                <w:i/>
+                <w:iCs/>
+                <w:color w:val="000000"/>
+                <w:sz w:val="24"/>
+                <w:szCs w:val="24"/>
+                <w:vertAlign w:val="superscript"/>
+              </w:rPr>
+              <w:t>-1</w:t>
+            </w:r>
           </w:p>
         </w:tc>
         <w:tc>

</xml_diff>

<commit_message>
a few edits to table 2
</commit_message>
<xml_diff>
--- a/Lit_Review/Metabolism table (new citation format) .docx
+++ b/Lit_Review/Metabolism table (new citation format) .docx
@@ -270,7 +270,25 @@
                 <w:bCs/>
                 <w:color w:val="000000"/>
               </w:rPr>
-              <w:t xml:space="preserve">l </w:t>
+              <w:t>l</w:t>
+            </w:r>
+            <w:r>
+              <w:rPr>
+                <w:rFonts w:ascii="Calibri" w:eastAsia="Times New Roman" w:hAnsi="Calibri" w:cs="Times New Roman"/>
+                <w:b/>
+                <w:bCs/>
+                <w:color w:val="000000"/>
+              </w:rPr>
+              <w:t xml:space="preserve"> and boundary layer</w:t>
+            </w:r>
+            <w:r>
+              <w:rPr>
+                <w:rFonts w:ascii="Calibri" w:eastAsia="Times New Roman" w:hAnsi="Calibri" w:cs="Times New Roman"/>
+                <w:b/>
+                <w:bCs/>
+                <w:color w:val="000000"/>
+              </w:rPr>
+              <w:t xml:space="preserve"> </w:t>
             </w:r>
             <w:r>
               <w:rPr>
@@ -11870,6 +11888,7 @@
                 <w:i/>
                 <w:iCs/>
                 <w:color w:val="000000"/>
+                <w:vertAlign w:val="subscript"/>
               </w:rPr>
             </w:pPr>
             <w:r>
@@ -12715,18 +12734,6 @@
               <w:t>dark</w:t>
             </w:r>
             <w:proofErr w:type="spellEnd"/>
-            <w:r>
-              <w:rPr>
-                <w:rFonts w:ascii="Calibri" w:eastAsia="Times New Roman" w:hAnsi="Calibri" w:cs="Times New Roman"/>
-                <w:i/>
-                <w:iCs/>
-                <w:color w:val="000000"/>
-                <w:sz w:val="24"/>
-                <w:szCs w:val="24"/>
-                <w:vertAlign w:val="subscript"/>
-              </w:rPr>
-              <w:t xml:space="preserve"> a</w:t>
-            </w:r>
           </w:p>
         </w:tc>
         <w:tc>
@@ -13310,41 +13317,6 @@
                 <w:color w:val="000000"/>
               </w:rPr>
             </w:pPr>
-            <w:proofErr w:type="spellStart"/>
-            <w:r>
-              <w:rPr>
-                <w:rFonts w:ascii="Calibri" w:eastAsia="Times New Roman" w:hAnsi="Calibri" w:cs="Times New Roman"/>
-                <w:i/>
-                <w:iCs/>
-                <w:color w:val="000000"/>
-              </w:rPr>
-              <w:t>R</w:t>
-            </w:r>
-            <w:r>
-              <w:rPr>
-                <w:rFonts w:ascii="Calibri" w:eastAsia="Times New Roman" w:hAnsi="Calibri" w:cs="Times New Roman"/>
-                <w:i/>
-                <w:iCs/>
-                <w:color w:val="000000"/>
-                <w:sz w:val="24"/>
-                <w:szCs w:val="24"/>
-                <w:vertAlign w:val="subscript"/>
-              </w:rPr>
-              <w:t>dark</w:t>
-            </w:r>
-            <w:proofErr w:type="spellEnd"/>
-            <w:r>
-              <w:rPr>
-                <w:rFonts w:ascii="Calibri" w:eastAsia="Times New Roman" w:hAnsi="Calibri" w:cs="Times New Roman"/>
-                <w:i/>
-                <w:iCs/>
-                <w:color w:val="000000"/>
-                <w:sz w:val="24"/>
-                <w:szCs w:val="24"/>
-                <w:vertAlign w:val="subscript"/>
-              </w:rPr>
-              <w:t xml:space="preserve"> m</w:t>
-            </w:r>
           </w:p>
         </w:tc>
         <w:tc>
@@ -13745,13 +13717,29 @@
                 <w:color w:val="000000"/>
               </w:rPr>
             </w:pPr>
-            <w:r>
-              <w:rPr>
-                <w:rFonts w:ascii="Calibri" w:eastAsia="Times New Roman" w:hAnsi="Calibri" w:cs="Times New Roman"/>
-                <w:color w:val="000000"/>
-              </w:rPr>
-              <w:t>dark respiration at reference</w:t>
-            </w:r>
+            <w:proofErr w:type="spellStart"/>
+            <w:r>
+              <w:rPr>
+                <w:rFonts w:ascii="Calibri" w:eastAsia="Times New Roman" w:hAnsi="Calibri" w:cs="Times New Roman"/>
+                <w:i/>
+                <w:iCs/>
+                <w:color w:val="000000"/>
+              </w:rPr>
+              <w:t>R</w:t>
+            </w:r>
+            <w:r>
+              <w:rPr>
+                <w:rFonts w:ascii="Calibri" w:eastAsia="Times New Roman" w:hAnsi="Calibri" w:cs="Times New Roman"/>
+                <w:i/>
+                <w:iCs/>
+                <w:color w:val="000000"/>
+                <w:sz w:val="24"/>
+                <w:szCs w:val="24"/>
+                <w:vertAlign w:val="subscript"/>
+              </w:rPr>
+              <w:t>dark</w:t>
+            </w:r>
+            <w:proofErr w:type="spellEnd"/>
             <w:r>
               <w:rPr>
                 <w:rFonts w:ascii="Calibri" w:eastAsia="Times New Roman" w:hAnsi="Calibri" w:cs="Times New Roman"/>
@@ -13762,6 +13750,22 @@
             <w:r>
               <w:rPr>
                 <w:rFonts w:ascii="Calibri" w:eastAsia="Times New Roman" w:hAnsi="Calibri" w:cs="Times New Roman"/>
+                <w:color w:val="000000"/>
+              </w:rPr>
+              <w:t>at reference</w:t>
+            </w:r>
+            <w:r>
+              <w:rPr>
+                <w:rFonts w:ascii="Calibri" w:eastAsia="Times New Roman" w:hAnsi="Calibri" w:cs="Times New Roman"/>
+                <w:color w:val="000000"/>
+              </w:rPr>
+              <w:t xml:space="preserve"> </w:t>
+            </w:r>
+            <w:r>
+              <w:rPr>
+                <w:rFonts w:ascii="Calibri" w:eastAsia="Times New Roman" w:hAnsi="Calibri" w:cs="Times New Roman"/>
+                <w:i/>
+                <w:iCs/>
                 <w:color w:val="000000"/>
               </w:rPr>
               <w:t>T</w:t>
@@ -17209,14 +17213,7 @@
                 <w:rFonts w:ascii="Calibri" w:eastAsia="Times New Roman" w:hAnsi="Calibri" w:cs="Times New Roman"/>
                 <w:color w:val="000000"/>
               </w:rPr>
-              <w:t>4</w:t>
-            </w:r>
-            <w:r>
-              <w:rPr>
-                <w:rFonts w:ascii="Calibri" w:eastAsia="Times New Roman" w:hAnsi="Calibri" w:cs="Times New Roman"/>
-                <w:color w:val="000000"/>
-              </w:rPr>
-              <w:t>2</w:t>
+              <w:t>42</w:t>
             </w:r>
           </w:p>
           <w:p>
@@ -17600,28 +17597,7 @@
                 <w:rFonts w:ascii="Calibri" w:eastAsia="Times New Roman" w:hAnsi="Calibri" w:cs="Times New Roman"/>
                 <w:color w:val="000000"/>
               </w:rPr>
-              <w:t>3</w:t>
-            </w:r>
-            <w:r>
-              <w:rPr>
-                <w:rFonts w:ascii="Calibri" w:eastAsia="Times New Roman" w:hAnsi="Calibri" w:cs="Times New Roman"/>
-                <w:color w:val="000000"/>
-              </w:rPr>
-              <w:t>7</w:t>
-            </w:r>
-            <w:r>
-              <w:rPr>
-                <w:rFonts w:ascii="Calibri" w:eastAsia="Times New Roman" w:hAnsi="Calibri" w:cs="Times New Roman"/>
-                <w:color w:val="000000"/>
-              </w:rPr>
-              <w:t>, 4</w:t>
-            </w:r>
-            <w:r>
-              <w:rPr>
-                <w:rFonts w:ascii="Calibri" w:eastAsia="Times New Roman" w:hAnsi="Calibri" w:cs="Times New Roman"/>
-                <w:color w:val="000000"/>
-              </w:rPr>
-              <w:t>3</w:t>
+              <w:t>37, 43</w:t>
             </w:r>
           </w:p>
         </w:tc>
@@ -17799,42 +17775,7 @@
                 <w:rFonts w:ascii="Calibri" w:eastAsia="Times New Roman" w:hAnsi="Calibri" w:cs="Times New Roman"/>
                 <w:color w:val="000000"/>
               </w:rPr>
-              <w:t>3</w:t>
-            </w:r>
-            <w:r>
-              <w:rPr>
-                <w:rFonts w:ascii="Calibri" w:eastAsia="Times New Roman" w:hAnsi="Calibri" w:cs="Times New Roman"/>
-                <w:color w:val="000000"/>
-              </w:rPr>
-              <w:t>7</w:t>
-            </w:r>
-            <w:r>
-              <w:rPr>
-                <w:rFonts w:ascii="Calibri" w:eastAsia="Times New Roman" w:hAnsi="Calibri" w:cs="Times New Roman"/>
-                <w:color w:val="000000"/>
-              </w:rPr>
-              <w:t>, 4</w:t>
-            </w:r>
-            <w:r>
-              <w:rPr>
-                <w:rFonts w:ascii="Calibri" w:eastAsia="Times New Roman" w:hAnsi="Calibri" w:cs="Times New Roman"/>
-                <w:color w:val="000000"/>
-              </w:rPr>
-              <w:t>4</w:t>
-            </w:r>
-            <w:r>
-              <w:rPr>
-                <w:rFonts w:ascii="Calibri" w:eastAsia="Times New Roman" w:hAnsi="Calibri" w:cs="Times New Roman"/>
-                <w:color w:val="000000"/>
-              </w:rPr>
-              <w:t xml:space="preserve">, </w:t>
-            </w:r>
-            <w:r>
-              <w:rPr>
-                <w:rFonts w:ascii="Calibri" w:eastAsia="Times New Roman" w:hAnsi="Calibri" w:cs="Times New Roman"/>
-                <w:color w:val="000000"/>
-              </w:rPr>
-              <w:t>45</w:t>
+              <w:t>37, 44, 45</w:t>
             </w:r>
           </w:p>
         </w:tc>
@@ -18071,7 +18012,7 @@
             <w:tcW w:w="1885" w:type="dxa"/>
             <w:tcBorders>
               <w:top w:val="nil"/>
-              <w:bottom w:val="nil"/>
+              <w:bottom w:val="single" w:sz="4" w:space="0" w:color="auto"/>
               <w:right w:val="nil"/>
             </w:tcBorders>
             <w:shd w:val="clear" w:color="auto" w:fill="auto"/>
@@ -18093,7 +18034,7 @@
             <w:tcBorders>
               <w:top w:val="nil"/>
               <w:left w:val="nil"/>
-              <w:bottom w:val="nil"/>
+              <w:bottom w:val="single" w:sz="4" w:space="0" w:color="auto"/>
               <w:right w:val="nil"/>
             </w:tcBorders>
             <w:shd w:val="clear" w:color="auto" w:fill="auto"/>
@@ -18117,7 +18058,7 @@
             <w:tcBorders>
               <w:top w:val="nil"/>
               <w:left w:val="nil"/>
-              <w:bottom w:val="nil"/>
+              <w:bottom w:val="single" w:sz="4" w:space="0" w:color="auto"/>
               <w:right w:val="nil"/>
             </w:tcBorders>
             <w:shd w:val="clear" w:color="auto" w:fill="auto"/>
@@ -18142,7 +18083,7 @@
             <w:tcBorders>
               <w:top w:val="nil"/>
               <w:left w:val="nil"/>
-              <w:bottom w:val="nil"/>
+              <w:bottom w:val="single" w:sz="4" w:space="0" w:color="auto"/>
               <w:right w:val="nil"/>
             </w:tcBorders>
             <w:shd w:val="clear" w:color="auto" w:fill="auto"/>
@@ -18171,7 +18112,7 @@
             <w:tcBorders>
               <w:top w:val="nil"/>
               <w:left w:val="nil"/>
-              <w:bottom w:val="nil"/>
+              <w:bottom w:val="single" w:sz="4" w:space="0" w:color="auto"/>
               <w:right w:val="nil"/>
             </w:tcBorders>
             <w:shd w:val="clear" w:color="auto" w:fill="auto"/>
@@ -18203,7 +18144,7 @@
             <w:tcBorders>
               <w:top w:val="nil"/>
               <w:left w:val="nil"/>
-              <w:bottom w:val="nil"/>
+              <w:bottom w:val="single" w:sz="4" w:space="0" w:color="auto"/>
             </w:tcBorders>
             <w:shd w:val="clear" w:color="auto" w:fill="auto"/>
             <w:noWrap/>
@@ -18223,148 +18164,6 @@
               </w:rPr>
               <w:t>46</w:t>
             </w:r>
-          </w:p>
-        </w:tc>
-      </w:tr>
-      <w:tr>
-        <w:trPr>
-          <w:cantSplit/>
-          <w:trHeight w:val="300"/>
-        </w:trPr>
-        <w:tc>
-          <w:tcPr>
-            <w:tcW w:w="1885" w:type="dxa"/>
-            <w:tcBorders>
-              <w:top w:val="nil"/>
-              <w:bottom w:val="single" w:sz="4" w:space="0" w:color="auto"/>
-              <w:right w:val="nil"/>
-            </w:tcBorders>
-            <w:shd w:val="clear" w:color="auto" w:fill="auto"/>
-            <w:noWrap/>
-          </w:tcPr>
-          <w:p>
-            <w:pPr>
-              <w:spacing w:after="0" w:line="240" w:lineRule="auto"/>
-              <w:rPr>
-                <w:rFonts w:ascii="Calibri" w:eastAsia="Times New Roman" w:hAnsi="Calibri" w:cs="Times New Roman"/>
-                <w:color w:val="000000"/>
-              </w:rPr>
-            </w:pPr>
-          </w:p>
-        </w:tc>
-        <w:tc>
-          <w:tcPr>
-            <w:tcW w:w="1196" w:type="dxa"/>
-            <w:tcBorders>
-              <w:top w:val="nil"/>
-              <w:left w:val="nil"/>
-              <w:bottom w:val="single" w:sz="4" w:space="0" w:color="auto"/>
-              <w:right w:val="nil"/>
-            </w:tcBorders>
-            <w:shd w:val="clear" w:color="auto" w:fill="auto"/>
-            <w:noWrap/>
-          </w:tcPr>
-          <w:p>
-            <w:pPr>
-              <w:spacing w:after="0" w:line="240" w:lineRule="auto"/>
-              <w:rPr>
-                <w:rFonts w:ascii="Calibri" w:eastAsia="Times New Roman" w:hAnsi="Calibri" w:cs="Times New Roman"/>
-                <w:i/>
-                <w:iCs/>
-                <w:color w:val="000000"/>
-              </w:rPr>
-            </w:pPr>
-          </w:p>
-        </w:tc>
-        <w:tc>
-          <w:tcPr>
-            <w:tcW w:w="1689" w:type="dxa"/>
-            <w:tcBorders>
-              <w:top w:val="nil"/>
-              <w:left w:val="nil"/>
-              <w:bottom w:val="single" w:sz="4" w:space="0" w:color="auto"/>
-              <w:right w:val="nil"/>
-            </w:tcBorders>
-            <w:shd w:val="clear" w:color="auto" w:fill="auto"/>
-            <w:noWrap/>
-          </w:tcPr>
-          <w:p>
-            <w:pPr>
-              <w:spacing w:after="0" w:line="240" w:lineRule="auto"/>
-              <w:rPr>
-                <w:rFonts w:ascii="Times New Roman" w:eastAsia="Times New Roman" w:hAnsi="Times New Roman" w:cs="Times New Roman"/>
-                <w:i/>
-                <w:iCs/>
-                <w:sz w:val="20"/>
-                <w:szCs w:val="20"/>
-              </w:rPr>
-            </w:pPr>
-          </w:p>
-        </w:tc>
-        <w:tc>
-          <w:tcPr>
-            <w:tcW w:w="1707" w:type="dxa"/>
-            <w:tcBorders>
-              <w:top w:val="nil"/>
-              <w:left w:val="nil"/>
-              <w:bottom w:val="single" w:sz="4" w:space="0" w:color="auto"/>
-              <w:right w:val="nil"/>
-            </w:tcBorders>
-            <w:shd w:val="clear" w:color="auto" w:fill="auto"/>
-            <w:noWrap/>
-          </w:tcPr>
-          <w:p>
-            <w:pPr>
-              <w:spacing w:after="0" w:line="240" w:lineRule="auto"/>
-              <w:rPr>
-                <w:rFonts w:ascii="Calibri" w:eastAsia="Times New Roman" w:hAnsi="Calibri" w:cs="Times New Roman"/>
-                <w:color w:val="000000"/>
-              </w:rPr>
-            </w:pPr>
-          </w:p>
-        </w:tc>
-        <w:tc>
-          <w:tcPr>
-            <w:tcW w:w="1427" w:type="dxa"/>
-            <w:tcBorders>
-              <w:top w:val="nil"/>
-              <w:left w:val="nil"/>
-              <w:bottom w:val="single" w:sz="4" w:space="0" w:color="auto"/>
-              <w:right w:val="nil"/>
-            </w:tcBorders>
-            <w:shd w:val="clear" w:color="auto" w:fill="auto"/>
-            <w:noWrap/>
-          </w:tcPr>
-          <w:p>
-            <w:pPr>
-              <w:spacing w:after="0" w:line="240" w:lineRule="auto"/>
-              <w:rPr>
-                <w:rFonts w:ascii="Calibri" w:eastAsia="Times New Roman" w:hAnsi="Calibri" w:cs="Times New Roman"/>
-                <w:color w:val="000000"/>
-              </w:rPr>
-            </w:pPr>
-          </w:p>
-        </w:tc>
-        <w:tc>
-          <w:tcPr>
-            <w:tcW w:w="1413" w:type="dxa"/>
-            <w:gridSpan w:val="2"/>
-            <w:tcBorders>
-              <w:top w:val="nil"/>
-              <w:left w:val="nil"/>
-              <w:bottom w:val="single" w:sz="4" w:space="0" w:color="auto"/>
-            </w:tcBorders>
-            <w:shd w:val="clear" w:color="auto" w:fill="auto"/>
-            <w:noWrap/>
-          </w:tcPr>
-          <w:p>
-            <w:pPr>
-              <w:spacing w:after="0" w:line="240" w:lineRule="auto"/>
-              <w:rPr>
-                <w:rFonts w:ascii="Calibri" w:eastAsia="Times New Roman" w:hAnsi="Calibri" w:cs="Times New Roman"/>
-                <w:color w:val="000000"/>
-              </w:rPr>
-            </w:pPr>
           </w:p>
         </w:tc>
       </w:tr>
@@ -18701,7 +18500,6 @@
           <w:sz w:val="18"/>
           <w:szCs w:val="18"/>
         </w:rPr>
-        <w:lastRenderedPageBreak/>
         <w:t>Cavaleri</w:t>
       </w:r>
       <w:proofErr w:type="spellEnd"/>
@@ -18852,7 +18650,17 @@
           <w:sz w:val="18"/>
           <w:szCs w:val="18"/>
         </w:rPr>
-        <w:t xml:space="preserve"> Bachofen et al. 2020; </w:t>
+        <w:t xml:space="preserve"> Bachofen et al. </w:t>
+      </w:r>
+      <w:r>
+        <w:rPr>
+          <w:rFonts w:ascii="Calibri" w:hAnsi="Calibri"/>
+          <w:color w:val="000000"/>
+          <w:sz w:val="18"/>
+          <w:szCs w:val="18"/>
+        </w:rPr>
+        <w:lastRenderedPageBreak/>
+        <w:t xml:space="preserve">2020; </w:t>
       </w:r>
       <w:r>
         <w:rPr>
@@ -19521,14 +19329,7 @@
           <w:sz w:val="18"/>
           <w:szCs w:val="18"/>
         </w:rPr>
-        <w:t>Taylor et al. 2021</w:t>
-      </w:r>
-      <w:r>
-        <w:rPr>
-          <w:sz w:val="18"/>
-          <w:szCs w:val="18"/>
-        </w:rPr>
-        <w:t xml:space="preserve">; </w:t>
+        <w:t xml:space="preserve">Taylor et al. 2021; </w:t>
       </w:r>
       <w:r>
         <w:rPr>
@@ -19599,14 +19400,7 @@
           <w:sz w:val="18"/>
           <w:szCs w:val="18"/>
         </w:rPr>
-        <w:t>;</w:t>
-      </w:r>
-      <w:r>
-        <w:rPr>
-          <w:sz w:val="18"/>
-          <w:szCs w:val="18"/>
-        </w:rPr>
-        <w:t xml:space="preserve"> </w:t>
+        <w:t xml:space="preserve">; </w:t>
       </w:r>
       <w:r>
         <w:rPr>

</xml_diff>

<commit_message>
deleting the footnotes version, extra space and temporaray files
</commit_message>
<xml_diff>
--- a/Lit_Review/Metabolism table (new citation format) .docx
+++ b/Lit_Review/Metabolism table (new citation format) .docx
@@ -238,7 +238,7 @@
                 <w:rFonts w:ascii="Calibri" w:hAnsi="Calibri" w:cs="Calibri"/>
                 <w:vertAlign w:val="superscript"/>
               </w:rPr>
-              <w:t xml:space="preserve"> ‡</w:t>
+              <w:t>‡</w:t>
             </w:r>
           </w:p>
         </w:tc>
@@ -364,6 +364,7 @@
                 <w:szCs w:val="24"/>
               </w:rPr>
             </w:pPr>
+            <w:proofErr w:type="spellStart"/>
             <w:r>
               <w:rPr>
                 <w:rFonts w:ascii="Calibri" w:hAnsi="Calibri"/>
@@ -385,6 +386,7 @@
               </w:rPr>
               <w:t>leaf</w:t>
             </w:r>
+            <w:proofErr w:type="spellEnd"/>
           </w:p>
         </w:tc>
         <w:tc>
@@ -508,6 +510,7 @@
                 <w:color w:val="000000"/>
               </w:rPr>
             </w:pPr>
+            <w:proofErr w:type="spellStart"/>
             <w:r>
               <w:rPr>
                 <w:rFonts w:ascii="Calibri" w:eastAsia="Times New Roman" w:hAnsi="Calibri" w:cs="Times New Roman"/>
@@ -515,6 +518,7 @@
               </w:rPr>
               <w:t>TeB</w:t>
             </w:r>
+            <w:proofErr w:type="spellEnd"/>
           </w:p>
         </w:tc>
         <w:tc>
@@ -602,6 +606,7 @@
                 <w:szCs w:val="24"/>
               </w:rPr>
             </w:pPr>
+            <w:proofErr w:type="spellStart"/>
             <w:r>
               <w:rPr>
                 <w:rFonts w:ascii="Calibri" w:eastAsia="Times New Roman" w:hAnsi="Calibri" w:cs="Times New Roman"/>
@@ -625,6 +630,7 @@
               </w:rPr>
               <w:t>s</w:t>
             </w:r>
+            <w:proofErr w:type="spellEnd"/>
             <w:r>
               <w:rPr>
                 <w:rFonts w:ascii="Calibri" w:eastAsia="Times New Roman" w:hAnsi="Calibri" w:cs="Times New Roman"/>
@@ -758,13 +764,47 @@
                 <w:color w:val="000000"/>
               </w:rPr>
             </w:pPr>
-            <w:r>
-              <w:rPr>
-                <w:rFonts w:ascii="Calibri" w:eastAsia="Times New Roman" w:hAnsi="Calibri" w:cs="Times New Roman"/>
-                <w:color w:val="000000"/>
-              </w:rPr>
-              <w:t>TrB, TeB, BoN</w:t>
-            </w:r>
+            <w:proofErr w:type="spellStart"/>
+            <w:r>
+              <w:rPr>
+                <w:rFonts w:ascii="Calibri" w:eastAsia="Times New Roman" w:hAnsi="Calibri" w:cs="Times New Roman"/>
+                <w:color w:val="000000"/>
+              </w:rPr>
+              <w:t>TrB</w:t>
+            </w:r>
+            <w:proofErr w:type="spellEnd"/>
+            <w:r>
+              <w:rPr>
+                <w:rFonts w:ascii="Calibri" w:eastAsia="Times New Roman" w:hAnsi="Calibri" w:cs="Times New Roman"/>
+                <w:color w:val="000000"/>
+              </w:rPr>
+              <w:t xml:space="preserve">, </w:t>
+            </w:r>
+            <w:proofErr w:type="spellStart"/>
+            <w:r>
+              <w:rPr>
+                <w:rFonts w:ascii="Calibri" w:eastAsia="Times New Roman" w:hAnsi="Calibri" w:cs="Times New Roman"/>
+                <w:color w:val="000000"/>
+              </w:rPr>
+              <w:t>TeB</w:t>
+            </w:r>
+            <w:proofErr w:type="spellEnd"/>
+            <w:r>
+              <w:rPr>
+                <w:rFonts w:ascii="Calibri" w:eastAsia="Times New Roman" w:hAnsi="Calibri" w:cs="Times New Roman"/>
+                <w:color w:val="000000"/>
+              </w:rPr>
+              <w:t xml:space="preserve">, </w:t>
+            </w:r>
+            <w:proofErr w:type="spellStart"/>
+            <w:r>
+              <w:rPr>
+                <w:rFonts w:ascii="Calibri" w:eastAsia="Times New Roman" w:hAnsi="Calibri" w:cs="Times New Roman"/>
+                <w:color w:val="000000"/>
+              </w:rPr>
+              <w:t>BoN</w:t>
+            </w:r>
+            <w:proofErr w:type="spellEnd"/>
           </w:p>
         </w:tc>
         <w:tc>
@@ -957,20 +997,55 @@
                 <w:color w:val="000000"/>
               </w:rPr>
             </w:pPr>
-            <w:r>
-              <w:rPr>
-                <w:rFonts w:ascii="Calibri" w:eastAsia="Times New Roman" w:hAnsi="Calibri" w:cs="Times New Roman"/>
-                <w:color w:val="000000"/>
-              </w:rPr>
-              <w:t>TrB, TeB</w:t>
-            </w:r>
-            <w:r>
-              <w:rPr>
-                <w:rFonts w:ascii="Calibri" w:eastAsia="Times New Roman" w:hAnsi="Calibri" w:cs="Times New Roman"/>
-                <w:color w:val="000000"/>
-              </w:rPr>
-              <w:t xml:space="preserve">, TeN, </w:t>
-            </w:r>
+            <w:proofErr w:type="spellStart"/>
+            <w:r>
+              <w:rPr>
+                <w:rFonts w:ascii="Calibri" w:eastAsia="Times New Roman" w:hAnsi="Calibri" w:cs="Times New Roman"/>
+                <w:color w:val="000000"/>
+              </w:rPr>
+              <w:t>TrB</w:t>
+            </w:r>
+            <w:proofErr w:type="spellEnd"/>
+            <w:r>
+              <w:rPr>
+                <w:rFonts w:ascii="Calibri" w:eastAsia="Times New Roman" w:hAnsi="Calibri" w:cs="Times New Roman"/>
+                <w:color w:val="000000"/>
+              </w:rPr>
+              <w:t xml:space="preserve">, </w:t>
+            </w:r>
+            <w:proofErr w:type="spellStart"/>
+            <w:r>
+              <w:rPr>
+                <w:rFonts w:ascii="Calibri" w:eastAsia="Times New Roman" w:hAnsi="Calibri" w:cs="Times New Roman"/>
+                <w:color w:val="000000"/>
+              </w:rPr>
+              <w:t>TeB</w:t>
+            </w:r>
+            <w:proofErr w:type="spellEnd"/>
+            <w:r>
+              <w:rPr>
+                <w:rFonts w:ascii="Calibri" w:eastAsia="Times New Roman" w:hAnsi="Calibri" w:cs="Times New Roman"/>
+                <w:color w:val="000000"/>
+              </w:rPr>
+              <w:t xml:space="preserve">, </w:t>
+            </w:r>
+            <w:proofErr w:type="spellStart"/>
+            <w:r>
+              <w:rPr>
+                <w:rFonts w:ascii="Calibri" w:eastAsia="Times New Roman" w:hAnsi="Calibri" w:cs="Times New Roman"/>
+                <w:color w:val="000000"/>
+              </w:rPr>
+              <w:t>TeN</w:t>
+            </w:r>
+            <w:proofErr w:type="spellEnd"/>
+            <w:r>
+              <w:rPr>
+                <w:rFonts w:ascii="Calibri" w:eastAsia="Times New Roman" w:hAnsi="Calibri" w:cs="Times New Roman"/>
+                <w:color w:val="000000"/>
+              </w:rPr>
+              <w:t xml:space="preserve">, </w:t>
+            </w:r>
+            <w:proofErr w:type="spellStart"/>
             <w:r>
               <w:rPr>
                 <w:rFonts w:ascii="Calibri" w:eastAsia="Times New Roman" w:hAnsi="Calibri" w:cs="Times New Roman"/>
@@ -978,6 +1053,7 @@
               </w:rPr>
               <w:t>BoN</w:t>
             </w:r>
+            <w:proofErr w:type="spellEnd"/>
           </w:p>
         </w:tc>
         <w:tc>
@@ -1109,6 +1185,7 @@
                 <w:szCs w:val="20"/>
               </w:rPr>
             </w:pPr>
+            <w:proofErr w:type="spellStart"/>
             <w:r>
               <w:rPr>
                 <w:rFonts w:ascii="Calibri" w:eastAsia="Times New Roman" w:hAnsi="Calibri" w:cs="Times New Roman"/>
@@ -1132,6 +1209,7 @@
               </w:rPr>
               <w:t>s</w:t>
             </w:r>
+            <w:proofErr w:type="spellEnd"/>
           </w:p>
         </w:tc>
         <w:tc>
@@ -1250,13 +1328,23 @@
                 <w:color w:val="000000"/>
               </w:rPr>
             </w:pPr>
-            <w:r>
-              <w:rPr>
-                <w:rFonts w:ascii="Calibri" w:eastAsia="Times New Roman" w:hAnsi="Calibri" w:cs="Times New Roman"/>
-                <w:color w:val="000000"/>
-              </w:rPr>
-              <w:t xml:space="preserve">TrB, </w:t>
-            </w:r>
+            <w:proofErr w:type="spellStart"/>
+            <w:r>
+              <w:rPr>
+                <w:rFonts w:ascii="Calibri" w:eastAsia="Times New Roman" w:hAnsi="Calibri" w:cs="Times New Roman"/>
+                <w:color w:val="000000"/>
+              </w:rPr>
+              <w:t>TrB</w:t>
+            </w:r>
+            <w:proofErr w:type="spellEnd"/>
+            <w:r>
+              <w:rPr>
+                <w:rFonts w:ascii="Calibri" w:eastAsia="Times New Roman" w:hAnsi="Calibri" w:cs="Times New Roman"/>
+                <w:color w:val="000000"/>
+              </w:rPr>
+              <w:t xml:space="preserve">, </w:t>
+            </w:r>
+            <w:proofErr w:type="spellStart"/>
             <w:r>
               <w:rPr>
                 <w:rFonts w:ascii="Calibri" w:eastAsia="Times New Roman" w:hAnsi="Calibri" w:cs="Times New Roman"/>
@@ -1264,6 +1352,7 @@
               </w:rPr>
               <w:t>TeN</w:t>
             </w:r>
+            <w:proofErr w:type="spellEnd"/>
           </w:p>
         </w:tc>
         <w:tc>
@@ -1460,6 +1549,7 @@
                 <w:color w:val="000000"/>
               </w:rPr>
             </w:pPr>
+            <w:proofErr w:type="spellStart"/>
             <w:r>
               <w:rPr>
                 <w:rFonts w:ascii="Calibri" w:eastAsia="Times New Roman" w:hAnsi="Calibri" w:cs="Times New Roman"/>
@@ -1467,12 +1557,21 @@
               </w:rPr>
               <w:t>TrB</w:t>
             </w:r>
-            <w:r>
-              <w:rPr>
-                <w:rFonts w:ascii="Calibri" w:eastAsia="Times New Roman" w:hAnsi="Calibri" w:cs="Times New Roman"/>
-                <w:color w:val="000000"/>
-              </w:rPr>
-              <w:t>, Te</w:t>
+            <w:proofErr w:type="spellEnd"/>
+            <w:r>
+              <w:rPr>
+                <w:rFonts w:ascii="Calibri" w:eastAsia="Times New Roman" w:hAnsi="Calibri" w:cs="Times New Roman"/>
+                <w:color w:val="000000"/>
+              </w:rPr>
+              <w:t xml:space="preserve">, </w:t>
+            </w:r>
+            <w:proofErr w:type="spellStart"/>
+            <w:r>
+              <w:rPr>
+                <w:rFonts w:ascii="Calibri" w:eastAsia="Times New Roman" w:hAnsi="Calibri" w:cs="Times New Roman"/>
+                <w:color w:val="000000"/>
+              </w:rPr>
+              <w:t>Te</w:t>
             </w:r>
             <w:r>
               <w:rPr>
@@ -1481,6 +1580,7 @@
               </w:rPr>
               <w:t>N</w:t>
             </w:r>
+            <w:proofErr w:type="spellEnd"/>
           </w:p>
         </w:tc>
         <w:tc>
@@ -1591,6 +1691,7 @@
                 <w:szCs w:val="20"/>
               </w:rPr>
             </w:pPr>
+            <w:proofErr w:type="spellStart"/>
             <w:r>
               <w:rPr>
                 <w:rFonts w:ascii="Calibri" w:eastAsia="Times New Roman" w:hAnsi="Calibri" w:cs="Times New Roman"/>
@@ -1614,6 +1715,7 @@
               </w:rPr>
               <w:t>s</w:t>
             </w:r>
+            <w:proofErr w:type="spellEnd"/>
             <w:r>
               <w:rPr>
                 <w:rFonts w:ascii="Calibri" w:eastAsia="Times New Roman" w:hAnsi="Calibri" w:cs="Times New Roman"/>
@@ -1623,7 +1725,19 @@
                 <w:sz w:val="24"/>
                 <w:szCs w:val="24"/>
               </w:rPr>
-              <w:t xml:space="preserve"> at T</w:t>
+              <w:t xml:space="preserve"> at </w:t>
+            </w:r>
+            <w:proofErr w:type="spellStart"/>
+            <w:r>
+              <w:rPr>
+                <w:rFonts w:ascii="Calibri" w:eastAsia="Times New Roman" w:hAnsi="Calibri" w:cs="Times New Roman"/>
+                <w:i/>
+                <w:iCs/>
+                <w:color w:val="000000"/>
+                <w:sz w:val="24"/>
+                <w:szCs w:val="24"/>
+              </w:rPr>
+              <w:t>T</w:t>
             </w:r>
             <w:r>
               <w:rPr>
@@ -1637,6 +1751,7 @@
               </w:rPr>
               <w:t>opt</w:t>
             </w:r>
+            <w:proofErr w:type="spellEnd"/>
           </w:p>
         </w:tc>
         <w:tc>
@@ -1755,6 +1870,7 @@
                 <w:color w:val="000000"/>
               </w:rPr>
             </w:pPr>
+            <w:proofErr w:type="spellStart"/>
             <w:r>
               <w:rPr>
                 <w:rFonts w:ascii="Calibri" w:eastAsia="Times New Roman" w:hAnsi="Calibri" w:cs="Times New Roman"/>
@@ -1762,6 +1878,7 @@
               </w:rPr>
               <w:t>TeB</w:t>
             </w:r>
+            <w:proofErr w:type="spellEnd"/>
           </w:p>
         </w:tc>
         <w:tc>
@@ -1944,6 +2061,7 @@
                 <w:color w:val="000000"/>
               </w:rPr>
             </w:pPr>
+            <w:proofErr w:type="spellStart"/>
             <w:r>
               <w:rPr>
                 <w:rFonts w:ascii="Calibri" w:eastAsia="Times New Roman" w:hAnsi="Calibri" w:cs="Times New Roman"/>
@@ -1951,6 +2069,7 @@
               </w:rPr>
               <w:t>TrB</w:t>
             </w:r>
+            <w:proofErr w:type="spellEnd"/>
           </w:p>
         </w:tc>
         <w:tc>
@@ -2114,6 +2233,7 @@
                 <w:color w:val="000000"/>
               </w:rPr>
             </w:pPr>
+            <w:proofErr w:type="spellStart"/>
             <w:r>
               <w:rPr>
                 <w:rFonts w:ascii="Calibri" w:eastAsia="Times New Roman" w:hAnsi="Calibri" w:cs="Times New Roman"/>
@@ -2121,6 +2241,7 @@
               </w:rPr>
               <w:t>TrB</w:t>
             </w:r>
+            <w:proofErr w:type="spellEnd"/>
           </w:p>
         </w:tc>
         <w:tc>
@@ -2209,6 +2330,7 @@
                 <w:szCs w:val="20"/>
               </w:rPr>
             </w:pPr>
+            <w:proofErr w:type="spellStart"/>
             <w:r>
               <w:rPr>
                 <w:rFonts w:ascii="Calibri" w:eastAsia="Times New Roman" w:hAnsi="Calibri" w:cs="Times New Roman"/>
@@ -2232,6 +2354,7 @@
               </w:rPr>
               <w:t>a</w:t>
             </w:r>
+            <w:proofErr w:type="spellEnd"/>
           </w:p>
         </w:tc>
         <w:tc>
@@ -2350,6 +2473,7 @@
                 <w:color w:val="000000"/>
               </w:rPr>
             </w:pPr>
+            <w:proofErr w:type="spellStart"/>
             <w:r>
               <w:rPr>
                 <w:rFonts w:ascii="Calibri" w:eastAsia="Times New Roman" w:hAnsi="Calibri" w:cs="Times New Roman"/>
@@ -2357,6 +2481,7 @@
               </w:rPr>
               <w:t>TrB</w:t>
             </w:r>
+            <w:proofErr w:type="spellEnd"/>
           </w:p>
         </w:tc>
         <w:tc>
@@ -2442,6 +2567,7 @@
                 <w:szCs w:val="24"/>
               </w:rPr>
             </w:pPr>
+            <w:proofErr w:type="spellStart"/>
             <w:r>
               <w:rPr>
                 <w:rFonts w:ascii="Calibri" w:eastAsia="Times New Roman" w:hAnsi="Calibri" w:cs="Times New Roman"/>
@@ -2465,6 +2591,7 @@
               </w:rPr>
               <w:t>bV</w:t>
             </w:r>
+            <w:proofErr w:type="spellEnd"/>
           </w:p>
         </w:tc>
         <w:tc>
@@ -2579,6 +2706,7 @@
                 <w:color w:val="000000"/>
               </w:rPr>
             </w:pPr>
+            <w:proofErr w:type="spellStart"/>
             <w:r>
               <w:rPr>
                 <w:rFonts w:ascii="Calibri" w:eastAsia="Times New Roman" w:hAnsi="Calibri" w:cs="Times New Roman"/>
@@ -2586,6 +2714,7 @@
               </w:rPr>
               <w:t>TeN</w:t>
             </w:r>
+            <w:proofErr w:type="spellEnd"/>
           </w:p>
         </w:tc>
         <w:tc>
@@ -2754,6 +2883,7 @@
                 <w:color w:val="000000"/>
               </w:rPr>
             </w:pPr>
+            <w:proofErr w:type="spellStart"/>
             <w:r>
               <w:rPr>
                 <w:rFonts w:ascii="Calibri" w:eastAsia="Times New Roman" w:hAnsi="Calibri" w:cs="Times New Roman"/>
@@ -2761,6 +2891,7 @@
               </w:rPr>
               <w:t>TrB</w:t>
             </w:r>
+            <w:proofErr w:type="spellEnd"/>
           </w:p>
         </w:tc>
         <w:tc>
@@ -2958,6 +3089,7 @@
                 <w:color w:val="000000"/>
               </w:rPr>
             </w:pPr>
+            <w:proofErr w:type="spellStart"/>
             <w:r>
               <w:rPr>
                 <w:rFonts w:ascii="Calibri" w:eastAsia="Times New Roman" w:hAnsi="Calibri" w:cs="Times New Roman"/>
@@ -2965,6 +3097,7 @@
               </w:rPr>
               <w:t>TeN</w:t>
             </w:r>
+            <w:proofErr w:type="spellEnd"/>
           </w:p>
         </w:tc>
         <w:tc>
@@ -3361,6 +3494,7 @@
                 <w:color w:val="000000"/>
               </w:rPr>
             </w:pPr>
+            <w:proofErr w:type="spellStart"/>
             <w:r>
               <w:rPr>
                 <w:rFonts w:ascii="Calibri" w:eastAsia="Times New Roman" w:hAnsi="Calibri" w:cs="Times New Roman"/>
@@ -3368,6 +3502,7 @@
               </w:rPr>
               <w:t>TrB</w:t>
             </w:r>
+            <w:proofErr w:type="spellEnd"/>
             <w:r>
               <w:rPr>
                 <w:rFonts w:ascii="Calibri" w:eastAsia="Times New Roman" w:hAnsi="Calibri" w:cs="Times New Roman"/>
@@ -3375,6 +3510,7 @@
               </w:rPr>
               <w:t xml:space="preserve">, </w:t>
             </w:r>
+            <w:proofErr w:type="spellStart"/>
             <w:r>
               <w:rPr>
                 <w:rFonts w:ascii="Calibri" w:eastAsia="Times New Roman" w:hAnsi="Calibri" w:cs="Times New Roman"/>
@@ -3382,13 +3518,23 @@
               </w:rPr>
               <w:t>TeB</w:t>
             </w:r>
-            <w:r>
-              <w:rPr>
-                <w:rFonts w:ascii="Calibri" w:eastAsia="Times New Roman" w:hAnsi="Calibri" w:cs="Times New Roman"/>
-                <w:color w:val="000000"/>
-              </w:rPr>
-              <w:t>, BoN</w:t>
-            </w:r>
+            <w:proofErr w:type="spellEnd"/>
+            <w:r>
+              <w:rPr>
+                <w:rFonts w:ascii="Calibri" w:eastAsia="Times New Roman" w:hAnsi="Calibri" w:cs="Times New Roman"/>
+                <w:color w:val="000000"/>
+              </w:rPr>
+              <w:t xml:space="preserve">, </w:t>
+            </w:r>
+            <w:proofErr w:type="spellStart"/>
+            <w:r>
+              <w:rPr>
+                <w:rFonts w:ascii="Calibri" w:eastAsia="Times New Roman" w:hAnsi="Calibri" w:cs="Times New Roman"/>
+                <w:color w:val="000000"/>
+              </w:rPr>
+              <w:t>BoN</w:t>
+            </w:r>
+            <w:proofErr w:type="spellEnd"/>
           </w:p>
         </w:tc>
         <w:tc>
@@ -3585,6 +3731,7 @@
                 <w:color w:val="000000"/>
               </w:rPr>
             </w:pPr>
+            <w:proofErr w:type="spellStart"/>
             <w:r>
               <w:rPr>
                 <w:rFonts w:ascii="Calibri" w:eastAsia="Times New Roman" w:hAnsi="Calibri" w:cs="Times New Roman"/>
@@ -3592,6 +3739,7 @@
               </w:rPr>
               <w:t>TeB</w:t>
             </w:r>
+            <w:proofErr w:type="spellEnd"/>
             <w:r>
               <w:rPr>
                 <w:rFonts w:ascii="Calibri" w:eastAsia="Times New Roman" w:hAnsi="Calibri" w:cs="Times New Roman"/>
@@ -3765,12 +3913,21 @@
                 <w:color w:val="000000"/>
               </w:rPr>
             </w:pPr>
-            <w:r>
-              <w:rPr>
-                <w:rFonts w:ascii="Calibri" w:eastAsia="Times New Roman" w:hAnsi="Calibri" w:cs="Times New Roman"/>
-                <w:color w:val="000000"/>
-              </w:rPr>
-              <w:t>TrB,</w:t>
+            <w:proofErr w:type="spellStart"/>
+            <w:r>
+              <w:rPr>
+                <w:rFonts w:ascii="Calibri" w:eastAsia="Times New Roman" w:hAnsi="Calibri" w:cs="Times New Roman"/>
+                <w:color w:val="000000"/>
+              </w:rPr>
+              <w:t>TrB</w:t>
+            </w:r>
+            <w:proofErr w:type="spellEnd"/>
+            <w:r>
+              <w:rPr>
+                <w:rFonts w:ascii="Calibri" w:eastAsia="Times New Roman" w:hAnsi="Calibri" w:cs="Times New Roman"/>
+                <w:color w:val="000000"/>
+              </w:rPr>
+              <w:t>,</w:t>
             </w:r>
             <w:r>
               <w:rPr>
@@ -3779,20 +3936,47 @@
               </w:rPr>
               <w:t xml:space="preserve"> </w:t>
             </w:r>
-            <w:r>
-              <w:rPr>
-                <w:rFonts w:ascii="Calibri" w:eastAsia="Times New Roman" w:hAnsi="Calibri" w:cs="Times New Roman"/>
-                <w:color w:val="000000"/>
-              </w:rPr>
-              <w:t xml:space="preserve">TeB, </w:t>
-            </w:r>
-            <w:r>
-              <w:rPr>
-                <w:rFonts w:ascii="Calibri" w:eastAsia="Times New Roman" w:hAnsi="Calibri" w:cs="Times New Roman"/>
-                <w:color w:val="000000"/>
-              </w:rPr>
-              <w:t>TeN, BoN</w:t>
-            </w:r>
+            <w:proofErr w:type="spellStart"/>
+            <w:r>
+              <w:rPr>
+                <w:rFonts w:ascii="Calibri" w:eastAsia="Times New Roman" w:hAnsi="Calibri" w:cs="Times New Roman"/>
+                <w:color w:val="000000"/>
+              </w:rPr>
+              <w:t>TeB</w:t>
+            </w:r>
+            <w:proofErr w:type="spellEnd"/>
+            <w:r>
+              <w:rPr>
+                <w:rFonts w:ascii="Calibri" w:eastAsia="Times New Roman" w:hAnsi="Calibri" w:cs="Times New Roman"/>
+                <w:color w:val="000000"/>
+              </w:rPr>
+              <w:t xml:space="preserve">, </w:t>
+            </w:r>
+            <w:proofErr w:type="spellStart"/>
+            <w:r>
+              <w:rPr>
+                <w:rFonts w:ascii="Calibri" w:eastAsia="Times New Roman" w:hAnsi="Calibri" w:cs="Times New Roman"/>
+                <w:color w:val="000000"/>
+              </w:rPr>
+              <w:t>TeN</w:t>
+            </w:r>
+            <w:proofErr w:type="spellEnd"/>
+            <w:r>
+              <w:rPr>
+                <w:rFonts w:ascii="Calibri" w:eastAsia="Times New Roman" w:hAnsi="Calibri" w:cs="Times New Roman"/>
+                <w:color w:val="000000"/>
+              </w:rPr>
+              <w:t xml:space="preserve">, </w:t>
+            </w:r>
+            <w:proofErr w:type="spellStart"/>
+            <w:r>
+              <w:rPr>
+                <w:rFonts w:ascii="Calibri" w:eastAsia="Times New Roman" w:hAnsi="Calibri" w:cs="Times New Roman"/>
+                <w:color w:val="000000"/>
+              </w:rPr>
+              <w:t>BoN</w:t>
+            </w:r>
+            <w:proofErr w:type="spellEnd"/>
           </w:p>
         </w:tc>
         <w:tc>
@@ -4049,6 +4233,7 @@
                 <w:color w:val="000000"/>
               </w:rPr>
             </w:pPr>
+            <w:proofErr w:type="spellStart"/>
             <w:r>
               <w:rPr>
                 <w:rFonts w:ascii="Calibri" w:eastAsia="Times New Roman" w:hAnsi="Calibri" w:cs="Times New Roman"/>
@@ -4056,6 +4241,7 @@
               </w:rPr>
               <w:t>TrB</w:t>
             </w:r>
+            <w:proofErr w:type="spellEnd"/>
           </w:p>
         </w:tc>
         <w:tc>
@@ -4236,12 +4422,21 @@
                 <w:color w:val="000000"/>
               </w:rPr>
             </w:pPr>
-            <w:r>
-              <w:rPr>
-                <w:rFonts w:ascii="Calibri" w:eastAsia="Times New Roman" w:hAnsi="Calibri" w:cs="Times New Roman"/>
-                <w:color w:val="000000"/>
-              </w:rPr>
-              <w:t>TrB,</w:t>
+            <w:proofErr w:type="spellStart"/>
+            <w:r>
+              <w:rPr>
+                <w:rFonts w:ascii="Calibri" w:eastAsia="Times New Roman" w:hAnsi="Calibri" w:cs="Times New Roman"/>
+                <w:color w:val="000000"/>
+              </w:rPr>
+              <w:t>TrB</w:t>
+            </w:r>
+            <w:proofErr w:type="spellEnd"/>
+            <w:r>
+              <w:rPr>
+                <w:rFonts w:ascii="Calibri" w:eastAsia="Times New Roman" w:hAnsi="Calibri" w:cs="Times New Roman"/>
+                <w:color w:val="000000"/>
+              </w:rPr>
+              <w:t>,</w:t>
             </w:r>
             <w:r>
               <w:rPr>
@@ -4250,13 +4445,23 @@
               </w:rPr>
               <w:t xml:space="preserve"> </w:t>
             </w:r>
-            <w:r>
-              <w:rPr>
-                <w:rFonts w:ascii="Calibri" w:eastAsia="Times New Roman" w:hAnsi="Calibri" w:cs="Times New Roman"/>
-                <w:color w:val="000000"/>
-              </w:rPr>
-              <w:t xml:space="preserve">TeB, </w:t>
-            </w:r>
+            <w:proofErr w:type="spellStart"/>
+            <w:r>
+              <w:rPr>
+                <w:rFonts w:ascii="Calibri" w:eastAsia="Times New Roman" w:hAnsi="Calibri" w:cs="Times New Roman"/>
+                <w:color w:val="000000"/>
+              </w:rPr>
+              <w:t>TeB</w:t>
+            </w:r>
+            <w:proofErr w:type="spellEnd"/>
+            <w:r>
+              <w:rPr>
+                <w:rFonts w:ascii="Calibri" w:eastAsia="Times New Roman" w:hAnsi="Calibri" w:cs="Times New Roman"/>
+                <w:color w:val="000000"/>
+              </w:rPr>
+              <w:t xml:space="preserve">, </w:t>
+            </w:r>
+            <w:proofErr w:type="spellStart"/>
             <w:r>
               <w:rPr>
                 <w:rFonts w:ascii="Calibri" w:eastAsia="Times New Roman" w:hAnsi="Calibri" w:cs="Times New Roman"/>
@@ -4264,6 +4469,7 @@
               </w:rPr>
               <w:t>TeN</w:t>
             </w:r>
+            <w:proofErr w:type="spellEnd"/>
           </w:p>
         </w:tc>
         <w:tc>
@@ -4381,6 +4587,7 @@
                 <w:szCs w:val="20"/>
               </w:rPr>
             </w:pPr>
+            <w:proofErr w:type="spellStart"/>
             <w:r>
               <w:rPr>
                 <w:rFonts w:ascii="Calibri" w:eastAsia="Times New Roman" w:hAnsi="Calibri" w:cs="Times New Roman"/>
@@ -4402,6 +4609,7 @@
               </w:rPr>
               <w:t>sat</w:t>
             </w:r>
+            <w:proofErr w:type="spellEnd"/>
           </w:p>
         </w:tc>
         <w:tc>
@@ -4530,6 +4738,7 @@
                 <w:color w:val="000000"/>
               </w:rPr>
             </w:pPr>
+            <w:proofErr w:type="spellStart"/>
             <w:r>
               <w:rPr>
                 <w:rFonts w:ascii="Calibri" w:eastAsia="Times New Roman" w:hAnsi="Calibri" w:cs="Times New Roman"/>
@@ -4537,6 +4746,7 @@
               </w:rPr>
               <w:t>TrB</w:t>
             </w:r>
+            <w:proofErr w:type="spellEnd"/>
             <w:r>
               <w:rPr>
                 <w:rFonts w:ascii="Calibri" w:eastAsia="Times New Roman" w:hAnsi="Calibri" w:cs="Times New Roman"/>
@@ -4544,6 +4754,7 @@
               </w:rPr>
               <w:t xml:space="preserve">, </w:t>
             </w:r>
+            <w:proofErr w:type="spellStart"/>
             <w:r>
               <w:rPr>
                 <w:rFonts w:ascii="Calibri" w:eastAsia="Times New Roman" w:hAnsi="Calibri" w:cs="Times New Roman"/>
@@ -4551,6 +4762,7 @@
               </w:rPr>
               <w:t>TeB</w:t>
             </w:r>
+            <w:proofErr w:type="spellEnd"/>
           </w:p>
         </w:tc>
         <w:tc>
@@ -4731,6 +4943,7 @@
                 <w:color w:val="000000"/>
               </w:rPr>
             </w:pPr>
+            <w:proofErr w:type="spellStart"/>
             <w:r>
               <w:rPr>
                 <w:rFonts w:ascii="Calibri" w:eastAsia="Times New Roman" w:hAnsi="Calibri" w:cs="Times New Roman"/>
@@ -4738,6 +4951,7 @@
               </w:rPr>
               <w:t>TrB</w:t>
             </w:r>
+            <w:proofErr w:type="spellEnd"/>
             <w:r>
               <w:rPr>
                 <w:rFonts w:ascii="Calibri" w:eastAsia="Times New Roman" w:hAnsi="Calibri" w:cs="Times New Roman"/>
@@ -4750,8 +4964,17 @@
                 <w:rFonts w:ascii="Calibri" w:eastAsia="Times New Roman" w:hAnsi="Calibri" w:cs="Times New Roman"/>
                 <w:color w:val="000000"/>
               </w:rPr>
-              <w:t xml:space="preserve"> TeB</w:t>
-            </w:r>
+              <w:t xml:space="preserve"> </w:t>
+            </w:r>
+            <w:proofErr w:type="spellStart"/>
+            <w:r>
+              <w:rPr>
+                <w:rFonts w:ascii="Calibri" w:eastAsia="Times New Roman" w:hAnsi="Calibri" w:cs="Times New Roman"/>
+                <w:color w:val="000000"/>
+              </w:rPr>
+              <w:t>TeB</w:t>
+            </w:r>
+            <w:proofErr w:type="spellEnd"/>
           </w:p>
         </w:tc>
         <w:tc>
@@ -4824,6 +5047,7 @@
                 <w:color w:val="000000"/>
               </w:rPr>
             </w:pPr>
+            <w:proofErr w:type="spellStart"/>
             <w:r>
               <w:rPr>
                 <w:rFonts w:ascii="Calibri" w:eastAsia="Times New Roman" w:hAnsi="Calibri" w:cs="Times New Roman"/>
@@ -4841,6 +5065,7 @@
               </w:rPr>
               <w:t>sat</w:t>
             </w:r>
+            <w:proofErr w:type="spellEnd"/>
             <w:r>
               <w:rPr>
                 <w:rFonts w:ascii="Calibri" w:eastAsia="Times New Roman" w:hAnsi="Calibri" w:cs="Times New Roman"/>
@@ -4872,6 +5097,7 @@
                 <w:szCs w:val="20"/>
               </w:rPr>
             </w:pPr>
+            <w:proofErr w:type="spellStart"/>
             <w:r>
               <w:rPr>
                 <w:rFonts w:ascii="Calibri" w:eastAsia="Times New Roman" w:hAnsi="Calibri" w:cs="Times New Roman"/>
@@ -4893,6 +5119,7 @@
               </w:rPr>
               <w:t>opt</w:t>
             </w:r>
+            <w:proofErr w:type="spellEnd"/>
           </w:p>
         </w:tc>
         <w:tc>
@@ -5021,6 +5248,7 @@
                 <w:color w:val="000000"/>
               </w:rPr>
             </w:pPr>
+            <w:proofErr w:type="spellStart"/>
             <w:r>
               <w:rPr>
                 <w:rFonts w:ascii="Calibri" w:eastAsia="Times New Roman" w:hAnsi="Calibri" w:cs="Times New Roman"/>
@@ -5028,6 +5256,7 @@
               </w:rPr>
               <w:t>TrB</w:t>
             </w:r>
+            <w:proofErr w:type="spellEnd"/>
             <w:r>
               <w:rPr>
                 <w:rFonts w:ascii="Calibri" w:eastAsia="Times New Roman" w:hAnsi="Calibri" w:cs="Times New Roman"/>
@@ -5040,8 +5269,17 @@
                 <w:rFonts w:ascii="Calibri" w:eastAsia="Times New Roman" w:hAnsi="Calibri" w:cs="Times New Roman"/>
                 <w:color w:val="000000"/>
               </w:rPr>
-              <w:t xml:space="preserve"> TeB</w:t>
-            </w:r>
+              <w:t xml:space="preserve"> </w:t>
+            </w:r>
+            <w:proofErr w:type="spellStart"/>
+            <w:r>
+              <w:rPr>
+                <w:rFonts w:ascii="Calibri" w:eastAsia="Times New Roman" w:hAnsi="Calibri" w:cs="Times New Roman"/>
+                <w:color w:val="000000"/>
+              </w:rPr>
+              <w:t>TeB</w:t>
+            </w:r>
+            <w:proofErr w:type="spellEnd"/>
           </w:p>
         </w:tc>
         <w:tc>
@@ -5212,6 +5450,7 @@
                 <w:color w:val="000000"/>
               </w:rPr>
             </w:pPr>
+            <w:proofErr w:type="spellStart"/>
             <w:r>
               <w:rPr>
                 <w:rFonts w:ascii="Calibri" w:eastAsia="Times New Roman" w:hAnsi="Calibri" w:cs="Times New Roman"/>
@@ -5219,6 +5458,7 @@
               </w:rPr>
               <w:t>TrB</w:t>
             </w:r>
+            <w:proofErr w:type="spellEnd"/>
           </w:p>
         </w:tc>
         <w:tc>
@@ -5386,6 +5626,7 @@
                 <w:color w:val="000000"/>
               </w:rPr>
             </w:pPr>
+            <w:proofErr w:type="spellStart"/>
             <w:r>
               <w:rPr>
                 <w:rFonts w:ascii="Calibri" w:eastAsia="Times New Roman" w:hAnsi="Calibri" w:cs="Times New Roman"/>
@@ -5393,6 +5634,7 @@
               </w:rPr>
               <w:t>TrB</w:t>
             </w:r>
+            <w:proofErr w:type="spellEnd"/>
           </w:p>
         </w:tc>
         <w:tc>
@@ -5483,6 +5725,7 @@
                 <w:szCs w:val="20"/>
               </w:rPr>
             </w:pPr>
+            <w:proofErr w:type="spellStart"/>
             <w:r>
               <w:rPr>
                 <w:rFonts w:ascii="Calibri" w:eastAsia="Times New Roman" w:hAnsi="Calibri" w:cs="Times New Roman"/>
@@ -5516,6 +5759,7 @@
               </w:rPr>
               <w:t>t</w:t>
             </w:r>
+            <w:proofErr w:type="spellEnd"/>
           </w:p>
         </w:tc>
         <w:tc>
@@ -5607,13 +5851,31 @@
                 <w:color w:val="000000"/>
               </w:rPr>
             </w:pPr>
-            <w:r>
-              <w:rPr>
-                <w:rFonts w:ascii="Calibri" w:eastAsia="Times New Roman" w:hAnsi="Calibri" w:cs="Times New Roman"/>
-                <w:color w:val="000000"/>
-              </w:rPr>
-              <w:t>TrB, TeB</w:t>
-            </w:r>
+            <w:proofErr w:type="spellStart"/>
+            <w:r>
+              <w:rPr>
+                <w:rFonts w:ascii="Calibri" w:eastAsia="Times New Roman" w:hAnsi="Calibri" w:cs="Times New Roman"/>
+                <w:color w:val="000000"/>
+              </w:rPr>
+              <w:t>TrB</w:t>
+            </w:r>
+            <w:proofErr w:type="spellEnd"/>
+            <w:r>
+              <w:rPr>
+                <w:rFonts w:ascii="Calibri" w:eastAsia="Times New Roman" w:hAnsi="Calibri" w:cs="Times New Roman"/>
+                <w:color w:val="000000"/>
+              </w:rPr>
+              <w:t xml:space="preserve">, </w:t>
+            </w:r>
+            <w:proofErr w:type="spellStart"/>
+            <w:r>
+              <w:rPr>
+                <w:rFonts w:ascii="Calibri" w:eastAsia="Times New Roman" w:hAnsi="Calibri" w:cs="Times New Roman"/>
+                <w:color w:val="000000"/>
+              </w:rPr>
+              <w:t>TeB</w:t>
+            </w:r>
+            <w:proofErr w:type="spellEnd"/>
           </w:p>
         </w:tc>
         <w:tc>
@@ -5796,6 +6058,7 @@
                 <w:color w:val="000000"/>
               </w:rPr>
             </w:pPr>
+            <w:proofErr w:type="spellStart"/>
             <w:r>
               <w:rPr>
                 <w:rFonts w:ascii="Calibri" w:eastAsia="Times New Roman" w:hAnsi="Calibri" w:cs="Times New Roman"/>
@@ -5803,6 +6066,7 @@
               </w:rPr>
               <w:t>TrB</w:t>
             </w:r>
+            <w:proofErr w:type="spellEnd"/>
           </w:p>
         </w:tc>
         <w:tc>
@@ -5968,13 +6232,31 @@
                 <w:color w:val="000000"/>
               </w:rPr>
             </w:pPr>
-            <w:r>
-              <w:rPr>
-                <w:rFonts w:ascii="Calibri" w:eastAsia="Times New Roman" w:hAnsi="Calibri" w:cs="Times New Roman"/>
-                <w:color w:val="000000"/>
-              </w:rPr>
-              <w:t>TrB, TeB</w:t>
-            </w:r>
+            <w:proofErr w:type="spellStart"/>
+            <w:r>
+              <w:rPr>
+                <w:rFonts w:ascii="Calibri" w:eastAsia="Times New Roman" w:hAnsi="Calibri" w:cs="Times New Roman"/>
+                <w:color w:val="000000"/>
+              </w:rPr>
+              <w:t>TrB</w:t>
+            </w:r>
+            <w:proofErr w:type="spellEnd"/>
+            <w:r>
+              <w:rPr>
+                <w:rFonts w:ascii="Calibri" w:eastAsia="Times New Roman" w:hAnsi="Calibri" w:cs="Times New Roman"/>
+                <w:color w:val="000000"/>
+              </w:rPr>
+              <w:t xml:space="preserve">, </w:t>
+            </w:r>
+            <w:proofErr w:type="spellStart"/>
+            <w:r>
+              <w:rPr>
+                <w:rFonts w:ascii="Calibri" w:eastAsia="Times New Roman" w:hAnsi="Calibri" w:cs="Times New Roman"/>
+                <w:color w:val="000000"/>
+              </w:rPr>
+              <w:t>TeB</w:t>
+            </w:r>
+            <w:proofErr w:type="spellEnd"/>
           </w:p>
         </w:tc>
         <w:tc>
@@ -6202,6 +6484,7 @@
                 <w:color w:val="000000"/>
               </w:rPr>
             </w:pPr>
+            <w:proofErr w:type="spellStart"/>
             <w:r>
               <w:rPr>
                 <w:rFonts w:ascii="Calibri" w:eastAsia="Times New Roman" w:hAnsi="Calibri" w:cs="Times New Roman"/>
@@ -6209,6 +6492,7 @@
               </w:rPr>
               <w:t>TrB</w:t>
             </w:r>
+            <w:proofErr w:type="spellEnd"/>
             <w:r>
               <w:rPr>
                 <w:rFonts w:ascii="Calibri" w:eastAsia="Times New Roman" w:hAnsi="Calibri" w:cs="Times New Roman"/>
@@ -6221,8 +6505,25 @@
                 <w:rFonts w:ascii="Calibri" w:eastAsia="Times New Roman" w:hAnsi="Calibri" w:cs="Times New Roman"/>
                 <w:color w:val="000000"/>
               </w:rPr>
-              <w:t xml:space="preserve"> TeB, </w:t>
-            </w:r>
+              <w:t xml:space="preserve"> </w:t>
+            </w:r>
+            <w:proofErr w:type="spellStart"/>
+            <w:r>
+              <w:rPr>
+                <w:rFonts w:ascii="Calibri" w:eastAsia="Times New Roman" w:hAnsi="Calibri" w:cs="Times New Roman"/>
+                <w:color w:val="000000"/>
+              </w:rPr>
+              <w:t>TeB</w:t>
+            </w:r>
+            <w:proofErr w:type="spellEnd"/>
+            <w:r>
+              <w:rPr>
+                <w:rFonts w:ascii="Calibri" w:eastAsia="Times New Roman" w:hAnsi="Calibri" w:cs="Times New Roman"/>
+                <w:color w:val="000000"/>
+              </w:rPr>
+              <w:t xml:space="preserve">, </w:t>
+            </w:r>
+            <w:proofErr w:type="spellStart"/>
             <w:r>
               <w:rPr>
                 <w:rFonts w:ascii="Calibri" w:eastAsia="Times New Roman" w:hAnsi="Calibri" w:cs="Times New Roman"/>
@@ -6235,7 +6536,15 @@
                 <w:rFonts w:ascii="Calibri" w:eastAsia="Times New Roman" w:hAnsi="Calibri" w:cs="Times New Roman"/>
                 <w:color w:val="000000"/>
               </w:rPr>
-              <w:t xml:space="preserve">N </w:t>
+              <w:t>N</w:t>
+            </w:r>
+            <w:proofErr w:type="spellEnd"/>
+            <w:r>
+              <w:rPr>
+                <w:rFonts w:ascii="Calibri" w:eastAsia="Times New Roman" w:hAnsi="Calibri" w:cs="Times New Roman"/>
+                <w:color w:val="000000"/>
+              </w:rPr>
+              <w:t xml:space="preserve"> </w:t>
             </w:r>
           </w:p>
         </w:tc>
@@ -6417,13 +6726,39 @@
                 <w:color w:val="000000"/>
               </w:rPr>
             </w:pPr>
-            <w:r>
-              <w:rPr>
-                <w:rFonts w:ascii="Calibri" w:eastAsia="Times New Roman" w:hAnsi="Calibri" w:cs="Times New Roman"/>
-                <w:color w:val="000000"/>
-              </w:rPr>
-              <w:t xml:space="preserve">TrB, TeB, </w:t>
-            </w:r>
+            <w:proofErr w:type="spellStart"/>
+            <w:r>
+              <w:rPr>
+                <w:rFonts w:ascii="Calibri" w:eastAsia="Times New Roman" w:hAnsi="Calibri" w:cs="Times New Roman"/>
+                <w:color w:val="000000"/>
+              </w:rPr>
+              <w:t>TrB</w:t>
+            </w:r>
+            <w:proofErr w:type="spellEnd"/>
+            <w:r>
+              <w:rPr>
+                <w:rFonts w:ascii="Calibri" w:eastAsia="Times New Roman" w:hAnsi="Calibri" w:cs="Times New Roman"/>
+                <w:color w:val="000000"/>
+              </w:rPr>
+              <w:t xml:space="preserve">, </w:t>
+            </w:r>
+            <w:proofErr w:type="spellStart"/>
+            <w:r>
+              <w:rPr>
+                <w:rFonts w:ascii="Calibri" w:eastAsia="Times New Roman" w:hAnsi="Calibri" w:cs="Times New Roman"/>
+                <w:color w:val="000000"/>
+              </w:rPr>
+              <w:t>TeB</w:t>
+            </w:r>
+            <w:proofErr w:type="spellEnd"/>
+            <w:r>
+              <w:rPr>
+                <w:rFonts w:ascii="Calibri" w:eastAsia="Times New Roman" w:hAnsi="Calibri" w:cs="Times New Roman"/>
+                <w:color w:val="000000"/>
+              </w:rPr>
+              <w:t xml:space="preserve">, </w:t>
+            </w:r>
+            <w:proofErr w:type="spellStart"/>
             <w:r>
               <w:rPr>
                 <w:rFonts w:ascii="Calibri" w:eastAsia="Times New Roman" w:hAnsi="Calibri" w:cs="Times New Roman"/>
@@ -6438,6 +6773,7 @@
               </w:rPr>
               <w:t>N</w:t>
             </w:r>
+            <w:proofErr w:type="spellEnd"/>
           </w:p>
         </w:tc>
         <w:tc>
@@ -6562,6 +6898,7 @@
                 <w:szCs w:val="20"/>
               </w:rPr>
             </w:pPr>
+            <w:proofErr w:type="spellStart"/>
             <w:r>
               <w:rPr>
                 <w:rFonts w:ascii="Calibri" w:eastAsia="Times New Roman" w:hAnsi="Calibri" w:cs="Times New Roman"/>
@@ -6583,6 +6920,7 @@
               </w:rPr>
               <w:t>cmax</w:t>
             </w:r>
+            <w:proofErr w:type="spellEnd"/>
             <w:r>
               <w:rPr>
                 <w:rFonts w:ascii="Calibri" w:eastAsia="Times New Roman" w:hAnsi="Calibri" w:cs="Times New Roman"/>
@@ -6723,6 +7061,7 @@
                 <w:color w:val="000000"/>
               </w:rPr>
             </w:pPr>
+            <w:proofErr w:type="spellStart"/>
             <w:r>
               <w:rPr>
                 <w:rFonts w:ascii="Calibri" w:eastAsia="Times New Roman" w:hAnsi="Calibri" w:cs="Times New Roman"/>
@@ -6730,6 +7069,7 @@
               </w:rPr>
               <w:t>TrB</w:t>
             </w:r>
+            <w:proofErr w:type="spellEnd"/>
             <w:r>
               <w:rPr>
                 <w:rFonts w:ascii="Calibri" w:eastAsia="Times New Roman" w:hAnsi="Calibri" w:cs="Times New Roman"/>
@@ -6742,7 +7082,23 @@
                 <w:rFonts w:ascii="Calibri" w:eastAsia="Times New Roman" w:hAnsi="Calibri" w:cs="Times New Roman"/>
                 <w:color w:val="000000"/>
               </w:rPr>
-              <w:t xml:space="preserve"> TeB </w:t>
+              <w:t xml:space="preserve"> </w:t>
+            </w:r>
+            <w:proofErr w:type="spellStart"/>
+            <w:r>
+              <w:rPr>
+                <w:rFonts w:ascii="Calibri" w:eastAsia="Times New Roman" w:hAnsi="Calibri" w:cs="Times New Roman"/>
+                <w:color w:val="000000"/>
+              </w:rPr>
+              <w:t>TeB</w:t>
+            </w:r>
+            <w:proofErr w:type="spellEnd"/>
+            <w:r>
+              <w:rPr>
+                <w:rFonts w:ascii="Calibri" w:eastAsia="Times New Roman" w:hAnsi="Calibri" w:cs="Times New Roman"/>
+                <w:color w:val="000000"/>
+              </w:rPr>
+              <w:t xml:space="preserve"> </w:t>
             </w:r>
           </w:p>
         </w:tc>
@@ -6938,12 +7294,37 @@
                 <w:color w:val="000000"/>
               </w:rPr>
             </w:pPr>
-            <w:r>
-              <w:rPr>
-                <w:rFonts w:ascii="Calibri" w:eastAsia="Times New Roman" w:hAnsi="Calibri" w:cs="Times New Roman"/>
-                <w:color w:val="000000"/>
-              </w:rPr>
-              <w:t>TrB, TeB,</w:t>
+            <w:proofErr w:type="spellStart"/>
+            <w:r>
+              <w:rPr>
+                <w:rFonts w:ascii="Calibri" w:eastAsia="Times New Roman" w:hAnsi="Calibri" w:cs="Times New Roman"/>
+                <w:color w:val="000000"/>
+              </w:rPr>
+              <w:t>TrB</w:t>
+            </w:r>
+            <w:proofErr w:type="spellEnd"/>
+            <w:r>
+              <w:rPr>
+                <w:rFonts w:ascii="Calibri" w:eastAsia="Times New Roman" w:hAnsi="Calibri" w:cs="Times New Roman"/>
+                <w:color w:val="000000"/>
+              </w:rPr>
+              <w:t xml:space="preserve">, </w:t>
+            </w:r>
+            <w:proofErr w:type="spellStart"/>
+            <w:r>
+              <w:rPr>
+                <w:rFonts w:ascii="Calibri" w:eastAsia="Times New Roman" w:hAnsi="Calibri" w:cs="Times New Roman"/>
+                <w:color w:val="000000"/>
+              </w:rPr>
+              <w:t>TeB</w:t>
+            </w:r>
+            <w:proofErr w:type="spellEnd"/>
+            <w:r>
+              <w:rPr>
+                <w:rFonts w:ascii="Calibri" w:eastAsia="Times New Roman" w:hAnsi="Calibri" w:cs="Times New Roman"/>
+                <w:color w:val="000000"/>
+              </w:rPr>
+              <w:t>,</w:t>
             </w:r>
             <w:r>
               <w:rPr>
@@ -6952,6 +7333,7 @@
               </w:rPr>
               <w:t xml:space="preserve"> </w:t>
             </w:r>
+            <w:proofErr w:type="spellStart"/>
             <w:r>
               <w:rPr>
                 <w:rFonts w:ascii="Calibri" w:eastAsia="Times New Roman" w:hAnsi="Calibri" w:cs="Times New Roman"/>
@@ -6959,6 +7341,7 @@
               </w:rPr>
               <w:t>BoN</w:t>
             </w:r>
+            <w:proofErr w:type="spellEnd"/>
           </w:p>
         </w:tc>
         <w:tc>
@@ -7201,13 +7584,31 @@
                 <w:color w:val="000000"/>
               </w:rPr>
             </w:pPr>
-            <w:r>
-              <w:rPr>
-                <w:rFonts w:ascii="Calibri" w:eastAsia="Times New Roman" w:hAnsi="Calibri" w:cs="Times New Roman"/>
-                <w:color w:val="000000"/>
-              </w:rPr>
-              <w:t>TrB, TeB</w:t>
-            </w:r>
+            <w:proofErr w:type="spellStart"/>
+            <w:r>
+              <w:rPr>
+                <w:rFonts w:ascii="Calibri" w:eastAsia="Times New Roman" w:hAnsi="Calibri" w:cs="Times New Roman"/>
+                <w:color w:val="000000"/>
+              </w:rPr>
+              <w:t>TrB</w:t>
+            </w:r>
+            <w:proofErr w:type="spellEnd"/>
+            <w:r>
+              <w:rPr>
+                <w:rFonts w:ascii="Calibri" w:eastAsia="Times New Roman" w:hAnsi="Calibri" w:cs="Times New Roman"/>
+                <w:color w:val="000000"/>
+              </w:rPr>
+              <w:t xml:space="preserve">, </w:t>
+            </w:r>
+            <w:proofErr w:type="spellStart"/>
+            <w:r>
+              <w:rPr>
+                <w:rFonts w:ascii="Calibri" w:eastAsia="Times New Roman" w:hAnsi="Calibri" w:cs="Times New Roman"/>
+                <w:color w:val="000000"/>
+              </w:rPr>
+              <w:t>TeB</w:t>
+            </w:r>
+            <w:proofErr w:type="spellEnd"/>
           </w:p>
         </w:tc>
         <w:tc>
@@ -7388,13 +7789,31 @@
                 <w:color w:val="000000"/>
               </w:rPr>
             </w:pPr>
-            <w:r>
-              <w:rPr>
-                <w:rFonts w:ascii="Calibri" w:eastAsia="Times New Roman" w:hAnsi="Calibri" w:cs="Times New Roman"/>
-                <w:color w:val="000000"/>
-              </w:rPr>
-              <w:t>TrB, TeB</w:t>
-            </w:r>
+            <w:proofErr w:type="spellStart"/>
+            <w:r>
+              <w:rPr>
+                <w:rFonts w:ascii="Calibri" w:eastAsia="Times New Roman" w:hAnsi="Calibri" w:cs="Times New Roman"/>
+                <w:color w:val="000000"/>
+              </w:rPr>
+              <w:t>TrB</w:t>
+            </w:r>
+            <w:proofErr w:type="spellEnd"/>
+            <w:r>
+              <w:rPr>
+                <w:rFonts w:ascii="Calibri" w:eastAsia="Times New Roman" w:hAnsi="Calibri" w:cs="Times New Roman"/>
+                <w:color w:val="000000"/>
+              </w:rPr>
+              <w:t xml:space="preserve">, </w:t>
+            </w:r>
+            <w:proofErr w:type="spellStart"/>
+            <w:r>
+              <w:rPr>
+                <w:rFonts w:ascii="Calibri" w:eastAsia="Times New Roman" w:hAnsi="Calibri" w:cs="Times New Roman"/>
+                <w:color w:val="000000"/>
+              </w:rPr>
+              <w:t>TeB</w:t>
+            </w:r>
+            <w:proofErr w:type="spellEnd"/>
           </w:p>
         </w:tc>
         <w:tc>
@@ -7640,6 +8059,7 @@
                 <w:color w:val="000000"/>
               </w:rPr>
             </w:pPr>
+            <w:proofErr w:type="spellStart"/>
             <w:r>
               <w:rPr>
                 <w:rFonts w:ascii="Calibri" w:eastAsia="Times New Roman" w:hAnsi="Calibri" w:cs="Times New Roman"/>
@@ -7647,6 +8067,7 @@
               </w:rPr>
               <w:t>TeB</w:t>
             </w:r>
+            <w:proofErr w:type="spellEnd"/>
           </w:p>
         </w:tc>
         <w:tc>
@@ -7740,6 +8161,7 @@
               </w:rPr>
               <w:t xml:space="preserve">re for </w:t>
             </w:r>
+            <w:proofErr w:type="spellStart"/>
             <w:r>
               <w:rPr>
                 <w:rFonts w:ascii="Calibri" w:eastAsia="Times New Roman" w:hAnsi="Calibri" w:cs="Times New Roman"/>
@@ -7761,6 +8183,7 @@
               </w:rPr>
               <w:t>cmax</w:t>
             </w:r>
+            <w:proofErr w:type="spellEnd"/>
           </w:p>
         </w:tc>
         <w:tc>
@@ -7785,6 +8208,7 @@
                 <w:szCs w:val="20"/>
               </w:rPr>
             </w:pPr>
+            <w:proofErr w:type="spellStart"/>
             <w:r>
               <w:rPr>
                 <w:rFonts w:ascii="Calibri" w:eastAsia="Times New Roman" w:hAnsi="Calibri" w:cs="Times New Roman"/>
@@ -7806,6 +8230,7 @@
               </w:rPr>
               <w:t>cmax</w:t>
             </w:r>
+            <w:proofErr w:type="spellEnd"/>
             <w:r>
               <w:rPr>
                 <w:rFonts w:ascii="Calibri" w:eastAsia="Times New Roman" w:hAnsi="Calibri" w:cs="Times New Roman"/>
@@ -7825,7 +8250,17 @@
                 <w:iCs/>
                 <w:color w:val="000000"/>
               </w:rPr>
-              <w:t>(T</w:t>
+              <w:t>(</w:t>
+            </w:r>
+            <w:proofErr w:type="spellStart"/>
+            <w:r>
+              <w:rPr>
+                <w:rFonts w:ascii="Calibri" w:eastAsia="Times New Roman" w:hAnsi="Calibri" w:cs="Times New Roman"/>
+                <w:i/>
+                <w:iCs/>
+                <w:color w:val="000000"/>
+              </w:rPr>
+              <w:t>T</w:t>
             </w:r>
             <w:r>
               <w:rPr>
@@ -7839,6 +8274,7 @@
               </w:rPr>
               <w:t>opt</w:t>
             </w:r>
+            <w:proofErr w:type="spellEnd"/>
             <w:r>
               <w:rPr>
                 <w:rFonts w:ascii="Calibri" w:eastAsia="Times New Roman" w:hAnsi="Calibri" w:cs="Times New Roman"/>
@@ -7965,6 +8401,7 @@
                 <w:color w:val="000000"/>
               </w:rPr>
             </w:pPr>
+            <w:proofErr w:type="spellStart"/>
             <w:r>
               <w:rPr>
                 <w:rFonts w:ascii="Calibri" w:eastAsia="Times New Roman" w:hAnsi="Calibri" w:cs="Times New Roman"/>
@@ -7972,6 +8409,7 @@
               </w:rPr>
               <w:t>TeB</w:t>
             </w:r>
+            <w:proofErr w:type="spellEnd"/>
           </w:p>
         </w:tc>
         <w:tc>
@@ -8145,6 +8583,7 @@
                 <w:color w:val="000000"/>
               </w:rPr>
             </w:pPr>
+            <w:proofErr w:type="spellStart"/>
             <w:r>
               <w:rPr>
                 <w:rFonts w:ascii="Calibri" w:eastAsia="Times New Roman" w:hAnsi="Calibri" w:cs="Times New Roman"/>
@@ -8152,6 +8591,7 @@
               </w:rPr>
               <w:t>TrB</w:t>
             </w:r>
+            <w:proofErr w:type="spellEnd"/>
           </w:p>
         </w:tc>
         <w:tc>
@@ -8241,6 +8681,7 @@
                 <w:szCs w:val="20"/>
               </w:rPr>
             </w:pPr>
+            <w:proofErr w:type="spellStart"/>
             <w:r>
               <w:rPr>
                 <w:rFonts w:ascii="Calibri" w:eastAsia="Times New Roman" w:hAnsi="Calibri" w:cs="Times New Roman"/>
@@ -8260,7 +8701,20 @@
                 <w:szCs w:val="24"/>
                 <w:vertAlign w:val="subscript"/>
               </w:rPr>
-              <w:t xml:space="preserve">max </w:t>
+              <w:t>max</w:t>
+            </w:r>
+            <w:proofErr w:type="spellEnd"/>
+            <w:r>
+              <w:rPr>
+                <w:rFonts w:ascii="Calibri" w:eastAsia="Times New Roman" w:hAnsi="Calibri" w:cs="Times New Roman"/>
+                <w:i/>
+                <w:iCs/>
+                <w:color w:val="000000"/>
+                <w:sz w:val="24"/>
+                <w:szCs w:val="24"/>
+                <w:vertAlign w:val="subscript"/>
+              </w:rPr>
+              <w:t xml:space="preserve"> </w:t>
             </w:r>
           </w:p>
         </w:tc>
@@ -8404,6 +8858,7 @@
                 <w:color w:val="000000"/>
               </w:rPr>
             </w:pPr>
+            <w:proofErr w:type="spellStart"/>
             <w:r>
               <w:rPr>
                 <w:rFonts w:ascii="Calibri" w:eastAsia="Times New Roman" w:hAnsi="Calibri" w:cs="Times New Roman"/>
@@ -8411,6 +8866,7 @@
               </w:rPr>
               <w:t>TrB</w:t>
             </w:r>
+            <w:proofErr w:type="spellEnd"/>
             <w:r>
               <w:rPr>
                 <w:rFonts w:ascii="Calibri" w:eastAsia="Times New Roman" w:hAnsi="Calibri" w:cs="Times New Roman"/>
@@ -8423,7 +8879,23 @@
                 <w:rFonts w:ascii="Calibri" w:eastAsia="Times New Roman" w:hAnsi="Calibri" w:cs="Times New Roman"/>
                 <w:color w:val="000000"/>
               </w:rPr>
-              <w:t xml:space="preserve"> TeB </w:t>
+              <w:t xml:space="preserve"> </w:t>
+            </w:r>
+            <w:proofErr w:type="spellStart"/>
+            <w:r>
+              <w:rPr>
+                <w:rFonts w:ascii="Calibri" w:eastAsia="Times New Roman" w:hAnsi="Calibri" w:cs="Times New Roman"/>
+                <w:color w:val="000000"/>
+              </w:rPr>
+              <w:t>TeB</w:t>
+            </w:r>
+            <w:proofErr w:type="spellEnd"/>
+            <w:r>
+              <w:rPr>
+                <w:rFonts w:ascii="Calibri" w:eastAsia="Times New Roman" w:hAnsi="Calibri" w:cs="Times New Roman"/>
+                <w:color w:val="000000"/>
+              </w:rPr>
+              <w:t xml:space="preserve"> </w:t>
             </w:r>
           </w:p>
         </w:tc>
@@ -8605,6 +9077,7 @@
                 <w:color w:val="000000"/>
               </w:rPr>
             </w:pPr>
+            <w:proofErr w:type="spellStart"/>
             <w:r>
               <w:rPr>
                 <w:rFonts w:ascii="Calibri" w:eastAsia="Times New Roman" w:hAnsi="Calibri" w:cs="Times New Roman"/>
@@ -8612,6 +9085,7 @@
               </w:rPr>
               <w:t>TrB</w:t>
             </w:r>
+            <w:proofErr w:type="spellEnd"/>
             <w:r>
               <w:rPr>
                 <w:rFonts w:ascii="Calibri" w:eastAsia="Times New Roman" w:hAnsi="Calibri" w:cs="Times New Roman"/>
@@ -8624,8 +9098,17 @@
                 <w:rFonts w:ascii="Calibri" w:eastAsia="Times New Roman" w:hAnsi="Calibri" w:cs="Times New Roman"/>
                 <w:color w:val="000000"/>
               </w:rPr>
-              <w:t xml:space="preserve"> TeB</w:t>
-            </w:r>
+              <w:t xml:space="preserve"> </w:t>
+            </w:r>
+            <w:proofErr w:type="spellStart"/>
+            <w:r>
+              <w:rPr>
+                <w:rFonts w:ascii="Calibri" w:eastAsia="Times New Roman" w:hAnsi="Calibri" w:cs="Times New Roman"/>
+                <w:color w:val="000000"/>
+              </w:rPr>
+              <w:t>TeB</w:t>
+            </w:r>
+            <w:proofErr w:type="spellEnd"/>
           </w:p>
         </w:tc>
         <w:tc>
@@ -8878,13 +9361,31 @@
                 <w:color w:val="000000"/>
               </w:rPr>
             </w:pPr>
-            <w:r>
-              <w:rPr>
-                <w:rFonts w:ascii="Calibri" w:eastAsia="Times New Roman" w:hAnsi="Calibri" w:cs="Times New Roman"/>
-                <w:color w:val="000000"/>
-              </w:rPr>
-              <w:t>TrB, TeB</w:t>
-            </w:r>
+            <w:proofErr w:type="spellStart"/>
+            <w:r>
+              <w:rPr>
+                <w:rFonts w:ascii="Calibri" w:eastAsia="Times New Roman" w:hAnsi="Calibri" w:cs="Times New Roman"/>
+                <w:color w:val="000000"/>
+              </w:rPr>
+              <w:t>TrB</w:t>
+            </w:r>
+            <w:proofErr w:type="spellEnd"/>
+            <w:r>
+              <w:rPr>
+                <w:rFonts w:ascii="Calibri" w:eastAsia="Times New Roman" w:hAnsi="Calibri" w:cs="Times New Roman"/>
+                <w:color w:val="000000"/>
+              </w:rPr>
+              <w:t xml:space="preserve">, </w:t>
+            </w:r>
+            <w:proofErr w:type="spellStart"/>
+            <w:r>
+              <w:rPr>
+                <w:rFonts w:ascii="Calibri" w:eastAsia="Times New Roman" w:hAnsi="Calibri" w:cs="Times New Roman"/>
+                <w:color w:val="000000"/>
+              </w:rPr>
+              <w:t>TeB</w:t>
+            </w:r>
+            <w:proofErr w:type="spellEnd"/>
           </w:p>
         </w:tc>
         <w:tc>
@@ -9065,13 +9566,31 @@
                 <w:color w:val="000000"/>
               </w:rPr>
             </w:pPr>
-            <w:r>
-              <w:rPr>
-                <w:rFonts w:ascii="Calibri" w:eastAsia="Times New Roman" w:hAnsi="Calibri" w:cs="Times New Roman"/>
-                <w:color w:val="000000"/>
-              </w:rPr>
-              <w:t>TrB, TeB</w:t>
-            </w:r>
+            <w:proofErr w:type="spellStart"/>
+            <w:r>
+              <w:rPr>
+                <w:rFonts w:ascii="Calibri" w:eastAsia="Times New Roman" w:hAnsi="Calibri" w:cs="Times New Roman"/>
+                <w:color w:val="000000"/>
+              </w:rPr>
+              <w:t>TrB</w:t>
+            </w:r>
+            <w:proofErr w:type="spellEnd"/>
+            <w:r>
+              <w:rPr>
+                <w:rFonts w:ascii="Calibri" w:eastAsia="Times New Roman" w:hAnsi="Calibri" w:cs="Times New Roman"/>
+                <w:color w:val="000000"/>
+              </w:rPr>
+              <w:t xml:space="preserve">, </w:t>
+            </w:r>
+            <w:proofErr w:type="spellStart"/>
+            <w:r>
+              <w:rPr>
+                <w:rFonts w:ascii="Calibri" w:eastAsia="Times New Roman" w:hAnsi="Calibri" w:cs="Times New Roman"/>
+                <w:color w:val="000000"/>
+              </w:rPr>
+              <w:t>TeB</w:t>
+            </w:r>
+            <w:proofErr w:type="spellEnd"/>
           </w:p>
         </w:tc>
         <w:tc>
@@ -9323,6 +9842,7 @@
                 <w:color w:val="000000"/>
               </w:rPr>
             </w:pPr>
+            <w:proofErr w:type="spellStart"/>
             <w:r>
               <w:rPr>
                 <w:rFonts w:ascii="Calibri" w:eastAsia="Times New Roman" w:hAnsi="Calibri" w:cs="Times New Roman"/>
@@ -9330,6 +9850,7 @@
               </w:rPr>
               <w:t>TeB</w:t>
             </w:r>
+            <w:proofErr w:type="spellEnd"/>
           </w:p>
         </w:tc>
         <w:tc>
@@ -9402,6 +9923,7 @@
               </w:rPr>
               <w:t xml:space="preserve"> of </w:t>
             </w:r>
+            <w:proofErr w:type="spellStart"/>
             <w:r>
               <w:rPr>
                 <w:rFonts w:ascii="Calibri" w:eastAsia="Times New Roman" w:hAnsi="Calibri" w:cs="Times New Roman"/>
@@ -9423,6 +9945,7 @@
               </w:rPr>
               <w:t>max</w:t>
             </w:r>
+            <w:proofErr w:type="spellEnd"/>
           </w:p>
         </w:tc>
         <w:tc>
@@ -9447,6 +9970,7 @@
                 <w:szCs w:val="20"/>
               </w:rPr>
             </w:pPr>
+            <w:proofErr w:type="spellStart"/>
             <w:r>
               <w:rPr>
                 <w:rFonts w:ascii="Calibri" w:eastAsia="Times New Roman" w:hAnsi="Calibri" w:cs="Times New Roman"/>
@@ -9480,6 +10004,7 @@
               </w:rPr>
               <w:t>ETR</w:t>
             </w:r>
+            <w:proofErr w:type="spellEnd"/>
           </w:p>
         </w:tc>
         <w:tc>
@@ -9570,6 +10095,7 @@
                 <w:color w:val="000000"/>
               </w:rPr>
             </w:pPr>
+            <w:proofErr w:type="spellStart"/>
             <w:r>
               <w:rPr>
                 <w:rFonts w:ascii="Calibri" w:eastAsia="Times New Roman" w:hAnsi="Calibri" w:cs="Times New Roman"/>
@@ -9577,6 +10103,7 @@
               </w:rPr>
               <w:t>TrB</w:t>
             </w:r>
+            <w:proofErr w:type="spellEnd"/>
           </w:p>
         </w:tc>
         <w:tc>
@@ -9658,6 +10185,8 @@
                 <w:color w:val="000000"/>
               </w:rPr>
             </w:pPr>
+            <w:proofErr w:type="spellStart"/>
+            <w:proofErr w:type="gramStart"/>
             <w:r>
               <w:rPr>
                 <w:rFonts w:ascii="Calibri" w:eastAsia="Times New Roman" w:hAnsi="Calibri" w:cs="Times New Roman"/>
@@ -9681,6 +10210,7 @@
               </w:rPr>
               <w:t>max</w:t>
             </w:r>
+            <w:proofErr w:type="spellEnd"/>
             <w:r>
               <w:rPr>
                 <w:rFonts w:ascii="Calibri" w:eastAsia="Times New Roman" w:hAnsi="Calibri" w:cs="Times New Roman"/>
@@ -9688,7 +10218,18 @@
                 <w:iCs/>
                 <w:color w:val="000000"/>
               </w:rPr>
-              <w:t>(T</w:t>
+              <w:t>(</w:t>
+            </w:r>
+            <w:proofErr w:type="spellStart"/>
+            <w:proofErr w:type="gramEnd"/>
+            <w:r>
+              <w:rPr>
+                <w:rFonts w:ascii="Calibri" w:eastAsia="Times New Roman" w:hAnsi="Calibri" w:cs="Times New Roman"/>
+                <w:i/>
+                <w:iCs/>
+                <w:color w:val="000000"/>
+              </w:rPr>
+              <w:t>T</w:t>
             </w:r>
             <w:r>
               <w:rPr>
@@ -9702,6 +10243,7 @@
               </w:rPr>
               <w:t>opt</w:t>
             </w:r>
+            <w:proofErr w:type="spellEnd"/>
             <w:r>
               <w:rPr>
                 <w:rFonts w:ascii="Calibri" w:eastAsia="Times New Roman" w:hAnsi="Calibri" w:cs="Times New Roman"/>
@@ -9849,6 +10391,7 @@
                 <w:color w:val="000000"/>
               </w:rPr>
             </w:pPr>
+            <w:proofErr w:type="spellStart"/>
             <w:r>
               <w:rPr>
                 <w:rFonts w:ascii="Calibri" w:eastAsia="Times New Roman" w:hAnsi="Calibri" w:cs="Times New Roman"/>
@@ -9856,6 +10399,7 @@
               </w:rPr>
               <w:t>TrB</w:t>
             </w:r>
+            <w:proofErr w:type="spellEnd"/>
           </w:p>
         </w:tc>
         <w:tc>
@@ -10056,6 +10600,7 @@
                 <w:color w:val="000000"/>
               </w:rPr>
             </w:pPr>
+            <w:proofErr w:type="spellStart"/>
             <w:r>
               <w:rPr>
                 <w:rFonts w:ascii="Calibri" w:eastAsia="Times New Roman" w:hAnsi="Calibri" w:cs="Times New Roman"/>
@@ -10063,6 +10608,7 @@
               </w:rPr>
               <w:t>TrS</w:t>
             </w:r>
+            <w:proofErr w:type="spellEnd"/>
           </w:p>
         </w:tc>
         <w:tc>
@@ -10221,13 +10767,31 @@
                 <w:color w:val="000000"/>
               </w:rPr>
             </w:pPr>
-            <w:r>
-              <w:rPr>
-                <w:rFonts w:ascii="Calibri" w:eastAsia="Times New Roman" w:hAnsi="Calibri" w:cs="Times New Roman"/>
-                <w:color w:val="000000"/>
-              </w:rPr>
-              <w:t>TrB, TeB</w:t>
-            </w:r>
+            <w:proofErr w:type="spellStart"/>
+            <w:r>
+              <w:rPr>
+                <w:rFonts w:ascii="Calibri" w:eastAsia="Times New Roman" w:hAnsi="Calibri" w:cs="Times New Roman"/>
+                <w:color w:val="000000"/>
+              </w:rPr>
+              <w:t>TrB</w:t>
+            </w:r>
+            <w:proofErr w:type="spellEnd"/>
+            <w:r>
+              <w:rPr>
+                <w:rFonts w:ascii="Calibri" w:eastAsia="Times New Roman" w:hAnsi="Calibri" w:cs="Times New Roman"/>
+                <w:color w:val="000000"/>
+              </w:rPr>
+              <w:t xml:space="preserve">, </w:t>
+            </w:r>
+            <w:proofErr w:type="spellStart"/>
+            <w:r>
+              <w:rPr>
+                <w:rFonts w:ascii="Calibri" w:eastAsia="Times New Roman" w:hAnsi="Calibri" w:cs="Times New Roman"/>
+                <w:color w:val="000000"/>
+              </w:rPr>
+              <w:t>TeB</w:t>
+            </w:r>
+            <w:proofErr w:type="spellEnd"/>
           </w:p>
         </w:tc>
         <w:tc>
@@ -10326,6 +10890,7 @@
                 <w:szCs w:val="24"/>
               </w:rPr>
             </w:pPr>
+            <w:proofErr w:type="spellStart"/>
             <w:r>
               <w:rPr>
                 <w:rFonts w:ascii="Calibri" w:eastAsia="Times New Roman" w:hAnsi="Calibri" w:cs="Times New Roman"/>
@@ -10347,6 +10912,7 @@
               </w:rPr>
               <w:t>crit</w:t>
             </w:r>
+            <w:proofErr w:type="spellEnd"/>
           </w:p>
         </w:tc>
         <w:tc>
@@ -10427,13 +10993,31 @@
                 <w:color w:val="000000"/>
               </w:rPr>
             </w:pPr>
-            <w:r>
-              <w:rPr>
-                <w:rFonts w:ascii="Calibri" w:eastAsia="Times New Roman" w:hAnsi="Calibri" w:cs="Times New Roman"/>
-                <w:color w:val="000000"/>
-              </w:rPr>
-              <w:t>TrB, TeB</w:t>
-            </w:r>
+            <w:proofErr w:type="spellStart"/>
+            <w:r>
+              <w:rPr>
+                <w:rFonts w:ascii="Calibri" w:eastAsia="Times New Roman" w:hAnsi="Calibri" w:cs="Times New Roman"/>
+                <w:color w:val="000000"/>
+              </w:rPr>
+              <w:t>TrB</w:t>
+            </w:r>
+            <w:proofErr w:type="spellEnd"/>
+            <w:r>
+              <w:rPr>
+                <w:rFonts w:ascii="Calibri" w:eastAsia="Times New Roman" w:hAnsi="Calibri" w:cs="Times New Roman"/>
+                <w:color w:val="000000"/>
+              </w:rPr>
+              <w:t xml:space="preserve">, </w:t>
+            </w:r>
+            <w:proofErr w:type="spellStart"/>
+            <w:r>
+              <w:rPr>
+                <w:rFonts w:ascii="Calibri" w:eastAsia="Times New Roman" w:hAnsi="Calibri" w:cs="Times New Roman"/>
+                <w:color w:val="000000"/>
+              </w:rPr>
+              <w:t>TeB</w:t>
+            </w:r>
+            <w:proofErr w:type="spellEnd"/>
           </w:p>
         </w:tc>
         <w:tc>
@@ -10539,6 +11123,7 @@
                 <w:szCs w:val="20"/>
               </w:rPr>
             </w:pPr>
+            <w:proofErr w:type="spellStart"/>
             <w:r>
               <w:rPr>
                 <w:rFonts w:ascii="Calibri" w:eastAsia="Times New Roman" w:hAnsi="Calibri" w:cs="Times New Roman"/>
@@ -10560,6 +11145,7 @@
               </w:rPr>
               <w:t>max</w:t>
             </w:r>
+            <w:proofErr w:type="spellEnd"/>
           </w:p>
         </w:tc>
         <w:tc>
@@ -10648,6 +11234,7 @@
                 <w:color w:val="000000"/>
               </w:rPr>
             </w:pPr>
+            <w:proofErr w:type="spellStart"/>
             <w:r>
               <w:rPr>
                 <w:rFonts w:ascii="Calibri" w:eastAsia="Times New Roman" w:hAnsi="Calibri" w:cs="Times New Roman"/>
@@ -10655,6 +11242,7 @@
               </w:rPr>
               <w:t>TrB</w:t>
             </w:r>
+            <w:proofErr w:type="spellEnd"/>
           </w:p>
         </w:tc>
         <w:tc>
@@ -10815,6 +11403,7 @@
                 <w:color w:val="000000"/>
               </w:rPr>
             </w:pPr>
+            <w:proofErr w:type="spellStart"/>
             <w:r>
               <w:rPr>
                 <w:rFonts w:ascii="Calibri" w:eastAsia="Times New Roman" w:hAnsi="Calibri" w:cs="Times New Roman"/>
@@ -10822,6 +11411,7 @@
               </w:rPr>
               <w:t>TrB</w:t>
             </w:r>
+            <w:proofErr w:type="spellEnd"/>
           </w:p>
         </w:tc>
         <w:tc>
@@ -11245,6 +11835,7 @@
                 <w:color w:val="000000"/>
               </w:rPr>
             </w:pPr>
+            <w:proofErr w:type="spellStart"/>
             <w:r>
               <w:rPr>
                 <w:rFonts w:ascii="Calibri" w:eastAsia="Times New Roman" w:hAnsi="Calibri" w:cs="Times New Roman"/>
@@ -11252,6 +11843,7 @@
               </w:rPr>
               <w:t>TrB</w:t>
             </w:r>
+            <w:proofErr w:type="spellEnd"/>
             <w:r>
               <w:rPr>
                 <w:rFonts w:ascii="Calibri" w:eastAsia="Times New Roman" w:hAnsi="Calibri" w:cs="Times New Roman"/>
@@ -11264,8 +11856,25 @@
                 <w:rFonts w:ascii="Calibri" w:eastAsia="Times New Roman" w:hAnsi="Calibri" w:cs="Times New Roman"/>
                 <w:color w:val="000000"/>
               </w:rPr>
-              <w:t xml:space="preserve"> TeB, </w:t>
-            </w:r>
+              <w:t xml:space="preserve"> </w:t>
+            </w:r>
+            <w:proofErr w:type="spellStart"/>
+            <w:r>
+              <w:rPr>
+                <w:rFonts w:ascii="Calibri" w:eastAsia="Times New Roman" w:hAnsi="Calibri" w:cs="Times New Roman"/>
+                <w:color w:val="000000"/>
+              </w:rPr>
+              <w:t>TeB</w:t>
+            </w:r>
+            <w:proofErr w:type="spellEnd"/>
+            <w:r>
+              <w:rPr>
+                <w:rFonts w:ascii="Calibri" w:eastAsia="Times New Roman" w:hAnsi="Calibri" w:cs="Times New Roman"/>
+                <w:color w:val="000000"/>
+              </w:rPr>
+              <w:t xml:space="preserve">, </w:t>
+            </w:r>
+            <w:proofErr w:type="spellStart"/>
             <w:r>
               <w:rPr>
                 <w:rFonts w:ascii="Calibri" w:eastAsia="Times New Roman" w:hAnsi="Calibri" w:cs="Times New Roman"/>
@@ -11280,6 +11889,7 @@
               </w:rPr>
               <w:t>N</w:t>
             </w:r>
+            <w:proofErr w:type="spellEnd"/>
           </w:p>
         </w:tc>
         <w:tc>
@@ -11529,6 +12139,7 @@
                 <w:color w:val="000000"/>
               </w:rPr>
             </w:pPr>
+            <w:proofErr w:type="spellStart"/>
             <w:r>
               <w:rPr>
                 <w:rFonts w:ascii="Calibri" w:eastAsia="Times New Roman" w:hAnsi="Calibri" w:cs="Times New Roman"/>
@@ -11536,6 +12147,7 @@
               </w:rPr>
               <w:t>TrB</w:t>
             </w:r>
+            <w:proofErr w:type="spellEnd"/>
             <w:r>
               <w:rPr>
                 <w:rFonts w:ascii="Calibri" w:eastAsia="Times New Roman" w:hAnsi="Calibri" w:cs="Times New Roman"/>
@@ -11548,8 +12160,25 @@
                 <w:rFonts w:ascii="Calibri" w:eastAsia="Times New Roman" w:hAnsi="Calibri" w:cs="Times New Roman"/>
                 <w:color w:val="000000"/>
               </w:rPr>
-              <w:t xml:space="preserve"> TeB, </w:t>
-            </w:r>
+              <w:t xml:space="preserve"> </w:t>
+            </w:r>
+            <w:proofErr w:type="spellStart"/>
+            <w:r>
+              <w:rPr>
+                <w:rFonts w:ascii="Calibri" w:eastAsia="Times New Roman" w:hAnsi="Calibri" w:cs="Times New Roman"/>
+                <w:color w:val="000000"/>
+              </w:rPr>
+              <w:t>TeB</w:t>
+            </w:r>
+            <w:proofErr w:type="spellEnd"/>
+            <w:r>
+              <w:rPr>
+                <w:rFonts w:ascii="Calibri" w:eastAsia="Times New Roman" w:hAnsi="Calibri" w:cs="Times New Roman"/>
+                <w:color w:val="000000"/>
+              </w:rPr>
+              <w:t xml:space="preserve">, </w:t>
+            </w:r>
+            <w:proofErr w:type="spellStart"/>
             <w:r>
               <w:rPr>
                 <w:rFonts w:ascii="Calibri" w:eastAsia="Times New Roman" w:hAnsi="Calibri" w:cs="Times New Roman"/>
@@ -11564,6 +12193,7 @@
               </w:rPr>
               <w:t>N</w:t>
             </w:r>
+            <w:proofErr w:type="spellEnd"/>
           </w:p>
         </w:tc>
         <w:tc>
@@ -11740,6 +12370,7 @@
                 <w:color w:val="000000"/>
               </w:rPr>
             </w:pPr>
+            <w:proofErr w:type="spellStart"/>
             <w:r>
               <w:rPr>
                 <w:rFonts w:ascii="Calibri" w:eastAsia="Times New Roman" w:hAnsi="Calibri" w:cs="Times New Roman"/>
@@ -11747,13 +12378,23 @@
               </w:rPr>
               <w:t>TrB</w:t>
             </w:r>
-            <w:r>
-              <w:rPr>
-                <w:rFonts w:ascii="Calibri" w:eastAsia="Times New Roman" w:hAnsi="Calibri" w:cs="Times New Roman"/>
-                <w:color w:val="000000"/>
-              </w:rPr>
-              <w:t>, TeN</w:t>
-            </w:r>
+            <w:proofErr w:type="spellEnd"/>
+            <w:r>
+              <w:rPr>
+                <w:rFonts w:ascii="Calibri" w:eastAsia="Times New Roman" w:hAnsi="Calibri" w:cs="Times New Roman"/>
+                <w:color w:val="000000"/>
+              </w:rPr>
+              <w:t xml:space="preserve">, </w:t>
+            </w:r>
+            <w:proofErr w:type="spellStart"/>
+            <w:r>
+              <w:rPr>
+                <w:rFonts w:ascii="Calibri" w:eastAsia="Times New Roman" w:hAnsi="Calibri" w:cs="Times New Roman"/>
+                <w:color w:val="000000"/>
+              </w:rPr>
+              <w:t>TeN</w:t>
+            </w:r>
+            <w:proofErr w:type="spellEnd"/>
           </w:p>
         </w:tc>
         <w:tc>
@@ -11848,6 +12489,7 @@
                 <w:color w:val="000000"/>
               </w:rPr>
             </w:pPr>
+            <w:proofErr w:type="spellStart"/>
             <w:r>
               <w:rPr>
                 <w:rFonts w:ascii="Calibri" w:eastAsia="Times New Roman" w:hAnsi="Calibri" w:cs="Times New Roman"/>
@@ -11869,6 +12511,7 @@
               </w:rPr>
               <w:t>dark</w:t>
             </w:r>
+            <w:proofErr w:type="spellEnd"/>
           </w:p>
         </w:tc>
         <w:tc>
@@ -11986,20 +12629,47 @@
                 <w:color w:val="000000"/>
               </w:rPr>
             </w:pPr>
-            <w:r>
-              <w:rPr>
-                <w:rFonts w:ascii="Calibri" w:eastAsia="Times New Roman" w:hAnsi="Calibri" w:cs="Times New Roman"/>
-                <w:color w:val="000000"/>
-              </w:rPr>
-              <w:t>TrB, TeB</w:t>
-            </w:r>
-            <w:r>
-              <w:rPr>
-                <w:rFonts w:ascii="Calibri" w:eastAsia="Times New Roman" w:hAnsi="Calibri" w:cs="Times New Roman"/>
-                <w:color w:val="000000"/>
-              </w:rPr>
-              <w:t>, BoN</w:t>
-            </w:r>
+            <w:proofErr w:type="spellStart"/>
+            <w:r>
+              <w:rPr>
+                <w:rFonts w:ascii="Calibri" w:eastAsia="Times New Roman" w:hAnsi="Calibri" w:cs="Times New Roman"/>
+                <w:color w:val="000000"/>
+              </w:rPr>
+              <w:t>TrB</w:t>
+            </w:r>
+            <w:proofErr w:type="spellEnd"/>
+            <w:r>
+              <w:rPr>
+                <w:rFonts w:ascii="Calibri" w:eastAsia="Times New Roman" w:hAnsi="Calibri" w:cs="Times New Roman"/>
+                <w:color w:val="000000"/>
+              </w:rPr>
+              <w:t xml:space="preserve">, </w:t>
+            </w:r>
+            <w:proofErr w:type="spellStart"/>
+            <w:r>
+              <w:rPr>
+                <w:rFonts w:ascii="Calibri" w:eastAsia="Times New Roman" w:hAnsi="Calibri" w:cs="Times New Roman"/>
+                <w:color w:val="000000"/>
+              </w:rPr>
+              <w:t>TeB</w:t>
+            </w:r>
+            <w:proofErr w:type="spellEnd"/>
+            <w:r>
+              <w:rPr>
+                <w:rFonts w:ascii="Calibri" w:eastAsia="Times New Roman" w:hAnsi="Calibri" w:cs="Times New Roman"/>
+                <w:color w:val="000000"/>
+              </w:rPr>
+              <w:t xml:space="preserve">, </w:t>
+            </w:r>
+            <w:proofErr w:type="spellStart"/>
+            <w:r>
+              <w:rPr>
+                <w:rFonts w:ascii="Calibri" w:eastAsia="Times New Roman" w:hAnsi="Calibri" w:cs="Times New Roman"/>
+                <w:color w:val="000000"/>
+              </w:rPr>
+              <w:t>BoN</w:t>
+            </w:r>
+            <w:proofErr w:type="spellEnd"/>
           </w:p>
         </w:tc>
         <w:tc>
@@ -12208,13 +12878,39 @@
                 <w:color w:val="000000"/>
               </w:rPr>
             </w:pPr>
-            <w:r>
-              <w:rPr>
-                <w:rFonts w:ascii="Calibri" w:eastAsia="Times New Roman" w:hAnsi="Calibri" w:cs="Times New Roman"/>
-                <w:color w:val="000000"/>
-              </w:rPr>
-              <w:t xml:space="preserve">TrB, TeB, </w:t>
-            </w:r>
+            <w:proofErr w:type="spellStart"/>
+            <w:r>
+              <w:rPr>
+                <w:rFonts w:ascii="Calibri" w:eastAsia="Times New Roman" w:hAnsi="Calibri" w:cs="Times New Roman"/>
+                <w:color w:val="000000"/>
+              </w:rPr>
+              <w:t>TrB</w:t>
+            </w:r>
+            <w:proofErr w:type="spellEnd"/>
+            <w:r>
+              <w:rPr>
+                <w:rFonts w:ascii="Calibri" w:eastAsia="Times New Roman" w:hAnsi="Calibri" w:cs="Times New Roman"/>
+                <w:color w:val="000000"/>
+              </w:rPr>
+              <w:t xml:space="preserve">, </w:t>
+            </w:r>
+            <w:proofErr w:type="spellStart"/>
+            <w:r>
+              <w:rPr>
+                <w:rFonts w:ascii="Calibri" w:eastAsia="Times New Roman" w:hAnsi="Calibri" w:cs="Times New Roman"/>
+                <w:color w:val="000000"/>
+              </w:rPr>
+              <w:t>TeB</w:t>
+            </w:r>
+            <w:proofErr w:type="spellEnd"/>
+            <w:r>
+              <w:rPr>
+                <w:rFonts w:ascii="Calibri" w:eastAsia="Times New Roman" w:hAnsi="Calibri" w:cs="Times New Roman"/>
+                <w:color w:val="000000"/>
+              </w:rPr>
+              <w:t xml:space="preserve">, </w:t>
+            </w:r>
+            <w:proofErr w:type="spellStart"/>
             <w:r>
               <w:rPr>
                 <w:rFonts w:ascii="Calibri" w:eastAsia="Times New Roman" w:hAnsi="Calibri" w:cs="Times New Roman"/>
@@ -12229,13 +12925,23 @@
               </w:rPr>
               <w:t>N</w:t>
             </w:r>
-            <w:r>
-              <w:rPr>
-                <w:rFonts w:ascii="Calibri" w:eastAsia="Times New Roman" w:hAnsi="Calibri" w:cs="Times New Roman"/>
-                <w:color w:val="000000"/>
-              </w:rPr>
-              <w:t>, BoN</w:t>
-            </w:r>
+            <w:proofErr w:type="spellEnd"/>
+            <w:r>
+              <w:rPr>
+                <w:rFonts w:ascii="Calibri" w:eastAsia="Times New Roman" w:hAnsi="Calibri" w:cs="Times New Roman"/>
+                <w:color w:val="000000"/>
+              </w:rPr>
+              <w:t xml:space="preserve">, </w:t>
+            </w:r>
+            <w:proofErr w:type="spellStart"/>
+            <w:r>
+              <w:rPr>
+                <w:rFonts w:ascii="Calibri" w:eastAsia="Times New Roman" w:hAnsi="Calibri" w:cs="Times New Roman"/>
+                <w:color w:val="000000"/>
+              </w:rPr>
+              <w:t>BoN</w:t>
+            </w:r>
+            <w:proofErr w:type="spellEnd"/>
           </w:p>
         </w:tc>
         <w:tc>
@@ -12503,6 +13209,7 @@
                 <w:szCs w:val="20"/>
               </w:rPr>
             </w:pPr>
+            <w:proofErr w:type="spellStart"/>
             <w:r>
               <w:rPr>
                 <w:rFonts w:ascii="Calibri" w:eastAsia="Times New Roman" w:hAnsi="Calibri" w:cs="Times New Roman"/>
@@ -12510,6 +13217,7 @@
               </w:rPr>
               <w:t>TrB</w:t>
             </w:r>
+            <w:proofErr w:type="spellEnd"/>
           </w:p>
         </w:tc>
         <w:tc>
@@ -12692,6 +13400,7 @@
                 <w:color w:val="000000"/>
               </w:rPr>
             </w:pPr>
+            <w:proofErr w:type="spellStart"/>
             <w:r>
               <w:rPr>
                 <w:rFonts w:ascii="Calibri" w:eastAsia="Times New Roman" w:hAnsi="Calibri" w:cs="Times New Roman"/>
@@ -12699,6 +13408,7 @@
               </w:rPr>
               <w:t>TrB</w:t>
             </w:r>
+            <w:proofErr w:type="spellEnd"/>
           </w:p>
         </w:tc>
         <w:tc>
@@ -12771,6 +13481,7 @@
                 <w:color w:val="000000"/>
               </w:rPr>
             </w:pPr>
+            <w:proofErr w:type="spellStart"/>
             <w:r>
               <w:rPr>
                 <w:rFonts w:ascii="Calibri" w:eastAsia="Times New Roman" w:hAnsi="Calibri" w:cs="Times New Roman"/>
@@ -12792,6 +13503,7 @@
               </w:rPr>
               <w:t>dark</w:t>
             </w:r>
+            <w:proofErr w:type="spellEnd"/>
             <w:r>
               <w:rPr>
                 <w:rFonts w:ascii="Calibri" w:eastAsia="Times New Roman" w:hAnsi="Calibri" w:cs="Times New Roman"/>
@@ -12838,6 +13550,7 @@
                 <w:color w:val="000000"/>
               </w:rPr>
             </w:pPr>
+            <w:proofErr w:type="spellStart"/>
             <w:r>
               <w:rPr>
                 <w:rFonts w:ascii="Calibri" w:eastAsia="Times New Roman" w:hAnsi="Calibri" w:cs="Times New Roman"/>
@@ -12857,7 +13570,20 @@
                 <w:szCs w:val="24"/>
                 <w:vertAlign w:val="subscript"/>
               </w:rPr>
-              <w:t xml:space="preserve">dark </w:t>
+              <w:t>dark</w:t>
+            </w:r>
+            <w:proofErr w:type="spellEnd"/>
+            <w:r>
+              <w:rPr>
+                <w:rFonts w:ascii="Calibri" w:eastAsia="Times New Roman" w:hAnsi="Calibri" w:cs="Times New Roman"/>
+                <w:i/>
+                <w:iCs/>
+                <w:color w:val="000000"/>
+                <w:sz w:val="24"/>
+                <w:szCs w:val="24"/>
+                <w:vertAlign w:val="subscript"/>
+              </w:rPr>
+              <w:t xml:space="preserve"> </w:t>
             </w:r>
             <w:r>
               <w:rPr>
@@ -12995,13 +13721,39 @@
                 <w:color w:val="000000"/>
               </w:rPr>
             </w:pPr>
-            <w:r>
-              <w:rPr>
-                <w:rFonts w:ascii="Calibri" w:eastAsia="Times New Roman" w:hAnsi="Calibri" w:cs="Times New Roman"/>
-                <w:color w:val="000000"/>
-              </w:rPr>
-              <w:t xml:space="preserve">TrB, TeB, </w:t>
-            </w:r>
+            <w:proofErr w:type="spellStart"/>
+            <w:r>
+              <w:rPr>
+                <w:rFonts w:ascii="Calibri" w:eastAsia="Times New Roman" w:hAnsi="Calibri" w:cs="Times New Roman"/>
+                <w:color w:val="000000"/>
+              </w:rPr>
+              <w:t>TrB</w:t>
+            </w:r>
+            <w:proofErr w:type="spellEnd"/>
+            <w:r>
+              <w:rPr>
+                <w:rFonts w:ascii="Calibri" w:eastAsia="Times New Roman" w:hAnsi="Calibri" w:cs="Times New Roman"/>
+                <w:color w:val="000000"/>
+              </w:rPr>
+              <w:t xml:space="preserve">, </w:t>
+            </w:r>
+            <w:proofErr w:type="spellStart"/>
+            <w:r>
+              <w:rPr>
+                <w:rFonts w:ascii="Calibri" w:eastAsia="Times New Roman" w:hAnsi="Calibri" w:cs="Times New Roman"/>
+                <w:color w:val="000000"/>
+              </w:rPr>
+              <w:t>TeB</w:t>
+            </w:r>
+            <w:proofErr w:type="spellEnd"/>
+            <w:r>
+              <w:rPr>
+                <w:rFonts w:ascii="Calibri" w:eastAsia="Times New Roman" w:hAnsi="Calibri" w:cs="Times New Roman"/>
+                <w:color w:val="000000"/>
+              </w:rPr>
+              <w:t xml:space="preserve">, </w:t>
+            </w:r>
+            <w:proofErr w:type="spellStart"/>
             <w:r>
               <w:rPr>
                 <w:rFonts w:ascii="Calibri" w:eastAsia="Times New Roman" w:hAnsi="Calibri" w:cs="Times New Roman"/>
@@ -13016,6 +13768,7 @@
               </w:rPr>
               <w:t>N</w:t>
             </w:r>
+            <w:proofErr w:type="spellEnd"/>
           </w:p>
         </w:tc>
         <w:tc>
@@ -13275,13 +14028,39 @@
                 <w:color w:val="000000"/>
               </w:rPr>
             </w:pPr>
-            <w:r>
-              <w:rPr>
-                <w:rFonts w:ascii="Calibri" w:eastAsia="Times New Roman" w:hAnsi="Calibri" w:cs="Times New Roman"/>
-                <w:color w:val="000000"/>
-              </w:rPr>
-              <w:t xml:space="preserve">TrB, TeB, </w:t>
-            </w:r>
+            <w:proofErr w:type="spellStart"/>
+            <w:r>
+              <w:rPr>
+                <w:rFonts w:ascii="Calibri" w:eastAsia="Times New Roman" w:hAnsi="Calibri" w:cs="Times New Roman"/>
+                <w:color w:val="000000"/>
+              </w:rPr>
+              <w:t>TrB</w:t>
+            </w:r>
+            <w:proofErr w:type="spellEnd"/>
+            <w:r>
+              <w:rPr>
+                <w:rFonts w:ascii="Calibri" w:eastAsia="Times New Roman" w:hAnsi="Calibri" w:cs="Times New Roman"/>
+                <w:color w:val="000000"/>
+              </w:rPr>
+              <w:t xml:space="preserve">, </w:t>
+            </w:r>
+            <w:proofErr w:type="spellStart"/>
+            <w:r>
+              <w:rPr>
+                <w:rFonts w:ascii="Calibri" w:eastAsia="Times New Roman" w:hAnsi="Calibri" w:cs="Times New Roman"/>
+                <w:color w:val="000000"/>
+              </w:rPr>
+              <w:t>TeB</w:t>
+            </w:r>
+            <w:proofErr w:type="spellEnd"/>
+            <w:r>
+              <w:rPr>
+                <w:rFonts w:ascii="Calibri" w:eastAsia="Times New Roman" w:hAnsi="Calibri" w:cs="Times New Roman"/>
+                <w:color w:val="000000"/>
+              </w:rPr>
+              <w:t xml:space="preserve">, </w:t>
+            </w:r>
+            <w:proofErr w:type="spellStart"/>
             <w:r>
               <w:rPr>
                 <w:rFonts w:ascii="Calibri" w:eastAsia="Times New Roman" w:hAnsi="Calibri" w:cs="Times New Roman"/>
@@ -13296,6 +14075,7 @@
               </w:rPr>
               <w:t>N</w:t>
             </w:r>
+            <w:proofErr w:type="spellEnd"/>
           </w:p>
         </w:tc>
         <w:tc>
@@ -13513,6 +14293,8 @@
                 <w:color w:val="000000"/>
               </w:rPr>
             </w:pPr>
+            <w:proofErr w:type="spellStart"/>
+            <w:proofErr w:type="gramStart"/>
             <w:r>
               <w:rPr>
                 <w:rFonts w:ascii="Calibri" w:eastAsia="Times New Roman" w:hAnsi="Calibri" w:cs="Times New Roman"/>
@@ -13527,6 +14309,8 @@
               </w:rPr>
               <w:t>TeN</w:t>
             </w:r>
+            <w:proofErr w:type="spellEnd"/>
+            <w:proofErr w:type="gramEnd"/>
           </w:p>
         </w:tc>
         <w:tc>
@@ -13750,6 +14534,7 @@
                 <w:color w:val="000000"/>
               </w:rPr>
             </w:pPr>
+            <w:proofErr w:type="spellStart"/>
             <w:r>
               <w:rPr>
                 <w:rFonts w:ascii="Calibri" w:eastAsia="Times New Roman" w:hAnsi="Calibri" w:cs="Times New Roman"/>
@@ -13757,6 +14542,7 @@
               </w:rPr>
               <w:t>TrB</w:t>
             </w:r>
+            <w:proofErr w:type="spellEnd"/>
             <w:r>
               <w:rPr>
                 <w:rFonts w:ascii="Calibri" w:eastAsia="Times New Roman" w:hAnsi="Calibri" w:cs="Times New Roman"/>
@@ -13764,6 +14550,7 @@
               </w:rPr>
               <w:t xml:space="preserve">, </w:t>
             </w:r>
+            <w:proofErr w:type="spellStart"/>
             <w:r>
               <w:rPr>
                 <w:rFonts w:ascii="Calibri" w:eastAsia="Times New Roman" w:hAnsi="Calibri" w:cs="Times New Roman"/>
@@ -13771,6 +14558,7 @@
               </w:rPr>
               <w:t>TeB</w:t>
             </w:r>
+            <w:proofErr w:type="spellEnd"/>
           </w:p>
         </w:tc>
         <w:tc>
@@ -13864,6 +14652,7 @@
               </w:rPr>
               <w:t xml:space="preserve">temperature sensitivity of </w:t>
             </w:r>
+            <w:proofErr w:type="spellStart"/>
             <w:r>
               <w:rPr>
                 <w:rFonts w:ascii="Calibri" w:eastAsia="Times New Roman" w:hAnsi="Calibri" w:cs="Times New Roman"/>
@@ -13885,6 +14674,7 @@
               </w:rPr>
               <w:t>dark</w:t>
             </w:r>
+            <w:proofErr w:type="spellEnd"/>
           </w:p>
         </w:tc>
         <w:tc>
@@ -14031,20 +14821,54 @@
                 <w:color w:val="000000"/>
               </w:rPr>
             </w:pPr>
-            <w:r>
-              <w:rPr>
-                <w:rFonts w:ascii="Calibri" w:eastAsia="Times New Roman" w:hAnsi="Calibri" w:cs="Times New Roman"/>
-                <w:color w:val="000000"/>
-              </w:rPr>
-              <w:t>TrB, TeB,</w:t>
-            </w:r>
-            <w:r>
-              <w:rPr>
-                <w:rFonts w:ascii="Calibri" w:eastAsia="Times New Roman" w:hAnsi="Calibri" w:cs="Times New Roman"/>
-                <w:color w:val="000000"/>
-              </w:rPr>
-              <w:t xml:space="preserve"> TeN</w:t>
-            </w:r>
+            <w:proofErr w:type="spellStart"/>
+            <w:r>
+              <w:rPr>
+                <w:rFonts w:ascii="Calibri" w:eastAsia="Times New Roman" w:hAnsi="Calibri" w:cs="Times New Roman"/>
+                <w:color w:val="000000"/>
+              </w:rPr>
+              <w:t>TrB</w:t>
+            </w:r>
+            <w:proofErr w:type="spellEnd"/>
+            <w:r>
+              <w:rPr>
+                <w:rFonts w:ascii="Calibri" w:eastAsia="Times New Roman" w:hAnsi="Calibri" w:cs="Times New Roman"/>
+                <w:color w:val="000000"/>
+              </w:rPr>
+              <w:t xml:space="preserve">, </w:t>
+            </w:r>
+            <w:proofErr w:type="spellStart"/>
+            <w:r>
+              <w:rPr>
+                <w:rFonts w:ascii="Calibri" w:eastAsia="Times New Roman" w:hAnsi="Calibri" w:cs="Times New Roman"/>
+                <w:color w:val="000000"/>
+              </w:rPr>
+              <w:t>TeB</w:t>
+            </w:r>
+            <w:proofErr w:type="spellEnd"/>
+            <w:r>
+              <w:rPr>
+                <w:rFonts w:ascii="Calibri" w:eastAsia="Times New Roman" w:hAnsi="Calibri" w:cs="Times New Roman"/>
+                <w:color w:val="000000"/>
+              </w:rPr>
+              <w:t>,</w:t>
+            </w:r>
+            <w:r>
+              <w:rPr>
+                <w:rFonts w:ascii="Calibri" w:eastAsia="Times New Roman" w:hAnsi="Calibri" w:cs="Times New Roman"/>
+                <w:color w:val="000000"/>
+              </w:rPr>
+              <w:t xml:space="preserve"> </w:t>
+            </w:r>
+            <w:proofErr w:type="spellStart"/>
+            <w:r>
+              <w:rPr>
+                <w:rFonts w:ascii="Calibri" w:eastAsia="Times New Roman" w:hAnsi="Calibri" w:cs="Times New Roman"/>
+                <w:color w:val="000000"/>
+              </w:rPr>
+              <w:t>TeN</w:t>
+            </w:r>
+            <w:proofErr w:type="spellEnd"/>
           </w:p>
         </w:tc>
         <w:tc>
@@ -14270,13 +15094,23 @@
                 <w:color w:val="000000"/>
               </w:rPr>
             </w:pPr>
-            <w:r>
-              <w:rPr>
-                <w:rFonts w:ascii="Calibri" w:eastAsia="Times New Roman" w:hAnsi="Calibri" w:cs="Times New Roman"/>
-                <w:color w:val="000000"/>
-              </w:rPr>
-              <w:t xml:space="preserve">TeB, </w:t>
-            </w:r>
+            <w:proofErr w:type="spellStart"/>
+            <w:r>
+              <w:rPr>
+                <w:rFonts w:ascii="Calibri" w:eastAsia="Times New Roman" w:hAnsi="Calibri" w:cs="Times New Roman"/>
+                <w:color w:val="000000"/>
+              </w:rPr>
+              <w:t>TeB</w:t>
+            </w:r>
+            <w:proofErr w:type="spellEnd"/>
+            <w:r>
+              <w:rPr>
+                <w:rFonts w:ascii="Calibri" w:eastAsia="Times New Roman" w:hAnsi="Calibri" w:cs="Times New Roman"/>
+                <w:color w:val="000000"/>
+              </w:rPr>
+              <w:t xml:space="preserve">, </w:t>
+            </w:r>
+            <w:proofErr w:type="spellStart"/>
             <w:r>
               <w:rPr>
                 <w:rFonts w:ascii="Calibri" w:eastAsia="Times New Roman" w:hAnsi="Calibri" w:cs="Times New Roman"/>
@@ -14284,6 +15118,7 @@
               </w:rPr>
               <w:t>TeN</w:t>
             </w:r>
+            <w:proofErr w:type="spellEnd"/>
           </w:p>
         </w:tc>
         <w:tc>
@@ -14478,13 +15313,39 @@
                 <w:color w:val="000000"/>
               </w:rPr>
             </w:pPr>
-            <w:r>
-              <w:rPr>
-                <w:rFonts w:ascii="Calibri" w:eastAsia="Times New Roman" w:hAnsi="Calibri" w:cs="Times New Roman"/>
-                <w:color w:val="000000"/>
-              </w:rPr>
-              <w:t xml:space="preserve">TrB, TeB, </w:t>
-            </w:r>
+            <w:proofErr w:type="spellStart"/>
+            <w:r>
+              <w:rPr>
+                <w:rFonts w:ascii="Calibri" w:eastAsia="Times New Roman" w:hAnsi="Calibri" w:cs="Times New Roman"/>
+                <w:color w:val="000000"/>
+              </w:rPr>
+              <w:t>TrB</w:t>
+            </w:r>
+            <w:proofErr w:type="spellEnd"/>
+            <w:r>
+              <w:rPr>
+                <w:rFonts w:ascii="Calibri" w:eastAsia="Times New Roman" w:hAnsi="Calibri" w:cs="Times New Roman"/>
+                <w:color w:val="000000"/>
+              </w:rPr>
+              <w:t xml:space="preserve">, </w:t>
+            </w:r>
+            <w:proofErr w:type="spellStart"/>
+            <w:r>
+              <w:rPr>
+                <w:rFonts w:ascii="Calibri" w:eastAsia="Times New Roman" w:hAnsi="Calibri" w:cs="Times New Roman"/>
+                <w:color w:val="000000"/>
+              </w:rPr>
+              <w:t>TeB</w:t>
+            </w:r>
+            <w:proofErr w:type="spellEnd"/>
+            <w:r>
+              <w:rPr>
+                <w:rFonts w:ascii="Calibri" w:eastAsia="Times New Roman" w:hAnsi="Calibri" w:cs="Times New Roman"/>
+                <w:color w:val="000000"/>
+              </w:rPr>
+              <w:t xml:space="preserve">, </w:t>
+            </w:r>
+            <w:proofErr w:type="spellStart"/>
             <w:r>
               <w:rPr>
                 <w:rFonts w:ascii="Calibri" w:eastAsia="Times New Roman" w:hAnsi="Calibri" w:cs="Times New Roman"/>
@@ -14499,6 +15360,7 @@
               </w:rPr>
               <w:t>N</w:t>
             </w:r>
+            <w:proofErr w:type="spellEnd"/>
           </w:p>
         </w:tc>
         <w:tc>
@@ -14693,6 +15555,7 @@
                 <w:color w:val="000000"/>
               </w:rPr>
             </w:pPr>
+            <w:proofErr w:type="spellStart"/>
             <w:r>
               <w:rPr>
                 <w:rFonts w:ascii="Calibri" w:eastAsia="Times New Roman" w:hAnsi="Calibri" w:cs="Times New Roman"/>
@@ -14700,6 +15563,7 @@
               </w:rPr>
               <w:t>TeB</w:t>
             </w:r>
+            <w:proofErr w:type="spellEnd"/>
           </w:p>
         </w:tc>
         <w:tc>
@@ -14938,6 +15802,7 @@
                 <w:color w:val="000000"/>
               </w:rPr>
             </w:pPr>
+            <w:proofErr w:type="spellStart"/>
             <w:r>
               <w:rPr>
                 <w:rFonts w:ascii="Calibri" w:eastAsia="Times New Roman" w:hAnsi="Calibri" w:cs="Times New Roman"/>
@@ -14945,6 +15810,7 @@
               </w:rPr>
               <w:t>TrB</w:t>
             </w:r>
+            <w:proofErr w:type="spellEnd"/>
           </w:p>
         </w:tc>
         <w:tc>
@@ -15111,6 +15977,7 @@
                 <w:color w:val="000000"/>
               </w:rPr>
             </w:pPr>
+            <w:proofErr w:type="spellStart"/>
             <w:r>
               <w:rPr>
                 <w:rFonts w:ascii="Calibri" w:eastAsia="Times New Roman" w:hAnsi="Calibri" w:cs="Times New Roman"/>
@@ -15118,6 +15985,7 @@
               </w:rPr>
               <w:t>TrB</w:t>
             </w:r>
+            <w:proofErr w:type="spellEnd"/>
           </w:p>
         </w:tc>
         <w:tc>
@@ -15355,13 +16223,39 @@
                 <w:color w:val="000000"/>
               </w:rPr>
             </w:pPr>
-            <w:r>
-              <w:rPr>
-                <w:rFonts w:ascii="Calibri" w:eastAsia="Times New Roman" w:hAnsi="Calibri" w:cs="Times New Roman"/>
-                <w:color w:val="000000"/>
-              </w:rPr>
-              <w:t xml:space="preserve">TrB, TeB, </w:t>
-            </w:r>
+            <w:proofErr w:type="spellStart"/>
+            <w:r>
+              <w:rPr>
+                <w:rFonts w:ascii="Calibri" w:eastAsia="Times New Roman" w:hAnsi="Calibri" w:cs="Times New Roman"/>
+                <w:color w:val="000000"/>
+              </w:rPr>
+              <w:t>TrB</w:t>
+            </w:r>
+            <w:proofErr w:type="spellEnd"/>
+            <w:r>
+              <w:rPr>
+                <w:rFonts w:ascii="Calibri" w:eastAsia="Times New Roman" w:hAnsi="Calibri" w:cs="Times New Roman"/>
+                <w:color w:val="000000"/>
+              </w:rPr>
+              <w:t xml:space="preserve">, </w:t>
+            </w:r>
+            <w:proofErr w:type="spellStart"/>
+            <w:r>
+              <w:rPr>
+                <w:rFonts w:ascii="Calibri" w:eastAsia="Times New Roman" w:hAnsi="Calibri" w:cs="Times New Roman"/>
+                <w:color w:val="000000"/>
+              </w:rPr>
+              <w:t>TeB</w:t>
+            </w:r>
+            <w:proofErr w:type="spellEnd"/>
+            <w:r>
+              <w:rPr>
+                <w:rFonts w:ascii="Calibri" w:eastAsia="Times New Roman" w:hAnsi="Calibri" w:cs="Times New Roman"/>
+                <w:color w:val="000000"/>
+              </w:rPr>
+              <w:t xml:space="preserve">, </w:t>
+            </w:r>
+            <w:proofErr w:type="spellStart"/>
             <w:r>
               <w:rPr>
                 <w:rFonts w:ascii="Calibri" w:eastAsia="Times New Roman" w:hAnsi="Calibri" w:cs="Times New Roman"/>
@@ -15376,6 +16270,7 @@
               </w:rPr>
               <w:t>N</w:t>
             </w:r>
+            <w:proofErr w:type="spellEnd"/>
           </w:p>
         </w:tc>
         <w:tc>
@@ -15562,6 +16457,7 @@
                 <w:color w:val="000000"/>
               </w:rPr>
             </w:pPr>
+            <w:proofErr w:type="spellStart"/>
             <w:r>
               <w:rPr>
                 <w:rFonts w:ascii="Calibri" w:eastAsia="Times New Roman" w:hAnsi="Calibri" w:cs="Times New Roman"/>
@@ -15569,6 +16465,7 @@
               </w:rPr>
               <w:t>TrB</w:t>
             </w:r>
+            <w:proofErr w:type="spellEnd"/>
           </w:p>
         </w:tc>
         <w:tc>
@@ -15984,6 +16881,7 @@
                 <w:color w:val="000000"/>
               </w:rPr>
             </w:pPr>
+            <w:proofErr w:type="spellStart"/>
             <w:r>
               <w:rPr>
                 <w:rFonts w:ascii="Calibri" w:eastAsia="Times New Roman" w:hAnsi="Calibri" w:cs="Times New Roman"/>
@@ -15991,6 +16889,7 @@
               </w:rPr>
               <w:t>TrB</w:t>
             </w:r>
+            <w:proofErr w:type="spellEnd"/>
           </w:p>
         </w:tc>
         <w:tc>
@@ -16188,6 +17087,7 @@
                 <w:color w:val="000000"/>
               </w:rPr>
             </w:pPr>
+            <w:proofErr w:type="spellStart"/>
             <w:r>
               <w:rPr>
                 <w:rFonts w:ascii="Calibri" w:eastAsia="Times New Roman" w:hAnsi="Calibri" w:cs="Times New Roman"/>
@@ -16195,6 +17095,7 @@
               </w:rPr>
               <w:t>TrB</w:t>
             </w:r>
+            <w:proofErr w:type="spellEnd"/>
           </w:p>
         </w:tc>
         <w:tc>
@@ -16364,6 +17265,7 @@
                 <w:color w:val="000000"/>
               </w:rPr>
             </w:pPr>
+            <w:proofErr w:type="spellStart"/>
             <w:r>
               <w:rPr>
                 <w:rFonts w:ascii="Calibri" w:eastAsia="Times New Roman" w:hAnsi="Calibri" w:cs="Times New Roman"/>
@@ -16371,6 +17273,7 @@
               </w:rPr>
               <w:t>TeB</w:t>
             </w:r>
+            <w:proofErr w:type="spellEnd"/>
           </w:p>
         </w:tc>
         <w:tc>
@@ -16540,6 +17443,7 @@
                 <w:color w:val="000000"/>
               </w:rPr>
             </w:pPr>
+            <w:proofErr w:type="spellStart"/>
             <w:r>
               <w:rPr>
                 <w:rFonts w:ascii="Calibri" w:eastAsia="Times New Roman" w:hAnsi="Calibri" w:cs="Times New Roman"/>
@@ -16547,6 +17451,7 @@
               </w:rPr>
               <w:t>TeB</w:t>
             </w:r>
+            <w:proofErr w:type="spellEnd"/>
           </w:p>
         </w:tc>
         <w:tc>
@@ -16760,6 +17665,7 @@
                 <w:color w:val="000000"/>
               </w:rPr>
             </w:pPr>
+            <w:proofErr w:type="spellStart"/>
             <w:r>
               <w:rPr>
                 <w:rFonts w:ascii="Calibri" w:eastAsia="Times New Roman" w:hAnsi="Calibri" w:cs="Times New Roman"/>
@@ -16767,6 +17673,7 @@
               </w:rPr>
               <w:t>TeB</w:t>
             </w:r>
+            <w:proofErr w:type="spellEnd"/>
           </w:p>
         </w:tc>
         <w:tc>
@@ -16923,6 +17830,7 @@
                 <w:color w:val="000000"/>
               </w:rPr>
             </w:pPr>
+            <w:proofErr w:type="spellStart"/>
             <w:r>
               <w:rPr>
                 <w:rFonts w:ascii="Calibri" w:eastAsia="Times New Roman" w:hAnsi="Calibri" w:cs="Times New Roman"/>
@@ -16930,6 +17838,7 @@
               </w:rPr>
               <w:t>TeB</w:t>
             </w:r>
+            <w:proofErr w:type="spellEnd"/>
           </w:p>
         </w:tc>
         <w:tc>
@@ -17000,7 +17909,27 @@
           <w:sz w:val="18"/>
           <w:szCs w:val="18"/>
         </w:rPr>
-        <w:t xml:space="preserve"> Kafuti et al. 2020; </w:t>
+        <w:t xml:space="preserve"> </w:t>
+      </w:r>
+      <w:proofErr w:type="spellStart"/>
+      <w:r>
+        <w:rPr>
+          <w:rFonts w:ascii="Calibri" w:hAnsi="Calibri"/>
+          <w:color w:val="000000"/>
+          <w:sz w:val="18"/>
+          <w:szCs w:val="18"/>
+        </w:rPr>
+        <w:t>Kafuti</w:t>
+      </w:r>
+      <w:proofErr w:type="spellEnd"/>
+      <w:r>
+        <w:rPr>
+          <w:rFonts w:ascii="Calibri" w:hAnsi="Calibri"/>
+          <w:color w:val="000000"/>
+          <w:sz w:val="18"/>
+          <w:szCs w:val="18"/>
+        </w:rPr>
+        <w:t xml:space="preserve"> et al. 2020; </w:t>
       </w:r>
       <w:r>
         <w:rPr>
@@ -17020,7 +17949,27 @@
           <w:sz w:val="18"/>
           <w:szCs w:val="18"/>
         </w:rPr>
-        <w:t xml:space="preserve"> Van Wittenberghe et al. 2012; </w:t>
+        <w:t xml:space="preserve"> Van </w:t>
+      </w:r>
+      <w:proofErr w:type="spellStart"/>
+      <w:r>
+        <w:rPr>
+          <w:rFonts w:ascii="Calibri" w:hAnsi="Calibri"/>
+          <w:color w:val="000000"/>
+          <w:sz w:val="18"/>
+          <w:szCs w:val="18"/>
+        </w:rPr>
+        <w:t>Wittenberghe</w:t>
+      </w:r>
+      <w:proofErr w:type="spellEnd"/>
+      <w:r>
+        <w:rPr>
+          <w:rFonts w:ascii="Calibri" w:hAnsi="Calibri"/>
+          <w:color w:val="000000"/>
+          <w:sz w:val="18"/>
+          <w:szCs w:val="18"/>
+        </w:rPr>
+        <w:t xml:space="preserve"> et al. 2012; </w:t>
       </w:r>
       <w:r>
         <w:rPr>
@@ -17080,7 +18029,27 @@
           <w:sz w:val="18"/>
           <w:szCs w:val="18"/>
         </w:rPr>
-        <w:t xml:space="preserve"> Marenco et al. 2017; </w:t>
+        <w:t xml:space="preserve"> </w:t>
+      </w:r>
+      <w:proofErr w:type="spellStart"/>
+      <w:r>
+        <w:rPr>
+          <w:rFonts w:ascii="Calibri" w:hAnsi="Calibri"/>
+          <w:color w:val="000000"/>
+          <w:sz w:val="18"/>
+          <w:szCs w:val="18"/>
+        </w:rPr>
+        <w:t>Marenco</w:t>
+      </w:r>
+      <w:proofErr w:type="spellEnd"/>
+      <w:r>
+        <w:rPr>
+          <w:rFonts w:ascii="Calibri" w:hAnsi="Calibri"/>
+          <w:color w:val="000000"/>
+          <w:sz w:val="18"/>
+          <w:szCs w:val="18"/>
+        </w:rPr>
+        <w:t xml:space="preserve"> et al. 2017; </w:t>
       </w:r>
       <w:r>
         <w:rPr>
@@ -17120,7 +18089,27 @@
           <w:sz w:val="18"/>
           <w:szCs w:val="18"/>
         </w:rPr>
-        <w:t xml:space="preserve"> Zweifel et al. 2001; </w:t>
+        <w:t xml:space="preserve"> </w:t>
+      </w:r>
+      <w:proofErr w:type="spellStart"/>
+      <w:r>
+        <w:rPr>
+          <w:rFonts w:ascii="Calibri" w:hAnsi="Calibri"/>
+          <w:color w:val="000000"/>
+          <w:sz w:val="18"/>
+          <w:szCs w:val="18"/>
+        </w:rPr>
+        <w:t>Zweifel</w:t>
+      </w:r>
+      <w:proofErr w:type="spellEnd"/>
+      <w:r>
+        <w:rPr>
+          <w:rFonts w:ascii="Calibri" w:hAnsi="Calibri"/>
+          <w:color w:val="000000"/>
+          <w:sz w:val="18"/>
+          <w:szCs w:val="18"/>
+        </w:rPr>
+        <w:t xml:space="preserve"> et al. 2001; </w:t>
       </w:r>
       <w:r>
         <w:rPr>
@@ -17202,6 +18191,7 @@
         </w:rPr>
         <w:t xml:space="preserve">Carter and </w:t>
       </w:r>
+      <w:proofErr w:type="spellStart"/>
       <w:r>
         <w:rPr>
           <w:rFonts w:ascii="Calibri" w:hAnsi="Calibri"/>
@@ -17210,7 +18200,17 @@
           <w:szCs w:val="18"/>
         </w:rPr>
         <w:lastRenderedPageBreak/>
-        <w:t xml:space="preserve">Cavaleri 2018; </w:t>
+        <w:t>Cavaleri</w:t>
+      </w:r>
+      <w:proofErr w:type="spellEnd"/>
+      <w:r>
+        <w:rPr>
+          <w:rFonts w:ascii="Calibri" w:hAnsi="Calibri"/>
+          <w:color w:val="000000"/>
+          <w:sz w:val="18"/>
+          <w:szCs w:val="18"/>
+        </w:rPr>
+        <w:t xml:space="preserve"> 2018; </w:t>
       </w:r>
       <w:r>
         <w:rPr>
@@ -17270,7 +18270,27 @@
           <w:sz w:val="18"/>
           <w:szCs w:val="18"/>
         </w:rPr>
-        <w:t xml:space="preserve"> Kosugi et al. 2012; </w:t>
+        <w:t xml:space="preserve"> </w:t>
+      </w:r>
+      <w:proofErr w:type="spellStart"/>
+      <w:r>
+        <w:rPr>
+          <w:rFonts w:ascii="Calibri" w:hAnsi="Calibri"/>
+          <w:color w:val="000000"/>
+          <w:sz w:val="18"/>
+          <w:szCs w:val="18"/>
+        </w:rPr>
+        <w:t>Kosugi</w:t>
+      </w:r>
+      <w:proofErr w:type="spellEnd"/>
+      <w:r>
+        <w:rPr>
+          <w:rFonts w:ascii="Calibri" w:hAnsi="Calibri"/>
+          <w:color w:val="000000"/>
+          <w:sz w:val="18"/>
+          <w:szCs w:val="18"/>
+        </w:rPr>
+        <w:t xml:space="preserve"> et al. 2012; </w:t>
       </w:r>
       <w:r>
         <w:rPr>
@@ -17290,7 +18310,27 @@
           <w:sz w:val="18"/>
           <w:szCs w:val="18"/>
         </w:rPr>
-        <w:t xml:space="preserve"> Niinemets et al. 2015; </w:t>
+        <w:t xml:space="preserve"> </w:t>
+      </w:r>
+      <w:proofErr w:type="spellStart"/>
+      <w:r>
+        <w:rPr>
+          <w:rFonts w:ascii="Calibri" w:hAnsi="Calibri"/>
+          <w:color w:val="000000"/>
+          <w:sz w:val="18"/>
+          <w:szCs w:val="18"/>
+        </w:rPr>
+        <w:t>Niinemets</w:t>
+      </w:r>
+      <w:proofErr w:type="spellEnd"/>
+      <w:r>
+        <w:rPr>
+          <w:rFonts w:ascii="Calibri" w:hAnsi="Calibri"/>
+          <w:color w:val="000000"/>
+          <w:sz w:val="18"/>
+          <w:szCs w:val="18"/>
+        </w:rPr>
+        <w:t xml:space="preserve"> et al. 2015; </w:t>
       </w:r>
       <w:r>
         <w:rPr>
@@ -17330,7 +18370,27 @@
           <w:sz w:val="18"/>
           <w:szCs w:val="18"/>
         </w:rPr>
-        <w:t xml:space="preserve"> Hamerlynck and Knapp 1994; </w:t>
+        <w:t xml:space="preserve"> </w:t>
+      </w:r>
+      <w:proofErr w:type="spellStart"/>
+      <w:r>
+        <w:rPr>
+          <w:rFonts w:ascii="Calibri" w:hAnsi="Calibri"/>
+          <w:color w:val="000000"/>
+          <w:sz w:val="18"/>
+          <w:szCs w:val="18"/>
+        </w:rPr>
+        <w:t>Hamerlynck</w:t>
+      </w:r>
+      <w:proofErr w:type="spellEnd"/>
+      <w:r>
+        <w:rPr>
+          <w:rFonts w:ascii="Calibri" w:hAnsi="Calibri"/>
+          <w:color w:val="000000"/>
+          <w:sz w:val="18"/>
+          <w:szCs w:val="18"/>
+        </w:rPr>
+        <w:t xml:space="preserve"> and Knapp 1994; </w:t>
       </w:r>
       <w:r>
         <w:rPr>
@@ -17370,7 +18430,27 @@
           <w:sz w:val="18"/>
           <w:szCs w:val="18"/>
         </w:rPr>
-        <w:t xml:space="preserve"> Wyka et al. 2012; </w:t>
+        <w:t xml:space="preserve"> </w:t>
+      </w:r>
+      <w:proofErr w:type="spellStart"/>
+      <w:r>
+        <w:rPr>
+          <w:rFonts w:ascii="Calibri" w:hAnsi="Calibri"/>
+          <w:color w:val="000000"/>
+          <w:sz w:val="18"/>
+          <w:szCs w:val="18"/>
+        </w:rPr>
+        <w:t>Wyka</w:t>
+      </w:r>
+      <w:proofErr w:type="spellEnd"/>
+      <w:r>
+        <w:rPr>
+          <w:rFonts w:ascii="Calibri" w:hAnsi="Calibri"/>
+          <w:color w:val="000000"/>
+          <w:sz w:val="18"/>
+          <w:szCs w:val="18"/>
+        </w:rPr>
+        <w:t xml:space="preserve"> et al. 2012; </w:t>
       </w:r>
       <w:r>
         <w:rPr>
@@ -17390,7 +18470,27 @@
           <w:sz w:val="18"/>
           <w:szCs w:val="18"/>
         </w:rPr>
-        <w:t xml:space="preserve"> Rijkerse et al. 2000; </w:t>
+        <w:t xml:space="preserve"> </w:t>
+      </w:r>
+      <w:proofErr w:type="spellStart"/>
+      <w:r>
+        <w:rPr>
+          <w:rFonts w:ascii="Calibri" w:hAnsi="Calibri"/>
+          <w:color w:val="000000"/>
+          <w:sz w:val="18"/>
+          <w:szCs w:val="18"/>
+        </w:rPr>
+        <w:t>Rijkerse</w:t>
+      </w:r>
+      <w:proofErr w:type="spellEnd"/>
+      <w:r>
+        <w:rPr>
+          <w:rFonts w:ascii="Calibri" w:hAnsi="Calibri"/>
+          <w:color w:val="000000"/>
+          <w:sz w:val="18"/>
+          <w:szCs w:val="18"/>
+        </w:rPr>
+        <w:t xml:space="preserve"> et al. 2000; </w:t>
       </w:r>
       <w:r>
         <w:rPr>
@@ -17450,7 +18550,27 @@
           <w:sz w:val="18"/>
           <w:szCs w:val="18"/>
         </w:rPr>
-        <w:t xml:space="preserve"> Scartazza et al. 2016; </w:t>
+        <w:t xml:space="preserve"> </w:t>
+      </w:r>
+      <w:proofErr w:type="spellStart"/>
+      <w:r>
+        <w:rPr>
+          <w:rFonts w:ascii="Calibri" w:hAnsi="Calibri"/>
+          <w:color w:val="000000"/>
+          <w:sz w:val="18"/>
+          <w:szCs w:val="18"/>
+        </w:rPr>
+        <w:t>Scartazza</w:t>
+      </w:r>
+      <w:proofErr w:type="spellEnd"/>
+      <w:r>
+        <w:rPr>
+          <w:rFonts w:ascii="Calibri" w:hAnsi="Calibri"/>
+          <w:color w:val="000000"/>
+          <w:sz w:val="18"/>
+          <w:szCs w:val="18"/>
+        </w:rPr>
+        <w:t xml:space="preserve"> et al. 2016; </w:t>
       </w:r>
       <w:r>
         <w:rPr>
@@ -17503,6 +18623,7 @@
         </w:rPr>
         <w:t xml:space="preserve">26. </w:t>
       </w:r>
+      <w:proofErr w:type="spellStart"/>
       <w:r>
         <w:rPr>
           <w:rFonts w:ascii="Calibri" w:hAnsi="Calibri"/>
@@ -17510,7 +18631,17 @@
           <w:sz w:val="18"/>
           <w:szCs w:val="18"/>
         </w:rPr>
-        <w:t xml:space="preserve">Legner et al. 2014; </w:t>
+        <w:t>Legner</w:t>
+      </w:r>
+      <w:proofErr w:type="spellEnd"/>
+      <w:r>
+        <w:rPr>
+          <w:rFonts w:ascii="Calibri" w:hAnsi="Calibri"/>
+          <w:color w:val="000000"/>
+          <w:sz w:val="18"/>
+          <w:szCs w:val="18"/>
+        </w:rPr>
+        <w:t xml:space="preserve"> et al. 2014; </w:t>
       </w:r>
       <w:r>
         <w:rPr>
@@ -17630,7 +18761,27 @@
           <w:sz w:val="18"/>
           <w:szCs w:val="18"/>
         </w:rPr>
-        <w:t xml:space="preserve"> Mier et al. 2001; </w:t>
+        <w:t xml:space="preserve"> </w:t>
+      </w:r>
+      <w:proofErr w:type="spellStart"/>
+      <w:r>
+        <w:rPr>
+          <w:rFonts w:ascii="Calibri" w:hAnsi="Calibri"/>
+          <w:color w:val="000000"/>
+          <w:sz w:val="18"/>
+          <w:szCs w:val="18"/>
+        </w:rPr>
+        <w:t>Mier</w:t>
+      </w:r>
+      <w:proofErr w:type="spellEnd"/>
+      <w:r>
+        <w:rPr>
+          <w:rFonts w:ascii="Calibri" w:hAnsi="Calibri"/>
+          <w:color w:val="000000"/>
+          <w:sz w:val="18"/>
+          <w:szCs w:val="18"/>
+        </w:rPr>
+        <w:t xml:space="preserve"> et al. 2001; </w:t>
       </w:r>
       <w:r>
         <w:rPr>
@@ -17690,7 +18841,27 @@
           <w:sz w:val="18"/>
           <w:szCs w:val="18"/>
         </w:rPr>
-        <w:t xml:space="preserve"> Bolstad et al. 1999; </w:t>
+        <w:t xml:space="preserve"> </w:t>
+      </w:r>
+      <w:proofErr w:type="spellStart"/>
+      <w:r>
+        <w:rPr>
+          <w:rFonts w:ascii="Calibri" w:hAnsi="Calibri"/>
+          <w:color w:val="000000"/>
+          <w:sz w:val="18"/>
+          <w:szCs w:val="18"/>
+        </w:rPr>
+        <w:t>Bolstad</w:t>
+      </w:r>
+      <w:proofErr w:type="spellEnd"/>
+      <w:r>
+        <w:rPr>
+          <w:rFonts w:ascii="Calibri" w:hAnsi="Calibri"/>
+          <w:color w:val="000000"/>
+          <w:sz w:val="18"/>
+          <w:szCs w:val="18"/>
+        </w:rPr>
+        <w:t xml:space="preserve"> et al. 1999; </w:t>
       </w:r>
       <w:r>
         <w:rPr>
@@ -17898,12 +19069,21 @@
         </w:rPr>
         <w:t xml:space="preserve"> </w:t>
       </w:r>
+      <w:proofErr w:type="spellStart"/>
       <w:r>
         <w:rPr>
           <w:sz w:val="18"/>
           <w:szCs w:val="18"/>
         </w:rPr>
-        <w:t>Niinemets and Sun, 2014</w:t>
+        <w:t>Niinemets</w:t>
+      </w:r>
+      <w:proofErr w:type="spellEnd"/>
+      <w:r>
+        <w:rPr>
+          <w:sz w:val="18"/>
+          <w:szCs w:val="18"/>
+        </w:rPr>
+        <w:t xml:space="preserve"> and Sun, 2014</w:t>
       </w:r>
       <w:r>
         <w:rPr>
@@ -17967,12 +19147,21 @@
         </w:rPr>
         <w:t xml:space="preserve"> </w:t>
       </w:r>
+      <w:proofErr w:type="spellStart"/>
       <w:r>
         <w:rPr>
           <w:sz w:val="18"/>
           <w:szCs w:val="18"/>
         </w:rPr>
-        <w:t>Saimpraga et al. 2013</w:t>
+        <w:t>Saimpraga</w:t>
+      </w:r>
+      <w:proofErr w:type="spellEnd"/>
+      <w:r>
+        <w:rPr>
+          <w:sz w:val="18"/>
+          <w:szCs w:val="18"/>
+        </w:rPr>
+        <w:t xml:space="preserve"> et al. 2013</w:t>
       </w:r>
       <w:r>
         <w:rPr>

</xml_diff>

<commit_message>
changed with height into "H" and with light into "L"
</commit_message>
<xml_diff>
--- a/Lit_Review/Metabolism table (new citation format) .docx
+++ b/Lit_Review/Metabolism table (new citation format) .docx
@@ -364,6 +364,7 @@
                 <w:szCs w:val="24"/>
               </w:rPr>
             </w:pPr>
+            <w:proofErr w:type="spellStart"/>
             <w:r>
               <w:rPr>
                 <w:rFonts w:ascii="Calibri" w:hAnsi="Calibri"/>
@@ -385,6 +386,7 @@
               </w:rPr>
               <w:t>leaf</w:t>
             </w:r>
+            <w:proofErr w:type="spellEnd"/>
           </w:p>
         </w:tc>
         <w:tc>
@@ -484,7 +486,16 @@
                 <w:sz w:val="22"/>
                 <w:szCs w:val="22"/>
               </w:rPr>
-              <w:t>↑ with light</w:t>
+              <w:t xml:space="preserve">↑ </w:t>
+            </w:r>
+            <w:r>
+              <w:rPr>
+                <w:rFonts w:ascii="Calibri" w:hAnsi="Calibri"/>
+                <w:color w:val="000000"/>
+                <w:sz w:val="22"/>
+                <w:szCs w:val="22"/>
+              </w:rPr>
+              <w:t>L</w:t>
             </w:r>
           </w:p>
         </w:tc>
@@ -508,6 +519,7 @@
                 <w:color w:val="000000"/>
               </w:rPr>
             </w:pPr>
+            <w:proofErr w:type="spellStart"/>
             <w:r>
               <w:rPr>
                 <w:rFonts w:ascii="Calibri" w:eastAsia="Times New Roman" w:hAnsi="Calibri" w:cs="Times New Roman"/>
@@ -515,6 +527,7 @@
               </w:rPr>
               <w:t>TeB</w:t>
             </w:r>
+            <w:proofErr w:type="spellEnd"/>
           </w:p>
         </w:tc>
         <w:tc>
@@ -600,6 +613,7 @@
                 <w:color w:val="000000"/>
               </w:rPr>
             </w:pPr>
+            <w:proofErr w:type="spellStart"/>
             <w:r>
               <w:rPr>
                 <w:rFonts w:ascii="Calibri" w:hAnsi="Calibri"/>
@@ -621,6 +635,7 @@
               </w:rPr>
               <w:t>min</w:t>
             </w:r>
+            <w:proofErr w:type="spellEnd"/>
           </w:p>
         </w:tc>
         <w:tc>
@@ -711,7 +726,16 @@
                 <w:sz w:val="22"/>
                 <w:szCs w:val="22"/>
               </w:rPr>
-              <w:t>↑ with light</w:t>
+              <w:t xml:space="preserve">↑ </w:t>
+            </w:r>
+            <w:r>
+              <w:rPr>
+                <w:rFonts w:ascii="Calibri" w:hAnsi="Calibri"/>
+                <w:color w:val="000000"/>
+                <w:sz w:val="22"/>
+                <w:szCs w:val="22"/>
+              </w:rPr>
+              <w:t>L</w:t>
             </w:r>
           </w:p>
         </w:tc>
@@ -734,6 +758,7 @@
                 <w:color w:val="000000"/>
               </w:rPr>
             </w:pPr>
+            <w:proofErr w:type="spellStart"/>
             <w:r>
               <w:rPr>
                 <w:rFonts w:ascii="Calibri" w:eastAsia="Times New Roman" w:hAnsi="Calibri" w:cs="Times New Roman"/>
@@ -741,6 +766,7 @@
               </w:rPr>
               <w:t>TrB</w:t>
             </w:r>
+            <w:proofErr w:type="spellEnd"/>
           </w:p>
         </w:tc>
         <w:tc>
@@ -827,6 +853,7 @@
                 <w:szCs w:val="24"/>
               </w:rPr>
             </w:pPr>
+            <w:proofErr w:type="spellStart"/>
             <w:r>
               <w:rPr>
                 <w:rFonts w:ascii="Calibri" w:eastAsia="Times New Roman" w:hAnsi="Calibri" w:cs="Times New Roman"/>
@@ -850,6 +877,7 @@
               </w:rPr>
               <w:t>s</w:t>
             </w:r>
+            <w:proofErr w:type="spellEnd"/>
             <w:r>
               <w:rPr>
                 <w:rFonts w:ascii="Calibri" w:eastAsia="Times New Roman" w:hAnsi="Calibri" w:cs="Times New Roman"/>
@@ -960,7 +988,7 @@
                 <w:rFonts w:ascii="Calibri" w:eastAsia="Times New Roman" w:hAnsi="Calibri" w:cs="Times New Roman"/>
                 <w:color w:val="000000"/>
               </w:rPr>
-              <w:t>with height</w:t>
+              <w:t>H</w:t>
             </w:r>
           </w:p>
         </w:tc>
@@ -983,13 +1011,47 @@
                 <w:color w:val="000000"/>
               </w:rPr>
             </w:pPr>
-            <w:r>
-              <w:rPr>
-                <w:rFonts w:ascii="Calibri" w:eastAsia="Times New Roman" w:hAnsi="Calibri" w:cs="Times New Roman"/>
-                <w:color w:val="000000"/>
-              </w:rPr>
-              <w:t>TrB, TeB, BoN</w:t>
-            </w:r>
+            <w:proofErr w:type="spellStart"/>
+            <w:r>
+              <w:rPr>
+                <w:rFonts w:ascii="Calibri" w:eastAsia="Times New Roman" w:hAnsi="Calibri" w:cs="Times New Roman"/>
+                <w:color w:val="000000"/>
+              </w:rPr>
+              <w:t>TrB</w:t>
+            </w:r>
+            <w:proofErr w:type="spellEnd"/>
+            <w:r>
+              <w:rPr>
+                <w:rFonts w:ascii="Calibri" w:eastAsia="Times New Roman" w:hAnsi="Calibri" w:cs="Times New Roman"/>
+                <w:color w:val="000000"/>
+              </w:rPr>
+              <w:t xml:space="preserve">, </w:t>
+            </w:r>
+            <w:proofErr w:type="spellStart"/>
+            <w:r>
+              <w:rPr>
+                <w:rFonts w:ascii="Calibri" w:eastAsia="Times New Roman" w:hAnsi="Calibri" w:cs="Times New Roman"/>
+                <w:color w:val="000000"/>
+              </w:rPr>
+              <w:t>TeB</w:t>
+            </w:r>
+            <w:proofErr w:type="spellEnd"/>
+            <w:r>
+              <w:rPr>
+                <w:rFonts w:ascii="Calibri" w:eastAsia="Times New Roman" w:hAnsi="Calibri" w:cs="Times New Roman"/>
+                <w:color w:val="000000"/>
+              </w:rPr>
+              <w:t xml:space="preserve">, </w:t>
+            </w:r>
+            <w:proofErr w:type="spellStart"/>
+            <w:r>
+              <w:rPr>
+                <w:rFonts w:ascii="Calibri" w:eastAsia="Times New Roman" w:hAnsi="Calibri" w:cs="Times New Roman"/>
+                <w:color w:val="000000"/>
+              </w:rPr>
+              <w:t>BoN</w:t>
+            </w:r>
+            <w:proofErr w:type="spellEnd"/>
           </w:p>
         </w:tc>
         <w:tc>
@@ -1157,7 +1219,14 @@
                 <w:rFonts w:ascii="Calibri" w:eastAsia="Times New Roman" w:hAnsi="Calibri" w:cs="Times New Roman"/>
                 <w:color w:val="000000"/>
               </w:rPr>
-              <w:t xml:space="preserve"> with light</w:t>
+              <w:t xml:space="preserve"> </w:t>
+            </w:r>
+            <w:r>
+              <w:rPr>
+                <w:rFonts w:ascii="Calibri" w:eastAsia="Times New Roman" w:hAnsi="Calibri" w:cs="Times New Roman"/>
+                <w:color w:val="000000"/>
+              </w:rPr>
+              <w:t>L</w:t>
             </w:r>
           </w:p>
         </w:tc>
@@ -1182,20 +1251,55 @@
                 <w:color w:val="000000"/>
               </w:rPr>
             </w:pPr>
-            <w:r>
-              <w:rPr>
-                <w:rFonts w:ascii="Calibri" w:eastAsia="Times New Roman" w:hAnsi="Calibri" w:cs="Times New Roman"/>
-                <w:color w:val="000000"/>
-              </w:rPr>
-              <w:t>TrB, TeB</w:t>
-            </w:r>
-            <w:r>
-              <w:rPr>
-                <w:rFonts w:ascii="Calibri" w:eastAsia="Times New Roman" w:hAnsi="Calibri" w:cs="Times New Roman"/>
-                <w:color w:val="000000"/>
-              </w:rPr>
-              <w:t xml:space="preserve">, TeN, </w:t>
-            </w:r>
+            <w:proofErr w:type="spellStart"/>
+            <w:r>
+              <w:rPr>
+                <w:rFonts w:ascii="Calibri" w:eastAsia="Times New Roman" w:hAnsi="Calibri" w:cs="Times New Roman"/>
+                <w:color w:val="000000"/>
+              </w:rPr>
+              <w:t>TrB</w:t>
+            </w:r>
+            <w:proofErr w:type="spellEnd"/>
+            <w:r>
+              <w:rPr>
+                <w:rFonts w:ascii="Calibri" w:eastAsia="Times New Roman" w:hAnsi="Calibri" w:cs="Times New Roman"/>
+                <w:color w:val="000000"/>
+              </w:rPr>
+              <w:t xml:space="preserve">, </w:t>
+            </w:r>
+            <w:proofErr w:type="spellStart"/>
+            <w:r>
+              <w:rPr>
+                <w:rFonts w:ascii="Calibri" w:eastAsia="Times New Roman" w:hAnsi="Calibri" w:cs="Times New Roman"/>
+                <w:color w:val="000000"/>
+              </w:rPr>
+              <w:t>TeB</w:t>
+            </w:r>
+            <w:proofErr w:type="spellEnd"/>
+            <w:r>
+              <w:rPr>
+                <w:rFonts w:ascii="Calibri" w:eastAsia="Times New Roman" w:hAnsi="Calibri" w:cs="Times New Roman"/>
+                <w:color w:val="000000"/>
+              </w:rPr>
+              <w:t xml:space="preserve">, </w:t>
+            </w:r>
+            <w:proofErr w:type="spellStart"/>
+            <w:r>
+              <w:rPr>
+                <w:rFonts w:ascii="Calibri" w:eastAsia="Times New Roman" w:hAnsi="Calibri" w:cs="Times New Roman"/>
+                <w:color w:val="000000"/>
+              </w:rPr>
+              <w:t>TeN</w:t>
+            </w:r>
+            <w:proofErr w:type="spellEnd"/>
+            <w:r>
+              <w:rPr>
+                <w:rFonts w:ascii="Calibri" w:eastAsia="Times New Roman" w:hAnsi="Calibri" w:cs="Times New Roman"/>
+                <w:color w:val="000000"/>
+              </w:rPr>
+              <w:t xml:space="preserve">, </w:t>
+            </w:r>
+            <w:proofErr w:type="spellStart"/>
             <w:r>
               <w:rPr>
                 <w:rFonts w:ascii="Calibri" w:eastAsia="Times New Roman" w:hAnsi="Calibri" w:cs="Times New Roman"/>
@@ -1203,6 +1307,7 @@
               </w:rPr>
               <w:t>BoN</w:t>
             </w:r>
+            <w:proofErr w:type="spellEnd"/>
           </w:p>
         </w:tc>
         <w:tc>
@@ -1334,6 +1439,7 @@
                 <w:szCs w:val="20"/>
               </w:rPr>
             </w:pPr>
+            <w:proofErr w:type="spellStart"/>
             <w:r>
               <w:rPr>
                 <w:rFonts w:ascii="Calibri" w:eastAsia="Times New Roman" w:hAnsi="Calibri" w:cs="Times New Roman"/>
@@ -1357,6 +1463,7 @@
               </w:rPr>
               <w:t>s</w:t>
             </w:r>
+            <w:proofErr w:type="spellEnd"/>
           </w:p>
         </w:tc>
         <w:tc>
@@ -1450,7 +1557,7 @@
                 <w:rFonts w:ascii="Calibri" w:eastAsia="Times New Roman" w:hAnsi="Calibri" w:cs="Times New Roman"/>
                 <w:color w:val="000000"/>
               </w:rPr>
-              <w:t>with height</w:t>
+              <w:t>H</w:t>
             </w:r>
           </w:p>
         </w:tc>
@@ -1475,13 +1582,23 @@
                 <w:color w:val="000000"/>
               </w:rPr>
             </w:pPr>
-            <w:r>
-              <w:rPr>
-                <w:rFonts w:ascii="Calibri" w:eastAsia="Times New Roman" w:hAnsi="Calibri" w:cs="Times New Roman"/>
-                <w:color w:val="000000"/>
-              </w:rPr>
-              <w:t xml:space="preserve">TrB, </w:t>
-            </w:r>
+            <w:proofErr w:type="spellStart"/>
+            <w:r>
+              <w:rPr>
+                <w:rFonts w:ascii="Calibri" w:eastAsia="Times New Roman" w:hAnsi="Calibri" w:cs="Times New Roman"/>
+                <w:color w:val="000000"/>
+              </w:rPr>
+              <w:t>TrB</w:t>
+            </w:r>
+            <w:proofErr w:type="spellEnd"/>
+            <w:r>
+              <w:rPr>
+                <w:rFonts w:ascii="Calibri" w:eastAsia="Times New Roman" w:hAnsi="Calibri" w:cs="Times New Roman"/>
+                <w:color w:val="000000"/>
+              </w:rPr>
+              <w:t xml:space="preserve">, </w:t>
+            </w:r>
+            <w:proofErr w:type="spellStart"/>
             <w:r>
               <w:rPr>
                 <w:rFonts w:ascii="Calibri" w:eastAsia="Times New Roman" w:hAnsi="Calibri" w:cs="Times New Roman"/>
@@ -1489,6 +1606,7 @@
               </w:rPr>
               <w:t>TeN</w:t>
             </w:r>
+            <w:proofErr w:type="spellEnd"/>
           </w:p>
         </w:tc>
         <w:tc>
@@ -1660,7 +1778,14 @@
                 <w:rFonts w:ascii="Calibri" w:eastAsia="Times New Roman" w:hAnsi="Calibri" w:cs="Times New Roman"/>
                 <w:color w:val="000000"/>
               </w:rPr>
-              <w:t xml:space="preserve"> with light</w:t>
+              <w:t xml:space="preserve"> </w:t>
+            </w:r>
+            <w:r>
+              <w:rPr>
+                <w:rFonts w:ascii="Calibri" w:eastAsia="Times New Roman" w:hAnsi="Calibri" w:cs="Times New Roman"/>
+                <w:color w:val="000000"/>
+              </w:rPr>
+              <w:t>L</w:t>
             </w:r>
           </w:p>
         </w:tc>
@@ -1685,6 +1810,7 @@
                 <w:color w:val="000000"/>
               </w:rPr>
             </w:pPr>
+            <w:proofErr w:type="spellStart"/>
             <w:r>
               <w:rPr>
                 <w:rFonts w:ascii="Calibri" w:eastAsia="Times New Roman" w:hAnsi="Calibri" w:cs="Times New Roman"/>
@@ -1692,12 +1818,21 @@
               </w:rPr>
               <w:t>TrB</w:t>
             </w:r>
-            <w:r>
-              <w:rPr>
-                <w:rFonts w:ascii="Calibri" w:eastAsia="Times New Roman" w:hAnsi="Calibri" w:cs="Times New Roman"/>
-                <w:color w:val="000000"/>
-              </w:rPr>
-              <w:t>, Te</w:t>
+            <w:proofErr w:type="spellEnd"/>
+            <w:r>
+              <w:rPr>
+                <w:rFonts w:ascii="Calibri" w:eastAsia="Times New Roman" w:hAnsi="Calibri" w:cs="Times New Roman"/>
+                <w:color w:val="000000"/>
+              </w:rPr>
+              <w:t xml:space="preserve">, </w:t>
+            </w:r>
+            <w:proofErr w:type="spellStart"/>
+            <w:r>
+              <w:rPr>
+                <w:rFonts w:ascii="Calibri" w:eastAsia="Times New Roman" w:hAnsi="Calibri" w:cs="Times New Roman"/>
+                <w:color w:val="000000"/>
+              </w:rPr>
+              <w:t>Te</w:t>
             </w:r>
             <w:r>
               <w:rPr>
@@ -1706,6 +1841,7 @@
               </w:rPr>
               <w:t>N</w:t>
             </w:r>
+            <w:proofErr w:type="spellEnd"/>
           </w:p>
         </w:tc>
         <w:tc>
@@ -1816,6 +1952,7 @@
                 <w:szCs w:val="20"/>
               </w:rPr>
             </w:pPr>
+            <w:proofErr w:type="spellStart"/>
             <w:r>
               <w:rPr>
                 <w:rFonts w:ascii="Calibri" w:eastAsia="Times New Roman" w:hAnsi="Calibri" w:cs="Times New Roman"/>
@@ -1839,6 +1976,7 @@
               </w:rPr>
               <w:t>s</w:t>
             </w:r>
+            <w:proofErr w:type="spellEnd"/>
             <w:r>
               <w:rPr>
                 <w:rFonts w:ascii="Calibri" w:eastAsia="Times New Roman" w:hAnsi="Calibri" w:cs="Times New Roman"/>
@@ -1848,7 +1986,19 @@
                 <w:sz w:val="24"/>
                 <w:szCs w:val="24"/>
               </w:rPr>
-              <w:t xml:space="preserve"> at T</w:t>
+              <w:t xml:space="preserve"> at </w:t>
+            </w:r>
+            <w:proofErr w:type="spellStart"/>
+            <w:r>
+              <w:rPr>
+                <w:rFonts w:ascii="Calibri" w:eastAsia="Times New Roman" w:hAnsi="Calibri" w:cs="Times New Roman"/>
+                <w:i/>
+                <w:iCs/>
+                <w:color w:val="000000"/>
+                <w:sz w:val="24"/>
+                <w:szCs w:val="24"/>
+              </w:rPr>
+              <w:t>T</w:t>
             </w:r>
             <w:r>
               <w:rPr>
@@ -1862,6 +2012,7 @@
               </w:rPr>
               <w:t>opt</w:t>
             </w:r>
+            <w:proofErr w:type="spellEnd"/>
           </w:p>
         </w:tc>
         <w:tc>
@@ -1955,7 +2106,14 @@
                 <w:rFonts w:ascii="Calibri" w:eastAsia="Times New Roman" w:hAnsi="Calibri" w:cs="Times New Roman"/>
                 <w:color w:val="000000"/>
               </w:rPr>
-              <w:t xml:space="preserve"> with height</w:t>
+              <w:t xml:space="preserve"> </w:t>
+            </w:r>
+            <w:r>
+              <w:rPr>
+                <w:rFonts w:ascii="Calibri" w:eastAsia="Times New Roman" w:hAnsi="Calibri" w:cs="Times New Roman"/>
+                <w:color w:val="000000"/>
+              </w:rPr>
+              <w:t>H</w:t>
             </w:r>
           </w:p>
         </w:tc>
@@ -1980,6 +2138,7 @@
                 <w:color w:val="000000"/>
               </w:rPr>
             </w:pPr>
+            <w:proofErr w:type="spellStart"/>
             <w:r>
               <w:rPr>
                 <w:rFonts w:ascii="Calibri" w:eastAsia="Times New Roman" w:hAnsi="Calibri" w:cs="Times New Roman"/>
@@ -1987,6 +2146,7 @@
               </w:rPr>
               <w:t>TeB</w:t>
             </w:r>
+            <w:proofErr w:type="spellEnd"/>
           </w:p>
         </w:tc>
         <w:tc>
@@ -2137,14 +2297,7 @@
                 <w:rFonts w:ascii="Calibri" w:eastAsia="Times New Roman" w:hAnsi="Calibri" w:cs="Times New Roman"/>
                 <w:color w:val="000000"/>
               </w:rPr>
-              <w:t xml:space="preserve">with </w:t>
-            </w:r>
-            <w:r>
-              <w:rPr>
-                <w:rFonts w:ascii="Calibri" w:eastAsia="Times New Roman" w:hAnsi="Calibri" w:cs="Times New Roman"/>
-                <w:color w:val="000000"/>
-              </w:rPr>
-              <w:t>height</w:t>
+              <w:t>H</w:t>
             </w:r>
           </w:p>
         </w:tc>
@@ -2169,6 +2322,7 @@
                 <w:color w:val="000000"/>
               </w:rPr>
             </w:pPr>
+            <w:proofErr w:type="spellStart"/>
             <w:r>
               <w:rPr>
                 <w:rFonts w:ascii="Calibri" w:eastAsia="Times New Roman" w:hAnsi="Calibri" w:cs="Times New Roman"/>
@@ -2176,6 +2330,7 @@
               </w:rPr>
               <w:t>TrB</w:t>
             </w:r>
+            <w:proofErr w:type="spellEnd"/>
           </w:p>
         </w:tc>
         <w:tc>
@@ -2315,7 +2470,14 @@
                 <w:rFonts w:ascii="Calibri" w:eastAsia="Times New Roman" w:hAnsi="Calibri" w:cs="Times New Roman"/>
                 <w:color w:val="000000"/>
               </w:rPr>
-              <w:t xml:space="preserve"> with light</w:t>
+              <w:t xml:space="preserve"> </w:t>
+            </w:r>
+            <w:r>
+              <w:rPr>
+                <w:rFonts w:ascii="Calibri" w:eastAsia="Times New Roman" w:hAnsi="Calibri" w:cs="Times New Roman"/>
+                <w:color w:val="000000"/>
+              </w:rPr>
+              <w:t>L</w:t>
             </w:r>
           </w:p>
         </w:tc>
@@ -2339,6 +2501,7 @@
                 <w:color w:val="000000"/>
               </w:rPr>
             </w:pPr>
+            <w:proofErr w:type="spellStart"/>
             <w:r>
               <w:rPr>
                 <w:rFonts w:ascii="Calibri" w:eastAsia="Times New Roman" w:hAnsi="Calibri" w:cs="Times New Roman"/>
@@ -2346,6 +2509,7 @@
               </w:rPr>
               <w:t>TrB</w:t>
             </w:r>
+            <w:proofErr w:type="spellEnd"/>
           </w:p>
         </w:tc>
         <w:tc>
@@ -2434,6 +2598,7 @@
                 <w:szCs w:val="20"/>
               </w:rPr>
             </w:pPr>
+            <w:proofErr w:type="spellStart"/>
             <w:r>
               <w:rPr>
                 <w:rFonts w:ascii="Calibri" w:eastAsia="Times New Roman" w:hAnsi="Calibri" w:cs="Times New Roman"/>
@@ -2457,6 +2622,7 @@
               </w:rPr>
               <w:t>b</w:t>
             </w:r>
+            <w:proofErr w:type="spellEnd"/>
           </w:p>
         </w:tc>
         <w:tc>
@@ -2550,7 +2716,7 @@
                 <w:rFonts w:ascii="Calibri" w:eastAsia="Times New Roman" w:hAnsi="Calibri" w:cs="Times New Roman"/>
                 <w:color w:val="000000"/>
               </w:rPr>
-              <w:t>with height</w:t>
+              <w:t>H</w:t>
             </w:r>
           </w:p>
         </w:tc>
@@ -2575,6 +2741,7 @@
                 <w:color w:val="000000"/>
               </w:rPr>
             </w:pPr>
+            <w:proofErr w:type="spellStart"/>
             <w:r>
               <w:rPr>
                 <w:rFonts w:ascii="Calibri" w:eastAsia="Times New Roman" w:hAnsi="Calibri" w:cs="Times New Roman"/>
@@ -2582,6 +2749,7 @@
               </w:rPr>
               <w:t>TrB</w:t>
             </w:r>
+            <w:proofErr w:type="spellEnd"/>
           </w:p>
         </w:tc>
         <w:tc>
@@ -2756,7 +2924,14 @@
                 <w:rFonts w:ascii="Calibri" w:eastAsia="Times New Roman" w:hAnsi="Calibri" w:cs="Times New Roman"/>
                 <w:color w:val="000000"/>
               </w:rPr>
-              <w:t xml:space="preserve"> with height</w:t>
+              <w:t xml:space="preserve"> </w:t>
+            </w:r>
+            <w:r>
+              <w:rPr>
+                <w:rFonts w:ascii="Calibri" w:eastAsia="Times New Roman" w:hAnsi="Calibri" w:cs="Times New Roman"/>
+                <w:color w:val="000000"/>
+              </w:rPr>
+              <w:t>H</w:t>
             </w:r>
           </w:p>
         </w:tc>
@@ -2781,6 +2956,7 @@
                 <w:color w:val="000000"/>
               </w:rPr>
             </w:pPr>
+            <w:proofErr w:type="spellStart"/>
             <w:r>
               <w:rPr>
                 <w:rFonts w:ascii="Calibri" w:eastAsia="Times New Roman" w:hAnsi="Calibri" w:cs="Times New Roman"/>
@@ -2788,6 +2964,7 @@
               </w:rPr>
               <w:t>TeN</w:t>
             </w:r>
+            <w:proofErr w:type="spellEnd"/>
           </w:p>
         </w:tc>
         <w:tc>
@@ -2929,7 +3106,14 @@
                 <w:rFonts w:ascii="Calibri" w:eastAsia="Times New Roman" w:hAnsi="Calibri" w:cs="Times New Roman"/>
                 <w:color w:val="000000"/>
               </w:rPr>
-              <w:t xml:space="preserve"> with light</w:t>
+              <w:t xml:space="preserve"> </w:t>
+            </w:r>
+            <w:r>
+              <w:rPr>
+                <w:rFonts w:ascii="Calibri" w:eastAsia="Times New Roman" w:hAnsi="Calibri" w:cs="Times New Roman"/>
+                <w:color w:val="000000"/>
+              </w:rPr>
+              <w:t>L</w:t>
             </w:r>
           </w:p>
         </w:tc>
@@ -2954,6 +3138,7 @@
                 <w:color w:val="000000"/>
               </w:rPr>
             </w:pPr>
+            <w:proofErr w:type="spellStart"/>
             <w:r>
               <w:rPr>
                 <w:rFonts w:ascii="Calibri" w:eastAsia="Times New Roman" w:hAnsi="Calibri" w:cs="Times New Roman"/>
@@ -2961,6 +3146,7 @@
               </w:rPr>
               <w:t>TeN</w:t>
             </w:r>
+            <w:proofErr w:type="spellEnd"/>
           </w:p>
         </w:tc>
         <w:tc>
@@ -3333,7 +3519,14 @@
                 <w:rFonts w:ascii="Calibri" w:eastAsia="Times New Roman" w:hAnsi="Calibri" w:cs="Times New Roman"/>
                 <w:color w:val="000000"/>
               </w:rPr>
-              <w:t xml:space="preserve"> with height</w:t>
+              <w:t xml:space="preserve"> </w:t>
+            </w:r>
+            <w:r>
+              <w:rPr>
+                <w:rFonts w:ascii="Calibri" w:eastAsia="Times New Roman" w:hAnsi="Calibri" w:cs="Times New Roman"/>
+                <w:color w:val="000000"/>
+              </w:rPr>
+              <w:t>H</w:t>
             </w:r>
           </w:p>
         </w:tc>
@@ -3357,6 +3550,7 @@
                 <w:color w:val="000000"/>
               </w:rPr>
             </w:pPr>
+            <w:proofErr w:type="spellStart"/>
             <w:r>
               <w:rPr>
                 <w:rFonts w:ascii="Calibri" w:eastAsia="Times New Roman" w:hAnsi="Calibri" w:cs="Times New Roman"/>
@@ -3364,6 +3558,7 @@
               </w:rPr>
               <w:t>TrB</w:t>
             </w:r>
+            <w:proofErr w:type="spellEnd"/>
             <w:r>
               <w:rPr>
                 <w:rFonts w:ascii="Calibri" w:eastAsia="Times New Roman" w:hAnsi="Calibri" w:cs="Times New Roman"/>
@@ -3371,6 +3566,7 @@
               </w:rPr>
               <w:t xml:space="preserve">, </w:t>
             </w:r>
+            <w:proofErr w:type="spellStart"/>
             <w:r>
               <w:rPr>
                 <w:rFonts w:ascii="Calibri" w:eastAsia="Times New Roman" w:hAnsi="Calibri" w:cs="Times New Roman"/>
@@ -3378,13 +3574,23 @@
               </w:rPr>
               <w:t>TeB</w:t>
             </w:r>
-            <w:r>
-              <w:rPr>
-                <w:rFonts w:ascii="Calibri" w:eastAsia="Times New Roman" w:hAnsi="Calibri" w:cs="Times New Roman"/>
-                <w:color w:val="000000"/>
-              </w:rPr>
-              <w:t>, BoN</w:t>
-            </w:r>
+            <w:proofErr w:type="spellEnd"/>
+            <w:r>
+              <w:rPr>
+                <w:rFonts w:ascii="Calibri" w:eastAsia="Times New Roman" w:hAnsi="Calibri" w:cs="Times New Roman"/>
+                <w:color w:val="000000"/>
+              </w:rPr>
+              <w:t xml:space="preserve">, </w:t>
+            </w:r>
+            <w:proofErr w:type="spellStart"/>
+            <w:r>
+              <w:rPr>
+                <w:rFonts w:ascii="Calibri" w:eastAsia="Times New Roman" w:hAnsi="Calibri" w:cs="Times New Roman"/>
+                <w:color w:val="000000"/>
+              </w:rPr>
+              <w:t>BoN</w:t>
+            </w:r>
+            <w:proofErr w:type="spellEnd"/>
           </w:p>
         </w:tc>
         <w:tc>
@@ -3556,7 +3762,14 @@
                 <w:rFonts w:ascii="Calibri" w:eastAsia="Times New Roman" w:hAnsi="Calibri" w:cs="Times New Roman"/>
                 <w:color w:val="000000"/>
               </w:rPr>
-              <w:t xml:space="preserve"> with height</w:t>
+              <w:t xml:space="preserve"> </w:t>
+            </w:r>
+            <w:r>
+              <w:rPr>
+                <w:rFonts w:ascii="Calibri" w:eastAsia="Times New Roman" w:hAnsi="Calibri" w:cs="Times New Roman"/>
+                <w:color w:val="000000"/>
+              </w:rPr>
+              <w:t>H</w:t>
             </w:r>
           </w:p>
         </w:tc>
@@ -3581,6 +3794,7 @@
                 <w:color w:val="000000"/>
               </w:rPr>
             </w:pPr>
+            <w:proofErr w:type="spellStart"/>
             <w:r>
               <w:rPr>
                 <w:rFonts w:ascii="Calibri" w:eastAsia="Times New Roman" w:hAnsi="Calibri" w:cs="Times New Roman"/>
@@ -3588,6 +3802,7 @@
               </w:rPr>
               <w:t>TeB</w:t>
             </w:r>
+            <w:proofErr w:type="spellEnd"/>
             <w:r>
               <w:rPr>
                 <w:rFonts w:ascii="Calibri" w:eastAsia="Times New Roman" w:hAnsi="Calibri" w:cs="Times New Roman"/>
@@ -3736,7 +3951,14 @@
                 <w:rFonts w:ascii="Calibri" w:eastAsia="Times New Roman" w:hAnsi="Calibri" w:cs="Times New Roman"/>
                 <w:color w:val="000000"/>
               </w:rPr>
-              <w:t xml:space="preserve"> with light</w:t>
+              <w:t xml:space="preserve"> </w:t>
+            </w:r>
+            <w:r>
+              <w:rPr>
+                <w:rFonts w:ascii="Calibri" w:eastAsia="Times New Roman" w:hAnsi="Calibri" w:cs="Times New Roman"/>
+                <w:color w:val="000000"/>
+              </w:rPr>
+              <w:t>L</w:t>
             </w:r>
           </w:p>
         </w:tc>
@@ -3761,12 +3983,21 @@
                 <w:color w:val="000000"/>
               </w:rPr>
             </w:pPr>
-            <w:r>
-              <w:rPr>
-                <w:rFonts w:ascii="Calibri" w:eastAsia="Times New Roman" w:hAnsi="Calibri" w:cs="Times New Roman"/>
-                <w:color w:val="000000"/>
-              </w:rPr>
-              <w:t>TrB,</w:t>
+            <w:proofErr w:type="spellStart"/>
+            <w:r>
+              <w:rPr>
+                <w:rFonts w:ascii="Calibri" w:eastAsia="Times New Roman" w:hAnsi="Calibri" w:cs="Times New Roman"/>
+                <w:color w:val="000000"/>
+              </w:rPr>
+              <w:t>TrB</w:t>
+            </w:r>
+            <w:proofErr w:type="spellEnd"/>
+            <w:r>
+              <w:rPr>
+                <w:rFonts w:ascii="Calibri" w:eastAsia="Times New Roman" w:hAnsi="Calibri" w:cs="Times New Roman"/>
+                <w:color w:val="000000"/>
+              </w:rPr>
+              <w:t>,</w:t>
             </w:r>
             <w:r>
               <w:rPr>
@@ -3775,20 +4006,47 @@
               </w:rPr>
               <w:t xml:space="preserve"> </w:t>
             </w:r>
-            <w:r>
-              <w:rPr>
-                <w:rFonts w:ascii="Calibri" w:eastAsia="Times New Roman" w:hAnsi="Calibri" w:cs="Times New Roman"/>
-                <w:color w:val="000000"/>
-              </w:rPr>
-              <w:t xml:space="preserve">TeB, </w:t>
-            </w:r>
-            <w:r>
-              <w:rPr>
-                <w:rFonts w:ascii="Calibri" w:eastAsia="Times New Roman" w:hAnsi="Calibri" w:cs="Times New Roman"/>
-                <w:color w:val="000000"/>
-              </w:rPr>
-              <w:t>TeN, BoN</w:t>
-            </w:r>
+            <w:proofErr w:type="spellStart"/>
+            <w:r>
+              <w:rPr>
+                <w:rFonts w:ascii="Calibri" w:eastAsia="Times New Roman" w:hAnsi="Calibri" w:cs="Times New Roman"/>
+                <w:color w:val="000000"/>
+              </w:rPr>
+              <w:t>TeB</w:t>
+            </w:r>
+            <w:proofErr w:type="spellEnd"/>
+            <w:r>
+              <w:rPr>
+                <w:rFonts w:ascii="Calibri" w:eastAsia="Times New Roman" w:hAnsi="Calibri" w:cs="Times New Roman"/>
+                <w:color w:val="000000"/>
+              </w:rPr>
+              <w:t xml:space="preserve">, </w:t>
+            </w:r>
+            <w:proofErr w:type="spellStart"/>
+            <w:r>
+              <w:rPr>
+                <w:rFonts w:ascii="Calibri" w:eastAsia="Times New Roman" w:hAnsi="Calibri" w:cs="Times New Roman"/>
+                <w:color w:val="000000"/>
+              </w:rPr>
+              <w:t>TeN</w:t>
+            </w:r>
+            <w:proofErr w:type="spellEnd"/>
+            <w:r>
+              <w:rPr>
+                <w:rFonts w:ascii="Calibri" w:eastAsia="Times New Roman" w:hAnsi="Calibri" w:cs="Times New Roman"/>
+                <w:color w:val="000000"/>
+              </w:rPr>
+              <w:t xml:space="preserve">, </w:t>
+            </w:r>
+            <w:proofErr w:type="spellStart"/>
+            <w:r>
+              <w:rPr>
+                <w:rFonts w:ascii="Calibri" w:eastAsia="Times New Roman" w:hAnsi="Calibri" w:cs="Times New Roman"/>
+                <w:color w:val="000000"/>
+              </w:rPr>
+              <w:t>BoN</w:t>
+            </w:r>
+            <w:proofErr w:type="spellEnd"/>
           </w:p>
         </w:tc>
         <w:tc>
@@ -4020,7 +4278,7 @@
                 <w:rFonts w:ascii="Calibri" w:eastAsia="Times New Roman" w:hAnsi="Calibri" w:cs="Times New Roman"/>
                 <w:color w:val="000000"/>
               </w:rPr>
-              <w:t>with height</w:t>
+              <w:t>H</w:t>
             </w:r>
           </w:p>
         </w:tc>
@@ -4045,6 +4303,7 @@
                 <w:color w:val="000000"/>
               </w:rPr>
             </w:pPr>
+            <w:proofErr w:type="spellStart"/>
             <w:r>
               <w:rPr>
                 <w:rFonts w:ascii="Calibri" w:eastAsia="Times New Roman" w:hAnsi="Calibri" w:cs="Times New Roman"/>
@@ -4052,6 +4311,7 @@
               </w:rPr>
               <w:t>TrB</w:t>
             </w:r>
+            <w:proofErr w:type="spellEnd"/>
           </w:p>
         </w:tc>
         <w:tc>
@@ -4207,7 +4467,14 @@
                 <w:rFonts w:ascii="Calibri" w:eastAsia="Times New Roman" w:hAnsi="Calibri" w:cs="Times New Roman"/>
                 <w:color w:val="000000"/>
               </w:rPr>
-              <w:t xml:space="preserve"> with light</w:t>
+              <w:t xml:space="preserve"> </w:t>
+            </w:r>
+            <w:r>
+              <w:rPr>
+                <w:rFonts w:ascii="Calibri" w:eastAsia="Times New Roman" w:hAnsi="Calibri" w:cs="Times New Roman"/>
+                <w:color w:val="000000"/>
+              </w:rPr>
+              <w:t>L</w:t>
             </w:r>
           </w:p>
         </w:tc>
@@ -4232,12 +4499,21 @@
                 <w:color w:val="000000"/>
               </w:rPr>
             </w:pPr>
-            <w:r>
-              <w:rPr>
-                <w:rFonts w:ascii="Calibri" w:eastAsia="Times New Roman" w:hAnsi="Calibri" w:cs="Times New Roman"/>
-                <w:color w:val="000000"/>
-              </w:rPr>
-              <w:t>TrB,</w:t>
+            <w:proofErr w:type="spellStart"/>
+            <w:r>
+              <w:rPr>
+                <w:rFonts w:ascii="Calibri" w:eastAsia="Times New Roman" w:hAnsi="Calibri" w:cs="Times New Roman"/>
+                <w:color w:val="000000"/>
+              </w:rPr>
+              <w:t>TrB</w:t>
+            </w:r>
+            <w:proofErr w:type="spellEnd"/>
+            <w:r>
+              <w:rPr>
+                <w:rFonts w:ascii="Calibri" w:eastAsia="Times New Roman" w:hAnsi="Calibri" w:cs="Times New Roman"/>
+                <w:color w:val="000000"/>
+              </w:rPr>
+              <w:t>,</w:t>
             </w:r>
             <w:r>
               <w:rPr>
@@ -4246,13 +4522,23 @@
               </w:rPr>
               <w:t xml:space="preserve"> </w:t>
             </w:r>
-            <w:r>
-              <w:rPr>
-                <w:rFonts w:ascii="Calibri" w:eastAsia="Times New Roman" w:hAnsi="Calibri" w:cs="Times New Roman"/>
-                <w:color w:val="000000"/>
-              </w:rPr>
-              <w:t xml:space="preserve">TeB, </w:t>
-            </w:r>
+            <w:proofErr w:type="spellStart"/>
+            <w:r>
+              <w:rPr>
+                <w:rFonts w:ascii="Calibri" w:eastAsia="Times New Roman" w:hAnsi="Calibri" w:cs="Times New Roman"/>
+                <w:color w:val="000000"/>
+              </w:rPr>
+              <w:t>TeB</w:t>
+            </w:r>
+            <w:proofErr w:type="spellEnd"/>
+            <w:r>
+              <w:rPr>
+                <w:rFonts w:ascii="Calibri" w:eastAsia="Times New Roman" w:hAnsi="Calibri" w:cs="Times New Roman"/>
+                <w:color w:val="000000"/>
+              </w:rPr>
+              <w:t xml:space="preserve">, </w:t>
+            </w:r>
+            <w:proofErr w:type="spellStart"/>
             <w:r>
               <w:rPr>
                 <w:rFonts w:ascii="Calibri" w:eastAsia="Times New Roman" w:hAnsi="Calibri" w:cs="Times New Roman"/>
@@ -4260,6 +4546,7 @@
               </w:rPr>
               <w:t>TeN</w:t>
             </w:r>
+            <w:proofErr w:type="spellEnd"/>
           </w:p>
         </w:tc>
         <w:tc>
@@ -4377,6 +4664,7 @@
                 <w:szCs w:val="20"/>
               </w:rPr>
             </w:pPr>
+            <w:proofErr w:type="spellStart"/>
             <w:r>
               <w:rPr>
                 <w:rFonts w:ascii="Calibri" w:eastAsia="Times New Roman" w:hAnsi="Calibri" w:cs="Times New Roman"/>
@@ -4398,6 +4686,7 @@
               </w:rPr>
               <w:t>sat</w:t>
             </w:r>
+            <w:proofErr w:type="spellEnd"/>
           </w:p>
         </w:tc>
         <w:tc>
@@ -4501,7 +4790,7 @@
                 <w:rFonts w:ascii="Calibri" w:eastAsia="Times New Roman" w:hAnsi="Calibri" w:cs="Times New Roman"/>
                 <w:color w:val="000000"/>
               </w:rPr>
-              <w:t>with height</w:t>
+              <w:t>H</w:t>
             </w:r>
           </w:p>
         </w:tc>
@@ -4526,6 +4815,7 @@
                 <w:color w:val="000000"/>
               </w:rPr>
             </w:pPr>
+            <w:proofErr w:type="spellStart"/>
             <w:r>
               <w:rPr>
                 <w:rFonts w:ascii="Calibri" w:eastAsia="Times New Roman" w:hAnsi="Calibri" w:cs="Times New Roman"/>
@@ -4533,6 +4823,7 @@
               </w:rPr>
               <w:t>TrB</w:t>
             </w:r>
+            <w:proofErr w:type="spellEnd"/>
             <w:r>
               <w:rPr>
                 <w:rFonts w:ascii="Calibri" w:eastAsia="Times New Roman" w:hAnsi="Calibri" w:cs="Times New Roman"/>
@@ -4540,6 +4831,7 @@
               </w:rPr>
               <w:t xml:space="preserve">, </w:t>
             </w:r>
+            <w:proofErr w:type="spellStart"/>
             <w:r>
               <w:rPr>
                 <w:rFonts w:ascii="Calibri" w:eastAsia="Times New Roman" w:hAnsi="Calibri" w:cs="Times New Roman"/>
@@ -4547,6 +4839,7 @@
               </w:rPr>
               <w:t>TeB</w:t>
             </w:r>
+            <w:proofErr w:type="spellEnd"/>
           </w:p>
         </w:tc>
         <w:tc>
@@ -4702,7 +4995,14 @@
                 <w:rFonts w:ascii="Calibri" w:eastAsia="Times New Roman" w:hAnsi="Calibri" w:cs="Times New Roman"/>
                 <w:color w:val="000000"/>
               </w:rPr>
-              <w:t xml:space="preserve"> with light</w:t>
+              <w:t xml:space="preserve"> </w:t>
+            </w:r>
+            <w:r>
+              <w:rPr>
+                <w:rFonts w:ascii="Calibri" w:eastAsia="Times New Roman" w:hAnsi="Calibri" w:cs="Times New Roman"/>
+                <w:color w:val="000000"/>
+              </w:rPr>
+              <w:t>L</w:t>
             </w:r>
           </w:p>
         </w:tc>
@@ -4727,6 +5027,7 @@
                 <w:color w:val="000000"/>
               </w:rPr>
             </w:pPr>
+            <w:proofErr w:type="spellStart"/>
             <w:r>
               <w:rPr>
                 <w:rFonts w:ascii="Calibri" w:eastAsia="Times New Roman" w:hAnsi="Calibri" w:cs="Times New Roman"/>
@@ -4734,6 +5035,7 @@
               </w:rPr>
               <w:t>TrB</w:t>
             </w:r>
+            <w:proofErr w:type="spellEnd"/>
             <w:r>
               <w:rPr>
                 <w:rFonts w:ascii="Calibri" w:eastAsia="Times New Roman" w:hAnsi="Calibri" w:cs="Times New Roman"/>
@@ -4746,8 +5048,17 @@
                 <w:rFonts w:ascii="Calibri" w:eastAsia="Times New Roman" w:hAnsi="Calibri" w:cs="Times New Roman"/>
                 <w:color w:val="000000"/>
               </w:rPr>
-              <w:t xml:space="preserve"> TeB</w:t>
-            </w:r>
+              <w:t xml:space="preserve"> </w:t>
+            </w:r>
+            <w:proofErr w:type="spellStart"/>
+            <w:r>
+              <w:rPr>
+                <w:rFonts w:ascii="Calibri" w:eastAsia="Times New Roman" w:hAnsi="Calibri" w:cs="Times New Roman"/>
+                <w:color w:val="000000"/>
+              </w:rPr>
+              <w:t>TeB</w:t>
+            </w:r>
+            <w:proofErr w:type="spellEnd"/>
           </w:p>
         </w:tc>
         <w:tc>
@@ -4820,6 +5131,7 @@
                 <w:color w:val="000000"/>
               </w:rPr>
             </w:pPr>
+            <w:proofErr w:type="spellStart"/>
             <w:r>
               <w:rPr>
                 <w:rFonts w:ascii="Calibri" w:eastAsia="Times New Roman" w:hAnsi="Calibri" w:cs="Times New Roman"/>
@@ -4837,6 +5149,7 @@
               </w:rPr>
               <w:t>sat</w:t>
             </w:r>
+            <w:proofErr w:type="spellEnd"/>
             <w:r>
               <w:rPr>
                 <w:rFonts w:ascii="Calibri" w:eastAsia="Times New Roman" w:hAnsi="Calibri" w:cs="Times New Roman"/>
@@ -4868,6 +5181,7 @@
                 <w:szCs w:val="20"/>
               </w:rPr>
             </w:pPr>
+            <w:proofErr w:type="spellStart"/>
             <w:r>
               <w:rPr>
                 <w:rFonts w:ascii="Calibri" w:eastAsia="Times New Roman" w:hAnsi="Calibri" w:cs="Times New Roman"/>
@@ -4889,6 +5203,7 @@
               </w:rPr>
               <w:t>opt</w:t>
             </w:r>
+            <w:proofErr w:type="spellEnd"/>
           </w:p>
         </w:tc>
         <w:tc>
@@ -4992,7 +5307,14 @@
                 <w:rFonts w:ascii="Calibri" w:eastAsia="Times New Roman" w:hAnsi="Calibri" w:cs="Times New Roman"/>
                 <w:color w:val="000000"/>
               </w:rPr>
-              <w:t xml:space="preserve"> with height</w:t>
+              <w:t xml:space="preserve"> </w:t>
+            </w:r>
+            <w:r>
+              <w:rPr>
+                <w:rFonts w:ascii="Calibri" w:eastAsia="Times New Roman" w:hAnsi="Calibri" w:cs="Times New Roman"/>
+                <w:color w:val="000000"/>
+              </w:rPr>
+              <w:t>H</w:t>
             </w:r>
           </w:p>
         </w:tc>
@@ -5017,6 +5339,7 @@
                 <w:color w:val="000000"/>
               </w:rPr>
             </w:pPr>
+            <w:proofErr w:type="spellStart"/>
             <w:r>
               <w:rPr>
                 <w:rFonts w:ascii="Calibri" w:eastAsia="Times New Roman" w:hAnsi="Calibri" w:cs="Times New Roman"/>
@@ -5024,6 +5347,7 @@
               </w:rPr>
               <w:t>TrB</w:t>
             </w:r>
+            <w:proofErr w:type="spellEnd"/>
             <w:r>
               <w:rPr>
                 <w:rFonts w:ascii="Calibri" w:eastAsia="Times New Roman" w:hAnsi="Calibri" w:cs="Times New Roman"/>
@@ -5036,8 +5360,17 @@
                 <w:rFonts w:ascii="Calibri" w:eastAsia="Times New Roman" w:hAnsi="Calibri" w:cs="Times New Roman"/>
                 <w:color w:val="000000"/>
               </w:rPr>
-              <w:t xml:space="preserve"> TeB</w:t>
-            </w:r>
+              <w:t xml:space="preserve"> </w:t>
+            </w:r>
+            <w:proofErr w:type="spellStart"/>
+            <w:r>
+              <w:rPr>
+                <w:rFonts w:ascii="Calibri" w:eastAsia="Times New Roman" w:hAnsi="Calibri" w:cs="Times New Roman"/>
+                <w:color w:val="000000"/>
+              </w:rPr>
+              <w:t>TeB</w:t>
+            </w:r>
+            <w:proofErr w:type="spellEnd"/>
           </w:p>
         </w:tc>
         <w:tc>
@@ -5184,7 +5517,14 @@
                 <w:rFonts w:ascii="Calibri" w:eastAsia="Times New Roman" w:hAnsi="Calibri" w:cs="Times New Roman"/>
                 <w:color w:val="000000"/>
               </w:rPr>
-              <w:t>↑ with height</w:t>
+              <w:t xml:space="preserve">↑ </w:t>
+            </w:r>
+            <w:r>
+              <w:rPr>
+                <w:rFonts w:ascii="Calibri" w:eastAsia="Times New Roman" w:hAnsi="Calibri" w:cs="Times New Roman"/>
+                <w:color w:val="000000"/>
+              </w:rPr>
+              <w:t>H</w:t>
             </w:r>
           </w:p>
         </w:tc>
@@ -5208,6 +5548,7 @@
                 <w:color w:val="000000"/>
               </w:rPr>
             </w:pPr>
+            <w:proofErr w:type="spellStart"/>
             <w:r>
               <w:rPr>
                 <w:rFonts w:ascii="Calibri" w:eastAsia="Times New Roman" w:hAnsi="Calibri" w:cs="Times New Roman"/>
@@ -5215,6 +5556,7 @@
               </w:rPr>
               <w:t>TrB</w:t>
             </w:r>
+            <w:proofErr w:type="spellEnd"/>
           </w:p>
         </w:tc>
         <w:tc>
@@ -5357,7 +5699,14 @@
                 <w:rFonts w:ascii="Calibri" w:eastAsia="Times New Roman" w:hAnsi="Calibri" w:cs="Times New Roman"/>
                 <w:color w:val="000000"/>
               </w:rPr>
-              <w:t xml:space="preserve"> with light</w:t>
+              <w:t xml:space="preserve"> </w:t>
+            </w:r>
+            <w:r>
+              <w:rPr>
+                <w:rFonts w:ascii="Calibri" w:eastAsia="Times New Roman" w:hAnsi="Calibri" w:cs="Times New Roman"/>
+                <w:color w:val="000000"/>
+              </w:rPr>
+              <w:t>L</w:t>
             </w:r>
           </w:p>
         </w:tc>
@@ -5382,6 +5731,7 @@
                 <w:color w:val="000000"/>
               </w:rPr>
             </w:pPr>
+            <w:proofErr w:type="spellStart"/>
             <w:r>
               <w:rPr>
                 <w:rFonts w:ascii="Calibri" w:eastAsia="Times New Roman" w:hAnsi="Calibri" w:cs="Times New Roman"/>
@@ -5389,6 +5739,7 @@
               </w:rPr>
               <w:t>TrB</w:t>
             </w:r>
+            <w:proofErr w:type="spellEnd"/>
           </w:p>
         </w:tc>
         <w:tc>
@@ -5479,6 +5830,7 @@
                 <w:szCs w:val="20"/>
               </w:rPr>
             </w:pPr>
+            <w:proofErr w:type="spellStart"/>
             <w:r>
               <w:rPr>
                 <w:rFonts w:ascii="Calibri" w:eastAsia="Times New Roman" w:hAnsi="Calibri" w:cs="Times New Roman"/>
@@ -5512,6 +5864,7 @@
               </w:rPr>
               <w:t>t</w:t>
             </w:r>
+            <w:proofErr w:type="spellEnd"/>
           </w:p>
         </w:tc>
         <w:tc>
@@ -5578,7 +5931,14 @@
                 <w:rFonts w:ascii="Calibri" w:eastAsia="Times New Roman" w:hAnsi="Calibri" w:cs="Times New Roman"/>
                 <w:color w:val="000000"/>
               </w:rPr>
-              <w:t xml:space="preserve"> with height</w:t>
+              <w:t xml:space="preserve"> </w:t>
+            </w:r>
+            <w:r>
+              <w:rPr>
+                <w:rFonts w:ascii="Calibri" w:eastAsia="Times New Roman" w:hAnsi="Calibri" w:cs="Times New Roman"/>
+                <w:color w:val="000000"/>
+              </w:rPr>
+              <w:t>H</w:t>
             </w:r>
           </w:p>
         </w:tc>
@@ -5603,13 +5963,31 @@
                 <w:color w:val="000000"/>
               </w:rPr>
             </w:pPr>
-            <w:r>
-              <w:rPr>
-                <w:rFonts w:ascii="Calibri" w:eastAsia="Times New Roman" w:hAnsi="Calibri" w:cs="Times New Roman"/>
-                <w:color w:val="000000"/>
-              </w:rPr>
-              <w:t>TrB, TeB</w:t>
-            </w:r>
+            <w:proofErr w:type="spellStart"/>
+            <w:r>
+              <w:rPr>
+                <w:rFonts w:ascii="Calibri" w:eastAsia="Times New Roman" w:hAnsi="Calibri" w:cs="Times New Roman"/>
+                <w:color w:val="000000"/>
+              </w:rPr>
+              <w:t>TrB</w:t>
+            </w:r>
+            <w:proofErr w:type="spellEnd"/>
+            <w:r>
+              <w:rPr>
+                <w:rFonts w:ascii="Calibri" w:eastAsia="Times New Roman" w:hAnsi="Calibri" w:cs="Times New Roman"/>
+                <w:color w:val="000000"/>
+              </w:rPr>
+              <w:t xml:space="preserve">, </w:t>
+            </w:r>
+            <w:proofErr w:type="spellStart"/>
+            <w:r>
+              <w:rPr>
+                <w:rFonts w:ascii="Calibri" w:eastAsia="Times New Roman" w:hAnsi="Calibri" w:cs="Times New Roman"/>
+                <w:color w:val="000000"/>
+              </w:rPr>
+              <w:t>TeB</w:t>
+            </w:r>
+            <w:proofErr w:type="spellEnd"/>
           </w:p>
         </w:tc>
         <w:tc>
@@ -5768,7 +6146,14 @@
                 <w:rFonts w:ascii="Calibri" w:eastAsia="Times New Roman" w:hAnsi="Calibri" w:cs="Times New Roman"/>
                 <w:color w:val="000000"/>
               </w:rPr>
-              <w:t>↓ with height</w:t>
+              <w:t xml:space="preserve">↓ </w:t>
+            </w:r>
+            <w:r>
+              <w:rPr>
+                <w:rFonts w:ascii="Calibri" w:eastAsia="Times New Roman" w:hAnsi="Calibri" w:cs="Times New Roman"/>
+                <w:color w:val="000000"/>
+              </w:rPr>
+              <w:t>H</w:t>
             </w:r>
           </w:p>
         </w:tc>
@@ -5792,6 +6177,7 @@
                 <w:color w:val="000000"/>
               </w:rPr>
             </w:pPr>
+            <w:proofErr w:type="spellStart"/>
             <w:r>
               <w:rPr>
                 <w:rFonts w:ascii="Calibri" w:eastAsia="Times New Roman" w:hAnsi="Calibri" w:cs="Times New Roman"/>
@@ -5799,6 +6185,7 @@
               </w:rPr>
               <w:t>TrB</w:t>
             </w:r>
+            <w:proofErr w:type="spellEnd"/>
           </w:p>
         </w:tc>
         <w:tc>
@@ -5939,7 +6326,14 @@
                 <w:rFonts w:ascii="Calibri" w:eastAsia="Times New Roman" w:hAnsi="Calibri" w:cs="Times New Roman"/>
                 <w:color w:val="000000"/>
               </w:rPr>
-              <w:t xml:space="preserve"> with light</w:t>
+              <w:t xml:space="preserve"> </w:t>
+            </w:r>
+            <w:r>
+              <w:rPr>
+                <w:rFonts w:ascii="Calibri" w:eastAsia="Times New Roman" w:hAnsi="Calibri" w:cs="Times New Roman"/>
+                <w:color w:val="000000"/>
+              </w:rPr>
+              <w:t>L</w:t>
             </w:r>
           </w:p>
         </w:tc>
@@ -5964,13 +6358,31 @@
                 <w:color w:val="000000"/>
               </w:rPr>
             </w:pPr>
-            <w:r>
-              <w:rPr>
-                <w:rFonts w:ascii="Calibri" w:eastAsia="Times New Roman" w:hAnsi="Calibri" w:cs="Times New Roman"/>
-                <w:color w:val="000000"/>
-              </w:rPr>
-              <w:t>TrB, TeB</w:t>
-            </w:r>
+            <w:proofErr w:type="spellStart"/>
+            <w:r>
+              <w:rPr>
+                <w:rFonts w:ascii="Calibri" w:eastAsia="Times New Roman" w:hAnsi="Calibri" w:cs="Times New Roman"/>
+                <w:color w:val="000000"/>
+              </w:rPr>
+              <w:t>TrB</w:t>
+            </w:r>
+            <w:proofErr w:type="spellEnd"/>
+            <w:r>
+              <w:rPr>
+                <w:rFonts w:ascii="Calibri" w:eastAsia="Times New Roman" w:hAnsi="Calibri" w:cs="Times New Roman"/>
+                <w:color w:val="000000"/>
+              </w:rPr>
+              <w:t xml:space="preserve">, </w:t>
+            </w:r>
+            <w:proofErr w:type="spellStart"/>
+            <w:r>
+              <w:rPr>
+                <w:rFonts w:ascii="Calibri" w:eastAsia="Times New Roman" w:hAnsi="Calibri" w:cs="Times New Roman"/>
+                <w:color w:val="000000"/>
+              </w:rPr>
+              <w:t>TeB</w:t>
+            </w:r>
+            <w:proofErr w:type="spellEnd"/>
           </w:p>
         </w:tc>
         <w:tc>
@@ -6173,7 +6585,14 @@
                 <w:rFonts w:ascii="Calibri" w:eastAsia="Times New Roman" w:hAnsi="Calibri" w:cs="Times New Roman"/>
                 <w:color w:val="000000"/>
               </w:rPr>
-              <w:t xml:space="preserve"> with height</w:t>
+              <w:t xml:space="preserve"> </w:t>
+            </w:r>
+            <w:r>
+              <w:rPr>
+                <w:rFonts w:ascii="Calibri" w:eastAsia="Times New Roman" w:hAnsi="Calibri" w:cs="Times New Roman"/>
+                <w:color w:val="000000"/>
+              </w:rPr>
+              <w:t>H</w:t>
             </w:r>
           </w:p>
         </w:tc>
@@ -6198,6 +6617,7 @@
                 <w:color w:val="000000"/>
               </w:rPr>
             </w:pPr>
+            <w:proofErr w:type="spellStart"/>
             <w:r>
               <w:rPr>
                 <w:rFonts w:ascii="Calibri" w:eastAsia="Times New Roman" w:hAnsi="Calibri" w:cs="Times New Roman"/>
@@ -6205,6 +6625,7 @@
               </w:rPr>
               <w:t>TrB</w:t>
             </w:r>
+            <w:proofErr w:type="spellEnd"/>
             <w:r>
               <w:rPr>
                 <w:rFonts w:ascii="Calibri" w:eastAsia="Times New Roman" w:hAnsi="Calibri" w:cs="Times New Roman"/>
@@ -6217,8 +6638,25 @@
                 <w:rFonts w:ascii="Calibri" w:eastAsia="Times New Roman" w:hAnsi="Calibri" w:cs="Times New Roman"/>
                 <w:color w:val="000000"/>
               </w:rPr>
-              <w:t xml:space="preserve"> TeB, </w:t>
-            </w:r>
+              <w:t xml:space="preserve"> </w:t>
+            </w:r>
+            <w:proofErr w:type="spellStart"/>
+            <w:r>
+              <w:rPr>
+                <w:rFonts w:ascii="Calibri" w:eastAsia="Times New Roman" w:hAnsi="Calibri" w:cs="Times New Roman"/>
+                <w:color w:val="000000"/>
+              </w:rPr>
+              <w:t>TeB</w:t>
+            </w:r>
+            <w:proofErr w:type="spellEnd"/>
+            <w:r>
+              <w:rPr>
+                <w:rFonts w:ascii="Calibri" w:eastAsia="Times New Roman" w:hAnsi="Calibri" w:cs="Times New Roman"/>
+                <w:color w:val="000000"/>
+              </w:rPr>
+              <w:t xml:space="preserve">, </w:t>
+            </w:r>
+            <w:proofErr w:type="spellStart"/>
             <w:r>
               <w:rPr>
                 <w:rFonts w:ascii="Calibri" w:eastAsia="Times New Roman" w:hAnsi="Calibri" w:cs="Times New Roman"/>
@@ -6231,7 +6669,15 @@
                 <w:rFonts w:ascii="Calibri" w:eastAsia="Times New Roman" w:hAnsi="Calibri" w:cs="Times New Roman"/>
                 <w:color w:val="000000"/>
               </w:rPr>
-              <w:t xml:space="preserve">N </w:t>
+              <w:t>N</w:t>
+            </w:r>
+            <w:proofErr w:type="spellEnd"/>
+            <w:r>
+              <w:rPr>
+                <w:rFonts w:ascii="Calibri" w:eastAsia="Times New Roman" w:hAnsi="Calibri" w:cs="Times New Roman"/>
+                <w:color w:val="000000"/>
+              </w:rPr>
+              <w:t xml:space="preserve"> </w:t>
             </w:r>
           </w:p>
         </w:tc>
@@ -6388,7 +6834,14 @@
                 <w:rFonts w:ascii="Calibri" w:eastAsia="Times New Roman" w:hAnsi="Calibri" w:cs="Times New Roman"/>
                 <w:color w:val="000000"/>
               </w:rPr>
-              <w:t xml:space="preserve"> with light</w:t>
+              <w:t xml:space="preserve"> </w:t>
+            </w:r>
+            <w:r>
+              <w:rPr>
+                <w:rFonts w:ascii="Calibri" w:eastAsia="Times New Roman" w:hAnsi="Calibri" w:cs="Times New Roman"/>
+                <w:color w:val="000000"/>
+              </w:rPr>
+              <w:t>L</w:t>
             </w:r>
           </w:p>
         </w:tc>
@@ -6413,13 +6866,39 @@
                 <w:color w:val="000000"/>
               </w:rPr>
             </w:pPr>
-            <w:r>
-              <w:rPr>
-                <w:rFonts w:ascii="Calibri" w:eastAsia="Times New Roman" w:hAnsi="Calibri" w:cs="Times New Roman"/>
-                <w:color w:val="000000"/>
-              </w:rPr>
-              <w:t xml:space="preserve">TrB, TeB, </w:t>
-            </w:r>
+            <w:proofErr w:type="spellStart"/>
+            <w:r>
+              <w:rPr>
+                <w:rFonts w:ascii="Calibri" w:eastAsia="Times New Roman" w:hAnsi="Calibri" w:cs="Times New Roman"/>
+                <w:color w:val="000000"/>
+              </w:rPr>
+              <w:t>TrB</w:t>
+            </w:r>
+            <w:proofErr w:type="spellEnd"/>
+            <w:r>
+              <w:rPr>
+                <w:rFonts w:ascii="Calibri" w:eastAsia="Times New Roman" w:hAnsi="Calibri" w:cs="Times New Roman"/>
+                <w:color w:val="000000"/>
+              </w:rPr>
+              <w:t xml:space="preserve">, </w:t>
+            </w:r>
+            <w:proofErr w:type="spellStart"/>
+            <w:r>
+              <w:rPr>
+                <w:rFonts w:ascii="Calibri" w:eastAsia="Times New Roman" w:hAnsi="Calibri" w:cs="Times New Roman"/>
+                <w:color w:val="000000"/>
+              </w:rPr>
+              <w:t>TeB</w:t>
+            </w:r>
+            <w:proofErr w:type="spellEnd"/>
+            <w:r>
+              <w:rPr>
+                <w:rFonts w:ascii="Calibri" w:eastAsia="Times New Roman" w:hAnsi="Calibri" w:cs="Times New Roman"/>
+                <w:color w:val="000000"/>
+              </w:rPr>
+              <w:t xml:space="preserve">, </w:t>
+            </w:r>
+            <w:proofErr w:type="spellStart"/>
             <w:r>
               <w:rPr>
                 <w:rFonts w:ascii="Calibri" w:eastAsia="Times New Roman" w:hAnsi="Calibri" w:cs="Times New Roman"/>
@@ -6434,6 +6913,7 @@
               </w:rPr>
               <w:t>N</w:t>
             </w:r>
+            <w:proofErr w:type="spellEnd"/>
           </w:p>
         </w:tc>
         <w:tc>
@@ -6558,6 +7038,7 @@
                 <w:szCs w:val="20"/>
               </w:rPr>
             </w:pPr>
+            <w:proofErr w:type="spellStart"/>
             <w:r>
               <w:rPr>
                 <w:rFonts w:ascii="Calibri" w:eastAsia="Times New Roman" w:hAnsi="Calibri" w:cs="Times New Roman"/>
@@ -6579,6 +7060,7 @@
               </w:rPr>
               <w:t>cmax</w:t>
             </w:r>
+            <w:proofErr w:type="spellEnd"/>
             <w:r>
               <w:rPr>
                 <w:rFonts w:ascii="Calibri" w:eastAsia="Times New Roman" w:hAnsi="Calibri" w:cs="Times New Roman"/>
@@ -6694,7 +7176,14 @@
                 <w:rFonts w:ascii="Calibri" w:eastAsia="Times New Roman" w:hAnsi="Calibri" w:cs="Times New Roman"/>
                 <w:color w:val="000000"/>
               </w:rPr>
-              <w:t xml:space="preserve"> with height</w:t>
+              <w:t xml:space="preserve"> </w:t>
+            </w:r>
+            <w:r>
+              <w:rPr>
+                <w:rFonts w:ascii="Calibri" w:eastAsia="Times New Roman" w:hAnsi="Calibri" w:cs="Times New Roman"/>
+                <w:color w:val="000000"/>
+              </w:rPr>
+              <w:t>H</w:t>
             </w:r>
           </w:p>
         </w:tc>
@@ -6719,6 +7208,7 @@
                 <w:color w:val="000000"/>
               </w:rPr>
             </w:pPr>
+            <w:proofErr w:type="spellStart"/>
             <w:r>
               <w:rPr>
                 <w:rFonts w:ascii="Calibri" w:eastAsia="Times New Roman" w:hAnsi="Calibri" w:cs="Times New Roman"/>
@@ -6726,6 +7216,7 @@
               </w:rPr>
               <w:t>TrB</w:t>
             </w:r>
+            <w:proofErr w:type="spellEnd"/>
             <w:r>
               <w:rPr>
                 <w:rFonts w:ascii="Calibri" w:eastAsia="Times New Roman" w:hAnsi="Calibri" w:cs="Times New Roman"/>
@@ -6738,7 +7229,23 @@
                 <w:rFonts w:ascii="Calibri" w:eastAsia="Times New Roman" w:hAnsi="Calibri" w:cs="Times New Roman"/>
                 <w:color w:val="000000"/>
               </w:rPr>
-              <w:t xml:space="preserve"> TeB </w:t>
+              <w:t xml:space="preserve"> </w:t>
+            </w:r>
+            <w:proofErr w:type="spellStart"/>
+            <w:r>
+              <w:rPr>
+                <w:rFonts w:ascii="Calibri" w:eastAsia="Times New Roman" w:hAnsi="Calibri" w:cs="Times New Roman"/>
+                <w:color w:val="000000"/>
+              </w:rPr>
+              <w:t>TeB</w:t>
+            </w:r>
+            <w:proofErr w:type="spellEnd"/>
+            <w:r>
+              <w:rPr>
+                <w:rFonts w:ascii="Calibri" w:eastAsia="Times New Roman" w:hAnsi="Calibri" w:cs="Times New Roman"/>
+                <w:color w:val="000000"/>
+              </w:rPr>
+              <w:t xml:space="preserve"> </w:t>
             </w:r>
           </w:p>
         </w:tc>
@@ -6909,7 +7416,14 @@
                 <w:rFonts w:ascii="Calibri" w:eastAsia="Times New Roman" w:hAnsi="Calibri" w:cs="Times New Roman"/>
                 <w:color w:val="000000"/>
               </w:rPr>
-              <w:t xml:space="preserve"> with light</w:t>
+              <w:t xml:space="preserve"> </w:t>
+            </w:r>
+            <w:r>
+              <w:rPr>
+                <w:rFonts w:ascii="Calibri" w:eastAsia="Times New Roman" w:hAnsi="Calibri" w:cs="Times New Roman"/>
+                <w:color w:val="000000"/>
+              </w:rPr>
+              <w:t>L</w:t>
             </w:r>
           </w:p>
         </w:tc>
@@ -6934,12 +7448,37 @@
                 <w:color w:val="000000"/>
               </w:rPr>
             </w:pPr>
-            <w:r>
-              <w:rPr>
-                <w:rFonts w:ascii="Calibri" w:eastAsia="Times New Roman" w:hAnsi="Calibri" w:cs="Times New Roman"/>
-                <w:color w:val="000000"/>
-              </w:rPr>
-              <w:t>TrB, TeB,</w:t>
+            <w:proofErr w:type="spellStart"/>
+            <w:r>
+              <w:rPr>
+                <w:rFonts w:ascii="Calibri" w:eastAsia="Times New Roman" w:hAnsi="Calibri" w:cs="Times New Roman"/>
+                <w:color w:val="000000"/>
+              </w:rPr>
+              <w:t>TrB</w:t>
+            </w:r>
+            <w:proofErr w:type="spellEnd"/>
+            <w:r>
+              <w:rPr>
+                <w:rFonts w:ascii="Calibri" w:eastAsia="Times New Roman" w:hAnsi="Calibri" w:cs="Times New Roman"/>
+                <w:color w:val="000000"/>
+              </w:rPr>
+              <w:t xml:space="preserve">, </w:t>
+            </w:r>
+            <w:proofErr w:type="spellStart"/>
+            <w:r>
+              <w:rPr>
+                <w:rFonts w:ascii="Calibri" w:eastAsia="Times New Roman" w:hAnsi="Calibri" w:cs="Times New Roman"/>
+                <w:color w:val="000000"/>
+              </w:rPr>
+              <w:t>TeB</w:t>
+            </w:r>
+            <w:proofErr w:type="spellEnd"/>
+            <w:r>
+              <w:rPr>
+                <w:rFonts w:ascii="Calibri" w:eastAsia="Times New Roman" w:hAnsi="Calibri" w:cs="Times New Roman"/>
+                <w:color w:val="000000"/>
+              </w:rPr>
+              <w:t>,</w:t>
             </w:r>
             <w:r>
               <w:rPr>
@@ -6948,6 +7487,7 @@
               </w:rPr>
               <w:t xml:space="preserve"> </w:t>
             </w:r>
+            <w:proofErr w:type="spellStart"/>
             <w:r>
               <w:rPr>
                 <w:rFonts w:ascii="Calibri" w:eastAsia="Times New Roman" w:hAnsi="Calibri" w:cs="Times New Roman"/>
@@ -6955,6 +7495,7 @@
               </w:rPr>
               <w:t>BoN</w:t>
             </w:r>
+            <w:proofErr w:type="spellEnd"/>
           </w:p>
         </w:tc>
         <w:tc>
@@ -7172,7 +7713,14 @@
                 <w:rFonts w:ascii="Calibri" w:eastAsia="Times New Roman" w:hAnsi="Calibri" w:cs="Times New Roman"/>
                 <w:color w:val="000000"/>
               </w:rPr>
-              <w:t xml:space="preserve"> with height</w:t>
+              <w:t xml:space="preserve"> </w:t>
+            </w:r>
+            <w:r>
+              <w:rPr>
+                <w:rFonts w:ascii="Calibri" w:eastAsia="Times New Roman" w:hAnsi="Calibri" w:cs="Times New Roman"/>
+                <w:color w:val="000000"/>
+              </w:rPr>
+              <w:t>H</w:t>
             </w:r>
           </w:p>
         </w:tc>
@@ -7197,13 +7745,31 @@
                 <w:color w:val="000000"/>
               </w:rPr>
             </w:pPr>
-            <w:r>
-              <w:rPr>
-                <w:rFonts w:ascii="Calibri" w:eastAsia="Times New Roman" w:hAnsi="Calibri" w:cs="Times New Roman"/>
-                <w:color w:val="000000"/>
-              </w:rPr>
-              <w:t>TrB, TeB</w:t>
-            </w:r>
+            <w:proofErr w:type="spellStart"/>
+            <w:r>
+              <w:rPr>
+                <w:rFonts w:ascii="Calibri" w:eastAsia="Times New Roman" w:hAnsi="Calibri" w:cs="Times New Roman"/>
+                <w:color w:val="000000"/>
+              </w:rPr>
+              <w:t>TrB</w:t>
+            </w:r>
+            <w:proofErr w:type="spellEnd"/>
+            <w:r>
+              <w:rPr>
+                <w:rFonts w:ascii="Calibri" w:eastAsia="Times New Roman" w:hAnsi="Calibri" w:cs="Times New Roman"/>
+                <w:color w:val="000000"/>
+              </w:rPr>
+              <w:t xml:space="preserve">, </w:t>
+            </w:r>
+            <w:proofErr w:type="spellStart"/>
+            <w:r>
+              <w:rPr>
+                <w:rFonts w:ascii="Calibri" w:eastAsia="Times New Roman" w:hAnsi="Calibri" w:cs="Times New Roman"/>
+                <w:color w:val="000000"/>
+              </w:rPr>
+              <w:t>TeB</w:t>
+            </w:r>
+            <w:proofErr w:type="spellEnd"/>
           </w:p>
         </w:tc>
         <w:tc>
@@ -7359,7 +7925,14 @@
                 <w:rFonts w:ascii="Calibri" w:eastAsia="Times New Roman" w:hAnsi="Calibri" w:cs="Times New Roman"/>
                 <w:color w:val="000000"/>
               </w:rPr>
-              <w:t xml:space="preserve"> with light</w:t>
+              <w:t xml:space="preserve"> </w:t>
+            </w:r>
+            <w:r>
+              <w:rPr>
+                <w:rFonts w:ascii="Calibri" w:eastAsia="Times New Roman" w:hAnsi="Calibri" w:cs="Times New Roman"/>
+                <w:color w:val="000000"/>
+              </w:rPr>
+              <w:t>L</w:t>
             </w:r>
           </w:p>
         </w:tc>
@@ -7384,13 +7957,31 @@
                 <w:color w:val="000000"/>
               </w:rPr>
             </w:pPr>
-            <w:r>
-              <w:rPr>
-                <w:rFonts w:ascii="Calibri" w:eastAsia="Times New Roman" w:hAnsi="Calibri" w:cs="Times New Roman"/>
-                <w:color w:val="000000"/>
-              </w:rPr>
-              <w:t>TrB, TeB</w:t>
-            </w:r>
+            <w:proofErr w:type="spellStart"/>
+            <w:r>
+              <w:rPr>
+                <w:rFonts w:ascii="Calibri" w:eastAsia="Times New Roman" w:hAnsi="Calibri" w:cs="Times New Roman"/>
+                <w:color w:val="000000"/>
+              </w:rPr>
+              <w:t>TrB</w:t>
+            </w:r>
+            <w:proofErr w:type="spellEnd"/>
+            <w:r>
+              <w:rPr>
+                <w:rFonts w:ascii="Calibri" w:eastAsia="Times New Roman" w:hAnsi="Calibri" w:cs="Times New Roman"/>
+                <w:color w:val="000000"/>
+              </w:rPr>
+              <w:t xml:space="preserve">, </w:t>
+            </w:r>
+            <w:proofErr w:type="spellStart"/>
+            <w:r>
+              <w:rPr>
+                <w:rFonts w:ascii="Calibri" w:eastAsia="Times New Roman" w:hAnsi="Calibri" w:cs="Times New Roman"/>
+                <w:color w:val="000000"/>
+              </w:rPr>
+              <w:t>TeB</w:t>
+            </w:r>
+            <w:proofErr w:type="spellEnd"/>
           </w:p>
         </w:tc>
         <w:tc>
@@ -7611,7 +8202,7 @@
                 <w:rFonts w:ascii="Calibri" w:eastAsia="Times New Roman" w:hAnsi="Calibri" w:cs="Times New Roman"/>
                 <w:color w:val="000000"/>
               </w:rPr>
-              <w:t>with light</w:t>
+              <w:t>L</w:t>
             </w:r>
           </w:p>
         </w:tc>
@@ -7636,6 +8227,7 @@
                 <w:color w:val="000000"/>
               </w:rPr>
             </w:pPr>
+            <w:proofErr w:type="spellStart"/>
             <w:r>
               <w:rPr>
                 <w:rFonts w:ascii="Calibri" w:eastAsia="Times New Roman" w:hAnsi="Calibri" w:cs="Times New Roman"/>
@@ -7643,6 +8235,7 @@
               </w:rPr>
               <w:t>TeB</w:t>
             </w:r>
+            <w:proofErr w:type="spellEnd"/>
           </w:p>
         </w:tc>
         <w:tc>
@@ -7736,6 +8329,7 @@
               </w:rPr>
               <w:t xml:space="preserve">re for </w:t>
             </w:r>
+            <w:proofErr w:type="spellStart"/>
             <w:r>
               <w:rPr>
                 <w:rFonts w:ascii="Calibri" w:eastAsia="Times New Roman" w:hAnsi="Calibri" w:cs="Times New Roman"/>
@@ -7757,6 +8351,7 @@
               </w:rPr>
               <w:t>cmax</w:t>
             </w:r>
+            <w:proofErr w:type="spellEnd"/>
           </w:p>
         </w:tc>
         <w:tc>
@@ -7781,6 +8376,7 @@
                 <w:szCs w:val="20"/>
               </w:rPr>
             </w:pPr>
+            <w:proofErr w:type="spellStart"/>
             <w:r>
               <w:rPr>
                 <w:rFonts w:ascii="Calibri" w:eastAsia="Times New Roman" w:hAnsi="Calibri" w:cs="Times New Roman"/>
@@ -7802,6 +8398,7 @@
               </w:rPr>
               <w:t>cmax</w:t>
             </w:r>
+            <w:proofErr w:type="spellEnd"/>
             <w:r>
               <w:rPr>
                 <w:rFonts w:ascii="Calibri" w:eastAsia="Times New Roman" w:hAnsi="Calibri" w:cs="Times New Roman"/>
@@ -7821,7 +8418,17 @@
                 <w:iCs/>
                 <w:color w:val="000000"/>
               </w:rPr>
-              <w:t>(T</w:t>
+              <w:t>(</w:t>
+            </w:r>
+            <w:proofErr w:type="spellStart"/>
+            <w:r>
+              <w:rPr>
+                <w:rFonts w:ascii="Calibri" w:eastAsia="Times New Roman" w:hAnsi="Calibri" w:cs="Times New Roman"/>
+                <w:i/>
+                <w:iCs/>
+                <w:color w:val="000000"/>
+              </w:rPr>
+              <w:t>T</w:t>
             </w:r>
             <w:r>
               <w:rPr>
@@ -7835,6 +8442,7 @@
               </w:rPr>
               <w:t>opt</w:t>
             </w:r>
+            <w:proofErr w:type="spellEnd"/>
             <w:r>
               <w:rPr>
                 <w:rFonts w:ascii="Calibri" w:eastAsia="Times New Roman" w:hAnsi="Calibri" w:cs="Times New Roman"/>
@@ -7936,7 +8544,14 @@
                 <w:rFonts w:ascii="Calibri" w:eastAsia="Times New Roman" w:hAnsi="Calibri" w:cs="Times New Roman"/>
                 <w:color w:val="000000"/>
               </w:rPr>
-              <w:t xml:space="preserve"> with height</w:t>
+              <w:t xml:space="preserve"> </w:t>
+            </w:r>
+            <w:r>
+              <w:rPr>
+                <w:rFonts w:ascii="Calibri" w:eastAsia="Times New Roman" w:hAnsi="Calibri" w:cs="Times New Roman"/>
+                <w:color w:val="000000"/>
+              </w:rPr>
+              <w:t>H</w:t>
             </w:r>
           </w:p>
         </w:tc>
@@ -7961,6 +8576,7 @@
                 <w:color w:val="000000"/>
               </w:rPr>
             </w:pPr>
+            <w:proofErr w:type="spellStart"/>
             <w:r>
               <w:rPr>
                 <w:rFonts w:ascii="Calibri" w:eastAsia="Times New Roman" w:hAnsi="Calibri" w:cs="Times New Roman"/>
@@ -7968,6 +8584,7 @@
               </w:rPr>
               <w:t>TeB</w:t>
             </w:r>
+            <w:proofErr w:type="spellEnd"/>
           </w:p>
         </w:tc>
         <w:tc>
@@ -8116,7 +8733,14 @@
                 <w:rFonts w:ascii="Calibri" w:eastAsia="Times New Roman" w:hAnsi="Calibri" w:cs="Times New Roman"/>
                 <w:color w:val="000000"/>
               </w:rPr>
-              <w:t xml:space="preserve"> with light</w:t>
+              <w:t xml:space="preserve"> </w:t>
+            </w:r>
+            <w:r>
+              <w:rPr>
+                <w:rFonts w:ascii="Calibri" w:eastAsia="Times New Roman" w:hAnsi="Calibri" w:cs="Times New Roman"/>
+                <w:color w:val="000000"/>
+              </w:rPr>
+              <w:t>L</w:t>
             </w:r>
           </w:p>
         </w:tc>
@@ -8141,6 +8765,7 @@
                 <w:color w:val="000000"/>
               </w:rPr>
             </w:pPr>
+            <w:proofErr w:type="spellStart"/>
             <w:r>
               <w:rPr>
                 <w:rFonts w:ascii="Calibri" w:eastAsia="Times New Roman" w:hAnsi="Calibri" w:cs="Times New Roman"/>
@@ -8148,6 +8773,7 @@
               </w:rPr>
               <w:t>TrB</w:t>
             </w:r>
+            <w:proofErr w:type="spellEnd"/>
           </w:p>
         </w:tc>
         <w:tc>
@@ -8237,6 +8863,7 @@
                 <w:szCs w:val="20"/>
               </w:rPr>
             </w:pPr>
+            <w:proofErr w:type="spellStart"/>
             <w:r>
               <w:rPr>
                 <w:rFonts w:ascii="Calibri" w:eastAsia="Times New Roman" w:hAnsi="Calibri" w:cs="Times New Roman"/>
@@ -8256,7 +8883,20 @@
                 <w:szCs w:val="24"/>
                 <w:vertAlign w:val="subscript"/>
               </w:rPr>
-              <w:t xml:space="preserve">max </w:t>
+              <w:t>max</w:t>
+            </w:r>
+            <w:proofErr w:type="spellEnd"/>
+            <w:r>
+              <w:rPr>
+                <w:rFonts w:ascii="Calibri" w:eastAsia="Times New Roman" w:hAnsi="Calibri" w:cs="Times New Roman"/>
+                <w:i/>
+                <w:iCs/>
+                <w:color w:val="000000"/>
+                <w:sz w:val="24"/>
+                <w:szCs w:val="24"/>
+                <w:vertAlign w:val="subscript"/>
+              </w:rPr>
+              <w:t xml:space="preserve"> </w:t>
             </w:r>
           </w:p>
         </w:tc>
@@ -8375,7 +9015,14 @@
                 <w:rFonts w:ascii="Calibri" w:eastAsia="Times New Roman" w:hAnsi="Calibri" w:cs="Times New Roman"/>
                 <w:color w:val="000000"/>
               </w:rPr>
-              <w:t xml:space="preserve"> with height</w:t>
+              <w:t xml:space="preserve"> </w:t>
+            </w:r>
+            <w:r>
+              <w:rPr>
+                <w:rFonts w:ascii="Calibri" w:eastAsia="Times New Roman" w:hAnsi="Calibri" w:cs="Times New Roman"/>
+                <w:color w:val="000000"/>
+              </w:rPr>
+              <w:t>H</w:t>
             </w:r>
           </w:p>
         </w:tc>
@@ -8400,6 +9047,7 @@
                 <w:color w:val="000000"/>
               </w:rPr>
             </w:pPr>
+            <w:proofErr w:type="spellStart"/>
             <w:r>
               <w:rPr>
                 <w:rFonts w:ascii="Calibri" w:eastAsia="Times New Roman" w:hAnsi="Calibri" w:cs="Times New Roman"/>
@@ -8407,6 +9055,7 @@
               </w:rPr>
               <w:t>TrB</w:t>
             </w:r>
+            <w:proofErr w:type="spellEnd"/>
             <w:r>
               <w:rPr>
                 <w:rFonts w:ascii="Calibri" w:eastAsia="Times New Roman" w:hAnsi="Calibri" w:cs="Times New Roman"/>
@@ -8419,7 +9068,23 @@
                 <w:rFonts w:ascii="Calibri" w:eastAsia="Times New Roman" w:hAnsi="Calibri" w:cs="Times New Roman"/>
                 <w:color w:val="000000"/>
               </w:rPr>
-              <w:t xml:space="preserve"> TeB </w:t>
+              <w:t xml:space="preserve"> </w:t>
+            </w:r>
+            <w:proofErr w:type="spellStart"/>
+            <w:r>
+              <w:rPr>
+                <w:rFonts w:ascii="Calibri" w:eastAsia="Times New Roman" w:hAnsi="Calibri" w:cs="Times New Roman"/>
+                <w:color w:val="000000"/>
+              </w:rPr>
+              <w:t>TeB</w:t>
+            </w:r>
+            <w:proofErr w:type="spellEnd"/>
+            <w:r>
+              <w:rPr>
+                <w:rFonts w:ascii="Calibri" w:eastAsia="Times New Roman" w:hAnsi="Calibri" w:cs="Times New Roman"/>
+                <w:color w:val="000000"/>
+              </w:rPr>
+              <w:t xml:space="preserve"> </w:t>
             </w:r>
           </w:p>
         </w:tc>
@@ -8576,7 +9241,7 @@
                 <w:rFonts w:ascii="Calibri" w:eastAsia="Times New Roman" w:hAnsi="Calibri" w:cs="Times New Roman"/>
                 <w:color w:val="000000"/>
               </w:rPr>
-              <w:t>with light</w:t>
+              <w:t>L</w:t>
             </w:r>
           </w:p>
         </w:tc>
@@ -8601,6 +9266,7 @@
                 <w:color w:val="000000"/>
               </w:rPr>
             </w:pPr>
+            <w:proofErr w:type="spellStart"/>
             <w:r>
               <w:rPr>
                 <w:rFonts w:ascii="Calibri" w:eastAsia="Times New Roman" w:hAnsi="Calibri" w:cs="Times New Roman"/>
@@ -8608,6 +9274,7 @@
               </w:rPr>
               <w:t>TrB</w:t>
             </w:r>
+            <w:proofErr w:type="spellEnd"/>
             <w:r>
               <w:rPr>
                 <w:rFonts w:ascii="Calibri" w:eastAsia="Times New Roman" w:hAnsi="Calibri" w:cs="Times New Roman"/>
@@ -8620,8 +9287,17 @@
                 <w:rFonts w:ascii="Calibri" w:eastAsia="Times New Roman" w:hAnsi="Calibri" w:cs="Times New Roman"/>
                 <w:color w:val="000000"/>
               </w:rPr>
-              <w:t xml:space="preserve"> TeB</w:t>
-            </w:r>
+              <w:t xml:space="preserve"> </w:t>
+            </w:r>
+            <w:proofErr w:type="spellStart"/>
+            <w:r>
+              <w:rPr>
+                <w:rFonts w:ascii="Calibri" w:eastAsia="Times New Roman" w:hAnsi="Calibri" w:cs="Times New Roman"/>
+                <w:color w:val="000000"/>
+              </w:rPr>
+              <w:t>TeB</w:t>
+            </w:r>
+            <w:proofErr w:type="spellEnd"/>
           </w:p>
         </w:tc>
         <w:tc>
@@ -8849,7 +9525,14 @@
                 <w:rFonts w:ascii="Calibri" w:eastAsia="Times New Roman" w:hAnsi="Calibri" w:cs="Times New Roman"/>
                 <w:color w:val="000000"/>
               </w:rPr>
-              <w:t xml:space="preserve"> with height</w:t>
+              <w:t xml:space="preserve"> </w:t>
+            </w:r>
+            <w:r>
+              <w:rPr>
+                <w:rFonts w:ascii="Calibri" w:eastAsia="Times New Roman" w:hAnsi="Calibri" w:cs="Times New Roman"/>
+                <w:color w:val="000000"/>
+              </w:rPr>
+              <w:t>H</w:t>
             </w:r>
           </w:p>
         </w:tc>
@@ -8874,13 +9557,31 @@
                 <w:color w:val="000000"/>
               </w:rPr>
             </w:pPr>
-            <w:r>
-              <w:rPr>
-                <w:rFonts w:ascii="Calibri" w:eastAsia="Times New Roman" w:hAnsi="Calibri" w:cs="Times New Roman"/>
-                <w:color w:val="000000"/>
-              </w:rPr>
-              <w:t>TrB, TeB</w:t>
-            </w:r>
+            <w:proofErr w:type="spellStart"/>
+            <w:r>
+              <w:rPr>
+                <w:rFonts w:ascii="Calibri" w:eastAsia="Times New Roman" w:hAnsi="Calibri" w:cs="Times New Roman"/>
+                <w:color w:val="000000"/>
+              </w:rPr>
+              <w:t>TrB</w:t>
+            </w:r>
+            <w:proofErr w:type="spellEnd"/>
+            <w:r>
+              <w:rPr>
+                <w:rFonts w:ascii="Calibri" w:eastAsia="Times New Roman" w:hAnsi="Calibri" w:cs="Times New Roman"/>
+                <w:color w:val="000000"/>
+              </w:rPr>
+              <w:t xml:space="preserve">, </w:t>
+            </w:r>
+            <w:proofErr w:type="spellStart"/>
+            <w:r>
+              <w:rPr>
+                <w:rFonts w:ascii="Calibri" w:eastAsia="Times New Roman" w:hAnsi="Calibri" w:cs="Times New Roman"/>
+                <w:color w:val="000000"/>
+              </w:rPr>
+              <w:t>TeB</w:t>
+            </w:r>
+            <w:proofErr w:type="spellEnd"/>
           </w:p>
         </w:tc>
         <w:tc>
@@ -9036,7 +9737,14 @@
                 <w:rFonts w:ascii="Calibri" w:eastAsia="Times New Roman" w:hAnsi="Calibri" w:cs="Times New Roman"/>
                 <w:color w:val="000000"/>
               </w:rPr>
-              <w:t xml:space="preserve"> with light</w:t>
+              <w:t xml:space="preserve"> </w:t>
+            </w:r>
+            <w:r>
+              <w:rPr>
+                <w:rFonts w:ascii="Calibri" w:eastAsia="Times New Roman" w:hAnsi="Calibri" w:cs="Times New Roman"/>
+                <w:color w:val="000000"/>
+              </w:rPr>
+              <w:t>L</w:t>
             </w:r>
           </w:p>
         </w:tc>
@@ -9061,13 +9769,31 @@
                 <w:color w:val="000000"/>
               </w:rPr>
             </w:pPr>
-            <w:r>
-              <w:rPr>
-                <w:rFonts w:ascii="Calibri" w:eastAsia="Times New Roman" w:hAnsi="Calibri" w:cs="Times New Roman"/>
-                <w:color w:val="000000"/>
-              </w:rPr>
-              <w:t>TrB, TeB</w:t>
-            </w:r>
+            <w:proofErr w:type="spellStart"/>
+            <w:r>
+              <w:rPr>
+                <w:rFonts w:ascii="Calibri" w:eastAsia="Times New Roman" w:hAnsi="Calibri" w:cs="Times New Roman"/>
+                <w:color w:val="000000"/>
+              </w:rPr>
+              <w:t>TrB</w:t>
+            </w:r>
+            <w:proofErr w:type="spellEnd"/>
+            <w:r>
+              <w:rPr>
+                <w:rFonts w:ascii="Calibri" w:eastAsia="Times New Roman" w:hAnsi="Calibri" w:cs="Times New Roman"/>
+                <w:color w:val="000000"/>
+              </w:rPr>
+              <w:t xml:space="preserve">, </w:t>
+            </w:r>
+            <w:proofErr w:type="spellStart"/>
+            <w:r>
+              <w:rPr>
+                <w:rFonts w:ascii="Calibri" w:eastAsia="Times New Roman" w:hAnsi="Calibri" w:cs="Times New Roman"/>
+                <w:color w:val="000000"/>
+              </w:rPr>
+              <w:t>TeB</w:t>
+            </w:r>
+            <w:proofErr w:type="spellEnd"/>
           </w:p>
         </w:tc>
         <w:tc>
@@ -9294,7 +10020,14 @@
                 <w:rFonts w:ascii="Calibri" w:eastAsia="Times New Roman" w:hAnsi="Calibri" w:cs="Times New Roman"/>
                 <w:color w:val="000000"/>
               </w:rPr>
-              <w:t xml:space="preserve"> with light</w:t>
+              <w:t xml:space="preserve"> </w:t>
+            </w:r>
+            <w:r>
+              <w:rPr>
+                <w:rFonts w:ascii="Calibri" w:eastAsia="Times New Roman" w:hAnsi="Calibri" w:cs="Times New Roman"/>
+                <w:color w:val="000000"/>
+              </w:rPr>
+              <w:t>L</w:t>
             </w:r>
           </w:p>
         </w:tc>
@@ -9319,6 +10052,7 @@
                 <w:color w:val="000000"/>
               </w:rPr>
             </w:pPr>
+            <w:proofErr w:type="spellStart"/>
             <w:r>
               <w:rPr>
                 <w:rFonts w:ascii="Calibri" w:eastAsia="Times New Roman" w:hAnsi="Calibri" w:cs="Times New Roman"/>
@@ -9326,6 +10060,7 @@
               </w:rPr>
               <w:t>TeB</w:t>
             </w:r>
+            <w:proofErr w:type="spellEnd"/>
           </w:p>
         </w:tc>
         <w:tc>
@@ -9398,6 +10133,7 @@
               </w:rPr>
               <w:t xml:space="preserve"> of </w:t>
             </w:r>
+            <w:proofErr w:type="spellStart"/>
             <w:r>
               <w:rPr>
                 <w:rFonts w:ascii="Calibri" w:eastAsia="Times New Roman" w:hAnsi="Calibri" w:cs="Times New Roman"/>
@@ -9419,6 +10155,7 @@
               </w:rPr>
               <w:t>max</w:t>
             </w:r>
+            <w:proofErr w:type="spellEnd"/>
           </w:p>
         </w:tc>
         <w:tc>
@@ -9443,6 +10180,7 @@
                 <w:szCs w:val="20"/>
               </w:rPr>
             </w:pPr>
+            <w:proofErr w:type="spellStart"/>
             <w:r>
               <w:rPr>
                 <w:rFonts w:ascii="Calibri" w:eastAsia="Times New Roman" w:hAnsi="Calibri" w:cs="Times New Roman"/>
@@ -9476,6 +10214,7 @@
               </w:rPr>
               <w:t>ETR</w:t>
             </w:r>
+            <w:proofErr w:type="spellEnd"/>
           </w:p>
         </w:tc>
         <w:tc>
@@ -9541,7 +10280,7 @@
                 <w:rFonts w:ascii="Calibri" w:eastAsia="Times New Roman" w:hAnsi="Calibri" w:cs="Times New Roman"/>
                 <w:color w:val="000000"/>
               </w:rPr>
-              <w:t>with height</w:t>
+              <w:t>H</w:t>
             </w:r>
           </w:p>
         </w:tc>
@@ -9566,6 +10305,7 @@
                 <w:color w:val="000000"/>
               </w:rPr>
             </w:pPr>
+            <w:proofErr w:type="spellStart"/>
             <w:r>
               <w:rPr>
                 <w:rFonts w:ascii="Calibri" w:eastAsia="Times New Roman" w:hAnsi="Calibri" w:cs="Times New Roman"/>
@@ -9573,6 +10313,7 @@
               </w:rPr>
               <w:t>TrB</w:t>
             </w:r>
+            <w:proofErr w:type="spellEnd"/>
           </w:p>
         </w:tc>
         <w:tc>
@@ -9654,6 +10395,8 @@
                 <w:color w:val="000000"/>
               </w:rPr>
             </w:pPr>
+            <w:proofErr w:type="spellStart"/>
+            <w:proofErr w:type="gramStart"/>
             <w:r>
               <w:rPr>
                 <w:rFonts w:ascii="Calibri" w:eastAsia="Times New Roman" w:hAnsi="Calibri" w:cs="Times New Roman"/>
@@ -9677,6 +10420,7 @@
               </w:rPr>
               <w:t>max</w:t>
             </w:r>
+            <w:proofErr w:type="spellEnd"/>
             <w:r>
               <w:rPr>
                 <w:rFonts w:ascii="Calibri" w:eastAsia="Times New Roman" w:hAnsi="Calibri" w:cs="Times New Roman"/>
@@ -9684,7 +10428,18 @@
                 <w:iCs/>
                 <w:color w:val="000000"/>
               </w:rPr>
-              <w:t>(T</w:t>
+              <w:t>(</w:t>
+            </w:r>
+            <w:proofErr w:type="spellStart"/>
+            <w:proofErr w:type="gramEnd"/>
+            <w:r>
+              <w:rPr>
+                <w:rFonts w:ascii="Calibri" w:eastAsia="Times New Roman" w:hAnsi="Calibri" w:cs="Times New Roman"/>
+                <w:i/>
+                <w:iCs/>
+                <w:color w:val="000000"/>
+              </w:rPr>
+              <w:t>T</w:t>
             </w:r>
             <w:r>
               <w:rPr>
@@ -9698,6 +10453,7 @@
               </w:rPr>
               <w:t>opt</w:t>
             </w:r>
+            <w:proofErr w:type="spellEnd"/>
             <w:r>
               <w:rPr>
                 <w:rFonts w:ascii="Calibri" w:eastAsia="Times New Roman" w:hAnsi="Calibri" w:cs="Times New Roman"/>
@@ -9821,7 +10577,14 @@
                 <w:rFonts w:ascii="Calibri" w:eastAsia="Times New Roman" w:hAnsi="Calibri" w:cs="Times New Roman"/>
                 <w:color w:val="000000"/>
               </w:rPr>
-              <w:t xml:space="preserve"> with light</w:t>
+              <w:t xml:space="preserve"> </w:t>
+            </w:r>
+            <w:r>
+              <w:rPr>
+                <w:rFonts w:ascii="Calibri" w:eastAsia="Times New Roman" w:hAnsi="Calibri" w:cs="Times New Roman"/>
+                <w:color w:val="000000"/>
+              </w:rPr>
+              <w:t>L</w:t>
             </w:r>
           </w:p>
         </w:tc>
@@ -9845,6 +10608,7 @@
                 <w:color w:val="000000"/>
               </w:rPr>
             </w:pPr>
+            <w:proofErr w:type="spellStart"/>
             <w:r>
               <w:rPr>
                 <w:rFonts w:ascii="Calibri" w:eastAsia="Times New Roman" w:hAnsi="Calibri" w:cs="Times New Roman"/>
@@ -9852,6 +10616,7 @@
               </w:rPr>
               <w:t>TrB</w:t>
             </w:r>
+            <w:proofErr w:type="spellEnd"/>
           </w:p>
         </w:tc>
         <w:tc>
@@ -10021,7 +10786,7 @@
                 <w:rFonts w:ascii="Calibri" w:eastAsia="Times New Roman" w:hAnsi="Calibri" w:cs="Times New Roman"/>
                 <w:color w:val="000000"/>
               </w:rPr>
-              <w:t>with height*</w:t>
+              <w:t>H</w:t>
             </w:r>
             <w:r>
               <w:rPr>
@@ -10030,6 +10795,13 @@
               </w:rPr>
               <w:t>*</w:t>
             </w:r>
+            <w:r>
+              <w:rPr>
+                <w:rFonts w:ascii="Calibri" w:eastAsia="Times New Roman" w:hAnsi="Calibri" w:cs="Times New Roman"/>
+                <w:color w:val="000000"/>
+              </w:rPr>
+              <w:t>*</w:t>
+            </w:r>
           </w:p>
         </w:tc>
         <w:tc>
@@ -10052,6 +10824,7 @@
                 <w:color w:val="000000"/>
               </w:rPr>
             </w:pPr>
+            <w:proofErr w:type="spellStart"/>
             <w:r>
               <w:rPr>
                 <w:rFonts w:ascii="Calibri" w:eastAsia="Times New Roman" w:hAnsi="Calibri" w:cs="Times New Roman"/>
@@ -10059,6 +10832,7 @@
               </w:rPr>
               <w:t>TrS</w:t>
             </w:r>
+            <w:proofErr w:type="spellEnd"/>
           </w:p>
         </w:tc>
         <w:tc>
@@ -10193,7 +10967,14 @@
                 <w:rFonts w:ascii="Calibri" w:eastAsia="Times New Roman" w:hAnsi="Calibri" w:cs="Times New Roman"/>
                 <w:color w:val="000000"/>
               </w:rPr>
-              <w:t>≈↑ with light</w:t>
+              <w:t xml:space="preserve">≈↑ </w:t>
+            </w:r>
+            <w:r>
+              <w:rPr>
+                <w:rFonts w:ascii="Calibri" w:eastAsia="Times New Roman" w:hAnsi="Calibri" w:cs="Times New Roman"/>
+                <w:color w:val="000000"/>
+              </w:rPr>
+              <w:t>L</w:t>
             </w:r>
           </w:p>
         </w:tc>
@@ -10217,13 +10998,31 @@
                 <w:color w:val="000000"/>
               </w:rPr>
             </w:pPr>
-            <w:r>
-              <w:rPr>
-                <w:rFonts w:ascii="Calibri" w:eastAsia="Times New Roman" w:hAnsi="Calibri" w:cs="Times New Roman"/>
-                <w:color w:val="000000"/>
-              </w:rPr>
-              <w:t>TrB, TeB</w:t>
-            </w:r>
+            <w:proofErr w:type="spellStart"/>
+            <w:r>
+              <w:rPr>
+                <w:rFonts w:ascii="Calibri" w:eastAsia="Times New Roman" w:hAnsi="Calibri" w:cs="Times New Roman"/>
+                <w:color w:val="000000"/>
+              </w:rPr>
+              <w:t>TrB</w:t>
+            </w:r>
+            <w:proofErr w:type="spellEnd"/>
+            <w:r>
+              <w:rPr>
+                <w:rFonts w:ascii="Calibri" w:eastAsia="Times New Roman" w:hAnsi="Calibri" w:cs="Times New Roman"/>
+                <w:color w:val="000000"/>
+              </w:rPr>
+              <w:t xml:space="preserve">, </w:t>
+            </w:r>
+            <w:proofErr w:type="spellStart"/>
+            <w:r>
+              <w:rPr>
+                <w:rFonts w:ascii="Calibri" w:eastAsia="Times New Roman" w:hAnsi="Calibri" w:cs="Times New Roman"/>
+                <w:color w:val="000000"/>
+              </w:rPr>
+              <w:t>TeB</w:t>
+            </w:r>
+            <w:proofErr w:type="spellEnd"/>
           </w:p>
         </w:tc>
         <w:tc>
@@ -10322,6 +11121,7 @@
                 <w:szCs w:val="24"/>
               </w:rPr>
             </w:pPr>
+            <w:proofErr w:type="spellStart"/>
             <w:r>
               <w:rPr>
                 <w:rFonts w:ascii="Calibri" w:eastAsia="Times New Roman" w:hAnsi="Calibri" w:cs="Times New Roman"/>
@@ -10343,6 +11143,7 @@
               </w:rPr>
               <w:t>crit</w:t>
             </w:r>
+            <w:proofErr w:type="spellEnd"/>
           </w:p>
         </w:tc>
         <w:tc>
@@ -10399,7 +11200,14 @@
                 <w:rFonts w:ascii="Calibri" w:eastAsia="Times New Roman" w:hAnsi="Calibri" w:cs="Times New Roman"/>
                 <w:color w:val="000000"/>
               </w:rPr>
-              <w:t>≈↑ with light</w:t>
+              <w:t xml:space="preserve">≈↑ </w:t>
+            </w:r>
+            <w:r>
+              <w:rPr>
+                <w:rFonts w:ascii="Calibri" w:eastAsia="Times New Roman" w:hAnsi="Calibri" w:cs="Times New Roman"/>
+                <w:color w:val="000000"/>
+              </w:rPr>
+              <w:t>L</w:t>
             </w:r>
           </w:p>
         </w:tc>
@@ -10423,13 +11231,31 @@
                 <w:color w:val="000000"/>
               </w:rPr>
             </w:pPr>
-            <w:r>
-              <w:rPr>
-                <w:rFonts w:ascii="Calibri" w:eastAsia="Times New Roman" w:hAnsi="Calibri" w:cs="Times New Roman"/>
-                <w:color w:val="000000"/>
-              </w:rPr>
-              <w:t>TrB, TeB</w:t>
-            </w:r>
+            <w:proofErr w:type="spellStart"/>
+            <w:r>
+              <w:rPr>
+                <w:rFonts w:ascii="Calibri" w:eastAsia="Times New Roman" w:hAnsi="Calibri" w:cs="Times New Roman"/>
+                <w:color w:val="000000"/>
+              </w:rPr>
+              <w:t>TrB</w:t>
+            </w:r>
+            <w:proofErr w:type="spellEnd"/>
+            <w:r>
+              <w:rPr>
+                <w:rFonts w:ascii="Calibri" w:eastAsia="Times New Roman" w:hAnsi="Calibri" w:cs="Times New Roman"/>
+                <w:color w:val="000000"/>
+              </w:rPr>
+              <w:t xml:space="preserve">, </w:t>
+            </w:r>
+            <w:proofErr w:type="spellStart"/>
+            <w:r>
+              <w:rPr>
+                <w:rFonts w:ascii="Calibri" w:eastAsia="Times New Roman" w:hAnsi="Calibri" w:cs="Times New Roman"/>
+                <w:color w:val="000000"/>
+              </w:rPr>
+              <w:t>TeB</w:t>
+            </w:r>
+            <w:proofErr w:type="spellEnd"/>
           </w:p>
         </w:tc>
         <w:tc>
@@ -10535,6 +11361,7 @@
                 <w:szCs w:val="20"/>
               </w:rPr>
             </w:pPr>
+            <w:proofErr w:type="spellStart"/>
             <w:r>
               <w:rPr>
                 <w:rFonts w:ascii="Calibri" w:eastAsia="Times New Roman" w:hAnsi="Calibri" w:cs="Times New Roman"/>
@@ -10556,6 +11383,7 @@
               </w:rPr>
               <w:t>max</w:t>
             </w:r>
+            <w:proofErr w:type="spellEnd"/>
           </w:p>
         </w:tc>
         <w:tc>
@@ -10620,7 +11448,14 @@
                 <w:rFonts w:ascii="Calibri" w:eastAsia="Times New Roman" w:hAnsi="Calibri" w:cs="Times New Roman"/>
                 <w:color w:val="000000"/>
               </w:rPr>
-              <w:t xml:space="preserve"> with height</w:t>
+              <w:t xml:space="preserve"> </w:t>
+            </w:r>
+            <w:r>
+              <w:rPr>
+                <w:rFonts w:ascii="Calibri" w:eastAsia="Times New Roman" w:hAnsi="Calibri" w:cs="Times New Roman"/>
+                <w:color w:val="000000"/>
+              </w:rPr>
+              <w:t>H</w:t>
             </w:r>
           </w:p>
         </w:tc>
@@ -10644,6 +11479,7 @@
                 <w:color w:val="000000"/>
               </w:rPr>
             </w:pPr>
+            <w:proofErr w:type="spellStart"/>
             <w:r>
               <w:rPr>
                 <w:rFonts w:ascii="Calibri" w:eastAsia="Times New Roman" w:hAnsi="Calibri" w:cs="Times New Roman"/>
@@ -10651,6 +11487,7 @@
               </w:rPr>
               <w:t>TrB</w:t>
             </w:r>
+            <w:proofErr w:type="spellEnd"/>
           </w:p>
         </w:tc>
         <w:tc>
@@ -10787,7 +11624,14 @@
                 <w:rFonts w:ascii="Calibri" w:eastAsia="Times New Roman" w:hAnsi="Calibri" w:cs="Times New Roman"/>
                 <w:color w:val="000000"/>
               </w:rPr>
-              <w:t xml:space="preserve"> with light</w:t>
+              <w:t xml:space="preserve"> </w:t>
+            </w:r>
+            <w:r>
+              <w:rPr>
+                <w:rFonts w:ascii="Calibri" w:eastAsia="Times New Roman" w:hAnsi="Calibri" w:cs="Times New Roman"/>
+                <w:color w:val="000000"/>
+              </w:rPr>
+              <w:t>L</w:t>
             </w:r>
           </w:p>
         </w:tc>
@@ -10811,6 +11655,7 @@
                 <w:color w:val="000000"/>
               </w:rPr>
             </w:pPr>
+            <w:proofErr w:type="spellStart"/>
             <w:r>
               <w:rPr>
                 <w:rFonts w:ascii="Calibri" w:eastAsia="Times New Roman" w:hAnsi="Calibri" w:cs="Times New Roman"/>
@@ -10818,6 +11663,7 @@
               </w:rPr>
               <w:t>TrB</w:t>
             </w:r>
+            <w:proofErr w:type="spellEnd"/>
           </w:p>
         </w:tc>
         <w:tc>
@@ -11226,7 +12072,14 @@
                 <w:rFonts w:ascii="Calibri" w:eastAsia="Times New Roman" w:hAnsi="Calibri" w:cs="Times New Roman"/>
                 <w:color w:val="000000"/>
               </w:rPr>
-              <w:t xml:space="preserve"> with height</w:t>
+              <w:t xml:space="preserve"> </w:t>
+            </w:r>
+            <w:r>
+              <w:rPr>
+                <w:rFonts w:ascii="Calibri" w:eastAsia="Times New Roman" w:hAnsi="Calibri" w:cs="Times New Roman"/>
+                <w:color w:val="000000"/>
+              </w:rPr>
+              <w:t>H</w:t>
             </w:r>
           </w:p>
         </w:tc>
@@ -11250,6 +12103,7 @@
                 <w:color w:val="000000"/>
               </w:rPr>
             </w:pPr>
+            <w:proofErr w:type="spellStart"/>
             <w:r>
               <w:rPr>
                 <w:rFonts w:ascii="Calibri" w:eastAsia="Times New Roman" w:hAnsi="Calibri" w:cs="Times New Roman"/>
@@ -11257,6 +12111,7 @@
               </w:rPr>
               <w:t>TrB</w:t>
             </w:r>
+            <w:proofErr w:type="spellEnd"/>
             <w:r>
               <w:rPr>
                 <w:rFonts w:ascii="Calibri" w:eastAsia="Times New Roman" w:hAnsi="Calibri" w:cs="Times New Roman"/>
@@ -11269,8 +12124,25 @@
                 <w:rFonts w:ascii="Calibri" w:eastAsia="Times New Roman" w:hAnsi="Calibri" w:cs="Times New Roman"/>
                 <w:color w:val="000000"/>
               </w:rPr>
-              <w:t xml:space="preserve"> TeB, </w:t>
-            </w:r>
+              <w:t xml:space="preserve"> </w:t>
+            </w:r>
+            <w:proofErr w:type="spellStart"/>
+            <w:r>
+              <w:rPr>
+                <w:rFonts w:ascii="Calibri" w:eastAsia="Times New Roman" w:hAnsi="Calibri" w:cs="Times New Roman"/>
+                <w:color w:val="000000"/>
+              </w:rPr>
+              <w:t>TeB</w:t>
+            </w:r>
+            <w:proofErr w:type="spellEnd"/>
+            <w:r>
+              <w:rPr>
+                <w:rFonts w:ascii="Calibri" w:eastAsia="Times New Roman" w:hAnsi="Calibri" w:cs="Times New Roman"/>
+                <w:color w:val="000000"/>
+              </w:rPr>
+              <w:t xml:space="preserve">, </w:t>
+            </w:r>
+            <w:proofErr w:type="spellStart"/>
             <w:r>
               <w:rPr>
                 <w:rFonts w:ascii="Calibri" w:eastAsia="Times New Roman" w:hAnsi="Calibri" w:cs="Times New Roman"/>
@@ -11285,6 +12157,7 @@
               </w:rPr>
               <w:t>N</w:t>
             </w:r>
+            <w:proofErr w:type="spellEnd"/>
           </w:p>
         </w:tc>
         <w:tc>
@@ -11510,7 +12383,7 @@
                 <w:rFonts w:ascii="Calibri" w:eastAsia="Times New Roman" w:hAnsi="Calibri" w:cs="Times New Roman"/>
                 <w:color w:val="000000"/>
               </w:rPr>
-              <w:t>with height</w:t>
+              <w:t>H</w:t>
             </w:r>
           </w:p>
         </w:tc>
@@ -11534,6 +12407,7 @@
                 <w:color w:val="000000"/>
               </w:rPr>
             </w:pPr>
+            <w:proofErr w:type="spellStart"/>
             <w:r>
               <w:rPr>
                 <w:rFonts w:ascii="Calibri" w:eastAsia="Times New Roman" w:hAnsi="Calibri" w:cs="Times New Roman"/>
@@ -11541,6 +12415,7 @@
               </w:rPr>
               <w:t>TrB</w:t>
             </w:r>
+            <w:proofErr w:type="spellEnd"/>
             <w:r>
               <w:rPr>
                 <w:rFonts w:ascii="Calibri" w:eastAsia="Times New Roman" w:hAnsi="Calibri" w:cs="Times New Roman"/>
@@ -11553,8 +12428,25 @@
                 <w:rFonts w:ascii="Calibri" w:eastAsia="Times New Roman" w:hAnsi="Calibri" w:cs="Times New Roman"/>
                 <w:color w:val="000000"/>
               </w:rPr>
-              <w:t xml:space="preserve"> TeB, </w:t>
-            </w:r>
+              <w:t xml:space="preserve"> </w:t>
+            </w:r>
+            <w:proofErr w:type="spellStart"/>
+            <w:r>
+              <w:rPr>
+                <w:rFonts w:ascii="Calibri" w:eastAsia="Times New Roman" w:hAnsi="Calibri" w:cs="Times New Roman"/>
+                <w:color w:val="000000"/>
+              </w:rPr>
+              <w:t>TeB</w:t>
+            </w:r>
+            <w:proofErr w:type="spellEnd"/>
+            <w:r>
+              <w:rPr>
+                <w:rFonts w:ascii="Calibri" w:eastAsia="Times New Roman" w:hAnsi="Calibri" w:cs="Times New Roman"/>
+                <w:color w:val="000000"/>
+              </w:rPr>
+              <w:t xml:space="preserve">, </w:t>
+            </w:r>
+            <w:proofErr w:type="spellStart"/>
             <w:r>
               <w:rPr>
                 <w:rFonts w:ascii="Calibri" w:eastAsia="Times New Roman" w:hAnsi="Calibri" w:cs="Times New Roman"/>
@@ -11569,6 +12461,7 @@
               </w:rPr>
               <w:t>N</w:t>
             </w:r>
+            <w:proofErr w:type="spellEnd"/>
           </w:p>
         </w:tc>
         <w:tc>
@@ -11721,7 +12614,14 @@
                 <w:rFonts w:ascii="Calibri" w:eastAsia="Times New Roman" w:hAnsi="Calibri" w:cs="Times New Roman"/>
                 <w:color w:val="000000"/>
               </w:rPr>
-              <w:t xml:space="preserve"> with light</w:t>
+              <w:t xml:space="preserve"> </w:t>
+            </w:r>
+            <w:r>
+              <w:rPr>
+                <w:rFonts w:ascii="Calibri" w:eastAsia="Times New Roman" w:hAnsi="Calibri" w:cs="Times New Roman"/>
+                <w:color w:val="000000"/>
+              </w:rPr>
+              <w:t>L</w:t>
             </w:r>
           </w:p>
         </w:tc>
@@ -11745,6 +12645,7 @@
                 <w:color w:val="000000"/>
               </w:rPr>
             </w:pPr>
+            <w:proofErr w:type="spellStart"/>
             <w:r>
               <w:rPr>
                 <w:rFonts w:ascii="Calibri" w:eastAsia="Times New Roman" w:hAnsi="Calibri" w:cs="Times New Roman"/>
@@ -11752,13 +12653,23 @@
               </w:rPr>
               <w:t>TrB</w:t>
             </w:r>
-            <w:r>
-              <w:rPr>
-                <w:rFonts w:ascii="Calibri" w:eastAsia="Times New Roman" w:hAnsi="Calibri" w:cs="Times New Roman"/>
-                <w:color w:val="000000"/>
-              </w:rPr>
-              <w:t>, TeN</w:t>
-            </w:r>
+            <w:proofErr w:type="spellEnd"/>
+            <w:r>
+              <w:rPr>
+                <w:rFonts w:ascii="Calibri" w:eastAsia="Times New Roman" w:hAnsi="Calibri" w:cs="Times New Roman"/>
+                <w:color w:val="000000"/>
+              </w:rPr>
+              <w:t xml:space="preserve">, </w:t>
+            </w:r>
+            <w:proofErr w:type="spellStart"/>
+            <w:r>
+              <w:rPr>
+                <w:rFonts w:ascii="Calibri" w:eastAsia="Times New Roman" w:hAnsi="Calibri" w:cs="Times New Roman"/>
+                <w:color w:val="000000"/>
+              </w:rPr>
+              <w:t>TeN</w:t>
+            </w:r>
+            <w:proofErr w:type="spellEnd"/>
           </w:p>
         </w:tc>
         <w:tc>
@@ -11853,6 +12764,7 @@
                 <w:color w:val="000000"/>
               </w:rPr>
             </w:pPr>
+            <w:proofErr w:type="spellStart"/>
             <w:r>
               <w:rPr>
                 <w:rFonts w:ascii="Calibri" w:eastAsia="Times New Roman" w:hAnsi="Calibri" w:cs="Times New Roman"/>
@@ -11874,6 +12786,7 @@
               </w:rPr>
               <w:t>dark</w:t>
             </w:r>
+            <w:proofErr w:type="spellEnd"/>
           </w:p>
         </w:tc>
         <w:tc>
@@ -11966,7 +12879,14 @@
                 <w:rFonts w:ascii="Calibri" w:eastAsia="Times New Roman" w:hAnsi="Calibri" w:cs="Times New Roman"/>
                 <w:color w:val="000000"/>
               </w:rPr>
-              <w:t xml:space="preserve"> with height</w:t>
+              <w:t xml:space="preserve"> </w:t>
+            </w:r>
+            <w:r>
+              <w:rPr>
+                <w:rFonts w:ascii="Calibri" w:eastAsia="Times New Roman" w:hAnsi="Calibri" w:cs="Times New Roman"/>
+                <w:color w:val="000000"/>
+              </w:rPr>
+              <w:t>H</w:t>
             </w:r>
           </w:p>
         </w:tc>
@@ -11991,20 +12911,47 @@
                 <w:color w:val="000000"/>
               </w:rPr>
             </w:pPr>
-            <w:r>
-              <w:rPr>
-                <w:rFonts w:ascii="Calibri" w:eastAsia="Times New Roman" w:hAnsi="Calibri" w:cs="Times New Roman"/>
-                <w:color w:val="000000"/>
-              </w:rPr>
-              <w:t>TrB, TeB</w:t>
-            </w:r>
-            <w:r>
-              <w:rPr>
-                <w:rFonts w:ascii="Calibri" w:eastAsia="Times New Roman" w:hAnsi="Calibri" w:cs="Times New Roman"/>
-                <w:color w:val="000000"/>
-              </w:rPr>
-              <w:t>, BoN</w:t>
-            </w:r>
+            <w:proofErr w:type="spellStart"/>
+            <w:r>
+              <w:rPr>
+                <w:rFonts w:ascii="Calibri" w:eastAsia="Times New Roman" w:hAnsi="Calibri" w:cs="Times New Roman"/>
+                <w:color w:val="000000"/>
+              </w:rPr>
+              <w:t>TrB</w:t>
+            </w:r>
+            <w:proofErr w:type="spellEnd"/>
+            <w:r>
+              <w:rPr>
+                <w:rFonts w:ascii="Calibri" w:eastAsia="Times New Roman" w:hAnsi="Calibri" w:cs="Times New Roman"/>
+                <w:color w:val="000000"/>
+              </w:rPr>
+              <w:t xml:space="preserve">, </w:t>
+            </w:r>
+            <w:proofErr w:type="spellStart"/>
+            <w:r>
+              <w:rPr>
+                <w:rFonts w:ascii="Calibri" w:eastAsia="Times New Roman" w:hAnsi="Calibri" w:cs="Times New Roman"/>
+                <w:color w:val="000000"/>
+              </w:rPr>
+              <w:t>TeB</w:t>
+            </w:r>
+            <w:proofErr w:type="spellEnd"/>
+            <w:r>
+              <w:rPr>
+                <w:rFonts w:ascii="Calibri" w:eastAsia="Times New Roman" w:hAnsi="Calibri" w:cs="Times New Roman"/>
+                <w:color w:val="000000"/>
+              </w:rPr>
+              <w:t xml:space="preserve">, </w:t>
+            </w:r>
+            <w:proofErr w:type="spellStart"/>
+            <w:r>
+              <w:rPr>
+                <w:rFonts w:ascii="Calibri" w:eastAsia="Times New Roman" w:hAnsi="Calibri" w:cs="Times New Roman"/>
+                <w:color w:val="000000"/>
+              </w:rPr>
+              <w:t>BoN</w:t>
+            </w:r>
+            <w:proofErr w:type="spellEnd"/>
           </w:p>
         </w:tc>
         <w:tc>
@@ -12188,7 +13135,14 @@
                 <w:rFonts w:ascii="Calibri" w:eastAsia="Times New Roman" w:hAnsi="Calibri" w:cs="Times New Roman"/>
                 <w:color w:val="000000"/>
               </w:rPr>
-              <w:t xml:space="preserve"> with light</w:t>
+              <w:t xml:space="preserve"> </w:t>
+            </w:r>
+            <w:r>
+              <w:rPr>
+                <w:rFonts w:ascii="Calibri" w:eastAsia="Times New Roman" w:hAnsi="Calibri" w:cs="Times New Roman"/>
+                <w:color w:val="000000"/>
+              </w:rPr>
+              <w:t>L</w:t>
             </w:r>
           </w:p>
         </w:tc>
@@ -12213,13 +13167,39 @@
                 <w:color w:val="000000"/>
               </w:rPr>
             </w:pPr>
-            <w:r>
-              <w:rPr>
-                <w:rFonts w:ascii="Calibri" w:eastAsia="Times New Roman" w:hAnsi="Calibri" w:cs="Times New Roman"/>
-                <w:color w:val="000000"/>
-              </w:rPr>
-              <w:t xml:space="preserve">TrB, TeB, </w:t>
-            </w:r>
+            <w:proofErr w:type="spellStart"/>
+            <w:r>
+              <w:rPr>
+                <w:rFonts w:ascii="Calibri" w:eastAsia="Times New Roman" w:hAnsi="Calibri" w:cs="Times New Roman"/>
+                <w:color w:val="000000"/>
+              </w:rPr>
+              <w:t>TrB</w:t>
+            </w:r>
+            <w:proofErr w:type="spellEnd"/>
+            <w:r>
+              <w:rPr>
+                <w:rFonts w:ascii="Calibri" w:eastAsia="Times New Roman" w:hAnsi="Calibri" w:cs="Times New Roman"/>
+                <w:color w:val="000000"/>
+              </w:rPr>
+              <w:t xml:space="preserve">, </w:t>
+            </w:r>
+            <w:proofErr w:type="spellStart"/>
+            <w:r>
+              <w:rPr>
+                <w:rFonts w:ascii="Calibri" w:eastAsia="Times New Roman" w:hAnsi="Calibri" w:cs="Times New Roman"/>
+                <w:color w:val="000000"/>
+              </w:rPr>
+              <w:t>TeB</w:t>
+            </w:r>
+            <w:proofErr w:type="spellEnd"/>
+            <w:r>
+              <w:rPr>
+                <w:rFonts w:ascii="Calibri" w:eastAsia="Times New Roman" w:hAnsi="Calibri" w:cs="Times New Roman"/>
+                <w:color w:val="000000"/>
+              </w:rPr>
+              <w:t xml:space="preserve">, </w:t>
+            </w:r>
+            <w:proofErr w:type="spellStart"/>
             <w:r>
               <w:rPr>
                 <w:rFonts w:ascii="Calibri" w:eastAsia="Times New Roman" w:hAnsi="Calibri" w:cs="Times New Roman"/>
@@ -12234,13 +13214,23 @@
               </w:rPr>
               <w:t>N</w:t>
             </w:r>
-            <w:r>
-              <w:rPr>
-                <w:rFonts w:ascii="Calibri" w:eastAsia="Times New Roman" w:hAnsi="Calibri" w:cs="Times New Roman"/>
-                <w:color w:val="000000"/>
-              </w:rPr>
-              <w:t>, BoN</w:t>
-            </w:r>
+            <w:proofErr w:type="spellEnd"/>
+            <w:r>
+              <w:rPr>
+                <w:rFonts w:ascii="Calibri" w:eastAsia="Times New Roman" w:hAnsi="Calibri" w:cs="Times New Roman"/>
+                <w:color w:val="000000"/>
+              </w:rPr>
+              <w:t xml:space="preserve">, </w:t>
+            </w:r>
+            <w:proofErr w:type="spellStart"/>
+            <w:r>
+              <w:rPr>
+                <w:rFonts w:ascii="Calibri" w:eastAsia="Times New Roman" w:hAnsi="Calibri" w:cs="Times New Roman"/>
+                <w:color w:val="000000"/>
+              </w:rPr>
+              <w:t>BoN</w:t>
+            </w:r>
+            <w:proofErr w:type="spellEnd"/>
           </w:p>
         </w:tc>
         <w:tc>
@@ -12482,7 +13472,14 @@
                 <w:rFonts w:ascii="Calibri" w:eastAsia="Times New Roman" w:hAnsi="Calibri" w:cs="Times New Roman"/>
                 <w:color w:val="000000"/>
               </w:rPr>
-              <w:t xml:space="preserve"> with height</w:t>
+              <w:t xml:space="preserve"> </w:t>
+            </w:r>
+            <w:r>
+              <w:rPr>
+                <w:rFonts w:ascii="Calibri" w:eastAsia="Times New Roman" w:hAnsi="Calibri" w:cs="Times New Roman"/>
+                <w:color w:val="000000"/>
+              </w:rPr>
+              <w:t>H</w:t>
             </w:r>
           </w:p>
         </w:tc>
@@ -12508,6 +13505,7 @@
                 <w:szCs w:val="20"/>
               </w:rPr>
             </w:pPr>
+            <w:proofErr w:type="spellStart"/>
             <w:r>
               <w:rPr>
                 <w:rFonts w:ascii="Calibri" w:eastAsia="Times New Roman" w:hAnsi="Calibri" w:cs="Times New Roman"/>
@@ -12515,6 +13513,7 @@
               </w:rPr>
               <w:t>TrB</w:t>
             </w:r>
+            <w:proofErr w:type="spellEnd"/>
           </w:p>
         </w:tc>
         <w:tc>
@@ -12672,7 +13671,14 @@
                 <w:rFonts w:ascii="Calibri" w:eastAsia="Times New Roman" w:hAnsi="Calibri" w:cs="Times New Roman"/>
                 <w:color w:val="000000"/>
               </w:rPr>
-              <w:t xml:space="preserve"> with light</w:t>
+              <w:t xml:space="preserve"> </w:t>
+            </w:r>
+            <w:r>
+              <w:rPr>
+                <w:rFonts w:ascii="Calibri" w:eastAsia="Times New Roman" w:hAnsi="Calibri" w:cs="Times New Roman"/>
+                <w:color w:val="000000"/>
+              </w:rPr>
+              <w:t>L</w:t>
             </w:r>
           </w:p>
         </w:tc>
@@ -12697,6 +13703,7 @@
                 <w:color w:val="000000"/>
               </w:rPr>
             </w:pPr>
+            <w:proofErr w:type="spellStart"/>
             <w:r>
               <w:rPr>
                 <w:rFonts w:ascii="Calibri" w:eastAsia="Times New Roman" w:hAnsi="Calibri" w:cs="Times New Roman"/>
@@ -12704,6 +13711,7 @@
               </w:rPr>
               <w:t>TrB</w:t>
             </w:r>
+            <w:proofErr w:type="spellEnd"/>
           </w:p>
         </w:tc>
         <w:tc>
@@ -12776,6 +13784,7 @@
                 <w:color w:val="000000"/>
               </w:rPr>
             </w:pPr>
+            <w:proofErr w:type="spellStart"/>
             <w:r>
               <w:rPr>
                 <w:rFonts w:ascii="Calibri" w:eastAsia="Times New Roman" w:hAnsi="Calibri" w:cs="Times New Roman"/>
@@ -12797,6 +13806,7 @@
               </w:rPr>
               <w:t>dark</w:t>
             </w:r>
+            <w:proofErr w:type="spellEnd"/>
             <w:r>
               <w:rPr>
                 <w:rFonts w:ascii="Calibri" w:eastAsia="Times New Roman" w:hAnsi="Calibri" w:cs="Times New Roman"/>
@@ -12843,6 +13853,7 @@
                 <w:color w:val="000000"/>
               </w:rPr>
             </w:pPr>
+            <w:proofErr w:type="spellStart"/>
             <w:r>
               <w:rPr>
                 <w:rFonts w:ascii="Calibri" w:eastAsia="Times New Roman" w:hAnsi="Calibri" w:cs="Times New Roman"/>
@@ -12862,7 +13873,20 @@
                 <w:szCs w:val="24"/>
                 <w:vertAlign w:val="subscript"/>
               </w:rPr>
-              <w:t xml:space="preserve">dark </w:t>
+              <w:t>dark</w:t>
+            </w:r>
+            <w:proofErr w:type="spellEnd"/>
+            <w:r>
+              <w:rPr>
+                <w:rFonts w:ascii="Calibri" w:eastAsia="Times New Roman" w:hAnsi="Calibri" w:cs="Times New Roman"/>
+                <w:i/>
+                <w:iCs/>
+                <w:color w:val="000000"/>
+                <w:sz w:val="24"/>
+                <w:szCs w:val="24"/>
+                <w:vertAlign w:val="subscript"/>
+              </w:rPr>
+              <w:t xml:space="preserve"> </w:t>
             </w:r>
             <w:r>
               <w:rPr>
@@ -12975,7 +13999,14 @@
                 <w:rFonts w:ascii="Calibri" w:eastAsia="Times New Roman" w:hAnsi="Calibri" w:cs="Times New Roman"/>
                 <w:color w:val="000000"/>
               </w:rPr>
-              <w:t xml:space="preserve"> with height</w:t>
+              <w:t xml:space="preserve"> </w:t>
+            </w:r>
+            <w:r>
+              <w:rPr>
+                <w:rFonts w:ascii="Calibri" w:eastAsia="Times New Roman" w:hAnsi="Calibri" w:cs="Times New Roman"/>
+                <w:color w:val="000000"/>
+              </w:rPr>
+              <w:t>H</w:t>
             </w:r>
           </w:p>
         </w:tc>
@@ -13000,13 +14031,39 @@
                 <w:color w:val="000000"/>
               </w:rPr>
             </w:pPr>
-            <w:r>
-              <w:rPr>
-                <w:rFonts w:ascii="Calibri" w:eastAsia="Times New Roman" w:hAnsi="Calibri" w:cs="Times New Roman"/>
-                <w:color w:val="000000"/>
-              </w:rPr>
-              <w:t xml:space="preserve">TrB, TeB, </w:t>
-            </w:r>
+            <w:proofErr w:type="spellStart"/>
+            <w:r>
+              <w:rPr>
+                <w:rFonts w:ascii="Calibri" w:eastAsia="Times New Roman" w:hAnsi="Calibri" w:cs="Times New Roman"/>
+                <w:color w:val="000000"/>
+              </w:rPr>
+              <w:t>TrB</w:t>
+            </w:r>
+            <w:proofErr w:type="spellEnd"/>
+            <w:r>
+              <w:rPr>
+                <w:rFonts w:ascii="Calibri" w:eastAsia="Times New Roman" w:hAnsi="Calibri" w:cs="Times New Roman"/>
+                <w:color w:val="000000"/>
+              </w:rPr>
+              <w:t xml:space="preserve">, </w:t>
+            </w:r>
+            <w:proofErr w:type="spellStart"/>
+            <w:r>
+              <w:rPr>
+                <w:rFonts w:ascii="Calibri" w:eastAsia="Times New Roman" w:hAnsi="Calibri" w:cs="Times New Roman"/>
+                <w:color w:val="000000"/>
+              </w:rPr>
+              <w:t>TeB</w:t>
+            </w:r>
+            <w:proofErr w:type="spellEnd"/>
+            <w:r>
+              <w:rPr>
+                <w:rFonts w:ascii="Calibri" w:eastAsia="Times New Roman" w:hAnsi="Calibri" w:cs="Times New Roman"/>
+                <w:color w:val="000000"/>
+              </w:rPr>
+              <w:t xml:space="preserve">, </w:t>
+            </w:r>
+            <w:proofErr w:type="spellStart"/>
             <w:r>
               <w:rPr>
                 <w:rFonts w:ascii="Calibri" w:eastAsia="Times New Roman" w:hAnsi="Calibri" w:cs="Times New Roman"/>
@@ -13021,6 +14078,7 @@
               </w:rPr>
               <w:t>N</w:t>
             </w:r>
+            <w:proofErr w:type="spellEnd"/>
           </w:p>
         </w:tc>
         <w:tc>
@@ -13255,7 +14313,14 @@
                 <w:rFonts w:ascii="Calibri" w:eastAsia="Times New Roman" w:hAnsi="Calibri" w:cs="Times New Roman"/>
                 <w:color w:val="000000"/>
               </w:rPr>
-              <w:t xml:space="preserve"> with height</w:t>
+              <w:t xml:space="preserve"> </w:t>
+            </w:r>
+            <w:r>
+              <w:rPr>
+                <w:rFonts w:ascii="Calibri" w:eastAsia="Times New Roman" w:hAnsi="Calibri" w:cs="Times New Roman"/>
+                <w:color w:val="000000"/>
+              </w:rPr>
+              <w:t>H</w:t>
             </w:r>
           </w:p>
         </w:tc>
@@ -13280,13 +14345,39 @@
                 <w:color w:val="000000"/>
               </w:rPr>
             </w:pPr>
-            <w:r>
-              <w:rPr>
-                <w:rFonts w:ascii="Calibri" w:eastAsia="Times New Roman" w:hAnsi="Calibri" w:cs="Times New Roman"/>
-                <w:color w:val="000000"/>
-              </w:rPr>
-              <w:t xml:space="preserve">TrB, TeB, </w:t>
-            </w:r>
+            <w:proofErr w:type="spellStart"/>
+            <w:r>
+              <w:rPr>
+                <w:rFonts w:ascii="Calibri" w:eastAsia="Times New Roman" w:hAnsi="Calibri" w:cs="Times New Roman"/>
+                <w:color w:val="000000"/>
+              </w:rPr>
+              <w:t>TrB</w:t>
+            </w:r>
+            <w:proofErr w:type="spellEnd"/>
+            <w:r>
+              <w:rPr>
+                <w:rFonts w:ascii="Calibri" w:eastAsia="Times New Roman" w:hAnsi="Calibri" w:cs="Times New Roman"/>
+                <w:color w:val="000000"/>
+              </w:rPr>
+              <w:t xml:space="preserve">, </w:t>
+            </w:r>
+            <w:proofErr w:type="spellStart"/>
+            <w:r>
+              <w:rPr>
+                <w:rFonts w:ascii="Calibri" w:eastAsia="Times New Roman" w:hAnsi="Calibri" w:cs="Times New Roman"/>
+                <w:color w:val="000000"/>
+              </w:rPr>
+              <w:t>TeB</w:t>
+            </w:r>
+            <w:proofErr w:type="spellEnd"/>
+            <w:r>
+              <w:rPr>
+                <w:rFonts w:ascii="Calibri" w:eastAsia="Times New Roman" w:hAnsi="Calibri" w:cs="Times New Roman"/>
+                <w:color w:val="000000"/>
+              </w:rPr>
+              <w:t xml:space="preserve">, </w:t>
+            </w:r>
+            <w:proofErr w:type="spellStart"/>
             <w:r>
               <w:rPr>
                 <w:rFonts w:ascii="Calibri" w:eastAsia="Times New Roman" w:hAnsi="Calibri" w:cs="Times New Roman"/>
@@ -13301,6 +14392,7 @@
               </w:rPr>
               <w:t>N</w:t>
             </w:r>
+            <w:proofErr w:type="spellEnd"/>
           </w:p>
         </w:tc>
         <w:tc>
@@ -13493,7 +14585,14 @@
                 <w:rFonts w:ascii="Calibri" w:eastAsia="Times New Roman" w:hAnsi="Calibri" w:cs="Times New Roman"/>
                 <w:color w:val="000000"/>
               </w:rPr>
-              <w:t xml:space="preserve"> with height</w:t>
+              <w:t xml:space="preserve"> </w:t>
+            </w:r>
+            <w:r>
+              <w:rPr>
+                <w:rFonts w:ascii="Calibri" w:eastAsia="Times New Roman" w:hAnsi="Calibri" w:cs="Times New Roman"/>
+                <w:color w:val="000000"/>
+              </w:rPr>
+              <w:t>H</w:t>
             </w:r>
           </w:p>
         </w:tc>
@@ -13518,6 +14617,8 @@
                 <w:color w:val="000000"/>
               </w:rPr>
             </w:pPr>
+            <w:proofErr w:type="spellStart"/>
+            <w:proofErr w:type="gramStart"/>
             <w:r>
               <w:rPr>
                 <w:rFonts w:ascii="Calibri" w:eastAsia="Times New Roman" w:hAnsi="Calibri" w:cs="Times New Roman"/>
@@ -13532,6 +14633,8 @@
               </w:rPr>
               <w:t>TeN</w:t>
             </w:r>
+            <w:proofErr w:type="spellEnd"/>
+            <w:proofErr w:type="gramEnd"/>
           </w:p>
         </w:tc>
         <w:tc>
@@ -13730,7 +14833,14 @@
                 <w:rFonts w:ascii="Calibri" w:eastAsia="Times New Roman" w:hAnsi="Calibri" w:cs="Times New Roman"/>
                 <w:color w:val="000000"/>
               </w:rPr>
-              <w:t xml:space="preserve"> with light</w:t>
+              <w:t xml:space="preserve"> </w:t>
+            </w:r>
+            <w:r>
+              <w:rPr>
+                <w:rFonts w:ascii="Calibri" w:eastAsia="Times New Roman" w:hAnsi="Calibri" w:cs="Times New Roman"/>
+                <w:color w:val="000000"/>
+              </w:rPr>
+              <w:t>L</w:t>
             </w:r>
           </w:p>
         </w:tc>
@@ -13755,6 +14865,7 @@
                 <w:color w:val="000000"/>
               </w:rPr>
             </w:pPr>
+            <w:proofErr w:type="spellStart"/>
             <w:r>
               <w:rPr>
                 <w:rFonts w:ascii="Calibri" w:eastAsia="Times New Roman" w:hAnsi="Calibri" w:cs="Times New Roman"/>
@@ -13762,6 +14873,7 @@
               </w:rPr>
               <w:t>TrB</w:t>
             </w:r>
+            <w:proofErr w:type="spellEnd"/>
             <w:r>
               <w:rPr>
                 <w:rFonts w:ascii="Calibri" w:eastAsia="Times New Roman" w:hAnsi="Calibri" w:cs="Times New Roman"/>
@@ -13769,6 +14881,7 @@
               </w:rPr>
               <w:t xml:space="preserve">, </w:t>
             </w:r>
+            <w:proofErr w:type="spellStart"/>
             <w:r>
               <w:rPr>
                 <w:rFonts w:ascii="Calibri" w:eastAsia="Times New Roman" w:hAnsi="Calibri" w:cs="Times New Roman"/>
@@ -13776,6 +14889,7 @@
               </w:rPr>
               <w:t>TeB</w:t>
             </w:r>
+            <w:proofErr w:type="spellEnd"/>
           </w:p>
         </w:tc>
         <w:tc>
@@ -13869,6 +14983,7 @@
               </w:rPr>
               <w:t xml:space="preserve">temperature sensitivity of </w:t>
             </w:r>
+            <w:proofErr w:type="spellStart"/>
             <w:r>
               <w:rPr>
                 <w:rFonts w:ascii="Calibri" w:eastAsia="Times New Roman" w:hAnsi="Calibri" w:cs="Times New Roman"/>
@@ -13890,6 +15005,7 @@
               </w:rPr>
               <w:t>dark</w:t>
             </w:r>
+            <w:proofErr w:type="spellEnd"/>
           </w:p>
         </w:tc>
         <w:tc>
@@ -14011,7 +15127,14 @@
                 <w:rFonts w:ascii="Calibri" w:eastAsia="Times New Roman" w:hAnsi="Calibri" w:cs="Times New Roman"/>
                 <w:color w:val="000000"/>
               </w:rPr>
-              <w:t xml:space="preserve"> with height</w:t>
+              <w:t xml:space="preserve"> </w:t>
+            </w:r>
+            <w:r>
+              <w:rPr>
+                <w:rFonts w:ascii="Calibri" w:eastAsia="Times New Roman" w:hAnsi="Calibri" w:cs="Times New Roman"/>
+                <w:color w:val="000000"/>
+              </w:rPr>
+              <w:t>H</w:t>
             </w:r>
           </w:p>
         </w:tc>
@@ -14036,20 +15159,54 @@
                 <w:color w:val="000000"/>
               </w:rPr>
             </w:pPr>
-            <w:r>
-              <w:rPr>
-                <w:rFonts w:ascii="Calibri" w:eastAsia="Times New Roman" w:hAnsi="Calibri" w:cs="Times New Roman"/>
-                <w:color w:val="000000"/>
-              </w:rPr>
-              <w:t>TrB, TeB,</w:t>
-            </w:r>
-            <w:r>
-              <w:rPr>
-                <w:rFonts w:ascii="Calibri" w:eastAsia="Times New Roman" w:hAnsi="Calibri" w:cs="Times New Roman"/>
-                <w:color w:val="000000"/>
-              </w:rPr>
-              <w:t xml:space="preserve"> TeN</w:t>
-            </w:r>
+            <w:proofErr w:type="spellStart"/>
+            <w:r>
+              <w:rPr>
+                <w:rFonts w:ascii="Calibri" w:eastAsia="Times New Roman" w:hAnsi="Calibri" w:cs="Times New Roman"/>
+                <w:color w:val="000000"/>
+              </w:rPr>
+              <w:t>TrB</w:t>
+            </w:r>
+            <w:proofErr w:type="spellEnd"/>
+            <w:r>
+              <w:rPr>
+                <w:rFonts w:ascii="Calibri" w:eastAsia="Times New Roman" w:hAnsi="Calibri" w:cs="Times New Roman"/>
+                <w:color w:val="000000"/>
+              </w:rPr>
+              <w:t xml:space="preserve">, </w:t>
+            </w:r>
+            <w:proofErr w:type="spellStart"/>
+            <w:r>
+              <w:rPr>
+                <w:rFonts w:ascii="Calibri" w:eastAsia="Times New Roman" w:hAnsi="Calibri" w:cs="Times New Roman"/>
+                <w:color w:val="000000"/>
+              </w:rPr>
+              <w:t>TeB</w:t>
+            </w:r>
+            <w:proofErr w:type="spellEnd"/>
+            <w:r>
+              <w:rPr>
+                <w:rFonts w:ascii="Calibri" w:eastAsia="Times New Roman" w:hAnsi="Calibri" w:cs="Times New Roman"/>
+                <w:color w:val="000000"/>
+              </w:rPr>
+              <w:t>,</w:t>
+            </w:r>
+            <w:r>
+              <w:rPr>
+                <w:rFonts w:ascii="Calibri" w:eastAsia="Times New Roman" w:hAnsi="Calibri" w:cs="Times New Roman"/>
+                <w:color w:val="000000"/>
+              </w:rPr>
+              <w:t xml:space="preserve"> </w:t>
+            </w:r>
+            <w:proofErr w:type="spellStart"/>
+            <w:r>
+              <w:rPr>
+                <w:rFonts w:ascii="Calibri" w:eastAsia="Times New Roman" w:hAnsi="Calibri" w:cs="Times New Roman"/>
+                <w:color w:val="000000"/>
+              </w:rPr>
+              <w:t>TeN</w:t>
+            </w:r>
+            <w:proofErr w:type="spellEnd"/>
           </w:p>
         </w:tc>
         <w:tc>
@@ -14250,7 +15407,14 @@
                 <w:rFonts w:ascii="Calibri" w:eastAsia="Times New Roman" w:hAnsi="Calibri" w:cs="Times New Roman"/>
                 <w:color w:val="000000"/>
               </w:rPr>
-              <w:t xml:space="preserve"> with height</w:t>
+              <w:t xml:space="preserve"> </w:t>
+            </w:r>
+            <w:r>
+              <w:rPr>
+                <w:rFonts w:ascii="Calibri" w:eastAsia="Times New Roman" w:hAnsi="Calibri" w:cs="Times New Roman"/>
+                <w:color w:val="000000"/>
+              </w:rPr>
+              <w:t>H</w:t>
             </w:r>
           </w:p>
         </w:tc>
@@ -14275,13 +15439,23 @@
                 <w:color w:val="000000"/>
               </w:rPr>
             </w:pPr>
-            <w:r>
-              <w:rPr>
-                <w:rFonts w:ascii="Calibri" w:eastAsia="Times New Roman" w:hAnsi="Calibri" w:cs="Times New Roman"/>
-                <w:color w:val="000000"/>
-              </w:rPr>
-              <w:t xml:space="preserve">TeB, </w:t>
-            </w:r>
+            <w:proofErr w:type="spellStart"/>
+            <w:r>
+              <w:rPr>
+                <w:rFonts w:ascii="Calibri" w:eastAsia="Times New Roman" w:hAnsi="Calibri" w:cs="Times New Roman"/>
+                <w:color w:val="000000"/>
+              </w:rPr>
+              <w:t>TeB</w:t>
+            </w:r>
+            <w:proofErr w:type="spellEnd"/>
+            <w:r>
+              <w:rPr>
+                <w:rFonts w:ascii="Calibri" w:eastAsia="Times New Roman" w:hAnsi="Calibri" w:cs="Times New Roman"/>
+                <w:color w:val="000000"/>
+              </w:rPr>
+              <w:t xml:space="preserve">, </w:t>
+            </w:r>
+            <w:proofErr w:type="spellStart"/>
             <w:r>
               <w:rPr>
                 <w:rFonts w:ascii="Calibri" w:eastAsia="Times New Roman" w:hAnsi="Calibri" w:cs="Times New Roman"/>
@@ -14289,6 +15463,7 @@
               </w:rPr>
               <w:t>TeN</w:t>
             </w:r>
+            <w:proofErr w:type="spellEnd"/>
           </w:p>
         </w:tc>
         <w:tc>
@@ -14458,7 +15633,14 @@
                 <w:rFonts w:ascii="Calibri" w:eastAsia="Times New Roman" w:hAnsi="Calibri" w:cs="Times New Roman"/>
                 <w:color w:val="000000"/>
               </w:rPr>
-              <w:t xml:space="preserve"> with light</w:t>
+              <w:t xml:space="preserve"> </w:t>
+            </w:r>
+            <w:r>
+              <w:rPr>
+                <w:rFonts w:ascii="Calibri" w:eastAsia="Times New Roman" w:hAnsi="Calibri" w:cs="Times New Roman"/>
+                <w:color w:val="000000"/>
+              </w:rPr>
+              <w:t>L</w:t>
             </w:r>
           </w:p>
         </w:tc>
@@ -14483,13 +15665,39 @@
                 <w:color w:val="000000"/>
               </w:rPr>
             </w:pPr>
-            <w:r>
-              <w:rPr>
-                <w:rFonts w:ascii="Calibri" w:eastAsia="Times New Roman" w:hAnsi="Calibri" w:cs="Times New Roman"/>
-                <w:color w:val="000000"/>
-              </w:rPr>
-              <w:t xml:space="preserve">TrB, TeB, </w:t>
-            </w:r>
+            <w:proofErr w:type="spellStart"/>
+            <w:r>
+              <w:rPr>
+                <w:rFonts w:ascii="Calibri" w:eastAsia="Times New Roman" w:hAnsi="Calibri" w:cs="Times New Roman"/>
+                <w:color w:val="000000"/>
+              </w:rPr>
+              <w:t>TrB</w:t>
+            </w:r>
+            <w:proofErr w:type="spellEnd"/>
+            <w:r>
+              <w:rPr>
+                <w:rFonts w:ascii="Calibri" w:eastAsia="Times New Roman" w:hAnsi="Calibri" w:cs="Times New Roman"/>
+                <w:color w:val="000000"/>
+              </w:rPr>
+              <w:t xml:space="preserve">, </w:t>
+            </w:r>
+            <w:proofErr w:type="spellStart"/>
+            <w:r>
+              <w:rPr>
+                <w:rFonts w:ascii="Calibri" w:eastAsia="Times New Roman" w:hAnsi="Calibri" w:cs="Times New Roman"/>
+                <w:color w:val="000000"/>
+              </w:rPr>
+              <w:t>TeB</w:t>
+            </w:r>
+            <w:proofErr w:type="spellEnd"/>
+            <w:r>
+              <w:rPr>
+                <w:rFonts w:ascii="Calibri" w:eastAsia="Times New Roman" w:hAnsi="Calibri" w:cs="Times New Roman"/>
+                <w:color w:val="000000"/>
+              </w:rPr>
+              <w:t xml:space="preserve">, </w:t>
+            </w:r>
+            <w:proofErr w:type="spellStart"/>
             <w:r>
               <w:rPr>
                 <w:rFonts w:ascii="Calibri" w:eastAsia="Times New Roman" w:hAnsi="Calibri" w:cs="Times New Roman"/>
@@ -14504,6 +15712,7 @@
               </w:rPr>
               <w:t>N</w:t>
             </w:r>
+            <w:proofErr w:type="spellEnd"/>
           </w:p>
         </w:tc>
         <w:tc>
@@ -14673,7 +15882,14 @@
                 <w:rFonts w:ascii="Calibri" w:eastAsia="Times New Roman" w:hAnsi="Calibri" w:cs="Times New Roman"/>
                 <w:color w:val="000000"/>
               </w:rPr>
-              <w:t xml:space="preserve"> with light</w:t>
+              <w:t xml:space="preserve"> </w:t>
+            </w:r>
+            <w:r>
+              <w:rPr>
+                <w:rFonts w:ascii="Calibri" w:eastAsia="Times New Roman" w:hAnsi="Calibri" w:cs="Times New Roman"/>
+                <w:color w:val="000000"/>
+              </w:rPr>
+              <w:t>L</w:t>
             </w:r>
           </w:p>
         </w:tc>
@@ -14698,6 +15914,7 @@
                 <w:color w:val="000000"/>
               </w:rPr>
             </w:pPr>
+            <w:proofErr w:type="spellStart"/>
             <w:r>
               <w:rPr>
                 <w:rFonts w:ascii="Calibri" w:eastAsia="Times New Roman" w:hAnsi="Calibri" w:cs="Times New Roman"/>
@@ -14705,6 +15922,7 @@
               </w:rPr>
               <w:t>TeB</w:t>
             </w:r>
+            <w:proofErr w:type="spellEnd"/>
           </w:p>
         </w:tc>
         <w:tc>
@@ -14918,7 +16136,14 @@
                 <w:rFonts w:ascii="Calibri" w:eastAsia="Times New Roman" w:hAnsi="Calibri" w:cs="Times New Roman"/>
                 <w:color w:val="000000"/>
               </w:rPr>
-              <w:t xml:space="preserve"> with height</w:t>
+              <w:t xml:space="preserve"> </w:t>
+            </w:r>
+            <w:r>
+              <w:rPr>
+                <w:rFonts w:ascii="Calibri" w:eastAsia="Times New Roman" w:hAnsi="Calibri" w:cs="Times New Roman"/>
+                <w:color w:val="000000"/>
+              </w:rPr>
+              <w:t>H</w:t>
             </w:r>
           </w:p>
         </w:tc>
@@ -14943,6 +16168,7 @@
                 <w:color w:val="000000"/>
               </w:rPr>
             </w:pPr>
+            <w:proofErr w:type="spellStart"/>
             <w:r>
               <w:rPr>
                 <w:rFonts w:ascii="Calibri" w:eastAsia="Times New Roman" w:hAnsi="Calibri" w:cs="Times New Roman"/>
@@ -14950,6 +16176,7 @@
               </w:rPr>
               <w:t>TrB</w:t>
             </w:r>
+            <w:proofErr w:type="spellEnd"/>
           </w:p>
         </w:tc>
         <w:tc>
@@ -15091,7 +16318,14 @@
                 <w:rFonts w:ascii="Calibri" w:eastAsia="Times New Roman" w:hAnsi="Calibri" w:cs="Times New Roman"/>
                 <w:color w:val="000000"/>
               </w:rPr>
-              <w:t xml:space="preserve"> with light</w:t>
+              <w:t xml:space="preserve"> </w:t>
+            </w:r>
+            <w:r>
+              <w:rPr>
+                <w:rFonts w:ascii="Calibri" w:eastAsia="Times New Roman" w:hAnsi="Calibri" w:cs="Times New Roman"/>
+                <w:color w:val="000000"/>
+              </w:rPr>
+              <w:t>L</w:t>
             </w:r>
           </w:p>
         </w:tc>
@@ -15116,6 +16350,7 @@
                 <w:color w:val="000000"/>
               </w:rPr>
             </w:pPr>
+            <w:proofErr w:type="spellStart"/>
             <w:r>
               <w:rPr>
                 <w:rFonts w:ascii="Calibri" w:eastAsia="Times New Roman" w:hAnsi="Calibri" w:cs="Times New Roman"/>
@@ -15123,6 +16358,7 @@
               </w:rPr>
               <w:t>TrB</w:t>
             </w:r>
+            <w:proofErr w:type="spellEnd"/>
           </w:p>
         </w:tc>
         <w:tc>
@@ -15188,6 +16424,7 @@
               </w:rPr>
               <w:t xml:space="preserve">activation energy of </w:t>
             </w:r>
+            <w:proofErr w:type="spellStart"/>
             <w:r>
               <w:rPr>
                 <w:rFonts w:ascii="Calibri" w:eastAsia="Times New Roman" w:hAnsi="Calibri" w:cs="Times New Roman"/>
@@ -15209,6 +16446,7 @@
               </w:rPr>
               <w:t>dark</w:t>
             </w:r>
+            <w:proofErr w:type="spellEnd"/>
           </w:p>
         </w:tc>
         <w:tc>
@@ -15356,7 +16594,14 @@
                 <w:rFonts w:ascii="Calibri" w:eastAsia="Times New Roman" w:hAnsi="Calibri" w:cs="Times New Roman"/>
                 <w:color w:val="000000"/>
               </w:rPr>
-              <w:t xml:space="preserve"> with height</w:t>
+              <w:t xml:space="preserve"> </w:t>
+            </w:r>
+            <w:r>
+              <w:rPr>
+                <w:rFonts w:ascii="Calibri" w:eastAsia="Times New Roman" w:hAnsi="Calibri" w:cs="Times New Roman"/>
+                <w:color w:val="000000"/>
+              </w:rPr>
+              <w:t>H</w:t>
             </w:r>
           </w:p>
         </w:tc>
@@ -15381,13 +16626,39 @@
                 <w:color w:val="000000"/>
               </w:rPr>
             </w:pPr>
-            <w:r>
-              <w:rPr>
-                <w:rFonts w:ascii="Calibri" w:eastAsia="Times New Roman" w:hAnsi="Calibri" w:cs="Times New Roman"/>
-                <w:color w:val="000000"/>
-              </w:rPr>
-              <w:t xml:space="preserve">TrB, TeB, </w:t>
-            </w:r>
+            <w:proofErr w:type="spellStart"/>
+            <w:r>
+              <w:rPr>
+                <w:rFonts w:ascii="Calibri" w:eastAsia="Times New Roman" w:hAnsi="Calibri" w:cs="Times New Roman"/>
+                <w:color w:val="000000"/>
+              </w:rPr>
+              <w:t>TrB</w:t>
+            </w:r>
+            <w:proofErr w:type="spellEnd"/>
+            <w:r>
+              <w:rPr>
+                <w:rFonts w:ascii="Calibri" w:eastAsia="Times New Roman" w:hAnsi="Calibri" w:cs="Times New Roman"/>
+                <w:color w:val="000000"/>
+              </w:rPr>
+              <w:t xml:space="preserve">, </w:t>
+            </w:r>
+            <w:proofErr w:type="spellStart"/>
+            <w:r>
+              <w:rPr>
+                <w:rFonts w:ascii="Calibri" w:eastAsia="Times New Roman" w:hAnsi="Calibri" w:cs="Times New Roman"/>
+                <w:color w:val="000000"/>
+              </w:rPr>
+              <w:t>TeB</w:t>
+            </w:r>
+            <w:proofErr w:type="spellEnd"/>
+            <w:r>
+              <w:rPr>
+                <w:rFonts w:ascii="Calibri" w:eastAsia="Times New Roman" w:hAnsi="Calibri" w:cs="Times New Roman"/>
+                <w:color w:val="000000"/>
+              </w:rPr>
+              <w:t xml:space="preserve">, </w:t>
+            </w:r>
+            <w:proofErr w:type="spellStart"/>
             <w:r>
               <w:rPr>
                 <w:rFonts w:ascii="Calibri" w:eastAsia="Times New Roman" w:hAnsi="Calibri" w:cs="Times New Roman"/>
@@ -15402,6 +16673,7 @@
               </w:rPr>
               <w:t>N</w:t>
             </w:r>
+            <w:proofErr w:type="spellEnd"/>
           </w:p>
         </w:tc>
         <w:tc>
@@ -15563,7 +16835,14 @@
                 <w:rFonts w:ascii="Calibri" w:eastAsia="Times New Roman" w:hAnsi="Calibri" w:cs="Times New Roman"/>
                 <w:color w:val="000000"/>
               </w:rPr>
-              <w:t xml:space="preserve"> with light</w:t>
+              <w:t xml:space="preserve"> </w:t>
+            </w:r>
+            <w:r>
+              <w:rPr>
+                <w:rFonts w:ascii="Calibri" w:eastAsia="Times New Roman" w:hAnsi="Calibri" w:cs="Times New Roman"/>
+                <w:color w:val="000000"/>
+              </w:rPr>
+              <w:t>L</w:t>
             </w:r>
           </w:p>
         </w:tc>
@@ -15588,6 +16867,7 @@
                 <w:color w:val="000000"/>
               </w:rPr>
             </w:pPr>
+            <w:proofErr w:type="spellStart"/>
             <w:r>
               <w:rPr>
                 <w:rFonts w:ascii="Calibri" w:eastAsia="Times New Roman" w:hAnsi="Calibri" w:cs="Times New Roman"/>
@@ -15595,6 +16875,7 @@
               </w:rPr>
               <w:t>TrB</w:t>
             </w:r>
+            <w:proofErr w:type="spellEnd"/>
           </w:p>
         </w:tc>
         <w:tc>
@@ -15970,7 +17251,14 @@
                 <w:rFonts w:ascii="Calibri" w:eastAsia="Times New Roman" w:hAnsi="Calibri" w:cs="Times New Roman"/>
                 <w:color w:val="000000"/>
               </w:rPr>
-              <w:t xml:space="preserve"> with height</w:t>
+              <w:t xml:space="preserve"> </w:t>
+            </w:r>
+            <w:r>
+              <w:rPr>
+                <w:rFonts w:ascii="Calibri" w:eastAsia="Times New Roman" w:hAnsi="Calibri" w:cs="Times New Roman"/>
+                <w:color w:val="000000"/>
+              </w:rPr>
+              <w:t>H</w:t>
             </w:r>
           </w:p>
           <w:p>
@@ -16010,6 +17298,7 @@
                 <w:color w:val="000000"/>
               </w:rPr>
             </w:pPr>
+            <w:proofErr w:type="spellStart"/>
             <w:r>
               <w:rPr>
                 <w:rFonts w:ascii="Calibri" w:eastAsia="Times New Roman" w:hAnsi="Calibri" w:cs="Times New Roman"/>
@@ -16017,6 +17306,7 @@
               </w:rPr>
               <w:t>TrB</w:t>
             </w:r>
+            <w:proofErr w:type="spellEnd"/>
           </w:p>
         </w:tc>
         <w:tc>
@@ -16158,14 +17448,14 @@
                 <w:rFonts w:ascii="Calibri" w:eastAsia="Times New Roman" w:hAnsi="Calibri" w:cs="Times New Roman"/>
                 <w:color w:val="000000"/>
               </w:rPr>
-              <w:t xml:space="preserve"> with </w:t>
-            </w:r>
-            <w:r>
-              <w:rPr>
-                <w:rFonts w:ascii="Calibri" w:eastAsia="Times New Roman" w:hAnsi="Calibri" w:cs="Times New Roman"/>
-                <w:color w:val="000000"/>
-              </w:rPr>
-              <w:t>light</w:t>
+              <w:t xml:space="preserve"> </w:t>
+            </w:r>
+            <w:r>
+              <w:rPr>
+                <w:rFonts w:ascii="Calibri" w:eastAsia="Times New Roman" w:hAnsi="Calibri" w:cs="Times New Roman"/>
+                <w:color w:val="000000"/>
+              </w:rPr>
+              <w:t>L</w:t>
             </w:r>
           </w:p>
           <w:p>
@@ -16205,6 +17495,7 @@
                 <w:color w:val="000000"/>
               </w:rPr>
             </w:pPr>
+            <w:proofErr w:type="spellStart"/>
             <w:r>
               <w:rPr>
                 <w:rFonts w:ascii="Calibri" w:eastAsia="Times New Roman" w:hAnsi="Calibri" w:cs="Times New Roman"/>
@@ -16212,6 +17503,7 @@
               </w:rPr>
               <w:t>TrB</w:t>
             </w:r>
+            <w:proofErr w:type="spellEnd"/>
           </w:p>
         </w:tc>
         <w:tc>
@@ -16350,14 +17642,14 @@
                 <w:rFonts w:ascii="Calibri" w:eastAsia="Times New Roman" w:hAnsi="Calibri" w:cs="Times New Roman"/>
                 <w:color w:val="000000"/>
               </w:rPr>
-              <w:t xml:space="preserve"> with </w:t>
-            </w:r>
-            <w:r>
-              <w:rPr>
-                <w:rFonts w:ascii="Calibri" w:eastAsia="Times New Roman" w:hAnsi="Calibri" w:cs="Times New Roman"/>
-                <w:color w:val="000000"/>
-              </w:rPr>
-              <w:t>height</w:t>
+              <w:t xml:space="preserve"> </w:t>
+            </w:r>
+            <w:r>
+              <w:rPr>
+                <w:rFonts w:ascii="Calibri" w:eastAsia="Times New Roman" w:hAnsi="Calibri" w:cs="Times New Roman"/>
+                <w:color w:val="000000"/>
+              </w:rPr>
+              <w:t>H</w:t>
             </w:r>
           </w:p>
         </w:tc>
@@ -16381,6 +17673,7 @@
                 <w:color w:val="000000"/>
               </w:rPr>
             </w:pPr>
+            <w:proofErr w:type="spellStart"/>
             <w:r>
               <w:rPr>
                 <w:rFonts w:ascii="Calibri" w:eastAsia="Times New Roman" w:hAnsi="Calibri" w:cs="Times New Roman"/>
@@ -16388,6 +17681,7 @@
               </w:rPr>
               <w:t>TeB</w:t>
             </w:r>
+            <w:proofErr w:type="spellEnd"/>
           </w:p>
         </w:tc>
         <w:tc>
@@ -16526,14 +17820,14 @@
                 <w:rFonts w:ascii="Calibri" w:eastAsia="Times New Roman" w:hAnsi="Calibri" w:cs="Times New Roman"/>
                 <w:color w:val="000000"/>
               </w:rPr>
-              <w:t xml:space="preserve"> with </w:t>
-            </w:r>
-            <w:r>
-              <w:rPr>
-                <w:rFonts w:ascii="Calibri" w:eastAsia="Times New Roman" w:hAnsi="Calibri" w:cs="Times New Roman"/>
-                <w:color w:val="000000"/>
-              </w:rPr>
-              <w:t>light</w:t>
+              <w:t xml:space="preserve"> </w:t>
+            </w:r>
+            <w:r>
+              <w:rPr>
+                <w:rFonts w:ascii="Calibri" w:eastAsia="Times New Roman" w:hAnsi="Calibri" w:cs="Times New Roman"/>
+                <w:color w:val="000000"/>
+              </w:rPr>
+              <w:t>L</w:t>
             </w:r>
           </w:p>
         </w:tc>
@@ -16557,6 +17851,7 @@
                 <w:color w:val="000000"/>
               </w:rPr>
             </w:pPr>
+            <w:proofErr w:type="spellStart"/>
             <w:r>
               <w:rPr>
                 <w:rFonts w:ascii="Calibri" w:eastAsia="Times New Roman" w:hAnsi="Calibri" w:cs="Times New Roman"/>
@@ -16564,6 +17859,7 @@
               </w:rPr>
               <w:t>TeB</w:t>
             </w:r>
+            <w:proofErr w:type="spellEnd"/>
           </w:p>
         </w:tc>
         <w:tc>
@@ -16753,7 +18049,14 @@
                 <w:rFonts w:ascii="Calibri" w:eastAsia="Times New Roman" w:hAnsi="Calibri" w:cs="Times New Roman"/>
                 <w:color w:val="000000"/>
               </w:rPr>
-              <w:t>↓ with height</w:t>
+              <w:t xml:space="preserve">↓ </w:t>
+            </w:r>
+            <w:r>
+              <w:rPr>
+                <w:rFonts w:ascii="Calibri" w:eastAsia="Times New Roman" w:hAnsi="Calibri" w:cs="Times New Roman"/>
+                <w:color w:val="000000"/>
+              </w:rPr>
+              <w:t>H</w:t>
             </w:r>
           </w:p>
         </w:tc>
@@ -16777,6 +18080,7 @@
                 <w:color w:val="000000"/>
               </w:rPr>
             </w:pPr>
+            <w:proofErr w:type="spellStart"/>
             <w:r>
               <w:rPr>
                 <w:rFonts w:ascii="Calibri" w:eastAsia="Times New Roman" w:hAnsi="Calibri" w:cs="Times New Roman"/>
@@ -16784,6 +18088,7 @@
               </w:rPr>
               <w:t>TeB</w:t>
             </w:r>
+            <w:proofErr w:type="spellEnd"/>
           </w:p>
         </w:tc>
         <w:tc>
@@ -16916,7 +18221,14 @@
                 <w:rFonts w:ascii="Calibri" w:eastAsia="Times New Roman" w:hAnsi="Calibri" w:cs="Times New Roman"/>
                 <w:color w:val="000000"/>
               </w:rPr>
-              <w:t>↓ with light</w:t>
+              <w:t xml:space="preserve">↓ </w:t>
+            </w:r>
+            <w:r>
+              <w:rPr>
+                <w:rFonts w:ascii="Calibri" w:eastAsia="Times New Roman" w:hAnsi="Calibri" w:cs="Times New Roman"/>
+                <w:color w:val="000000"/>
+              </w:rPr>
+              <w:t>L</w:t>
             </w:r>
           </w:p>
         </w:tc>
@@ -16940,6 +18252,7 @@
                 <w:color w:val="000000"/>
               </w:rPr>
             </w:pPr>
+            <w:proofErr w:type="spellStart"/>
             <w:r>
               <w:rPr>
                 <w:rFonts w:ascii="Calibri" w:eastAsia="Times New Roman" w:hAnsi="Calibri" w:cs="Times New Roman"/>
@@ -16947,6 +18260,7 @@
               </w:rPr>
               <w:t>TeB</w:t>
             </w:r>
+            <w:proofErr w:type="spellEnd"/>
           </w:p>
         </w:tc>
         <w:tc>
@@ -17008,7 +18322,6 @@
           <w:sz w:val="18"/>
           <w:szCs w:val="18"/>
         </w:rPr>
-        <w:lastRenderedPageBreak/>
         <w:t>1.</w:t>
       </w:r>
       <w:r>
@@ -17018,7 +18331,27 @@
           <w:sz w:val="18"/>
           <w:szCs w:val="18"/>
         </w:rPr>
-        <w:t xml:space="preserve"> Kafuti et al. 2020; </w:t>
+        <w:t xml:space="preserve"> </w:t>
+      </w:r>
+      <w:proofErr w:type="spellStart"/>
+      <w:r>
+        <w:rPr>
+          <w:rFonts w:ascii="Calibri" w:hAnsi="Calibri"/>
+          <w:color w:val="000000"/>
+          <w:sz w:val="18"/>
+          <w:szCs w:val="18"/>
+        </w:rPr>
+        <w:t>Kafuti</w:t>
+      </w:r>
+      <w:proofErr w:type="spellEnd"/>
+      <w:r>
+        <w:rPr>
+          <w:rFonts w:ascii="Calibri" w:hAnsi="Calibri"/>
+          <w:color w:val="000000"/>
+          <w:sz w:val="18"/>
+          <w:szCs w:val="18"/>
+        </w:rPr>
+        <w:t xml:space="preserve"> et al. 2020; </w:t>
       </w:r>
       <w:r>
         <w:rPr>
@@ -17038,7 +18371,27 @@
           <w:sz w:val="18"/>
           <w:szCs w:val="18"/>
         </w:rPr>
-        <w:t xml:space="preserve"> Van Wittenberghe et al. 2012; </w:t>
+        <w:t xml:space="preserve"> Van </w:t>
+      </w:r>
+      <w:proofErr w:type="spellStart"/>
+      <w:r>
+        <w:rPr>
+          <w:rFonts w:ascii="Calibri" w:hAnsi="Calibri"/>
+          <w:color w:val="000000"/>
+          <w:sz w:val="18"/>
+          <w:szCs w:val="18"/>
+        </w:rPr>
+        <w:t>Wittenberghe</w:t>
+      </w:r>
+      <w:proofErr w:type="spellEnd"/>
+      <w:r>
+        <w:rPr>
+          <w:rFonts w:ascii="Calibri" w:hAnsi="Calibri"/>
+          <w:color w:val="000000"/>
+          <w:sz w:val="18"/>
+          <w:szCs w:val="18"/>
+        </w:rPr>
+        <w:t xml:space="preserve"> et al. 2012; </w:t>
       </w:r>
       <w:r>
         <w:rPr>
@@ -17098,7 +18451,27 @@
           <w:sz w:val="18"/>
           <w:szCs w:val="18"/>
         </w:rPr>
-        <w:t xml:space="preserve"> Marenco et al. 2017; </w:t>
+        <w:t xml:space="preserve"> </w:t>
+      </w:r>
+      <w:proofErr w:type="spellStart"/>
+      <w:r>
+        <w:rPr>
+          <w:rFonts w:ascii="Calibri" w:hAnsi="Calibri"/>
+          <w:color w:val="000000"/>
+          <w:sz w:val="18"/>
+          <w:szCs w:val="18"/>
+        </w:rPr>
+        <w:t>Marenco</w:t>
+      </w:r>
+      <w:proofErr w:type="spellEnd"/>
+      <w:r>
+        <w:rPr>
+          <w:rFonts w:ascii="Calibri" w:hAnsi="Calibri"/>
+          <w:color w:val="000000"/>
+          <w:sz w:val="18"/>
+          <w:szCs w:val="18"/>
+        </w:rPr>
+        <w:t xml:space="preserve"> et al. 2017; </w:t>
       </w:r>
       <w:r>
         <w:rPr>
@@ -17138,7 +18511,27 @@
           <w:sz w:val="18"/>
           <w:szCs w:val="18"/>
         </w:rPr>
-        <w:t xml:space="preserve"> Zweifel et al. 2001; </w:t>
+        <w:t xml:space="preserve"> </w:t>
+      </w:r>
+      <w:proofErr w:type="spellStart"/>
+      <w:r>
+        <w:rPr>
+          <w:rFonts w:ascii="Calibri" w:hAnsi="Calibri"/>
+          <w:color w:val="000000"/>
+          <w:sz w:val="18"/>
+          <w:szCs w:val="18"/>
+        </w:rPr>
+        <w:t>Zweifel</w:t>
+      </w:r>
+      <w:proofErr w:type="spellEnd"/>
+      <w:r>
+        <w:rPr>
+          <w:rFonts w:ascii="Calibri" w:hAnsi="Calibri"/>
+          <w:color w:val="000000"/>
+          <w:sz w:val="18"/>
+          <w:szCs w:val="18"/>
+        </w:rPr>
+        <w:t xml:space="preserve"> et al. 2001; </w:t>
       </w:r>
       <w:r>
         <w:rPr>
@@ -17218,7 +18611,28 @@
           <w:sz w:val="18"/>
           <w:szCs w:val="18"/>
         </w:rPr>
-        <w:t xml:space="preserve">Carter and Cavaleri 2018; </w:t>
+        <w:t xml:space="preserve">Carter and </w:t>
+      </w:r>
+      <w:proofErr w:type="spellStart"/>
+      <w:r>
+        <w:rPr>
+          <w:rFonts w:ascii="Calibri" w:hAnsi="Calibri"/>
+          <w:color w:val="000000"/>
+          <w:sz w:val="18"/>
+          <w:szCs w:val="18"/>
+        </w:rPr>
+        <w:lastRenderedPageBreak/>
+        <w:t>Cavaleri</w:t>
+      </w:r>
+      <w:proofErr w:type="spellEnd"/>
+      <w:r>
+        <w:rPr>
+          <w:rFonts w:ascii="Calibri" w:hAnsi="Calibri"/>
+          <w:color w:val="000000"/>
+          <w:sz w:val="18"/>
+          <w:szCs w:val="18"/>
+        </w:rPr>
+        <w:t xml:space="preserve"> 2018; </w:t>
       </w:r>
       <w:r>
         <w:rPr>
@@ -17278,7 +18692,27 @@
           <w:sz w:val="18"/>
           <w:szCs w:val="18"/>
         </w:rPr>
-        <w:t xml:space="preserve"> Kosugi et al. 2012; </w:t>
+        <w:t xml:space="preserve"> </w:t>
+      </w:r>
+      <w:proofErr w:type="spellStart"/>
+      <w:r>
+        <w:rPr>
+          <w:rFonts w:ascii="Calibri" w:hAnsi="Calibri"/>
+          <w:color w:val="000000"/>
+          <w:sz w:val="18"/>
+          <w:szCs w:val="18"/>
+        </w:rPr>
+        <w:t>Kosugi</w:t>
+      </w:r>
+      <w:proofErr w:type="spellEnd"/>
+      <w:r>
+        <w:rPr>
+          <w:rFonts w:ascii="Calibri" w:hAnsi="Calibri"/>
+          <w:color w:val="000000"/>
+          <w:sz w:val="18"/>
+          <w:szCs w:val="18"/>
+        </w:rPr>
+        <w:t xml:space="preserve"> et al. 2012; </w:t>
       </w:r>
       <w:r>
         <w:rPr>
@@ -17298,7 +18732,27 @@
           <w:sz w:val="18"/>
           <w:szCs w:val="18"/>
         </w:rPr>
-        <w:t xml:space="preserve"> Niinemets et al. 2015; </w:t>
+        <w:t xml:space="preserve"> </w:t>
+      </w:r>
+      <w:proofErr w:type="spellStart"/>
+      <w:r>
+        <w:rPr>
+          <w:rFonts w:ascii="Calibri" w:hAnsi="Calibri"/>
+          <w:color w:val="000000"/>
+          <w:sz w:val="18"/>
+          <w:szCs w:val="18"/>
+        </w:rPr>
+        <w:t>Niinemets</w:t>
+      </w:r>
+      <w:proofErr w:type="spellEnd"/>
+      <w:r>
+        <w:rPr>
+          <w:rFonts w:ascii="Calibri" w:hAnsi="Calibri"/>
+          <w:color w:val="000000"/>
+          <w:sz w:val="18"/>
+          <w:szCs w:val="18"/>
+        </w:rPr>
+        <w:t xml:space="preserve"> et al. 2015; </w:t>
       </w:r>
       <w:r>
         <w:rPr>
@@ -17338,7 +18792,27 @@
           <w:sz w:val="18"/>
           <w:szCs w:val="18"/>
         </w:rPr>
-        <w:t xml:space="preserve"> Hamerlynck and Knapp 1994; </w:t>
+        <w:t xml:space="preserve"> </w:t>
+      </w:r>
+      <w:proofErr w:type="spellStart"/>
+      <w:r>
+        <w:rPr>
+          <w:rFonts w:ascii="Calibri" w:hAnsi="Calibri"/>
+          <w:color w:val="000000"/>
+          <w:sz w:val="18"/>
+          <w:szCs w:val="18"/>
+        </w:rPr>
+        <w:t>Hamerlynck</w:t>
+      </w:r>
+      <w:proofErr w:type="spellEnd"/>
+      <w:r>
+        <w:rPr>
+          <w:rFonts w:ascii="Calibri" w:hAnsi="Calibri"/>
+          <w:color w:val="000000"/>
+          <w:sz w:val="18"/>
+          <w:szCs w:val="18"/>
+        </w:rPr>
+        <w:t xml:space="preserve"> and Knapp 1994; </w:t>
       </w:r>
       <w:r>
         <w:rPr>
@@ -17378,7 +18852,27 @@
           <w:sz w:val="18"/>
           <w:szCs w:val="18"/>
         </w:rPr>
-        <w:t xml:space="preserve"> Wyka et al. 2012; </w:t>
+        <w:t xml:space="preserve"> </w:t>
+      </w:r>
+      <w:proofErr w:type="spellStart"/>
+      <w:r>
+        <w:rPr>
+          <w:rFonts w:ascii="Calibri" w:hAnsi="Calibri"/>
+          <w:color w:val="000000"/>
+          <w:sz w:val="18"/>
+          <w:szCs w:val="18"/>
+        </w:rPr>
+        <w:t>Wyka</w:t>
+      </w:r>
+      <w:proofErr w:type="spellEnd"/>
+      <w:r>
+        <w:rPr>
+          <w:rFonts w:ascii="Calibri" w:hAnsi="Calibri"/>
+          <w:color w:val="000000"/>
+          <w:sz w:val="18"/>
+          <w:szCs w:val="18"/>
+        </w:rPr>
+        <w:t xml:space="preserve"> et al. 2012; </w:t>
       </w:r>
       <w:r>
         <w:rPr>
@@ -17398,7 +18892,27 @@
           <w:sz w:val="18"/>
           <w:szCs w:val="18"/>
         </w:rPr>
-        <w:t xml:space="preserve"> Rijkerse et al. 2000; </w:t>
+        <w:t xml:space="preserve"> </w:t>
+      </w:r>
+      <w:proofErr w:type="spellStart"/>
+      <w:r>
+        <w:rPr>
+          <w:rFonts w:ascii="Calibri" w:hAnsi="Calibri"/>
+          <w:color w:val="000000"/>
+          <w:sz w:val="18"/>
+          <w:szCs w:val="18"/>
+        </w:rPr>
+        <w:t>Rijkerse</w:t>
+      </w:r>
+      <w:proofErr w:type="spellEnd"/>
+      <w:r>
+        <w:rPr>
+          <w:rFonts w:ascii="Calibri" w:hAnsi="Calibri"/>
+          <w:color w:val="000000"/>
+          <w:sz w:val="18"/>
+          <w:szCs w:val="18"/>
+        </w:rPr>
+        <w:t xml:space="preserve"> et al. 2000; </w:t>
       </w:r>
       <w:r>
         <w:rPr>
@@ -17458,7 +18972,27 @@
           <w:sz w:val="18"/>
           <w:szCs w:val="18"/>
         </w:rPr>
-        <w:t xml:space="preserve"> Scartazza et al. 2016; </w:t>
+        <w:t xml:space="preserve"> </w:t>
+      </w:r>
+      <w:proofErr w:type="spellStart"/>
+      <w:r>
+        <w:rPr>
+          <w:rFonts w:ascii="Calibri" w:hAnsi="Calibri"/>
+          <w:color w:val="000000"/>
+          <w:sz w:val="18"/>
+          <w:szCs w:val="18"/>
+        </w:rPr>
+        <w:t>Scartazza</w:t>
+      </w:r>
+      <w:proofErr w:type="spellEnd"/>
+      <w:r>
+        <w:rPr>
+          <w:rFonts w:ascii="Calibri" w:hAnsi="Calibri"/>
+          <w:color w:val="000000"/>
+          <w:sz w:val="18"/>
+          <w:szCs w:val="18"/>
+        </w:rPr>
+        <w:t xml:space="preserve"> et al. 2016; </w:t>
       </w:r>
       <w:r>
         <w:rPr>
@@ -17511,6 +19045,7 @@
         </w:rPr>
         <w:t xml:space="preserve">26. </w:t>
       </w:r>
+      <w:proofErr w:type="spellStart"/>
       <w:r>
         <w:rPr>
           <w:rFonts w:ascii="Calibri" w:hAnsi="Calibri"/>
@@ -17518,7 +19053,17 @@
           <w:sz w:val="18"/>
           <w:szCs w:val="18"/>
         </w:rPr>
-        <w:t xml:space="preserve">Legner et al. 2014; </w:t>
+        <w:t>Legner</w:t>
+      </w:r>
+      <w:proofErr w:type="spellEnd"/>
+      <w:r>
+        <w:rPr>
+          <w:rFonts w:ascii="Calibri" w:hAnsi="Calibri"/>
+          <w:color w:val="000000"/>
+          <w:sz w:val="18"/>
+          <w:szCs w:val="18"/>
+        </w:rPr>
+        <w:t xml:space="preserve"> et al. 2014; </w:t>
       </w:r>
       <w:r>
         <w:rPr>
@@ -17638,7 +19183,27 @@
           <w:sz w:val="18"/>
           <w:szCs w:val="18"/>
         </w:rPr>
-        <w:t xml:space="preserve"> Mier et al. 2001; </w:t>
+        <w:t xml:space="preserve"> </w:t>
+      </w:r>
+      <w:proofErr w:type="spellStart"/>
+      <w:r>
+        <w:rPr>
+          <w:rFonts w:ascii="Calibri" w:hAnsi="Calibri"/>
+          <w:color w:val="000000"/>
+          <w:sz w:val="18"/>
+          <w:szCs w:val="18"/>
+        </w:rPr>
+        <w:t>Mier</w:t>
+      </w:r>
+      <w:proofErr w:type="spellEnd"/>
+      <w:r>
+        <w:rPr>
+          <w:rFonts w:ascii="Calibri" w:hAnsi="Calibri"/>
+          <w:color w:val="000000"/>
+          <w:sz w:val="18"/>
+          <w:szCs w:val="18"/>
+        </w:rPr>
+        <w:t xml:space="preserve"> et al. 2001; </w:t>
       </w:r>
       <w:r>
         <w:rPr>
@@ -17698,7 +19263,27 @@
           <w:sz w:val="18"/>
           <w:szCs w:val="18"/>
         </w:rPr>
-        <w:t xml:space="preserve"> Bolstad et al. 1999; </w:t>
+        <w:t xml:space="preserve"> </w:t>
+      </w:r>
+      <w:proofErr w:type="spellStart"/>
+      <w:r>
+        <w:rPr>
+          <w:rFonts w:ascii="Calibri" w:hAnsi="Calibri"/>
+          <w:color w:val="000000"/>
+          <w:sz w:val="18"/>
+          <w:szCs w:val="18"/>
+        </w:rPr>
+        <w:t>Bolstad</w:t>
+      </w:r>
+      <w:proofErr w:type="spellEnd"/>
+      <w:r>
+        <w:rPr>
+          <w:rFonts w:ascii="Calibri" w:hAnsi="Calibri"/>
+          <w:color w:val="000000"/>
+          <w:sz w:val="18"/>
+          <w:szCs w:val="18"/>
+        </w:rPr>
+        <w:t xml:space="preserve"> et al. 1999; </w:t>
       </w:r>
       <w:r>
         <w:rPr>
@@ -17906,12 +19491,21 @@
         </w:rPr>
         <w:t xml:space="preserve"> </w:t>
       </w:r>
+      <w:proofErr w:type="spellStart"/>
       <w:r>
         <w:rPr>
           <w:sz w:val="18"/>
           <w:szCs w:val="18"/>
         </w:rPr>
-        <w:t>Niinemets and Sun, 2014</w:t>
+        <w:t>Niinemets</w:t>
+      </w:r>
+      <w:proofErr w:type="spellEnd"/>
+      <w:r>
+        <w:rPr>
+          <w:sz w:val="18"/>
+          <w:szCs w:val="18"/>
+        </w:rPr>
+        <w:t xml:space="preserve"> and Sun, 2014</w:t>
       </w:r>
       <w:r>
         <w:rPr>
@@ -17975,12 +19569,21 @@
         </w:rPr>
         <w:t xml:space="preserve"> </w:t>
       </w:r>
+      <w:proofErr w:type="spellStart"/>
       <w:r>
         <w:rPr>
           <w:sz w:val="18"/>
           <w:szCs w:val="18"/>
         </w:rPr>
-        <w:t>Saimpraga et al. 2013</w:t>
+        <w:t>Saimpraga</w:t>
+      </w:r>
+      <w:proofErr w:type="spellEnd"/>
+      <w:r>
+        <w:rPr>
+          <w:sz w:val="18"/>
+          <w:szCs w:val="18"/>
+        </w:rPr>
+        <w:t xml:space="preserve"> et al. 2013</w:t>
       </w:r>
       <w:r>
         <w:rPr>

</xml_diff>

<commit_message>
edited Simpraga et al. 2013's name and arrow directions
</commit_message>
<xml_diff>
--- a/Lit_Review/Metabolism table (new citation format) .docx
+++ b/Lit_Review/Metabolism table (new citation format) .docx
@@ -1,6 +1,6 @@
 
 <file path=word/document.xml><?xml version="1.0" encoding="utf-8"?>
-<w:document xmlns:wpc="http://schemas.microsoft.com/office/word/2010/wordprocessingCanvas" xmlns:cx="http://schemas.microsoft.com/office/drawing/2014/chartex" xmlns:cx1="http://schemas.microsoft.com/office/drawing/2015/9/8/chartex" xmlns:cx2="http://schemas.microsoft.com/office/drawing/2015/10/21/chartex" xmlns:cx3="http://schemas.microsoft.com/office/drawing/2016/5/9/chartex" xmlns:cx4="http://schemas.microsoft.com/office/drawing/2016/5/10/chartex" xmlns:cx5="http://schemas.microsoft.com/office/drawing/2016/5/11/chartex" xmlns:cx6="http://schemas.microsoft.com/office/drawing/2016/5/12/chartex" xmlns:cx7="http://schemas.microsoft.com/office/drawing/2016/5/13/chartex" xmlns:cx8="http://schemas.microsoft.com/office/drawing/2016/5/14/chartex" xmlns:mc="http://schemas.openxmlformats.org/markup-compatibility/2006" xmlns:aink="http://schemas.microsoft.com/office/drawing/2016/ink" xmlns:am3d="http://schemas.microsoft.com/office/drawing/2017/model3d" xmlns:o="urn:schemas-microsoft-com:office:office" xmlns:r="http://schemas.openxmlformats.org/officeDocument/2006/relationships" xmlns:m="http://schemas.openxmlformats.org/officeDocument/2006/math" xmlns:v="urn:schemas-microsoft-com:vml" xmlns:wp14="http://schemas.microsoft.com/office/word/2010/wordprocessingDrawing" xmlns:wp="http://schemas.openxmlformats.org/drawingml/2006/wordprocessingDrawing" xmlns:w10="urn:schemas-microsoft-com:office:word" xmlns:w="http://schemas.openxmlformats.org/wordprocessingml/2006/main" xmlns:w14="http://schemas.microsoft.com/office/word/2010/wordml" xmlns:w15="http://schemas.microsoft.com/office/word/2012/wordml" xmlns:w16cex="http://schemas.microsoft.com/office/word/2018/wordml/cex" xmlns:w16cid="http://schemas.microsoft.com/office/word/2016/wordml/cid" xmlns:w16="http://schemas.microsoft.com/office/word/2018/wordml" xmlns:w16sdtdh="http://schemas.microsoft.com/office/word/2020/wordml/sdtdatahash" xmlns:w16se="http://schemas.microsoft.com/office/word/2015/wordml/symex" xmlns:wpg="http://schemas.microsoft.com/office/word/2010/wordprocessingGroup" xmlns:wpi="http://schemas.microsoft.com/office/word/2010/wordprocessingInk" xmlns:wne="http://schemas.microsoft.com/office/word/2006/wordml" xmlns:wps="http://schemas.microsoft.com/office/word/2010/wordprocessingShape" mc:Ignorable="w14 w15 w16se w16cid w16 w16cex w16sdtdh wp14">
+<w:document xmlns:wpc="http://schemas.microsoft.com/office/word/2010/wordprocessingCanvas" xmlns:cx="http://schemas.microsoft.com/office/drawing/2014/chartex" xmlns:cx1="http://schemas.microsoft.com/office/drawing/2015/9/8/chartex" xmlns:cx2="http://schemas.microsoft.com/office/drawing/2015/10/21/chartex" xmlns:cx3="http://schemas.microsoft.com/office/drawing/2016/5/9/chartex" xmlns:cx4="http://schemas.microsoft.com/office/drawing/2016/5/10/chartex" xmlns:cx5="http://schemas.microsoft.com/office/drawing/2016/5/11/chartex" xmlns:cx6="http://schemas.microsoft.com/office/drawing/2016/5/12/chartex" xmlns:cx7="http://schemas.microsoft.com/office/drawing/2016/5/13/chartex" xmlns:cx8="http://schemas.microsoft.com/office/drawing/2016/5/14/chartex" xmlns:mc="http://schemas.openxmlformats.org/markup-compatibility/2006" xmlns:aink="http://schemas.microsoft.com/office/drawing/2016/ink" xmlns:am3d="http://schemas.microsoft.com/office/drawing/2017/model3d" xmlns:o="urn:schemas-microsoft-com:office:office" xmlns:r="http://schemas.openxmlformats.org/officeDocument/2006/relationships" xmlns:m="http://schemas.openxmlformats.org/officeDocument/2006/math" xmlns:v="urn:schemas-microsoft-com:vml" xmlns:wp14="http://schemas.microsoft.com/office/word/2010/wordprocessingDrawing" xmlns:wp="http://schemas.openxmlformats.org/drawingml/2006/wordprocessingDrawing" xmlns:w10="urn:schemas-microsoft-com:office:word" xmlns:w="http://schemas.openxmlformats.org/wordprocessingml/2006/main" xmlns:w14="http://schemas.microsoft.com/office/word/2010/wordml" xmlns:w15="http://schemas.microsoft.com/office/word/2012/wordml" xmlns:w16cex="http://schemas.microsoft.com/office/word/2018/wordml/cex" xmlns:w16cid="http://schemas.microsoft.com/office/word/2016/wordml/cid" xmlns:w16="http://schemas.microsoft.com/office/word/2018/wordml" xmlns:w16se="http://schemas.microsoft.com/office/word/2015/wordml/symex" xmlns:wpg="http://schemas.microsoft.com/office/word/2010/wordprocessingGroup" xmlns:wpi="http://schemas.microsoft.com/office/word/2010/wordprocessingInk" xmlns:wne="http://schemas.microsoft.com/office/word/2006/wordml" xmlns:wps="http://schemas.microsoft.com/office/word/2010/wordprocessingShape" mc:Ignorable="w14 w15 w16se w16cid w16 w16cex wp14">
   <w:body>
     <w:p>
       <w:r>
@@ -342,7 +342,6 @@
                 <w:color w:val="000000"/>
               </w:rPr>
             </w:pPr>
-            <w:proofErr w:type="spellStart"/>
             <w:r>
               <w:rPr>
                 <w:rFonts w:ascii="Calibri" w:eastAsia="Times New Roman" w:hAnsi="Calibri" w:cs="Times New Roman"/>
@@ -366,7 +365,6 @@
               </w:rPr>
               <w:t>b</w:t>
             </w:r>
-            <w:proofErr w:type="spellEnd"/>
           </w:p>
         </w:tc>
         <w:tc>
@@ -473,7 +471,6 @@
                 <w:color w:val="000000"/>
               </w:rPr>
             </w:pPr>
-            <w:proofErr w:type="spellStart"/>
             <w:r>
               <w:rPr>
                 <w:rFonts w:ascii="Calibri" w:eastAsia="Times New Roman" w:hAnsi="Calibri" w:cs="Times New Roman"/>
@@ -481,7 +478,6 @@
               </w:rPr>
               <w:t>TrB</w:t>
             </w:r>
-            <w:proofErr w:type="spellEnd"/>
           </w:p>
         </w:tc>
         <w:tc>
@@ -676,7 +672,6 @@
                 <w:color w:val="000000"/>
               </w:rPr>
             </w:pPr>
-            <w:proofErr w:type="spellStart"/>
             <w:r>
               <w:rPr>
                 <w:rFonts w:ascii="Calibri" w:eastAsia="Times New Roman" w:hAnsi="Calibri" w:cs="Times New Roman"/>
@@ -684,7 +679,6 @@
               </w:rPr>
               <w:t>TeN</w:t>
             </w:r>
-            <w:proofErr w:type="spellEnd"/>
           </w:p>
         </w:tc>
         <w:tc>
@@ -848,7 +842,6 @@
                 <w:color w:val="000000"/>
               </w:rPr>
             </w:pPr>
-            <w:proofErr w:type="spellStart"/>
             <w:r>
               <w:rPr>
                 <w:rFonts w:ascii="Calibri" w:eastAsia="Times New Roman" w:hAnsi="Calibri" w:cs="Times New Roman"/>
@@ -856,7 +849,6 @@
               </w:rPr>
               <w:t>TeN</w:t>
             </w:r>
-            <w:proofErr w:type="spellEnd"/>
           </w:p>
         </w:tc>
         <w:tc>
@@ -963,7 +955,6 @@
                 <w:szCs w:val="24"/>
               </w:rPr>
             </w:pPr>
-            <w:proofErr w:type="spellStart"/>
             <w:r>
               <w:rPr>
                 <w:rFonts w:ascii="Calibri" w:hAnsi="Calibri"/>
@@ -985,7 +976,6 @@
               </w:rPr>
               <w:t>leaf</w:t>
             </w:r>
-            <w:proofErr w:type="spellEnd"/>
           </w:p>
         </w:tc>
         <w:tc>
@@ -1109,7 +1099,6 @@
                 <w:color w:val="000000"/>
               </w:rPr>
             </w:pPr>
-            <w:proofErr w:type="spellStart"/>
             <w:r>
               <w:rPr>
                 <w:rFonts w:ascii="Calibri" w:eastAsia="Times New Roman" w:hAnsi="Calibri" w:cs="Times New Roman"/>
@@ -1117,7 +1106,6 @@
               </w:rPr>
               <w:t>TeB</w:t>
             </w:r>
-            <w:proofErr w:type="spellEnd"/>
           </w:p>
         </w:tc>
         <w:tc>
@@ -1203,7 +1191,6 @@
                 <w:color w:val="000000"/>
               </w:rPr>
             </w:pPr>
-            <w:proofErr w:type="spellStart"/>
             <w:r>
               <w:rPr>
                 <w:rFonts w:ascii="Calibri" w:hAnsi="Calibri"/>
@@ -1225,7 +1212,6 @@
               </w:rPr>
               <w:t>min</w:t>
             </w:r>
-            <w:proofErr w:type="spellEnd"/>
           </w:p>
         </w:tc>
         <w:tc>
@@ -1339,7 +1325,6 @@
                 <w:color w:val="000000"/>
               </w:rPr>
             </w:pPr>
-            <w:proofErr w:type="spellStart"/>
             <w:r>
               <w:rPr>
                 <w:rFonts w:ascii="Calibri" w:eastAsia="Times New Roman" w:hAnsi="Calibri" w:cs="Times New Roman"/>
@@ -1347,7 +1332,6 @@
               </w:rPr>
               <w:t>TrB</w:t>
             </w:r>
-            <w:proofErr w:type="spellEnd"/>
           </w:p>
         </w:tc>
         <w:tc>
@@ -1434,7 +1418,6 @@
                 <w:szCs w:val="24"/>
               </w:rPr>
             </w:pPr>
-            <w:proofErr w:type="spellStart"/>
             <w:r>
               <w:rPr>
                 <w:rFonts w:ascii="Calibri" w:eastAsia="Times New Roman" w:hAnsi="Calibri" w:cs="Times New Roman"/>
@@ -1458,7 +1441,6 @@
               </w:rPr>
               <w:t>s</w:t>
             </w:r>
-            <w:proofErr w:type="spellEnd"/>
             <w:r>
               <w:rPr>
                 <w:rFonts w:ascii="Calibri" w:eastAsia="Times New Roman" w:hAnsi="Calibri" w:cs="Times New Roman"/>
@@ -1585,47 +1567,13 @@
                 <w:color w:val="000000"/>
               </w:rPr>
             </w:pPr>
-            <w:proofErr w:type="spellStart"/>
-            <w:r>
-              <w:rPr>
-                <w:rFonts w:ascii="Calibri" w:eastAsia="Times New Roman" w:hAnsi="Calibri" w:cs="Times New Roman"/>
-                <w:color w:val="000000"/>
-              </w:rPr>
-              <w:t>TrB</w:t>
-            </w:r>
-            <w:proofErr w:type="spellEnd"/>
-            <w:r>
-              <w:rPr>
-                <w:rFonts w:ascii="Calibri" w:eastAsia="Times New Roman" w:hAnsi="Calibri" w:cs="Times New Roman"/>
-                <w:color w:val="000000"/>
-              </w:rPr>
-              <w:t xml:space="preserve">, </w:t>
-            </w:r>
-            <w:proofErr w:type="spellStart"/>
-            <w:r>
-              <w:rPr>
-                <w:rFonts w:ascii="Calibri" w:eastAsia="Times New Roman" w:hAnsi="Calibri" w:cs="Times New Roman"/>
-                <w:color w:val="000000"/>
-              </w:rPr>
-              <w:t>TeB</w:t>
-            </w:r>
-            <w:proofErr w:type="spellEnd"/>
-            <w:r>
-              <w:rPr>
-                <w:rFonts w:ascii="Calibri" w:eastAsia="Times New Roman" w:hAnsi="Calibri" w:cs="Times New Roman"/>
-                <w:color w:val="000000"/>
-              </w:rPr>
-              <w:t xml:space="preserve">, </w:t>
-            </w:r>
-            <w:proofErr w:type="spellStart"/>
-            <w:r>
-              <w:rPr>
-                <w:rFonts w:ascii="Calibri" w:eastAsia="Times New Roman" w:hAnsi="Calibri" w:cs="Times New Roman"/>
-                <w:color w:val="000000"/>
-              </w:rPr>
-              <w:t>BoN</w:t>
-            </w:r>
-            <w:proofErr w:type="spellEnd"/>
+            <w:r>
+              <w:rPr>
+                <w:rFonts w:ascii="Calibri" w:eastAsia="Times New Roman" w:hAnsi="Calibri" w:cs="Times New Roman"/>
+                <w:color w:val="000000"/>
+              </w:rPr>
+              <w:t>TrB, TeB, BoN</w:t>
+            </w:r>
           </w:p>
         </w:tc>
         <w:tc>
@@ -1825,55 +1773,20 @@
                 <w:color w:val="000000"/>
               </w:rPr>
             </w:pPr>
-            <w:proofErr w:type="spellStart"/>
-            <w:r>
-              <w:rPr>
-                <w:rFonts w:ascii="Calibri" w:eastAsia="Times New Roman" w:hAnsi="Calibri" w:cs="Times New Roman"/>
-                <w:color w:val="000000"/>
-              </w:rPr>
-              <w:t>TrB</w:t>
-            </w:r>
-            <w:proofErr w:type="spellEnd"/>
-            <w:r>
-              <w:rPr>
-                <w:rFonts w:ascii="Calibri" w:eastAsia="Times New Roman" w:hAnsi="Calibri" w:cs="Times New Roman"/>
-                <w:color w:val="000000"/>
-              </w:rPr>
-              <w:t xml:space="preserve">, </w:t>
-            </w:r>
-            <w:proofErr w:type="spellStart"/>
-            <w:r>
-              <w:rPr>
-                <w:rFonts w:ascii="Calibri" w:eastAsia="Times New Roman" w:hAnsi="Calibri" w:cs="Times New Roman"/>
-                <w:color w:val="000000"/>
-              </w:rPr>
-              <w:t>TeB</w:t>
-            </w:r>
-            <w:proofErr w:type="spellEnd"/>
-            <w:r>
-              <w:rPr>
-                <w:rFonts w:ascii="Calibri" w:eastAsia="Times New Roman" w:hAnsi="Calibri" w:cs="Times New Roman"/>
-                <w:color w:val="000000"/>
-              </w:rPr>
-              <w:t xml:space="preserve">, </w:t>
-            </w:r>
-            <w:proofErr w:type="spellStart"/>
-            <w:r>
-              <w:rPr>
-                <w:rFonts w:ascii="Calibri" w:eastAsia="Times New Roman" w:hAnsi="Calibri" w:cs="Times New Roman"/>
-                <w:color w:val="000000"/>
-              </w:rPr>
-              <w:t>TeN</w:t>
-            </w:r>
-            <w:proofErr w:type="spellEnd"/>
-            <w:r>
-              <w:rPr>
-                <w:rFonts w:ascii="Calibri" w:eastAsia="Times New Roman" w:hAnsi="Calibri" w:cs="Times New Roman"/>
-                <w:color w:val="000000"/>
-              </w:rPr>
-              <w:t xml:space="preserve">, </w:t>
-            </w:r>
-            <w:proofErr w:type="spellStart"/>
+            <w:r>
+              <w:rPr>
+                <w:rFonts w:ascii="Calibri" w:eastAsia="Times New Roman" w:hAnsi="Calibri" w:cs="Times New Roman"/>
+                <w:color w:val="000000"/>
+              </w:rPr>
+              <w:t>TrB, TeB</w:t>
+            </w:r>
+            <w:r>
+              <w:rPr>
+                <w:rFonts w:ascii="Calibri" w:eastAsia="Times New Roman" w:hAnsi="Calibri" w:cs="Times New Roman"/>
+                <w:color w:val="000000"/>
+              </w:rPr>
+              <w:t xml:space="preserve">, TeN, </w:t>
+            </w:r>
             <w:r>
               <w:rPr>
                 <w:rFonts w:ascii="Calibri" w:eastAsia="Times New Roman" w:hAnsi="Calibri" w:cs="Times New Roman"/>
@@ -1881,7 +1794,6 @@
               </w:rPr>
               <w:t>BoN</w:t>
             </w:r>
-            <w:proofErr w:type="spellEnd"/>
           </w:p>
         </w:tc>
         <w:tc>
@@ -2013,7 +1925,6 @@
                 <w:szCs w:val="20"/>
               </w:rPr>
             </w:pPr>
-            <w:proofErr w:type="spellStart"/>
             <w:r>
               <w:rPr>
                 <w:rFonts w:ascii="Calibri" w:eastAsia="Times New Roman" w:hAnsi="Calibri" w:cs="Times New Roman"/>
@@ -2037,7 +1948,6 @@
               </w:rPr>
               <w:t>s</w:t>
             </w:r>
-            <w:proofErr w:type="spellEnd"/>
           </w:p>
         </w:tc>
         <w:tc>
@@ -2149,23 +2059,13 @@
                 <w:color w:val="000000"/>
               </w:rPr>
             </w:pPr>
-            <w:proofErr w:type="spellStart"/>
-            <w:r>
-              <w:rPr>
-                <w:rFonts w:ascii="Calibri" w:eastAsia="Times New Roman" w:hAnsi="Calibri" w:cs="Times New Roman"/>
-                <w:color w:val="000000"/>
-              </w:rPr>
-              <w:t>TrB</w:t>
-            </w:r>
-            <w:proofErr w:type="spellEnd"/>
-            <w:r>
-              <w:rPr>
-                <w:rFonts w:ascii="Calibri" w:eastAsia="Times New Roman" w:hAnsi="Calibri" w:cs="Times New Roman"/>
-                <w:color w:val="000000"/>
-              </w:rPr>
-              <w:t xml:space="preserve">, </w:t>
-            </w:r>
-            <w:proofErr w:type="spellStart"/>
+            <w:r>
+              <w:rPr>
+                <w:rFonts w:ascii="Calibri" w:eastAsia="Times New Roman" w:hAnsi="Calibri" w:cs="Times New Roman"/>
+                <w:color w:val="000000"/>
+              </w:rPr>
+              <w:t xml:space="preserve">TrB, </w:t>
+            </w:r>
             <w:r>
               <w:rPr>
                 <w:rFonts w:ascii="Calibri" w:eastAsia="Times New Roman" w:hAnsi="Calibri" w:cs="Times New Roman"/>
@@ -2173,7 +2073,6 @@
               </w:rPr>
               <w:t>TeN</w:t>
             </w:r>
-            <w:proofErr w:type="spellEnd"/>
           </w:p>
         </w:tc>
         <w:tc>
@@ -2377,7 +2276,6 @@
                 <w:color w:val="000000"/>
               </w:rPr>
             </w:pPr>
-            <w:proofErr w:type="spellStart"/>
             <w:r>
               <w:rPr>
                 <w:rFonts w:ascii="Calibri" w:eastAsia="Times New Roman" w:hAnsi="Calibri" w:cs="Times New Roman"/>
@@ -2385,21 +2283,12 @@
               </w:rPr>
               <w:t>TrB</w:t>
             </w:r>
-            <w:proofErr w:type="spellEnd"/>
-            <w:r>
-              <w:rPr>
-                <w:rFonts w:ascii="Calibri" w:eastAsia="Times New Roman" w:hAnsi="Calibri" w:cs="Times New Roman"/>
-                <w:color w:val="000000"/>
-              </w:rPr>
-              <w:t xml:space="preserve">, </w:t>
-            </w:r>
-            <w:proofErr w:type="spellStart"/>
-            <w:r>
-              <w:rPr>
-                <w:rFonts w:ascii="Calibri" w:eastAsia="Times New Roman" w:hAnsi="Calibri" w:cs="Times New Roman"/>
-                <w:color w:val="000000"/>
-              </w:rPr>
-              <w:t>Te</w:t>
+            <w:r>
+              <w:rPr>
+                <w:rFonts w:ascii="Calibri" w:eastAsia="Times New Roman" w:hAnsi="Calibri" w:cs="Times New Roman"/>
+                <w:color w:val="000000"/>
+              </w:rPr>
+              <w:t>, Te</w:t>
             </w:r>
             <w:r>
               <w:rPr>
@@ -2408,7 +2297,6 @@
               </w:rPr>
               <w:t>N</w:t>
             </w:r>
-            <w:proofErr w:type="spellEnd"/>
           </w:p>
         </w:tc>
         <w:tc>
@@ -2519,7 +2407,6 @@
                 <w:szCs w:val="20"/>
               </w:rPr>
             </w:pPr>
-            <w:proofErr w:type="spellStart"/>
             <w:r>
               <w:rPr>
                 <w:rFonts w:ascii="Calibri" w:eastAsia="Times New Roman" w:hAnsi="Calibri" w:cs="Times New Roman"/>
@@ -2543,7 +2430,6 @@
               </w:rPr>
               <w:t>s</w:t>
             </w:r>
-            <w:proofErr w:type="spellEnd"/>
             <w:r>
               <w:rPr>
                 <w:rFonts w:ascii="Calibri" w:eastAsia="Times New Roman" w:hAnsi="Calibri" w:cs="Times New Roman"/>
@@ -2553,19 +2439,7 @@
                 <w:sz w:val="24"/>
                 <w:szCs w:val="24"/>
               </w:rPr>
-              <w:t xml:space="preserve"> at </w:t>
-            </w:r>
-            <w:proofErr w:type="spellStart"/>
-            <w:r>
-              <w:rPr>
-                <w:rFonts w:ascii="Calibri" w:eastAsia="Times New Roman" w:hAnsi="Calibri" w:cs="Times New Roman"/>
-                <w:i/>
-                <w:iCs/>
-                <w:color w:val="000000"/>
-                <w:sz w:val="24"/>
-                <w:szCs w:val="24"/>
-              </w:rPr>
-              <w:t>T</w:t>
+              <w:t xml:space="preserve"> at T</w:t>
             </w:r>
             <w:r>
               <w:rPr>
@@ -2579,7 +2453,6 @@
               </w:rPr>
               <w:t>opt</w:t>
             </w:r>
-            <w:proofErr w:type="spellEnd"/>
           </w:p>
         </w:tc>
         <w:tc>
@@ -2705,7 +2578,6 @@
                 <w:color w:val="000000"/>
               </w:rPr>
             </w:pPr>
-            <w:proofErr w:type="spellStart"/>
             <w:r>
               <w:rPr>
                 <w:rFonts w:ascii="Calibri" w:eastAsia="Times New Roman" w:hAnsi="Calibri" w:cs="Times New Roman"/>
@@ -2713,7 +2585,6 @@
               </w:rPr>
               <w:t>TeB</w:t>
             </w:r>
-            <w:proofErr w:type="spellEnd"/>
           </w:p>
         </w:tc>
         <w:tc>
@@ -2882,7 +2753,6 @@
                 <w:color w:val="000000"/>
               </w:rPr>
             </w:pPr>
-            <w:proofErr w:type="spellStart"/>
             <w:r>
               <w:rPr>
                 <w:rFonts w:ascii="Calibri" w:eastAsia="Times New Roman" w:hAnsi="Calibri" w:cs="Times New Roman"/>
@@ -2890,7 +2760,6 @@
               </w:rPr>
               <w:t>TrB</w:t>
             </w:r>
-            <w:proofErr w:type="spellEnd"/>
           </w:p>
         </w:tc>
         <w:tc>
@@ -3061,7 +2930,6 @@
                 <w:color w:val="000000"/>
               </w:rPr>
             </w:pPr>
-            <w:proofErr w:type="spellStart"/>
             <w:r>
               <w:rPr>
                 <w:rFonts w:ascii="Calibri" w:eastAsia="Times New Roman" w:hAnsi="Calibri" w:cs="Times New Roman"/>
@@ -3069,7 +2937,6 @@
               </w:rPr>
               <w:t>TrB</w:t>
             </w:r>
-            <w:proofErr w:type="spellEnd"/>
           </w:p>
         </w:tc>
         <w:tc>
@@ -3472,7 +3339,6 @@
                 <w:color w:val="000000"/>
               </w:rPr>
             </w:pPr>
-            <w:proofErr w:type="spellStart"/>
             <w:r>
               <w:rPr>
                 <w:rFonts w:ascii="Calibri" w:eastAsia="Times New Roman" w:hAnsi="Calibri" w:cs="Times New Roman"/>
@@ -3480,7 +3346,6 @@
               </w:rPr>
               <w:t>TrB</w:t>
             </w:r>
-            <w:proofErr w:type="spellEnd"/>
             <w:r>
               <w:rPr>
                 <w:rFonts w:ascii="Calibri" w:eastAsia="Times New Roman" w:hAnsi="Calibri" w:cs="Times New Roman"/>
@@ -3488,7 +3353,6 @@
               </w:rPr>
               <w:t xml:space="preserve">, </w:t>
             </w:r>
-            <w:proofErr w:type="spellStart"/>
             <w:r>
               <w:rPr>
                 <w:rFonts w:ascii="Calibri" w:eastAsia="Times New Roman" w:hAnsi="Calibri" w:cs="Times New Roman"/>
@@ -3496,23 +3360,13 @@
               </w:rPr>
               <w:t>TeB</w:t>
             </w:r>
-            <w:proofErr w:type="spellEnd"/>
-            <w:r>
-              <w:rPr>
-                <w:rFonts w:ascii="Calibri" w:eastAsia="Times New Roman" w:hAnsi="Calibri" w:cs="Times New Roman"/>
-                <w:color w:val="000000"/>
-              </w:rPr>
-              <w:t xml:space="preserve">, </w:t>
-            </w:r>
-            <w:proofErr w:type="spellStart"/>
-            <w:r>
-              <w:rPr>
-                <w:rFonts w:ascii="Calibri" w:eastAsia="Times New Roman" w:hAnsi="Calibri" w:cs="Times New Roman"/>
-                <w:color w:val="000000"/>
-              </w:rPr>
-              <w:t>BoN</w:t>
-            </w:r>
-            <w:proofErr w:type="spellEnd"/>
+            <w:r>
+              <w:rPr>
+                <w:rFonts w:ascii="Calibri" w:eastAsia="Times New Roman" w:hAnsi="Calibri" w:cs="Times New Roman"/>
+                <w:color w:val="000000"/>
+              </w:rPr>
+              <w:t>, BoN</w:t>
+            </w:r>
           </w:p>
         </w:tc>
         <w:tc>
@@ -3716,7 +3570,6 @@
                 <w:color w:val="000000"/>
               </w:rPr>
             </w:pPr>
-            <w:proofErr w:type="spellStart"/>
             <w:r>
               <w:rPr>
                 <w:rFonts w:ascii="Calibri" w:eastAsia="Times New Roman" w:hAnsi="Calibri" w:cs="Times New Roman"/>
@@ -3724,7 +3577,6 @@
               </w:rPr>
               <w:t>TeB</w:t>
             </w:r>
-            <w:proofErr w:type="spellEnd"/>
             <w:r>
               <w:rPr>
                 <w:rFonts w:ascii="Calibri" w:eastAsia="Times New Roman" w:hAnsi="Calibri" w:cs="Times New Roman"/>
@@ -3905,21 +3757,12 @@
                 <w:color w:val="000000"/>
               </w:rPr>
             </w:pPr>
-            <w:proofErr w:type="spellStart"/>
-            <w:r>
-              <w:rPr>
-                <w:rFonts w:ascii="Calibri" w:eastAsia="Times New Roman" w:hAnsi="Calibri" w:cs="Times New Roman"/>
-                <w:color w:val="000000"/>
-              </w:rPr>
-              <w:t>TrB</w:t>
-            </w:r>
-            <w:proofErr w:type="spellEnd"/>
-            <w:r>
-              <w:rPr>
-                <w:rFonts w:ascii="Calibri" w:eastAsia="Times New Roman" w:hAnsi="Calibri" w:cs="Times New Roman"/>
-                <w:color w:val="000000"/>
-              </w:rPr>
-              <w:t>,</w:t>
+            <w:r>
+              <w:rPr>
+                <w:rFonts w:ascii="Calibri" w:eastAsia="Times New Roman" w:hAnsi="Calibri" w:cs="Times New Roman"/>
+                <w:color w:val="000000"/>
+              </w:rPr>
+              <w:t>TrB,</w:t>
             </w:r>
             <w:r>
               <w:rPr>
@@ -3928,47 +3771,20 @@
               </w:rPr>
               <w:t xml:space="preserve"> </w:t>
             </w:r>
-            <w:proofErr w:type="spellStart"/>
-            <w:r>
-              <w:rPr>
-                <w:rFonts w:ascii="Calibri" w:eastAsia="Times New Roman" w:hAnsi="Calibri" w:cs="Times New Roman"/>
-                <w:color w:val="000000"/>
-              </w:rPr>
-              <w:t>TeB</w:t>
-            </w:r>
-            <w:proofErr w:type="spellEnd"/>
-            <w:r>
-              <w:rPr>
-                <w:rFonts w:ascii="Calibri" w:eastAsia="Times New Roman" w:hAnsi="Calibri" w:cs="Times New Roman"/>
-                <w:color w:val="000000"/>
-              </w:rPr>
-              <w:t xml:space="preserve">, </w:t>
-            </w:r>
-            <w:proofErr w:type="spellStart"/>
-            <w:r>
-              <w:rPr>
-                <w:rFonts w:ascii="Calibri" w:eastAsia="Times New Roman" w:hAnsi="Calibri" w:cs="Times New Roman"/>
-                <w:color w:val="000000"/>
-              </w:rPr>
-              <w:t>TeN</w:t>
-            </w:r>
-            <w:proofErr w:type="spellEnd"/>
-            <w:r>
-              <w:rPr>
-                <w:rFonts w:ascii="Calibri" w:eastAsia="Times New Roman" w:hAnsi="Calibri" w:cs="Times New Roman"/>
-                <w:color w:val="000000"/>
-              </w:rPr>
-              <w:t xml:space="preserve">, </w:t>
-            </w:r>
-            <w:proofErr w:type="spellStart"/>
-            <w:r>
-              <w:rPr>
-                <w:rFonts w:ascii="Calibri" w:eastAsia="Times New Roman" w:hAnsi="Calibri" w:cs="Times New Roman"/>
-                <w:color w:val="000000"/>
-              </w:rPr>
-              <w:t>BoN</w:t>
-            </w:r>
-            <w:proofErr w:type="spellEnd"/>
+            <w:r>
+              <w:rPr>
+                <w:rFonts w:ascii="Calibri" w:eastAsia="Times New Roman" w:hAnsi="Calibri" w:cs="Times New Roman"/>
+                <w:color w:val="000000"/>
+              </w:rPr>
+              <w:t xml:space="preserve">TeB, </w:t>
+            </w:r>
+            <w:r>
+              <w:rPr>
+                <w:rFonts w:ascii="Calibri" w:eastAsia="Times New Roman" w:hAnsi="Calibri" w:cs="Times New Roman"/>
+                <w:color w:val="000000"/>
+              </w:rPr>
+              <w:t>TeN, BoN</w:t>
+            </w:r>
           </w:p>
         </w:tc>
         <w:tc>
@@ -4218,7 +4034,6 @@
                 <w:color w:val="000000"/>
               </w:rPr>
             </w:pPr>
-            <w:proofErr w:type="spellStart"/>
             <w:r>
               <w:rPr>
                 <w:rFonts w:ascii="Calibri" w:eastAsia="Times New Roman" w:hAnsi="Calibri" w:cs="Times New Roman"/>
@@ -4226,7 +4041,6 @@
               </w:rPr>
               <w:t>TrB</w:t>
             </w:r>
-            <w:proofErr w:type="spellEnd"/>
           </w:p>
         </w:tc>
         <w:tc>
@@ -4414,21 +4228,12 @@
                 <w:color w:val="000000"/>
               </w:rPr>
             </w:pPr>
-            <w:proofErr w:type="spellStart"/>
-            <w:r>
-              <w:rPr>
-                <w:rFonts w:ascii="Calibri" w:eastAsia="Times New Roman" w:hAnsi="Calibri" w:cs="Times New Roman"/>
-                <w:color w:val="000000"/>
-              </w:rPr>
-              <w:t>TrB</w:t>
-            </w:r>
-            <w:proofErr w:type="spellEnd"/>
-            <w:r>
-              <w:rPr>
-                <w:rFonts w:ascii="Calibri" w:eastAsia="Times New Roman" w:hAnsi="Calibri" w:cs="Times New Roman"/>
-                <w:color w:val="000000"/>
-              </w:rPr>
-              <w:t>,</w:t>
+            <w:r>
+              <w:rPr>
+                <w:rFonts w:ascii="Calibri" w:eastAsia="Times New Roman" w:hAnsi="Calibri" w:cs="Times New Roman"/>
+                <w:color w:val="000000"/>
+              </w:rPr>
+              <w:t>TrB,</w:t>
             </w:r>
             <w:r>
               <w:rPr>
@@ -4437,23 +4242,13 @@
               </w:rPr>
               <w:t xml:space="preserve"> </w:t>
             </w:r>
-            <w:proofErr w:type="spellStart"/>
-            <w:r>
-              <w:rPr>
-                <w:rFonts w:ascii="Calibri" w:eastAsia="Times New Roman" w:hAnsi="Calibri" w:cs="Times New Roman"/>
-                <w:color w:val="000000"/>
-              </w:rPr>
-              <w:t>TeB</w:t>
-            </w:r>
-            <w:proofErr w:type="spellEnd"/>
-            <w:r>
-              <w:rPr>
-                <w:rFonts w:ascii="Calibri" w:eastAsia="Times New Roman" w:hAnsi="Calibri" w:cs="Times New Roman"/>
-                <w:color w:val="000000"/>
-              </w:rPr>
-              <w:t xml:space="preserve">, </w:t>
-            </w:r>
-            <w:proofErr w:type="spellStart"/>
+            <w:r>
+              <w:rPr>
+                <w:rFonts w:ascii="Calibri" w:eastAsia="Times New Roman" w:hAnsi="Calibri" w:cs="Times New Roman"/>
+                <w:color w:val="000000"/>
+              </w:rPr>
+              <w:t xml:space="preserve">TeB, </w:t>
+            </w:r>
             <w:r>
               <w:rPr>
                 <w:rFonts w:ascii="Calibri" w:eastAsia="Times New Roman" w:hAnsi="Calibri" w:cs="Times New Roman"/>
@@ -4461,7 +4256,6 @@
               </w:rPr>
               <w:t>TeN</w:t>
             </w:r>
-            <w:proofErr w:type="spellEnd"/>
           </w:p>
         </w:tc>
         <w:tc>
@@ -4579,7 +4373,6 @@
                 <w:szCs w:val="20"/>
               </w:rPr>
             </w:pPr>
-            <w:proofErr w:type="spellStart"/>
             <w:r>
               <w:rPr>
                 <w:rFonts w:ascii="Calibri" w:eastAsia="Times New Roman" w:hAnsi="Calibri" w:cs="Times New Roman"/>
@@ -4601,7 +4394,6 @@
               </w:rPr>
               <w:t>sat</w:t>
             </w:r>
-            <w:proofErr w:type="spellEnd"/>
           </w:p>
         </w:tc>
         <w:tc>
@@ -4723,7 +4515,6 @@
                 <w:color w:val="000000"/>
               </w:rPr>
             </w:pPr>
-            <w:proofErr w:type="spellStart"/>
             <w:r>
               <w:rPr>
                 <w:rFonts w:ascii="Calibri" w:eastAsia="Times New Roman" w:hAnsi="Calibri" w:cs="Times New Roman"/>
@@ -4731,7 +4522,6 @@
               </w:rPr>
               <w:t>TrB</w:t>
             </w:r>
-            <w:proofErr w:type="spellEnd"/>
             <w:r>
               <w:rPr>
                 <w:rFonts w:ascii="Calibri" w:eastAsia="Times New Roman" w:hAnsi="Calibri" w:cs="Times New Roman"/>
@@ -4739,7 +4529,6 @@
               </w:rPr>
               <w:t xml:space="preserve">, </w:t>
             </w:r>
-            <w:proofErr w:type="spellStart"/>
             <w:r>
               <w:rPr>
                 <w:rFonts w:ascii="Calibri" w:eastAsia="Times New Roman" w:hAnsi="Calibri" w:cs="Times New Roman"/>
@@ -4747,7 +4536,6 @@
               </w:rPr>
               <w:t>TeB</w:t>
             </w:r>
-            <w:proofErr w:type="spellEnd"/>
           </w:p>
         </w:tc>
         <w:tc>
@@ -4935,7 +4723,6 @@
                 <w:color w:val="000000"/>
               </w:rPr>
             </w:pPr>
-            <w:proofErr w:type="spellStart"/>
             <w:r>
               <w:rPr>
                 <w:rFonts w:ascii="Calibri" w:eastAsia="Times New Roman" w:hAnsi="Calibri" w:cs="Times New Roman"/>
@@ -4943,7 +4730,6 @@
               </w:rPr>
               <w:t>TrB</w:t>
             </w:r>
-            <w:proofErr w:type="spellEnd"/>
             <w:r>
               <w:rPr>
                 <w:rFonts w:ascii="Calibri" w:eastAsia="Times New Roman" w:hAnsi="Calibri" w:cs="Times New Roman"/>
@@ -4956,17 +4742,8 @@
                 <w:rFonts w:ascii="Calibri" w:eastAsia="Times New Roman" w:hAnsi="Calibri" w:cs="Times New Roman"/>
                 <w:color w:val="000000"/>
               </w:rPr>
-              <w:t xml:space="preserve"> </w:t>
-            </w:r>
-            <w:proofErr w:type="spellStart"/>
-            <w:r>
-              <w:rPr>
-                <w:rFonts w:ascii="Calibri" w:eastAsia="Times New Roman" w:hAnsi="Calibri" w:cs="Times New Roman"/>
-                <w:color w:val="000000"/>
-              </w:rPr>
-              <w:t>TeB</w:t>
-            </w:r>
-            <w:proofErr w:type="spellEnd"/>
+              <w:t xml:space="preserve"> TeB</w:t>
+            </w:r>
           </w:p>
         </w:tc>
         <w:tc>
@@ -5039,7 +4816,6 @@
                 <w:color w:val="000000"/>
               </w:rPr>
             </w:pPr>
-            <w:proofErr w:type="spellStart"/>
             <w:r>
               <w:rPr>
                 <w:rFonts w:ascii="Calibri" w:eastAsia="Times New Roman" w:hAnsi="Calibri" w:cs="Times New Roman"/>
@@ -5057,7 +4833,6 @@
               </w:rPr>
               <w:t>sat</w:t>
             </w:r>
-            <w:proofErr w:type="spellEnd"/>
             <w:r>
               <w:rPr>
                 <w:rFonts w:ascii="Calibri" w:eastAsia="Times New Roman" w:hAnsi="Calibri" w:cs="Times New Roman"/>
@@ -5089,7 +4864,6 @@
                 <w:szCs w:val="20"/>
               </w:rPr>
             </w:pPr>
-            <w:proofErr w:type="spellStart"/>
             <w:r>
               <w:rPr>
                 <w:rFonts w:ascii="Calibri" w:eastAsia="Times New Roman" w:hAnsi="Calibri" w:cs="Times New Roman"/>
@@ -5111,7 +4885,6 @@
               </w:rPr>
               <w:t>opt</w:t>
             </w:r>
-            <w:proofErr w:type="spellEnd"/>
           </w:p>
         </w:tc>
         <w:tc>
@@ -5247,7 +5020,6 @@
                 <w:color w:val="000000"/>
               </w:rPr>
             </w:pPr>
-            <w:proofErr w:type="spellStart"/>
             <w:r>
               <w:rPr>
                 <w:rFonts w:ascii="Calibri" w:eastAsia="Times New Roman" w:hAnsi="Calibri" w:cs="Times New Roman"/>
@@ -5255,7 +5027,6 @@
               </w:rPr>
               <w:t>TrB</w:t>
             </w:r>
-            <w:proofErr w:type="spellEnd"/>
             <w:r>
               <w:rPr>
                 <w:rFonts w:ascii="Calibri" w:eastAsia="Times New Roman" w:hAnsi="Calibri" w:cs="Times New Roman"/>
@@ -5268,17 +5039,8 @@
                 <w:rFonts w:ascii="Calibri" w:eastAsia="Times New Roman" w:hAnsi="Calibri" w:cs="Times New Roman"/>
                 <w:color w:val="000000"/>
               </w:rPr>
-              <w:t xml:space="preserve"> </w:t>
-            </w:r>
-            <w:proofErr w:type="spellStart"/>
-            <w:r>
-              <w:rPr>
-                <w:rFonts w:ascii="Calibri" w:eastAsia="Times New Roman" w:hAnsi="Calibri" w:cs="Times New Roman"/>
-                <w:color w:val="000000"/>
-              </w:rPr>
-              <w:t>TeB</w:t>
-            </w:r>
-            <w:proofErr w:type="spellEnd"/>
+              <w:t xml:space="preserve"> TeB</w:t>
+            </w:r>
           </w:p>
         </w:tc>
         <w:tc>
@@ -5449,7 +5211,6 @@
                 <w:color w:val="000000"/>
               </w:rPr>
             </w:pPr>
-            <w:proofErr w:type="spellStart"/>
             <w:r>
               <w:rPr>
                 <w:rFonts w:ascii="Calibri" w:eastAsia="Times New Roman" w:hAnsi="Calibri" w:cs="Times New Roman"/>
@@ -5457,7 +5218,6 @@
               </w:rPr>
               <w:t>TrB</w:t>
             </w:r>
-            <w:proofErr w:type="spellEnd"/>
           </w:p>
         </w:tc>
         <w:tc>
@@ -5632,7 +5392,6 @@
                 <w:color w:val="000000"/>
               </w:rPr>
             </w:pPr>
-            <w:proofErr w:type="spellStart"/>
             <w:r>
               <w:rPr>
                 <w:rFonts w:ascii="Calibri" w:eastAsia="Times New Roman" w:hAnsi="Calibri" w:cs="Times New Roman"/>
@@ -5640,7 +5399,6 @@
               </w:rPr>
               <w:t>TrB</w:t>
             </w:r>
-            <w:proofErr w:type="spellEnd"/>
           </w:p>
         </w:tc>
         <w:tc>
@@ -5731,7 +5489,6 @@
                 <w:szCs w:val="20"/>
               </w:rPr>
             </w:pPr>
-            <w:proofErr w:type="spellStart"/>
             <w:r>
               <w:rPr>
                 <w:rFonts w:ascii="Calibri" w:eastAsia="Times New Roman" w:hAnsi="Calibri" w:cs="Times New Roman"/>
@@ -5765,7 +5522,6 @@
               </w:rPr>
               <w:t>t</w:t>
             </w:r>
-            <w:proofErr w:type="spellEnd"/>
           </w:p>
         </w:tc>
         <w:tc>
@@ -5864,31 +5620,13 @@
                 <w:color w:val="000000"/>
               </w:rPr>
             </w:pPr>
-            <w:proofErr w:type="spellStart"/>
-            <w:r>
-              <w:rPr>
-                <w:rFonts w:ascii="Calibri" w:eastAsia="Times New Roman" w:hAnsi="Calibri" w:cs="Times New Roman"/>
-                <w:color w:val="000000"/>
-              </w:rPr>
-              <w:t>TrB</w:t>
-            </w:r>
-            <w:proofErr w:type="spellEnd"/>
-            <w:r>
-              <w:rPr>
-                <w:rFonts w:ascii="Calibri" w:eastAsia="Times New Roman" w:hAnsi="Calibri" w:cs="Times New Roman"/>
-                <w:color w:val="000000"/>
-              </w:rPr>
-              <w:t xml:space="preserve">, </w:t>
-            </w:r>
-            <w:proofErr w:type="spellStart"/>
-            <w:r>
-              <w:rPr>
-                <w:rFonts w:ascii="Calibri" w:eastAsia="Times New Roman" w:hAnsi="Calibri" w:cs="Times New Roman"/>
-                <w:color w:val="000000"/>
-              </w:rPr>
-              <w:t>TeB</w:t>
-            </w:r>
-            <w:proofErr w:type="spellEnd"/>
+            <w:r>
+              <w:rPr>
+                <w:rFonts w:ascii="Calibri" w:eastAsia="Times New Roman" w:hAnsi="Calibri" w:cs="Times New Roman"/>
+                <w:color w:val="000000"/>
+              </w:rPr>
+              <w:t>TrB, TeB</w:t>
+            </w:r>
           </w:p>
         </w:tc>
         <w:tc>
@@ -6071,7 +5809,6 @@
                 <w:color w:val="000000"/>
               </w:rPr>
             </w:pPr>
-            <w:proofErr w:type="spellStart"/>
             <w:r>
               <w:rPr>
                 <w:rFonts w:ascii="Calibri" w:eastAsia="Times New Roman" w:hAnsi="Calibri" w:cs="Times New Roman"/>
@@ -6079,7 +5816,6 @@
               </w:rPr>
               <w:t>TrB</w:t>
             </w:r>
-            <w:proofErr w:type="spellEnd"/>
           </w:p>
         </w:tc>
         <w:tc>
@@ -6252,31 +5988,13 @@
                 <w:color w:val="000000"/>
               </w:rPr>
             </w:pPr>
-            <w:proofErr w:type="spellStart"/>
-            <w:r>
-              <w:rPr>
-                <w:rFonts w:ascii="Calibri" w:eastAsia="Times New Roman" w:hAnsi="Calibri" w:cs="Times New Roman"/>
-                <w:color w:val="000000"/>
-              </w:rPr>
-              <w:t>TrB</w:t>
-            </w:r>
-            <w:proofErr w:type="spellEnd"/>
-            <w:r>
-              <w:rPr>
-                <w:rFonts w:ascii="Calibri" w:eastAsia="Times New Roman" w:hAnsi="Calibri" w:cs="Times New Roman"/>
-                <w:color w:val="000000"/>
-              </w:rPr>
-              <w:t xml:space="preserve">, </w:t>
-            </w:r>
-            <w:proofErr w:type="spellStart"/>
-            <w:r>
-              <w:rPr>
-                <w:rFonts w:ascii="Calibri" w:eastAsia="Times New Roman" w:hAnsi="Calibri" w:cs="Times New Roman"/>
-                <w:color w:val="000000"/>
-              </w:rPr>
-              <w:t>TeB</w:t>
-            </w:r>
-            <w:proofErr w:type="spellEnd"/>
+            <w:r>
+              <w:rPr>
+                <w:rFonts w:ascii="Calibri" w:eastAsia="Times New Roman" w:hAnsi="Calibri" w:cs="Times New Roman"/>
+                <w:color w:val="000000"/>
+              </w:rPr>
+              <w:t>TrB, TeB</w:t>
+            </w:r>
           </w:p>
         </w:tc>
         <w:tc>
@@ -6511,7 +6229,6 @@
                 <w:color w:val="000000"/>
               </w:rPr>
             </w:pPr>
-            <w:proofErr w:type="spellStart"/>
             <w:r>
               <w:rPr>
                 <w:rFonts w:ascii="Calibri" w:eastAsia="Times New Roman" w:hAnsi="Calibri" w:cs="Times New Roman"/>
@@ -6519,7 +6236,6 @@
               </w:rPr>
               <w:t>TrB</w:t>
             </w:r>
-            <w:proofErr w:type="spellEnd"/>
             <w:r>
               <w:rPr>
                 <w:rFonts w:ascii="Calibri" w:eastAsia="Times New Roman" w:hAnsi="Calibri" w:cs="Times New Roman"/>
@@ -6532,25 +6248,8 @@
                 <w:rFonts w:ascii="Calibri" w:eastAsia="Times New Roman" w:hAnsi="Calibri" w:cs="Times New Roman"/>
                 <w:color w:val="000000"/>
               </w:rPr>
-              <w:t xml:space="preserve"> </w:t>
-            </w:r>
-            <w:proofErr w:type="spellStart"/>
-            <w:r>
-              <w:rPr>
-                <w:rFonts w:ascii="Calibri" w:eastAsia="Times New Roman" w:hAnsi="Calibri" w:cs="Times New Roman"/>
-                <w:color w:val="000000"/>
-              </w:rPr>
-              <w:t>TeB</w:t>
-            </w:r>
-            <w:proofErr w:type="spellEnd"/>
-            <w:r>
-              <w:rPr>
-                <w:rFonts w:ascii="Calibri" w:eastAsia="Times New Roman" w:hAnsi="Calibri" w:cs="Times New Roman"/>
-                <w:color w:val="000000"/>
-              </w:rPr>
-              <w:t xml:space="preserve">, </w:t>
-            </w:r>
-            <w:proofErr w:type="spellStart"/>
+              <w:t xml:space="preserve"> TeB, </w:t>
+            </w:r>
             <w:r>
               <w:rPr>
                 <w:rFonts w:ascii="Calibri" w:eastAsia="Times New Roman" w:hAnsi="Calibri" w:cs="Times New Roman"/>
@@ -6563,15 +6262,7 @@
                 <w:rFonts w:ascii="Calibri" w:eastAsia="Times New Roman" w:hAnsi="Calibri" w:cs="Times New Roman"/>
                 <w:color w:val="000000"/>
               </w:rPr>
-              <w:t>N</w:t>
-            </w:r>
-            <w:proofErr w:type="spellEnd"/>
-            <w:r>
-              <w:rPr>
-                <w:rFonts w:ascii="Calibri" w:eastAsia="Times New Roman" w:hAnsi="Calibri" w:cs="Times New Roman"/>
-                <w:color w:val="000000"/>
-              </w:rPr>
-              <w:t xml:space="preserve"> </w:t>
+              <w:t xml:space="preserve">N </w:t>
             </w:r>
           </w:p>
         </w:tc>
@@ -6760,39 +6451,13 @@
                 <w:color w:val="000000"/>
               </w:rPr>
             </w:pPr>
-            <w:proofErr w:type="spellStart"/>
-            <w:r>
-              <w:rPr>
-                <w:rFonts w:ascii="Calibri" w:eastAsia="Times New Roman" w:hAnsi="Calibri" w:cs="Times New Roman"/>
-                <w:color w:val="000000"/>
-              </w:rPr>
-              <w:t>TrB</w:t>
-            </w:r>
-            <w:proofErr w:type="spellEnd"/>
-            <w:r>
-              <w:rPr>
-                <w:rFonts w:ascii="Calibri" w:eastAsia="Times New Roman" w:hAnsi="Calibri" w:cs="Times New Roman"/>
-                <w:color w:val="000000"/>
-              </w:rPr>
-              <w:t xml:space="preserve">, </w:t>
-            </w:r>
-            <w:proofErr w:type="spellStart"/>
-            <w:r>
-              <w:rPr>
-                <w:rFonts w:ascii="Calibri" w:eastAsia="Times New Roman" w:hAnsi="Calibri" w:cs="Times New Roman"/>
-                <w:color w:val="000000"/>
-              </w:rPr>
-              <w:t>TeB</w:t>
-            </w:r>
-            <w:proofErr w:type="spellEnd"/>
-            <w:r>
-              <w:rPr>
-                <w:rFonts w:ascii="Calibri" w:eastAsia="Times New Roman" w:hAnsi="Calibri" w:cs="Times New Roman"/>
-                <w:color w:val="000000"/>
-              </w:rPr>
-              <w:t xml:space="preserve">, </w:t>
-            </w:r>
-            <w:proofErr w:type="spellStart"/>
+            <w:r>
+              <w:rPr>
+                <w:rFonts w:ascii="Calibri" w:eastAsia="Times New Roman" w:hAnsi="Calibri" w:cs="Times New Roman"/>
+                <w:color w:val="000000"/>
+              </w:rPr>
+              <w:t xml:space="preserve">TrB, TeB, </w:t>
+            </w:r>
             <w:r>
               <w:rPr>
                 <w:rFonts w:ascii="Calibri" w:eastAsia="Times New Roman" w:hAnsi="Calibri" w:cs="Times New Roman"/>
@@ -6807,7 +6472,6 @@
               </w:rPr>
               <w:t>N</w:t>
             </w:r>
-            <w:proofErr w:type="spellEnd"/>
           </w:p>
         </w:tc>
         <w:tc>
@@ -6932,7 +6596,6 @@
                 <w:szCs w:val="20"/>
               </w:rPr>
             </w:pPr>
-            <w:proofErr w:type="spellStart"/>
             <w:r>
               <w:rPr>
                 <w:rFonts w:ascii="Calibri" w:eastAsia="Times New Roman" w:hAnsi="Calibri" w:cs="Times New Roman"/>
@@ -6954,7 +6617,6 @@
               </w:rPr>
               <w:t>cmax</w:t>
             </w:r>
-            <w:proofErr w:type="spellEnd"/>
             <w:r>
               <w:rPr>
                 <w:rFonts w:ascii="Calibri" w:eastAsia="Times New Roman" w:hAnsi="Calibri" w:cs="Times New Roman"/>
@@ -7102,7 +6764,6 @@
                 <w:color w:val="000000"/>
               </w:rPr>
             </w:pPr>
-            <w:proofErr w:type="spellStart"/>
             <w:r>
               <w:rPr>
                 <w:rFonts w:ascii="Calibri" w:eastAsia="Times New Roman" w:hAnsi="Calibri" w:cs="Times New Roman"/>
@@ -7110,7 +6771,6 @@
               </w:rPr>
               <w:t>TrB</w:t>
             </w:r>
-            <w:proofErr w:type="spellEnd"/>
             <w:r>
               <w:rPr>
                 <w:rFonts w:ascii="Calibri" w:eastAsia="Times New Roman" w:hAnsi="Calibri" w:cs="Times New Roman"/>
@@ -7123,23 +6783,7 @@
                 <w:rFonts w:ascii="Calibri" w:eastAsia="Times New Roman" w:hAnsi="Calibri" w:cs="Times New Roman"/>
                 <w:color w:val="000000"/>
               </w:rPr>
-              <w:t xml:space="preserve"> </w:t>
-            </w:r>
-            <w:proofErr w:type="spellStart"/>
-            <w:r>
-              <w:rPr>
-                <w:rFonts w:ascii="Calibri" w:eastAsia="Times New Roman" w:hAnsi="Calibri" w:cs="Times New Roman"/>
-                <w:color w:val="000000"/>
-              </w:rPr>
-              <w:t>TeB</w:t>
-            </w:r>
-            <w:proofErr w:type="spellEnd"/>
-            <w:r>
-              <w:rPr>
-                <w:rFonts w:ascii="Calibri" w:eastAsia="Times New Roman" w:hAnsi="Calibri" w:cs="Times New Roman"/>
-                <w:color w:val="000000"/>
-              </w:rPr>
-              <w:t xml:space="preserve"> </w:t>
+              <w:t xml:space="preserve"> TeB </w:t>
             </w:r>
           </w:p>
         </w:tc>
@@ -7342,37 +6986,12 @@
                 <w:color w:val="000000"/>
               </w:rPr>
             </w:pPr>
-            <w:proofErr w:type="spellStart"/>
-            <w:r>
-              <w:rPr>
-                <w:rFonts w:ascii="Calibri" w:eastAsia="Times New Roman" w:hAnsi="Calibri" w:cs="Times New Roman"/>
-                <w:color w:val="000000"/>
-              </w:rPr>
-              <w:t>TrB</w:t>
-            </w:r>
-            <w:proofErr w:type="spellEnd"/>
-            <w:r>
-              <w:rPr>
-                <w:rFonts w:ascii="Calibri" w:eastAsia="Times New Roman" w:hAnsi="Calibri" w:cs="Times New Roman"/>
-                <w:color w:val="000000"/>
-              </w:rPr>
-              <w:t xml:space="preserve">, </w:t>
-            </w:r>
-            <w:proofErr w:type="spellStart"/>
-            <w:r>
-              <w:rPr>
-                <w:rFonts w:ascii="Calibri" w:eastAsia="Times New Roman" w:hAnsi="Calibri" w:cs="Times New Roman"/>
-                <w:color w:val="000000"/>
-              </w:rPr>
-              <w:t>TeB</w:t>
-            </w:r>
-            <w:proofErr w:type="spellEnd"/>
-            <w:r>
-              <w:rPr>
-                <w:rFonts w:ascii="Calibri" w:eastAsia="Times New Roman" w:hAnsi="Calibri" w:cs="Times New Roman"/>
-                <w:color w:val="000000"/>
-              </w:rPr>
-              <w:t>,</w:t>
+            <w:r>
+              <w:rPr>
+                <w:rFonts w:ascii="Calibri" w:eastAsia="Times New Roman" w:hAnsi="Calibri" w:cs="Times New Roman"/>
+                <w:color w:val="000000"/>
+              </w:rPr>
+              <w:t>TrB, TeB,</w:t>
             </w:r>
             <w:r>
               <w:rPr>
@@ -7381,7 +7000,6 @@
               </w:rPr>
               <w:t xml:space="preserve"> </w:t>
             </w:r>
-            <w:proofErr w:type="spellStart"/>
             <w:r>
               <w:rPr>
                 <w:rFonts w:ascii="Calibri" w:eastAsia="Times New Roman" w:hAnsi="Calibri" w:cs="Times New Roman"/>
@@ -7389,7 +7007,6 @@
               </w:rPr>
               <w:t>BoN</w:t>
             </w:r>
-            <w:proofErr w:type="spellEnd"/>
           </w:p>
         </w:tc>
         <w:tc>
@@ -7639,31 +7256,13 @@
                 <w:color w:val="000000"/>
               </w:rPr>
             </w:pPr>
-            <w:proofErr w:type="spellStart"/>
-            <w:r>
-              <w:rPr>
-                <w:rFonts w:ascii="Calibri" w:eastAsia="Times New Roman" w:hAnsi="Calibri" w:cs="Times New Roman"/>
-                <w:color w:val="000000"/>
-              </w:rPr>
-              <w:t>TrB</w:t>
-            </w:r>
-            <w:proofErr w:type="spellEnd"/>
-            <w:r>
-              <w:rPr>
-                <w:rFonts w:ascii="Calibri" w:eastAsia="Times New Roman" w:hAnsi="Calibri" w:cs="Times New Roman"/>
-                <w:color w:val="000000"/>
-              </w:rPr>
-              <w:t xml:space="preserve">, </w:t>
-            </w:r>
-            <w:proofErr w:type="spellStart"/>
-            <w:r>
-              <w:rPr>
-                <w:rFonts w:ascii="Calibri" w:eastAsia="Times New Roman" w:hAnsi="Calibri" w:cs="Times New Roman"/>
-                <w:color w:val="000000"/>
-              </w:rPr>
-              <w:t>TeB</w:t>
-            </w:r>
-            <w:proofErr w:type="spellEnd"/>
+            <w:r>
+              <w:rPr>
+                <w:rFonts w:ascii="Calibri" w:eastAsia="Times New Roman" w:hAnsi="Calibri" w:cs="Times New Roman"/>
+                <w:color w:val="000000"/>
+              </w:rPr>
+              <w:t>TrB, TeB</w:t>
+            </w:r>
           </w:p>
         </w:tc>
         <w:tc>
@@ -7851,31 +7450,13 @@
                 <w:color w:val="000000"/>
               </w:rPr>
             </w:pPr>
-            <w:proofErr w:type="spellStart"/>
-            <w:r>
-              <w:rPr>
-                <w:rFonts w:ascii="Calibri" w:eastAsia="Times New Roman" w:hAnsi="Calibri" w:cs="Times New Roman"/>
-                <w:color w:val="000000"/>
-              </w:rPr>
-              <w:t>TrB</w:t>
-            </w:r>
-            <w:proofErr w:type="spellEnd"/>
-            <w:r>
-              <w:rPr>
-                <w:rFonts w:ascii="Calibri" w:eastAsia="Times New Roman" w:hAnsi="Calibri" w:cs="Times New Roman"/>
-                <w:color w:val="000000"/>
-              </w:rPr>
-              <w:t xml:space="preserve">, </w:t>
-            </w:r>
-            <w:proofErr w:type="spellStart"/>
-            <w:r>
-              <w:rPr>
-                <w:rFonts w:ascii="Calibri" w:eastAsia="Times New Roman" w:hAnsi="Calibri" w:cs="Times New Roman"/>
-                <w:color w:val="000000"/>
-              </w:rPr>
-              <w:t>TeB</w:t>
-            </w:r>
-            <w:proofErr w:type="spellEnd"/>
+            <w:r>
+              <w:rPr>
+                <w:rFonts w:ascii="Calibri" w:eastAsia="Times New Roman" w:hAnsi="Calibri" w:cs="Times New Roman"/>
+                <w:color w:val="000000"/>
+              </w:rPr>
+              <w:t>TrB, TeB</w:t>
+            </w:r>
           </w:p>
         </w:tc>
         <w:tc>
@@ -8114,7 +7695,6 @@
                 <w:color w:val="000000"/>
               </w:rPr>
             </w:pPr>
-            <w:proofErr w:type="spellStart"/>
             <w:r>
               <w:rPr>
                 <w:rFonts w:ascii="Calibri" w:eastAsia="Times New Roman" w:hAnsi="Calibri" w:cs="Times New Roman"/>
@@ -8122,7 +7702,6 @@
               </w:rPr>
               <w:t>TeB</w:t>
             </w:r>
-            <w:proofErr w:type="spellEnd"/>
           </w:p>
         </w:tc>
         <w:tc>
@@ -8216,7 +7795,6 @@
               </w:rPr>
               <w:t xml:space="preserve">re for </w:t>
             </w:r>
-            <w:proofErr w:type="spellStart"/>
             <w:r>
               <w:rPr>
                 <w:rFonts w:ascii="Calibri" w:eastAsia="Times New Roman" w:hAnsi="Calibri" w:cs="Times New Roman"/>
@@ -8238,7 +7816,6 @@
               </w:rPr>
               <w:t>cmax</w:t>
             </w:r>
-            <w:proofErr w:type="spellEnd"/>
           </w:p>
         </w:tc>
         <w:tc>
@@ -8263,7 +7840,6 @@
                 <w:szCs w:val="20"/>
               </w:rPr>
             </w:pPr>
-            <w:proofErr w:type="spellStart"/>
             <w:r>
               <w:rPr>
                 <w:rFonts w:ascii="Calibri" w:eastAsia="Times New Roman" w:hAnsi="Calibri" w:cs="Times New Roman"/>
@@ -8285,7 +7861,6 @@
               </w:rPr>
               <w:t>cmax</w:t>
             </w:r>
-            <w:proofErr w:type="spellEnd"/>
             <w:r>
               <w:rPr>
                 <w:rFonts w:ascii="Calibri" w:eastAsia="Times New Roman" w:hAnsi="Calibri" w:cs="Times New Roman"/>
@@ -8305,17 +7880,7 @@
                 <w:iCs/>
                 <w:color w:val="000000"/>
               </w:rPr>
-              <w:t>(</w:t>
-            </w:r>
-            <w:proofErr w:type="spellStart"/>
-            <w:r>
-              <w:rPr>
-                <w:rFonts w:ascii="Calibri" w:eastAsia="Times New Roman" w:hAnsi="Calibri" w:cs="Times New Roman"/>
-                <w:i/>
-                <w:iCs/>
-                <w:color w:val="000000"/>
-              </w:rPr>
-              <w:t>T</w:t>
+              <w:t>(T</w:t>
             </w:r>
             <w:r>
               <w:rPr>
@@ -8329,7 +7894,6 @@
               </w:rPr>
               <w:t>opt</w:t>
             </w:r>
-            <w:proofErr w:type="spellEnd"/>
             <w:r>
               <w:rPr>
                 <w:rFonts w:ascii="Calibri" w:eastAsia="Times New Roman" w:hAnsi="Calibri" w:cs="Times New Roman"/>
@@ -8463,7 +8027,6 @@
                 <w:color w:val="000000"/>
               </w:rPr>
             </w:pPr>
-            <w:proofErr w:type="spellStart"/>
             <w:r>
               <w:rPr>
                 <w:rFonts w:ascii="Calibri" w:eastAsia="Times New Roman" w:hAnsi="Calibri" w:cs="Times New Roman"/>
@@ -8471,7 +8034,6 @@
               </w:rPr>
               <w:t>TeB</w:t>
             </w:r>
-            <w:proofErr w:type="spellEnd"/>
           </w:p>
         </w:tc>
         <w:tc>
@@ -8652,7 +8214,6 @@
                 <w:color w:val="000000"/>
               </w:rPr>
             </w:pPr>
-            <w:proofErr w:type="spellStart"/>
             <w:r>
               <w:rPr>
                 <w:rFonts w:ascii="Calibri" w:eastAsia="Times New Roman" w:hAnsi="Calibri" w:cs="Times New Roman"/>
@@ -8660,7 +8221,6 @@
               </w:rPr>
               <w:t>TrB</w:t>
             </w:r>
-            <w:proofErr w:type="spellEnd"/>
           </w:p>
         </w:tc>
         <w:tc>
@@ -8750,7 +8310,6 @@
                 <w:szCs w:val="20"/>
               </w:rPr>
             </w:pPr>
-            <w:proofErr w:type="spellStart"/>
             <w:r>
               <w:rPr>
                 <w:rFonts w:ascii="Calibri" w:eastAsia="Times New Roman" w:hAnsi="Calibri" w:cs="Times New Roman"/>
@@ -8770,20 +8329,7 @@
                 <w:szCs w:val="24"/>
                 <w:vertAlign w:val="subscript"/>
               </w:rPr>
-              <w:t>max</w:t>
-            </w:r>
-            <w:proofErr w:type="spellEnd"/>
-            <w:r>
-              <w:rPr>
-                <w:rFonts w:ascii="Calibri" w:eastAsia="Times New Roman" w:hAnsi="Calibri" w:cs="Times New Roman"/>
-                <w:i/>
-                <w:iCs/>
-                <w:color w:val="000000"/>
-                <w:sz w:val="24"/>
-                <w:szCs w:val="24"/>
-                <w:vertAlign w:val="subscript"/>
-              </w:rPr>
-              <w:t xml:space="preserve"> </w:t>
+              <w:t xml:space="preserve">max </w:t>
             </w:r>
           </w:p>
         </w:tc>
@@ -8934,7 +8480,6 @@
                 <w:color w:val="000000"/>
               </w:rPr>
             </w:pPr>
-            <w:proofErr w:type="spellStart"/>
             <w:r>
               <w:rPr>
                 <w:rFonts w:ascii="Calibri" w:eastAsia="Times New Roman" w:hAnsi="Calibri" w:cs="Times New Roman"/>
@@ -8942,7 +8487,6 @@
               </w:rPr>
               <w:t>TrB</w:t>
             </w:r>
-            <w:proofErr w:type="spellEnd"/>
             <w:r>
               <w:rPr>
                 <w:rFonts w:ascii="Calibri" w:eastAsia="Times New Roman" w:hAnsi="Calibri" w:cs="Times New Roman"/>
@@ -8955,23 +8499,7 @@
                 <w:rFonts w:ascii="Calibri" w:eastAsia="Times New Roman" w:hAnsi="Calibri" w:cs="Times New Roman"/>
                 <w:color w:val="000000"/>
               </w:rPr>
-              <w:t xml:space="preserve"> </w:t>
-            </w:r>
-            <w:proofErr w:type="spellStart"/>
-            <w:r>
-              <w:rPr>
-                <w:rFonts w:ascii="Calibri" w:eastAsia="Times New Roman" w:hAnsi="Calibri" w:cs="Times New Roman"/>
-                <w:color w:val="000000"/>
-              </w:rPr>
-              <w:t>TeB</w:t>
-            </w:r>
-            <w:proofErr w:type="spellEnd"/>
-            <w:r>
-              <w:rPr>
-                <w:rFonts w:ascii="Calibri" w:eastAsia="Times New Roman" w:hAnsi="Calibri" w:cs="Times New Roman"/>
-                <w:color w:val="000000"/>
-              </w:rPr>
-              <w:t xml:space="preserve"> </w:t>
+              <w:t xml:space="preserve"> TeB </w:t>
             </w:r>
           </w:p>
         </w:tc>
@@ -9146,7 +8674,6 @@
                 <w:color w:val="000000"/>
               </w:rPr>
             </w:pPr>
-            <w:proofErr w:type="spellStart"/>
             <w:r>
               <w:rPr>
                 <w:rFonts w:ascii="Calibri" w:eastAsia="Times New Roman" w:hAnsi="Calibri" w:cs="Times New Roman"/>
@@ -9154,7 +8681,6 @@
               </w:rPr>
               <w:t>TrB</w:t>
             </w:r>
-            <w:proofErr w:type="spellEnd"/>
             <w:r>
               <w:rPr>
                 <w:rFonts w:ascii="Calibri" w:eastAsia="Times New Roman" w:hAnsi="Calibri" w:cs="Times New Roman"/>
@@ -9167,17 +8693,8 @@
                 <w:rFonts w:ascii="Calibri" w:eastAsia="Times New Roman" w:hAnsi="Calibri" w:cs="Times New Roman"/>
                 <w:color w:val="000000"/>
               </w:rPr>
-              <w:t xml:space="preserve"> </w:t>
-            </w:r>
-            <w:proofErr w:type="spellStart"/>
-            <w:r>
-              <w:rPr>
-                <w:rFonts w:ascii="Calibri" w:eastAsia="Times New Roman" w:hAnsi="Calibri" w:cs="Times New Roman"/>
-                <w:color w:val="000000"/>
-              </w:rPr>
-              <w:t>TeB</w:t>
-            </w:r>
-            <w:proofErr w:type="spellEnd"/>
+              <w:t xml:space="preserve"> TeB</w:t>
+            </w:r>
           </w:p>
         </w:tc>
         <w:tc>
@@ -9437,31 +8954,13 @@
                 <w:color w:val="000000"/>
               </w:rPr>
             </w:pPr>
-            <w:proofErr w:type="spellStart"/>
-            <w:r>
-              <w:rPr>
-                <w:rFonts w:ascii="Calibri" w:eastAsia="Times New Roman" w:hAnsi="Calibri" w:cs="Times New Roman"/>
-                <w:color w:val="000000"/>
-              </w:rPr>
-              <w:t>TrB</w:t>
-            </w:r>
-            <w:proofErr w:type="spellEnd"/>
-            <w:r>
-              <w:rPr>
-                <w:rFonts w:ascii="Calibri" w:eastAsia="Times New Roman" w:hAnsi="Calibri" w:cs="Times New Roman"/>
-                <w:color w:val="000000"/>
-              </w:rPr>
-              <w:t xml:space="preserve">, </w:t>
-            </w:r>
-            <w:proofErr w:type="spellStart"/>
-            <w:r>
-              <w:rPr>
-                <w:rFonts w:ascii="Calibri" w:eastAsia="Times New Roman" w:hAnsi="Calibri" w:cs="Times New Roman"/>
-                <w:color w:val="000000"/>
-              </w:rPr>
-              <w:t>TeB</w:t>
-            </w:r>
-            <w:proofErr w:type="spellEnd"/>
+            <w:r>
+              <w:rPr>
+                <w:rFonts w:ascii="Calibri" w:eastAsia="Times New Roman" w:hAnsi="Calibri" w:cs="Times New Roman"/>
+                <w:color w:val="000000"/>
+              </w:rPr>
+              <w:t>TrB, TeB</w:t>
+            </w:r>
           </w:p>
         </w:tc>
         <w:tc>
@@ -9649,31 +9148,13 @@
                 <w:color w:val="000000"/>
               </w:rPr>
             </w:pPr>
-            <w:proofErr w:type="spellStart"/>
-            <w:r>
-              <w:rPr>
-                <w:rFonts w:ascii="Calibri" w:eastAsia="Times New Roman" w:hAnsi="Calibri" w:cs="Times New Roman"/>
-                <w:color w:val="000000"/>
-              </w:rPr>
-              <w:t>TrB</w:t>
-            </w:r>
-            <w:proofErr w:type="spellEnd"/>
-            <w:r>
-              <w:rPr>
-                <w:rFonts w:ascii="Calibri" w:eastAsia="Times New Roman" w:hAnsi="Calibri" w:cs="Times New Roman"/>
-                <w:color w:val="000000"/>
-              </w:rPr>
-              <w:t xml:space="preserve">, </w:t>
-            </w:r>
-            <w:proofErr w:type="spellStart"/>
-            <w:r>
-              <w:rPr>
-                <w:rFonts w:ascii="Calibri" w:eastAsia="Times New Roman" w:hAnsi="Calibri" w:cs="Times New Roman"/>
-                <w:color w:val="000000"/>
-              </w:rPr>
-              <w:t>TeB</w:t>
-            </w:r>
-            <w:proofErr w:type="spellEnd"/>
+            <w:r>
+              <w:rPr>
+                <w:rFonts w:ascii="Calibri" w:eastAsia="Times New Roman" w:hAnsi="Calibri" w:cs="Times New Roman"/>
+                <w:color w:val="000000"/>
+              </w:rPr>
+              <w:t>TrB, TeB</w:t>
+            </w:r>
           </w:p>
         </w:tc>
         <w:tc>
@@ -9932,7 +9413,6 @@
                 <w:color w:val="000000"/>
               </w:rPr>
             </w:pPr>
-            <w:proofErr w:type="spellStart"/>
             <w:r>
               <w:rPr>
                 <w:rFonts w:ascii="Calibri" w:eastAsia="Times New Roman" w:hAnsi="Calibri" w:cs="Times New Roman"/>
@@ -9940,7 +9420,6 @@
               </w:rPr>
               <w:t>TeB</w:t>
             </w:r>
-            <w:proofErr w:type="spellEnd"/>
           </w:p>
         </w:tc>
         <w:tc>
@@ -10013,7 +9492,6 @@
               </w:rPr>
               <w:t xml:space="preserve"> of </w:t>
             </w:r>
-            <w:proofErr w:type="spellStart"/>
             <w:r>
               <w:rPr>
                 <w:rFonts w:ascii="Calibri" w:eastAsia="Times New Roman" w:hAnsi="Calibri" w:cs="Times New Roman"/>
@@ -10035,7 +9513,6 @@
               </w:rPr>
               <w:t>max</w:t>
             </w:r>
-            <w:proofErr w:type="spellEnd"/>
           </w:p>
         </w:tc>
         <w:tc>
@@ -10060,7 +9537,6 @@
                 <w:szCs w:val="20"/>
               </w:rPr>
             </w:pPr>
-            <w:proofErr w:type="spellStart"/>
             <w:r>
               <w:rPr>
                 <w:rFonts w:ascii="Calibri" w:eastAsia="Times New Roman" w:hAnsi="Calibri" w:cs="Times New Roman"/>
@@ -10094,7 +9570,6 @@
               </w:rPr>
               <w:t>ETR</w:t>
             </w:r>
-            <w:proofErr w:type="spellEnd"/>
           </w:p>
         </w:tc>
         <w:tc>
@@ -10178,7 +9653,6 @@
                 <w:color w:val="000000"/>
               </w:rPr>
             </w:pPr>
-            <w:proofErr w:type="spellStart"/>
             <w:r>
               <w:rPr>
                 <w:rFonts w:ascii="Calibri" w:eastAsia="Times New Roman" w:hAnsi="Calibri" w:cs="Times New Roman"/>
@@ -10186,7 +9660,6 @@
               </w:rPr>
               <w:t>TrB</w:t>
             </w:r>
-            <w:proofErr w:type="spellEnd"/>
           </w:p>
         </w:tc>
         <w:tc>
@@ -10268,8 +9741,6 @@
                 <w:color w:val="000000"/>
               </w:rPr>
             </w:pPr>
-            <w:proofErr w:type="spellStart"/>
-            <w:proofErr w:type="gramStart"/>
             <w:r>
               <w:rPr>
                 <w:rFonts w:ascii="Calibri" w:eastAsia="Times New Roman" w:hAnsi="Calibri" w:cs="Times New Roman"/>
@@ -10293,7 +9764,6 @@
               </w:rPr>
               <w:t>max</w:t>
             </w:r>
-            <w:proofErr w:type="spellEnd"/>
             <w:r>
               <w:rPr>
                 <w:rFonts w:ascii="Calibri" w:eastAsia="Times New Roman" w:hAnsi="Calibri" w:cs="Times New Roman"/>
@@ -10301,18 +9771,7 @@
                 <w:iCs/>
                 <w:color w:val="000000"/>
               </w:rPr>
-              <w:t>(</w:t>
-            </w:r>
-            <w:proofErr w:type="spellStart"/>
-            <w:proofErr w:type="gramEnd"/>
-            <w:r>
-              <w:rPr>
-                <w:rFonts w:ascii="Calibri" w:eastAsia="Times New Roman" w:hAnsi="Calibri" w:cs="Times New Roman"/>
-                <w:i/>
-                <w:iCs/>
-                <w:color w:val="000000"/>
-              </w:rPr>
-              <w:t>T</w:t>
+              <w:t>(T</w:t>
             </w:r>
             <w:r>
               <w:rPr>
@@ -10326,7 +9785,6 @@
               </w:rPr>
               <w:t>opt</w:t>
             </w:r>
-            <w:proofErr w:type="spellEnd"/>
             <w:r>
               <w:rPr>
                 <w:rFonts w:ascii="Calibri" w:eastAsia="Times New Roman" w:hAnsi="Calibri" w:cs="Times New Roman"/>
@@ -10481,7 +9939,6 @@
                 <w:color w:val="000000"/>
               </w:rPr>
             </w:pPr>
-            <w:proofErr w:type="spellStart"/>
             <w:r>
               <w:rPr>
                 <w:rFonts w:ascii="Calibri" w:eastAsia="Times New Roman" w:hAnsi="Calibri" w:cs="Times New Roman"/>
@@ -10489,7 +9946,6 @@
               </w:rPr>
               <w:t>TrB</w:t>
             </w:r>
-            <w:proofErr w:type="spellEnd"/>
           </w:p>
         </w:tc>
         <w:tc>
@@ -10707,7 +10163,6 @@
                 <w:color w:val="000000"/>
               </w:rPr>
             </w:pPr>
-            <w:proofErr w:type="spellStart"/>
             <w:r>
               <w:rPr>
                 <w:rFonts w:ascii="Calibri" w:eastAsia="Times New Roman" w:hAnsi="Calibri" w:cs="Times New Roman"/>
@@ -10715,7 +10170,6 @@
               </w:rPr>
               <w:t>TrB</w:t>
             </w:r>
-            <w:proofErr w:type="spellEnd"/>
           </w:p>
         </w:tc>
         <w:tc>
@@ -10881,7 +10335,6 @@
                 <w:color w:val="000000"/>
               </w:rPr>
             </w:pPr>
-            <w:proofErr w:type="spellStart"/>
             <w:r>
               <w:rPr>
                 <w:rFonts w:ascii="Calibri" w:eastAsia="Times New Roman" w:hAnsi="Calibri" w:cs="Times New Roman"/>
@@ -10889,7 +10342,6 @@
               </w:rPr>
               <w:t>TrB</w:t>
             </w:r>
-            <w:proofErr w:type="spellEnd"/>
           </w:p>
         </w:tc>
         <w:tc>
@@ -11117,7 +10569,6 @@
                 <w:color w:val="000000"/>
               </w:rPr>
             </w:pPr>
-            <w:proofErr w:type="spellStart"/>
             <w:r>
               <w:rPr>
                 <w:rFonts w:ascii="Calibri" w:eastAsia="Times New Roman" w:hAnsi="Calibri" w:cs="Times New Roman"/>
@@ -11125,7 +10576,6 @@
               </w:rPr>
               <w:t>TrS</w:t>
             </w:r>
-            <w:proofErr w:type="spellEnd"/>
           </w:p>
         </w:tc>
         <w:tc>
@@ -11291,31 +10741,13 @@
                 <w:color w:val="000000"/>
               </w:rPr>
             </w:pPr>
-            <w:proofErr w:type="spellStart"/>
-            <w:r>
-              <w:rPr>
-                <w:rFonts w:ascii="Calibri" w:eastAsia="Times New Roman" w:hAnsi="Calibri" w:cs="Times New Roman"/>
-                <w:color w:val="000000"/>
-              </w:rPr>
-              <w:t>TrB</w:t>
-            </w:r>
-            <w:proofErr w:type="spellEnd"/>
-            <w:r>
-              <w:rPr>
-                <w:rFonts w:ascii="Calibri" w:eastAsia="Times New Roman" w:hAnsi="Calibri" w:cs="Times New Roman"/>
-                <w:color w:val="000000"/>
-              </w:rPr>
-              <w:t xml:space="preserve">, </w:t>
-            </w:r>
-            <w:proofErr w:type="spellStart"/>
-            <w:r>
-              <w:rPr>
-                <w:rFonts w:ascii="Calibri" w:eastAsia="Times New Roman" w:hAnsi="Calibri" w:cs="Times New Roman"/>
-                <w:color w:val="000000"/>
-              </w:rPr>
-              <w:t>TeB</w:t>
-            </w:r>
-            <w:proofErr w:type="spellEnd"/>
+            <w:r>
+              <w:rPr>
+                <w:rFonts w:ascii="Calibri" w:eastAsia="Times New Roman" w:hAnsi="Calibri" w:cs="Times New Roman"/>
+                <w:color w:val="000000"/>
+              </w:rPr>
+              <w:t>TrB, TeB</w:t>
+            </w:r>
           </w:p>
         </w:tc>
         <w:tc>
@@ -11414,7 +10846,6 @@
                 <w:szCs w:val="24"/>
               </w:rPr>
             </w:pPr>
-            <w:proofErr w:type="spellStart"/>
             <w:r>
               <w:rPr>
                 <w:rFonts w:ascii="Calibri" w:eastAsia="Times New Roman" w:hAnsi="Calibri" w:cs="Times New Roman"/>
@@ -11436,7 +10867,6 @@
               </w:rPr>
               <w:t>crit</w:t>
             </w:r>
-            <w:proofErr w:type="spellEnd"/>
           </w:p>
         </w:tc>
         <w:tc>
@@ -11524,31 +10954,13 @@
                 <w:color w:val="000000"/>
               </w:rPr>
             </w:pPr>
-            <w:proofErr w:type="spellStart"/>
-            <w:r>
-              <w:rPr>
-                <w:rFonts w:ascii="Calibri" w:eastAsia="Times New Roman" w:hAnsi="Calibri" w:cs="Times New Roman"/>
-                <w:color w:val="000000"/>
-              </w:rPr>
-              <w:t>TrB</w:t>
-            </w:r>
-            <w:proofErr w:type="spellEnd"/>
-            <w:r>
-              <w:rPr>
-                <w:rFonts w:ascii="Calibri" w:eastAsia="Times New Roman" w:hAnsi="Calibri" w:cs="Times New Roman"/>
-                <w:color w:val="000000"/>
-              </w:rPr>
-              <w:t xml:space="preserve">, </w:t>
-            </w:r>
-            <w:proofErr w:type="spellStart"/>
-            <w:r>
-              <w:rPr>
-                <w:rFonts w:ascii="Calibri" w:eastAsia="Times New Roman" w:hAnsi="Calibri" w:cs="Times New Roman"/>
-                <w:color w:val="000000"/>
-              </w:rPr>
-              <w:t>TeB</w:t>
-            </w:r>
-            <w:proofErr w:type="spellEnd"/>
+            <w:r>
+              <w:rPr>
+                <w:rFonts w:ascii="Calibri" w:eastAsia="Times New Roman" w:hAnsi="Calibri" w:cs="Times New Roman"/>
+                <w:color w:val="000000"/>
+              </w:rPr>
+              <w:t>TrB, TeB</w:t>
+            </w:r>
           </w:p>
         </w:tc>
         <w:tc>
@@ -11961,7 +11373,6 @@
                 <w:color w:val="000000"/>
               </w:rPr>
             </w:pPr>
-            <w:proofErr w:type="spellStart"/>
             <w:r>
               <w:rPr>
                 <w:rFonts w:ascii="Calibri" w:eastAsia="Times New Roman" w:hAnsi="Calibri" w:cs="Times New Roman"/>
@@ -11969,7 +11380,6 @@
               </w:rPr>
               <w:t>TrB</w:t>
             </w:r>
-            <w:proofErr w:type="spellEnd"/>
             <w:r>
               <w:rPr>
                 <w:rFonts w:ascii="Calibri" w:eastAsia="Times New Roman" w:hAnsi="Calibri" w:cs="Times New Roman"/>
@@ -11982,25 +11392,8 @@
                 <w:rFonts w:ascii="Calibri" w:eastAsia="Times New Roman" w:hAnsi="Calibri" w:cs="Times New Roman"/>
                 <w:color w:val="000000"/>
               </w:rPr>
-              <w:t xml:space="preserve"> </w:t>
-            </w:r>
-            <w:proofErr w:type="spellStart"/>
-            <w:r>
-              <w:rPr>
-                <w:rFonts w:ascii="Calibri" w:eastAsia="Times New Roman" w:hAnsi="Calibri" w:cs="Times New Roman"/>
-                <w:color w:val="000000"/>
-              </w:rPr>
-              <w:t>TeB</w:t>
-            </w:r>
-            <w:proofErr w:type="spellEnd"/>
-            <w:r>
-              <w:rPr>
-                <w:rFonts w:ascii="Calibri" w:eastAsia="Times New Roman" w:hAnsi="Calibri" w:cs="Times New Roman"/>
-                <w:color w:val="000000"/>
-              </w:rPr>
-              <w:t xml:space="preserve">, </w:t>
-            </w:r>
-            <w:proofErr w:type="spellStart"/>
+              <w:t xml:space="preserve"> TeB, </w:t>
+            </w:r>
             <w:r>
               <w:rPr>
                 <w:rFonts w:ascii="Calibri" w:eastAsia="Times New Roman" w:hAnsi="Calibri" w:cs="Times New Roman"/>
@@ -12015,7 +11408,6 @@
               </w:rPr>
               <w:t>N</w:t>
             </w:r>
-            <w:proofErr w:type="spellEnd"/>
           </w:p>
         </w:tc>
         <w:tc>
@@ -12258,7 +11650,6 @@
                 <w:color w:val="000000"/>
               </w:rPr>
             </w:pPr>
-            <w:proofErr w:type="spellStart"/>
             <w:r>
               <w:rPr>
                 <w:rFonts w:ascii="Calibri" w:eastAsia="Times New Roman" w:hAnsi="Calibri" w:cs="Times New Roman"/>
@@ -12266,7 +11657,6 @@
               </w:rPr>
               <w:t>TrB</w:t>
             </w:r>
-            <w:proofErr w:type="spellEnd"/>
             <w:r>
               <w:rPr>
                 <w:rFonts w:ascii="Calibri" w:eastAsia="Times New Roman" w:hAnsi="Calibri" w:cs="Times New Roman"/>
@@ -12279,25 +11669,8 @@
                 <w:rFonts w:ascii="Calibri" w:eastAsia="Times New Roman" w:hAnsi="Calibri" w:cs="Times New Roman"/>
                 <w:color w:val="000000"/>
               </w:rPr>
-              <w:t xml:space="preserve"> </w:t>
-            </w:r>
-            <w:proofErr w:type="spellStart"/>
-            <w:r>
-              <w:rPr>
-                <w:rFonts w:ascii="Calibri" w:eastAsia="Times New Roman" w:hAnsi="Calibri" w:cs="Times New Roman"/>
-                <w:color w:val="000000"/>
-              </w:rPr>
-              <w:t>TeB</w:t>
-            </w:r>
-            <w:proofErr w:type="spellEnd"/>
-            <w:r>
-              <w:rPr>
-                <w:rFonts w:ascii="Calibri" w:eastAsia="Times New Roman" w:hAnsi="Calibri" w:cs="Times New Roman"/>
-                <w:color w:val="000000"/>
-              </w:rPr>
-              <w:t xml:space="preserve">, </w:t>
-            </w:r>
-            <w:proofErr w:type="spellStart"/>
+              <w:t xml:space="preserve"> TeB, </w:t>
+            </w:r>
             <w:r>
               <w:rPr>
                 <w:rFonts w:ascii="Calibri" w:eastAsia="Times New Roman" w:hAnsi="Calibri" w:cs="Times New Roman"/>
@@ -12312,7 +11685,6 @@
               </w:rPr>
               <w:t>N</w:t>
             </w:r>
-            <w:proofErr w:type="spellEnd"/>
           </w:p>
         </w:tc>
         <w:tc>
@@ -12496,7 +11868,6 @@
                 <w:color w:val="000000"/>
               </w:rPr>
             </w:pPr>
-            <w:proofErr w:type="spellStart"/>
             <w:r>
               <w:rPr>
                 <w:rFonts w:ascii="Calibri" w:eastAsia="Times New Roman" w:hAnsi="Calibri" w:cs="Times New Roman"/>
@@ -12504,23 +11875,13 @@
               </w:rPr>
               <w:t>TrB</w:t>
             </w:r>
-            <w:proofErr w:type="spellEnd"/>
-            <w:r>
-              <w:rPr>
-                <w:rFonts w:ascii="Calibri" w:eastAsia="Times New Roman" w:hAnsi="Calibri" w:cs="Times New Roman"/>
-                <w:color w:val="000000"/>
-              </w:rPr>
-              <w:t xml:space="preserve">, </w:t>
-            </w:r>
-            <w:proofErr w:type="spellStart"/>
-            <w:r>
-              <w:rPr>
-                <w:rFonts w:ascii="Calibri" w:eastAsia="Times New Roman" w:hAnsi="Calibri" w:cs="Times New Roman"/>
-                <w:color w:val="000000"/>
-              </w:rPr>
-              <w:t>TeN</w:t>
-            </w:r>
-            <w:proofErr w:type="spellEnd"/>
+            <w:r>
+              <w:rPr>
+                <w:rFonts w:ascii="Calibri" w:eastAsia="Times New Roman" w:hAnsi="Calibri" w:cs="Times New Roman"/>
+                <w:color w:val="000000"/>
+              </w:rPr>
+              <w:t>, TeN</w:t>
+            </w:r>
           </w:p>
         </w:tc>
         <w:tc>
@@ -12767,7 +12128,6 @@
                 <w:color w:val="000000"/>
               </w:rPr>
             </w:pPr>
-            <w:proofErr w:type="spellStart"/>
             <w:r>
               <w:rPr>
                 <w:rFonts w:ascii="Calibri" w:eastAsia="Times New Roman" w:hAnsi="Calibri" w:cs="Times New Roman"/>
@@ -12775,7 +12135,6 @@
               </w:rPr>
               <w:t>TrB</w:t>
             </w:r>
-            <w:proofErr w:type="spellEnd"/>
           </w:p>
         </w:tc>
         <w:tc>
@@ -12943,7 +12302,6 @@
                 <w:color w:val="000000"/>
               </w:rPr>
             </w:pPr>
-            <w:proofErr w:type="spellStart"/>
             <w:r>
               <w:rPr>
                 <w:rFonts w:ascii="Calibri" w:eastAsia="Times New Roman" w:hAnsi="Calibri" w:cs="Times New Roman"/>
@@ -12951,7 +12309,6 @@
               </w:rPr>
               <w:t>TrB</w:t>
             </w:r>
-            <w:proofErr w:type="spellEnd"/>
           </w:p>
         </w:tc>
         <w:tc>
@@ -13039,7 +12396,6 @@
                 <w:color w:val="000000"/>
               </w:rPr>
             </w:pPr>
-            <w:proofErr w:type="spellStart"/>
             <w:r>
               <w:rPr>
                 <w:rFonts w:ascii="Calibri" w:eastAsia="Times New Roman" w:hAnsi="Calibri" w:cs="Times New Roman"/>
@@ -13061,7 +12417,6 @@
               </w:rPr>
               <w:t>dark</w:t>
             </w:r>
-            <w:proofErr w:type="spellEnd"/>
           </w:p>
         </w:tc>
         <w:tc>
@@ -13186,47 +12541,20 @@
                 <w:color w:val="000000"/>
               </w:rPr>
             </w:pPr>
-            <w:proofErr w:type="spellStart"/>
-            <w:r>
-              <w:rPr>
-                <w:rFonts w:ascii="Calibri" w:eastAsia="Times New Roman" w:hAnsi="Calibri" w:cs="Times New Roman"/>
-                <w:color w:val="000000"/>
-              </w:rPr>
-              <w:t>TrB</w:t>
-            </w:r>
-            <w:proofErr w:type="spellEnd"/>
-            <w:r>
-              <w:rPr>
-                <w:rFonts w:ascii="Calibri" w:eastAsia="Times New Roman" w:hAnsi="Calibri" w:cs="Times New Roman"/>
-                <w:color w:val="000000"/>
-              </w:rPr>
-              <w:t xml:space="preserve">, </w:t>
-            </w:r>
-            <w:proofErr w:type="spellStart"/>
-            <w:r>
-              <w:rPr>
-                <w:rFonts w:ascii="Calibri" w:eastAsia="Times New Roman" w:hAnsi="Calibri" w:cs="Times New Roman"/>
-                <w:color w:val="000000"/>
-              </w:rPr>
-              <w:t>TeB</w:t>
-            </w:r>
-            <w:proofErr w:type="spellEnd"/>
-            <w:r>
-              <w:rPr>
-                <w:rFonts w:ascii="Calibri" w:eastAsia="Times New Roman" w:hAnsi="Calibri" w:cs="Times New Roman"/>
-                <w:color w:val="000000"/>
-              </w:rPr>
-              <w:t xml:space="preserve">, </w:t>
-            </w:r>
-            <w:proofErr w:type="spellStart"/>
-            <w:r>
-              <w:rPr>
-                <w:rFonts w:ascii="Calibri" w:eastAsia="Times New Roman" w:hAnsi="Calibri" w:cs="Times New Roman"/>
-                <w:color w:val="000000"/>
-              </w:rPr>
-              <w:t>BoN</w:t>
-            </w:r>
-            <w:proofErr w:type="spellEnd"/>
+            <w:r>
+              <w:rPr>
+                <w:rFonts w:ascii="Calibri" w:eastAsia="Times New Roman" w:hAnsi="Calibri" w:cs="Times New Roman"/>
+                <w:color w:val="000000"/>
+              </w:rPr>
+              <w:t>TrB, TeB</w:t>
+            </w:r>
+            <w:r>
+              <w:rPr>
+                <w:rFonts w:ascii="Calibri" w:eastAsia="Times New Roman" w:hAnsi="Calibri" w:cs="Times New Roman"/>
+                <w:color w:val="000000"/>
+              </w:rPr>
+              <w:t>, BoN</w:t>
+            </w:r>
           </w:p>
         </w:tc>
         <w:tc>
@@ -13442,39 +12770,13 @@
                 <w:color w:val="000000"/>
               </w:rPr>
             </w:pPr>
-            <w:proofErr w:type="spellStart"/>
-            <w:r>
-              <w:rPr>
-                <w:rFonts w:ascii="Calibri" w:eastAsia="Times New Roman" w:hAnsi="Calibri" w:cs="Times New Roman"/>
-                <w:color w:val="000000"/>
-              </w:rPr>
-              <w:t>TrB</w:t>
-            </w:r>
-            <w:proofErr w:type="spellEnd"/>
-            <w:r>
-              <w:rPr>
-                <w:rFonts w:ascii="Calibri" w:eastAsia="Times New Roman" w:hAnsi="Calibri" w:cs="Times New Roman"/>
-                <w:color w:val="000000"/>
-              </w:rPr>
-              <w:t xml:space="preserve">, </w:t>
-            </w:r>
-            <w:proofErr w:type="spellStart"/>
-            <w:r>
-              <w:rPr>
-                <w:rFonts w:ascii="Calibri" w:eastAsia="Times New Roman" w:hAnsi="Calibri" w:cs="Times New Roman"/>
-                <w:color w:val="000000"/>
-              </w:rPr>
-              <w:t>TeB</w:t>
-            </w:r>
-            <w:proofErr w:type="spellEnd"/>
-            <w:r>
-              <w:rPr>
-                <w:rFonts w:ascii="Calibri" w:eastAsia="Times New Roman" w:hAnsi="Calibri" w:cs="Times New Roman"/>
-                <w:color w:val="000000"/>
-              </w:rPr>
-              <w:t xml:space="preserve">, </w:t>
-            </w:r>
-            <w:proofErr w:type="spellStart"/>
+            <w:r>
+              <w:rPr>
+                <w:rFonts w:ascii="Calibri" w:eastAsia="Times New Roman" w:hAnsi="Calibri" w:cs="Times New Roman"/>
+                <w:color w:val="000000"/>
+              </w:rPr>
+              <w:t xml:space="preserve">TrB, TeB, </w:t>
+            </w:r>
             <w:r>
               <w:rPr>
                 <w:rFonts w:ascii="Calibri" w:eastAsia="Times New Roman" w:hAnsi="Calibri" w:cs="Times New Roman"/>
@@ -13489,23 +12791,13 @@
               </w:rPr>
               <w:t>N</w:t>
             </w:r>
-            <w:proofErr w:type="spellEnd"/>
-            <w:r>
-              <w:rPr>
-                <w:rFonts w:ascii="Calibri" w:eastAsia="Times New Roman" w:hAnsi="Calibri" w:cs="Times New Roman"/>
-                <w:color w:val="000000"/>
-              </w:rPr>
-              <w:t xml:space="preserve">, </w:t>
-            </w:r>
-            <w:proofErr w:type="spellStart"/>
-            <w:r>
-              <w:rPr>
-                <w:rFonts w:ascii="Calibri" w:eastAsia="Times New Roman" w:hAnsi="Calibri" w:cs="Times New Roman"/>
-                <w:color w:val="000000"/>
-              </w:rPr>
-              <w:t>BoN</w:t>
-            </w:r>
-            <w:proofErr w:type="spellEnd"/>
+            <w:r>
+              <w:rPr>
+                <w:rFonts w:ascii="Calibri" w:eastAsia="Times New Roman" w:hAnsi="Calibri" w:cs="Times New Roman"/>
+                <w:color w:val="000000"/>
+              </w:rPr>
+              <w:t>, BoN</w:t>
+            </w:r>
           </w:p>
         </w:tc>
         <w:tc>
@@ -13780,7 +13072,6 @@
                 <w:szCs w:val="20"/>
               </w:rPr>
             </w:pPr>
-            <w:proofErr w:type="spellStart"/>
             <w:r>
               <w:rPr>
                 <w:rFonts w:ascii="Calibri" w:eastAsia="Times New Roman" w:hAnsi="Calibri" w:cs="Times New Roman"/>
@@ -13788,7 +13079,6 @@
               </w:rPr>
               <w:t>TrB</w:t>
             </w:r>
-            <w:proofErr w:type="spellEnd"/>
           </w:p>
         </w:tc>
         <w:tc>
@@ -13978,7 +13268,6 @@
                 <w:color w:val="000000"/>
               </w:rPr>
             </w:pPr>
-            <w:proofErr w:type="spellStart"/>
             <w:r>
               <w:rPr>
                 <w:rFonts w:ascii="Calibri" w:eastAsia="Times New Roman" w:hAnsi="Calibri" w:cs="Times New Roman"/>
@@ -13986,7 +13275,6 @@
               </w:rPr>
               <w:t>TrB</w:t>
             </w:r>
-            <w:proofErr w:type="spellEnd"/>
           </w:p>
         </w:tc>
         <w:tc>
@@ -14059,7 +13347,6 @@
                 <w:color w:val="000000"/>
               </w:rPr>
             </w:pPr>
-            <w:proofErr w:type="spellStart"/>
             <w:r>
               <w:rPr>
                 <w:rFonts w:ascii="Calibri" w:eastAsia="Times New Roman" w:hAnsi="Calibri" w:cs="Times New Roman"/>
@@ -14081,7 +13368,6 @@
               </w:rPr>
               <w:t>dark</w:t>
             </w:r>
-            <w:proofErr w:type="spellEnd"/>
             <w:r>
               <w:rPr>
                 <w:rFonts w:ascii="Calibri" w:eastAsia="Times New Roman" w:hAnsi="Calibri" w:cs="Times New Roman"/>
@@ -14128,7 +13414,6 @@
                 <w:color w:val="000000"/>
               </w:rPr>
             </w:pPr>
-            <w:proofErr w:type="spellStart"/>
             <w:r>
               <w:rPr>
                 <w:rFonts w:ascii="Calibri" w:eastAsia="Times New Roman" w:hAnsi="Calibri" w:cs="Times New Roman"/>
@@ -14148,20 +13433,7 @@
                 <w:szCs w:val="24"/>
                 <w:vertAlign w:val="subscript"/>
               </w:rPr>
-              <w:t>dark</w:t>
-            </w:r>
-            <w:proofErr w:type="spellEnd"/>
-            <w:r>
-              <w:rPr>
-                <w:rFonts w:ascii="Calibri" w:eastAsia="Times New Roman" w:hAnsi="Calibri" w:cs="Times New Roman"/>
-                <w:i/>
-                <w:iCs/>
-                <w:color w:val="000000"/>
-                <w:sz w:val="24"/>
-                <w:szCs w:val="24"/>
-                <w:vertAlign w:val="subscript"/>
-              </w:rPr>
-              <w:t xml:space="preserve"> </w:t>
+              <w:t xml:space="preserve">dark </w:t>
             </w:r>
             <w:r>
               <w:rPr>
@@ -14306,39 +13578,13 @@
                 <w:color w:val="000000"/>
               </w:rPr>
             </w:pPr>
-            <w:proofErr w:type="spellStart"/>
-            <w:r>
-              <w:rPr>
-                <w:rFonts w:ascii="Calibri" w:eastAsia="Times New Roman" w:hAnsi="Calibri" w:cs="Times New Roman"/>
-                <w:color w:val="000000"/>
-              </w:rPr>
-              <w:t>TrB</w:t>
-            </w:r>
-            <w:proofErr w:type="spellEnd"/>
-            <w:r>
-              <w:rPr>
-                <w:rFonts w:ascii="Calibri" w:eastAsia="Times New Roman" w:hAnsi="Calibri" w:cs="Times New Roman"/>
-                <w:color w:val="000000"/>
-              </w:rPr>
-              <w:t xml:space="preserve">, </w:t>
-            </w:r>
-            <w:proofErr w:type="spellStart"/>
-            <w:r>
-              <w:rPr>
-                <w:rFonts w:ascii="Calibri" w:eastAsia="Times New Roman" w:hAnsi="Calibri" w:cs="Times New Roman"/>
-                <w:color w:val="000000"/>
-              </w:rPr>
-              <w:t>TeB</w:t>
-            </w:r>
-            <w:proofErr w:type="spellEnd"/>
-            <w:r>
-              <w:rPr>
-                <w:rFonts w:ascii="Calibri" w:eastAsia="Times New Roman" w:hAnsi="Calibri" w:cs="Times New Roman"/>
-                <w:color w:val="000000"/>
-              </w:rPr>
-              <w:t xml:space="preserve">, </w:t>
-            </w:r>
-            <w:proofErr w:type="spellStart"/>
+            <w:r>
+              <w:rPr>
+                <w:rFonts w:ascii="Calibri" w:eastAsia="Times New Roman" w:hAnsi="Calibri" w:cs="Times New Roman"/>
+                <w:color w:val="000000"/>
+              </w:rPr>
+              <w:t xml:space="preserve">TrB, TeB, </w:t>
+            </w:r>
             <w:r>
               <w:rPr>
                 <w:rFonts w:ascii="Calibri" w:eastAsia="Times New Roman" w:hAnsi="Calibri" w:cs="Times New Roman"/>
@@ -14353,7 +13599,6 @@
               </w:rPr>
               <w:t>N</w:t>
             </w:r>
-            <w:proofErr w:type="spellEnd"/>
           </w:p>
         </w:tc>
         <w:tc>
@@ -14620,39 +13865,13 @@
                 <w:color w:val="000000"/>
               </w:rPr>
             </w:pPr>
-            <w:proofErr w:type="spellStart"/>
-            <w:r>
-              <w:rPr>
-                <w:rFonts w:ascii="Calibri" w:eastAsia="Times New Roman" w:hAnsi="Calibri" w:cs="Times New Roman"/>
-                <w:color w:val="000000"/>
-              </w:rPr>
-              <w:t>TrB</w:t>
-            </w:r>
-            <w:proofErr w:type="spellEnd"/>
-            <w:r>
-              <w:rPr>
-                <w:rFonts w:ascii="Calibri" w:eastAsia="Times New Roman" w:hAnsi="Calibri" w:cs="Times New Roman"/>
-                <w:color w:val="000000"/>
-              </w:rPr>
-              <w:t xml:space="preserve">, </w:t>
-            </w:r>
-            <w:proofErr w:type="spellStart"/>
-            <w:r>
-              <w:rPr>
-                <w:rFonts w:ascii="Calibri" w:eastAsia="Times New Roman" w:hAnsi="Calibri" w:cs="Times New Roman"/>
-                <w:color w:val="000000"/>
-              </w:rPr>
-              <w:t>TeB</w:t>
-            </w:r>
-            <w:proofErr w:type="spellEnd"/>
-            <w:r>
-              <w:rPr>
-                <w:rFonts w:ascii="Calibri" w:eastAsia="Times New Roman" w:hAnsi="Calibri" w:cs="Times New Roman"/>
-                <w:color w:val="000000"/>
-              </w:rPr>
-              <w:t xml:space="preserve">, </w:t>
-            </w:r>
-            <w:proofErr w:type="spellStart"/>
+            <w:r>
+              <w:rPr>
+                <w:rFonts w:ascii="Calibri" w:eastAsia="Times New Roman" w:hAnsi="Calibri" w:cs="Times New Roman"/>
+                <w:color w:val="000000"/>
+              </w:rPr>
+              <w:t xml:space="preserve">TrB, TeB, </w:t>
+            </w:r>
             <w:r>
               <w:rPr>
                 <w:rFonts w:ascii="Calibri" w:eastAsia="Times New Roman" w:hAnsi="Calibri" w:cs="Times New Roman"/>
@@ -14667,7 +13886,6 @@
               </w:rPr>
               <w:t>N</w:t>
             </w:r>
-            <w:proofErr w:type="spellEnd"/>
           </w:p>
         </w:tc>
         <w:tc>
@@ -14892,8 +14110,6 @@
                 <w:color w:val="000000"/>
               </w:rPr>
             </w:pPr>
-            <w:proofErr w:type="spellStart"/>
-            <w:proofErr w:type="gramStart"/>
             <w:r>
               <w:rPr>
                 <w:rFonts w:ascii="Calibri" w:eastAsia="Times New Roman" w:hAnsi="Calibri" w:cs="Times New Roman"/>
@@ -14908,8 +14124,6 @@
               </w:rPr>
               <w:t>TeN</w:t>
             </w:r>
-            <w:proofErr w:type="spellEnd"/>
-            <w:proofErr w:type="gramEnd"/>
           </w:p>
         </w:tc>
         <w:tc>
@@ -15140,7 +14354,6 @@
                 <w:color w:val="000000"/>
               </w:rPr>
             </w:pPr>
-            <w:proofErr w:type="spellStart"/>
             <w:r>
               <w:rPr>
                 <w:rFonts w:ascii="Calibri" w:eastAsia="Times New Roman" w:hAnsi="Calibri" w:cs="Times New Roman"/>
@@ -15148,7 +14361,6 @@
               </w:rPr>
               <w:t>TrB</w:t>
             </w:r>
-            <w:proofErr w:type="spellEnd"/>
             <w:r>
               <w:rPr>
                 <w:rFonts w:ascii="Calibri" w:eastAsia="Times New Roman" w:hAnsi="Calibri" w:cs="Times New Roman"/>
@@ -15156,7 +14368,6 @@
               </w:rPr>
               <w:t xml:space="preserve">, </w:t>
             </w:r>
-            <w:proofErr w:type="spellStart"/>
             <w:r>
               <w:rPr>
                 <w:rFonts w:ascii="Calibri" w:eastAsia="Times New Roman" w:hAnsi="Calibri" w:cs="Times New Roman"/>
@@ -15164,7 +14375,6 @@
               </w:rPr>
               <w:t>TeB</w:t>
             </w:r>
-            <w:proofErr w:type="spellEnd"/>
           </w:p>
         </w:tc>
         <w:tc>
@@ -15258,7 +14468,6 @@
               </w:rPr>
               <w:t xml:space="preserve">temperature sensitivity of </w:t>
             </w:r>
-            <w:proofErr w:type="spellStart"/>
             <w:r>
               <w:rPr>
                 <w:rFonts w:ascii="Calibri" w:eastAsia="Times New Roman" w:hAnsi="Calibri" w:cs="Times New Roman"/>
@@ -15280,7 +14489,6 @@
               </w:rPr>
               <w:t>dark</w:t>
             </w:r>
-            <w:proofErr w:type="spellEnd"/>
           </w:p>
         </w:tc>
         <w:tc>
@@ -15434,54 +14642,20 @@
                 <w:color w:val="000000"/>
               </w:rPr>
             </w:pPr>
-            <w:proofErr w:type="spellStart"/>
-            <w:r>
-              <w:rPr>
-                <w:rFonts w:ascii="Calibri" w:eastAsia="Times New Roman" w:hAnsi="Calibri" w:cs="Times New Roman"/>
-                <w:color w:val="000000"/>
-              </w:rPr>
-              <w:t>TrB</w:t>
-            </w:r>
-            <w:proofErr w:type="spellEnd"/>
-            <w:r>
-              <w:rPr>
-                <w:rFonts w:ascii="Calibri" w:eastAsia="Times New Roman" w:hAnsi="Calibri" w:cs="Times New Roman"/>
-                <w:color w:val="000000"/>
-              </w:rPr>
-              <w:t xml:space="preserve">, </w:t>
-            </w:r>
-            <w:proofErr w:type="spellStart"/>
-            <w:r>
-              <w:rPr>
-                <w:rFonts w:ascii="Calibri" w:eastAsia="Times New Roman" w:hAnsi="Calibri" w:cs="Times New Roman"/>
-                <w:color w:val="000000"/>
-              </w:rPr>
-              <w:t>TeB</w:t>
-            </w:r>
-            <w:proofErr w:type="spellEnd"/>
-            <w:r>
-              <w:rPr>
-                <w:rFonts w:ascii="Calibri" w:eastAsia="Times New Roman" w:hAnsi="Calibri" w:cs="Times New Roman"/>
-                <w:color w:val="000000"/>
-              </w:rPr>
-              <w:t>,</w:t>
-            </w:r>
-            <w:r>
-              <w:rPr>
-                <w:rFonts w:ascii="Calibri" w:eastAsia="Times New Roman" w:hAnsi="Calibri" w:cs="Times New Roman"/>
-                <w:color w:val="000000"/>
-              </w:rPr>
-              <w:t xml:space="preserve"> </w:t>
-            </w:r>
-            <w:proofErr w:type="spellStart"/>
-            <w:r>
-              <w:rPr>
-                <w:rFonts w:ascii="Calibri" w:eastAsia="Times New Roman" w:hAnsi="Calibri" w:cs="Times New Roman"/>
-                <w:color w:val="000000"/>
-              </w:rPr>
-              <w:t>TeN</w:t>
-            </w:r>
-            <w:proofErr w:type="spellEnd"/>
+            <w:r>
+              <w:rPr>
+                <w:rFonts w:ascii="Calibri" w:eastAsia="Times New Roman" w:hAnsi="Calibri" w:cs="Times New Roman"/>
+                <w:color w:val="000000"/>
+              </w:rPr>
+              <w:t>TrB, TeB,</w:t>
+            </w:r>
+            <w:r>
+              <w:rPr>
+                <w:rFonts w:ascii="Calibri" w:eastAsia="Times New Roman" w:hAnsi="Calibri" w:cs="Times New Roman"/>
+                <w:color w:val="000000"/>
+              </w:rPr>
+              <w:t xml:space="preserve"> TeN</w:t>
+            </w:r>
           </w:p>
         </w:tc>
         <w:tc>
@@ -15714,23 +14888,13 @@
                 <w:color w:val="000000"/>
               </w:rPr>
             </w:pPr>
-            <w:proofErr w:type="spellStart"/>
-            <w:r>
-              <w:rPr>
-                <w:rFonts w:ascii="Calibri" w:eastAsia="Times New Roman" w:hAnsi="Calibri" w:cs="Times New Roman"/>
-                <w:color w:val="000000"/>
-              </w:rPr>
-              <w:t>TeB</w:t>
-            </w:r>
-            <w:proofErr w:type="spellEnd"/>
-            <w:r>
-              <w:rPr>
-                <w:rFonts w:ascii="Calibri" w:eastAsia="Times New Roman" w:hAnsi="Calibri" w:cs="Times New Roman"/>
-                <w:color w:val="000000"/>
-              </w:rPr>
-              <w:t xml:space="preserve">, </w:t>
-            </w:r>
-            <w:proofErr w:type="spellStart"/>
+            <w:r>
+              <w:rPr>
+                <w:rFonts w:ascii="Calibri" w:eastAsia="Times New Roman" w:hAnsi="Calibri" w:cs="Times New Roman"/>
+                <w:color w:val="000000"/>
+              </w:rPr>
+              <w:t xml:space="preserve">TeB, </w:t>
+            </w:r>
             <w:r>
               <w:rPr>
                 <w:rFonts w:ascii="Calibri" w:eastAsia="Times New Roman" w:hAnsi="Calibri" w:cs="Times New Roman"/>
@@ -15738,7 +14902,6 @@
               </w:rPr>
               <w:t>TeN</w:t>
             </w:r>
-            <w:proofErr w:type="spellEnd"/>
           </w:p>
         </w:tc>
         <w:tc>
@@ -15940,39 +15103,13 @@
                 <w:color w:val="000000"/>
               </w:rPr>
             </w:pPr>
-            <w:proofErr w:type="spellStart"/>
-            <w:r>
-              <w:rPr>
-                <w:rFonts w:ascii="Calibri" w:eastAsia="Times New Roman" w:hAnsi="Calibri" w:cs="Times New Roman"/>
-                <w:color w:val="000000"/>
-              </w:rPr>
-              <w:t>TrB</w:t>
-            </w:r>
-            <w:proofErr w:type="spellEnd"/>
-            <w:r>
-              <w:rPr>
-                <w:rFonts w:ascii="Calibri" w:eastAsia="Times New Roman" w:hAnsi="Calibri" w:cs="Times New Roman"/>
-                <w:color w:val="000000"/>
-              </w:rPr>
-              <w:t xml:space="preserve">, </w:t>
-            </w:r>
-            <w:proofErr w:type="spellStart"/>
-            <w:r>
-              <w:rPr>
-                <w:rFonts w:ascii="Calibri" w:eastAsia="Times New Roman" w:hAnsi="Calibri" w:cs="Times New Roman"/>
-                <w:color w:val="000000"/>
-              </w:rPr>
-              <w:t>TeB</w:t>
-            </w:r>
-            <w:proofErr w:type="spellEnd"/>
-            <w:r>
-              <w:rPr>
-                <w:rFonts w:ascii="Calibri" w:eastAsia="Times New Roman" w:hAnsi="Calibri" w:cs="Times New Roman"/>
-                <w:color w:val="000000"/>
-              </w:rPr>
-              <w:t xml:space="preserve">, </w:t>
-            </w:r>
-            <w:proofErr w:type="spellStart"/>
+            <w:r>
+              <w:rPr>
+                <w:rFonts w:ascii="Calibri" w:eastAsia="Times New Roman" w:hAnsi="Calibri" w:cs="Times New Roman"/>
+                <w:color w:val="000000"/>
+              </w:rPr>
+              <w:t xml:space="preserve">TrB, TeB, </w:t>
+            </w:r>
             <w:r>
               <w:rPr>
                 <w:rFonts w:ascii="Calibri" w:eastAsia="Times New Roman" w:hAnsi="Calibri" w:cs="Times New Roman"/>
@@ -15987,7 +15124,6 @@
               </w:rPr>
               <w:t>N</w:t>
             </w:r>
-            <w:proofErr w:type="spellEnd"/>
           </w:p>
         </w:tc>
         <w:tc>
@@ -16189,7 +15325,6 @@
                 <w:color w:val="000000"/>
               </w:rPr>
             </w:pPr>
-            <w:proofErr w:type="spellStart"/>
             <w:r>
               <w:rPr>
                 <w:rFonts w:ascii="Calibri" w:eastAsia="Times New Roman" w:hAnsi="Calibri" w:cs="Times New Roman"/>
@@ -16197,7 +15332,6 @@
               </w:rPr>
               <w:t>TeB</w:t>
             </w:r>
-            <w:proofErr w:type="spellEnd"/>
           </w:p>
         </w:tc>
         <w:tc>
@@ -16263,7 +15397,6 @@
               </w:rPr>
               <w:t xml:space="preserve">activation energy of </w:t>
             </w:r>
-            <w:proofErr w:type="spellStart"/>
             <w:r>
               <w:rPr>
                 <w:rFonts w:ascii="Calibri" w:eastAsia="Times New Roman" w:hAnsi="Calibri" w:cs="Times New Roman"/>
@@ -16285,7 +15418,6 @@
               </w:rPr>
               <w:t>dark</w:t>
             </w:r>
-            <w:proofErr w:type="spellEnd"/>
           </w:p>
         </w:tc>
         <w:tc>
@@ -16465,39 +15597,13 @@
                 <w:color w:val="000000"/>
               </w:rPr>
             </w:pPr>
-            <w:proofErr w:type="spellStart"/>
-            <w:r>
-              <w:rPr>
-                <w:rFonts w:ascii="Calibri" w:eastAsia="Times New Roman" w:hAnsi="Calibri" w:cs="Times New Roman"/>
-                <w:color w:val="000000"/>
-              </w:rPr>
-              <w:t>TrB</w:t>
-            </w:r>
-            <w:proofErr w:type="spellEnd"/>
-            <w:r>
-              <w:rPr>
-                <w:rFonts w:ascii="Calibri" w:eastAsia="Times New Roman" w:hAnsi="Calibri" w:cs="Times New Roman"/>
-                <w:color w:val="000000"/>
-              </w:rPr>
-              <w:t xml:space="preserve">, </w:t>
-            </w:r>
-            <w:proofErr w:type="spellStart"/>
-            <w:r>
-              <w:rPr>
-                <w:rFonts w:ascii="Calibri" w:eastAsia="Times New Roman" w:hAnsi="Calibri" w:cs="Times New Roman"/>
-                <w:color w:val="000000"/>
-              </w:rPr>
-              <w:t>TeB</w:t>
-            </w:r>
-            <w:proofErr w:type="spellEnd"/>
-            <w:r>
-              <w:rPr>
-                <w:rFonts w:ascii="Calibri" w:eastAsia="Times New Roman" w:hAnsi="Calibri" w:cs="Times New Roman"/>
-                <w:color w:val="000000"/>
-              </w:rPr>
-              <w:t xml:space="preserve">, </w:t>
-            </w:r>
-            <w:proofErr w:type="spellStart"/>
+            <w:r>
+              <w:rPr>
+                <w:rFonts w:ascii="Calibri" w:eastAsia="Times New Roman" w:hAnsi="Calibri" w:cs="Times New Roman"/>
+                <w:color w:val="000000"/>
+              </w:rPr>
+              <w:t xml:space="preserve">TrB, TeB, </w:t>
+            </w:r>
             <w:r>
               <w:rPr>
                 <w:rFonts w:ascii="Calibri" w:eastAsia="Times New Roman" w:hAnsi="Calibri" w:cs="Times New Roman"/>
@@ -16512,7 +15618,6 @@
               </w:rPr>
               <w:t>N</w:t>
             </w:r>
-            <w:proofErr w:type="spellEnd"/>
           </w:p>
         </w:tc>
         <w:tc>
@@ -16706,7 +15811,6 @@
                 <w:color w:val="000000"/>
               </w:rPr>
             </w:pPr>
-            <w:proofErr w:type="spellStart"/>
             <w:r>
               <w:rPr>
                 <w:rFonts w:ascii="Calibri" w:eastAsia="Times New Roman" w:hAnsi="Calibri" w:cs="Times New Roman"/>
@@ -16714,7 +15818,6 @@
               </w:rPr>
               <w:t>TrB</w:t>
             </w:r>
-            <w:proofErr w:type="spellEnd"/>
           </w:p>
         </w:tc>
         <w:tc>
@@ -17137,7 +16240,6 @@
                 <w:color w:val="000000"/>
               </w:rPr>
             </w:pPr>
-            <w:proofErr w:type="spellStart"/>
             <w:r>
               <w:rPr>
                 <w:rFonts w:ascii="Calibri" w:eastAsia="Times New Roman" w:hAnsi="Calibri" w:cs="Times New Roman"/>
@@ -17145,7 +16247,6 @@
               </w:rPr>
               <w:t>TrB</w:t>
             </w:r>
-            <w:proofErr w:type="spellEnd"/>
           </w:p>
         </w:tc>
         <w:tc>
@@ -17334,7 +16435,6 @@
                 <w:color w:val="000000"/>
               </w:rPr>
             </w:pPr>
-            <w:proofErr w:type="spellStart"/>
             <w:r>
               <w:rPr>
                 <w:rFonts w:ascii="Calibri" w:eastAsia="Times New Roman" w:hAnsi="Calibri" w:cs="Times New Roman"/>
@@ -17342,7 +16442,6 @@
               </w:rPr>
               <w:t>TrB</w:t>
             </w:r>
-            <w:proofErr w:type="spellEnd"/>
           </w:p>
         </w:tc>
         <w:tc>
@@ -17512,7 +16611,6 @@
                 <w:color w:val="000000"/>
               </w:rPr>
             </w:pPr>
-            <w:proofErr w:type="spellStart"/>
             <w:r>
               <w:rPr>
                 <w:rFonts w:ascii="Calibri" w:eastAsia="Times New Roman" w:hAnsi="Calibri" w:cs="Times New Roman"/>
@@ -17520,7 +16618,6 @@
               </w:rPr>
               <w:t>TeB</w:t>
             </w:r>
-            <w:proofErr w:type="spellEnd"/>
           </w:p>
         </w:tc>
         <w:tc>
@@ -17690,7 +16787,6 @@
                 <w:color w:val="000000"/>
               </w:rPr>
             </w:pPr>
-            <w:proofErr w:type="spellStart"/>
             <w:r>
               <w:rPr>
                 <w:rFonts w:ascii="Calibri" w:eastAsia="Times New Roman" w:hAnsi="Calibri" w:cs="Times New Roman"/>
@@ -17698,7 +16794,6 @@
               </w:rPr>
               <w:t>TeB</w:t>
             </w:r>
-            <w:proofErr w:type="spellEnd"/>
           </w:p>
         </w:tc>
         <w:tc>
@@ -17888,7 +16983,14 @@
                 <w:rFonts w:ascii="Calibri" w:eastAsia="Times New Roman" w:hAnsi="Calibri" w:cs="Times New Roman"/>
                 <w:color w:val="000000"/>
               </w:rPr>
-              <w:t xml:space="preserve">↓ </w:t>
+              <w:t>↑</w:t>
+            </w:r>
+            <w:r>
+              <w:rPr>
+                <w:rFonts w:ascii="Calibri" w:eastAsia="Times New Roman" w:hAnsi="Calibri" w:cs="Times New Roman"/>
+                <w:color w:val="000000"/>
+              </w:rPr>
+              <w:t xml:space="preserve"> </w:t>
             </w:r>
             <w:r>
               <w:rPr>
@@ -17898,6 +17000,22 @@
               <w:t>H</w:t>
             </w:r>
           </w:p>
+          <w:p>
+            <w:pPr>
+              <w:spacing w:after="0" w:line="240" w:lineRule="auto"/>
+              <w:rPr>
+                <w:rFonts w:ascii="Calibri" w:eastAsia="Times New Roman" w:hAnsi="Calibri" w:cs="Times New Roman"/>
+                <w:color w:val="000000"/>
+              </w:rPr>
+            </w:pPr>
+            <w:r>
+              <w:rPr>
+                <w:rFonts w:ascii="Calibri" w:eastAsia="Times New Roman" w:hAnsi="Calibri" w:cs="Times New Roman"/>
+                <w:color w:val="000000"/>
+              </w:rPr>
+              <w:t>(peak in mid-canopy)</w:t>
+            </w:r>
+          </w:p>
         </w:tc>
         <w:tc>
           <w:tcPr>
@@ -17919,7 +17037,6 @@
                 <w:color w:val="000000"/>
               </w:rPr>
             </w:pPr>
-            <w:proofErr w:type="spellStart"/>
             <w:r>
               <w:rPr>
                 <w:rFonts w:ascii="Calibri" w:eastAsia="Times New Roman" w:hAnsi="Calibri" w:cs="Times New Roman"/>
@@ -17927,7 +17044,6 @@
               </w:rPr>
               <w:t>TeB</w:t>
             </w:r>
-            <w:proofErr w:type="spellEnd"/>
           </w:p>
         </w:tc>
         <w:tc>
@@ -18060,7 +17176,14 @@
                 <w:rFonts w:ascii="Calibri" w:eastAsia="Times New Roman" w:hAnsi="Calibri" w:cs="Times New Roman"/>
                 <w:color w:val="000000"/>
               </w:rPr>
-              <w:t xml:space="preserve">↓ </w:t>
+              <w:t>↑</w:t>
+            </w:r>
+            <w:r>
+              <w:rPr>
+                <w:rFonts w:ascii="Calibri" w:eastAsia="Times New Roman" w:hAnsi="Calibri" w:cs="Times New Roman"/>
+                <w:color w:val="000000"/>
+              </w:rPr>
+              <w:t xml:space="preserve"> </w:t>
             </w:r>
             <w:r>
               <w:rPr>
@@ -18070,6 +17193,22 @@
               <w:t>L</w:t>
             </w:r>
           </w:p>
+          <w:p>
+            <w:pPr>
+              <w:spacing w:after="0" w:line="240" w:lineRule="auto"/>
+              <w:rPr>
+                <w:rFonts w:ascii="Calibri" w:eastAsia="Times New Roman" w:hAnsi="Calibri" w:cs="Times New Roman"/>
+                <w:color w:val="000000"/>
+              </w:rPr>
+            </w:pPr>
+            <w:r>
+              <w:rPr>
+                <w:rFonts w:ascii="Calibri" w:eastAsia="Times New Roman" w:hAnsi="Calibri" w:cs="Times New Roman"/>
+                <w:color w:val="000000"/>
+              </w:rPr>
+              <w:t>(peak in mid-canopy)</w:t>
+            </w:r>
+          </w:p>
         </w:tc>
         <w:tc>
           <w:tcPr>
@@ -18091,7 +17230,6 @@
                 <w:color w:val="000000"/>
               </w:rPr>
             </w:pPr>
-            <w:proofErr w:type="spellStart"/>
             <w:r>
               <w:rPr>
                 <w:rFonts w:ascii="Calibri" w:eastAsia="Times New Roman" w:hAnsi="Calibri" w:cs="Times New Roman"/>
@@ -18099,7 +17237,6 @@
               </w:rPr>
               <w:t>TeB</w:t>
             </w:r>
-            <w:proofErr w:type="spellEnd"/>
           </w:p>
         </w:tc>
         <w:tc>
@@ -18170,27 +17307,7 @@
           <w:sz w:val="18"/>
           <w:szCs w:val="18"/>
         </w:rPr>
-        <w:t xml:space="preserve"> </w:t>
-      </w:r>
-      <w:proofErr w:type="spellStart"/>
-      <w:r>
-        <w:rPr>
-          <w:rFonts w:ascii="Calibri" w:hAnsi="Calibri"/>
-          <w:color w:val="000000"/>
-          <w:sz w:val="18"/>
-          <w:szCs w:val="18"/>
-        </w:rPr>
-        <w:t>Kafuti</w:t>
-      </w:r>
-      <w:proofErr w:type="spellEnd"/>
-      <w:r>
-        <w:rPr>
-          <w:rFonts w:ascii="Calibri" w:hAnsi="Calibri"/>
-          <w:color w:val="000000"/>
-          <w:sz w:val="18"/>
-          <w:szCs w:val="18"/>
-        </w:rPr>
-        <w:t xml:space="preserve"> et al. 2020; </w:t>
+        <w:t xml:space="preserve"> Kafuti et al. 2020; </w:t>
       </w:r>
       <w:r>
         <w:rPr>
@@ -18210,27 +17327,7 @@
           <w:sz w:val="18"/>
           <w:szCs w:val="18"/>
         </w:rPr>
-        <w:t xml:space="preserve"> Van </w:t>
-      </w:r>
-      <w:proofErr w:type="spellStart"/>
-      <w:r>
-        <w:rPr>
-          <w:rFonts w:ascii="Calibri" w:hAnsi="Calibri"/>
-          <w:color w:val="000000"/>
-          <w:sz w:val="18"/>
-          <w:szCs w:val="18"/>
-        </w:rPr>
-        <w:t>Wittenberghe</w:t>
-      </w:r>
-      <w:proofErr w:type="spellEnd"/>
-      <w:r>
-        <w:rPr>
-          <w:rFonts w:ascii="Calibri" w:hAnsi="Calibri"/>
-          <w:color w:val="000000"/>
-          <w:sz w:val="18"/>
-          <w:szCs w:val="18"/>
-        </w:rPr>
-        <w:t xml:space="preserve"> et al. 2012; </w:t>
+        <w:t xml:space="preserve"> Van Wittenberghe et al. 2012; </w:t>
       </w:r>
       <w:r>
         <w:rPr>
@@ -18290,27 +17387,7 @@
           <w:sz w:val="18"/>
           <w:szCs w:val="18"/>
         </w:rPr>
-        <w:t xml:space="preserve"> </w:t>
-      </w:r>
-      <w:proofErr w:type="spellStart"/>
-      <w:r>
-        <w:rPr>
-          <w:rFonts w:ascii="Calibri" w:hAnsi="Calibri"/>
-          <w:color w:val="000000"/>
-          <w:sz w:val="18"/>
-          <w:szCs w:val="18"/>
-        </w:rPr>
-        <w:t>Marenco</w:t>
-      </w:r>
-      <w:proofErr w:type="spellEnd"/>
-      <w:r>
-        <w:rPr>
-          <w:rFonts w:ascii="Calibri" w:hAnsi="Calibri"/>
-          <w:color w:val="000000"/>
-          <w:sz w:val="18"/>
-          <w:szCs w:val="18"/>
-        </w:rPr>
-        <w:t xml:space="preserve"> et al. 2017; </w:t>
+        <w:t xml:space="preserve"> Marenco et al. 2017; </w:t>
       </w:r>
       <w:r>
         <w:rPr>
@@ -18350,27 +17427,7 @@
           <w:sz w:val="18"/>
           <w:szCs w:val="18"/>
         </w:rPr>
-        <w:t xml:space="preserve"> </w:t>
-      </w:r>
-      <w:proofErr w:type="spellStart"/>
-      <w:r>
-        <w:rPr>
-          <w:rFonts w:ascii="Calibri" w:hAnsi="Calibri"/>
-          <w:color w:val="000000"/>
-          <w:sz w:val="18"/>
-          <w:szCs w:val="18"/>
-        </w:rPr>
-        <w:t>Zweifel</w:t>
-      </w:r>
-      <w:proofErr w:type="spellEnd"/>
-      <w:r>
-        <w:rPr>
-          <w:rFonts w:ascii="Calibri" w:hAnsi="Calibri"/>
-          <w:color w:val="000000"/>
-          <w:sz w:val="18"/>
-          <w:szCs w:val="18"/>
-        </w:rPr>
-        <w:t xml:space="preserve"> et al. 2001; </w:t>
+        <w:t xml:space="preserve"> Zweifel et al. 2001; </w:t>
       </w:r>
       <w:r>
         <w:rPr>
@@ -18450,28 +17507,7 @@
           <w:sz w:val="18"/>
           <w:szCs w:val="18"/>
         </w:rPr>
-        <w:t xml:space="preserve">Carter and </w:t>
-      </w:r>
-      <w:proofErr w:type="spellStart"/>
-      <w:r>
-        <w:rPr>
-          <w:rFonts w:ascii="Calibri" w:hAnsi="Calibri"/>
-          <w:color w:val="000000"/>
-          <w:sz w:val="18"/>
-          <w:szCs w:val="18"/>
-        </w:rPr>
-        <w:lastRenderedPageBreak/>
-        <w:t>Cavaleri</w:t>
-      </w:r>
-      <w:proofErr w:type="spellEnd"/>
-      <w:r>
-        <w:rPr>
-          <w:rFonts w:ascii="Calibri" w:hAnsi="Calibri"/>
-          <w:color w:val="000000"/>
-          <w:sz w:val="18"/>
-          <w:szCs w:val="18"/>
-        </w:rPr>
-        <w:t xml:space="preserve"> 2018; </w:t>
+        <w:t xml:space="preserve">Carter and Cavaleri 2018; </w:t>
       </w:r>
       <w:r>
         <w:rPr>
@@ -18531,27 +17567,7 @@
           <w:sz w:val="18"/>
           <w:szCs w:val="18"/>
         </w:rPr>
-        <w:t xml:space="preserve"> </w:t>
-      </w:r>
-      <w:proofErr w:type="spellStart"/>
-      <w:r>
-        <w:rPr>
-          <w:rFonts w:ascii="Calibri" w:hAnsi="Calibri"/>
-          <w:color w:val="000000"/>
-          <w:sz w:val="18"/>
-          <w:szCs w:val="18"/>
-        </w:rPr>
-        <w:t>Kosugi</w:t>
-      </w:r>
-      <w:proofErr w:type="spellEnd"/>
-      <w:r>
-        <w:rPr>
-          <w:rFonts w:ascii="Calibri" w:hAnsi="Calibri"/>
-          <w:color w:val="000000"/>
-          <w:sz w:val="18"/>
-          <w:szCs w:val="18"/>
-        </w:rPr>
-        <w:t xml:space="preserve"> et al. 2012; </w:t>
+        <w:t xml:space="preserve"> Kosugi et al. 2012; </w:t>
       </w:r>
       <w:r>
         <w:rPr>
@@ -18571,27 +17587,7 @@
           <w:sz w:val="18"/>
           <w:szCs w:val="18"/>
         </w:rPr>
-        <w:t xml:space="preserve"> </w:t>
-      </w:r>
-      <w:proofErr w:type="spellStart"/>
-      <w:r>
-        <w:rPr>
-          <w:rFonts w:ascii="Calibri" w:hAnsi="Calibri"/>
-          <w:color w:val="000000"/>
-          <w:sz w:val="18"/>
-          <w:szCs w:val="18"/>
-        </w:rPr>
-        <w:t>Niinemets</w:t>
-      </w:r>
-      <w:proofErr w:type="spellEnd"/>
-      <w:r>
-        <w:rPr>
-          <w:rFonts w:ascii="Calibri" w:hAnsi="Calibri"/>
-          <w:color w:val="000000"/>
-          <w:sz w:val="18"/>
-          <w:szCs w:val="18"/>
-        </w:rPr>
-        <w:t xml:space="preserve"> et al. 2015; </w:t>
+        <w:t xml:space="preserve"> Niinemets et al. 2015; </w:t>
       </w:r>
       <w:r>
         <w:rPr>
@@ -18631,27 +17627,7 @@
           <w:sz w:val="18"/>
           <w:szCs w:val="18"/>
         </w:rPr>
-        <w:t xml:space="preserve"> </w:t>
-      </w:r>
-      <w:proofErr w:type="spellStart"/>
-      <w:r>
-        <w:rPr>
-          <w:rFonts w:ascii="Calibri" w:hAnsi="Calibri"/>
-          <w:color w:val="000000"/>
-          <w:sz w:val="18"/>
-          <w:szCs w:val="18"/>
-        </w:rPr>
-        <w:t>Hamerlynck</w:t>
-      </w:r>
-      <w:proofErr w:type="spellEnd"/>
-      <w:r>
-        <w:rPr>
-          <w:rFonts w:ascii="Calibri" w:hAnsi="Calibri"/>
-          <w:color w:val="000000"/>
-          <w:sz w:val="18"/>
-          <w:szCs w:val="18"/>
-        </w:rPr>
-        <w:t xml:space="preserve"> and Knapp 1994; </w:t>
+        <w:t xml:space="preserve"> Hamerlynck and Knapp 1994; </w:t>
       </w:r>
       <w:r>
         <w:rPr>
@@ -18691,27 +17667,7 @@
           <w:sz w:val="18"/>
           <w:szCs w:val="18"/>
         </w:rPr>
-        <w:t xml:space="preserve"> </w:t>
-      </w:r>
-      <w:proofErr w:type="spellStart"/>
-      <w:r>
-        <w:rPr>
-          <w:rFonts w:ascii="Calibri" w:hAnsi="Calibri"/>
-          <w:color w:val="000000"/>
-          <w:sz w:val="18"/>
-          <w:szCs w:val="18"/>
-        </w:rPr>
-        <w:t>Wyka</w:t>
-      </w:r>
-      <w:proofErr w:type="spellEnd"/>
-      <w:r>
-        <w:rPr>
-          <w:rFonts w:ascii="Calibri" w:hAnsi="Calibri"/>
-          <w:color w:val="000000"/>
-          <w:sz w:val="18"/>
-          <w:szCs w:val="18"/>
-        </w:rPr>
-        <w:t xml:space="preserve"> et al. 2012; </w:t>
+        <w:t xml:space="preserve"> Wyka et al. 2012; </w:t>
       </w:r>
       <w:r>
         <w:rPr>
@@ -18731,27 +17687,7 @@
           <w:sz w:val="18"/>
           <w:szCs w:val="18"/>
         </w:rPr>
-        <w:t xml:space="preserve"> </w:t>
-      </w:r>
-      <w:proofErr w:type="spellStart"/>
-      <w:r>
-        <w:rPr>
-          <w:rFonts w:ascii="Calibri" w:hAnsi="Calibri"/>
-          <w:color w:val="000000"/>
-          <w:sz w:val="18"/>
-          <w:szCs w:val="18"/>
-        </w:rPr>
-        <w:t>Rijkerse</w:t>
-      </w:r>
-      <w:proofErr w:type="spellEnd"/>
-      <w:r>
-        <w:rPr>
-          <w:rFonts w:ascii="Calibri" w:hAnsi="Calibri"/>
-          <w:color w:val="000000"/>
-          <w:sz w:val="18"/>
-          <w:szCs w:val="18"/>
-        </w:rPr>
-        <w:t xml:space="preserve"> et al. 2000; </w:t>
+        <w:t xml:space="preserve"> Rijkerse et al. 2000; </w:t>
       </w:r>
       <w:r>
         <w:rPr>
@@ -18811,27 +17747,7 @@
           <w:sz w:val="18"/>
           <w:szCs w:val="18"/>
         </w:rPr>
-        <w:t xml:space="preserve"> </w:t>
-      </w:r>
-      <w:proofErr w:type="spellStart"/>
-      <w:r>
-        <w:rPr>
-          <w:rFonts w:ascii="Calibri" w:hAnsi="Calibri"/>
-          <w:color w:val="000000"/>
-          <w:sz w:val="18"/>
-          <w:szCs w:val="18"/>
-        </w:rPr>
-        <w:t>Scartazza</w:t>
-      </w:r>
-      <w:proofErr w:type="spellEnd"/>
-      <w:r>
-        <w:rPr>
-          <w:rFonts w:ascii="Calibri" w:hAnsi="Calibri"/>
-          <w:color w:val="000000"/>
-          <w:sz w:val="18"/>
-          <w:szCs w:val="18"/>
-        </w:rPr>
-        <w:t xml:space="preserve"> et al. 2016; </w:t>
+        <w:t xml:space="preserve"> Scartazza et al. 2016; </w:t>
       </w:r>
       <w:r>
         <w:rPr>
@@ -18884,7 +17800,6 @@
         </w:rPr>
         <w:t xml:space="preserve">26. </w:t>
       </w:r>
-      <w:proofErr w:type="spellStart"/>
       <w:r>
         <w:rPr>
           <w:rFonts w:ascii="Calibri" w:hAnsi="Calibri"/>
@@ -18892,17 +17807,7 @@
           <w:sz w:val="18"/>
           <w:szCs w:val="18"/>
         </w:rPr>
-        <w:t>Legner</w:t>
-      </w:r>
-      <w:proofErr w:type="spellEnd"/>
-      <w:r>
-        <w:rPr>
-          <w:rFonts w:ascii="Calibri" w:hAnsi="Calibri"/>
-          <w:color w:val="000000"/>
-          <w:sz w:val="18"/>
-          <w:szCs w:val="18"/>
-        </w:rPr>
-        <w:t xml:space="preserve"> et al. 2014; </w:t>
+        <w:t xml:space="preserve">Legner et al. 2014; </w:t>
       </w:r>
       <w:r>
         <w:rPr>
@@ -19022,27 +17927,7 @@
           <w:sz w:val="18"/>
           <w:szCs w:val="18"/>
         </w:rPr>
-        <w:t xml:space="preserve"> </w:t>
-      </w:r>
-      <w:proofErr w:type="spellStart"/>
-      <w:r>
-        <w:rPr>
-          <w:rFonts w:ascii="Calibri" w:hAnsi="Calibri"/>
-          <w:color w:val="000000"/>
-          <w:sz w:val="18"/>
-          <w:szCs w:val="18"/>
-        </w:rPr>
-        <w:t>Mier</w:t>
-      </w:r>
-      <w:proofErr w:type="spellEnd"/>
-      <w:r>
-        <w:rPr>
-          <w:rFonts w:ascii="Calibri" w:hAnsi="Calibri"/>
-          <w:color w:val="000000"/>
-          <w:sz w:val="18"/>
-          <w:szCs w:val="18"/>
-        </w:rPr>
-        <w:t xml:space="preserve"> et al. 2001; </w:t>
+        <w:t xml:space="preserve"> Mier et al. 2001; </w:t>
       </w:r>
       <w:r>
         <w:rPr>
@@ -19102,27 +17987,7 @@
           <w:sz w:val="18"/>
           <w:szCs w:val="18"/>
         </w:rPr>
-        <w:t xml:space="preserve"> </w:t>
-      </w:r>
-      <w:proofErr w:type="spellStart"/>
-      <w:r>
-        <w:rPr>
-          <w:rFonts w:ascii="Calibri" w:hAnsi="Calibri"/>
-          <w:color w:val="000000"/>
-          <w:sz w:val="18"/>
-          <w:szCs w:val="18"/>
-        </w:rPr>
-        <w:t>Bolstad</w:t>
-      </w:r>
-      <w:proofErr w:type="spellEnd"/>
-      <w:r>
-        <w:rPr>
-          <w:rFonts w:ascii="Calibri" w:hAnsi="Calibri"/>
-          <w:color w:val="000000"/>
-          <w:sz w:val="18"/>
-          <w:szCs w:val="18"/>
-        </w:rPr>
-        <w:t xml:space="preserve"> et al. 1999; </w:t>
+        <w:t xml:space="preserve"> Bolstad et al. 1999; </w:t>
       </w:r>
       <w:r>
         <w:rPr>
@@ -19330,21 +18195,12 @@
         </w:rPr>
         <w:t xml:space="preserve"> </w:t>
       </w:r>
-      <w:proofErr w:type="spellStart"/>
       <w:r>
         <w:rPr>
           <w:sz w:val="18"/>
           <w:szCs w:val="18"/>
         </w:rPr>
-        <w:t>Niinemets</w:t>
-      </w:r>
-      <w:proofErr w:type="spellEnd"/>
-      <w:r>
-        <w:rPr>
-          <w:sz w:val="18"/>
-          <w:szCs w:val="18"/>
-        </w:rPr>
-        <w:t xml:space="preserve"> and Sun, 2014</w:t>
+        <w:t>Niinemets and Sun, 2014</w:t>
       </w:r>
       <w:r>
         <w:rPr>
@@ -19408,21 +18264,12 @@
         </w:rPr>
         <w:t xml:space="preserve"> </w:t>
       </w:r>
-      <w:proofErr w:type="spellStart"/>
       <w:r>
         <w:rPr>
           <w:sz w:val="18"/>
           <w:szCs w:val="18"/>
         </w:rPr>
-        <w:t>Saimpraga</w:t>
-      </w:r>
-      <w:proofErr w:type="spellEnd"/>
-      <w:r>
-        <w:rPr>
-          <w:sz w:val="18"/>
-          <w:szCs w:val="18"/>
-        </w:rPr>
-        <w:t xml:space="preserve"> et al. 2013</w:t>
+        <w:t>Simpraga et al. 2013</w:t>
       </w:r>
       <w:r>
         <w:rPr>
@@ -19454,20 +18301,6 @@
         </w:rPr>
         <w:t>Slot et al. 2021</w:t>
       </w:r>
-      <w:r>
-        <w:rPr>
-          <w:sz w:val="18"/>
-          <w:szCs w:val="18"/>
-        </w:rPr>
-        <w:t xml:space="preserve"> </w:t>
-      </w:r>
-      <w:r>
-        <w:rPr>
-          <w:sz w:val="18"/>
-          <w:szCs w:val="18"/>
-        </w:rPr>
-        <w:t xml:space="preserve"> </w:t>
-      </w:r>
     </w:p>
     <w:p>
       <w:pPr>
@@ -19498,7 +18331,7 @@
 </file>
 
 <file path=word/styles.xml><?xml version="1.0" encoding="utf-8"?>
-<w:styles xmlns:mc="http://schemas.openxmlformats.org/markup-compatibility/2006" xmlns:r="http://schemas.openxmlformats.org/officeDocument/2006/relationships" xmlns:w="http://schemas.openxmlformats.org/wordprocessingml/2006/main" xmlns:w14="http://schemas.microsoft.com/office/word/2010/wordml" xmlns:w15="http://schemas.microsoft.com/office/word/2012/wordml" xmlns:w16cex="http://schemas.microsoft.com/office/word/2018/wordml/cex" xmlns:w16cid="http://schemas.microsoft.com/office/word/2016/wordml/cid" xmlns:w16="http://schemas.microsoft.com/office/word/2018/wordml" xmlns:w16sdtdh="http://schemas.microsoft.com/office/word/2020/wordml/sdtdatahash" xmlns:w16se="http://schemas.microsoft.com/office/word/2015/wordml/symex" mc:Ignorable="w14 w15 w16se w16cid w16 w16cex w16sdtdh">
+<w:styles xmlns:mc="http://schemas.openxmlformats.org/markup-compatibility/2006" xmlns:r="http://schemas.openxmlformats.org/officeDocument/2006/relationships" xmlns:w="http://schemas.openxmlformats.org/wordprocessingml/2006/main" xmlns:w14="http://schemas.microsoft.com/office/word/2010/wordml" xmlns:w15="http://schemas.microsoft.com/office/word/2012/wordml" xmlns:w16cex="http://schemas.microsoft.com/office/word/2018/wordml/cex" xmlns:w16cid="http://schemas.microsoft.com/office/word/2016/wordml/cid" xmlns:w16="http://schemas.microsoft.com/office/word/2018/wordml" xmlns:w16se="http://schemas.microsoft.com/office/word/2015/wordml/symex" mc:Ignorable="w14 w15 w16se w16cid w16 w16cex">
   <w:docDefaults>
     <w:rPrDefault>
       <w:rPr>

</xml_diff>

<commit_message>
moving thermal tolerancee traits to traits table
</commit_message>
<xml_diff>
--- a/Lit_Review/Metabolism table (new citation format) .docx
+++ b/Lit_Review/Metabolism table (new citation format) .docx
@@ -1,6 +1,6 @@
 
 <file path=word/document.xml><?xml version="1.0" encoding="utf-8"?>
-<w:document xmlns:wpc="http://schemas.microsoft.com/office/word/2010/wordprocessingCanvas" xmlns:cx="http://schemas.microsoft.com/office/drawing/2014/chartex" xmlns:cx1="http://schemas.microsoft.com/office/drawing/2015/9/8/chartex" xmlns:cx2="http://schemas.microsoft.com/office/drawing/2015/10/21/chartex" xmlns:cx3="http://schemas.microsoft.com/office/drawing/2016/5/9/chartex" xmlns:cx4="http://schemas.microsoft.com/office/drawing/2016/5/10/chartex" xmlns:cx5="http://schemas.microsoft.com/office/drawing/2016/5/11/chartex" xmlns:cx6="http://schemas.microsoft.com/office/drawing/2016/5/12/chartex" xmlns:cx7="http://schemas.microsoft.com/office/drawing/2016/5/13/chartex" xmlns:cx8="http://schemas.microsoft.com/office/drawing/2016/5/14/chartex" xmlns:mc="http://schemas.openxmlformats.org/markup-compatibility/2006" xmlns:aink="http://schemas.microsoft.com/office/drawing/2016/ink" xmlns:am3d="http://schemas.microsoft.com/office/drawing/2017/model3d" xmlns:o="urn:schemas-microsoft-com:office:office" xmlns:r="http://schemas.openxmlformats.org/officeDocument/2006/relationships" xmlns:m="http://schemas.openxmlformats.org/officeDocument/2006/math" xmlns:v="urn:schemas-microsoft-com:vml" xmlns:wp14="http://schemas.microsoft.com/office/word/2010/wordprocessingDrawing" xmlns:wp="http://schemas.openxmlformats.org/drawingml/2006/wordprocessingDrawing" xmlns:w10="urn:schemas-microsoft-com:office:word" xmlns:w="http://schemas.openxmlformats.org/wordprocessingml/2006/main" xmlns:w14="http://schemas.microsoft.com/office/word/2010/wordml" xmlns:w15="http://schemas.microsoft.com/office/word/2012/wordml" xmlns:w16cex="http://schemas.microsoft.com/office/word/2018/wordml/cex" xmlns:w16cid="http://schemas.microsoft.com/office/word/2016/wordml/cid" xmlns:w16="http://schemas.microsoft.com/office/word/2018/wordml" xmlns:w16se="http://schemas.microsoft.com/office/word/2015/wordml/symex" xmlns:wpg="http://schemas.microsoft.com/office/word/2010/wordprocessingGroup" xmlns:wpi="http://schemas.microsoft.com/office/word/2010/wordprocessingInk" xmlns:wne="http://schemas.microsoft.com/office/word/2006/wordml" xmlns:wps="http://schemas.microsoft.com/office/word/2010/wordprocessingShape" mc:Ignorable="w14 w15 w16se w16cid w16 w16cex wp14">
+<w:document xmlns:wpc="http://schemas.microsoft.com/office/word/2010/wordprocessingCanvas" xmlns:cx="http://schemas.microsoft.com/office/drawing/2014/chartex" xmlns:cx1="http://schemas.microsoft.com/office/drawing/2015/9/8/chartex" xmlns:cx2="http://schemas.microsoft.com/office/drawing/2015/10/21/chartex" xmlns:cx3="http://schemas.microsoft.com/office/drawing/2016/5/9/chartex" xmlns:cx4="http://schemas.microsoft.com/office/drawing/2016/5/10/chartex" xmlns:cx5="http://schemas.microsoft.com/office/drawing/2016/5/11/chartex" xmlns:cx6="http://schemas.microsoft.com/office/drawing/2016/5/12/chartex" xmlns:cx7="http://schemas.microsoft.com/office/drawing/2016/5/13/chartex" xmlns:cx8="http://schemas.microsoft.com/office/drawing/2016/5/14/chartex" xmlns:mc="http://schemas.openxmlformats.org/markup-compatibility/2006" xmlns:aink="http://schemas.microsoft.com/office/drawing/2016/ink" xmlns:am3d="http://schemas.microsoft.com/office/drawing/2017/model3d" xmlns:o="urn:schemas-microsoft-com:office:office" xmlns:r="http://schemas.openxmlformats.org/officeDocument/2006/relationships" xmlns:m="http://schemas.openxmlformats.org/officeDocument/2006/math" xmlns:v="urn:schemas-microsoft-com:vml" xmlns:wp14="http://schemas.microsoft.com/office/word/2010/wordprocessingDrawing" xmlns:wp="http://schemas.openxmlformats.org/drawingml/2006/wordprocessingDrawing" xmlns:w10="urn:schemas-microsoft-com:office:word" xmlns:w="http://schemas.openxmlformats.org/wordprocessingml/2006/main" xmlns:w14="http://schemas.microsoft.com/office/word/2010/wordml" xmlns:w15="http://schemas.microsoft.com/office/word/2012/wordml" xmlns:w16cex="http://schemas.microsoft.com/office/word/2018/wordml/cex" xmlns:w16cid="http://schemas.microsoft.com/office/word/2016/wordml/cid" xmlns:w16="http://schemas.microsoft.com/office/word/2018/wordml" xmlns:w16sdtdh="http://schemas.microsoft.com/office/word/2020/wordml/sdtdatahash" xmlns:w16se="http://schemas.microsoft.com/office/word/2015/wordml/symex" xmlns:wpg="http://schemas.microsoft.com/office/word/2010/wordprocessingGroup" xmlns:wpi="http://schemas.microsoft.com/office/word/2010/wordprocessingInk" xmlns:wne="http://schemas.microsoft.com/office/word/2006/wordml" xmlns:wps="http://schemas.microsoft.com/office/word/2010/wordprocessingShape" mc:Ignorable="w14 w15 w16se w16cid w16 w16cex w16sdtdh wp14">
   <w:body>
     <w:p>
       <w:r>
@@ -342,6 +342,7 @@
                 <w:color w:val="000000"/>
               </w:rPr>
             </w:pPr>
+            <w:proofErr w:type="spellStart"/>
             <w:r>
               <w:rPr>
                 <w:rFonts w:ascii="Calibri" w:eastAsia="Times New Roman" w:hAnsi="Calibri" w:cs="Times New Roman"/>
@@ -365,6 +366,7 @@
               </w:rPr>
               <w:t>b</w:t>
             </w:r>
+            <w:proofErr w:type="spellEnd"/>
           </w:p>
         </w:tc>
         <w:tc>
@@ -471,6 +473,7 @@
                 <w:color w:val="000000"/>
               </w:rPr>
             </w:pPr>
+            <w:proofErr w:type="spellStart"/>
             <w:r>
               <w:rPr>
                 <w:rFonts w:ascii="Calibri" w:eastAsia="Times New Roman" w:hAnsi="Calibri" w:cs="Times New Roman"/>
@@ -478,6 +481,7 @@
               </w:rPr>
               <w:t>TrB</w:t>
             </w:r>
+            <w:proofErr w:type="spellEnd"/>
           </w:p>
         </w:tc>
         <w:tc>
@@ -672,6 +676,7 @@
                 <w:color w:val="000000"/>
               </w:rPr>
             </w:pPr>
+            <w:proofErr w:type="spellStart"/>
             <w:r>
               <w:rPr>
                 <w:rFonts w:ascii="Calibri" w:eastAsia="Times New Roman" w:hAnsi="Calibri" w:cs="Times New Roman"/>
@@ -679,6 +684,7 @@
               </w:rPr>
               <w:t>TeN</w:t>
             </w:r>
+            <w:proofErr w:type="spellEnd"/>
           </w:p>
         </w:tc>
         <w:tc>
@@ -842,6 +848,7 @@
                 <w:color w:val="000000"/>
               </w:rPr>
             </w:pPr>
+            <w:proofErr w:type="spellStart"/>
             <w:r>
               <w:rPr>
                 <w:rFonts w:ascii="Calibri" w:eastAsia="Times New Roman" w:hAnsi="Calibri" w:cs="Times New Roman"/>
@@ -849,6 +856,7 @@
               </w:rPr>
               <w:t>TeN</w:t>
             </w:r>
+            <w:proofErr w:type="spellEnd"/>
           </w:p>
         </w:tc>
         <w:tc>
@@ -955,6 +963,7 @@
                 <w:szCs w:val="24"/>
               </w:rPr>
             </w:pPr>
+            <w:proofErr w:type="spellStart"/>
             <w:r>
               <w:rPr>
                 <w:rFonts w:ascii="Calibri" w:hAnsi="Calibri"/>
@@ -976,6 +985,7 @@
               </w:rPr>
               <w:t>leaf</w:t>
             </w:r>
+            <w:proofErr w:type="spellEnd"/>
           </w:p>
         </w:tc>
         <w:tc>
@@ -1099,6 +1109,7 @@
                 <w:color w:val="000000"/>
               </w:rPr>
             </w:pPr>
+            <w:proofErr w:type="spellStart"/>
             <w:r>
               <w:rPr>
                 <w:rFonts w:ascii="Calibri" w:eastAsia="Times New Roman" w:hAnsi="Calibri" w:cs="Times New Roman"/>
@@ -1106,6 +1117,7 @@
               </w:rPr>
               <w:t>TeB</w:t>
             </w:r>
+            <w:proofErr w:type="spellEnd"/>
           </w:p>
         </w:tc>
         <w:tc>
@@ -1133,7 +1145,14 @@
                 <w:rFonts w:ascii="Calibri" w:eastAsia="Times New Roman" w:hAnsi="Calibri" w:cs="Times New Roman"/>
                 <w:color w:val="000000"/>
               </w:rPr>
-              <w:t>41</w:t>
+              <w:t>4</w:t>
+            </w:r>
+            <w:r>
+              <w:rPr>
+                <w:rFonts w:ascii="Calibri" w:eastAsia="Times New Roman" w:hAnsi="Calibri" w:cs="Times New Roman"/>
+                <w:color w:val="000000"/>
+              </w:rPr>
+              <w:t>0</w:t>
             </w:r>
           </w:p>
         </w:tc>
@@ -1191,6 +1210,7 @@
                 <w:color w:val="000000"/>
               </w:rPr>
             </w:pPr>
+            <w:proofErr w:type="spellStart"/>
             <w:r>
               <w:rPr>
                 <w:rFonts w:ascii="Calibri" w:hAnsi="Calibri"/>
@@ -1212,6 +1232,7 @@
               </w:rPr>
               <w:t>min</w:t>
             </w:r>
+            <w:proofErr w:type="spellEnd"/>
           </w:p>
         </w:tc>
         <w:tc>
@@ -1325,6 +1346,7 @@
                 <w:color w:val="000000"/>
               </w:rPr>
             </w:pPr>
+            <w:proofErr w:type="spellStart"/>
             <w:r>
               <w:rPr>
                 <w:rFonts w:ascii="Calibri" w:eastAsia="Times New Roman" w:hAnsi="Calibri" w:cs="Times New Roman"/>
@@ -1332,6 +1354,7 @@
               </w:rPr>
               <w:t>TrB</w:t>
             </w:r>
+            <w:proofErr w:type="spellEnd"/>
           </w:p>
         </w:tc>
         <w:tc>
@@ -1358,7 +1381,14 @@
                 <w:rFonts w:ascii="Calibri" w:eastAsia="Times New Roman" w:hAnsi="Calibri" w:cs="Times New Roman"/>
                 <w:color w:val="000000"/>
               </w:rPr>
-              <w:t>47</w:t>
+              <w:t>4</w:t>
+            </w:r>
+            <w:r>
+              <w:rPr>
+                <w:rFonts w:ascii="Calibri" w:eastAsia="Times New Roman" w:hAnsi="Calibri" w:cs="Times New Roman"/>
+                <w:color w:val="000000"/>
+              </w:rPr>
+              <w:t>6</w:t>
             </w:r>
           </w:p>
         </w:tc>
@@ -1418,6 +1448,7 @@
                 <w:szCs w:val="24"/>
               </w:rPr>
             </w:pPr>
+            <w:proofErr w:type="spellStart"/>
             <w:r>
               <w:rPr>
                 <w:rFonts w:ascii="Calibri" w:eastAsia="Times New Roman" w:hAnsi="Calibri" w:cs="Times New Roman"/>
@@ -1441,6 +1472,7 @@
               </w:rPr>
               <w:t>s</w:t>
             </w:r>
+            <w:proofErr w:type="spellEnd"/>
             <w:r>
               <w:rPr>
                 <w:rFonts w:ascii="Calibri" w:eastAsia="Times New Roman" w:hAnsi="Calibri" w:cs="Times New Roman"/>
@@ -1567,13 +1599,47 @@
                 <w:color w:val="000000"/>
               </w:rPr>
             </w:pPr>
-            <w:r>
-              <w:rPr>
-                <w:rFonts w:ascii="Calibri" w:eastAsia="Times New Roman" w:hAnsi="Calibri" w:cs="Times New Roman"/>
-                <w:color w:val="000000"/>
-              </w:rPr>
-              <w:t>TrB, TeB, BoN</w:t>
-            </w:r>
+            <w:proofErr w:type="spellStart"/>
+            <w:r>
+              <w:rPr>
+                <w:rFonts w:ascii="Calibri" w:eastAsia="Times New Roman" w:hAnsi="Calibri" w:cs="Times New Roman"/>
+                <w:color w:val="000000"/>
+              </w:rPr>
+              <w:t>TrB</w:t>
+            </w:r>
+            <w:proofErr w:type="spellEnd"/>
+            <w:r>
+              <w:rPr>
+                <w:rFonts w:ascii="Calibri" w:eastAsia="Times New Roman" w:hAnsi="Calibri" w:cs="Times New Roman"/>
+                <w:color w:val="000000"/>
+              </w:rPr>
+              <w:t xml:space="preserve">, </w:t>
+            </w:r>
+            <w:proofErr w:type="spellStart"/>
+            <w:r>
+              <w:rPr>
+                <w:rFonts w:ascii="Calibri" w:eastAsia="Times New Roman" w:hAnsi="Calibri" w:cs="Times New Roman"/>
+                <w:color w:val="000000"/>
+              </w:rPr>
+              <w:t>TeB</w:t>
+            </w:r>
+            <w:proofErr w:type="spellEnd"/>
+            <w:r>
+              <w:rPr>
+                <w:rFonts w:ascii="Calibri" w:eastAsia="Times New Roman" w:hAnsi="Calibri" w:cs="Times New Roman"/>
+                <w:color w:val="000000"/>
+              </w:rPr>
+              <w:t xml:space="preserve">, </w:t>
+            </w:r>
+            <w:proofErr w:type="spellStart"/>
+            <w:r>
+              <w:rPr>
+                <w:rFonts w:ascii="Calibri" w:eastAsia="Times New Roman" w:hAnsi="Calibri" w:cs="Times New Roman"/>
+                <w:color w:val="000000"/>
+              </w:rPr>
+              <w:t>BoN</w:t>
+            </w:r>
+            <w:proofErr w:type="spellEnd"/>
           </w:p>
         </w:tc>
         <w:tc>
@@ -1773,20 +1839,55 @@
                 <w:color w:val="000000"/>
               </w:rPr>
             </w:pPr>
-            <w:r>
-              <w:rPr>
-                <w:rFonts w:ascii="Calibri" w:eastAsia="Times New Roman" w:hAnsi="Calibri" w:cs="Times New Roman"/>
-                <w:color w:val="000000"/>
-              </w:rPr>
-              <w:t>TrB, TeB</w:t>
-            </w:r>
-            <w:r>
-              <w:rPr>
-                <w:rFonts w:ascii="Calibri" w:eastAsia="Times New Roman" w:hAnsi="Calibri" w:cs="Times New Roman"/>
-                <w:color w:val="000000"/>
-              </w:rPr>
-              <w:t xml:space="preserve">, TeN, </w:t>
-            </w:r>
+            <w:proofErr w:type="spellStart"/>
+            <w:r>
+              <w:rPr>
+                <w:rFonts w:ascii="Calibri" w:eastAsia="Times New Roman" w:hAnsi="Calibri" w:cs="Times New Roman"/>
+                <w:color w:val="000000"/>
+              </w:rPr>
+              <w:t>TrB</w:t>
+            </w:r>
+            <w:proofErr w:type="spellEnd"/>
+            <w:r>
+              <w:rPr>
+                <w:rFonts w:ascii="Calibri" w:eastAsia="Times New Roman" w:hAnsi="Calibri" w:cs="Times New Roman"/>
+                <w:color w:val="000000"/>
+              </w:rPr>
+              <w:t xml:space="preserve">, </w:t>
+            </w:r>
+            <w:proofErr w:type="spellStart"/>
+            <w:r>
+              <w:rPr>
+                <w:rFonts w:ascii="Calibri" w:eastAsia="Times New Roman" w:hAnsi="Calibri" w:cs="Times New Roman"/>
+                <w:color w:val="000000"/>
+              </w:rPr>
+              <w:t>TeB</w:t>
+            </w:r>
+            <w:proofErr w:type="spellEnd"/>
+            <w:r>
+              <w:rPr>
+                <w:rFonts w:ascii="Calibri" w:eastAsia="Times New Roman" w:hAnsi="Calibri" w:cs="Times New Roman"/>
+                <w:color w:val="000000"/>
+              </w:rPr>
+              <w:t xml:space="preserve">, </w:t>
+            </w:r>
+            <w:proofErr w:type="spellStart"/>
+            <w:r>
+              <w:rPr>
+                <w:rFonts w:ascii="Calibri" w:eastAsia="Times New Roman" w:hAnsi="Calibri" w:cs="Times New Roman"/>
+                <w:color w:val="000000"/>
+              </w:rPr>
+              <w:t>TeN</w:t>
+            </w:r>
+            <w:proofErr w:type="spellEnd"/>
+            <w:r>
+              <w:rPr>
+                <w:rFonts w:ascii="Calibri" w:eastAsia="Times New Roman" w:hAnsi="Calibri" w:cs="Times New Roman"/>
+                <w:color w:val="000000"/>
+              </w:rPr>
+              <w:t xml:space="preserve">, </w:t>
+            </w:r>
+            <w:proofErr w:type="spellStart"/>
             <w:r>
               <w:rPr>
                 <w:rFonts w:ascii="Calibri" w:eastAsia="Times New Roman" w:hAnsi="Calibri" w:cs="Times New Roman"/>
@@ -1794,6 +1895,7 @@
               </w:rPr>
               <w:t>BoN</w:t>
             </w:r>
+            <w:proofErr w:type="spellEnd"/>
           </w:p>
         </w:tc>
         <w:tc>
@@ -1925,6 +2027,7 @@
                 <w:szCs w:val="20"/>
               </w:rPr>
             </w:pPr>
+            <w:proofErr w:type="spellStart"/>
             <w:r>
               <w:rPr>
                 <w:rFonts w:ascii="Calibri" w:eastAsia="Times New Roman" w:hAnsi="Calibri" w:cs="Times New Roman"/>
@@ -1948,6 +2051,7 @@
               </w:rPr>
               <w:t>s</w:t>
             </w:r>
+            <w:proofErr w:type="spellEnd"/>
           </w:p>
         </w:tc>
         <w:tc>
@@ -2059,13 +2163,23 @@
                 <w:color w:val="000000"/>
               </w:rPr>
             </w:pPr>
-            <w:r>
-              <w:rPr>
-                <w:rFonts w:ascii="Calibri" w:eastAsia="Times New Roman" w:hAnsi="Calibri" w:cs="Times New Roman"/>
-                <w:color w:val="000000"/>
-              </w:rPr>
-              <w:t xml:space="preserve">TrB, </w:t>
-            </w:r>
+            <w:proofErr w:type="spellStart"/>
+            <w:r>
+              <w:rPr>
+                <w:rFonts w:ascii="Calibri" w:eastAsia="Times New Roman" w:hAnsi="Calibri" w:cs="Times New Roman"/>
+                <w:color w:val="000000"/>
+              </w:rPr>
+              <w:t>TrB</w:t>
+            </w:r>
+            <w:proofErr w:type="spellEnd"/>
+            <w:r>
+              <w:rPr>
+                <w:rFonts w:ascii="Calibri" w:eastAsia="Times New Roman" w:hAnsi="Calibri" w:cs="Times New Roman"/>
+                <w:color w:val="000000"/>
+              </w:rPr>
+              <w:t xml:space="preserve">, </w:t>
+            </w:r>
+            <w:proofErr w:type="spellStart"/>
             <w:r>
               <w:rPr>
                 <w:rFonts w:ascii="Calibri" w:eastAsia="Times New Roman" w:hAnsi="Calibri" w:cs="Times New Roman"/>
@@ -2073,6 +2187,7 @@
               </w:rPr>
               <w:t>TeN</w:t>
             </w:r>
+            <w:proofErr w:type="spellEnd"/>
           </w:p>
         </w:tc>
         <w:tc>
@@ -2115,7 +2230,21 @@
                 <w:rFonts w:ascii="Calibri" w:eastAsia="Times New Roman" w:hAnsi="Calibri" w:cs="Times New Roman"/>
                 <w:color w:val="000000"/>
               </w:rPr>
-              <w:t xml:space="preserve"> 40,</w:t>
+              <w:t xml:space="preserve"> </w:t>
+            </w:r>
+            <w:r>
+              <w:rPr>
+                <w:rFonts w:ascii="Calibri" w:eastAsia="Times New Roman" w:hAnsi="Calibri" w:cs="Times New Roman"/>
+                <w:color w:val="000000"/>
+              </w:rPr>
+              <w:t>39</w:t>
+            </w:r>
+            <w:r>
+              <w:rPr>
+                <w:rFonts w:ascii="Calibri" w:eastAsia="Times New Roman" w:hAnsi="Calibri" w:cs="Times New Roman"/>
+                <w:color w:val="000000"/>
+              </w:rPr>
+              <w:t>,</w:t>
             </w:r>
             <w:r>
               <w:rPr>
@@ -2276,6 +2405,7 @@
                 <w:color w:val="000000"/>
               </w:rPr>
             </w:pPr>
+            <w:proofErr w:type="spellStart"/>
             <w:r>
               <w:rPr>
                 <w:rFonts w:ascii="Calibri" w:eastAsia="Times New Roman" w:hAnsi="Calibri" w:cs="Times New Roman"/>
@@ -2283,12 +2413,21 @@
               </w:rPr>
               <w:t>TrB</w:t>
             </w:r>
-            <w:r>
-              <w:rPr>
-                <w:rFonts w:ascii="Calibri" w:eastAsia="Times New Roman" w:hAnsi="Calibri" w:cs="Times New Roman"/>
-                <w:color w:val="000000"/>
-              </w:rPr>
-              <w:t>, Te</w:t>
+            <w:proofErr w:type="spellEnd"/>
+            <w:r>
+              <w:rPr>
+                <w:rFonts w:ascii="Calibri" w:eastAsia="Times New Roman" w:hAnsi="Calibri" w:cs="Times New Roman"/>
+                <w:color w:val="000000"/>
+              </w:rPr>
+              <w:t xml:space="preserve">, </w:t>
+            </w:r>
+            <w:proofErr w:type="spellStart"/>
+            <w:r>
+              <w:rPr>
+                <w:rFonts w:ascii="Calibri" w:eastAsia="Times New Roman" w:hAnsi="Calibri" w:cs="Times New Roman"/>
+                <w:color w:val="000000"/>
+              </w:rPr>
+              <w:t>Te</w:t>
             </w:r>
             <w:r>
               <w:rPr>
@@ -2297,6 +2436,7 @@
               </w:rPr>
               <w:t>N</w:t>
             </w:r>
+            <w:proofErr w:type="spellEnd"/>
           </w:p>
         </w:tc>
         <w:tc>
@@ -2325,7 +2465,21 @@
                 <w:rFonts w:ascii="Calibri" w:eastAsia="Times New Roman" w:hAnsi="Calibri" w:cs="Times New Roman"/>
                 <w:color w:val="000000"/>
               </w:rPr>
-              <w:t>9, 40, 7</w:t>
+              <w:t xml:space="preserve">9, </w:t>
+            </w:r>
+            <w:r>
+              <w:rPr>
+                <w:rFonts w:ascii="Calibri" w:eastAsia="Times New Roman" w:hAnsi="Calibri" w:cs="Times New Roman"/>
+                <w:color w:val="000000"/>
+              </w:rPr>
+              <w:t>39</w:t>
+            </w:r>
+            <w:r>
+              <w:rPr>
+                <w:rFonts w:ascii="Calibri" w:eastAsia="Times New Roman" w:hAnsi="Calibri" w:cs="Times New Roman"/>
+                <w:color w:val="000000"/>
+              </w:rPr>
+              <w:t>, 7</w:t>
             </w:r>
             <w:r>
               <w:rPr>
@@ -2407,6 +2561,7 @@
                 <w:szCs w:val="20"/>
               </w:rPr>
             </w:pPr>
+            <w:proofErr w:type="spellStart"/>
             <w:r>
               <w:rPr>
                 <w:rFonts w:ascii="Calibri" w:eastAsia="Times New Roman" w:hAnsi="Calibri" w:cs="Times New Roman"/>
@@ -2430,6 +2585,7 @@
               </w:rPr>
               <w:t>s</w:t>
             </w:r>
+            <w:proofErr w:type="spellEnd"/>
             <w:r>
               <w:rPr>
                 <w:rFonts w:ascii="Calibri" w:eastAsia="Times New Roman" w:hAnsi="Calibri" w:cs="Times New Roman"/>
@@ -2439,7 +2595,19 @@
                 <w:sz w:val="24"/>
                 <w:szCs w:val="24"/>
               </w:rPr>
-              <w:t xml:space="preserve"> at T</w:t>
+              <w:t xml:space="preserve"> at </w:t>
+            </w:r>
+            <w:proofErr w:type="spellStart"/>
+            <w:r>
+              <w:rPr>
+                <w:rFonts w:ascii="Calibri" w:eastAsia="Times New Roman" w:hAnsi="Calibri" w:cs="Times New Roman"/>
+                <w:i/>
+                <w:iCs/>
+                <w:color w:val="000000"/>
+                <w:sz w:val="24"/>
+                <w:szCs w:val="24"/>
+              </w:rPr>
+              <w:t>T</w:t>
             </w:r>
             <w:r>
               <w:rPr>
@@ -2453,6 +2621,7 @@
               </w:rPr>
               <w:t>opt</w:t>
             </w:r>
+            <w:proofErr w:type="spellEnd"/>
           </w:p>
         </w:tc>
         <w:tc>
@@ -2578,6 +2747,7 @@
                 <w:color w:val="000000"/>
               </w:rPr>
             </w:pPr>
+            <w:proofErr w:type="spellStart"/>
             <w:r>
               <w:rPr>
                 <w:rFonts w:ascii="Calibri" w:eastAsia="Times New Roman" w:hAnsi="Calibri" w:cs="Times New Roman"/>
@@ -2585,6 +2755,7 @@
               </w:rPr>
               <w:t>TeB</w:t>
             </w:r>
+            <w:proofErr w:type="spellEnd"/>
           </w:p>
         </w:tc>
         <w:tc>
@@ -2753,6 +2924,7 @@
                 <w:color w:val="000000"/>
               </w:rPr>
             </w:pPr>
+            <w:proofErr w:type="spellStart"/>
             <w:r>
               <w:rPr>
                 <w:rFonts w:ascii="Calibri" w:eastAsia="Times New Roman" w:hAnsi="Calibri" w:cs="Times New Roman"/>
@@ -2760,6 +2932,7 @@
               </w:rPr>
               <w:t>TrB</w:t>
             </w:r>
+            <w:proofErr w:type="spellEnd"/>
           </w:p>
         </w:tc>
         <w:tc>
@@ -2788,7 +2961,7 @@
                 <w:rFonts w:ascii="Calibri" w:eastAsia="Times New Roman" w:hAnsi="Calibri" w:cs="Times New Roman"/>
                 <w:color w:val="000000"/>
               </w:rPr>
-              <w:t>40</w:t>
+              <w:t>39</w:t>
             </w:r>
           </w:p>
         </w:tc>
@@ -2930,6 +3103,7 @@
                 <w:color w:val="000000"/>
               </w:rPr>
             </w:pPr>
+            <w:proofErr w:type="spellStart"/>
             <w:r>
               <w:rPr>
                 <w:rFonts w:ascii="Calibri" w:eastAsia="Times New Roman" w:hAnsi="Calibri" w:cs="Times New Roman"/>
@@ -2937,6 +3111,7 @@
               </w:rPr>
               <w:t>TrB</w:t>
             </w:r>
+            <w:proofErr w:type="spellEnd"/>
           </w:p>
         </w:tc>
         <w:tc>
@@ -3339,6 +3514,7 @@
                 <w:color w:val="000000"/>
               </w:rPr>
             </w:pPr>
+            <w:proofErr w:type="spellStart"/>
             <w:r>
               <w:rPr>
                 <w:rFonts w:ascii="Calibri" w:eastAsia="Times New Roman" w:hAnsi="Calibri" w:cs="Times New Roman"/>
@@ -3346,6 +3522,7 @@
               </w:rPr>
               <w:t>TrB</w:t>
             </w:r>
+            <w:proofErr w:type="spellEnd"/>
             <w:r>
               <w:rPr>
                 <w:rFonts w:ascii="Calibri" w:eastAsia="Times New Roman" w:hAnsi="Calibri" w:cs="Times New Roman"/>
@@ -3353,6 +3530,7 @@
               </w:rPr>
               <w:t xml:space="preserve">, </w:t>
             </w:r>
+            <w:proofErr w:type="spellStart"/>
             <w:r>
               <w:rPr>
                 <w:rFonts w:ascii="Calibri" w:eastAsia="Times New Roman" w:hAnsi="Calibri" w:cs="Times New Roman"/>
@@ -3360,13 +3538,23 @@
               </w:rPr>
               <w:t>TeB</w:t>
             </w:r>
-            <w:r>
-              <w:rPr>
-                <w:rFonts w:ascii="Calibri" w:eastAsia="Times New Roman" w:hAnsi="Calibri" w:cs="Times New Roman"/>
-                <w:color w:val="000000"/>
-              </w:rPr>
-              <w:t>, BoN</w:t>
-            </w:r>
+            <w:proofErr w:type="spellEnd"/>
+            <w:r>
+              <w:rPr>
+                <w:rFonts w:ascii="Calibri" w:eastAsia="Times New Roman" w:hAnsi="Calibri" w:cs="Times New Roman"/>
+                <w:color w:val="000000"/>
+              </w:rPr>
+              <w:t xml:space="preserve">, </w:t>
+            </w:r>
+            <w:proofErr w:type="spellStart"/>
+            <w:r>
+              <w:rPr>
+                <w:rFonts w:ascii="Calibri" w:eastAsia="Times New Roman" w:hAnsi="Calibri" w:cs="Times New Roman"/>
+                <w:color w:val="000000"/>
+              </w:rPr>
+              <w:t>BoN</w:t>
+            </w:r>
+            <w:proofErr w:type="spellEnd"/>
           </w:p>
         </w:tc>
         <w:tc>
@@ -3570,6 +3758,7 @@
                 <w:color w:val="000000"/>
               </w:rPr>
             </w:pPr>
+            <w:proofErr w:type="spellStart"/>
             <w:r>
               <w:rPr>
                 <w:rFonts w:ascii="Calibri" w:eastAsia="Times New Roman" w:hAnsi="Calibri" w:cs="Times New Roman"/>
@@ -3577,6 +3766,7 @@
               </w:rPr>
               <w:t>TeB</w:t>
             </w:r>
+            <w:proofErr w:type="spellEnd"/>
             <w:r>
               <w:rPr>
                 <w:rFonts w:ascii="Calibri" w:eastAsia="Times New Roman" w:hAnsi="Calibri" w:cs="Times New Roman"/>
@@ -3757,12 +3947,21 @@
                 <w:color w:val="000000"/>
               </w:rPr>
             </w:pPr>
-            <w:r>
-              <w:rPr>
-                <w:rFonts w:ascii="Calibri" w:eastAsia="Times New Roman" w:hAnsi="Calibri" w:cs="Times New Roman"/>
-                <w:color w:val="000000"/>
-              </w:rPr>
-              <w:t>TrB,</w:t>
+            <w:proofErr w:type="spellStart"/>
+            <w:r>
+              <w:rPr>
+                <w:rFonts w:ascii="Calibri" w:eastAsia="Times New Roman" w:hAnsi="Calibri" w:cs="Times New Roman"/>
+                <w:color w:val="000000"/>
+              </w:rPr>
+              <w:t>TrB</w:t>
+            </w:r>
+            <w:proofErr w:type="spellEnd"/>
+            <w:r>
+              <w:rPr>
+                <w:rFonts w:ascii="Calibri" w:eastAsia="Times New Roman" w:hAnsi="Calibri" w:cs="Times New Roman"/>
+                <w:color w:val="000000"/>
+              </w:rPr>
+              <w:t>,</w:t>
             </w:r>
             <w:r>
               <w:rPr>
@@ -3771,20 +3970,47 @@
               </w:rPr>
               <w:t xml:space="preserve"> </w:t>
             </w:r>
-            <w:r>
-              <w:rPr>
-                <w:rFonts w:ascii="Calibri" w:eastAsia="Times New Roman" w:hAnsi="Calibri" w:cs="Times New Roman"/>
-                <w:color w:val="000000"/>
-              </w:rPr>
-              <w:t xml:space="preserve">TeB, </w:t>
-            </w:r>
-            <w:r>
-              <w:rPr>
-                <w:rFonts w:ascii="Calibri" w:eastAsia="Times New Roman" w:hAnsi="Calibri" w:cs="Times New Roman"/>
-                <w:color w:val="000000"/>
-              </w:rPr>
-              <w:t>TeN, BoN</w:t>
-            </w:r>
+            <w:proofErr w:type="spellStart"/>
+            <w:r>
+              <w:rPr>
+                <w:rFonts w:ascii="Calibri" w:eastAsia="Times New Roman" w:hAnsi="Calibri" w:cs="Times New Roman"/>
+                <w:color w:val="000000"/>
+              </w:rPr>
+              <w:t>TeB</w:t>
+            </w:r>
+            <w:proofErr w:type="spellEnd"/>
+            <w:r>
+              <w:rPr>
+                <w:rFonts w:ascii="Calibri" w:eastAsia="Times New Roman" w:hAnsi="Calibri" w:cs="Times New Roman"/>
+                <w:color w:val="000000"/>
+              </w:rPr>
+              <w:t xml:space="preserve">, </w:t>
+            </w:r>
+            <w:proofErr w:type="spellStart"/>
+            <w:r>
+              <w:rPr>
+                <w:rFonts w:ascii="Calibri" w:eastAsia="Times New Roman" w:hAnsi="Calibri" w:cs="Times New Roman"/>
+                <w:color w:val="000000"/>
+              </w:rPr>
+              <w:t>TeN</w:t>
+            </w:r>
+            <w:proofErr w:type="spellEnd"/>
+            <w:r>
+              <w:rPr>
+                <w:rFonts w:ascii="Calibri" w:eastAsia="Times New Roman" w:hAnsi="Calibri" w:cs="Times New Roman"/>
+                <w:color w:val="000000"/>
+              </w:rPr>
+              <w:t xml:space="preserve">, </w:t>
+            </w:r>
+            <w:proofErr w:type="spellStart"/>
+            <w:r>
+              <w:rPr>
+                <w:rFonts w:ascii="Calibri" w:eastAsia="Times New Roman" w:hAnsi="Calibri" w:cs="Times New Roman"/>
+                <w:color w:val="000000"/>
+              </w:rPr>
+              <w:t>BoN</w:t>
+            </w:r>
+            <w:proofErr w:type="spellEnd"/>
           </w:p>
         </w:tc>
         <w:tc>
@@ -4034,6 +4260,7 @@
                 <w:color w:val="000000"/>
               </w:rPr>
             </w:pPr>
+            <w:proofErr w:type="spellStart"/>
             <w:r>
               <w:rPr>
                 <w:rFonts w:ascii="Calibri" w:eastAsia="Times New Roman" w:hAnsi="Calibri" w:cs="Times New Roman"/>
@@ -4041,6 +4268,7 @@
               </w:rPr>
               <w:t>TrB</w:t>
             </w:r>
+            <w:proofErr w:type="spellEnd"/>
           </w:p>
         </w:tc>
         <w:tc>
@@ -4228,12 +4456,21 @@
                 <w:color w:val="000000"/>
               </w:rPr>
             </w:pPr>
-            <w:r>
-              <w:rPr>
-                <w:rFonts w:ascii="Calibri" w:eastAsia="Times New Roman" w:hAnsi="Calibri" w:cs="Times New Roman"/>
-                <w:color w:val="000000"/>
-              </w:rPr>
-              <w:t>TrB,</w:t>
+            <w:proofErr w:type="spellStart"/>
+            <w:r>
+              <w:rPr>
+                <w:rFonts w:ascii="Calibri" w:eastAsia="Times New Roman" w:hAnsi="Calibri" w:cs="Times New Roman"/>
+                <w:color w:val="000000"/>
+              </w:rPr>
+              <w:t>TrB</w:t>
+            </w:r>
+            <w:proofErr w:type="spellEnd"/>
+            <w:r>
+              <w:rPr>
+                <w:rFonts w:ascii="Calibri" w:eastAsia="Times New Roman" w:hAnsi="Calibri" w:cs="Times New Roman"/>
+                <w:color w:val="000000"/>
+              </w:rPr>
+              <w:t>,</w:t>
             </w:r>
             <w:r>
               <w:rPr>
@@ -4242,13 +4479,23 @@
               </w:rPr>
               <w:t xml:space="preserve"> </w:t>
             </w:r>
-            <w:r>
-              <w:rPr>
-                <w:rFonts w:ascii="Calibri" w:eastAsia="Times New Roman" w:hAnsi="Calibri" w:cs="Times New Roman"/>
-                <w:color w:val="000000"/>
-              </w:rPr>
-              <w:t xml:space="preserve">TeB, </w:t>
-            </w:r>
+            <w:proofErr w:type="spellStart"/>
+            <w:r>
+              <w:rPr>
+                <w:rFonts w:ascii="Calibri" w:eastAsia="Times New Roman" w:hAnsi="Calibri" w:cs="Times New Roman"/>
+                <w:color w:val="000000"/>
+              </w:rPr>
+              <w:t>TeB</w:t>
+            </w:r>
+            <w:proofErr w:type="spellEnd"/>
+            <w:r>
+              <w:rPr>
+                <w:rFonts w:ascii="Calibri" w:eastAsia="Times New Roman" w:hAnsi="Calibri" w:cs="Times New Roman"/>
+                <w:color w:val="000000"/>
+              </w:rPr>
+              <w:t xml:space="preserve">, </w:t>
+            </w:r>
+            <w:proofErr w:type="spellStart"/>
             <w:r>
               <w:rPr>
                 <w:rFonts w:ascii="Calibri" w:eastAsia="Times New Roman" w:hAnsi="Calibri" w:cs="Times New Roman"/>
@@ -4256,6 +4503,7 @@
               </w:rPr>
               <w:t>TeN</w:t>
             </w:r>
+            <w:proofErr w:type="spellEnd"/>
           </w:p>
         </w:tc>
         <w:tc>
@@ -4373,6 +4621,7 @@
                 <w:szCs w:val="20"/>
               </w:rPr>
             </w:pPr>
+            <w:proofErr w:type="spellStart"/>
             <w:r>
               <w:rPr>
                 <w:rFonts w:ascii="Calibri" w:eastAsia="Times New Roman" w:hAnsi="Calibri" w:cs="Times New Roman"/>
@@ -4394,6 +4643,7 @@
               </w:rPr>
               <w:t>sat</w:t>
             </w:r>
+            <w:proofErr w:type="spellEnd"/>
           </w:p>
         </w:tc>
         <w:tc>
@@ -4515,6 +4765,7 @@
                 <w:color w:val="000000"/>
               </w:rPr>
             </w:pPr>
+            <w:proofErr w:type="spellStart"/>
             <w:r>
               <w:rPr>
                 <w:rFonts w:ascii="Calibri" w:eastAsia="Times New Roman" w:hAnsi="Calibri" w:cs="Times New Roman"/>
@@ -4522,6 +4773,7 @@
               </w:rPr>
               <w:t>TrB</w:t>
             </w:r>
+            <w:proofErr w:type="spellEnd"/>
             <w:r>
               <w:rPr>
                 <w:rFonts w:ascii="Calibri" w:eastAsia="Times New Roman" w:hAnsi="Calibri" w:cs="Times New Roman"/>
@@ -4529,6 +4781,7 @@
               </w:rPr>
               <w:t xml:space="preserve">, </w:t>
             </w:r>
+            <w:proofErr w:type="spellStart"/>
             <w:r>
               <w:rPr>
                 <w:rFonts w:ascii="Calibri" w:eastAsia="Times New Roman" w:hAnsi="Calibri" w:cs="Times New Roman"/>
@@ -4536,6 +4789,7 @@
               </w:rPr>
               <w:t>TeB</w:t>
             </w:r>
+            <w:proofErr w:type="spellEnd"/>
           </w:p>
         </w:tc>
         <w:tc>
@@ -4723,6 +4977,7 @@
                 <w:color w:val="000000"/>
               </w:rPr>
             </w:pPr>
+            <w:proofErr w:type="spellStart"/>
             <w:r>
               <w:rPr>
                 <w:rFonts w:ascii="Calibri" w:eastAsia="Times New Roman" w:hAnsi="Calibri" w:cs="Times New Roman"/>
@@ -4730,6 +4985,7 @@
               </w:rPr>
               <w:t>TrB</w:t>
             </w:r>
+            <w:proofErr w:type="spellEnd"/>
             <w:r>
               <w:rPr>
                 <w:rFonts w:ascii="Calibri" w:eastAsia="Times New Roman" w:hAnsi="Calibri" w:cs="Times New Roman"/>
@@ -4742,8 +4998,17 @@
                 <w:rFonts w:ascii="Calibri" w:eastAsia="Times New Roman" w:hAnsi="Calibri" w:cs="Times New Roman"/>
                 <w:color w:val="000000"/>
               </w:rPr>
-              <w:t xml:space="preserve"> TeB</w:t>
-            </w:r>
+              <w:t xml:space="preserve"> </w:t>
+            </w:r>
+            <w:proofErr w:type="spellStart"/>
+            <w:r>
+              <w:rPr>
+                <w:rFonts w:ascii="Calibri" w:eastAsia="Times New Roman" w:hAnsi="Calibri" w:cs="Times New Roman"/>
+                <w:color w:val="000000"/>
+              </w:rPr>
+              <w:t>TeB</w:t>
+            </w:r>
+            <w:proofErr w:type="spellEnd"/>
           </w:p>
         </w:tc>
         <w:tc>
@@ -4816,6 +5081,7 @@
                 <w:color w:val="000000"/>
               </w:rPr>
             </w:pPr>
+            <w:proofErr w:type="spellStart"/>
             <w:r>
               <w:rPr>
                 <w:rFonts w:ascii="Calibri" w:eastAsia="Times New Roman" w:hAnsi="Calibri" w:cs="Times New Roman"/>
@@ -4833,6 +5099,7 @@
               </w:rPr>
               <w:t>sat</w:t>
             </w:r>
+            <w:proofErr w:type="spellEnd"/>
             <w:r>
               <w:rPr>
                 <w:rFonts w:ascii="Calibri" w:eastAsia="Times New Roman" w:hAnsi="Calibri" w:cs="Times New Roman"/>
@@ -4864,6 +5131,7 @@
                 <w:szCs w:val="20"/>
               </w:rPr>
             </w:pPr>
+            <w:proofErr w:type="spellStart"/>
             <w:r>
               <w:rPr>
                 <w:rFonts w:ascii="Calibri" w:eastAsia="Times New Roman" w:hAnsi="Calibri" w:cs="Times New Roman"/>
@@ -4885,6 +5153,7 @@
               </w:rPr>
               <w:t>opt</w:t>
             </w:r>
+            <w:proofErr w:type="spellEnd"/>
           </w:p>
         </w:tc>
         <w:tc>
@@ -5020,6 +5289,7 @@
                 <w:color w:val="000000"/>
               </w:rPr>
             </w:pPr>
+            <w:proofErr w:type="spellStart"/>
             <w:r>
               <w:rPr>
                 <w:rFonts w:ascii="Calibri" w:eastAsia="Times New Roman" w:hAnsi="Calibri" w:cs="Times New Roman"/>
@@ -5027,6 +5297,7 @@
               </w:rPr>
               <w:t>TrB</w:t>
             </w:r>
+            <w:proofErr w:type="spellEnd"/>
             <w:r>
               <w:rPr>
                 <w:rFonts w:ascii="Calibri" w:eastAsia="Times New Roman" w:hAnsi="Calibri" w:cs="Times New Roman"/>
@@ -5039,8 +5310,17 @@
                 <w:rFonts w:ascii="Calibri" w:eastAsia="Times New Roman" w:hAnsi="Calibri" w:cs="Times New Roman"/>
                 <w:color w:val="000000"/>
               </w:rPr>
-              <w:t xml:space="preserve"> TeB</w:t>
-            </w:r>
+              <w:t xml:space="preserve"> </w:t>
+            </w:r>
+            <w:proofErr w:type="spellStart"/>
+            <w:r>
+              <w:rPr>
+                <w:rFonts w:ascii="Calibri" w:eastAsia="Times New Roman" w:hAnsi="Calibri" w:cs="Times New Roman"/>
+                <w:color w:val="000000"/>
+              </w:rPr>
+              <w:t>TeB</w:t>
+            </w:r>
+            <w:proofErr w:type="spellEnd"/>
           </w:p>
         </w:tc>
         <w:tc>
@@ -5211,6 +5491,7 @@
                 <w:color w:val="000000"/>
               </w:rPr>
             </w:pPr>
+            <w:proofErr w:type="spellStart"/>
             <w:r>
               <w:rPr>
                 <w:rFonts w:ascii="Calibri" w:eastAsia="Times New Roman" w:hAnsi="Calibri" w:cs="Times New Roman"/>
@@ -5218,6 +5499,7 @@
               </w:rPr>
               <w:t>TrB</w:t>
             </w:r>
+            <w:proofErr w:type="spellEnd"/>
           </w:p>
         </w:tc>
         <w:tc>
@@ -5245,7 +5527,7 @@
                 <w:rFonts w:ascii="Calibri" w:eastAsia="Times New Roman" w:hAnsi="Calibri" w:cs="Times New Roman"/>
                 <w:color w:val="000000"/>
               </w:rPr>
-              <w:t>40</w:t>
+              <w:t>39</w:t>
             </w:r>
           </w:p>
         </w:tc>
@@ -5392,6 +5674,7 @@
                 <w:color w:val="000000"/>
               </w:rPr>
             </w:pPr>
+            <w:proofErr w:type="spellStart"/>
             <w:r>
               <w:rPr>
                 <w:rFonts w:ascii="Calibri" w:eastAsia="Times New Roman" w:hAnsi="Calibri" w:cs="Times New Roman"/>
@@ -5399,6 +5682,7 @@
               </w:rPr>
               <w:t>TrB</w:t>
             </w:r>
+            <w:proofErr w:type="spellEnd"/>
           </w:p>
         </w:tc>
         <w:tc>
@@ -5489,6 +5773,7 @@
                 <w:szCs w:val="20"/>
               </w:rPr>
             </w:pPr>
+            <w:proofErr w:type="spellStart"/>
             <w:r>
               <w:rPr>
                 <w:rFonts w:ascii="Calibri" w:eastAsia="Times New Roman" w:hAnsi="Calibri" w:cs="Times New Roman"/>
@@ -5522,6 +5807,7 @@
               </w:rPr>
               <w:t>t</w:t>
             </w:r>
+            <w:proofErr w:type="spellEnd"/>
           </w:p>
         </w:tc>
         <w:tc>
@@ -5620,13 +5906,31 @@
                 <w:color w:val="000000"/>
               </w:rPr>
             </w:pPr>
-            <w:r>
-              <w:rPr>
-                <w:rFonts w:ascii="Calibri" w:eastAsia="Times New Roman" w:hAnsi="Calibri" w:cs="Times New Roman"/>
-                <w:color w:val="000000"/>
-              </w:rPr>
-              <w:t>TrB, TeB</w:t>
-            </w:r>
+            <w:proofErr w:type="spellStart"/>
+            <w:r>
+              <w:rPr>
+                <w:rFonts w:ascii="Calibri" w:eastAsia="Times New Roman" w:hAnsi="Calibri" w:cs="Times New Roman"/>
+                <w:color w:val="000000"/>
+              </w:rPr>
+              <w:t>TrB</w:t>
+            </w:r>
+            <w:proofErr w:type="spellEnd"/>
+            <w:r>
+              <w:rPr>
+                <w:rFonts w:ascii="Calibri" w:eastAsia="Times New Roman" w:hAnsi="Calibri" w:cs="Times New Roman"/>
+                <w:color w:val="000000"/>
+              </w:rPr>
+              <w:t xml:space="preserve">, </w:t>
+            </w:r>
+            <w:proofErr w:type="spellStart"/>
+            <w:r>
+              <w:rPr>
+                <w:rFonts w:ascii="Calibri" w:eastAsia="Times New Roman" w:hAnsi="Calibri" w:cs="Times New Roman"/>
+                <w:color w:val="000000"/>
+              </w:rPr>
+              <w:t>TeB</w:t>
+            </w:r>
+            <w:proofErr w:type="spellEnd"/>
           </w:p>
         </w:tc>
         <w:tc>
@@ -5809,6 +6113,7 @@
                 <w:color w:val="000000"/>
               </w:rPr>
             </w:pPr>
+            <w:proofErr w:type="spellStart"/>
             <w:r>
               <w:rPr>
                 <w:rFonts w:ascii="Calibri" w:eastAsia="Times New Roman" w:hAnsi="Calibri" w:cs="Times New Roman"/>
@@ -5816,6 +6121,7 @@
               </w:rPr>
               <w:t>TrB</w:t>
             </w:r>
+            <w:proofErr w:type="spellEnd"/>
           </w:p>
         </w:tc>
         <w:tc>
@@ -5843,7 +6149,7 @@
                 <w:rFonts w:ascii="Calibri" w:eastAsia="Times New Roman" w:hAnsi="Calibri" w:cs="Times New Roman"/>
                 <w:color w:val="000000"/>
               </w:rPr>
-              <w:t>40</w:t>
+              <w:t>39</w:t>
             </w:r>
           </w:p>
         </w:tc>
@@ -5988,13 +6294,31 @@
                 <w:color w:val="000000"/>
               </w:rPr>
             </w:pPr>
-            <w:r>
-              <w:rPr>
-                <w:rFonts w:ascii="Calibri" w:eastAsia="Times New Roman" w:hAnsi="Calibri" w:cs="Times New Roman"/>
-                <w:color w:val="000000"/>
-              </w:rPr>
-              <w:t>TrB, TeB</w:t>
-            </w:r>
+            <w:proofErr w:type="spellStart"/>
+            <w:r>
+              <w:rPr>
+                <w:rFonts w:ascii="Calibri" w:eastAsia="Times New Roman" w:hAnsi="Calibri" w:cs="Times New Roman"/>
+                <w:color w:val="000000"/>
+              </w:rPr>
+              <w:t>TrB</w:t>
+            </w:r>
+            <w:proofErr w:type="spellEnd"/>
+            <w:r>
+              <w:rPr>
+                <w:rFonts w:ascii="Calibri" w:eastAsia="Times New Roman" w:hAnsi="Calibri" w:cs="Times New Roman"/>
+                <w:color w:val="000000"/>
+              </w:rPr>
+              <w:t xml:space="preserve">, </w:t>
+            </w:r>
+            <w:proofErr w:type="spellStart"/>
+            <w:r>
+              <w:rPr>
+                <w:rFonts w:ascii="Calibri" w:eastAsia="Times New Roman" w:hAnsi="Calibri" w:cs="Times New Roman"/>
+                <w:color w:val="000000"/>
+              </w:rPr>
+              <w:t>TeB</w:t>
+            </w:r>
+            <w:proofErr w:type="spellEnd"/>
           </w:p>
         </w:tc>
         <w:tc>
@@ -6229,6 +6553,7 @@
                 <w:color w:val="000000"/>
               </w:rPr>
             </w:pPr>
+            <w:proofErr w:type="spellStart"/>
             <w:r>
               <w:rPr>
                 <w:rFonts w:ascii="Calibri" w:eastAsia="Times New Roman" w:hAnsi="Calibri" w:cs="Times New Roman"/>
@@ -6236,6 +6561,7 @@
               </w:rPr>
               <w:t>TrB</w:t>
             </w:r>
+            <w:proofErr w:type="spellEnd"/>
             <w:r>
               <w:rPr>
                 <w:rFonts w:ascii="Calibri" w:eastAsia="Times New Roman" w:hAnsi="Calibri" w:cs="Times New Roman"/>
@@ -6248,8 +6574,25 @@
                 <w:rFonts w:ascii="Calibri" w:eastAsia="Times New Roman" w:hAnsi="Calibri" w:cs="Times New Roman"/>
                 <w:color w:val="000000"/>
               </w:rPr>
-              <w:t xml:space="preserve"> TeB, </w:t>
-            </w:r>
+              <w:t xml:space="preserve"> </w:t>
+            </w:r>
+            <w:proofErr w:type="spellStart"/>
+            <w:r>
+              <w:rPr>
+                <w:rFonts w:ascii="Calibri" w:eastAsia="Times New Roman" w:hAnsi="Calibri" w:cs="Times New Roman"/>
+                <w:color w:val="000000"/>
+              </w:rPr>
+              <w:t>TeB</w:t>
+            </w:r>
+            <w:proofErr w:type="spellEnd"/>
+            <w:r>
+              <w:rPr>
+                <w:rFonts w:ascii="Calibri" w:eastAsia="Times New Roman" w:hAnsi="Calibri" w:cs="Times New Roman"/>
+                <w:color w:val="000000"/>
+              </w:rPr>
+              <w:t xml:space="preserve">, </w:t>
+            </w:r>
+            <w:proofErr w:type="spellStart"/>
             <w:r>
               <w:rPr>
                 <w:rFonts w:ascii="Calibri" w:eastAsia="Times New Roman" w:hAnsi="Calibri" w:cs="Times New Roman"/>
@@ -6262,7 +6605,15 @@
                 <w:rFonts w:ascii="Calibri" w:eastAsia="Times New Roman" w:hAnsi="Calibri" w:cs="Times New Roman"/>
                 <w:color w:val="000000"/>
               </w:rPr>
-              <w:t xml:space="preserve">N </w:t>
+              <w:t>N</w:t>
+            </w:r>
+            <w:proofErr w:type="spellEnd"/>
+            <w:r>
+              <w:rPr>
+                <w:rFonts w:ascii="Calibri" w:eastAsia="Times New Roman" w:hAnsi="Calibri" w:cs="Times New Roman"/>
+                <w:color w:val="000000"/>
+              </w:rPr>
+              <w:t xml:space="preserve"> </w:t>
             </w:r>
           </w:p>
         </w:tc>
@@ -6451,13 +6802,39 @@
                 <w:color w:val="000000"/>
               </w:rPr>
             </w:pPr>
-            <w:r>
-              <w:rPr>
-                <w:rFonts w:ascii="Calibri" w:eastAsia="Times New Roman" w:hAnsi="Calibri" w:cs="Times New Roman"/>
-                <w:color w:val="000000"/>
-              </w:rPr>
-              <w:t xml:space="preserve">TrB, TeB, </w:t>
-            </w:r>
+            <w:proofErr w:type="spellStart"/>
+            <w:r>
+              <w:rPr>
+                <w:rFonts w:ascii="Calibri" w:eastAsia="Times New Roman" w:hAnsi="Calibri" w:cs="Times New Roman"/>
+                <w:color w:val="000000"/>
+              </w:rPr>
+              <w:t>TrB</w:t>
+            </w:r>
+            <w:proofErr w:type="spellEnd"/>
+            <w:r>
+              <w:rPr>
+                <w:rFonts w:ascii="Calibri" w:eastAsia="Times New Roman" w:hAnsi="Calibri" w:cs="Times New Roman"/>
+                <w:color w:val="000000"/>
+              </w:rPr>
+              <w:t xml:space="preserve">, </w:t>
+            </w:r>
+            <w:proofErr w:type="spellStart"/>
+            <w:r>
+              <w:rPr>
+                <w:rFonts w:ascii="Calibri" w:eastAsia="Times New Roman" w:hAnsi="Calibri" w:cs="Times New Roman"/>
+                <w:color w:val="000000"/>
+              </w:rPr>
+              <w:t>TeB</w:t>
+            </w:r>
+            <w:proofErr w:type="spellEnd"/>
+            <w:r>
+              <w:rPr>
+                <w:rFonts w:ascii="Calibri" w:eastAsia="Times New Roman" w:hAnsi="Calibri" w:cs="Times New Roman"/>
+                <w:color w:val="000000"/>
+              </w:rPr>
+              <w:t xml:space="preserve">, </w:t>
+            </w:r>
+            <w:proofErr w:type="spellStart"/>
             <w:r>
               <w:rPr>
                 <w:rFonts w:ascii="Calibri" w:eastAsia="Times New Roman" w:hAnsi="Calibri" w:cs="Times New Roman"/>
@@ -6472,6 +6849,7 @@
               </w:rPr>
               <w:t>N</w:t>
             </w:r>
+            <w:proofErr w:type="spellEnd"/>
           </w:p>
         </w:tc>
         <w:tc>
@@ -6596,6 +6974,7 @@
                 <w:szCs w:val="20"/>
               </w:rPr>
             </w:pPr>
+            <w:proofErr w:type="spellStart"/>
             <w:r>
               <w:rPr>
                 <w:rFonts w:ascii="Calibri" w:eastAsia="Times New Roman" w:hAnsi="Calibri" w:cs="Times New Roman"/>
@@ -6617,6 +6996,7 @@
               </w:rPr>
               <w:t>cmax</w:t>
             </w:r>
+            <w:proofErr w:type="spellEnd"/>
             <w:r>
               <w:rPr>
                 <w:rFonts w:ascii="Calibri" w:eastAsia="Times New Roman" w:hAnsi="Calibri" w:cs="Times New Roman"/>
@@ -6764,6 +7144,7 @@
                 <w:color w:val="000000"/>
               </w:rPr>
             </w:pPr>
+            <w:proofErr w:type="spellStart"/>
             <w:r>
               <w:rPr>
                 <w:rFonts w:ascii="Calibri" w:eastAsia="Times New Roman" w:hAnsi="Calibri" w:cs="Times New Roman"/>
@@ -6771,6 +7152,7 @@
               </w:rPr>
               <w:t>TrB</w:t>
             </w:r>
+            <w:proofErr w:type="spellEnd"/>
             <w:r>
               <w:rPr>
                 <w:rFonts w:ascii="Calibri" w:eastAsia="Times New Roman" w:hAnsi="Calibri" w:cs="Times New Roman"/>
@@ -6783,7 +7165,23 @@
                 <w:rFonts w:ascii="Calibri" w:eastAsia="Times New Roman" w:hAnsi="Calibri" w:cs="Times New Roman"/>
                 <w:color w:val="000000"/>
               </w:rPr>
-              <w:t xml:space="preserve"> TeB </w:t>
+              <w:t xml:space="preserve"> </w:t>
+            </w:r>
+            <w:proofErr w:type="spellStart"/>
+            <w:r>
+              <w:rPr>
+                <w:rFonts w:ascii="Calibri" w:eastAsia="Times New Roman" w:hAnsi="Calibri" w:cs="Times New Roman"/>
+                <w:color w:val="000000"/>
+              </w:rPr>
+              <w:t>TeB</w:t>
+            </w:r>
+            <w:proofErr w:type="spellEnd"/>
+            <w:r>
+              <w:rPr>
+                <w:rFonts w:ascii="Calibri" w:eastAsia="Times New Roman" w:hAnsi="Calibri" w:cs="Times New Roman"/>
+                <w:color w:val="000000"/>
+              </w:rPr>
+              <w:t xml:space="preserve"> </w:t>
             </w:r>
           </w:p>
         </w:tc>
@@ -6986,12 +7384,37 @@
                 <w:color w:val="000000"/>
               </w:rPr>
             </w:pPr>
-            <w:r>
-              <w:rPr>
-                <w:rFonts w:ascii="Calibri" w:eastAsia="Times New Roman" w:hAnsi="Calibri" w:cs="Times New Roman"/>
-                <w:color w:val="000000"/>
-              </w:rPr>
-              <w:t>TrB, TeB,</w:t>
+            <w:proofErr w:type="spellStart"/>
+            <w:r>
+              <w:rPr>
+                <w:rFonts w:ascii="Calibri" w:eastAsia="Times New Roman" w:hAnsi="Calibri" w:cs="Times New Roman"/>
+                <w:color w:val="000000"/>
+              </w:rPr>
+              <w:t>TrB</w:t>
+            </w:r>
+            <w:proofErr w:type="spellEnd"/>
+            <w:r>
+              <w:rPr>
+                <w:rFonts w:ascii="Calibri" w:eastAsia="Times New Roman" w:hAnsi="Calibri" w:cs="Times New Roman"/>
+                <w:color w:val="000000"/>
+              </w:rPr>
+              <w:t xml:space="preserve">, </w:t>
+            </w:r>
+            <w:proofErr w:type="spellStart"/>
+            <w:r>
+              <w:rPr>
+                <w:rFonts w:ascii="Calibri" w:eastAsia="Times New Roman" w:hAnsi="Calibri" w:cs="Times New Roman"/>
+                <w:color w:val="000000"/>
+              </w:rPr>
+              <w:t>TeB</w:t>
+            </w:r>
+            <w:proofErr w:type="spellEnd"/>
+            <w:r>
+              <w:rPr>
+                <w:rFonts w:ascii="Calibri" w:eastAsia="Times New Roman" w:hAnsi="Calibri" w:cs="Times New Roman"/>
+                <w:color w:val="000000"/>
+              </w:rPr>
+              <w:t>,</w:t>
             </w:r>
             <w:r>
               <w:rPr>
@@ -7000,6 +7423,7 @@
               </w:rPr>
               <w:t xml:space="preserve"> </w:t>
             </w:r>
+            <w:proofErr w:type="spellStart"/>
             <w:r>
               <w:rPr>
                 <w:rFonts w:ascii="Calibri" w:eastAsia="Times New Roman" w:hAnsi="Calibri" w:cs="Times New Roman"/>
@@ -7007,6 +7431,7 @@
               </w:rPr>
               <w:t>BoN</w:t>
             </w:r>
+            <w:proofErr w:type="spellEnd"/>
           </w:p>
         </w:tc>
         <w:tc>
@@ -7256,13 +7681,31 @@
                 <w:color w:val="000000"/>
               </w:rPr>
             </w:pPr>
-            <w:r>
-              <w:rPr>
-                <w:rFonts w:ascii="Calibri" w:eastAsia="Times New Roman" w:hAnsi="Calibri" w:cs="Times New Roman"/>
-                <w:color w:val="000000"/>
-              </w:rPr>
-              <w:t>TrB, TeB</w:t>
-            </w:r>
+            <w:proofErr w:type="spellStart"/>
+            <w:r>
+              <w:rPr>
+                <w:rFonts w:ascii="Calibri" w:eastAsia="Times New Roman" w:hAnsi="Calibri" w:cs="Times New Roman"/>
+                <w:color w:val="000000"/>
+              </w:rPr>
+              <w:t>TrB</w:t>
+            </w:r>
+            <w:proofErr w:type="spellEnd"/>
+            <w:r>
+              <w:rPr>
+                <w:rFonts w:ascii="Calibri" w:eastAsia="Times New Roman" w:hAnsi="Calibri" w:cs="Times New Roman"/>
+                <w:color w:val="000000"/>
+              </w:rPr>
+              <w:t xml:space="preserve">, </w:t>
+            </w:r>
+            <w:proofErr w:type="spellStart"/>
+            <w:r>
+              <w:rPr>
+                <w:rFonts w:ascii="Calibri" w:eastAsia="Times New Roman" w:hAnsi="Calibri" w:cs="Times New Roman"/>
+                <w:color w:val="000000"/>
+              </w:rPr>
+              <w:t>TeB</w:t>
+            </w:r>
+            <w:proofErr w:type="spellEnd"/>
           </w:p>
         </w:tc>
         <w:tc>
@@ -7450,13 +7893,31 @@
                 <w:color w:val="000000"/>
               </w:rPr>
             </w:pPr>
-            <w:r>
-              <w:rPr>
-                <w:rFonts w:ascii="Calibri" w:eastAsia="Times New Roman" w:hAnsi="Calibri" w:cs="Times New Roman"/>
-                <w:color w:val="000000"/>
-              </w:rPr>
-              <w:t>TrB, TeB</w:t>
-            </w:r>
+            <w:proofErr w:type="spellStart"/>
+            <w:r>
+              <w:rPr>
+                <w:rFonts w:ascii="Calibri" w:eastAsia="Times New Roman" w:hAnsi="Calibri" w:cs="Times New Roman"/>
+                <w:color w:val="000000"/>
+              </w:rPr>
+              <w:t>TrB</w:t>
+            </w:r>
+            <w:proofErr w:type="spellEnd"/>
+            <w:r>
+              <w:rPr>
+                <w:rFonts w:ascii="Calibri" w:eastAsia="Times New Roman" w:hAnsi="Calibri" w:cs="Times New Roman"/>
+                <w:color w:val="000000"/>
+              </w:rPr>
+              <w:t xml:space="preserve">, </w:t>
+            </w:r>
+            <w:proofErr w:type="spellStart"/>
+            <w:r>
+              <w:rPr>
+                <w:rFonts w:ascii="Calibri" w:eastAsia="Times New Roman" w:hAnsi="Calibri" w:cs="Times New Roman"/>
+                <w:color w:val="000000"/>
+              </w:rPr>
+              <w:t>TeB</w:t>
+            </w:r>
+            <w:proofErr w:type="spellEnd"/>
           </w:p>
         </w:tc>
         <w:tc>
@@ -7695,6 +8156,7 @@
                 <w:color w:val="000000"/>
               </w:rPr>
             </w:pPr>
+            <w:proofErr w:type="spellStart"/>
             <w:r>
               <w:rPr>
                 <w:rFonts w:ascii="Calibri" w:eastAsia="Times New Roman" w:hAnsi="Calibri" w:cs="Times New Roman"/>
@@ -7702,6 +8164,7 @@
               </w:rPr>
               <w:t>TeB</w:t>
             </w:r>
+            <w:proofErr w:type="spellEnd"/>
           </w:p>
         </w:tc>
         <w:tc>
@@ -7795,6 +8258,7 @@
               </w:rPr>
               <w:t xml:space="preserve">re for </w:t>
             </w:r>
+            <w:proofErr w:type="spellStart"/>
             <w:r>
               <w:rPr>
                 <w:rFonts w:ascii="Calibri" w:eastAsia="Times New Roman" w:hAnsi="Calibri" w:cs="Times New Roman"/>
@@ -7816,6 +8280,7 @@
               </w:rPr>
               <w:t>cmax</w:t>
             </w:r>
+            <w:proofErr w:type="spellEnd"/>
           </w:p>
         </w:tc>
         <w:tc>
@@ -7840,6 +8305,7 @@
                 <w:szCs w:val="20"/>
               </w:rPr>
             </w:pPr>
+            <w:proofErr w:type="spellStart"/>
             <w:r>
               <w:rPr>
                 <w:rFonts w:ascii="Calibri" w:eastAsia="Times New Roman" w:hAnsi="Calibri" w:cs="Times New Roman"/>
@@ -7861,6 +8327,7 @@
               </w:rPr>
               <w:t>cmax</w:t>
             </w:r>
+            <w:proofErr w:type="spellEnd"/>
             <w:r>
               <w:rPr>
                 <w:rFonts w:ascii="Calibri" w:eastAsia="Times New Roman" w:hAnsi="Calibri" w:cs="Times New Roman"/>
@@ -7880,7 +8347,17 @@
                 <w:iCs/>
                 <w:color w:val="000000"/>
               </w:rPr>
-              <w:t>(T</w:t>
+              <w:t>(</w:t>
+            </w:r>
+            <w:proofErr w:type="spellStart"/>
+            <w:r>
+              <w:rPr>
+                <w:rFonts w:ascii="Calibri" w:eastAsia="Times New Roman" w:hAnsi="Calibri" w:cs="Times New Roman"/>
+                <w:i/>
+                <w:iCs/>
+                <w:color w:val="000000"/>
+              </w:rPr>
+              <w:t>T</w:t>
             </w:r>
             <w:r>
               <w:rPr>
@@ -7894,6 +8371,7 @@
               </w:rPr>
               <w:t>opt</w:t>
             </w:r>
+            <w:proofErr w:type="spellEnd"/>
             <w:r>
               <w:rPr>
                 <w:rFonts w:ascii="Calibri" w:eastAsia="Times New Roman" w:hAnsi="Calibri" w:cs="Times New Roman"/>
@@ -8027,6 +8505,7 @@
                 <w:color w:val="000000"/>
               </w:rPr>
             </w:pPr>
+            <w:proofErr w:type="spellStart"/>
             <w:r>
               <w:rPr>
                 <w:rFonts w:ascii="Calibri" w:eastAsia="Times New Roman" w:hAnsi="Calibri" w:cs="Times New Roman"/>
@@ -8034,6 +8513,7 @@
               </w:rPr>
               <w:t>TeB</w:t>
             </w:r>
+            <w:proofErr w:type="spellEnd"/>
           </w:p>
         </w:tc>
         <w:tc>
@@ -8214,6 +8694,7 @@
                 <w:color w:val="000000"/>
               </w:rPr>
             </w:pPr>
+            <w:proofErr w:type="spellStart"/>
             <w:r>
               <w:rPr>
                 <w:rFonts w:ascii="Calibri" w:eastAsia="Times New Roman" w:hAnsi="Calibri" w:cs="Times New Roman"/>
@@ -8221,6 +8702,7 @@
               </w:rPr>
               <w:t>TrB</w:t>
             </w:r>
+            <w:proofErr w:type="spellEnd"/>
           </w:p>
         </w:tc>
         <w:tc>
@@ -8310,6 +8792,7 @@
                 <w:szCs w:val="20"/>
               </w:rPr>
             </w:pPr>
+            <w:proofErr w:type="spellStart"/>
             <w:r>
               <w:rPr>
                 <w:rFonts w:ascii="Calibri" w:eastAsia="Times New Roman" w:hAnsi="Calibri" w:cs="Times New Roman"/>
@@ -8329,7 +8812,20 @@
                 <w:szCs w:val="24"/>
                 <w:vertAlign w:val="subscript"/>
               </w:rPr>
-              <w:t xml:space="preserve">max </w:t>
+              <w:t>max</w:t>
+            </w:r>
+            <w:proofErr w:type="spellEnd"/>
+            <w:r>
+              <w:rPr>
+                <w:rFonts w:ascii="Calibri" w:eastAsia="Times New Roman" w:hAnsi="Calibri" w:cs="Times New Roman"/>
+                <w:i/>
+                <w:iCs/>
+                <w:color w:val="000000"/>
+                <w:sz w:val="24"/>
+                <w:szCs w:val="24"/>
+                <w:vertAlign w:val="subscript"/>
+              </w:rPr>
+              <w:t xml:space="preserve"> </w:t>
             </w:r>
           </w:p>
         </w:tc>
@@ -8480,6 +8976,7 @@
                 <w:color w:val="000000"/>
               </w:rPr>
             </w:pPr>
+            <w:proofErr w:type="spellStart"/>
             <w:r>
               <w:rPr>
                 <w:rFonts w:ascii="Calibri" w:eastAsia="Times New Roman" w:hAnsi="Calibri" w:cs="Times New Roman"/>
@@ -8487,6 +8984,7 @@
               </w:rPr>
               <w:t>TrB</w:t>
             </w:r>
+            <w:proofErr w:type="spellEnd"/>
             <w:r>
               <w:rPr>
                 <w:rFonts w:ascii="Calibri" w:eastAsia="Times New Roman" w:hAnsi="Calibri" w:cs="Times New Roman"/>
@@ -8499,7 +8997,23 @@
                 <w:rFonts w:ascii="Calibri" w:eastAsia="Times New Roman" w:hAnsi="Calibri" w:cs="Times New Roman"/>
                 <w:color w:val="000000"/>
               </w:rPr>
-              <w:t xml:space="preserve"> TeB </w:t>
+              <w:t xml:space="preserve"> </w:t>
+            </w:r>
+            <w:proofErr w:type="spellStart"/>
+            <w:r>
+              <w:rPr>
+                <w:rFonts w:ascii="Calibri" w:eastAsia="Times New Roman" w:hAnsi="Calibri" w:cs="Times New Roman"/>
+                <w:color w:val="000000"/>
+              </w:rPr>
+              <w:t>TeB</w:t>
+            </w:r>
+            <w:proofErr w:type="spellEnd"/>
+            <w:r>
+              <w:rPr>
+                <w:rFonts w:ascii="Calibri" w:eastAsia="Times New Roman" w:hAnsi="Calibri" w:cs="Times New Roman"/>
+                <w:color w:val="000000"/>
+              </w:rPr>
+              <w:t xml:space="preserve"> </w:t>
             </w:r>
           </w:p>
         </w:tc>
@@ -8543,7 +9057,14 @@
                 <w:rFonts w:ascii="Calibri" w:eastAsia="Times New Roman" w:hAnsi="Calibri" w:cs="Times New Roman"/>
                 <w:color w:val="000000"/>
               </w:rPr>
-              <w:t>40, 23, 14</w:t>
+              <w:t>39</w:t>
+            </w:r>
+            <w:r>
+              <w:rPr>
+                <w:rFonts w:ascii="Calibri" w:eastAsia="Times New Roman" w:hAnsi="Calibri" w:cs="Times New Roman"/>
+                <w:color w:val="000000"/>
+              </w:rPr>
+              <w:t>, 23, 14</w:t>
             </w:r>
           </w:p>
         </w:tc>
@@ -8674,6 +9195,7 @@
                 <w:color w:val="000000"/>
               </w:rPr>
             </w:pPr>
+            <w:proofErr w:type="spellStart"/>
             <w:r>
               <w:rPr>
                 <w:rFonts w:ascii="Calibri" w:eastAsia="Times New Roman" w:hAnsi="Calibri" w:cs="Times New Roman"/>
@@ -8681,6 +9203,7 @@
               </w:rPr>
               <w:t>TrB</w:t>
             </w:r>
+            <w:proofErr w:type="spellEnd"/>
             <w:r>
               <w:rPr>
                 <w:rFonts w:ascii="Calibri" w:eastAsia="Times New Roman" w:hAnsi="Calibri" w:cs="Times New Roman"/>
@@ -8693,8 +9216,17 @@
                 <w:rFonts w:ascii="Calibri" w:eastAsia="Times New Roman" w:hAnsi="Calibri" w:cs="Times New Roman"/>
                 <w:color w:val="000000"/>
               </w:rPr>
-              <w:t xml:space="preserve"> TeB</w:t>
-            </w:r>
+              <w:t xml:space="preserve"> </w:t>
+            </w:r>
+            <w:proofErr w:type="spellStart"/>
+            <w:r>
+              <w:rPr>
+                <w:rFonts w:ascii="Calibri" w:eastAsia="Times New Roman" w:hAnsi="Calibri" w:cs="Times New Roman"/>
+                <w:color w:val="000000"/>
+              </w:rPr>
+              <w:t>TeB</w:t>
+            </w:r>
+            <w:proofErr w:type="spellEnd"/>
           </w:p>
         </w:tc>
         <w:tc>
@@ -8954,13 +9486,31 @@
                 <w:color w:val="000000"/>
               </w:rPr>
             </w:pPr>
-            <w:r>
-              <w:rPr>
-                <w:rFonts w:ascii="Calibri" w:eastAsia="Times New Roman" w:hAnsi="Calibri" w:cs="Times New Roman"/>
-                <w:color w:val="000000"/>
-              </w:rPr>
-              <w:t>TrB, TeB</w:t>
-            </w:r>
+            <w:proofErr w:type="spellStart"/>
+            <w:r>
+              <w:rPr>
+                <w:rFonts w:ascii="Calibri" w:eastAsia="Times New Roman" w:hAnsi="Calibri" w:cs="Times New Roman"/>
+                <w:color w:val="000000"/>
+              </w:rPr>
+              <w:t>TrB</w:t>
+            </w:r>
+            <w:proofErr w:type="spellEnd"/>
+            <w:r>
+              <w:rPr>
+                <w:rFonts w:ascii="Calibri" w:eastAsia="Times New Roman" w:hAnsi="Calibri" w:cs="Times New Roman"/>
+                <w:color w:val="000000"/>
+              </w:rPr>
+              <w:t xml:space="preserve">, </w:t>
+            </w:r>
+            <w:proofErr w:type="spellStart"/>
+            <w:r>
+              <w:rPr>
+                <w:rFonts w:ascii="Calibri" w:eastAsia="Times New Roman" w:hAnsi="Calibri" w:cs="Times New Roman"/>
+                <w:color w:val="000000"/>
+              </w:rPr>
+              <w:t>TeB</w:t>
+            </w:r>
+            <w:proofErr w:type="spellEnd"/>
           </w:p>
         </w:tc>
         <w:tc>
@@ -9148,13 +9698,31 @@
                 <w:color w:val="000000"/>
               </w:rPr>
             </w:pPr>
-            <w:r>
-              <w:rPr>
-                <w:rFonts w:ascii="Calibri" w:eastAsia="Times New Roman" w:hAnsi="Calibri" w:cs="Times New Roman"/>
-                <w:color w:val="000000"/>
-              </w:rPr>
-              <w:t>TrB, TeB</w:t>
-            </w:r>
+            <w:proofErr w:type="spellStart"/>
+            <w:r>
+              <w:rPr>
+                <w:rFonts w:ascii="Calibri" w:eastAsia="Times New Roman" w:hAnsi="Calibri" w:cs="Times New Roman"/>
+                <w:color w:val="000000"/>
+              </w:rPr>
+              <w:t>TrB</w:t>
+            </w:r>
+            <w:proofErr w:type="spellEnd"/>
+            <w:r>
+              <w:rPr>
+                <w:rFonts w:ascii="Calibri" w:eastAsia="Times New Roman" w:hAnsi="Calibri" w:cs="Times New Roman"/>
+                <w:color w:val="000000"/>
+              </w:rPr>
+              <w:t xml:space="preserve">, </w:t>
+            </w:r>
+            <w:proofErr w:type="spellStart"/>
+            <w:r>
+              <w:rPr>
+                <w:rFonts w:ascii="Calibri" w:eastAsia="Times New Roman" w:hAnsi="Calibri" w:cs="Times New Roman"/>
+                <w:color w:val="000000"/>
+              </w:rPr>
+              <w:t>TeB</w:t>
+            </w:r>
+            <w:proofErr w:type="spellEnd"/>
           </w:p>
         </w:tc>
         <w:tc>
@@ -9413,6 +9981,7 @@
                 <w:color w:val="000000"/>
               </w:rPr>
             </w:pPr>
+            <w:proofErr w:type="spellStart"/>
             <w:r>
               <w:rPr>
                 <w:rFonts w:ascii="Calibri" w:eastAsia="Times New Roman" w:hAnsi="Calibri" w:cs="Times New Roman"/>
@@ -9420,6 +9989,7 @@
               </w:rPr>
               <w:t>TeB</w:t>
             </w:r>
+            <w:proofErr w:type="spellEnd"/>
           </w:p>
         </w:tc>
         <w:tc>
@@ -9492,6 +10062,7 @@
               </w:rPr>
               <w:t xml:space="preserve"> of </w:t>
             </w:r>
+            <w:proofErr w:type="spellStart"/>
             <w:r>
               <w:rPr>
                 <w:rFonts w:ascii="Calibri" w:eastAsia="Times New Roman" w:hAnsi="Calibri" w:cs="Times New Roman"/>
@@ -9513,6 +10084,7 @@
               </w:rPr>
               <w:t>max</w:t>
             </w:r>
+            <w:proofErr w:type="spellEnd"/>
           </w:p>
         </w:tc>
         <w:tc>
@@ -9537,6 +10109,7 @@
                 <w:szCs w:val="20"/>
               </w:rPr>
             </w:pPr>
+            <w:proofErr w:type="spellStart"/>
             <w:r>
               <w:rPr>
                 <w:rFonts w:ascii="Calibri" w:eastAsia="Times New Roman" w:hAnsi="Calibri" w:cs="Times New Roman"/>
@@ -9570,6 +10143,7 @@
               </w:rPr>
               <w:t>ETR</w:t>
             </w:r>
+            <w:proofErr w:type="spellEnd"/>
           </w:p>
         </w:tc>
         <w:tc>
@@ -9653,6 +10227,7 @@
                 <w:color w:val="000000"/>
               </w:rPr>
             </w:pPr>
+            <w:proofErr w:type="spellStart"/>
             <w:r>
               <w:rPr>
                 <w:rFonts w:ascii="Calibri" w:eastAsia="Times New Roman" w:hAnsi="Calibri" w:cs="Times New Roman"/>
@@ -9660,6 +10235,7 @@
               </w:rPr>
               <w:t>TrB</w:t>
             </w:r>
+            <w:proofErr w:type="spellEnd"/>
           </w:p>
         </w:tc>
         <w:tc>
@@ -9688,7 +10264,14 @@
                 <w:rFonts w:ascii="Calibri" w:eastAsia="Times New Roman" w:hAnsi="Calibri" w:cs="Times New Roman"/>
                 <w:color w:val="000000"/>
               </w:rPr>
-              <w:t xml:space="preserve">40 </w:t>
+              <w:t>39</w:t>
+            </w:r>
+            <w:r>
+              <w:rPr>
+                <w:rFonts w:ascii="Calibri" w:eastAsia="Times New Roman" w:hAnsi="Calibri" w:cs="Times New Roman"/>
+                <w:color w:val="000000"/>
+              </w:rPr>
+              <w:t xml:space="preserve"> </w:t>
             </w:r>
           </w:p>
         </w:tc>
@@ -9741,6 +10324,8 @@
                 <w:color w:val="000000"/>
               </w:rPr>
             </w:pPr>
+            <w:proofErr w:type="spellStart"/>
+            <w:proofErr w:type="gramStart"/>
             <w:r>
               <w:rPr>
                 <w:rFonts w:ascii="Calibri" w:eastAsia="Times New Roman" w:hAnsi="Calibri" w:cs="Times New Roman"/>
@@ -9764,6 +10349,7 @@
               </w:rPr>
               <w:t>max</w:t>
             </w:r>
+            <w:proofErr w:type="spellEnd"/>
             <w:r>
               <w:rPr>
                 <w:rFonts w:ascii="Calibri" w:eastAsia="Times New Roman" w:hAnsi="Calibri" w:cs="Times New Roman"/>
@@ -9771,7 +10357,18 @@
                 <w:iCs/>
                 <w:color w:val="000000"/>
               </w:rPr>
-              <w:t>(T</w:t>
+              <w:t>(</w:t>
+            </w:r>
+            <w:proofErr w:type="spellStart"/>
+            <w:proofErr w:type="gramEnd"/>
+            <w:r>
+              <w:rPr>
+                <w:rFonts w:ascii="Calibri" w:eastAsia="Times New Roman" w:hAnsi="Calibri" w:cs="Times New Roman"/>
+                <w:i/>
+                <w:iCs/>
+                <w:color w:val="000000"/>
+              </w:rPr>
+              <w:t>T</w:t>
             </w:r>
             <w:r>
               <w:rPr>
@@ -9785,6 +10382,7 @@
               </w:rPr>
               <w:t>opt</w:t>
             </w:r>
+            <w:proofErr w:type="spellEnd"/>
             <w:r>
               <w:rPr>
                 <w:rFonts w:ascii="Calibri" w:eastAsia="Times New Roman" w:hAnsi="Calibri" w:cs="Times New Roman"/>
@@ -9939,6 +10537,7 @@
                 <w:color w:val="000000"/>
               </w:rPr>
             </w:pPr>
+            <w:proofErr w:type="spellStart"/>
             <w:r>
               <w:rPr>
                 <w:rFonts w:ascii="Calibri" w:eastAsia="Times New Roman" w:hAnsi="Calibri" w:cs="Times New Roman"/>
@@ -9946,6 +10545,7 @@
               </w:rPr>
               <w:t>TrB</w:t>
             </w:r>
+            <w:proofErr w:type="spellEnd"/>
           </w:p>
         </w:tc>
         <w:tc>
@@ -10048,6 +10648,7 @@
                 <w:color w:val="000000"/>
               </w:rPr>
             </w:pPr>
+            <w:proofErr w:type="spellStart"/>
             <w:r>
               <w:rPr>
                 <w:rFonts w:ascii="Calibri" w:eastAsia="Times New Roman" w:hAnsi="Calibri" w:cs="Times New Roman"/>
@@ -10069,6 +10670,7 @@
               </w:rPr>
               <w:t>max</w:t>
             </w:r>
+            <w:proofErr w:type="spellEnd"/>
           </w:p>
         </w:tc>
         <w:tc>
@@ -10163,6 +10765,7 @@
                 <w:color w:val="000000"/>
               </w:rPr>
             </w:pPr>
+            <w:proofErr w:type="spellStart"/>
             <w:r>
               <w:rPr>
                 <w:rFonts w:ascii="Calibri" w:eastAsia="Times New Roman" w:hAnsi="Calibri" w:cs="Times New Roman"/>
@@ -10170,6 +10773,7 @@
               </w:rPr>
               <w:t>TrB</w:t>
             </w:r>
+            <w:proofErr w:type="spellEnd"/>
           </w:p>
         </w:tc>
         <w:tc>
@@ -10335,6 +10939,7 @@
                 <w:color w:val="000000"/>
               </w:rPr>
             </w:pPr>
+            <w:proofErr w:type="spellStart"/>
             <w:r>
               <w:rPr>
                 <w:rFonts w:ascii="Calibri" w:eastAsia="Times New Roman" w:hAnsi="Calibri" w:cs="Times New Roman"/>
@@ -10342,6 +10947,7 @@
               </w:rPr>
               <w:t>TrB</w:t>
             </w:r>
+            <w:proofErr w:type="spellEnd"/>
           </w:p>
         </w:tc>
         <w:tc>
@@ -10569,6 +11175,7 @@
                 <w:color w:val="000000"/>
               </w:rPr>
             </w:pPr>
+            <w:proofErr w:type="spellStart"/>
             <w:r>
               <w:rPr>
                 <w:rFonts w:ascii="Calibri" w:eastAsia="Times New Roman" w:hAnsi="Calibri" w:cs="Times New Roman"/>
@@ -10576,6 +11183,7 @@
               </w:rPr>
               <w:t>TrS</w:t>
             </w:r>
+            <w:proofErr w:type="spellEnd"/>
           </w:p>
         </w:tc>
         <w:tc>
@@ -10741,13 +11349,31 @@
                 <w:color w:val="000000"/>
               </w:rPr>
             </w:pPr>
-            <w:r>
-              <w:rPr>
-                <w:rFonts w:ascii="Calibri" w:eastAsia="Times New Roman" w:hAnsi="Calibri" w:cs="Times New Roman"/>
-                <w:color w:val="000000"/>
-              </w:rPr>
-              <w:t>TrB, TeB</w:t>
-            </w:r>
+            <w:proofErr w:type="spellStart"/>
+            <w:r>
+              <w:rPr>
+                <w:rFonts w:ascii="Calibri" w:eastAsia="Times New Roman" w:hAnsi="Calibri" w:cs="Times New Roman"/>
+                <w:color w:val="000000"/>
+              </w:rPr>
+              <w:t>TrB</w:t>
+            </w:r>
+            <w:proofErr w:type="spellEnd"/>
+            <w:r>
+              <w:rPr>
+                <w:rFonts w:ascii="Calibri" w:eastAsia="Times New Roman" w:hAnsi="Calibri" w:cs="Times New Roman"/>
+                <w:color w:val="000000"/>
+              </w:rPr>
+              <w:t xml:space="preserve">, </w:t>
+            </w:r>
+            <w:proofErr w:type="spellStart"/>
+            <w:r>
+              <w:rPr>
+                <w:rFonts w:ascii="Calibri" w:eastAsia="Times New Roman" w:hAnsi="Calibri" w:cs="Times New Roman"/>
+                <w:color w:val="000000"/>
+              </w:rPr>
+              <w:t>TeB</w:t>
+            </w:r>
+            <w:proofErr w:type="spellEnd"/>
           </w:p>
         </w:tc>
         <w:tc>
@@ -10809,7 +11435,23 @@
                 <w:rFonts w:ascii="Calibri" w:eastAsia="Times New Roman" w:hAnsi="Calibri" w:cs="Times New Roman"/>
                 <w:color w:val="000000"/>
               </w:rPr>
-              <w:t>critical temperature beyond which Fv/Fm declines</w:t>
+              <w:t xml:space="preserve">critical temperature beyond which </w:t>
+            </w:r>
+            <w:proofErr w:type="spellStart"/>
+            <w:r>
+              <w:rPr>
+                <w:rFonts w:ascii="Calibri" w:eastAsia="Times New Roman" w:hAnsi="Calibri" w:cs="Times New Roman"/>
+                <w:color w:val="000000"/>
+              </w:rPr>
+              <w:t>Fv</w:t>
+            </w:r>
+            <w:proofErr w:type="spellEnd"/>
+            <w:r>
+              <w:rPr>
+                <w:rFonts w:ascii="Calibri" w:eastAsia="Times New Roman" w:hAnsi="Calibri" w:cs="Times New Roman"/>
+                <w:color w:val="000000"/>
+              </w:rPr>
+              <w:t>/Fm declines</w:t>
             </w:r>
           </w:p>
           <w:p>
@@ -10846,6 +11488,7 @@
                 <w:szCs w:val="24"/>
               </w:rPr>
             </w:pPr>
+            <w:proofErr w:type="spellStart"/>
             <w:r>
               <w:rPr>
                 <w:rFonts w:ascii="Calibri" w:eastAsia="Times New Roman" w:hAnsi="Calibri" w:cs="Times New Roman"/>
@@ -10867,6 +11510,7 @@
               </w:rPr>
               <w:t>crit</w:t>
             </w:r>
+            <w:proofErr w:type="spellEnd"/>
           </w:p>
         </w:tc>
         <w:tc>
@@ -10954,13 +11598,31 @@
                 <w:color w:val="000000"/>
               </w:rPr>
             </w:pPr>
-            <w:r>
-              <w:rPr>
-                <w:rFonts w:ascii="Calibri" w:eastAsia="Times New Roman" w:hAnsi="Calibri" w:cs="Times New Roman"/>
-                <w:color w:val="000000"/>
-              </w:rPr>
-              <w:t>TrB, TeB</w:t>
-            </w:r>
+            <w:proofErr w:type="spellStart"/>
+            <w:r>
+              <w:rPr>
+                <w:rFonts w:ascii="Calibri" w:eastAsia="Times New Roman" w:hAnsi="Calibri" w:cs="Times New Roman"/>
+                <w:color w:val="000000"/>
+              </w:rPr>
+              <w:t>TrB</w:t>
+            </w:r>
+            <w:proofErr w:type="spellEnd"/>
+            <w:r>
+              <w:rPr>
+                <w:rFonts w:ascii="Calibri" w:eastAsia="Times New Roman" w:hAnsi="Calibri" w:cs="Times New Roman"/>
+                <w:color w:val="000000"/>
+              </w:rPr>
+              <w:t xml:space="preserve">, </w:t>
+            </w:r>
+            <w:proofErr w:type="spellStart"/>
+            <w:r>
+              <w:rPr>
+                <w:rFonts w:ascii="Calibri" w:eastAsia="Times New Roman" w:hAnsi="Calibri" w:cs="Times New Roman"/>
+                <w:color w:val="000000"/>
+              </w:rPr>
+              <w:t>TeB</w:t>
+            </w:r>
+            <w:proofErr w:type="spellEnd"/>
           </w:p>
         </w:tc>
         <w:tc>
@@ -11373,6 +12035,7 @@
                 <w:color w:val="000000"/>
               </w:rPr>
             </w:pPr>
+            <w:proofErr w:type="spellStart"/>
             <w:r>
               <w:rPr>
                 <w:rFonts w:ascii="Calibri" w:eastAsia="Times New Roman" w:hAnsi="Calibri" w:cs="Times New Roman"/>
@@ -11380,6 +12043,7 @@
               </w:rPr>
               <w:t>TrB</w:t>
             </w:r>
+            <w:proofErr w:type="spellEnd"/>
             <w:r>
               <w:rPr>
                 <w:rFonts w:ascii="Calibri" w:eastAsia="Times New Roman" w:hAnsi="Calibri" w:cs="Times New Roman"/>
@@ -11392,8 +12056,25 @@
                 <w:rFonts w:ascii="Calibri" w:eastAsia="Times New Roman" w:hAnsi="Calibri" w:cs="Times New Roman"/>
                 <w:color w:val="000000"/>
               </w:rPr>
-              <w:t xml:space="preserve"> TeB, </w:t>
-            </w:r>
+              <w:t xml:space="preserve"> </w:t>
+            </w:r>
+            <w:proofErr w:type="spellStart"/>
+            <w:r>
+              <w:rPr>
+                <w:rFonts w:ascii="Calibri" w:eastAsia="Times New Roman" w:hAnsi="Calibri" w:cs="Times New Roman"/>
+                <w:color w:val="000000"/>
+              </w:rPr>
+              <w:t>TeB</w:t>
+            </w:r>
+            <w:proofErr w:type="spellEnd"/>
+            <w:r>
+              <w:rPr>
+                <w:rFonts w:ascii="Calibri" w:eastAsia="Times New Roman" w:hAnsi="Calibri" w:cs="Times New Roman"/>
+                <w:color w:val="000000"/>
+              </w:rPr>
+              <w:t xml:space="preserve">, </w:t>
+            </w:r>
+            <w:proofErr w:type="spellStart"/>
             <w:r>
               <w:rPr>
                 <w:rFonts w:ascii="Calibri" w:eastAsia="Times New Roman" w:hAnsi="Calibri" w:cs="Times New Roman"/>
@@ -11408,6 +12089,7 @@
               </w:rPr>
               <w:t>N</w:t>
             </w:r>
+            <w:proofErr w:type="spellEnd"/>
           </w:p>
         </w:tc>
         <w:tc>
@@ -11435,7 +12117,21 @@
                 <w:rFonts w:ascii="Calibri" w:eastAsia="Times New Roman" w:hAnsi="Calibri" w:cs="Times New Roman"/>
                 <w:color w:val="000000"/>
               </w:rPr>
-              <w:t>40, 32</w:t>
+              <w:t>39</w:t>
+            </w:r>
+            <w:r>
+              <w:rPr>
+                <w:rFonts w:ascii="Calibri" w:eastAsia="Times New Roman" w:hAnsi="Calibri" w:cs="Times New Roman"/>
+                <w:color w:val="000000"/>
+              </w:rPr>
+              <w:t>, 3</w:t>
+            </w:r>
+            <w:r>
+              <w:rPr>
+                <w:rFonts w:ascii="Calibri" w:eastAsia="Times New Roman" w:hAnsi="Calibri" w:cs="Times New Roman"/>
+                <w:color w:val="000000"/>
+              </w:rPr>
+              <w:t>1</w:t>
             </w:r>
             <w:r>
               <w:rPr>
@@ -11449,7 +12145,14 @@
                 <w:rFonts w:ascii="Calibri" w:eastAsia="Times New Roman" w:hAnsi="Calibri" w:cs="Times New Roman"/>
                 <w:color w:val="000000"/>
               </w:rPr>
-              <w:t xml:space="preserve"> 33</w:t>
+              <w:t xml:space="preserve"> 3</w:t>
+            </w:r>
+            <w:r>
+              <w:rPr>
+                <w:rFonts w:ascii="Calibri" w:eastAsia="Times New Roman" w:hAnsi="Calibri" w:cs="Times New Roman"/>
+                <w:color w:val="000000"/>
+              </w:rPr>
+              <w:t>2</w:t>
             </w:r>
             <w:r>
               <w:rPr>
@@ -11463,7 +12166,14 @@
                 <w:rFonts w:ascii="Calibri" w:eastAsia="Times New Roman" w:hAnsi="Calibri" w:cs="Times New Roman"/>
                 <w:color w:val="000000"/>
               </w:rPr>
-              <w:t xml:space="preserve"> 34</w:t>
+              <w:t xml:space="preserve"> 3</w:t>
+            </w:r>
+            <w:r>
+              <w:rPr>
+                <w:rFonts w:ascii="Calibri" w:eastAsia="Times New Roman" w:hAnsi="Calibri" w:cs="Times New Roman"/>
+                <w:color w:val="000000"/>
+              </w:rPr>
+              <w:t>3</w:t>
             </w:r>
           </w:p>
         </w:tc>
@@ -11650,6 +12360,7 @@
                 <w:color w:val="000000"/>
               </w:rPr>
             </w:pPr>
+            <w:proofErr w:type="spellStart"/>
             <w:r>
               <w:rPr>
                 <w:rFonts w:ascii="Calibri" w:eastAsia="Times New Roman" w:hAnsi="Calibri" w:cs="Times New Roman"/>
@@ -11657,6 +12368,7 @@
               </w:rPr>
               <w:t>TrB</w:t>
             </w:r>
+            <w:proofErr w:type="spellEnd"/>
             <w:r>
               <w:rPr>
                 <w:rFonts w:ascii="Calibri" w:eastAsia="Times New Roman" w:hAnsi="Calibri" w:cs="Times New Roman"/>
@@ -11669,8 +12381,25 @@
                 <w:rFonts w:ascii="Calibri" w:eastAsia="Times New Roman" w:hAnsi="Calibri" w:cs="Times New Roman"/>
                 <w:color w:val="000000"/>
               </w:rPr>
-              <w:t xml:space="preserve"> TeB, </w:t>
-            </w:r>
+              <w:t xml:space="preserve"> </w:t>
+            </w:r>
+            <w:proofErr w:type="spellStart"/>
+            <w:r>
+              <w:rPr>
+                <w:rFonts w:ascii="Calibri" w:eastAsia="Times New Roman" w:hAnsi="Calibri" w:cs="Times New Roman"/>
+                <w:color w:val="000000"/>
+              </w:rPr>
+              <w:t>TeB</w:t>
+            </w:r>
+            <w:proofErr w:type="spellEnd"/>
+            <w:r>
+              <w:rPr>
+                <w:rFonts w:ascii="Calibri" w:eastAsia="Times New Roman" w:hAnsi="Calibri" w:cs="Times New Roman"/>
+                <w:color w:val="000000"/>
+              </w:rPr>
+              <w:t xml:space="preserve">, </w:t>
+            </w:r>
+            <w:proofErr w:type="spellStart"/>
             <w:r>
               <w:rPr>
                 <w:rFonts w:ascii="Calibri" w:eastAsia="Times New Roman" w:hAnsi="Calibri" w:cs="Times New Roman"/>
@@ -11685,6 +12414,7 @@
               </w:rPr>
               <w:t>N</w:t>
             </w:r>
+            <w:proofErr w:type="spellEnd"/>
           </w:p>
         </w:tc>
         <w:tc>
@@ -11712,7 +12442,14 @@
                 <w:rFonts w:ascii="Calibri" w:eastAsia="Times New Roman" w:hAnsi="Calibri" w:cs="Times New Roman"/>
                 <w:color w:val="000000"/>
               </w:rPr>
-              <w:t>32</w:t>
+              <w:t>3</w:t>
+            </w:r>
+            <w:r>
+              <w:rPr>
+                <w:rFonts w:ascii="Calibri" w:eastAsia="Times New Roman" w:hAnsi="Calibri" w:cs="Times New Roman"/>
+                <w:color w:val="000000"/>
+              </w:rPr>
+              <w:t>1</w:t>
             </w:r>
             <w:r>
               <w:rPr>
@@ -11726,7 +12463,14 @@
                 <w:rFonts w:ascii="Calibri" w:eastAsia="Times New Roman" w:hAnsi="Calibri" w:cs="Times New Roman"/>
                 <w:color w:val="000000"/>
               </w:rPr>
-              <w:t>33</w:t>
+              <w:t>3</w:t>
+            </w:r>
+            <w:r>
+              <w:rPr>
+                <w:rFonts w:ascii="Calibri" w:eastAsia="Times New Roman" w:hAnsi="Calibri" w:cs="Times New Roman"/>
+                <w:color w:val="000000"/>
+              </w:rPr>
+              <w:t>2</w:t>
             </w:r>
           </w:p>
         </w:tc>
@@ -11868,6 +12612,7 @@
                 <w:color w:val="000000"/>
               </w:rPr>
             </w:pPr>
+            <w:proofErr w:type="spellStart"/>
             <w:r>
               <w:rPr>
                 <w:rFonts w:ascii="Calibri" w:eastAsia="Times New Roman" w:hAnsi="Calibri" w:cs="Times New Roman"/>
@@ -11875,13 +12620,23 @@
               </w:rPr>
               <w:t>TrB</w:t>
             </w:r>
-            <w:r>
-              <w:rPr>
-                <w:rFonts w:ascii="Calibri" w:eastAsia="Times New Roman" w:hAnsi="Calibri" w:cs="Times New Roman"/>
-                <w:color w:val="000000"/>
-              </w:rPr>
-              <w:t>, TeN</w:t>
-            </w:r>
+            <w:proofErr w:type="spellEnd"/>
+            <w:r>
+              <w:rPr>
+                <w:rFonts w:ascii="Calibri" w:eastAsia="Times New Roman" w:hAnsi="Calibri" w:cs="Times New Roman"/>
+                <w:color w:val="000000"/>
+              </w:rPr>
+              <w:t xml:space="preserve">, </w:t>
+            </w:r>
+            <w:proofErr w:type="spellStart"/>
+            <w:r>
+              <w:rPr>
+                <w:rFonts w:ascii="Calibri" w:eastAsia="Times New Roman" w:hAnsi="Calibri" w:cs="Times New Roman"/>
+                <w:color w:val="000000"/>
+              </w:rPr>
+              <w:t>TeN</w:t>
+            </w:r>
+            <w:proofErr w:type="spellEnd"/>
           </w:p>
         </w:tc>
         <w:tc>
@@ -11909,7 +12664,35 @@
                 <w:rFonts w:ascii="Calibri" w:eastAsia="Times New Roman" w:hAnsi="Calibri" w:cs="Times New Roman"/>
                 <w:color w:val="000000"/>
               </w:rPr>
-              <w:t>32, 34,</w:t>
+              <w:t>3</w:t>
+            </w:r>
+            <w:r>
+              <w:rPr>
+                <w:rFonts w:ascii="Calibri" w:eastAsia="Times New Roman" w:hAnsi="Calibri" w:cs="Times New Roman"/>
+                <w:color w:val="000000"/>
+              </w:rPr>
+              <w:t>1</w:t>
+            </w:r>
+            <w:r>
+              <w:rPr>
+                <w:rFonts w:ascii="Calibri" w:eastAsia="Times New Roman" w:hAnsi="Calibri" w:cs="Times New Roman"/>
+                <w:color w:val="000000"/>
+              </w:rPr>
+              <w:t>, 3</w:t>
+            </w:r>
+            <w:r>
+              <w:rPr>
+                <w:rFonts w:ascii="Calibri" w:eastAsia="Times New Roman" w:hAnsi="Calibri" w:cs="Times New Roman"/>
+                <w:color w:val="000000"/>
+              </w:rPr>
+              <w:t>3</w:t>
+            </w:r>
+            <w:r>
+              <w:rPr>
+                <w:rFonts w:ascii="Calibri" w:eastAsia="Times New Roman" w:hAnsi="Calibri" w:cs="Times New Roman"/>
+                <w:color w:val="000000"/>
+              </w:rPr>
+              <w:t>,</w:t>
             </w:r>
             <w:r>
               <w:rPr>
@@ -12128,6 +12911,7 @@
                 <w:color w:val="000000"/>
               </w:rPr>
             </w:pPr>
+            <w:proofErr w:type="spellStart"/>
             <w:r>
               <w:rPr>
                 <w:rFonts w:ascii="Calibri" w:eastAsia="Times New Roman" w:hAnsi="Calibri" w:cs="Times New Roman"/>
@@ -12135,6 +12919,7 @@
               </w:rPr>
               <w:t>TrB</w:t>
             </w:r>
+            <w:proofErr w:type="spellEnd"/>
           </w:p>
         </w:tc>
         <w:tc>
@@ -12302,6 +13087,7 @@
                 <w:color w:val="000000"/>
               </w:rPr>
             </w:pPr>
+            <w:proofErr w:type="spellStart"/>
             <w:r>
               <w:rPr>
                 <w:rFonts w:ascii="Calibri" w:eastAsia="Times New Roman" w:hAnsi="Calibri" w:cs="Times New Roman"/>
@@ -12309,6 +13095,7 @@
               </w:rPr>
               <w:t>TrB</w:t>
             </w:r>
+            <w:proofErr w:type="spellEnd"/>
           </w:p>
         </w:tc>
         <w:tc>
@@ -12396,6 +13183,7 @@
                 <w:color w:val="000000"/>
               </w:rPr>
             </w:pPr>
+            <w:proofErr w:type="spellStart"/>
             <w:r>
               <w:rPr>
                 <w:rFonts w:ascii="Calibri" w:eastAsia="Times New Roman" w:hAnsi="Calibri" w:cs="Times New Roman"/>
@@ -12417,6 +13205,7 @@
               </w:rPr>
               <w:t>dark</w:t>
             </w:r>
+            <w:proofErr w:type="spellEnd"/>
           </w:p>
         </w:tc>
         <w:tc>
@@ -12541,20 +13330,47 @@
                 <w:color w:val="000000"/>
               </w:rPr>
             </w:pPr>
-            <w:r>
-              <w:rPr>
-                <w:rFonts w:ascii="Calibri" w:eastAsia="Times New Roman" w:hAnsi="Calibri" w:cs="Times New Roman"/>
-                <w:color w:val="000000"/>
-              </w:rPr>
-              <w:t>TrB, TeB</w:t>
-            </w:r>
-            <w:r>
-              <w:rPr>
-                <w:rFonts w:ascii="Calibri" w:eastAsia="Times New Roman" w:hAnsi="Calibri" w:cs="Times New Roman"/>
-                <w:color w:val="000000"/>
-              </w:rPr>
-              <w:t>, BoN</w:t>
-            </w:r>
+            <w:proofErr w:type="spellStart"/>
+            <w:r>
+              <w:rPr>
+                <w:rFonts w:ascii="Calibri" w:eastAsia="Times New Roman" w:hAnsi="Calibri" w:cs="Times New Roman"/>
+                <w:color w:val="000000"/>
+              </w:rPr>
+              <w:t>TrB</w:t>
+            </w:r>
+            <w:proofErr w:type="spellEnd"/>
+            <w:r>
+              <w:rPr>
+                <w:rFonts w:ascii="Calibri" w:eastAsia="Times New Roman" w:hAnsi="Calibri" w:cs="Times New Roman"/>
+                <w:color w:val="000000"/>
+              </w:rPr>
+              <w:t xml:space="preserve">, </w:t>
+            </w:r>
+            <w:proofErr w:type="spellStart"/>
+            <w:r>
+              <w:rPr>
+                <w:rFonts w:ascii="Calibri" w:eastAsia="Times New Roman" w:hAnsi="Calibri" w:cs="Times New Roman"/>
+                <w:color w:val="000000"/>
+              </w:rPr>
+              <w:t>TeB</w:t>
+            </w:r>
+            <w:proofErr w:type="spellEnd"/>
+            <w:r>
+              <w:rPr>
+                <w:rFonts w:ascii="Calibri" w:eastAsia="Times New Roman" w:hAnsi="Calibri" w:cs="Times New Roman"/>
+                <w:color w:val="000000"/>
+              </w:rPr>
+              <w:t xml:space="preserve">, </w:t>
+            </w:r>
+            <w:proofErr w:type="spellStart"/>
+            <w:r>
+              <w:rPr>
+                <w:rFonts w:ascii="Calibri" w:eastAsia="Times New Roman" w:hAnsi="Calibri" w:cs="Times New Roman"/>
+                <w:color w:val="000000"/>
+              </w:rPr>
+              <w:t>BoN</w:t>
+            </w:r>
+            <w:proofErr w:type="spellEnd"/>
           </w:p>
         </w:tc>
         <w:tc>
@@ -12611,7 +13427,14 @@
                 <w:rFonts w:ascii="Calibri" w:eastAsia="Times New Roman" w:hAnsi="Calibri" w:cs="Times New Roman"/>
                 <w:color w:val="000000"/>
               </w:rPr>
-              <w:t>35</w:t>
+              <w:t>3</w:t>
+            </w:r>
+            <w:r>
+              <w:rPr>
+                <w:rFonts w:ascii="Calibri" w:eastAsia="Times New Roman" w:hAnsi="Calibri" w:cs="Times New Roman"/>
+                <w:color w:val="000000"/>
+              </w:rPr>
+              <w:t>4</w:t>
             </w:r>
             <w:r>
               <w:rPr>
@@ -12625,7 +13448,14 @@
                 <w:rFonts w:ascii="Calibri" w:eastAsia="Times New Roman" w:hAnsi="Calibri" w:cs="Times New Roman"/>
                 <w:color w:val="000000"/>
               </w:rPr>
-              <w:t xml:space="preserve"> 23, 39</w:t>
+              <w:t xml:space="preserve"> 23, 3</w:t>
+            </w:r>
+            <w:r>
+              <w:rPr>
+                <w:rFonts w:ascii="Calibri" w:eastAsia="Times New Roman" w:hAnsi="Calibri" w:cs="Times New Roman"/>
+                <w:color w:val="000000"/>
+              </w:rPr>
+              <w:t>8</w:t>
             </w:r>
           </w:p>
         </w:tc>
@@ -12770,13 +13600,39 @@
                 <w:color w:val="000000"/>
               </w:rPr>
             </w:pPr>
-            <w:r>
-              <w:rPr>
-                <w:rFonts w:ascii="Calibri" w:eastAsia="Times New Roman" w:hAnsi="Calibri" w:cs="Times New Roman"/>
-                <w:color w:val="000000"/>
-              </w:rPr>
-              <w:t xml:space="preserve">TrB, TeB, </w:t>
-            </w:r>
+            <w:proofErr w:type="spellStart"/>
+            <w:r>
+              <w:rPr>
+                <w:rFonts w:ascii="Calibri" w:eastAsia="Times New Roman" w:hAnsi="Calibri" w:cs="Times New Roman"/>
+                <w:color w:val="000000"/>
+              </w:rPr>
+              <w:t>TrB</w:t>
+            </w:r>
+            <w:proofErr w:type="spellEnd"/>
+            <w:r>
+              <w:rPr>
+                <w:rFonts w:ascii="Calibri" w:eastAsia="Times New Roman" w:hAnsi="Calibri" w:cs="Times New Roman"/>
+                <w:color w:val="000000"/>
+              </w:rPr>
+              <w:t xml:space="preserve">, </w:t>
+            </w:r>
+            <w:proofErr w:type="spellStart"/>
+            <w:r>
+              <w:rPr>
+                <w:rFonts w:ascii="Calibri" w:eastAsia="Times New Roman" w:hAnsi="Calibri" w:cs="Times New Roman"/>
+                <w:color w:val="000000"/>
+              </w:rPr>
+              <w:t>TeB</w:t>
+            </w:r>
+            <w:proofErr w:type="spellEnd"/>
+            <w:r>
+              <w:rPr>
+                <w:rFonts w:ascii="Calibri" w:eastAsia="Times New Roman" w:hAnsi="Calibri" w:cs="Times New Roman"/>
+                <w:color w:val="000000"/>
+              </w:rPr>
+              <w:t xml:space="preserve">, </w:t>
+            </w:r>
+            <w:proofErr w:type="spellStart"/>
             <w:r>
               <w:rPr>
                 <w:rFonts w:ascii="Calibri" w:eastAsia="Times New Roman" w:hAnsi="Calibri" w:cs="Times New Roman"/>
@@ -12791,13 +13647,23 @@
               </w:rPr>
               <w:t>N</w:t>
             </w:r>
-            <w:r>
-              <w:rPr>
-                <w:rFonts w:ascii="Calibri" w:eastAsia="Times New Roman" w:hAnsi="Calibri" w:cs="Times New Roman"/>
-                <w:color w:val="000000"/>
-              </w:rPr>
-              <w:t>, BoN</w:t>
-            </w:r>
+            <w:proofErr w:type="spellEnd"/>
+            <w:r>
+              <w:rPr>
+                <w:rFonts w:ascii="Calibri" w:eastAsia="Times New Roman" w:hAnsi="Calibri" w:cs="Times New Roman"/>
+                <w:color w:val="000000"/>
+              </w:rPr>
+              <w:t xml:space="preserve">, </w:t>
+            </w:r>
+            <w:proofErr w:type="spellStart"/>
+            <w:r>
+              <w:rPr>
+                <w:rFonts w:ascii="Calibri" w:eastAsia="Times New Roman" w:hAnsi="Calibri" w:cs="Times New Roman"/>
+                <w:color w:val="000000"/>
+              </w:rPr>
+              <w:t>BoN</w:t>
+            </w:r>
+            <w:proofErr w:type="spellEnd"/>
           </w:p>
         </w:tc>
         <w:tc>
@@ -12882,7 +13748,14 @@
                 <w:rFonts w:ascii="Calibri" w:eastAsia="Times New Roman" w:hAnsi="Calibri" w:cs="Times New Roman"/>
                 <w:color w:val="000000"/>
               </w:rPr>
-              <w:t>10, 39</w:t>
+              <w:t>10, 3</w:t>
+            </w:r>
+            <w:r>
+              <w:rPr>
+                <w:rFonts w:ascii="Calibri" w:eastAsia="Times New Roman" w:hAnsi="Calibri" w:cs="Times New Roman"/>
+                <w:color w:val="000000"/>
+              </w:rPr>
+              <w:t>8</w:t>
             </w:r>
           </w:p>
         </w:tc>
@@ -13072,6 +13945,7 @@
                 <w:szCs w:val="20"/>
               </w:rPr>
             </w:pPr>
+            <w:proofErr w:type="spellStart"/>
             <w:r>
               <w:rPr>
                 <w:rFonts w:ascii="Calibri" w:eastAsia="Times New Roman" w:hAnsi="Calibri" w:cs="Times New Roman"/>
@@ -13079,6 +13953,7 @@
               </w:rPr>
               <w:t>TrB</w:t>
             </w:r>
+            <w:proofErr w:type="spellEnd"/>
           </w:p>
         </w:tc>
         <w:tc>
@@ -13122,7 +13997,14 @@
                 <w:rFonts w:ascii="Calibri" w:eastAsia="Times New Roman" w:hAnsi="Calibri" w:cs="Times New Roman"/>
                 <w:color w:val="000000"/>
               </w:rPr>
-              <w:t>36</w:t>
+              <w:t>3</w:t>
+            </w:r>
+            <w:r>
+              <w:rPr>
+                <w:rFonts w:ascii="Calibri" w:eastAsia="Times New Roman" w:hAnsi="Calibri" w:cs="Times New Roman"/>
+                <w:color w:val="000000"/>
+              </w:rPr>
+              <w:t>5</w:t>
             </w:r>
           </w:p>
         </w:tc>
@@ -13268,6 +14150,7 @@
                 <w:color w:val="000000"/>
               </w:rPr>
             </w:pPr>
+            <w:proofErr w:type="spellStart"/>
             <w:r>
               <w:rPr>
                 <w:rFonts w:ascii="Calibri" w:eastAsia="Times New Roman" w:hAnsi="Calibri" w:cs="Times New Roman"/>
@@ -13275,6 +14158,7 @@
               </w:rPr>
               <w:t>TrB</w:t>
             </w:r>
+            <w:proofErr w:type="spellEnd"/>
           </w:p>
         </w:tc>
         <w:tc>
@@ -13317,7 +14201,14 @@
                 <w:rFonts w:ascii="Calibri" w:eastAsia="Times New Roman" w:hAnsi="Calibri" w:cs="Times New Roman"/>
                 <w:color w:val="000000"/>
               </w:rPr>
-              <w:t>36</w:t>
+              <w:t>3</w:t>
+            </w:r>
+            <w:r>
+              <w:rPr>
+                <w:rFonts w:ascii="Calibri" w:eastAsia="Times New Roman" w:hAnsi="Calibri" w:cs="Times New Roman"/>
+                <w:color w:val="000000"/>
+              </w:rPr>
+              <w:t>5</w:t>
             </w:r>
           </w:p>
         </w:tc>
@@ -13347,6 +14238,7 @@
                 <w:color w:val="000000"/>
               </w:rPr>
             </w:pPr>
+            <w:proofErr w:type="spellStart"/>
             <w:r>
               <w:rPr>
                 <w:rFonts w:ascii="Calibri" w:eastAsia="Times New Roman" w:hAnsi="Calibri" w:cs="Times New Roman"/>
@@ -13368,6 +14260,7 @@
               </w:rPr>
               <w:t>dark</w:t>
             </w:r>
+            <w:proofErr w:type="spellEnd"/>
             <w:r>
               <w:rPr>
                 <w:rFonts w:ascii="Calibri" w:eastAsia="Times New Roman" w:hAnsi="Calibri" w:cs="Times New Roman"/>
@@ -13414,6 +14307,7 @@
                 <w:color w:val="000000"/>
               </w:rPr>
             </w:pPr>
+            <w:proofErr w:type="spellStart"/>
             <w:r>
               <w:rPr>
                 <w:rFonts w:ascii="Calibri" w:eastAsia="Times New Roman" w:hAnsi="Calibri" w:cs="Times New Roman"/>
@@ -13433,7 +14327,20 @@
                 <w:szCs w:val="24"/>
                 <w:vertAlign w:val="subscript"/>
               </w:rPr>
-              <w:t xml:space="preserve">dark </w:t>
+              <w:t>dark</w:t>
+            </w:r>
+            <w:proofErr w:type="spellEnd"/>
+            <w:r>
+              <w:rPr>
+                <w:rFonts w:ascii="Calibri" w:eastAsia="Times New Roman" w:hAnsi="Calibri" w:cs="Times New Roman"/>
+                <w:i/>
+                <w:iCs/>
+                <w:color w:val="000000"/>
+                <w:sz w:val="24"/>
+                <w:szCs w:val="24"/>
+                <w:vertAlign w:val="subscript"/>
+              </w:rPr>
+              <w:t xml:space="preserve"> </w:t>
             </w:r>
             <w:r>
               <w:rPr>
@@ -13578,13 +14485,39 @@
                 <w:color w:val="000000"/>
               </w:rPr>
             </w:pPr>
-            <w:r>
-              <w:rPr>
-                <w:rFonts w:ascii="Calibri" w:eastAsia="Times New Roman" w:hAnsi="Calibri" w:cs="Times New Roman"/>
-                <w:color w:val="000000"/>
-              </w:rPr>
-              <w:t xml:space="preserve">TrB, TeB, </w:t>
-            </w:r>
+            <w:proofErr w:type="spellStart"/>
+            <w:r>
+              <w:rPr>
+                <w:rFonts w:ascii="Calibri" w:eastAsia="Times New Roman" w:hAnsi="Calibri" w:cs="Times New Roman"/>
+                <w:color w:val="000000"/>
+              </w:rPr>
+              <w:t>TrB</w:t>
+            </w:r>
+            <w:proofErr w:type="spellEnd"/>
+            <w:r>
+              <w:rPr>
+                <w:rFonts w:ascii="Calibri" w:eastAsia="Times New Roman" w:hAnsi="Calibri" w:cs="Times New Roman"/>
+                <w:color w:val="000000"/>
+              </w:rPr>
+              <w:t xml:space="preserve">, </w:t>
+            </w:r>
+            <w:proofErr w:type="spellStart"/>
+            <w:r>
+              <w:rPr>
+                <w:rFonts w:ascii="Calibri" w:eastAsia="Times New Roman" w:hAnsi="Calibri" w:cs="Times New Roman"/>
+                <w:color w:val="000000"/>
+              </w:rPr>
+              <w:t>TeB</w:t>
+            </w:r>
+            <w:proofErr w:type="spellEnd"/>
+            <w:r>
+              <w:rPr>
+                <w:rFonts w:ascii="Calibri" w:eastAsia="Times New Roman" w:hAnsi="Calibri" w:cs="Times New Roman"/>
+                <w:color w:val="000000"/>
+              </w:rPr>
+              <w:t xml:space="preserve">, </w:t>
+            </w:r>
+            <w:proofErr w:type="spellStart"/>
             <w:r>
               <w:rPr>
                 <w:rFonts w:ascii="Calibri" w:eastAsia="Times New Roman" w:hAnsi="Calibri" w:cs="Times New Roman"/>
@@ -13599,6 +14532,7 @@
               </w:rPr>
               <w:t>N</w:t>
             </w:r>
+            <w:proofErr w:type="spellEnd"/>
           </w:p>
         </w:tc>
         <w:tc>
@@ -13655,7 +14589,14 @@
                 <w:rFonts w:ascii="Calibri" w:eastAsia="Times New Roman" w:hAnsi="Calibri" w:cs="Times New Roman"/>
                 <w:color w:val="000000"/>
               </w:rPr>
-              <w:t>35</w:t>
+              <w:t>3</w:t>
+            </w:r>
+            <w:r>
+              <w:rPr>
+                <w:rFonts w:ascii="Calibri" w:eastAsia="Times New Roman" w:hAnsi="Calibri" w:cs="Times New Roman"/>
+                <w:color w:val="000000"/>
+              </w:rPr>
+              <w:t>4</w:t>
             </w:r>
             <w:r>
               <w:rPr>
@@ -13669,7 +14610,14 @@
                 <w:rFonts w:ascii="Calibri" w:eastAsia="Times New Roman" w:hAnsi="Calibri" w:cs="Times New Roman"/>
                 <w:color w:val="000000"/>
               </w:rPr>
-              <w:t xml:space="preserve"> 33</w:t>
+              <w:t xml:space="preserve"> 3</w:t>
+            </w:r>
+            <w:r>
+              <w:rPr>
+                <w:rFonts w:ascii="Calibri" w:eastAsia="Times New Roman" w:hAnsi="Calibri" w:cs="Times New Roman"/>
+                <w:color w:val="000000"/>
+              </w:rPr>
+              <w:t>2</w:t>
             </w:r>
           </w:p>
         </w:tc>
@@ -13865,13 +14813,39 @@
                 <w:color w:val="000000"/>
               </w:rPr>
             </w:pPr>
-            <w:r>
-              <w:rPr>
-                <w:rFonts w:ascii="Calibri" w:eastAsia="Times New Roman" w:hAnsi="Calibri" w:cs="Times New Roman"/>
-                <w:color w:val="000000"/>
-              </w:rPr>
-              <w:t xml:space="preserve">TrB, TeB, </w:t>
-            </w:r>
+            <w:proofErr w:type="spellStart"/>
+            <w:r>
+              <w:rPr>
+                <w:rFonts w:ascii="Calibri" w:eastAsia="Times New Roman" w:hAnsi="Calibri" w:cs="Times New Roman"/>
+                <w:color w:val="000000"/>
+              </w:rPr>
+              <w:t>TrB</w:t>
+            </w:r>
+            <w:proofErr w:type="spellEnd"/>
+            <w:r>
+              <w:rPr>
+                <w:rFonts w:ascii="Calibri" w:eastAsia="Times New Roman" w:hAnsi="Calibri" w:cs="Times New Roman"/>
+                <w:color w:val="000000"/>
+              </w:rPr>
+              <w:t xml:space="preserve">, </w:t>
+            </w:r>
+            <w:proofErr w:type="spellStart"/>
+            <w:r>
+              <w:rPr>
+                <w:rFonts w:ascii="Calibri" w:eastAsia="Times New Roman" w:hAnsi="Calibri" w:cs="Times New Roman"/>
+                <w:color w:val="000000"/>
+              </w:rPr>
+              <w:t>TeB</w:t>
+            </w:r>
+            <w:proofErr w:type="spellEnd"/>
+            <w:r>
+              <w:rPr>
+                <w:rFonts w:ascii="Calibri" w:eastAsia="Times New Roman" w:hAnsi="Calibri" w:cs="Times New Roman"/>
+                <w:color w:val="000000"/>
+              </w:rPr>
+              <w:t xml:space="preserve">, </w:t>
+            </w:r>
+            <w:proofErr w:type="spellStart"/>
             <w:r>
               <w:rPr>
                 <w:rFonts w:ascii="Calibri" w:eastAsia="Times New Roman" w:hAnsi="Calibri" w:cs="Times New Roman"/>
@@ -13886,6 +14860,7 @@
               </w:rPr>
               <w:t>N</w:t>
             </w:r>
+            <w:proofErr w:type="spellEnd"/>
           </w:p>
         </w:tc>
         <w:tc>
@@ -13914,7 +14889,28 @@
                 <w:rFonts w:ascii="Calibri" w:hAnsi="Calibri"/>
                 <w:color w:val="000000"/>
               </w:rPr>
-              <w:t>22, 14, 35, 33</w:t>
+              <w:t>22, 14, 3</w:t>
+            </w:r>
+            <w:r>
+              <w:rPr>
+                <w:rFonts w:ascii="Calibri" w:hAnsi="Calibri"/>
+                <w:color w:val="000000"/>
+              </w:rPr>
+              <w:t>4</w:t>
+            </w:r>
+            <w:r>
+              <w:rPr>
+                <w:rFonts w:ascii="Calibri" w:hAnsi="Calibri"/>
+                <w:color w:val="000000"/>
+              </w:rPr>
+              <w:t>, 3</w:t>
+            </w:r>
+            <w:r>
+              <w:rPr>
+                <w:rFonts w:ascii="Calibri" w:hAnsi="Calibri"/>
+                <w:color w:val="000000"/>
+              </w:rPr>
+              <w:t>2</w:t>
             </w:r>
           </w:p>
         </w:tc>
@@ -14110,6 +15106,8 @@
                 <w:color w:val="000000"/>
               </w:rPr>
             </w:pPr>
+            <w:proofErr w:type="spellStart"/>
+            <w:proofErr w:type="gramStart"/>
             <w:r>
               <w:rPr>
                 <w:rFonts w:ascii="Calibri" w:eastAsia="Times New Roman" w:hAnsi="Calibri" w:cs="Times New Roman"/>
@@ -14124,6 +15122,8 @@
               </w:rPr>
               <w:t>TeN</w:t>
             </w:r>
+            <w:proofErr w:type="spellEnd"/>
+            <w:proofErr w:type="gramEnd"/>
           </w:p>
         </w:tc>
         <w:tc>
@@ -14152,7 +15152,14 @@
                 <w:rFonts w:ascii="Calibri" w:eastAsia="Times New Roman" w:hAnsi="Calibri" w:cs="Times New Roman"/>
                 <w:color w:val="000000"/>
               </w:rPr>
-              <w:t>35</w:t>
+              <w:t>3</w:t>
+            </w:r>
+            <w:r>
+              <w:rPr>
+                <w:rFonts w:ascii="Calibri" w:eastAsia="Times New Roman" w:hAnsi="Calibri" w:cs="Times New Roman"/>
+                <w:color w:val="000000"/>
+              </w:rPr>
+              <w:t>4</w:t>
             </w:r>
             <w:r>
               <w:rPr>
@@ -14166,7 +15173,21 @@
                 <w:rFonts w:ascii="Calibri" w:eastAsia="Times New Roman" w:hAnsi="Calibri" w:cs="Times New Roman"/>
                 <w:color w:val="000000"/>
               </w:rPr>
-              <w:t xml:space="preserve">33 </w:t>
+              <w:t>3</w:t>
+            </w:r>
+            <w:r>
+              <w:rPr>
+                <w:rFonts w:ascii="Calibri" w:eastAsia="Times New Roman" w:hAnsi="Calibri" w:cs="Times New Roman"/>
+                <w:color w:val="000000"/>
+              </w:rPr>
+              <w:t>2</w:t>
+            </w:r>
+            <w:r>
+              <w:rPr>
+                <w:rFonts w:ascii="Calibri" w:eastAsia="Times New Roman" w:hAnsi="Calibri" w:cs="Times New Roman"/>
+                <w:color w:val="000000"/>
+              </w:rPr>
+              <w:t xml:space="preserve"> </w:t>
             </w:r>
           </w:p>
         </w:tc>
@@ -14354,6 +15375,7 @@
                 <w:color w:val="000000"/>
               </w:rPr>
             </w:pPr>
+            <w:proofErr w:type="spellStart"/>
             <w:r>
               <w:rPr>
                 <w:rFonts w:ascii="Calibri" w:eastAsia="Times New Roman" w:hAnsi="Calibri" w:cs="Times New Roman"/>
@@ -14361,6 +15383,7 @@
               </w:rPr>
               <w:t>TrB</w:t>
             </w:r>
+            <w:proofErr w:type="spellEnd"/>
             <w:r>
               <w:rPr>
                 <w:rFonts w:ascii="Calibri" w:eastAsia="Times New Roman" w:hAnsi="Calibri" w:cs="Times New Roman"/>
@@ -14368,6 +15391,7 @@
               </w:rPr>
               <w:t xml:space="preserve">, </w:t>
             </w:r>
+            <w:proofErr w:type="spellStart"/>
             <w:r>
               <w:rPr>
                 <w:rFonts w:ascii="Calibri" w:eastAsia="Times New Roman" w:hAnsi="Calibri" w:cs="Times New Roman"/>
@@ -14375,6 +15399,7 @@
               </w:rPr>
               <w:t>TeB</w:t>
             </w:r>
+            <w:proofErr w:type="spellEnd"/>
           </w:p>
         </w:tc>
         <w:tc>
@@ -14431,7 +15456,21 @@
                 <w:rFonts w:ascii="Calibri" w:eastAsia="Times New Roman" w:hAnsi="Calibri" w:cs="Times New Roman"/>
                 <w:color w:val="000000"/>
               </w:rPr>
-              <w:t xml:space="preserve"> 35.</w:t>
+              <w:t xml:space="preserve"> 3</w:t>
+            </w:r>
+            <w:r>
+              <w:rPr>
+                <w:rFonts w:ascii="Calibri" w:eastAsia="Times New Roman" w:hAnsi="Calibri" w:cs="Times New Roman"/>
+                <w:color w:val="000000"/>
+              </w:rPr>
+              <w:t>4</w:t>
+            </w:r>
+            <w:r>
+              <w:rPr>
+                <w:rFonts w:ascii="Calibri" w:eastAsia="Times New Roman" w:hAnsi="Calibri" w:cs="Times New Roman"/>
+                <w:color w:val="000000"/>
+              </w:rPr>
+              <w:t>.</w:t>
             </w:r>
           </w:p>
         </w:tc>
@@ -14468,6 +15507,7 @@
               </w:rPr>
               <w:t xml:space="preserve">temperature sensitivity of </w:t>
             </w:r>
+            <w:proofErr w:type="spellStart"/>
             <w:r>
               <w:rPr>
                 <w:rFonts w:ascii="Calibri" w:eastAsia="Times New Roman" w:hAnsi="Calibri" w:cs="Times New Roman"/>
@@ -14489,6 +15529,7 @@
               </w:rPr>
               <w:t>dark</w:t>
             </w:r>
+            <w:proofErr w:type="spellEnd"/>
           </w:p>
         </w:tc>
         <w:tc>
@@ -14642,20 +15683,54 @@
                 <w:color w:val="000000"/>
               </w:rPr>
             </w:pPr>
-            <w:r>
-              <w:rPr>
-                <w:rFonts w:ascii="Calibri" w:eastAsia="Times New Roman" w:hAnsi="Calibri" w:cs="Times New Roman"/>
-                <w:color w:val="000000"/>
-              </w:rPr>
-              <w:t>TrB, TeB,</w:t>
-            </w:r>
-            <w:r>
-              <w:rPr>
-                <w:rFonts w:ascii="Calibri" w:eastAsia="Times New Roman" w:hAnsi="Calibri" w:cs="Times New Roman"/>
-                <w:color w:val="000000"/>
-              </w:rPr>
-              <w:t xml:space="preserve"> TeN</w:t>
-            </w:r>
+            <w:proofErr w:type="spellStart"/>
+            <w:r>
+              <w:rPr>
+                <w:rFonts w:ascii="Calibri" w:eastAsia="Times New Roman" w:hAnsi="Calibri" w:cs="Times New Roman"/>
+                <w:color w:val="000000"/>
+              </w:rPr>
+              <w:t>TrB</w:t>
+            </w:r>
+            <w:proofErr w:type="spellEnd"/>
+            <w:r>
+              <w:rPr>
+                <w:rFonts w:ascii="Calibri" w:eastAsia="Times New Roman" w:hAnsi="Calibri" w:cs="Times New Roman"/>
+                <w:color w:val="000000"/>
+              </w:rPr>
+              <w:t xml:space="preserve">, </w:t>
+            </w:r>
+            <w:proofErr w:type="spellStart"/>
+            <w:r>
+              <w:rPr>
+                <w:rFonts w:ascii="Calibri" w:eastAsia="Times New Roman" w:hAnsi="Calibri" w:cs="Times New Roman"/>
+                <w:color w:val="000000"/>
+              </w:rPr>
+              <w:t>TeB</w:t>
+            </w:r>
+            <w:proofErr w:type="spellEnd"/>
+            <w:r>
+              <w:rPr>
+                <w:rFonts w:ascii="Calibri" w:eastAsia="Times New Roman" w:hAnsi="Calibri" w:cs="Times New Roman"/>
+                <w:color w:val="000000"/>
+              </w:rPr>
+              <w:t>,</w:t>
+            </w:r>
+            <w:r>
+              <w:rPr>
+                <w:rFonts w:ascii="Calibri" w:eastAsia="Times New Roman" w:hAnsi="Calibri" w:cs="Times New Roman"/>
+                <w:color w:val="000000"/>
+              </w:rPr>
+              <w:t xml:space="preserve"> </w:t>
+            </w:r>
+            <w:proofErr w:type="spellStart"/>
+            <w:r>
+              <w:rPr>
+                <w:rFonts w:ascii="Calibri" w:eastAsia="Times New Roman" w:hAnsi="Calibri" w:cs="Times New Roman"/>
+                <w:color w:val="000000"/>
+              </w:rPr>
+              <w:t>TeN</w:t>
+            </w:r>
+            <w:proofErr w:type="spellEnd"/>
           </w:p>
         </w:tc>
         <w:tc>
@@ -14698,7 +15773,21 @@
                 <w:rFonts w:ascii="Calibri" w:eastAsia="Times New Roman" w:hAnsi="Calibri" w:cs="Times New Roman"/>
                 <w:color w:val="000000"/>
               </w:rPr>
-              <w:t>40, 35</w:t>
+              <w:t>39</w:t>
+            </w:r>
+            <w:r>
+              <w:rPr>
+                <w:rFonts w:ascii="Calibri" w:eastAsia="Times New Roman" w:hAnsi="Calibri" w:cs="Times New Roman"/>
+                <w:color w:val="000000"/>
+              </w:rPr>
+              <w:t>, 3</w:t>
+            </w:r>
+            <w:r>
+              <w:rPr>
+                <w:rFonts w:ascii="Calibri" w:eastAsia="Times New Roman" w:hAnsi="Calibri" w:cs="Times New Roman"/>
+                <w:color w:val="000000"/>
+              </w:rPr>
+              <w:t>4</w:t>
             </w:r>
             <w:r>
               <w:rPr>
@@ -14712,7 +15801,14 @@
                 <w:rFonts w:ascii="Calibri" w:eastAsia="Times New Roman" w:hAnsi="Calibri" w:cs="Times New Roman"/>
                 <w:color w:val="000000"/>
               </w:rPr>
-              <w:t xml:space="preserve"> 34</w:t>
+              <w:t xml:space="preserve"> 3</w:t>
+            </w:r>
+            <w:r>
+              <w:rPr>
+                <w:rFonts w:ascii="Calibri" w:eastAsia="Times New Roman" w:hAnsi="Calibri" w:cs="Times New Roman"/>
+                <w:color w:val="000000"/>
+              </w:rPr>
+              <w:t>3</w:t>
             </w:r>
           </w:p>
         </w:tc>
@@ -14888,13 +15984,23 @@
                 <w:color w:val="000000"/>
               </w:rPr>
             </w:pPr>
-            <w:r>
-              <w:rPr>
-                <w:rFonts w:ascii="Calibri" w:eastAsia="Times New Roman" w:hAnsi="Calibri" w:cs="Times New Roman"/>
-                <w:color w:val="000000"/>
-              </w:rPr>
-              <w:t xml:space="preserve">TeB, </w:t>
-            </w:r>
+            <w:proofErr w:type="spellStart"/>
+            <w:r>
+              <w:rPr>
+                <w:rFonts w:ascii="Calibri" w:eastAsia="Times New Roman" w:hAnsi="Calibri" w:cs="Times New Roman"/>
+                <w:color w:val="000000"/>
+              </w:rPr>
+              <w:t>TeB</w:t>
+            </w:r>
+            <w:proofErr w:type="spellEnd"/>
+            <w:r>
+              <w:rPr>
+                <w:rFonts w:ascii="Calibri" w:eastAsia="Times New Roman" w:hAnsi="Calibri" w:cs="Times New Roman"/>
+                <w:color w:val="000000"/>
+              </w:rPr>
+              <w:t xml:space="preserve">, </w:t>
+            </w:r>
+            <w:proofErr w:type="spellStart"/>
             <w:r>
               <w:rPr>
                 <w:rFonts w:ascii="Calibri" w:eastAsia="Times New Roman" w:hAnsi="Calibri" w:cs="Times New Roman"/>
@@ -14902,6 +16008,7 @@
               </w:rPr>
               <w:t>TeN</w:t>
             </w:r>
+            <w:proofErr w:type="spellEnd"/>
           </w:p>
         </w:tc>
         <w:tc>
@@ -14930,7 +16037,14 @@
                 <w:rFonts w:ascii="Calibri" w:eastAsia="Times New Roman" w:hAnsi="Calibri" w:cs="Times New Roman"/>
                 <w:color w:val="000000"/>
               </w:rPr>
-              <w:t>37</w:t>
+              <w:t>3</w:t>
+            </w:r>
+            <w:r>
+              <w:rPr>
+                <w:rFonts w:ascii="Calibri" w:eastAsia="Times New Roman" w:hAnsi="Calibri" w:cs="Times New Roman"/>
+                <w:color w:val="000000"/>
+              </w:rPr>
+              <w:t>6</w:t>
             </w:r>
             <w:r>
               <w:rPr>
@@ -14944,7 +16058,14 @@
                 <w:rFonts w:ascii="Calibri" w:eastAsia="Times New Roman" w:hAnsi="Calibri" w:cs="Times New Roman"/>
                 <w:color w:val="000000"/>
               </w:rPr>
-              <w:t xml:space="preserve"> 33</w:t>
+              <w:t xml:space="preserve"> 3</w:t>
+            </w:r>
+            <w:r>
+              <w:rPr>
+                <w:rFonts w:ascii="Calibri" w:eastAsia="Times New Roman" w:hAnsi="Calibri" w:cs="Times New Roman"/>
+                <w:color w:val="000000"/>
+              </w:rPr>
+              <w:t>2</w:t>
             </w:r>
           </w:p>
         </w:tc>
@@ -15103,13 +16224,39 @@
                 <w:color w:val="000000"/>
               </w:rPr>
             </w:pPr>
-            <w:r>
-              <w:rPr>
-                <w:rFonts w:ascii="Calibri" w:eastAsia="Times New Roman" w:hAnsi="Calibri" w:cs="Times New Roman"/>
-                <w:color w:val="000000"/>
-              </w:rPr>
-              <w:t xml:space="preserve">TrB, TeB, </w:t>
-            </w:r>
+            <w:proofErr w:type="spellStart"/>
+            <w:r>
+              <w:rPr>
+                <w:rFonts w:ascii="Calibri" w:eastAsia="Times New Roman" w:hAnsi="Calibri" w:cs="Times New Roman"/>
+                <w:color w:val="000000"/>
+              </w:rPr>
+              <w:t>TrB</w:t>
+            </w:r>
+            <w:proofErr w:type="spellEnd"/>
+            <w:r>
+              <w:rPr>
+                <w:rFonts w:ascii="Calibri" w:eastAsia="Times New Roman" w:hAnsi="Calibri" w:cs="Times New Roman"/>
+                <w:color w:val="000000"/>
+              </w:rPr>
+              <w:t xml:space="preserve">, </w:t>
+            </w:r>
+            <w:proofErr w:type="spellStart"/>
+            <w:r>
+              <w:rPr>
+                <w:rFonts w:ascii="Calibri" w:eastAsia="Times New Roman" w:hAnsi="Calibri" w:cs="Times New Roman"/>
+                <w:color w:val="000000"/>
+              </w:rPr>
+              <w:t>TeB</w:t>
+            </w:r>
+            <w:proofErr w:type="spellEnd"/>
+            <w:r>
+              <w:rPr>
+                <w:rFonts w:ascii="Calibri" w:eastAsia="Times New Roman" w:hAnsi="Calibri" w:cs="Times New Roman"/>
+                <w:color w:val="000000"/>
+              </w:rPr>
+              <w:t xml:space="preserve">, </w:t>
+            </w:r>
+            <w:proofErr w:type="spellStart"/>
             <w:r>
               <w:rPr>
                 <w:rFonts w:ascii="Calibri" w:eastAsia="Times New Roman" w:hAnsi="Calibri" w:cs="Times New Roman"/>
@@ -15124,6 +16271,7 @@
               </w:rPr>
               <w:t>N</w:t>
             </w:r>
+            <w:proofErr w:type="spellEnd"/>
           </w:p>
         </w:tc>
         <w:tc>
@@ -15166,7 +16314,14 @@
                 <w:rFonts w:ascii="Calibri" w:eastAsia="Times New Roman" w:hAnsi="Calibri" w:cs="Times New Roman"/>
                 <w:color w:val="000000"/>
               </w:rPr>
-              <w:t>35</w:t>
+              <w:t>3</w:t>
+            </w:r>
+            <w:r>
+              <w:rPr>
+                <w:rFonts w:ascii="Calibri" w:eastAsia="Times New Roman" w:hAnsi="Calibri" w:cs="Times New Roman"/>
+                <w:color w:val="000000"/>
+              </w:rPr>
+              <w:t>4</w:t>
             </w:r>
             <w:r>
               <w:rPr>
@@ -15180,7 +16335,14 @@
                 <w:rFonts w:ascii="Calibri" w:eastAsia="Times New Roman" w:hAnsi="Calibri" w:cs="Times New Roman"/>
                 <w:color w:val="000000"/>
               </w:rPr>
-              <w:t xml:space="preserve"> 34</w:t>
+              <w:t xml:space="preserve"> 3</w:t>
+            </w:r>
+            <w:r>
+              <w:rPr>
+                <w:rFonts w:ascii="Calibri" w:eastAsia="Times New Roman" w:hAnsi="Calibri" w:cs="Times New Roman"/>
+                <w:color w:val="000000"/>
+              </w:rPr>
+              <w:t>3</w:t>
             </w:r>
           </w:p>
         </w:tc>
@@ -15325,6 +16487,7 @@
                 <w:color w:val="000000"/>
               </w:rPr>
             </w:pPr>
+            <w:proofErr w:type="spellStart"/>
             <w:r>
               <w:rPr>
                 <w:rFonts w:ascii="Calibri" w:eastAsia="Times New Roman" w:hAnsi="Calibri" w:cs="Times New Roman"/>
@@ -15332,6 +16495,7 @@
               </w:rPr>
               <w:t>TeB</w:t>
             </w:r>
+            <w:proofErr w:type="spellEnd"/>
           </w:p>
         </w:tc>
         <w:tc>
@@ -15360,7 +16524,14 @@
                 <w:rFonts w:ascii="Calibri" w:eastAsia="Times New Roman" w:hAnsi="Calibri" w:cs="Times New Roman"/>
                 <w:color w:val="000000"/>
               </w:rPr>
-              <w:t>37</w:t>
+              <w:t>3</w:t>
+            </w:r>
+            <w:r>
+              <w:rPr>
+                <w:rFonts w:ascii="Calibri" w:eastAsia="Times New Roman" w:hAnsi="Calibri" w:cs="Times New Roman"/>
+                <w:color w:val="000000"/>
+              </w:rPr>
+              <w:t>6</w:t>
             </w:r>
           </w:p>
         </w:tc>
@@ -15397,6 +16568,7 @@
               </w:rPr>
               <w:t xml:space="preserve">activation energy of </w:t>
             </w:r>
+            <w:proofErr w:type="spellStart"/>
             <w:r>
               <w:rPr>
                 <w:rFonts w:ascii="Calibri" w:eastAsia="Times New Roman" w:hAnsi="Calibri" w:cs="Times New Roman"/>
@@ -15418,6 +16590,7 @@
               </w:rPr>
               <w:t>dark</w:t>
             </w:r>
+            <w:proofErr w:type="spellEnd"/>
           </w:p>
         </w:tc>
         <w:tc>
@@ -15597,13 +16770,39 @@
                 <w:color w:val="000000"/>
               </w:rPr>
             </w:pPr>
-            <w:r>
-              <w:rPr>
-                <w:rFonts w:ascii="Calibri" w:eastAsia="Times New Roman" w:hAnsi="Calibri" w:cs="Times New Roman"/>
-                <w:color w:val="000000"/>
-              </w:rPr>
-              <w:t xml:space="preserve">TrB, TeB, </w:t>
-            </w:r>
+            <w:proofErr w:type="spellStart"/>
+            <w:r>
+              <w:rPr>
+                <w:rFonts w:ascii="Calibri" w:eastAsia="Times New Roman" w:hAnsi="Calibri" w:cs="Times New Roman"/>
+                <w:color w:val="000000"/>
+              </w:rPr>
+              <w:t>TrB</w:t>
+            </w:r>
+            <w:proofErr w:type="spellEnd"/>
+            <w:r>
+              <w:rPr>
+                <w:rFonts w:ascii="Calibri" w:eastAsia="Times New Roman" w:hAnsi="Calibri" w:cs="Times New Roman"/>
+                <w:color w:val="000000"/>
+              </w:rPr>
+              <w:t xml:space="preserve">, </w:t>
+            </w:r>
+            <w:proofErr w:type="spellStart"/>
+            <w:r>
+              <w:rPr>
+                <w:rFonts w:ascii="Calibri" w:eastAsia="Times New Roman" w:hAnsi="Calibri" w:cs="Times New Roman"/>
+                <w:color w:val="000000"/>
+              </w:rPr>
+              <w:t>TeB</w:t>
+            </w:r>
+            <w:proofErr w:type="spellEnd"/>
+            <w:r>
+              <w:rPr>
+                <w:rFonts w:ascii="Calibri" w:eastAsia="Times New Roman" w:hAnsi="Calibri" w:cs="Times New Roman"/>
+                <w:color w:val="000000"/>
+              </w:rPr>
+              <w:t xml:space="preserve">, </w:t>
+            </w:r>
+            <w:proofErr w:type="spellStart"/>
             <w:r>
               <w:rPr>
                 <w:rFonts w:ascii="Calibri" w:eastAsia="Times New Roman" w:hAnsi="Calibri" w:cs="Times New Roman"/>
@@ -15618,6 +16817,7 @@
               </w:rPr>
               <w:t>N</w:t>
             </w:r>
+            <w:proofErr w:type="spellEnd"/>
           </w:p>
         </w:tc>
         <w:tc>
@@ -15660,7 +16860,28 @@
                 <w:rFonts w:ascii="Calibri" w:eastAsia="Times New Roman" w:hAnsi="Calibri" w:cs="Times New Roman"/>
                 <w:color w:val="000000"/>
               </w:rPr>
-              <w:t>38, 33</w:t>
+              <w:t>3</w:t>
+            </w:r>
+            <w:r>
+              <w:rPr>
+                <w:rFonts w:ascii="Calibri" w:eastAsia="Times New Roman" w:hAnsi="Calibri" w:cs="Times New Roman"/>
+                <w:color w:val="000000"/>
+              </w:rPr>
+              <w:t>7</w:t>
+            </w:r>
+            <w:r>
+              <w:rPr>
+                <w:rFonts w:ascii="Calibri" w:eastAsia="Times New Roman" w:hAnsi="Calibri" w:cs="Times New Roman"/>
+                <w:color w:val="000000"/>
+              </w:rPr>
+              <w:t>, 3</w:t>
+            </w:r>
+            <w:r>
+              <w:rPr>
+                <w:rFonts w:ascii="Calibri" w:eastAsia="Times New Roman" w:hAnsi="Calibri" w:cs="Times New Roman"/>
+                <w:color w:val="000000"/>
+              </w:rPr>
+              <w:t>2</w:t>
             </w:r>
             <w:r>
               <w:rPr>
@@ -15811,6 +17032,7 @@
                 <w:color w:val="000000"/>
               </w:rPr>
             </w:pPr>
+            <w:proofErr w:type="spellStart"/>
             <w:r>
               <w:rPr>
                 <w:rFonts w:ascii="Calibri" w:eastAsia="Times New Roman" w:hAnsi="Calibri" w:cs="Times New Roman"/>
@@ -15818,6 +17040,7 @@
               </w:rPr>
               <w:t>TrB</w:t>
             </w:r>
+            <w:proofErr w:type="spellEnd"/>
           </w:p>
         </w:tc>
         <w:tc>
@@ -16059,7 +17282,23 @@
                 <w:rFonts w:ascii="Calibri" w:eastAsia="Times New Roman" w:hAnsi="Calibri" w:cs="Times New Roman"/>
                 <w:color w:val="000000"/>
               </w:rPr>
-              <w:t>(in emitting species)</w:t>
+              <w:t>(</w:t>
+            </w:r>
+            <w:proofErr w:type="gramStart"/>
+            <w:r>
+              <w:rPr>
+                <w:rFonts w:ascii="Calibri" w:eastAsia="Times New Roman" w:hAnsi="Calibri" w:cs="Times New Roman"/>
+                <w:color w:val="000000"/>
+              </w:rPr>
+              <w:t>in</w:t>
+            </w:r>
+            <w:proofErr w:type="gramEnd"/>
+            <w:r>
+              <w:rPr>
+                <w:rFonts w:ascii="Calibri" w:eastAsia="Times New Roman" w:hAnsi="Calibri" w:cs="Times New Roman"/>
+                <w:color w:val="000000"/>
+              </w:rPr>
+              <w:t xml:space="preserve"> emitting species)</w:t>
             </w:r>
           </w:p>
         </w:tc>
@@ -16216,7 +17455,23 @@
                 <w:rFonts w:ascii="Calibri" w:eastAsia="Times New Roman" w:hAnsi="Calibri" w:cs="Times New Roman"/>
                 <w:color w:val="000000"/>
               </w:rPr>
-              <w:t>(peak in mid-canopy)</w:t>
+              <w:t>(</w:t>
+            </w:r>
+            <w:proofErr w:type="gramStart"/>
+            <w:r>
+              <w:rPr>
+                <w:rFonts w:ascii="Calibri" w:eastAsia="Times New Roman" w:hAnsi="Calibri" w:cs="Times New Roman"/>
+                <w:color w:val="000000"/>
+              </w:rPr>
+              <w:t>peak</w:t>
+            </w:r>
+            <w:proofErr w:type="gramEnd"/>
+            <w:r>
+              <w:rPr>
+                <w:rFonts w:ascii="Calibri" w:eastAsia="Times New Roman" w:hAnsi="Calibri" w:cs="Times New Roman"/>
+                <w:color w:val="000000"/>
+              </w:rPr>
+              <w:t xml:space="preserve"> in mid-canopy)</w:t>
             </w:r>
           </w:p>
         </w:tc>
@@ -16240,6 +17495,7 @@
                 <w:color w:val="000000"/>
               </w:rPr>
             </w:pPr>
+            <w:proofErr w:type="spellStart"/>
             <w:r>
               <w:rPr>
                 <w:rFonts w:ascii="Calibri" w:eastAsia="Times New Roman" w:hAnsi="Calibri" w:cs="Times New Roman"/>
@@ -16247,6 +17503,7 @@
               </w:rPr>
               <w:t>TrB</w:t>
             </w:r>
+            <w:proofErr w:type="spellEnd"/>
           </w:p>
         </w:tc>
         <w:tc>
@@ -16274,7 +17531,14 @@
                 <w:rFonts w:ascii="Calibri" w:eastAsia="Times New Roman" w:hAnsi="Calibri" w:cs="Times New Roman"/>
                 <w:color w:val="000000"/>
               </w:rPr>
-              <w:t>42</w:t>
+              <w:t>4</w:t>
+            </w:r>
+            <w:r>
+              <w:rPr>
+                <w:rFonts w:ascii="Calibri" w:eastAsia="Times New Roman" w:hAnsi="Calibri" w:cs="Times New Roman"/>
+                <w:color w:val="000000"/>
+              </w:rPr>
+              <w:t>1</w:t>
             </w:r>
           </w:p>
         </w:tc>
@@ -16411,7 +17675,23 @@
                 <w:rFonts w:ascii="Calibri" w:eastAsia="Times New Roman" w:hAnsi="Calibri" w:cs="Times New Roman"/>
                 <w:color w:val="000000"/>
               </w:rPr>
-              <w:t>(peak in mid-canopy)</w:t>
+              <w:t>(</w:t>
+            </w:r>
+            <w:proofErr w:type="gramStart"/>
+            <w:r>
+              <w:rPr>
+                <w:rFonts w:ascii="Calibri" w:eastAsia="Times New Roman" w:hAnsi="Calibri" w:cs="Times New Roman"/>
+                <w:color w:val="000000"/>
+              </w:rPr>
+              <w:t>peak</w:t>
+            </w:r>
+            <w:proofErr w:type="gramEnd"/>
+            <w:r>
+              <w:rPr>
+                <w:rFonts w:ascii="Calibri" w:eastAsia="Times New Roman" w:hAnsi="Calibri" w:cs="Times New Roman"/>
+                <w:color w:val="000000"/>
+              </w:rPr>
+              <w:t xml:space="preserve"> in mid-canopy)</w:t>
             </w:r>
           </w:p>
         </w:tc>
@@ -16435,6 +17715,7 @@
                 <w:color w:val="000000"/>
               </w:rPr>
             </w:pPr>
+            <w:proofErr w:type="spellStart"/>
             <w:r>
               <w:rPr>
                 <w:rFonts w:ascii="Calibri" w:eastAsia="Times New Roman" w:hAnsi="Calibri" w:cs="Times New Roman"/>
@@ -16442,6 +17723,7 @@
               </w:rPr>
               <w:t>TrB</w:t>
             </w:r>
+            <w:proofErr w:type="spellEnd"/>
           </w:p>
         </w:tc>
         <w:tc>
@@ -16469,7 +17751,14 @@
                 <w:rFonts w:ascii="Calibri" w:eastAsia="Times New Roman" w:hAnsi="Calibri" w:cs="Times New Roman"/>
                 <w:color w:val="000000"/>
               </w:rPr>
-              <w:t>42</w:t>
+              <w:t>4</w:t>
+            </w:r>
+            <w:r>
+              <w:rPr>
+                <w:rFonts w:ascii="Calibri" w:eastAsia="Times New Roman" w:hAnsi="Calibri" w:cs="Times New Roman"/>
+                <w:color w:val="000000"/>
+              </w:rPr>
+              <w:t>1</w:t>
             </w:r>
           </w:p>
         </w:tc>
@@ -16611,6 +17900,7 @@
                 <w:color w:val="000000"/>
               </w:rPr>
             </w:pPr>
+            <w:proofErr w:type="spellStart"/>
             <w:r>
               <w:rPr>
                 <w:rFonts w:ascii="Calibri" w:eastAsia="Times New Roman" w:hAnsi="Calibri" w:cs="Times New Roman"/>
@@ -16618,6 +17908,7 @@
               </w:rPr>
               <w:t>TeB</w:t>
             </w:r>
+            <w:proofErr w:type="spellEnd"/>
           </w:p>
         </w:tc>
         <w:tc>
@@ -16645,7 +17936,28 @@
                 <w:rFonts w:ascii="Calibri" w:eastAsia="Times New Roman" w:hAnsi="Calibri" w:cs="Times New Roman"/>
                 <w:color w:val="000000"/>
               </w:rPr>
-              <w:t>37, 43</w:t>
+              <w:t>3</w:t>
+            </w:r>
+            <w:r>
+              <w:rPr>
+                <w:rFonts w:ascii="Calibri" w:eastAsia="Times New Roman" w:hAnsi="Calibri" w:cs="Times New Roman"/>
+                <w:color w:val="000000"/>
+              </w:rPr>
+              <w:t>6</w:t>
+            </w:r>
+            <w:r>
+              <w:rPr>
+                <w:rFonts w:ascii="Calibri" w:eastAsia="Times New Roman" w:hAnsi="Calibri" w:cs="Times New Roman"/>
+                <w:color w:val="000000"/>
+              </w:rPr>
+              <w:t>, 4</w:t>
+            </w:r>
+            <w:r>
+              <w:rPr>
+                <w:rFonts w:ascii="Calibri" w:eastAsia="Times New Roman" w:hAnsi="Calibri" w:cs="Times New Roman"/>
+                <w:color w:val="000000"/>
+              </w:rPr>
+              <w:t>2</w:t>
             </w:r>
           </w:p>
         </w:tc>
@@ -16787,6 +18099,7 @@
                 <w:color w:val="000000"/>
               </w:rPr>
             </w:pPr>
+            <w:proofErr w:type="spellStart"/>
             <w:r>
               <w:rPr>
                 <w:rFonts w:ascii="Calibri" w:eastAsia="Times New Roman" w:hAnsi="Calibri" w:cs="Times New Roman"/>
@@ -16794,6 +18107,7 @@
               </w:rPr>
               <w:t>TeB</w:t>
             </w:r>
+            <w:proofErr w:type="spellEnd"/>
           </w:p>
         </w:tc>
         <w:tc>
@@ -16821,7 +18135,42 @@
                 <w:rFonts w:ascii="Calibri" w:eastAsia="Times New Roman" w:hAnsi="Calibri" w:cs="Times New Roman"/>
                 <w:color w:val="000000"/>
               </w:rPr>
-              <w:t>37, 44, 45</w:t>
+              <w:t>3</w:t>
+            </w:r>
+            <w:r>
+              <w:rPr>
+                <w:rFonts w:ascii="Calibri" w:eastAsia="Times New Roman" w:hAnsi="Calibri" w:cs="Times New Roman"/>
+                <w:color w:val="000000"/>
+              </w:rPr>
+              <w:t>6</w:t>
+            </w:r>
+            <w:r>
+              <w:rPr>
+                <w:rFonts w:ascii="Calibri" w:eastAsia="Times New Roman" w:hAnsi="Calibri" w:cs="Times New Roman"/>
+                <w:color w:val="000000"/>
+              </w:rPr>
+              <w:t>, 4</w:t>
+            </w:r>
+            <w:r>
+              <w:rPr>
+                <w:rFonts w:ascii="Calibri" w:eastAsia="Times New Roman" w:hAnsi="Calibri" w:cs="Times New Roman"/>
+                <w:color w:val="000000"/>
+              </w:rPr>
+              <w:t>3</w:t>
+            </w:r>
+            <w:r>
+              <w:rPr>
+                <w:rFonts w:ascii="Calibri" w:eastAsia="Times New Roman" w:hAnsi="Calibri" w:cs="Times New Roman"/>
+                <w:color w:val="000000"/>
+              </w:rPr>
+              <w:t>, 4</w:t>
+            </w:r>
+            <w:r>
+              <w:rPr>
+                <w:rFonts w:ascii="Calibri" w:eastAsia="Times New Roman" w:hAnsi="Calibri" w:cs="Times New Roman"/>
+                <w:color w:val="000000"/>
+              </w:rPr>
+              <w:t>4</w:t>
             </w:r>
           </w:p>
         </w:tc>
@@ -17013,7 +18362,23 @@
                 <w:rFonts w:ascii="Calibri" w:eastAsia="Times New Roman" w:hAnsi="Calibri" w:cs="Times New Roman"/>
                 <w:color w:val="000000"/>
               </w:rPr>
-              <w:t>(peak in mid-canopy)</w:t>
+              <w:t>(</w:t>
+            </w:r>
+            <w:proofErr w:type="gramStart"/>
+            <w:r>
+              <w:rPr>
+                <w:rFonts w:ascii="Calibri" w:eastAsia="Times New Roman" w:hAnsi="Calibri" w:cs="Times New Roman"/>
+                <w:color w:val="000000"/>
+              </w:rPr>
+              <w:t>peak</w:t>
+            </w:r>
+            <w:proofErr w:type="gramEnd"/>
+            <w:r>
+              <w:rPr>
+                <w:rFonts w:ascii="Calibri" w:eastAsia="Times New Roman" w:hAnsi="Calibri" w:cs="Times New Roman"/>
+                <w:color w:val="000000"/>
+              </w:rPr>
+              <w:t xml:space="preserve"> in mid-canopy)</w:t>
             </w:r>
           </w:p>
         </w:tc>
@@ -17037,6 +18402,7 @@
                 <w:color w:val="000000"/>
               </w:rPr>
             </w:pPr>
+            <w:proofErr w:type="spellStart"/>
             <w:r>
               <w:rPr>
                 <w:rFonts w:ascii="Calibri" w:eastAsia="Times New Roman" w:hAnsi="Calibri" w:cs="Times New Roman"/>
@@ -17044,6 +18410,7 @@
               </w:rPr>
               <w:t>TeB</w:t>
             </w:r>
+            <w:proofErr w:type="spellEnd"/>
           </w:p>
         </w:tc>
         <w:tc>
@@ -17071,7 +18438,14 @@
                 <w:rFonts w:ascii="Calibri" w:eastAsia="Times New Roman" w:hAnsi="Calibri" w:cs="Times New Roman"/>
                 <w:color w:val="000000"/>
               </w:rPr>
-              <w:t>46</w:t>
+              <w:t>4</w:t>
+            </w:r>
+            <w:r>
+              <w:rPr>
+                <w:rFonts w:ascii="Calibri" w:eastAsia="Times New Roman" w:hAnsi="Calibri" w:cs="Times New Roman"/>
+                <w:color w:val="000000"/>
+              </w:rPr>
+              <w:t>5</w:t>
             </w:r>
           </w:p>
         </w:tc>
@@ -17206,7 +18580,23 @@
                 <w:rFonts w:ascii="Calibri" w:eastAsia="Times New Roman" w:hAnsi="Calibri" w:cs="Times New Roman"/>
                 <w:color w:val="000000"/>
               </w:rPr>
-              <w:t>(peak in mid-canopy)</w:t>
+              <w:t>(</w:t>
+            </w:r>
+            <w:proofErr w:type="gramStart"/>
+            <w:r>
+              <w:rPr>
+                <w:rFonts w:ascii="Calibri" w:eastAsia="Times New Roman" w:hAnsi="Calibri" w:cs="Times New Roman"/>
+                <w:color w:val="000000"/>
+              </w:rPr>
+              <w:t>peak</w:t>
+            </w:r>
+            <w:proofErr w:type="gramEnd"/>
+            <w:r>
+              <w:rPr>
+                <w:rFonts w:ascii="Calibri" w:eastAsia="Times New Roman" w:hAnsi="Calibri" w:cs="Times New Roman"/>
+                <w:color w:val="000000"/>
+              </w:rPr>
+              <w:t xml:space="preserve"> in mid-canopy)</w:t>
             </w:r>
           </w:p>
         </w:tc>
@@ -17230,6 +18620,7 @@
                 <w:color w:val="000000"/>
               </w:rPr>
             </w:pPr>
+            <w:proofErr w:type="spellStart"/>
             <w:r>
               <w:rPr>
                 <w:rFonts w:ascii="Calibri" w:eastAsia="Times New Roman" w:hAnsi="Calibri" w:cs="Times New Roman"/>
@@ -17237,6 +18628,7 @@
               </w:rPr>
               <w:t>TeB</w:t>
             </w:r>
+            <w:proofErr w:type="spellEnd"/>
           </w:p>
         </w:tc>
         <w:tc>
@@ -17264,24 +18656,19 @@
                 <w:rFonts w:ascii="Calibri" w:eastAsia="Times New Roman" w:hAnsi="Calibri" w:cs="Times New Roman"/>
                 <w:color w:val="000000"/>
               </w:rPr>
-              <w:t>46</w:t>
+              <w:t>4</w:t>
+            </w:r>
+            <w:r>
+              <w:rPr>
+                <w:rFonts w:ascii="Calibri" w:eastAsia="Times New Roman" w:hAnsi="Calibri" w:cs="Times New Roman"/>
+                <w:color w:val="000000"/>
+              </w:rPr>
+              <w:t>5</w:t>
             </w:r>
           </w:p>
         </w:tc>
       </w:tr>
     </w:tbl>
-    <w:p>
-      <w:pPr>
-        <w:rPr>
-          <w:rFonts w:ascii="Calibri" w:hAnsi="Calibri"/>
-          <w:b/>
-          <w:bCs/>
-          <w:color w:val="000000"/>
-          <w:sz w:val="18"/>
-          <w:szCs w:val="18"/>
-        </w:rPr>
-      </w:pPr>
-    </w:p>
     <w:p>
       <w:pPr>
         <w:rPr>
@@ -17298,6 +18685,7 @@
           <w:sz w:val="18"/>
           <w:szCs w:val="18"/>
         </w:rPr>
+        <w:lastRenderedPageBreak/>
         <w:t>1.</w:t>
       </w:r>
       <w:r>
@@ -17307,7 +18695,27 @@
           <w:sz w:val="18"/>
           <w:szCs w:val="18"/>
         </w:rPr>
-        <w:t xml:space="preserve"> Kafuti et al. 2020; </w:t>
+        <w:t xml:space="preserve"> </w:t>
+      </w:r>
+      <w:proofErr w:type="spellStart"/>
+      <w:r>
+        <w:rPr>
+          <w:rFonts w:ascii="Calibri" w:hAnsi="Calibri"/>
+          <w:color w:val="000000"/>
+          <w:sz w:val="18"/>
+          <w:szCs w:val="18"/>
+        </w:rPr>
+        <w:t>Kafuti</w:t>
+      </w:r>
+      <w:proofErr w:type="spellEnd"/>
+      <w:r>
+        <w:rPr>
+          <w:rFonts w:ascii="Calibri" w:hAnsi="Calibri"/>
+          <w:color w:val="000000"/>
+          <w:sz w:val="18"/>
+          <w:szCs w:val="18"/>
+        </w:rPr>
+        <w:t xml:space="preserve"> et al. 2020; </w:t>
       </w:r>
       <w:r>
         <w:rPr>
@@ -17327,7 +18735,27 @@
           <w:sz w:val="18"/>
           <w:szCs w:val="18"/>
         </w:rPr>
-        <w:t xml:space="preserve"> Van Wittenberghe et al. 2012; </w:t>
+        <w:t xml:space="preserve"> Van </w:t>
+      </w:r>
+      <w:proofErr w:type="spellStart"/>
+      <w:r>
+        <w:rPr>
+          <w:rFonts w:ascii="Calibri" w:hAnsi="Calibri"/>
+          <w:color w:val="000000"/>
+          <w:sz w:val="18"/>
+          <w:szCs w:val="18"/>
+        </w:rPr>
+        <w:t>Wittenberghe</w:t>
+      </w:r>
+      <w:proofErr w:type="spellEnd"/>
+      <w:r>
+        <w:rPr>
+          <w:rFonts w:ascii="Calibri" w:hAnsi="Calibri"/>
+          <w:color w:val="000000"/>
+          <w:sz w:val="18"/>
+          <w:szCs w:val="18"/>
+        </w:rPr>
+        <w:t xml:space="preserve"> et al. 2012; </w:t>
       </w:r>
       <w:r>
         <w:rPr>
@@ -17387,7 +18815,27 @@
           <w:sz w:val="18"/>
           <w:szCs w:val="18"/>
         </w:rPr>
-        <w:t xml:space="preserve"> Marenco et al. 2017; </w:t>
+        <w:t xml:space="preserve"> </w:t>
+      </w:r>
+      <w:proofErr w:type="spellStart"/>
+      <w:r>
+        <w:rPr>
+          <w:rFonts w:ascii="Calibri" w:hAnsi="Calibri"/>
+          <w:color w:val="000000"/>
+          <w:sz w:val="18"/>
+          <w:szCs w:val="18"/>
+        </w:rPr>
+        <w:t>Marenco</w:t>
+      </w:r>
+      <w:proofErr w:type="spellEnd"/>
+      <w:r>
+        <w:rPr>
+          <w:rFonts w:ascii="Calibri" w:hAnsi="Calibri"/>
+          <w:color w:val="000000"/>
+          <w:sz w:val="18"/>
+          <w:szCs w:val="18"/>
+        </w:rPr>
+        <w:t xml:space="preserve"> et al. 2017; </w:t>
       </w:r>
       <w:r>
         <w:rPr>
@@ -17427,7 +18875,27 @@
           <w:sz w:val="18"/>
           <w:szCs w:val="18"/>
         </w:rPr>
-        <w:t xml:space="preserve"> Zweifel et al. 2001; </w:t>
+        <w:t xml:space="preserve"> </w:t>
+      </w:r>
+      <w:proofErr w:type="spellStart"/>
+      <w:r>
+        <w:rPr>
+          <w:rFonts w:ascii="Calibri" w:hAnsi="Calibri"/>
+          <w:color w:val="000000"/>
+          <w:sz w:val="18"/>
+          <w:szCs w:val="18"/>
+        </w:rPr>
+        <w:t>Zweifel</w:t>
+      </w:r>
+      <w:proofErr w:type="spellEnd"/>
+      <w:r>
+        <w:rPr>
+          <w:rFonts w:ascii="Calibri" w:hAnsi="Calibri"/>
+          <w:color w:val="000000"/>
+          <w:sz w:val="18"/>
+          <w:szCs w:val="18"/>
+        </w:rPr>
+        <w:t xml:space="preserve"> et al. 2001; </w:t>
       </w:r>
       <w:r>
         <w:rPr>
@@ -17507,7 +18975,27 @@
           <w:sz w:val="18"/>
           <w:szCs w:val="18"/>
         </w:rPr>
-        <w:t xml:space="preserve">Carter and Cavaleri 2018; </w:t>
+        <w:t xml:space="preserve">Carter and </w:t>
+      </w:r>
+      <w:proofErr w:type="spellStart"/>
+      <w:r>
+        <w:rPr>
+          <w:rFonts w:ascii="Calibri" w:hAnsi="Calibri"/>
+          <w:color w:val="000000"/>
+          <w:sz w:val="18"/>
+          <w:szCs w:val="18"/>
+        </w:rPr>
+        <w:t>Cavaleri</w:t>
+      </w:r>
+      <w:proofErr w:type="spellEnd"/>
+      <w:r>
+        <w:rPr>
+          <w:rFonts w:ascii="Calibri" w:hAnsi="Calibri"/>
+          <w:color w:val="000000"/>
+          <w:sz w:val="18"/>
+          <w:szCs w:val="18"/>
+        </w:rPr>
+        <w:t xml:space="preserve"> 2018; </w:t>
       </w:r>
       <w:r>
         <w:rPr>
@@ -17567,7 +19055,27 @@
           <w:sz w:val="18"/>
           <w:szCs w:val="18"/>
         </w:rPr>
-        <w:t xml:space="preserve"> Kosugi et al. 2012; </w:t>
+        <w:t xml:space="preserve"> </w:t>
+      </w:r>
+      <w:proofErr w:type="spellStart"/>
+      <w:r>
+        <w:rPr>
+          <w:rFonts w:ascii="Calibri" w:hAnsi="Calibri"/>
+          <w:color w:val="000000"/>
+          <w:sz w:val="18"/>
+          <w:szCs w:val="18"/>
+        </w:rPr>
+        <w:t>Kosugi</w:t>
+      </w:r>
+      <w:proofErr w:type="spellEnd"/>
+      <w:r>
+        <w:rPr>
+          <w:rFonts w:ascii="Calibri" w:hAnsi="Calibri"/>
+          <w:color w:val="000000"/>
+          <w:sz w:val="18"/>
+          <w:szCs w:val="18"/>
+        </w:rPr>
+        <w:t xml:space="preserve"> et al. 2012; </w:t>
       </w:r>
       <w:r>
         <w:rPr>
@@ -17587,7 +19095,27 @@
           <w:sz w:val="18"/>
           <w:szCs w:val="18"/>
         </w:rPr>
-        <w:t xml:space="preserve"> Niinemets et al. 2015; </w:t>
+        <w:t xml:space="preserve"> </w:t>
+      </w:r>
+      <w:proofErr w:type="spellStart"/>
+      <w:r>
+        <w:rPr>
+          <w:rFonts w:ascii="Calibri" w:hAnsi="Calibri"/>
+          <w:color w:val="000000"/>
+          <w:sz w:val="18"/>
+          <w:szCs w:val="18"/>
+        </w:rPr>
+        <w:t>Niinemets</w:t>
+      </w:r>
+      <w:proofErr w:type="spellEnd"/>
+      <w:r>
+        <w:rPr>
+          <w:rFonts w:ascii="Calibri" w:hAnsi="Calibri"/>
+          <w:color w:val="000000"/>
+          <w:sz w:val="18"/>
+          <w:szCs w:val="18"/>
+        </w:rPr>
+        <w:t xml:space="preserve"> et al. 2015; </w:t>
       </w:r>
       <w:r>
         <w:rPr>
@@ -17627,7 +19155,27 @@
           <w:sz w:val="18"/>
           <w:szCs w:val="18"/>
         </w:rPr>
-        <w:t xml:space="preserve"> Hamerlynck and Knapp 1994; </w:t>
+        <w:t xml:space="preserve"> </w:t>
+      </w:r>
+      <w:proofErr w:type="spellStart"/>
+      <w:r>
+        <w:rPr>
+          <w:rFonts w:ascii="Calibri" w:hAnsi="Calibri"/>
+          <w:color w:val="000000"/>
+          <w:sz w:val="18"/>
+          <w:szCs w:val="18"/>
+        </w:rPr>
+        <w:t>Hamerlynck</w:t>
+      </w:r>
+      <w:proofErr w:type="spellEnd"/>
+      <w:r>
+        <w:rPr>
+          <w:rFonts w:ascii="Calibri" w:hAnsi="Calibri"/>
+          <w:color w:val="000000"/>
+          <w:sz w:val="18"/>
+          <w:szCs w:val="18"/>
+        </w:rPr>
+        <w:t xml:space="preserve"> and Knapp 1994; </w:t>
       </w:r>
       <w:r>
         <w:rPr>
@@ -17667,7 +19215,27 @@
           <w:sz w:val="18"/>
           <w:szCs w:val="18"/>
         </w:rPr>
-        <w:t xml:space="preserve"> Wyka et al. 2012; </w:t>
+        <w:t xml:space="preserve"> </w:t>
+      </w:r>
+      <w:proofErr w:type="spellStart"/>
+      <w:r>
+        <w:rPr>
+          <w:rFonts w:ascii="Calibri" w:hAnsi="Calibri"/>
+          <w:color w:val="000000"/>
+          <w:sz w:val="18"/>
+          <w:szCs w:val="18"/>
+        </w:rPr>
+        <w:t>Wyka</w:t>
+      </w:r>
+      <w:proofErr w:type="spellEnd"/>
+      <w:r>
+        <w:rPr>
+          <w:rFonts w:ascii="Calibri" w:hAnsi="Calibri"/>
+          <w:color w:val="000000"/>
+          <w:sz w:val="18"/>
+          <w:szCs w:val="18"/>
+        </w:rPr>
+        <w:t xml:space="preserve"> et al. 2012; </w:t>
       </w:r>
       <w:r>
         <w:rPr>
@@ -17687,7 +19255,27 @@
           <w:sz w:val="18"/>
           <w:szCs w:val="18"/>
         </w:rPr>
-        <w:t xml:space="preserve"> Rijkerse et al. 2000; </w:t>
+        <w:t xml:space="preserve"> </w:t>
+      </w:r>
+      <w:proofErr w:type="spellStart"/>
+      <w:r>
+        <w:rPr>
+          <w:rFonts w:ascii="Calibri" w:hAnsi="Calibri"/>
+          <w:color w:val="000000"/>
+          <w:sz w:val="18"/>
+          <w:szCs w:val="18"/>
+        </w:rPr>
+        <w:t>Rijkerse</w:t>
+      </w:r>
+      <w:proofErr w:type="spellEnd"/>
+      <w:r>
+        <w:rPr>
+          <w:rFonts w:ascii="Calibri" w:hAnsi="Calibri"/>
+          <w:color w:val="000000"/>
+          <w:sz w:val="18"/>
+          <w:szCs w:val="18"/>
+        </w:rPr>
+        <w:t xml:space="preserve"> et al. 2000; </w:t>
       </w:r>
       <w:r>
         <w:rPr>
@@ -17747,7 +19335,27 @@
           <w:sz w:val="18"/>
           <w:szCs w:val="18"/>
         </w:rPr>
-        <w:t xml:space="preserve"> Scartazza et al. 2016; </w:t>
+        <w:t xml:space="preserve"> </w:t>
+      </w:r>
+      <w:proofErr w:type="spellStart"/>
+      <w:r>
+        <w:rPr>
+          <w:rFonts w:ascii="Calibri" w:hAnsi="Calibri"/>
+          <w:color w:val="000000"/>
+          <w:sz w:val="18"/>
+          <w:szCs w:val="18"/>
+        </w:rPr>
+        <w:t>Scartazza</w:t>
+      </w:r>
+      <w:proofErr w:type="spellEnd"/>
+      <w:r>
+        <w:rPr>
+          <w:rFonts w:ascii="Calibri" w:hAnsi="Calibri"/>
+          <w:color w:val="000000"/>
+          <w:sz w:val="18"/>
+          <w:szCs w:val="18"/>
+        </w:rPr>
+        <w:t xml:space="preserve"> et al. 2016; </w:t>
       </w:r>
       <w:r>
         <w:rPr>
@@ -17800,6 +19408,7 @@
         </w:rPr>
         <w:t xml:space="preserve">26. </w:t>
       </w:r>
+      <w:proofErr w:type="spellStart"/>
       <w:r>
         <w:rPr>
           <w:rFonts w:ascii="Calibri" w:hAnsi="Calibri"/>
@@ -17807,7 +19416,17 @@
           <w:sz w:val="18"/>
           <w:szCs w:val="18"/>
         </w:rPr>
-        <w:t xml:space="preserve">Legner et al. 2014; </w:t>
+        <w:t>Legner</w:t>
+      </w:r>
+      <w:proofErr w:type="spellEnd"/>
+      <w:r>
+        <w:rPr>
+          <w:rFonts w:ascii="Calibri" w:hAnsi="Calibri"/>
+          <w:color w:val="000000"/>
+          <w:sz w:val="18"/>
+          <w:szCs w:val="18"/>
+        </w:rPr>
+        <w:t xml:space="preserve"> et al. 2014; </w:t>
       </w:r>
       <w:r>
         <w:rPr>
@@ -17887,7 +19506,16 @@
           <w:sz w:val="18"/>
           <w:szCs w:val="18"/>
         </w:rPr>
-        <w:t xml:space="preserve"> Muller et al. 2021; </w:t>
+        <w:t xml:space="preserve"> Muller et al. 2021</w:t>
+      </w:r>
+      <w:r>
+        <w:rPr>
+          <w:rFonts w:ascii="Calibri" w:hAnsi="Calibri"/>
+          <w:color w:val="000000"/>
+          <w:sz w:val="18"/>
+          <w:szCs w:val="18"/>
+        </w:rPr>
+        <w:t xml:space="preserve">; </w:t>
       </w:r>
       <w:r>
         <w:rPr>
@@ -17907,7 +19535,27 @@
           <w:sz w:val="18"/>
           <w:szCs w:val="18"/>
         </w:rPr>
-        <w:t xml:space="preserve"> Curtis et al. 2019; </w:t>
+        <w:t xml:space="preserve"> </w:t>
+      </w:r>
+      <w:proofErr w:type="spellStart"/>
+      <w:r>
+        <w:rPr>
+          <w:rFonts w:ascii="Calibri" w:hAnsi="Calibri"/>
+          <w:color w:val="000000"/>
+          <w:sz w:val="18"/>
+          <w:szCs w:val="18"/>
+        </w:rPr>
+        <w:t>Mier</w:t>
+      </w:r>
+      <w:proofErr w:type="spellEnd"/>
+      <w:r>
+        <w:rPr>
+          <w:rFonts w:ascii="Calibri" w:hAnsi="Calibri"/>
+          <w:color w:val="000000"/>
+          <w:sz w:val="18"/>
+          <w:szCs w:val="18"/>
+        </w:rPr>
+        <w:t xml:space="preserve"> et al. 2001; </w:t>
       </w:r>
       <w:r>
         <w:rPr>
@@ -17918,16 +19566,7 @@
           <w:sz w:val="18"/>
           <w:szCs w:val="18"/>
         </w:rPr>
-        <w:t>32.</w:t>
-      </w:r>
-      <w:r>
-        <w:rPr>
-          <w:rFonts w:ascii="Calibri" w:hAnsi="Calibri"/>
-          <w:color w:val="000000"/>
-          <w:sz w:val="18"/>
-          <w:szCs w:val="18"/>
-        </w:rPr>
-        <w:t xml:space="preserve"> Mier et al. 2001; </w:t>
+        <w:t>3</w:t>
       </w:r>
       <w:r>
         <w:rPr>
@@ -17938,7 +19577,18 @@
           <w:sz w:val="18"/>
           <w:szCs w:val="18"/>
         </w:rPr>
-        <w:t>33.</w:t>
+        <w:t>2</w:t>
+      </w:r>
+      <w:r>
+        <w:rPr>
+          <w:rFonts w:ascii="Calibri" w:hAnsi="Calibri"/>
+          <w:b/>
+          <w:bCs/>
+          <w:color w:val="000000"/>
+          <w:sz w:val="18"/>
+          <w:szCs w:val="18"/>
+        </w:rPr>
+        <w:t>.</w:t>
       </w:r>
       <w:r>
         <w:rPr>
@@ -17958,7 +19608,29 @@
           <w:sz w:val="18"/>
           <w:szCs w:val="18"/>
         </w:rPr>
-        <w:t>34.</w:t>
+        <w:t>3</w:t>
+      </w:r>
+      <w:r>
+        <w:rPr>
+          <w:rFonts w:ascii="Calibri" w:hAnsi="Calibri"/>
+          <w:b/>
+          <w:bCs/>
+          <w:color w:val="000000"/>
+          <w:sz w:val="18"/>
+          <w:szCs w:val="18"/>
+        </w:rPr>
+        <w:t>3</w:t>
+      </w:r>
+      <w:r>
+        <w:rPr>
+          <w:rFonts w:ascii="Calibri" w:hAnsi="Calibri"/>
+          <w:b/>
+          <w:bCs/>
+          <w:color w:val="000000"/>
+          <w:sz w:val="18"/>
+          <w:szCs w:val="18"/>
+        </w:rPr>
+        <w:t>.</w:t>
       </w:r>
       <w:r>
         <w:rPr>
@@ -17978,16 +19650,7 @@
           <w:sz w:val="18"/>
           <w:szCs w:val="18"/>
         </w:rPr>
-        <w:t>35.</w:t>
-      </w:r>
-      <w:r>
-        <w:rPr>
-          <w:rFonts w:ascii="Calibri" w:hAnsi="Calibri"/>
-          <w:color w:val="000000"/>
-          <w:sz w:val="18"/>
-          <w:szCs w:val="18"/>
-        </w:rPr>
-        <w:t xml:space="preserve"> Bolstad et al. 1999; </w:t>
+        <w:t>3</w:t>
       </w:r>
       <w:r>
         <w:rPr>
@@ -17998,7 +19661,80 @@
           <w:sz w:val="18"/>
           <w:szCs w:val="18"/>
         </w:rPr>
-        <w:t>36.</w:t>
+        <w:t>4</w:t>
+      </w:r>
+      <w:r>
+        <w:rPr>
+          <w:rFonts w:ascii="Calibri" w:hAnsi="Calibri"/>
+          <w:b/>
+          <w:bCs/>
+          <w:color w:val="000000"/>
+          <w:sz w:val="18"/>
+          <w:szCs w:val="18"/>
+        </w:rPr>
+        <w:t>.</w:t>
+      </w:r>
+      <w:r>
+        <w:rPr>
+          <w:rFonts w:ascii="Calibri" w:hAnsi="Calibri"/>
+          <w:color w:val="000000"/>
+          <w:sz w:val="18"/>
+          <w:szCs w:val="18"/>
+        </w:rPr>
+        <w:t xml:space="preserve"> </w:t>
+      </w:r>
+      <w:proofErr w:type="spellStart"/>
+      <w:r>
+        <w:rPr>
+          <w:rFonts w:ascii="Calibri" w:hAnsi="Calibri"/>
+          <w:color w:val="000000"/>
+          <w:sz w:val="18"/>
+          <w:szCs w:val="18"/>
+        </w:rPr>
+        <w:t>Bolstad</w:t>
+      </w:r>
+      <w:proofErr w:type="spellEnd"/>
+      <w:r>
+        <w:rPr>
+          <w:rFonts w:ascii="Calibri" w:hAnsi="Calibri"/>
+          <w:color w:val="000000"/>
+          <w:sz w:val="18"/>
+          <w:szCs w:val="18"/>
+        </w:rPr>
+        <w:t xml:space="preserve"> et al. 1999; </w:t>
+      </w:r>
+      <w:r>
+        <w:rPr>
+          <w:rFonts w:ascii="Calibri" w:hAnsi="Calibri"/>
+          <w:b/>
+          <w:bCs/>
+          <w:color w:val="000000"/>
+          <w:sz w:val="18"/>
+          <w:szCs w:val="18"/>
+        </w:rPr>
+        <w:t>3</w:t>
+      </w:r>
+      <w:r>
+        <w:rPr>
+          <w:rFonts w:ascii="Calibri" w:hAnsi="Calibri"/>
+          <w:b/>
+          <w:bCs/>
+          <w:color w:val="000000"/>
+          <w:sz w:val="18"/>
+          <w:szCs w:val="18"/>
+        </w:rPr>
+        <w:t>5</w:t>
+      </w:r>
+      <w:r>
+        <w:rPr>
+          <w:rFonts w:ascii="Calibri" w:hAnsi="Calibri"/>
+          <w:b/>
+          <w:bCs/>
+          <w:color w:val="000000"/>
+          <w:sz w:val="18"/>
+          <w:szCs w:val="18"/>
+        </w:rPr>
+        <w:t>.</w:t>
       </w:r>
       <w:r>
         <w:rPr>
@@ -18018,7 +19754,29 @@
           <w:sz w:val="18"/>
           <w:szCs w:val="18"/>
         </w:rPr>
-        <w:t>37.</w:t>
+        <w:t>3</w:t>
+      </w:r>
+      <w:r>
+        <w:rPr>
+          <w:rFonts w:ascii="Calibri" w:hAnsi="Calibri"/>
+          <w:b/>
+          <w:bCs/>
+          <w:color w:val="000000"/>
+          <w:sz w:val="18"/>
+          <w:szCs w:val="18"/>
+        </w:rPr>
+        <w:t>6</w:t>
+      </w:r>
+      <w:r>
+        <w:rPr>
+          <w:rFonts w:ascii="Calibri" w:hAnsi="Calibri"/>
+          <w:b/>
+          <w:bCs/>
+          <w:color w:val="000000"/>
+          <w:sz w:val="18"/>
+          <w:szCs w:val="18"/>
+        </w:rPr>
+        <w:t>.</w:t>
       </w:r>
       <w:r>
         <w:rPr>
@@ -18038,7 +19796,29 @@
           <w:sz w:val="18"/>
           <w:szCs w:val="18"/>
         </w:rPr>
-        <w:t>38.</w:t>
+        <w:t>3</w:t>
+      </w:r>
+      <w:r>
+        <w:rPr>
+          <w:rFonts w:ascii="Calibri" w:hAnsi="Calibri"/>
+          <w:b/>
+          <w:bCs/>
+          <w:color w:val="000000"/>
+          <w:sz w:val="18"/>
+          <w:szCs w:val="18"/>
+        </w:rPr>
+        <w:t>7</w:t>
+      </w:r>
+      <w:r>
+        <w:rPr>
+          <w:rFonts w:ascii="Calibri" w:hAnsi="Calibri"/>
+          <w:b/>
+          <w:bCs/>
+          <w:color w:val="000000"/>
+          <w:sz w:val="18"/>
+          <w:szCs w:val="18"/>
+        </w:rPr>
+        <w:t>.</w:t>
       </w:r>
       <w:r>
         <w:rPr>
@@ -18058,7 +19838,29 @@
           <w:sz w:val="18"/>
           <w:szCs w:val="18"/>
         </w:rPr>
-        <w:t>39.</w:t>
+        <w:t>3</w:t>
+      </w:r>
+      <w:r>
+        <w:rPr>
+          <w:rFonts w:ascii="Calibri" w:hAnsi="Calibri"/>
+          <w:b/>
+          <w:bCs/>
+          <w:color w:val="000000"/>
+          <w:sz w:val="18"/>
+          <w:szCs w:val="18"/>
+        </w:rPr>
+        <w:t>8</w:t>
+      </w:r>
+      <w:r>
+        <w:rPr>
+          <w:rFonts w:ascii="Calibri" w:hAnsi="Calibri"/>
+          <w:b/>
+          <w:bCs/>
+          <w:color w:val="000000"/>
+          <w:sz w:val="18"/>
+          <w:szCs w:val="18"/>
+        </w:rPr>
+        <w:t>.</w:t>
       </w:r>
       <w:r>
         <w:rPr>
@@ -18078,7 +19880,18 @@
           <w:sz w:val="18"/>
           <w:szCs w:val="18"/>
         </w:rPr>
-        <w:t>40.</w:t>
+        <w:t>39</w:t>
+      </w:r>
+      <w:r>
+        <w:rPr>
+          <w:rFonts w:ascii="Calibri" w:hAnsi="Calibri"/>
+          <w:b/>
+          <w:bCs/>
+          <w:color w:val="000000"/>
+          <w:sz w:val="18"/>
+          <w:szCs w:val="18"/>
+        </w:rPr>
+        <w:t>.</w:t>
       </w:r>
       <w:r>
         <w:rPr>
@@ -18098,7 +19911,29 @@
           <w:sz w:val="18"/>
           <w:szCs w:val="18"/>
         </w:rPr>
-        <w:t>41.</w:t>
+        <w:t>4</w:t>
+      </w:r>
+      <w:r>
+        <w:rPr>
+          <w:rFonts w:ascii="Calibri" w:hAnsi="Calibri"/>
+          <w:b/>
+          <w:bCs/>
+          <w:color w:val="000000"/>
+          <w:sz w:val="18"/>
+          <w:szCs w:val="18"/>
+        </w:rPr>
+        <w:t>0</w:t>
+      </w:r>
+      <w:r>
+        <w:rPr>
+          <w:rFonts w:ascii="Calibri" w:hAnsi="Calibri"/>
+          <w:b/>
+          <w:bCs/>
+          <w:color w:val="000000"/>
+          <w:sz w:val="18"/>
+          <w:szCs w:val="18"/>
+        </w:rPr>
+        <w:t>.</w:t>
       </w:r>
       <w:r>
         <w:rPr>
@@ -18127,7 +19962,7 @@
           <w:sz w:val="18"/>
           <w:szCs w:val="18"/>
         </w:rPr>
-        <w:t>42.</w:t>
+        <w:t>4</w:t>
       </w:r>
       <w:r>
         <w:rPr>
@@ -18138,7 +19973,18 @@
           <w:sz w:val="18"/>
           <w:szCs w:val="18"/>
         </w:rPr>
-        <w:t xml:space="preserve"> </w:t>
+        <w:t>1</w:t>
+      </w:r>
+      <w:r>
+        <w:rPr>
+          <w:rFonts w:ascii="Calibri" w:hAnsi="Calibri"/>
+          <w:b/>
+          <w:bCs/>
+          <w:color w:val="000000"/>
+          <w:sz w:val="18"/>
+          <w:szCs w:val="18"/>
+        </w:rPr>
+        <w:t xml:space="preserve">. </w:t>
       </w:r>
       <w:r>
         <w:rPr>
@@ -18154,7 +20000,7 @@
           <w:sz w:val="18"/>
           <w:szCs w:val="18"/>
         </w:rPr>
-        <w:t>43.</w:t>
+        <w:t>4</w:t>
       </w:r>
       <w:r>
         <w:rPr>
@@ -18163,21 +20009,7 @@
           <w:sz w:val="18"/>
           <w:szCs w:val="18"/>
         </w:rPr>
-        <w:t xml:space="preserve"> </w:t>
-      </w:r>
-      <w:r>
-        <w:rPr>
-          <w:sz w:val="18"/>
-          <w:szCs w:val="18"/>
-        </w:rPr>
-        <w:t>Harley et al. 1997;</w:t>
-      </w:r>
-      <w:r>
-        <w:rPr>
-          <w:sz w:val="18"/>
-          <w:szCs w:val="18"/>
-        </w:rPr>
-        <w:t xml:space="preserve"> </w:t>
+        <w:t>2</w:t>
       </w:r>
       <w:r>
         <w:rPr>
@@ -18186,28 +20018,14 @@
           <w:sz w:val="18"/>
           <w:szCs w:val="18"/>
         </w:rPr>
-        <w:t>44.</w:t>
+        <w:t xml:space="preserve">. </w:t>
       </w:r>
       <w:r>
         <w:rPr>
           <w:sz w:val="18"/>
           <w:szCs w:val="18"/>
         </w:rPr>
-        <w:t xml:space="preserve"> </w:t>
-      </w:r>
-      <w:r>
-        <w:rPr>
-          <w:sz w:val="18"/>
-          <w:szCs w:val="18"/>
-        </w:rPr>
-        <w:t>Niinemets and Sun, 2014</w:t>
-      </w:r>
-      <w:r>
-        <w:rPr>
-          <w:sz w:val="18"/>
-          <w:szCs w:val="18"/>
-        </w:rPr>
-        <w:t xml:space="preserve">; </w:t>
+        <w:t xml:space="preserve">Harley et al. 1997; </w:t>
       </w:r>
       <w:r>
         <w:rPr>
@@ -18216,28 +20034,7 @@
           <w:sz w:val="18"/>
           <w:szCs w:val="18"/>
         </w:rPr>
-        <w:t>45.</w:t>
-      </w:r>
-      <w:r>
-        <w:rPr>
-          <w:sz w:val="18"/>
-          <w:szCs w:val="18"/>
-        </w:rPr>
-        <w:t xml:space="preserve"> </w:t>
-      </w:r>
-      <w:r>
-        <w:rPr>
-          <w:sz w:val="18"/>
-          <w:szCs w:val="18"/>
-        </w:rPr>
-        <w:t>Sharkey and Monson, 2014;</w:t>
-      </w:r>
-      <w:r>
-        <w:rPr>
-          <w:sz w:val="18"/>
-          <w:szCs w:val="18"/>
-        </w:rPr>
-        <w:t xml:space="preserve"> </w:t>
+        <w:t>4</w:t>
       </w:r>
       <w:r>
         <w:rPr>
@@ -18246,7 +20043,7 @@
           <w:sz w:val="18"/>
           <w:szCs w:val="18"/>
         </w:rPr>
-        <w:t>46</w:t>
+        <w:t>3</w:t>
       </w:r>
       <w:r>
         <w:rPr>
@@ -18264,12 +20061,105 @@
         </w:rPr>
         <w:t xml:space="preserve"> </w:t>
       </w:r>
+      <w:proofErr w:type="spellStart"/>
       <w:r>
         <w:rPr>
           <w:sz w:val="18"/>
           <w:szCs w:val="18"/>
         </w:rPr>
-        <w:t>Simpraga et al. 2013</w:t>
+        <w:t>Niinemets</w:t>
+      </w:r>
+      <w:proofErr w:type="spellEnd"/>
+      <w:r>
+        <w:rPr>
+          <w:sz w:val="18"/>
+          <w:szCs w:val="18"/>
+        </w:rPr>
+        <w:t xml:space="preserve"> and Sun, 2014; </w:t>
+      </w:r>
+      <w:r>
+        <w:rPr>
+          <w:b/>
+          <w:bCs/>
+          <w:sz w:val="18"/>
+          <w:szCs w:val="18"/>
+        </w:rPr>
+        <w:t>4</w:t>
+      </w:r>
+      <w:r>
+        <w:rPr>
+          <w:b/>
+          <w:bCs/>
+          <w:sz w:val="18"/>
+          <w:szCs w:val="18"/>
+        </w:rPr>
+        <w:t>4</w:t>
+      </w:r>
+      <w:r>
+        <w:rPr>
+          <w:b/>
+          <w:bCs/>
+          <w:sz w:val="18"/>
+          <w:szCs w:val="18"/>
+        </w:rPr>
+        <w:t>.</w:t>
+      </w:r>
+      <w:r>
+        <w:rPr>
+          <w:sz w:val="18"/>
+          <w:szCs w:val="18"/>
+        </w:rPr>
+        <w:t xml:space="preserve"> Sharkey and Monson, 2014; </w:t>
+      </w:r>
+      <w:r>
+        <w:rPr>
+          <w:b/>
+          <w:bCs/>
+          <w:sz w:val="18"/>
+          <w:szCs w:val="18"/>
+        </w:rPr>
+        <w:t>4</w:t>
+      </w:r>
+      <w:r>
+        <w:rPr>
+          <w:b/>
+          <w:bCs/>
+          <w:sz w:val="18"/>
+          <w:szCs w:val="18"/>
+        </w:rPr>
+        <w:t>5</w:t>
+      </w:r>
+      <w:r>
+        <w:rPr>
+          <w:b/>
+          <w:bCs/>
+          <w:sz w:val="18"/>
+          <w:szCs w:val="18"/>
+        </w:rPr>
+        <w:t>.</w:t>
+      </w:r>
+      <w:r>
+        <w:rPr>
+          <w:sz w:val="18"/>
+          <w:szCs w:val="18"/>
+        </w:rPr>
+        <w:t xml:space="preserve"> </w:t>
+      </w:r>
+      <w:proofErr w:type="spellStart"/>
+      <w:r>
+        <w:rPr>
+          <w:sz w:val="18"/>
+          <w:szCs w:val="18"/>
+        </w:rPr>
+        <w:t>Simpraga</w:t>
+      </w:r>
+      <w:proofErr w:type="spellEnd"/>
+      <w:r>
+        <w:rPr>
+          <w:sz w:val="18"/>
+          <w:szCs w:val="18"/>
+        </w:rPr>
+        <w:t xml:space="preserve"> et al. 2013</w:t>
       </w:r>
       <w:r>
         <w:rPr>
@@ -18285,21 +20175,32 @@
           <w:sz w:val="18"/>
           <w:szCs w:val="18"/>
         </w:rPr>
-        <w:t>47.</w:t>
+        <w:t>4</w:t>
+      </w:r>
+      <w:r>
+        <w:rPr>
+          <w:b/>
+          <w:bCs/>
+          <w:sz w:val="18"/>
+          <w:szCs w:val="18"/>
+        </w:rPr>
+        <w:t>6</w:t>
+      </w:r>
+      <w:r>
+        <w:rPr>
+          <w:b/>
+          <w:bCs/>
+          <w:sz w:val="18"/>
+          <w:szCs w:val="18"/>
+        </w:rPr>
+        <w:t>.</w:t>
       </w:r>
       <w:r>
         <w:rPr>
           <w:sz w:val="18"/>
           <w:szCs w:val="18"/>
         </w:rPr>
-        <w:t xml:space="preserve"> </w:t>
-      </w:r>
-      <w:r>
-        <w:rPr>
-          <w:sz w:val="18"/>
-          <w:szCs w:val="18"/>
-        </w:rPr>
-        <w:t>Slot et al. 2021</w:t>
+        <w:t xml:space="preserve"> Slot et al. 2021</w:t>
       </w:r>
     </w:p>
     <w:p>
@@ -18331,7 +20232,7 @@
 </file>
 
 <file path=word/styles.xml><?xml version="1.0" encoding="utf-8"?>
-<w:styles xmlns:mc="http://schemas.openxmlformats.org/markup-compatibility/2006" xmlns:r="http://schemas.openxmlformats.org/officeDocument/2006/relationships" xmlns:w="http://schemas.openxmlformats.org/wordprocessingml/2006/main" xmlns:w14="http://schemas.microsoft.com/office/word/2010/wordml" xmlns:w15="http://schemas.microsoft.com/office/word/2012/wordml" xmlns:w16cex="http://schemas.microsoft.com/office/word/2018/wordml/cex" xmlns:w16cid="http://schemas.microsoft.com/office/word/2016/wordml/cid" xmlns:w16="http://schemas.microsoft.com/office/word/2018/wordml" xmlns:w16se="http://schemas.microsoft.com/office/word/2015/wordml/symex" mc:Ignorable="w14 w15 w16se w16cid w16 w16cex">
+<w:styles xmlns:mc="http://schemas.openxmlformats.org/markup-compatibility/2006" xmlns:r="http://schemas.openxmlformats.org/officeDocument/2006/relationships" xmlns:w="http://schemas.openxmlformats.org/wordprocessingml/2006/main" xmlns:w14="http://schemas.microsoft.com/office/word/2010/wordml" xmlns:w15="http://schemas.microsoft.com/office/word/2012/wordml" xmlns:w16cex="http://schemas.microsoft.com/office/word/2018/wordml/cex" xmlns:w16cid="http://schemas.microsoft.com/office/word/2016/wordml/cid" xmlns:w16="http://schemas.microsoft.com/office/word/2018/wordml" xmlns:w16sdtdh="http://schemas.microsoft.com/office/word/2020/wordml/sdtdatahash" xmlns:w16se="http://schemas.microsoft.com/office/word/2015/wordml/symex" mc:Ignorable="w14 w15 w16se w16cid w16 w16cex w16sdtdh">
   <w:docDefaults>
     <w:rPrDefault>
       <w:rPr>

</xml_diff>

<commit_message>
moved isoprene to tables
</commit_message>
<xml_diff>
--- a/Lit_Review/Metabolism table (new citation format) .docx
+++ b/Lit_Review/Metabolism table (new citation format) .docx
@@ -1388,7 +1388,7 @@
                 <w:rFonts w:ascii="Calibri" w:eastAsia="Times New Roman" w:hAnsi="Calibri" w:cs="Times New Roman"/>
                 <w:color w:val="000000"/>
               </w:rPr>
-              <w:t>6</w:t>
+              <w:t>1</w:t>
             </w:r>
           </w:p>
         </w:tc>
@@ -7225,7 +7225,21 @@
                 <w:rFonts w:ascii="Calibri" w:eastAsia="Times New Roman" w:hAnsi="Calibri" w:cs="Times New Roman"/>
                 <w:color w:val="000000"/>
               </w:rPr>
-              <w:t xml:space="preserve">47, </w:t>
+              <w:t>4</w:t>
+            </w:r>
+            <w:r>
+              <w:rPr>
+                <w:rFonts w:ascii="Calibri" w:eastAsia="Times New Roman" w:hAnsi="Calibri" w:cs="Times New Roman"/>
+                <w:color w:val="000000"/>
+              </w:rPr>
+              <w:t>2</w:t>
+            </w:r>
+            <w:r>
+              <w:rPr>
+                <w:rFonts w:ascii="Calibri" w:eastAsia="Times New Roman" w:hAnsi="Calibri" w:cs="Times New Roman"/>
+                <w:color w:val="000000"/>
+              </w:rPr>
+              <w:t xml:space="preserve">, </w:t>
             </w:r>
             <w:r>
               <w:rPr>
@@ -7481,7 +7495,21 @@
                 <w:rFonts w:ascii="Calibri" w:eastAsia="Times New Roman" w:hAnsi="Calibri" w:cs="Times New Roman"/>
                 <w:color w:val="000000"/>
               </w:rPr>
-              <w:t xml:space="preserve">47, </w:t>
+              <w:t>4</w:t>
+            </w:r>
+            <w:r>
+              <w:rPr>
+                <w:rFonts w:ascii="Calibri" w:eastAsia="Times New Roman" w:hAnsi="Calibri" w:cs="Times New Roman"/>
+                <w:color w:val="000000"/>
+              </w:rPr>
+              <w:t>2</w:t>
+            </w:r>
+            <w:r>
+              <w:rPr>
+                <w:rFonts w:ascii="Calibri" w:eastAsia="Times New Roman" w:hAnsi="Calibri" w:cs="Times New Roman"/>
+                <w:color w:val="000000"/>
+              </w:rPr>
+              <w:t xml:space="preserve">, </w:t>
             </w:r>
             <w:r>
               <w:rPr>
@@ -9071,7 +9099,21 @@
                 <w:rFonts w:ascii="Calibri" w:eastAsia="Times New Roman" w:hAnsi="Calibri" w:cs="Times New Roman"/>
                 <w:color w:val="000000"/>
               </w:rPr>
-              <w:t xml:space="preserve">47, </w:t>
+              <w:t>4</w:t>
+            </w:r>
+            <w:r>
+              <w:rPr>
+                <w:rFonts w:ascii="Calibri" w:eastAsia="Times New Roman" w:hAnsi="Calibri" w:cs="Times New Roman"/>
+                <w:color w:val="000000"/>
+              </w:rPr>
+              <w:t>2</w:t>
+            </w:r>
+            <w:r>
+              <w:rPr>
+                <w:rFonts w:ascii="Calibri" w:eastAsia="Times New Roman" w:hAnsi="Calibri" w:cs="Times New Roman"/>
+                <w:color w:val="000000"/>
+              </w:rPr>
+              <w:t xml:space="preserve">, </w:t>
             </w:r>
             <w:r>
               <w:rPr>
@@ -9290,7 +9332,21 @@
                 <w:rFonts w:ascii="Calibri" w:eastAsia="Times New Roman" w:hAnsi="Calibri" w:cs="Times New Roman"/>
                 <w:color w:val="000000"/>
               </w:rPr>
-              <w:t xml:space="preserve">47, </w:t>
+              <w:t>4</w:t>
+            </w:r>
+            <w:r>
+              <w:rPr>
+                <w:rFonts w:ascii="Calibri" w:eastAsia="Times New Roman" w:hAnsi="Calibri" w:cs="Times New Roman"/>
+                <w:color w:val="000000"/>
+              </w:rPr>
+              <w:t>2</w:t>
+            </w:r>
+            <w:r>
+              <w:rPr>
+                <w:rFonts w:ascii="Calibri" w:eastAsia="Times New Roman" w:hAnsi="Calibri" w:cs="Times New Roman"/>
+                <w:color w:val="000000"/>
+              </w:rPr>
+              <w:t xml:space="preserve">, </w:t>
             </w:r>
             <w:r>
               <w:rPr>
@@ -16463,1586 +16519,6 @@
                 <w:color w:val="000000"/>
               </w:rPr>
               <w:t xml:space="preserve"> 8</w:t>
-            </w:r>
-          </w:p>
-        </w:tc>
-      </w:tr>
-      <w:tr>
-        <w:trPr>
-          <w:cantSplit/>
-          <w:trHeight w:val="300"/>
-        </w:trPr>
-        <w:tc>
-          <w:tcPr>
-            <w:tcW w:w="1885" w:type="dxa"/>
-            <w:tcBorders>
-              <w:top w:val="nil"/>
-              <w:bottom w:val="nil"/>
-              <w:right w:val="nil"/>
-            </w:tcBorders>
-            <w:shd w:val="clear" w:color="auto" w:fill="auto"/>
-            <w:noWrap/>
-          </w:tcPr>
-          <w:p>
-            <w:pPr>
-              <w:spacing w:after="0" w:line="240" w:lineRule="auto"/>
-              <w:rPr>
-                <w:rFonts w:ascii="Calibri" w:eastAsia="Times New Roman" w:hAnsi="Calibri" w:cs="Times New Roman"/>
-                <w:color w:val="000000"/>
-              </w:rPr>
-            </w:pPr>
-            <w:r>
-              <w:rPr>
-                <w:rFonts w:ascii="Calibri" w:eastAsia="Times New Roman" w:hAnsi="Calibri" w:cs="Times New Roman"/>
-                <w:b/>
-                <w:bCs/>
-                <w:color w:val="000000"/>
-              </w:rPr>
-              <w:t>VOC production</w:t>
-            </w:r>
-          </w:p>
-        </w:tc>
-        <w:tc>
-          <w:tcPr>
-            <w:tcW w:w="1196" w:type="dxa"/>
-            <w:tcBorders>
-              <w:top w:val="nil"/>
-              <w:left w:val="nil"/>
-              <w:bottom w:val="nil"/>
-              <w:right w:val="nil"/>
-            </w:tcBorders>
-            <w:shd w:val="clear" w:color="auto" w:fill="auto"/>
-            <w:noWrap/>
-          </w:tcPr>
-          <w:p>
-            <w:pPr>
-              <w:spacing w:after="0" w:line="240" w:lineRule="auto"/>
-              <w:rPr>
-                <w:rFonts w:ascii="Times New Roman" w:eastAsia="Times New Roman" w:hAnsi="Times New Roman" w:cs="Times New Roman"/>
-                <w:sz w:val="20"/>
-                <w:szCs w:val="20"/>
-              </w:rPr>
-            </w:pPr>
-          </w:p>
-        </w:tc>
-        <w:tc>
-          <w:tcPr>
-            <w:tcW w:w="1689" w:type="dxa"/>
-            <w:tcBorders>
-              <w:top w:val="nil"/>
-              <w:left w:val="nil"/>
-              <w:bottom w:val="nil"/>
-              <w:right w:val="nil"/>
-            </w:tcBorders>
-            <w:shd w:val="clear" w:color="auto" w:fill="auto"/>
-            <w:noWrap/>
-          </w:tcPr>
-          <w:p>
-            <w:pPr>
-              <w:spacing w:after="0" w:line="240" w:lineRule="auto"/>
-              <w:rPr>
-                <w:rFonts w:ascii="Calibri" w:eastAsia="Times New Roman" w:hAnsi="Calibri" w:cs="Times New Roman"/>
-                <w:color w:val="000000"/>
-              </w:rPr>
-            </w:pPr>
-          </w:p>
-        </w:tc>
-        <w:tc>
-          <w:tcPr>
-            <w:tcW w:w="1620" w:type="dxa"/>
-            <w:tcBorders>
-              <w:top w:val="nil"/>
-              <w:left w:val="nil"/>
-              <w:bottom w:val="nil"/>
-              <w:right w:val="nil"/>
-            </w:tcBorders>
-            <w:shd w:val="clear" w:color="auto" w:fill="auto"/>
-            <w:noWrap/>
-          </w:tcPr>
-          <w:p>
-            <w:pPr>
-              <w:spacing w:after="0" w:line="240" w:lineRule="auto"/>
-              <w:rPr>
-                <w:rFonts w:ascii="Calibri" w:eastAsia="Times New Roman" w:hAnsi="Calibri" w:cs="Times New Roman"/>
-                <w:color w:val="000000"/>
-              </w:rPr>
-            </w:pPr>
-          </w:p>
-        </w:tc>
-        <w:tc>
-          <w:tcPr>
-            <w:tcW w:w="1514" w:type="dxa"/>
-            <w:tcBorders>
-              <w:top w:val="nil"/>
-              <w:left w:val="nil"/>
-              <w:bottom w:val="nil"/>
-              <w:right w:val="nil"/>
-            </w:tcBorders>
-            <w:shd w:val="clear" w:color="auto" w:fill="auto"/>
-            <w:noWrap/>
-          </w:tcPr>
-          <w:p>
-            <w:pPr>
-              <w:spacing w:after="0" w:line="240" w:lineRule="auto"/>
-              <w:rPr>
-                <w:rFonts w:ascii="Calibri" w:eastAsia="Times New Roman" w:hAnsi="Calibri" w:cs="Times New Roman"/>
-                <w:color w:val="000000"/>
-              </w:rPr>
-            </w:pPr>
-          </w:p>
-        </w:tc>
-        <w:tc>
-          <w:tcPr>
-            <w:tcW w:w="1413" w:type="dxa"/>
-            <w:gridSpan w:val="2"/>
-            <w:tcBorders>
-              <w:top w:val="nil"/>
-              <w:left w:val="nil"/>
-              <w:bottom w:val="nil"/>
-            </w:tcBorders>
-            <w:shd w:val="clear" w:color="auto" w:fill="auto"/>
-            <w:noWrap/>
-          </w:tcPr>
-          <w:p>
-            <w:pPr>
-              <w:spacing w:after="0" w:line="240" w:lineRule="auto"/>
-              <w:rPr>
-                <w:rFonts w:ascii="Calibri" w:eastAsia="Times New Roman" w:hAnsi="Calibri" w:cs="Times New Roman"/>
-                <w:color w:val="000000"/>
-              </w:rPr>
-            </w:pPr>
-          </w:p>
-        </w:tc>
-      </w:tr>
-      <w:tr>
-        <w:trPr>
-          <w:cantSplit/>
-          <w:trHeight w:val="300"/>
-        </w:trPr>
-        <w:tc>
-          <w:tcPr>
-            <w:tcW w:w="1885" w:type="dxa"/>
-            <w:tcBorders>
-              <w:top w:val="nil"/>
-              <w:bottom w:val="nil"/>
-              <w:right w:val="nil"/>
-            </w:tcBorders>
-            <w:shd w:val="clear" w:color="auto" w:fill="auto"/>
-            <w:noWrap/>
-          </w:tcPr>
-          <w:p>
-            <w:pPr>
-              <w:spacing w:after="0" w:line="240" w:lineRule="auto"/>
-              <w:rPr>
-                <w:rFonts w:ascii="Calibri" w:eastAsia="Times New Roman" w:hAnsi="Calibri" w:cs="Times New Roman"/>
-                <w:color w:val="000000"/>
-              </w:rPr>
-            </w:pPr>
-            <w:r>
-              <w:rPr>
-                <w:rFonts w:ascii="Calibri" w:eastAsia="Times New Roman" w:hAnsi="Calibri" w:cs="Times New Roman"/>
-                <w:color w:val="000000"/>
-              </w:rPr>
-              <w:t>isoprene emission</w:t>
-            </w:r>
-          </w:p>
-          <w:p>
-            <w:pPr>
-              <w:spacing w:after="0" w:line="240" w:lineRule="auto"/>
-              <w:rPr>
-                <w:rFonts w:ascii="Calibri" w:eastAsia="Times New Roman" w:hAnsi="Calibri" w:cs="Times New Roman"/>
-                <w:b/>
-                <w:bCs/>
-                <w:color w:val="000000"/>
-              </w:rPr>
-            </w:pPr>
-            <w:r>
-              <w:rPr>
-                <w:rFonts w:ascii="Calibri" w:eastAsia="Times New Roman" w:hAnsi="Calibri" w:cs="Times New Roman"/>
-                <w:color w:val="000000"/>
-              </w:rPr>
-              <w:t>(</w:t>
-            </w:r>
-            <w:proofErr w:type="gramStart"/>
-            <w:r>
-              <w:rPr>
-                <w:rFonts w:ascii="Calibri" w:eastAsia="Times New Roman" w:hAnsi="Calibri" w:cs="Times New Roman"/>
-                <w:color w:val="000000"/>
-              </w:rPr>
-              <w:t>in</w:t>
-            </w:r>
-            <w:proofErr w:type="gramEnd"/>
-            <w:r>
-              <w:rPr>
-                <w:rFonts w:ascii="Calibri" w:eastAsia="Times New Roman" w:hAnsi="Calibri" w:cs="Times New Roman"/>
-                <w:color w:val="000000"/>
-              </w:rPr>
-              <w:t xml:space="preserve"> emitting species)</w:t>
-            </w:r>
-          </w:p>
-        </w:tc>
-        <w:tc>
-          <w:tcPr>
-            <w:tcW w:w="1196" w:type="dxa"/>
-            <w:tcBorders>
-              <w:top w:val="nil"/>
-              <w:left w:val="nil"/>
-              <w:bottom w:val="nil"/>
-              <w:right w:val="nil"/>
-            </w:tcBorders>
-            <w:shd w:val="clear" w:color="auto" w:fill="auto"/>
-            <w:noWrap/>
-          </w:tcPr>
-          <w:p>
-            <w:pPr>
-              <w:spacing w:after="0" w:line="240" w:lineRule="auto"/>
-              <w:rPr>
-                <w:rFonts w:ascii="Times New Roman" w:eastAsia="Times New Roman" w:hAnsi="Times New Roman" w:cs="Times New Roman"/>
-                <w:sz w:val="20"/>
-                <w:szCs w:val="20"/>
-              </w:rPr>
-            </w:pPr>
-            <w:r>
-              <w:rPr>
-                <w:rFonts w:ascii="Calibri" w:eastAsia="Times New Roman" w:hAnsi="Calibri" w:cs="Times New Roman"/>
-                <w:i/>
-                <w:iCs/>
-                <w:color w:val="000000"/>
-              </w:rPr>
-              <w:t>I</w:t>
-            </w:r>
-          </w:p>
-        </w:tc>
-        <w:tc>
-          <w:tcPr>
-            <w:tcW w:w="1689" w:type="dxa"/>
-            <w:tcBorders>
-              <w:top w:val="nil"/>
-              <w:left w:val="nil"/>
-              <w:bottom w:val="nil"/>
-              <w:right w:val="nil"/>
-            </w:tcBorders>
-            <w:shd w:val="clear" w:color="auto" w:fill="auto"/>
-            <w:noWrap/>
-          </w:tcPr>
-          <w:p>
-            <w:pPr>
-              <w:spacing w:after="0" w:line="240" w:lineRule="auto"/>
-              <w:rPr>
-                <w:rFonts w:ascii="Calibri" w:eastAsia="Times New Roman" w:hAnsi="Calibri" w:cs="Times New Roman"/>
-                <w:color w:val="000000"/>
-              </w:rPr>
-            </w:pPr>
-            <w:r>
-              <w:rPr>
-                <w:rFonts w:ascii="Calibri" w:eastAsia="Times New Roman" w:hAnsi="Calibri" w:cs="Times New Roman"/>
-                <w:color w:val="000000"/>
-              </w:rPr>
-              <w:t>nmol m</w:t>
-            </w:r>
-            <w:r>
-              <w:rPr>
-                <w:rFonts w:ascii="Calibri" w:eastAsia="Times New Roman" w:hAnsi="Calibri" w:cs="Times New Roman"/>
-                <w:color w:val="000000"/>
-                <w:sz w:val="24"/>
-                <w:szCs w:val="24"/>
-                <w:vertAlign w:val="superscript"/>
-              </w:rPr>
-              <w:t>-2</w:t>
-            </w:r>
-            <w:r>
-              <w:rPr>
-                <w:rFonts w:ascii="Calibri" w:eastAsia="Times New Roman" w:hAnsi="Calibri" w:cs="Times New Roman"/>
-                <w:color w:val="000000"/>
-                <w:sz w:val="24"/>
-                <w:szCs w:val="24"/>
-                <w:vertAlign w:val="superscript"/>
-              </w:rPr>
-              <w:t xml:space="preserve"> </w:t>
-            </w:r>
-            <w:r>
-              <w:rPr>
-                <w:rFonts w:ascii="Calibri" w:eastAsia="Times New Roman" w:hAnsi="Calibri" w:cs="Times New Roman"/>
-                <w:color w:val="000000"/>
-              </w:rPr>
-              <w:t>s</w:t>
-            </w:r>
-            <w:r>
-              <w:rPr>
-                <w:rFonts w:ascii="Calibri" w:eastAsia="Times New Roman" w:hAnsi="Calibri" w:cs="Times New Roman"/>
-                <w:color w:val="000000"/>
-                <w:sz w:val="24"/>
-                <w:szCs w:val="24"/>
-                <w:vertAlign w:val="superscript"/>
-              </w:rPr>
-              <w:t>-1</w:t>
-            </w:r>
-          </w:p>
-        </w:tc>
-        <w:tc>
-          <w:tcPr>
-            <w:tcW w:w="1620" w:type="dxa"/>
-            <w:tcBorders>
-              <w:top w:val="nil"/>
-              <w:left w:val="nil"/>
-              <w:bottom w:val="nil"/>
-              <w:right w:val="nil"/>
-            </w:tcBorders>
-            <w:shd w:val="clear" w:color="auto" w:fill="auto"/>
-            <w:noWrap/>
-          </w:tcPr>
-          <w:p>
-            <w:pPr>
-              <w:spacing w:after="0" w:line="240" w:lineRule="auto"/>
-              <w:rPr>
-                <w:rFonts w:ascii="Calibri" w:eastAsia="Times New Roman" w:hAnsi="Calibri" w:cs="Times New Roman"/>
-                <w:color w:val="000000"/>
-              </w:rPr>
-            </w:pPr>
-            <w:r>
-              <w:rPr>
-                <w:rFonts w:ascii="Calibri" w:eastAsia="Times New Roman" w:hAnsi="Calibri" w:cs="Times New Roman"/>
-                <w:color w:val="000000"/>
-              </w:rPr>
-              <w:t>↑</w:t>
-            </w:r>
-            <w:r>
-              <w:rPr>
-                <w:rFonts w:ascii="Calibri" w:eastAsia="Times New Roman" w:hAnsi="Calibri" w:cs="Times New Roman"/>
-                <w:color w:val="000000"/>
-              </w:rPr>
-              <w:t xml:space="preserve"> </w:t>
-            </w:r>
-            <w:r>
-              <w:rPr>
-                <w:rFonts w:ascii="Calibri" w:eastAsia="Times New Roman" w:hAnsi="Calibri" w:cs="Times New Roman"/>
-                <w:color w:val="000000"/>
-              </w:rPr>
-              <w:t>H</w:t>
-            </w:r>
-          </w:p>
-          <w:p>
-            <w:pPr>
-              <w:spacing w:after="0" w:line="240" w:lineRule="auto"/>
-              <w:rPr>
-                <w:rFonts w:ascii="Calibri" w:eastAsia="Times New Roman" w:hAnsi="Calibri" w:cs="Times New Roman"/>
-                <w:color w:val="000000"/>
-              </w:rPr>
-            </w:pPr>
-            <w:r>
-              <w:rPr>
-                <w:rFonts w:ascii="Calibri" w:eastAsia="Times New Roman" w:hAnsi="Calibri" w:cs="Times New Roman"/>
-                <w:color w:val="000000"/>
-              </w:rPr>
-              <w:t>(</w:t>
-            </w:r>
-            <w:proofErr w:type="gramStart"/>
-            <w:r>
-              <w:rPr>
-                <w:rFonts w:ascii="Calibri" w:eastAsia="Times New Roman" w:hAnsi="Calibri" w:cs="Times New Roman"/>
-                <w:color w:val="000000"/>
-              </w:rPr>
-              <w:t>peak</w:t>
-            </w:r>
-            <w:proofErr w:type="gramEnd"/>
-            <w:r>
-              <w:rPr>
-                <w:rFonts w:ascii="Calibri" w:eastAsia="Times New Roman" w:hAnsi="Calibri" w:cs="Times New Roman"/>
-                <w:color w:val="000000"/>
-              </w:rPr>
-              <w:t xml:space="preserve"> in mid-canopy)</w:t>
-            </w:r>
-          </w:p>
-        </w:tc>
-        <w:tc>
-          <w:tcPr>
-            <w:tcW w:w="1514" w:type="dxa"/>
-            <w:tcBorders>
-              <w:top w:val="nil"/>
-              <w:left w:val="nil"/>
-              <w:bottom w:val="nil"/>
-              <w:right w:val="nil"/>
-            </w:tcBorders>
-            <w:shd w:val="clear" w:color="auto" w:fill="auto"/>
-            <w:noWrap/>
-          </w:tcPr>
-          <w:p>
-            <w:pPr>
-              <w:spacing w:after="0" w:line="240" w:lineRule="auto"/>
-              <w:rPr>
-                <w:rFonts w:ascii="Calibri" w:eastAsia="Times New Roman" w:hAnsi="Calibri" w:cs="Times New Roman"/>
-                <w:color w:val="000000"/>
-              </w:rPr>
-            </w:pPr>
-            <w:proofErr w:type="spellStart"/>
-            <w:r>
-              <w:rPr>
-                <w:rFonts w:ascii="Calibri" w:eastAsia="Times New Roman" w:hAnsi="Calibri" w:cs="Times New Roman"/>
-                <w:color w:val="000000"/>
-              </w:rPr>
-              <w:t>TrB</w:t>
-            </w:r>
-            <w:proofErr w:type="spellEnd"/>
-          </w:p>
-        </w:tc>
-        <w:tc>
-          <w:tcPr>
-            <w:tcW w:w="1413" w:type="dxa"/>
-            <w:gridSpan w:val="2"/>
-            <w:tcBorders>
-              <w:top w:val="nil"/>
-              <w:left w:val="nil"/>
-              <w:bottom w:val="nil"/>
-            </w:tcBorders>
-            <w:shd w:val="clear" w:color="auto" w:fill="auto"/>
-            <w:noWrap/>
-          </w:tcPr>
-          <w:p>
-            <w:pPr>
-              <w:spacing w:after="0" w:line="240" w:lineRule="auto"/>
-              <w:rPr>
-                <w:rFonts w:ascii="Calibri" w:eastAsia="Times New Roman" w:hAnsi="Calibri" w:cs="Times New Roman"/>
-                <w:color w:val="000000"/>
-              </w:rPr>
-            </w:pPr>
-            <w:r>
-              <w:rPr>
-                <w:rFonts w:ascii="Calibri" w:eastAsia="Times New Roman" w:hAnsi="Calibri" w:cs="Times New Roman"/>
-                <w:color w:val="000000"/>
-              </w:rPr>
-              <w:t>4</w:t>
-            </w:r>
-            <w:r>
-              <w:rPr>
-                <w:rFonts w:ascii="Calibri" w:eastAsia="Times New Roman" w:hAnsi="Calibri" w:cs="Times New Roman"/>
-                <w:color w:val="000000"/>
-              </w:rPr>
-              <w:t>1</w:t>
-            </w:r>
-          </w:p>
-        </w:tc>
-      </w:tr>
-      <w:tr>
-        <w:trPr>
-          <w:cantSplit/>
-          <w:trHeight w:val="300"/>
-        </w:trPr>
-        <w:tc>
-          <w:tcPr>
-            <w:tcW w:w="1885" w:type="dxa"/>
-            <w:tcBorders>
-              <w:top w:val="nil"/>
-              <w:bottom w:val="nil"/>
-              <w:right w:val="nil"/>
-            </w:tcBorders>
-            <w:shd w:val="clear" w:color="auto" w:fill="auto"/>
-            <w:noWrap/>
-            <w:hideMark/>
-          </w:tcPr>
-          <w:p>
-            <w:pPr>
-              <w:spacing w:after="0" w:line="240" w:lineRule="auto"/>
-              <w:rPr>
-                <w:rFonts w:ascii="Calibri" w:eastAsia="Times New Roman" w:hAnsi="Calibri" w:cs="Times New Roman"/>
-                <w:color w:val="000000"/>
-              </w:rPr>
-            </w:pPr>
-          </w:p>
-        </w:tc>
-        <w:tc>
-          <w:tcPr>
-            <w:tcW w:w="1196" w:type="dxa"/>
-            <w:tcBorders>
-              <w:top w:val="nil"/>
-              <w:left w:val="nil"/>
-              <w:bottom w:val="nil"/>
-              <w:right w:val="nil"/>
-            </w:tcBorders>
-            <w:shd w:val="clear" w:color="auto" w:fill="auto"/>
-            <w:noWrap/>
-            <w:hideMark/>
-          </w:tcPr>
-          <w:p>
-            <w:pPr>
-              <w:spacing w:after="0" w:line="240" w:lineRule="auto"/>
-              <w:rPr>
-                <w:rFonts w:ascii="Times New Roman" w:eastAsia="Times New Roman" w:hAnsi="Times New Roman" w:cs="Times New Roman"/>
-                <w:sz w:val="20"/>
-                <w:szCs w:val="20"/>
-              </w:rPr>
-            </w:pPr>
-          </w:p>
-        </w:tc>
-        <w:tc>
-          <w:tcPr>
-            <w:tcW w:w="1689" w:type="dxa"/>
-            <w:tcBorders>
-              <w:top w:val="nil"/>
-              <w:left w:val="nil"/>
-              <w:bottom w:val="nil"/>
-              <w:right w:val="nil"/>
-            </w:tcBorders>
-            <w:shd w:val="clear" w:color="auto" w:fill="auto"/>
-            <w:noWrap/>
-            <w:hideMark/>
-          </w:tcPr>
-          <w:p>
-            <w:pPr>
-              <w:spacing w:after="0" w:line="240" w:lineRule="auto"/>
-              <w:rPr>
-                <w:rFonts w:ascii="Times New Roman" w:eastAsia="Times New Roman" w:hAnsi="Times New Roman" w:cs="Times New Roman"/>
-                <w:i/>
-                <w:iCs/>
-                <w:sz w:val="20"/>
-                <w:szCs w:val="20"/>
-              </w:rPr>
-            </w:pPr>
-          </w:p>
-        </w:tc>
-        <w:tc>
-          <w:tcPr>
-            <w:tcW w:w="1620" w:type="dxa"/>
-            <w:tcBorders>
-              <w:top w:val="nil"/>
-              <w:left w:val="nil"/>
-              <w:bottom w:val="nil"/>
-              <w:right w:val="nil"/>
-            </w:tcBorders>
-            <w:shd w:val="clear" w:color="auto" w:fill="auto"/>
-            <w:noWrap/>
-          </w:tcPr>
-          <w:p>
-            <w:pPr>
-              <w:spacing w:after="0" w:line="240" w:lineRule="auto"/>
-              <w:rPr>
-                <w:rFonts w:ascii="Calibri" w:eastAsia="Times New Roman" w:hAnsi="Calibri" w:cs="Times New Roman"/>
-                <w:color w:val="000000"/>
-              </w:rPr>
-            </w:pPr>
-            <w:r>
-              <w:rPr>
-                <w:rFonts w:ascii="Calibri" w:eastAsia="Times New Roman" w:hAnsi="Calibri" w:cs="Times New Roman"/>
-                <w:color w:val="000000"/>
-              </w:rPr>
-              <w:t>↑</w:t>
-            </w:r>
-            <w:r>
-              <w:rPr>
-                <w:rFonts w:ascii="Calibri" w:eastAsia="Times New Roman" w:hAnsi="Calibri" w:cs="Times New Roman"/>
-                <w:color w:val="000000"/>
-              </w:rPr>
-              <w:t xml:space="preserve"> </w:t>
-            </w:r>
-            <w:r>
-              <w:rPr>
-                <w:rFonts w:ascii="Calibri" w:eastAsia="Times New Roman" w:hAnsi="Calibri" w:cs="Times New Roman"/>
-                <w:color w:val="000000"/>
-              </w:rPr>
-              <w:t>L</w:t>
-            </w:r>
-          </w:p>
-          <w:p>
-            <w:pPr>
-              <w:spacing w:after="0" w:line="240" w:lineRule="auto"/>
-              <w:rPr>
-                <w:rFonts w:ascii="Calibri" w:eastAsia="Times New Roman" w:hAnsi="Calibri" w:cs="Times New Roman"/>
-                <w:color w:val="000000"/>
-              </w:rPr>
-            </w:pPr>
-            <w:r>
-              <w:rPr>
-                <w:rFonts w:ascii="Calibri" w:eastAsia="Times New Roman" w:hAnsi="Calibri" w:cs="Times New Roman"/>
-                <w:color w:val="000000"/>
-              </w:rPr>
-              <w:t>(</w:t>
-            </w:r>
-            <w:proofErr w:type="gramStart"/>
-            <w:r>
-              <w:rPr>
-                <w:rFonts w:ascii="Calibri" w:eastAsia="Times New Roman" w:hAnsi="Calibri" w:cs="Times New Roman"/>
-                <w:color w:val="000000"/>
-              </w:rPr>
-              <w:t>peak</w:t>
-            </w:r>
-            <w:proofErr w:type="gramEnd"/>
-            <w:r>
-              <w:rPr>
-                <w:rFonts w:ascii="Calibri" w:eastAsia="Times New Roman" w:hAnsi="Calibri" w:cs="Times New Roman"/>
-                <w:color w:val="000000"/>
-              </w:rPr>
-              <w:t xml:space="preserve"> in mid-canopy)</w:t>
-            </w:r>
-          </w:p>
-        </w:tc>
-        <w:tc>
-          <w:tcPr>
-            <w:tcW w:w="1514" w:type="dxa"/>
-            <w:tcBorders>
-              <w:top w:val="nil"/>
-              <w:left w:val="nil"/>
-              <w:bottom w:val="nil"/>
-              <w:right w:val="nil"/>
-            </w:tcBorders>
-            <w:shd w:val="clear" w:color="auto" w:fill="auto"/>
-            <w:noWrap/>
-          </w:tcPr>
-          <w:p>
-            <w:pPr>
-              <w:spacing w:after="0" w:line="240" w:lineRule="auto"/>
-              <w:rPr>
-                <w:rFonts w:ascii="Calibri" w:eastAsia="Times New Roman" w:hAnsi="Calibri" w:cs="Times New Roman"/>
-                <w:color w:val="000000"/>
-              </w:rPr>
-            </w:pPr>
-            <w:proofErr w:type="spellStart"/>
-            <w:r>
-              <w:rPr>
-                <w:rFonts w:ascii="Calibri" w:eastAsia="Times New Roman" w:hAnsi="Calibri" w:cs="Times New Roman"/>
-                <w:color w:val="000000"/>
-              </w:rPr>
-              <w:t>TrB</w:t>
-            </w:r>
-            <w:proofErr w:type="spellEnd"/>
-          </w:p>
-        </w:tc>
-        <w:tc>
-          <w:tcPr>
-            <w:tcW w:w="1413" w:type="dxa"/>
-            <w:gridSpan w:val="2"/>
-            <w:tcBorders>
-              <w:top w:val="nil"/>
-              <w:left w:val="nil"/>
-              <w:bottom w:val="nil"/>
-            </w:tcBorders>
-            <w:shd w:val="clear" w:color="auto" w:fill="auto"/>
-            <w:noWrap/>
-          </w:tcPr>
-          <w:p>
-            <w:pPr>
-              <w:spacing w:after="0" w:line="240" w:lineRule="auto"/>
-              <w:rPr>
-                <w:rFonts w:ascii="Calibri" w:eastAsia="Times New Roman" w:hAnsi="Calibri" w:cs="Times New Roman"/>
-                <w:color w:val="000000"/>
-              </w:rPr>
-            </w:pPr>
-            <w:r>
-              <w:rPr>
-                <w:rFonts w:ascii="Calibri" w:eastAsia="Times New Roman" w:hAnsi="Calibri" w:cs="Times New Roman"/>
-                <w:color w:val="000000"/>
-              </w:rPr>
-              <w:t>4</w:t>
-            </w:r>
-            <w:r>
-              <w:rPr>
-                <w:rFonts w:ascii="Calibri" w:eastAsia="Times New Roman" w:hAnsi="Calibri" w:cs="Times New Roman"/>
-                <w:color w:val="000000"/>
-              </w:rPr>
-              <w:t>1</w:t>
-            </w:r>
-          </w:p>
-        </w:tc>
-      </w:tr>
-      <w:tr>
-        <w:trPr>
-          <w:cantSplit/>
-          <w:trHeight w:val="300"/>
-        </w:trPr>
-        <w:tc>
-          <w:tcPr>
-            <w:tcW w:w="1885" w:type="dxa"/>
-            <w:tcBorders>
-              <w:top w:val="nil"/>
-              <w:bottom w:val="nil"/>
-              <w:right w:val="nil"/>
-            </w:tcBorders>
-            <w:shd w:val="clear" w:color="auto" w:fill="auto"/>
-            <w:noWrap/>
-          </w:tcPr>
-          <w:p>
-            <w:pPr>
-              <w:spacing w:after="0" w:line="240" w:lineRule="auto"/>
-              <w:rPr>
-                <w:rFonts w:ascii="Calibri" w:eastAsia="Times New Roman" w:hAnsi="Calibri" w:cs="Times New Roman"/>
-                <w:color w:val="000000"/>
-              </w:rPr>
-            </w:pPr>
-          </w:p>
-        </w:tc>
-        <w:tc>
-          <w:tcPr>
-            <w:tcW w:w="1196" w:type="dxa"/>
-            <w:tcBorders>
-              <w:top w:val="nil"/>
-              <w:left w:val="nil"/>
-              <w:bottom w:val="nil"/>
-              <w:right w:val="nil"/>
-            </w:tcBorders>
-            <w:shd w:val="clear" w:color="auto" w:fill="auto"/>
-            <w:noWrap/>
-          </w:tcPr>
-          <w:p>
-            <w:pPr>
-              <w:spacing w:after="0" w:line="240" w:lineRule="auto"/>
-              <w:rPr>
-                <w:rFonts w:ascii="Times New Roman" w:eastAsia="Times New Roman" w:hAnsi="Times New Roman" w:cs="Times New Roman"/>
-                <w:sz w:val="20"/>
-                <w:szCs w:val="20"/>
-              </w:rPr>
-            </w:pPr>
-          </w:p>
-        </w:tc>
-        <w:tc>
-          <w:tcPr>
-            <w:tcW w:w="1689" w:type="dxa"/>
-            <w:tcBorders>
-              <w:top w:val="nil"/>
-              <w:left w:val="nil"/>
-              <w:bottom w:val="nil"/>
-              <w:right w:val="nil"/>
-            </w:tcBorders>
-            <w:shd w:val="clear" w:color="auto" w:fill="auto"/>
-            <w:noWrap/>
-          </w:tcPr>
-          <w:p>
-            <w:pPr>
-              <w:spacing w:after="0" w:line="240" w:lineRule="auto"/>
-              <w:rPr>
-                <w:rFonts w:ascii="Times New Roman" w:eastAsia="Times New Roman" w:hAnsi="Times New Roman" w:cs="Times New Roman"/>
-                <w:i/>
-                <w:iCs/>
-                <w:sz w:val="20"/>
-                <w:szCs w:val="20"/>
-              </w:rPr>
-            </w:pPr>
-          </w:p>
-        </w:tc>
-        <w:tc>
-          <w:tcPr>
-            <w:tcW w:w="1620" w:type="dxa"/>
-            <w:tcBorders>
-              <w:top w:val="nil"/>
-              <w:left w:val="nil"/>
-              <w:bottom w:val="nil"/>
-              <w:right w:val="nil"/>
-            </w:tcBorders>
-            <w:shd w:val="clear" w:color="auto" w:fill="auto"/>
-            <w:noWrap/>
-          </w:tcPr>
-          <w:p>
-            <w:pPr>
-              <w:spacing w:after="0" w:line="240" w:lineRule="auto"/>
-              <w:rPr>
-                <w:rFonts w:ascii="Calibri" w:eastAsia="Times New Roman" w:hAnsi="Calibri" w:cs="Times New Roman"/>
-                <w:color w:val="000000"/>
-              </w:rPr>
-            </w:pPr>
-            <w:r>
-              <w:rPr>
-                <w:rFonts w:ascii="Calibri" w:eastAsia="Times New Roman" w:hAnsi="Calibri" w:cs="Times New Roman"/>
-                <w:color w:val="000000"/>
-              </w:rPr>
-              <w:t>↑</w:t>
-            </w:r>
-            <w:r>
-              <w:rPr>
-                <w:rFonts w:ascii="Calibri" w:eastAsia="Times New Roman" w:hAnsi="Calibri" w:cs="Times New Roman"/>
-                <w:color w:val="000000"/>
-              </w:rPr>
-              <w:t xml:space="preserve"> </w:t>
-            </w:r>
-            <w:r>
-              <w:rPr>
-                <w:rFonts w:ascii="Calibri" w:eastAsia="Times New Roman" w:hAnsi="Calibri" w:cs="Times New Roman"/>
-                <w:color w:val="000000"/>
-              </w:rPr>
-              <w:t>H</w:t>
-            </w:r>
-          </w:p>
-        </w:tc>
-        <w:tc>
-          <w:tcPr>
-            <w:tcW w:w="1514" w:type="dxa"/>
-            <w:tcBorders>
-              <w:top w:val="nil"/>
-              <w:left w:val="nil"/>
-              <w:bottom w:val="nil"/>
-              <w:right w:val="nil"/>
-            </w:tcBorders>
-            <w:shd w:val="clear" w:color="auto" w:fill="auto"/>
-            <w:noWrap/>
-          </w:tcPr>
-          <w:p>
-            <w:pPr>
-              <w:spacing w:after="0" w:line="240" w:lineRule="auto"/>
-              <w:rPr>
-                <w:rFonts w:ascii="Calibri" w:eastAsia="Times New Roman" w:hAnsi="Calibri" w:cs="Times New Roman"/>
-                <w:color w:val="000000"/>
-              </w:rPr>
-            </w:pPr>
-            <w:proofErr w:type="spellStart"/>
-            <w:r>
-              <w:rPr>
-                <w:rFonts w:ascii="Calibri" w:eastAsia="Times New Roman" w:hAnsi="Calibri" w:cs="Times New Roman"/>
-                <w:color w:val="000000"/>
-              </w:rPr>
-              <w:t>TeB</w:t>
-            </w:r>
-            <w:proofErr w:type="spellEnd"/>
-          </w:p>
-        </w:tc>
-        <w:tc>
-          <w:tcPr>
-            <w:tcW w:w="1413" w:type="dxa"/>
-            <w:gridSpan w:val="2"/>
-            <w:tcBorders>
-              <w:top w:val="nil"/>
-              <w:left w:val="nil"/>
-              <w:bottom w:val="nil"/>
-            </w:tcBorders>
-            <w:shd w:val="clear" w:color="auto" w:fill="auto"/>
-            <w:noWrap/>
-          </w:tcPr>
-          <w:p>
-            <w:pPr>
-              <w:spacing w:after="0" w:line="240" w:lineRule="auto"/>
-              <w:rPr>
-                <w:rFonts w:ascii="Calibri" w:eastAsia="Times New Roman" w:hAnsi="Calibri" w:cs="Times New Roman"/>
-                <w:color w:val="000000"/>
-              </w:rPr>
-            </w:pPr>
-            <w:r>
-              <w:rPr>
-                <w:rFonts w:ascii="Calibri" w:eastAsia="Times New Roman" w:hAnsi="Calibri" w:cs="Times New Roman"/>
-                <w:color w:val="000000"/>
-              </w:rPr>
-              <w:t>3</w:t>
-            </w:r>
-            <w:r>
-              <w:rPr>
-                <w:rFonts w:ascii="Calibri" w:eastAsia="Times New Roman" w:hAnsi="Calibri" w:cs="Times New Roman"/>
-                <w:color w:val="000000"/>
-              </w:rPr>
-              <w:t>6</w:t>
-            </w:r>
-            <w:r>
-              <w:rPr>
-                <w:rFonts w:ascii="Calibri" w:eastAsia="Times New Roman" w:hAnsi="Calibri" w:cs="Times New Roman"/>
-                <w:color w:val="000000"/>
-              </w:rPr>
-              <w:t>, 4</w:t>
-            </w:r>
-            <w:r>
-              <w:rPr>
-                <w:rFonts w:ascii="Calibri" w:eastAsia="Times New Roman" w:hAnsi="Calibri" w:cs="Times New Roman"/>
-                <w:color w:val="000000"/>
-              </w:rPr>
-              <w:t>2</w:t>
-            </w:r>
-          </w:p>
-        </w:tc>
-      </w:tr>
-      <w:tr>
-        <w:trPr>
-          <w:cantSplit/>
-          <w:trHeight w:val="300"/>
-        </w:trPr>
-        <w:tc>
-          <w:tcPr>
-            <w:tcW w:w="1885" w:type="dxa"/>
-            <w:tcBorders>
-              <w:top w:val="nil"/>
-              <w:bottom w:val="nil"/>
-              <w:right w:val="nil"/>
-            </w:tcBorders>
-            <w:shd w:val="clear" w:color="auto" w:fill="auto"/>
-            <w:noWrap/>
-          </w:tcPr>
-          <w:p>
-            <w:pPr>
-              <w:spacing w:after="0" w:line="240" w:lineRule="auto"/>
-              <w:rPr>
-                <w:rFonts w:ascii="Calibri" w:eastAsia="Times New Roman" w:hAnsi="Calibri" w:cs="Times New Roman"/>
-                <w:color w:val="000000"/>
-              </w:rPr>
-            </w:pPr>
-          </w:p>
-        </w:tc>
-        <w:tc>
-          <w:tcPr>
-            <w:tcW w:w="1196" w:type="dxa"/>
-            <w:tcBorders>
-              <w:top w:val="nil"/>
-              <w:left w:val="nil"/>
-              <w:bottom w:val="nil"/>
-              <w:right w:val="nil"/>
-            </w:tcBorders>
-            <w:shd w:val="clear" w:color="auto" w:fill="auto"/>
-            <w:noWrap/>
-          </w:tcPr>
-          <w:p>
-            <w:pPr>
-              <w:spacing w:after="0" w:line="240" w:lineRule="auto"/>
-              <w:rPr>
-                <w:rFonts w:ascii="Times New Roman" w:eastAsia="Times New Roman" w:hAnsi="Times New Roman" w:cs="Times New Roman"/>
-                <w:sz w:val="20"/>
-                <w:szCs w:val="20"/>
-              </w:rPr>
-            </w:pPr>
-          </w:p>
-        </w:tc>
-        <w:tc>
-          <w:tcPr>
-            <w:tcW w:w="1689" w:type="dxa"/>
-            <w:tcBorders>
-              <w:top w:val="nil"/>
-              <w:left w:val="nil"/>
-              <w:bottom w:val="nil"/>
-              <w:right w:val="nil"/>
-            </w:tcBorders>
-            <w:shd w:val="clear" w:color="auto" w:fill="auto"/>
-            <w:noWrap/>
-          </w:tcPr>
-          <w:p>
-            <w:pPr>
-              <w:spacing w:after="0" w:line="240" w:lineRule="auto"/>
-              <w:rPr>
-                <w:rFonts w:ascii="Times New Roman" w:eastAsia="Times New Roman" w:hAnsi="Times New Roman" w:cs="Times New Roman"/>
-                <w:i/>
-                <w:iCs/>
-                <w:sz w:val="20"/>
-                <w:szCs w:val="20"/>
-              </w:rPr>
-            </w:pPr>
-          </w:p>
-        </w:tc>
-        <w:tc>
-          <w:tcPr>
-            <w:tcW w:w="1620" w:type="dxa"/>
-            <w:tcBorders>
-              <w:top w:val="nil"/>
-              <w:left w:val="nil"/>
-              <w:bottom w:val="nil"/>
-              <w:right w:val="nil"/>
-            </w:tcBorders>
-            <w:shd w:val="clear" w:color="auto" w:fill="auto"/>
-            <w:noWrap/>
-          </w:tcPr>
-          <w:p>
-            <w:pPr>
-              <w:spacing w:after="0" w:line="240" w:lineRule="auto"/>
-              <w:rPr>
-                <w:rFonts w:ascii="Calibri" w:eastAsia="Times New Roman" w:hAnsi="Calibri" w:cs="Times New Roman"/>
-                <w:color w:val="000000"/>
-              </w:rPr>
-            </w:pPr>
-            <w:r>
-              <w:rPr>
-                <w:rFonts w:ascii="Calibri" w:eastAsia="Times New Roman" w:hAnsi="Calibri" w:cs="Times New Roman"/>
-                <w:color w:val="000000"/>
-              </w:rPr>
-              <w:t>↑</w:t>
-            </w:r>
-            <w:r>
-              <w:rPr>
-                <w:rFonts w:ascii="Calibri" w:eastAsia="Times New Roman" w:hAnsi="Calibri" w:cs="Times New Roman"/>
-                <w:color w:val="000000"/>
-              </w:rPr>
-              <w:t xml:space="preserve"> </w:t>
-            </w:r>
-            <w:r>
-              <w:rPr>
-                <w:rFonts w:ascii="Calibri" w:eastAsia="Times New Roman" w:hAnsi="Calibri" w:cs="Times New Roman"/>
-                <w:color w:val="000000"/>
-              </w:rPr>
-              <w:t>L</w:t>
-            </w:r>
-          </w:p>
-        </w:tc>
-        <w:tc>
-          <w:tcPr>
-            <w:tcW w:w="1514" w:type="dxa"/>
-            <w:tcBorders>
-              <w:top w:val="nil"/>
-              <w:left w:val="nil"/>
-              <w:bottom w:val="nil"/>
-              <w:right w:val="nil"/>
-            </w:tcBorders>
-            <w:shd w:val="clear" w:color="auto" w:fill="auto"/>
-            <w:noWrap/>
-          </w:tcPr>
-          <w:p>
-            <w:pPr>
-              <w:spacing w:after="0" w:line="240" w:lineRule="auto"/>
-              <w:rPr>
-                <w:rFonts w:ascii="Calibri" w:eastAsia="Times New Roman" w:hAnsi="Calibri" w:cs="Times New Roman"/>
-                <w:color w:val="000000"/>
-              </w:rPr>
-            </w:pPr>
-            <w:proofErr w:type="spellStart"/>
-            <w:r>
-              <w:rPr>
-                <w:rFonts w:ascii="Calibri" w:eastAsia="Times New Roman" w:hAnsi="Calibri" w:cs="Times New Roman"/>
-                <w:color w:val="000000"/>
-              </w:rPr>
-              <w:t>TeB</w:t>
-            </w:r>
-            <w:proofErr w:type="spellEnd"/>
-          </w:p>
-        </w:tc>
-        <w:tc>
-          <w:tcPr>
-            <w:tcW w:w="1413" w:type="dxa"/>
-            <w:gridSpan w:val="2"/>
-            <w:tcBorders>
-              <w:top w:val="nil"/>
-              <w:left w:val="nil"/>
-              <w:bottom w:val="nil"/>
-            </w:tcBorders>
-            <w:shd w:val="clear" w:color="auto" w:fill="auto"/>
-            <w:noWrap/>
-          </w:tcPr>
-          <w:p>
-            <w:pPr>
-              <w:spacing w:after="0" w:line="240" w:lineRule="auto"/>
-              <w:rPr>
-                <w:rFonts w:ascii="Calibri" w:eastAsia="Times New Roman" w:hAnsi="Calibri" w:cs="Times New Roman"/>
-                <w:color w:val="000000"/>
-              </w:rPr>
-            </w:pPr>
-            <w:r>
-              <w:rPr>
-                <w:rFonts w:ascii="Calibri" w:eastAsia="Times New Roman" w:hAnsi="Calibri" w:cs="Times New Roman"/>
-                <w:color w:val="000000"/>
-              </w:rPr>
-              <w:t>3</w:t>
-            </w:r>
-            <w:r>
-              <w:rPr>
-                <w:rFonts w:ascii="Calibri" w:eastAsia="Times New Roman" w:hAnsi="Calibri" w:cs="Times New Roman"/>
-                <w:color w:val="000000"/>
-              </w:rPr>
-              <w:t>6</w:t>
-            </w:r>
-            <w:r>
-              <w:rPr>
-                <w:rFonts w:ascii="Calibri" w:eastAsia="Times New Roman" w:hAnsi="Calibri" w:cs="Times New Roman"/>
-                <w:color w:val="000000"/>
-              </w:rPr>
-              <w:t>, 4</w:t>
-            </w:r>
-            <w:r>
-              <w:rPr>
-                <w:rFonts w:ascii="Calibri" w:eastAsia="Times New Roman" w:hAnsi="Calibri" w:cs="Times New Roman"/>
-                <w:color w:val="000000"/>
-              </w:rPr>
-              <w:t>3</w:t>
-            </w:r>
-            <w:r>
-              <w:rPr>
-                <w:rFonts w:ascii="Calibri" w:eastAsia="Times New Roman" w:hAnsi="Calibri" w:cs="Times New Roman"/>
-                <w:color w:val="000000"/>
-              </w:rPr>
-              <w:t>, 4</w:t>
-            </w:r>
-            <w:r>
-              <w:rPr>
-                <w:rFonts w:ascii="Calibri" w:eastAsia="Times New Roman" w:hAnsi="Calibri" w:cs="Times New Roman"/>
-                <w:color w:val="000000"/>
-              </w:rPr>
-              <w:t>4</w:t>
-            </w:r>
-          </w:p>
-        </w:tc>
-      </w:tr>
-      <w:tr>
-        <w:trPr>
-          <w:cantSplit/>
-          <w:trHeight w:val="300"/>
-        </w:trPr>
-        <w:tc>
-          <w:tcPr>
-            <w:tcW w:w="1885" w:type="dxa"/>
-            <w:tcBorders>
-              <w:top w:val="nil"/>
-              <w:bottom w:val="nil"/>
-              <w:right w:val="nil"/>
-            </w:tcBorders>
-            <w:shd w:val="clear" w:color="auto" w:fill="auto"/>
-            <w:noWrap/>
-          </w:tcPr>
-          <w:p>
-            <w:pPr>
-              <w:spacing w:after="0" w:line="240" w:lineRule="auto"/>
-              <w:rPr>
-                <w:rFonts w:ascii="Calibri" w:eastAsia="Times New Roman" w:hAnsi="Calibri" w:cs="Times New Roman"/>
-                <w:color w:val="000000"/>
-              </w:rPr>
-            </w:pPr>
-            <w:r>
-              <w:rPr>
-                <w:rFonts w:ascii="Calibri" w:eastAsia="Times New Roman" w:hAnsi="Calibri" w:cs="Times New Roman"/>
-                <w:color w:val="000000"/>
-              </w:rPr>
-              <w:t>monoterpenoid emissions</w:t>
-            </w:r>
-          </w:p>
-        </w:tc>
-        <w:tc>
-          <w:tcPr>
-            <w:tcW w:w="1196" w:type="dxa"/>
-            <w:tcBorders>
-              <w:top w:val="nil"/>
-              <w:left w:val="nil"/>
-              <w:bottom w:val="nil"/>
-              <w:right w:val="nil"/>
-            </w:tcBorders>
-            <w:shd w:val="clear" w:color="auto" w:fill="auto"/>
-            <w:noWrap/>
-          </w:tcPr>
-          <w:p>
-            <w:pPr>
-              <w:spacing w:after="0" w:line="240" w:lineRule="auto"/>
-              <w:rPr>
-                <w:rFonts w:ascii="Times New Roman" w:eastAsia="Times New Roman" w:hAnsi="Times New Roman" w:cs="Times New Roman"/>
-                <w:sz w:val="20"/>
-                <w:szCs w:val="20"/>
-              </w:rPr>
-            </w:pPr>
-            <w:r>
-              <w:rPr>
-                <w:rFonts w:ascii="Calibri" w:eastAsia="Times New Roman" w:hAnsi="Calibri" w:cs="Times New Roman"/>
-                <w:i/>
-                <w:iCs/>
-                <w:color w:val="000000"/>
-              </w:rPr>
-              <w:t>MT</w:t>
-            </w:r>
-          </w:p>
-        </w:tc>
-        <w:tc>
-          <w:tcPr>
-            <w:tcW w:w="1689" w:type="dxa"/>
-            <w:tcBorders>
-              <w:top w:val="nil"/>
-              <w:left w:val="nil"/>
-              <w:bottom w:val="nil"/>
-              <w:right w:val="nil"/>
-            </w:tcBorders>
-            <w:shd w:val="clear" w:color="auto" w:fill="auto"/>
-            <w:noWrap/>
-          </w:tcPr>
-          <w:p>
-            <w:pPr>
-              <w:spacing w:after="0" w:line="240" w:lineRule="auto"/>
-              <w:rPr>
-                <w:rFonts w:ascii="Times New Roman" w:eastAsia="Times New Roman" w:hAnsi="Times New Roman" w:cs="Times New Roman"/>
-                <w:i/>
-                <w:iCs/>
-                <w:sz w:val="20"/>
-                <w:szCs w:val="20"/>
-              </w:rPr>
-            </w:pPr>
-            <w:r>
-              <w:rPr>
-                <w:rFonts w:ascii="Calibri" w:hAnsi="Calibri"/>
-                <w:i/>
-                <w:iCs/>
-                <w:color w:val="000000"/>
-              </w:rPr>
-              <w:t>µg m</w:t>
-            </w:r>
-            <w:r>
-              <w:rPr>
-                <w:rFonts w:ascii="Calibri" w:hAnsi="Calibri"/>
-                <w:i/>
-                <w:iCs/>
-                <w:color w:val="000000"/>
-                <w:sz w:val="24"/>
-                <w:szCs w:val="24"/>
-                <w:vertAlign w:val="superscript"/>
-              </w:rPr>
-              <w:t>-2</w:t>
-            </w:r>
-            <w:r>
-              <w:rPr>
-                <w:rFonts w:ascii="Calibri" w:hAnsi="Calibri"/>
-                <w:i/>
-                <w:iCs/>
-                <w:color w:val="000000"/>
-              </w:rPr>
-              <w:t>s</w:t>
-            </w:r>
-            <w:r>
-              <w:rPr>
-                <w:rFonts w:ascii="Calibri" w:hAnsi="Calibri"/>
-                <w:i/>
-                <w:iCs/>
-                <w:color w:val="000000"/>
-                <w:sz w:val="24"/>
-                <w:szCs w:val="24"/>
-                <w:vertAlign w:val="superscript"/>
-              </w:rPr>
-              <w:t>-1</w:t>
-            </w:r>
-          </w:p>
-        </w:tc>
-        <w:tc>
-          <w:tcPr>
-            <w:tcW w:w="1620" w:type="dxa"/>
-            <w:tcBorders>
-              <w:top w:val="nil"/>
-              <w:left w:val="nil"/>
-              <w:bottom w:val="nil"/>
-              <w:right w:val="nil"/>
-            </w:tcBorders>
-            <w:shd w:val="clear" w:color="auto" w:fill="auto"/>
-            <w:noWrap/>
-          </w:tcPr>
-          <w:p>
-            <w:pPr>
-              <w:spacing w:after="0" w:line="240" w:lineRule="auto"/>
-              <w:rPr>
-                <w:rFonts w:ascii="Calibri" w:eastAsia="Times New Roman" w:hAnsi="Calibri" w:cs="Times New Roman"/>
-                <w:color w:val="000000"/>
-              </w:rPr>
-            </w:pPr>
-            <w:r>
-              <w:rPr>
-                <w:rFonts w:ascii="Calibri" w:eastAsia="Times New Roman" w:hAnsi="Calibri" w:cs="Times New Roman"/>
-                <w:color w:val="000000"/>
-              </w:rPr>
-              <w:t>↑</w:t>
-            </w:r>
-            <w:r>
-              <w:rPr>
-                <w:rFonts w:ascii="Calibri" w:eastAsia="Times New Roman" w:hAnsi="Calibri" w:cs="Times New Roman"/>
-                <w:color w:val="000000"/>
-              </w:rPr>
-              <w:t xml:space="preserve"> </w:t>
-            </w:r>
-            <w:r>
-              <w:rPr>
-                <w:rFonts w:ascii="Calibri" w:eastAsia="Times New Roman" w:hAnsi="Calibri" w:cs="Times New Roman"/>
-                <w:color w:val="000000"/>
-              </w:rPr>
-              <w:t>H</w:t>
-            </w:r>
-          </w:p>
-          <w:p>
-            <w:pPr>
-              <w:spacing w:after="0" w:line="240" w:lineRule="auto"/>
-              <w:rPr>
-                <w:rFonts w:ascii="Calibri" w:eastAsia="Times New Roman" w:hAnsi="Calibri" w:cs="Times New Roman"/>
-                <w:color w:val="000000"/>
-              </w:rPr>
-            </w:pPr>
-            <w:r>
-              <w:rPr>
-                <w:rFonts w:ascii="Calibri" w:eastAsia="Times New Roman" w:hAnsi="Calibri" w:cs="Times New Roman"/>
-                <w:color w:val="000000"/>
-              </w:rPr>
-              <w:t>(</w:t>
-            </w:r>
-            <w:proofErr w:type="gramStart"/>
-            <w:r>
-              <w:rPr>
-                <w:rFonts w:ascii="Calibri" w:eastAsia="Times New Roman" w:hAnsi="Calibri" w:cs="Times New Roman"/>
-                <w:color w:val="000000"/>
-              </w:rPr>
-              <w:t>peak</w:t>
-            </w:r>
-            <w:proofErr w:type="gramEnd"/>
-            <w:r>
-              <w:rPr>
-                <w:rFonts w:ascii="Calibri" w:eastAsia="Times New Roman" w:hAnsi="Calibri" w:cs="Times New Roman"/>
-                <w:color w:val="000000"/>
-              </w:rPr>
-              <w:t xml:space="preserve"> in mid-canopy)</w:t>
-            </w:r>
-          </w:p>
-        </w:tc>
-        <w:tc>
-          <w:tcPr>
-            <w:tcW w:w="1514" w:type="dxa"/>
-            <w:tcBorders>
-              <w:top w:val="nil"/>
-              <w:left w:val="nil"/>
-              <w:bottom w:val="nil"/>
-              <w:right w:val="nil"/>
-            </w:tcBorders>
-            <w:shd w:val="clear" w:color="auto" w:fill="auto"/>
-            <w:noWrap/>
-          </w:tcPr>
-          <w:p>
-            <w:pPr>
-              <w:spacing w:after="0" w:line="240" w:lineRule="auto"/>
-              <w:rPr>
-                <w:rFonts w:ascii="Calibri" w:eastAsia="Times New Roman" w:hAnsi="Calibri" w:cs="Times New Roman"/>
-                <w:color w:val="000000"/>
-              </w:rPr>
-            </w:pPr>
-            <w:proofErr w:type="spellStart"/>
-            <w:r>
-              <w:rPr>
-                <w:rFonts w:ascii="Calibri" w:eastAsia="Times New Roman" w:hAnsi="Calibri" w:cs="Times New Roman"/>
-                <w:color w:val="000000"/>
-              </w:rPr>
-              <w:t>TeB</w:t>
-            </w:r>
-            <w:proofErr w:type="spellEnd"/>
-          </w:p>
-        </w:tc>
-        <w:tc>
-          <w:tcPr>
-            <w:tcW w:w="1413" w:type="dxa"/>
-            <w:gridSpan w:val="2"/>
-            <w:tcBorders>
-              <w:top w:val="nil"/>
-              <w:left w:val="nil"/>
-              <w:bottom w:val="nil"/>
-            </w:tcBorders>
-            <w:shd w:val="clear" w:color="auto" w:fill="auto"/>
-            <w:noWrap/>
-          </w:tcPr>
-          <w:p>
-            <w:pPr>
-              <w:spacing w:after="0" w:line="240" w:lineRule="auto"/>
-              <w:rPr>
-                <w:rFonts w:ascii="Calibri" w:eastAsia="Times New Roman" w:hAnsi="Calibri" w:cs="Times New Roman"/>
-                <w:color w:val="000000"/>
-              </w:rPr>
-            </w:pPr>
-            <w:r>
-              <w:rPr>
-                <w:rFonts w:ascii="Calibri" w:eastAsia="Times New Roman" w:hAnsi="Calibri" w:cs="Times New Roman"/>
-                <w:color w:val="000000"/>
-              </w:rPr>
-              <w:t>4</w:t>
-            </w:r>
-            <w:r>
-              <w:rPr>
-                <w:rFonts w:ascii="Calibri" w:eastAsia="Times New Roman" w:hAnsi="Calibri" w:cs="Times New Roman"/>
-                <w:color w:val="000000"/>
-              </w:rPr>
-              <w:t>5</w:t>
-            </w:r>
-          </w:p>
-        </w:tc>
-      </w:tr>
-      <w:tr>
-        <w:trPr>
-          <w:cantSplit/>
-          <w:trHeight w:val="300"/>
-        </w:trPr>
-        <w:tc>
-          <w:tcPr>
-            <w:tcW w:w="1885" w:type="dxa"/>
-            <w:tcBorders>
-              <w:top w:val="nil"/>
-              <w:bottom w:val="single" w:sz="4" w:space="0" w:color="auto"/>
-              <w:right w:val="nil"/>
-            </w:tcBorders>
-            <w:shd w:val="clear" w:color="auto" w:fill="auto"/>
-            <w:noWrap/>
-          </w:tcPr>
-          <w:p>
-            <w:pPr>
-              <w:spacing w:after="0" w:line="240" w:lineRule="auto"/>
-              <w:rPr>
-                <w:rFonts w:ascii="Calibri" w:eastAsia="Times New Roman" w:hAnsi="Calibri" w:cs="Times New Roman"/>
-                <w:color w:val="000000"/>
-              </w:rPr>
-            </w:pPr>
-          </w:p>
-        </w:tc>
-        <w:tc>
-          <w:tcPr>
-            <w:tcW w:w="1196" w:type="dxa"/>
-            <w:tcBorders>
-              <w:top w:val="nil"/>
-              <w:left w:val="nil"/>
-              <w:bottom w:val="single" w:sz="4" w:space="0" w:color="auto"/>
-              <w:right w:val="nil"/>
-            </w:tcBorders>
-            <w:shd w:val="clear" w:color="auto" w:fill="auto"/>
-            <w:noWrap/>
-          </w:tcPr>
-          <w:p>
-            <w:pPr>
-              <w:spacing w:after="0" w:line="240" w:lineRule="auto"/>
-              <w:rPr>
-                <w:rFonts w:ascii="Calibri" w:eastAsia="Times New Roman" w:hAnsi="Calibri" w:cs="Times New Roman"/>
-                <w:i/>
-                <w:iCs/>
-                <w:color w:val="000000"/>
-              </w:rPr>
-            </w:pPr>
-          </w:p>
-        </w:tc>
-        <w:tc>
-          <w:tcPr>
-            <w:tcW w:w="1689" w:type="dxa"/>
-            <w:tcBorders>
-              <w:top w:val="nil"/>
-              <w:left w:val="nil"/>
-              <w:bottom w:val="single" w:sz="4" w:space="0" w:color="auto"/>
-              <w:right w:val="nil"/>
-            </w:tcBorders>
-            <w:shd w:val="clear" w:color="auto" w:fill="auto"/>
-            <w:noWrap/>
-          </w:tcPr>
-          <w:p>
-            <w:pPr>
-              <w:spacing w:after="0" w:line="240" w:lineRule="auto"/>
-              <w:rPr>
-                <w:rFonts w:ascii="Times New Roman" w:eastAsia="Times New Roman" w:hAnsi="Times New Roman" w:cs="Times New Roman"/>
-                <w:i/>
-                <w:iCs/>
-                <w:sz w:val="20"/>
-                <w:szCs w:val="20"/>
-              </w:rPr>
-            </w:pPr>
-          </w:p>
-        </w:tc>
-        <w:tc>
-          <w:tcPr>
-            <w:tcW w:w="1620" w:type="dxa"/>
-            <w:tcBorders>
-              <w:top w:val="nil"/>
-              <w:left w:val="nil"/>
-              <w:bottom w:val="single" w:sz="4" w:space="0" w:color="auto"/>
-              <w:right w:val="nil"/>
-            </w:tcBorders>
-            <w:shd w:val="clear" w:color="auto" w:fill="auto"/>
-            <w:noWrap/>
-          </w:tcPr>
-          <w:p>
-            <w:pPr>
-              <w:spacing w:after="0" w:line="240" w:lineRule="auto"/>
-              <w:rPr>
-                <w:rFonts w:ascii="Calibri" w:eastAsia="Times New Roman" w:hAnsi="Calibri" w:cs="Times New Roman"/>
-                <w:color w:val="000000"/>
-              </w:rPr>
-            </w:pPr>
-            <w:r>
-              <w:rPr>
-                <w:rFonts w:ascii="Calibri" w:eastAsia="Times New Roman" w:hAnsi="Calibri" w:cs="Times New Roman"/>
-                <w:color w:val="000000"/>
-              </w:rPr>
-              <w:t>↑</w:t>
-            </w:r>
-            <w:r>
-              <w:rPr>
-                <w:rFonts w:ascii="Calibri" w:eastAsia="Times New Roman" w:hAnsi="Calibri" w:cs="Times New Roman"/>
-                <w:color w:val="000000"/>
-              </w:rPr>
-              <w:t xml:space="preserve"> </w:t>
-            </w:r>
-            <w:r>
-              <w:rPr>
-                <w:rFonts w:ascii="Calibri" w:eastAsia="Times New Roman" w:hAnsi="Calibri" w:cs="Times New Roman"/>
-                <w:color w:val="000000"/>
-              </w:rPr>
-              <w:t>L</w:t>
-            </w:r>
-          </w:p>
-          <w:p>
-            <w:pPr>
-              <w:spacing w:after="0" w:line="240" w:lineRule="auto"/>
-              <w:rPr>
-                <w:rFonts w:ascii="Calibri" w:eastAsia="Times New Roman" w:hAnsi="Calibri" w:cs="Times New Roman"/>
-                <w:color w:val="000000"/>
-              </w:rPr>
-            </w:pPr>
-            <w:r>
-              <w:rPr>
-                <w:rFonts w:ascii="Calibri" w:eastAsia="Times New Roman" w:hAnsi="Calibri" w:cs="Times New Roman"/>
-                <w:color w:val="000000"/>
-              </w:rPr>
-              <w:t>(</w:t>
-            </w:r>
-            <w:proofErr w:type="gramStart"/>
-            <w:r>
-              <w:rPr>
-                <w:rFonts w:ascii="Calibri" w:eastAsia="Times New Roman" w:hAnsi="Calibri" w:cs="Times New Roman"/>
-                <w:color w:val="000000"/>
-              </w:rPr>
-              <w:t>peak</w:t>
-            </w:r>
-            <w:proofErr w:type="gramEnd"/>
-            <w:r>
-              <w:rPr>
-                <w:rFonts w:ascii="Calibri" w:eastAsia="Times New Roman" w:hAnsi="Calibri" w:cs="Times New Roman"/>
-                <w:color w:val="000000"/>
-              </w:rPr>
-              <w:t xml:space="preserve"> in mid-canopy)</w:t>
-            </w:r>
-          </w:p>
-        </w:tc>
-        <w:tc>
-          <w:tcPr>
-            <w:tcW w:w="1514" w:type="dxa"/>
-            <w:tcBorders>
-              <w:top w:val="nil"/>
-              <w:left w:val="nil"/>
-              <w:bottom w:val="single" w:sz="4" w:space="0" w:color="auto"/>
-              <w:right w:val="nil"/>
-            </w:tcBorders>
-            <w:shd w:val="clear" w:color="auto" w:fill="auto"/>
-            <w:noWrap/>
-          </w:tcPr>
-          <w:p>
-            <w:pPr>
-              <w:spacing w:after="0" w:line="240" w:lineRule="auto"/>
-              <w:rPr>
-                <w:rFonts w:ascii="Calibri" w:eastAsia="Times New Roman" w:hAnsi="Calibri" w:cs="Times New Roman"/>
-                <w:color w:val="000000"/>
-              </w:rPr>
-            </w:pPr>
-            <w:proofErr w:type="spellStart"/>
-            <w:r>
-              <w:rPr>
-                <w:rFonts w:ascii="Calibri" w:eastAsia="Times New Roman" w:hAnsi="Calibri" w:cs="Times New Roman"/>
-                <w:color w:val="000000"/>
-              </w:rPr>
-              <w:t>TeB</w:t>
-            </w:r>
-            <w:proofErr w:type="spellEnd"/>
-          </w:p>
-        </w:tc>
-        <w:tc>
-          <w:tcPr>
-            <w:tcW w:w="1413" w:type="dxa"/>
-            <w:gridSpan w:val="2"/>
-            <w:tcBorders>
-              <w:top w:val="nil"/>
-              <w:left w:val="nil"/>
-              <w:bottom w:val="single" w:sz="4" w:space="0" w:color="auto"/>
-            </w:tcBorders>
-            <w:shd w:val="clear" w:color="auto" w:fill="auto"/>
-            <w:noWrap/>
-          </w:tcPr>
-          <w:p>
-            <w:pPr>
-              <w:spacing w:after="0" w:line="240" w:lineRule="auto"/>
-              <w:rPr>
-                <w:rFonts w:ascii="Calibri" w:eastAsia="Times New Roman" w:hAnsi="Calibri" w:cs="Times New Roman"/>
-                <w:color w:val="000000"/>
-              </w:rPr>
-            </w:pPr>
-            <w:r>
-              <w:rPr>
-                <w:rFonts w:ascii="Calibri" w:eastAsia="Times New Roman" w:hAnsi="Calibri" w:cs="Times New Roman"/>
-                <w:color w:val="000000"/>
-              </w:rPr>
-              <w:t>4</w:t>
-            </w:r>
-            <w:r>
-              <w:rPr>
-                <w:rFonts w:ascii="Calibri" w:eastAsia="Times New Roman" w:hAnsi="Calibri" w:cs="Times New Roman"/>
-                <w:color w:val="000000"/>
-              </w:rPr>
-              <w:t>5</w:t>
             </w:r>
           </w:p>
         </w:tc>
@@ -18975,17 +17451,7 @@
           <w:sz w:val="18"/>
           <w:szCs w:val="18"/>
         </w:rPr>
-        <w:t xml:space="preserve"> </w:t>
-      </w:r>
-      <w:r>
-        <w:rPr>
-          <w:rFonts w:ascii="Calibri" w:hAnsi="Calibri"/>
-          <w:color w:val="000000"/>
-          <w:sz w:val="18"/>
-          <w:szCs w:val="18"/>
-        </w:rPr>
-        <w:lastRenderedPageBreak/>
-        <w:t xml:space="preserve">Turnbull et al. 2003; </w:t>
+        <w:t xml:space="preserve"> Turnbull et al. 2003; </w:t>
       </w:r>
       <w:r>
         <w:rPr>
@@ -19334,52 +17800,17 @@
       </w:r>
       <w:r>
         <w:rPr>
-          <w:rFonts w:ascii="Calibri" w:hAnsi="Calibri"/>
-          <w:color w:val="000000"/>
           <w:sz w:val="18"/>
           <w:szCs w:val="18"/>
         </w:rPr>
-        <w:t xml:space="preserve">; </w:t>
-      </w:r>
-      <w:r>
-        <w:rPr>
-          <w:rFonts w:ascii="Calibri" w:hAnsi="Calibri"/>
-          <w:b/>
-          <w:bCs/>
-          <w:color w:val="000000"/>
-          <w:sz w:val="18"/>
-          <w:szCs w:val="18"/>
-        </w:rPr>
-        <w:t>4</w:t>
-      </w:r>
-      <w:r>
-        <w:rPr>
-          <w:rFonts w:ascii="Calibri" w:hAnsi="Calibri"/>
-          <w:b/>
-          <w:bCs/>
-          <w:color w:val="000000"/>
-          <w:sz w:val="18"/>
-          <w:szCs w:val="18"/>
-        </w:rPr>
-        <w:t>1</w:t>
-      </w:r>
-      <w:r>
-        <w:rPr>
-          <w:rFonts w:ascii="Calibri" w:hAnsi="Calibri"/>
-          <w:b/>
-          <w:bCs/>
-          <w:color w:val="000000"/>
-          <w:sz w:val="18"/>
-          <w:szCs w:val="18"/>
-        </w:rPr>
-        <w:t xml:space="preserve">. </w:t>
+        <w:t>;</w:t>
       </w:r>
       <w:r>
         <w:rPr>
           <w:sz w:val="18"/>
           <w:szCs w:val="18"/>
         </w:rPr>
-        <w:t xml:space="preserve">Taylor et al. 2021; </w:t>
+        <w:t xml:space="preserve"> </w:t>
       </w:r>
       <w:r>
         <w:rPr>
@@ -19397,182 +17828,7 @@
           <w:sz w:val="18"/>
           <w:szCs w:val="18"/>
         </w:rPr>
-        <w:t>2</w:t>
-      </w:r>
-      <w:r>
-        <w:rPr>
-          <w:b/>
-          <w:bCs/>
-          <w:sz w:val="18"/>
-          <w:szCs w:val="18"/>
-        </w:rPr>
-        <w:t xml:space="preserve">. </w:t>
-      </w:r>
-      <w:r>
-        <w:rPr>
-          <w:sz w:val="18"/>
-          <w:szCs w:val="18"/>
-        </w:rPr>
-        <w:t xml:space="preserve">Harley et al. 1997; </w:t>
-      </w:r>
-      <w:r>
-        <w:rPr>
-          <w:b/>
-          <w:bCs/>
-          <w:sz w:val="18"/>
-          <w:szCs w:val="18"/>
-        </w:rPr>
-        <w:t>4</w:t>
-      </w:r>
-      <w:r>
-        <w:rPr>
-          <w:b/>
-          <w:bCs/>
-          <w:sz w:val="18"/>
-          <w:szCs w:val="18"/>
-        </w:rPr>
-        <w:t>3</w:t>
-      </w:r>
-      <w:r>
-        <w:rPr>
-          <w:b/>
-          <w:bCs/>
-          <w:sz w:val="18"/>
-          <w:szCs w:val="18"/>
-        </w:rPr>
-        <w:t>.</w:t>
-      </w:r>
-      <w:r>
-        <w:rPr>
-          <w:sz w:val="18"/>
-          <w:szCs w:val="18"/>
-        </w:rPr>
-        <w:t xml:space="preserve"> </w:t>
-      </w:r>
-      <w:proofErr w:type="spellStart"/>
-      <w:r>
-        <w:rPr>
-          <w:sz w:val="18"/>
-          <w:szCs w:val="18"/>
-        </w:rPr>
-        <w:t>Niinemets</w:t>
-      </w:r>
-      <w:proofErr w:type="spellEnd"/>
-      <w:r>
-        <w:rPr>
-          <w:sz w:val="18"/>
-          <w:szCs w:val="18"/>
-        </w:rPr>
-        <w:t xml:space="preserve"> and Sun, 2014; </w:t>
-      </w:r>
-      <w:r>
-        <w:rPr>
-          <w:b/>
-          <w:bCs/>
-          <w:sz w:val="18"/>
-          <w:szCs w:val="18"/>
-        </w:rPr>
-        <w:t>4</w:t>
-      </w:r>
-      <w:r>
-        <w:rPr>
-          <w:b/>
-          <w:bCs/>
-          <w:sz w:val="18"/>
-          <w:szCs w:val="18"/>
-        </w:rPr>
-        <w:t>4</w:t>
-      </w:r>
-      <w:r>
-        <w:rPr>
-          <w:b/>
-          <w:bCs/>
-          <w:sz w:val="18"/>
-          <w:szCs w:val="18"/>
-        </w:rPr>
-        <w:t>.</w:t>
-      </w:r>
-      <w:r>
-        <w:rPr>
-          <w:sz w:val="18"/>
-          <w:szCs w:val="18"/>
-        </w:rPr>
-        <w:t xml:space="preserve"> Sharkey and Monson, 2014; </w:t>
-      </w:r>
-      <w:r>
-        <w:rPr>
-          <w:b/>
-          <w:bCs/>
-          <w:sz w:val="18"/>
-          <w:szCs w:val="18"/>
-        </w:rPr>
-        <w:t>4</w:t>
-      </w:r>
-      <w:r>
-        <w:rPr>
-          <w:b/>
-          <w:bCs/>
-          <w:sz w:val="18"/>
-          <w:szCs w:val="18"/>
-        </w:rPr>
-        <w:t>5</w:t>
-      </w:r>
-      <w:r>
-        <w:rPr>
-          <w:b/>
-          <w:bCs/>
-          <w:sz w:val="18"/>
-          <w:szCs w:val="18"/>
-        </w:rPr>
-        <w:t>.</w:t>
-      </w:r>
-      <w:r>
-        <w:rPr>
-          <w:sz w:val="18"/>
-          <w:szCs w:val="18"/>
-        </w:rPr>
-        <w:t xml:space="preserve"> </w:t>
-      </w:r>
-      <w:proofErr w:type="spellStart"/>
-      <w:r>
-        <w:rPr>
-          <w:sz w:val="18"/>
-          <w:szCs w:val="18"/>
-        </w:rPr>
-        <w:t>Simpraga</w:t>
-      </w:r>
-      <w:proofErr w:type="spellEnd"/>
-      <w:r>
-        <w:rPr>
-          <w:sz w:val="18"/>
-          <w:szCs w:val="18"/>
-        </w:rPr>
-        <w:t xml:space="preserve"> et al. 2013</w:t>
-      </w:r>
-      <w:r>
-        <w:rPr>
-          <w:sz w:val="18"/>
-          <w:szCs w:val="18"/>
-        </w:rPr>
-        <w:t xml:space="preserve">; </w:t>
-      </w:r>
-      <w:r>
-        <w:rPr>
-          <w:b/>
-          <w:bCs/>
-          <w:sz w:val="18"/>
-          <w:szCs w:val="18"/>
-        </w:rPr>
-        <w:t>4</w:t>
-      </w:r>
-      <w:r>
-        <w:rPr>
-          <w:b/>
-          <w:bCs/>
-          <w:sz w:val="18"/>
-          <w:szCs w:val="18"/>
-        </w:rPr>
-        <w:t>6</w:t>
+        <w:t>1</w:t>
       </w:r>
       <w:r>
         <w:rPr>
@@ -19604,7 +17860,25 @@
           <w:sz w:val="18"/>
           <w:szCs w:val="18"/>
         </w:rPr>
-        <w:t>47.</w:t>
+        <w:t>4</w:t>
+      </w:r>
+      <w:r>
+        <w:rPr>
+          <w:b/>
+          <w:bCs/>
+          <w:sz w:val="18"/>
+          <w:szCs w:val="18"/>
+        </w:rPr>
+        <w:t>2</w:t>
+      </w:r>
+      <w:r>
+        <w:rPr>
+          <w:b/>
+          <w:bCs/>
+          <w:sz w:val="18"/>
+          <w:szCs w:val="18"/>
+        </w:rPr>
+        <w:t>.</w:t>
       </w:r>
       <w:r>
         <w:rPr>

</xml_diff>

<commit_message>
updated metabolism table, just needs to be updated in the .rmd
</commit_message>
<xml_diff>
--- a/Lit_Review/Metabolism table (new citation format) .docx
+++ b/Lit_Review/Metabolism table (new citation format) .docx
@@ -394,6 +394,13 @@
                 <w:color w:val="000000"/>
               </w:rPr>
               <w:t>mmol</w:t>
+            </w:r>
+            <w:r>
+              <w:rPr>
+                <w:rFonts w:ascii="Calibri" w:eastAsia="Times New Roman" w:hAnsi="Calibri" w:cs="Times New Roman"/>
+                <w:color w:val="000000"/>
+              </w:rPr>
+              <w:t xml:space="preserve"> m</w:t>
             </w:r>
             <w:r>
               <w:rPr>

</xml_diff>